<commit_message>
- added resource functionality - added splashscreen
</commit_message>
<xml_diff>
--- a/applications/mne_browse_raw_qt/Doc/TO DO.docx
+++ b/applications/mne_browse_raw_qt/Doc/TO DO.docx
@@ -335,7 +335,23 @@
                 <w:strike/>
                 <w:color w:val="5B9BD5" w:themeColor="accent1"/>
               </w:rPr>
-              <w:t>Fehler bei schnellem Neuladen von Daten</w:t>
+              <w:t xml:space="preserve">Fehler bei schnellem </w:t>
+            </w:r>
+            <w:proofErr w:type="spellStart"/>
+            <w:r>
+              <w:rPr>
+                <w:strike/>
+                <w:color w:val="5B9BD5" w:themeColor="accent1"/>
+              </w:rPr>
+              <w:t>Neuladen</w:t>
+            </w:r>
+            <w:proofErr w:type="spellEnd"/>
+            <w:r>
+              <w:rPr>
+                <w:strike/>
+                <w:color w:val="5B9BD5" w:themeColor="accent1"/>
+              </w:rPr>
+              <w:t xml:space="preserve"> von Daten</w:t>
             </w:r>
           </w:p>
         </w:tc>
@@ -356,12 +372,21 @@
                 <w:color w:val="5B9BD5" w:themeColor="accent1"/>
               </w:rPr>
             </w:pPr>
-            <w:r>
-              <w:rPr>
-                <w:strike/>
-                <w:color w:val="5B9BD5" w:themeColor="accent1"/>
-              </w:rPr>
-              <w:t>Flo fragen</w:t>
+            <w:proofErr w:type="spellStart"/>
+            <w:r>
+              <w:rPr>
+                <w:strike/>
+                <w:color w:val="5B9BD5" w:themeColor="accent1"/>
+              </w:rPr>
+              <w:t>Flo</w:t>
+            </w:r>
+            <w:proofErr w:type="spellEnd"/>
+            <w:r>
+              <w:rPr>
+                <w:strike/>
+                <w:color w:val="5B9BD5" w:themeColor="accent1"/>
+              </w:rPr>
+              <w:t xml:space="preserve"> fragen</w:t>
             </w:r>
           </w:p>
         </w:tc>
@@ -389,7 +414,55 @@
                 <w:strike/>
                 <w:color w:val="5B9BD5" w:themeColor="accent1"/>
               </w:rPr>
-              <w:t>Fenstergröße wurde selbst von m_iAbsFiffCursor abgezogen wenn Anfang von Fiff file erreicht wurde</w:t>
+              <w:t xml:space="preserve">Fenstergröße wurde selbst von </w:t>
+            </w:r>
+            <w:proofErr w:type="spellStart"/>
+            <w:r>
+              <w:rPr>
+                <w:strike/>
+                <w:color w:val="5B9BD5" w:themeColor="accent1"/>
+              </w:rPr>
+              <w:t>m_iAbsFiffCursor</w:t>
+            </w:r>
+            <w:proofErr w:type="spellEnd"/>
+            <w:r>
+              <w:rPr>
+                <w:strike/>
+                <w:color w:val="5B9BD5" w:themeColor="accent1"/>
+              </w:rPr>
+              <w:t xml:space="preserve"> abgezogen wenn Anfang von </w:t>
+            </w:r>
+            <w:proofErr w:type="spellStart"/>
+            <w:r>
+              <w:rPr>
+                <w:strike/>
+                <w:color w:val="5B9BD5" w:themeColor="accent1"/>
+              </w:rPr>
+              <w:t>Fiff</w:t>
+            </w:r>
+            <w:proofErr w:type="spellEnd"/>
+            <w:r>
+              <w:rPr>
+                <w:strike/>
+                <w:color w:val="5B9BD5" w:themeColor="accent1"/>
+              </w:rPr>
+              <w:t xml:space="preserve"> </w:t>
+            </w:r>
+            <w:proofErr w:type="spellStart"/>
+            <w:r>
+              <w:rPr>
+                <w:strike/>
+                <w:color w:val="5B9BD5" w:themeColor="accent1"/>
+              </w:rPr>
+              <w:t>file</w:t>
+            </w:r>
+            <w:proofErr w:type="spellEnd"/>
+            <w:r>
+              <w:rPr>
+                <w:strike/>
+                <w:color w:val="5B9BD5" w:themeColor="accent1"/>
+              </w:rPr>
+              <w:t xml:space="preserve"> erreicht wurde</w:t>
             </w:r>
           </w:p>
         </w:tc>
@@ -436,12 +509,14 @@
               <w:jc w:val="center"/>
               <w:cnfStyle w:val="000000000000" w:firstRow="0" w:lastRow="0" w:firstColumn="0" w:lastColumn="0" w:oddVBand="0" w:evenVBand="0" w:oddHBand="0" w:evenHBand="0" w:firstRowFirstColumn="0" w:firstRowLastColumn="0" w:lastRowFirstColumn="0" w:lastRowLastColumn="0"/>
               <w:rPr>
+                <w:strike/>
                 <w:color w:val="5B9BD5" w:themeColor="accent1"/>
                 <w:lang w:val="en-US"/>
               </w:rPr>
             </w:pPr>
             <w:r>
               <w:rPr>
+                <w:strike/>
                 <w:color w:val="5B9BD5" w:themeColor="accent1"/>
                 <w:lang w:val="en-US"/>
               </w:rPr>
@@ -463,15 +538,25 @@
               <w:jc w:val="center"/>
               <w:cnfStyle w:val="000000000000" w:firstRow="0" w:lastRow="0" w:firstColumn="0" w:lastColumn="0" w:oddVBand="0" w:evenVBand="0" w:oddHBand="0" w:evenHBand="0" w:firstRowFirstColumn="0" w:firstRowLastColumn="0" w:lastRowFirstColumn="0" w:lastRowLastColumn="0"/>
               <w:rPr>
+                <w:strike/>
                 <w:color w:val="5B9BD5" w:themeColor="accent1"/>
                 <w:lang w:val="en-US"/>
               </w:rPr>
             </w:pPr>
             <w:r>
               <w:rPr>
+                <w:strike/>
                 <w:color w:val="5B9BD5" w:themeColor="accent1"/>
                 <w:lang w:val="en-US"/>
               </w:rPr>
+              <w:t>10</w:t>
+            </w:r>
+            <w:r>
+              <w:rPr>
+                <w:strike/>
+                <w:color w:val="5B9BD5" w:themeColor="accent1"/>
+                <w:lang w:val="en-US"/>
+              </w:rPr>
               <w:t>0</w:t>
             </w:r>
           </w:p>
@@ -490,12 +575,14 @@
               <w:jc w:val="center"/>
               <w:cnfStyle w:val="000000000000" w:firstRow="0" w:lastRow="0" w:firstColumn="0" w:lastColumn="0" w:oddVBand="0" w:evenVBand="0" w:oddHBand="0" w:evenHBand="0" w:firstRowFirstColumn="0" w:firstRowLastColumn="0" w:lastRowFirstColumn="0" w:lastRowLastColumn="0"/>
               <w:rPr>
+                <w:strike/>
                 <w:color w:val="5B9BD5" w:themeColor="accent1"/>
                 <w:lang w:val="en-US"/>
               </w:rPr>
             </w:pPr>
             <w:r>
               <w:rPr>
+                <w:strike/>
                 <w:color w:val="5B9BD5" w:themeColor="accent1"/>
                 <w:lang w:val="en-US"/>
               </w:rPr>
@@ -516,16 +603,28 @@
             <w:pPr>
               <w:cnfStyle w:val="000000000000" w:firstRow="0" w:lastRow="0" w:firstColumn="0" w:lastColumn="0" w:oddVBand="0" w:evenVBand="0" w:oddHBand="0" w:evenHBand="0" w:firstRowFirstColumn="0" w:firstRowLastColumn="0" w:lastRowFirstColumn="0" w:lastRowLastColumn="0"/>
               <w:rPr>
+                <w:strike/>
                 <w:color w:val="5B9BD5" w:themeColor="accent1"/>
                 <w:lang w:val="en-US"/>
               </w:rPr>
             </w:pPr>
-            <w:r>
-              <w:rPr>
+            <w:proofErr w:type="spellStart"/>
+            <w:r>
+              <w:rPr>
+                <w:strike/>
                 <w:color w:val="5B9BD5" w:themeColor="accent1"/>
                 <w:lang w:val="en-US"/>
               </w:rPr>
-              <w:t>Effizienzsteigerung Event model</w:t>
+              <w:t>Effizienzsteigerung</w:t>
+            </w:r>
+            <w:proofErr w:type="spellEnd"/>
+            <w:r>
+              <w:rPr>
+                <w:strike/>
+                <w:color w:val="5B9BD5" w:themeColor="accent1"/>
+                <w:lang w:val="en-US"/>
+              </w:rPr>
+              <w:t xml:space="preserve"> Event model</w:t>
             </w:r>
           </w:p>
         </w:tc>
@@ -542,16 +641,224 @@
             <w:pPr>
               <w:cnfStyle w:val="000000000000" w:firstRow="0" w:lastRow="0" w:firstColumn="0" w:lastColumn="0" w:oddVBand="0" w:evenVBand="0" w:oddHBand="0" w:evenHBand="0" w:firstRowFirstColumn="0" w:firstRowLastColumn="0" w:lastRowFirstColumn="0" w:lastRowLastColumn="0"/>
               <w:rPr>
-                <w:color w:val="5B9BD5" w:themeColor="accent1"/>
-                <w:lang w:val="en-US"/>
-              </w:rPr>
-            </w:pPr>
-            <w:r>
-              <w:rPr>
-                <w:color w:val="5B9BD5" w:themeColor="accent1"/>
-                <w:lang w:val="en-US"/>
-              </w:rPr>
-              <w:t>Delegate für event modell, nicht die komplette event liste durchsuchen (abbruchkriterium), bessere erweiterungsmöglichkeiten (show all events, change color of types, plot type table cells in corresponding color, etc.)</w:t>
+                <w:strike/>
+                <w:color w:val="5B9BD5" w:themeColor="accent1"/>
+              </w:rPr>
+            </w:pPr>
+            <w:proofErr w:type="spellStart"/>
+            <w:r>
+              <w:rPr>
+                <w:strike/>
+                <w:color w:val="5B9BD5" w:themeColor="accent1"/>
+              </w:rPr>
+              <w:t>Delegate</w:t>
+            </w:r>
+            <w:proofErr w:type="spellEnd"/>
+            <w:r>
+              <w:rPr>
+                <w:strike/>
+                <w:color w:val="5B9BD5" w:themeColor="accent1"/>
+              </w:rPr>
+              <w:t xml:space="preserve"> für </w:t>
+            </w:r>
+            <w:proofErr w:type="spellStart"/>
+            <w:r>
+              <w:rPr>
+                <w:strike/>
+                <w:color w:val="5B9BD5" w:themeColor="accent1"/>
+              </w:rPr>
+              <w:t>event</w:t>
+            </w:r>
+            <w:proofErr w:type="spellEnd"/>
+            <w:r>
+              <w:rPr>
+                <w:strike/>
+                <w:color w:val="5B9BD5" w:themeColor="accent1"/>
+              </w:rPr>
+              <w:t xml:space="preserve"> </w:t>
+            </w:r>
+            <w:proofErr w:type="spellStart"/>
+            <w:r>
+              <w:rPr>
+                <w:strike/>
+                <w:color w:val="5B9BD5" w:themeColor="accent1"/>
+              </w:rPr>
+              <w:t>modell</w:t>
+            </w:r>
+            <w:proofErr w:type="spellEnd"/>
+            <w:r>
+              <w:rPr>
+                <w:strike/>
+                <w:color w:val="5B9BD5" w:themeColor="accent1"/>
+              </w:rPr>
+              <w:t xml:space="preserve">, nicht die komplette </w:t>
+            </w:r>
+            <w:proofErr w:type="spellStart"/>
+            <w:r>
+              <w:rPr>
+                <w:strike/>
+                <w:color w:val="5B9BD5" w:themeColor="accent1"/>
+              </w:rPr>
+              <w:t>event</w:t>
+            </w:r>
+            <w:proofErr w:type="spellEnd"/>
+            <w:r>
+              <w:rPr>
+                <w:strike/>
+                <w:color w:val="5B9BD5" w:themeColor="accent1"/>
+              </w:rPr>
+              <w:t xml:space="preserve"> liste durchsuchen (</w:t>
+            </w:r>
+            <w:proofErr w:type="spellStart"/>
+            <w:r>
+              <w:rPr>
+                <w:strike/>
+                <w:color w:val="5B9BD5" w:themeColor="accent1"/>
+              </w:rPr>
+              <w:t>abbruchkriterium</w:t>
+            </w:r>
+            <w:proofErr w:type="spellEnd"/>
+            <w:r>
+              <w:rPr>
+                <w:strike/>
+                <w:color w:val="5B9BD5" w:themeColor="accent1"/>
+              </w:rPr>
+              <w:t xml:space="preserve">), bessere </w:t>
+            </w:r>
+            <w:proofErr w:type="spellStart"/>
+            <w:r>
+              <w:rPr>
+                <w:strike/>
+                <w:color w:val="5B9BD5" w:themeColor="accent1"/>
+              </w:rPr>
+              <w:t>erweiterungsmöglichkeiten</w:t>
+            </w:r>
+            <w:proofErr w:type="spellEnd"/>
+            <w:r>
+              <w:rPr>
+                <w:strike/>
+                <w:color w:val="5B9BD5" w:themeColor="accent1"/>
+              </w:rPr>
+              <w:t xml:space="preserve"> (</w:t>
+            </w:r>
+            <w:proofErr w:type="spellStart"/>
+            <w:r>
+              <w:rPr>
+                <w:strike/>
+                <w:color w:val="5B9BD5" w:themeColor="accent1"/>
+              </w:rPr>
+              <w:t>show</w:t>
+            </w:r>
+            <w:proofErr w:type="spellEnd"/>
+            <w:r>
+              <w:rPr>
+                <w:strike/>
+                <w:color w:val="5B9BD5" w:themeColor="accent1"/>
+              </w:rPr>
+              <w:t xml:space="preserve"> all </w:t>
+            </w:r>
+            <w:proofErr w:type="spellStart"/>
+            <w:r>
+              <w:rPr>
+                <w:strike/>
+                <w:color w:val="5B9BD5" w:themeColor="accent1"/>
+              </w:rPr>
+              <w:t>events</w:t>
+            </w:r>
+            <w:proofErr w:type="spellEnd"/>
+            <w:r>
+              <w:rPr>
+                <w:strike/>
+                <w:color w:val="5B9BD5" w:themeColor="accent1"/>
+              </w:rPr>
+              <w:t>,</w:t>
+            </w:r>
+            <w:r>
+              <w:rPr>
+                <w:strike/>
+                <w:color w:val="5B9BD5" w:themeColor="accent1"/>
+              </w:rPr>
+              <w:t xml:space="preserve"> </w:t>
+            </w:r>
+            <w:proofErr w:type="spellStart"/>
+            <w:r>
+              <w:rPr>
+                <w:strike/>
+                <w:color w:val="5B9BD5" w:themeColor="accent1"/>
+              </w:rPr>
+              <w:t>plot</w:t>
+            </w:r>
+            <w:proofErr w:type="spellEnd"/>
+            <w:r>
+              <w:rPr>
+                <w:strike/>
+                <w:color w:val="5B9BD5" w:themeColor="accent1"/>
+              </w:rPr>
+              <w:t xml:space="preserve"> type </w:t>
+            </w:r>
+            <w:proofErr w:type="spellStart"/>
+            <w:r>
+              <w:rPr>
+                <w:strike/>
+                <w:color w:val="5B9BD5" w:themeColor="accent1"/>
+              </w:rPr>
+              <w:t>table</w:t>
+            </w:r>
+            <w:proofErr w:type="spellEnd"/>
+            <w:r>
+              <w:rPr>
+                <w:strike/>
+                <w:color w:val="5B9BD5" w:themeColor="accent1"/>
+              </w:rPr>
+              <w:t xml:space="preserve"> </w:t>
+            </w:r>
+            <w:proofErr w:type="spellStart"/>
+            <w:r>
+              <w:rPr>
+                <w:strike/>
+                <w:color w:val="5B9BD5" w:themeColor="accent1"/>
+              </w:rPr>
+              <w:t>cells</w:t>
+            </w:r>
+            <w:proofErr w:type="spellEnd"/>
+            <w:r>
+              <w:rPr>
+                <w:strike/>
+                <w:color w:val="5B9BD5" w:themeColor="accent1"/>
+              </w:rPr>
+              <w:t xml:space="preserve"> in </w:t>
+            </w:r>
+            <w:proofErr w:type="spellStart"/>
+            <w:r>
+              <w:rPr>
+                <w:strike/>
+                <w:color w:val="5B9BD5" w:themeColor="accent1"/>
+              </w:rPr>
+              <w:t>corresponding</w:t>
+            </w:r>
+            <w:proofErr w:type="spellEnd"/>
+            <w:r>
+              <w:rPr>
+                <w:strike/>
+                <w:color w:val="5B9BD5" w:themeColor="accent1"/>
+              </w:rPr>
+              <w:t xml:space="preserve"> </w:t>
+            </w:r>
+            <w:proofErr w:type="spellStart"/>
+            <w:r>
+              <w:rPr>
+                <w:strike/>
+                <w:color w:val="5B9BD5" w:themeColor="accent1"/>
+              </w:rPr>
+              <w:t>color</w:t>
+            </w:r>
+            <w:proofErr w:type="spellEnd"/>
+            <w:r>
+              <w:rPr>
+                <w:strike/>
+                <w:color w:val="5B9BD5" w:themeColor="accent1"/>
+              </w:rPr>
+              <w:t>, etc.)</w:t>
             </w:r>
           </w:p>
         </w:tc>
@@ -570,10 +877,49 @@
               <w:jc w:val="center"/>
               <w:cnfStyle w:val="000000000000" w:firstRow="0" w:lastRow="0" w:firstColumn="0" w:lastColumn="0" w:oddVBand="0" w:evenVBand="0" w:oddHBand="0" w:evenHBand="0" w:firstRowFirstColumn="0" w:firstRowLastColumn="0" w:lastRowFirstColumn="0" w:lastRowLastColumn="0"/>
               <w:rPr>
-                <w:color w:val="5B9BD5" w:themeColor="accent1"/>
-                <w:lang w:val="en-US"/>
-              </w:rPr>
-            </w:pPr>
+                <w:strike/>
+                <w:color w:val="5B9BD5" w:themeColor="accent1"/>
+              </w:rPr>
+            </w:pPr>
+            <w:r>
+              <w:rPr>
+                <w:strike/>
+                <w:color w:val="5B9BD5" w:themeColor="accent1"/>
+              </w:rPr>
+              <w:t xml:space="preserve">Es werden nur </w:t>
+            </w:r>
+            <w:proofErr w:type="spellStart"/>
+            <w:r>
+              <w:rPr>
+                <w:strike/>
+                <w:color w:val="5B9BD5" w:themeColor="accent1"/>
+              </w:rPr>
+              <w:t>events</w:t>
+            </w:r>
+            <w:proofErr w:type="spellEnd"/>
+            <w:r>
+              <w:rPr>
+                <w:strike/>
+                <w:color w:val="5B9BD5" w:themeColor="accent1"/>
+              </w:rPr>
+              <w:t xml:space="preserve"> gezeichnet, die im geladen </w:t>
+            </w:r>
+            <w:proofErr w:type="spellStart"/>
+            <w:r>
+              <w:rPr>
+                <w:strike/>
+                <w:color w:val="5B9BD5" w:themeColor="accent1"/>
+              </w:rPr>
+              <w:t>bereich</w:t>
+            </w:r>
+            <w:proofErr w:type="spellEnd"/>
+            <w:r>
+              <w:rPr>
+                <w:strike/>
+                <w:color w:val="5B9BD5" w:themeColor="accent1"/>
+              </w:rPr>
+              <w:t xml:space="preserve"> sind</w:t>
+            </w:r>
           </w:p>
         </w:tc>
       </w:tr>
@@ -601,36 +947,35 @@
               <w:jc w:val="center"/>
               <w:rPr>
                 <w:color w:val="5B9BD5" w:themeColor="accent1"/>
+              </w:rPr>
+            </w:pPr>
+          </w:p>
+        </w:tc>
+        <w:tc>
+          <w:tcPr>
+            <w:tcW w:w="1646" w:type="dxa"/>
+            <w:tcBorders>
+              <w:top w:val="single" w:sz="4" w:space="0" w:color="5B9BD5" w:themeColor="accent1"/>
+              <w:left w:val="double" w:sz="12" w:space="0" w:color="5B9BD5" w:themeColor="accent1"/>
+              <w:bottom w:val="single" w:sz="4" w:space="0" w:color="5B9BD5" w:themeColor="accent1"/>
+            </w:tcBorders>
+            <w:vAlign w:val="center"/>
+          </w:tcPr>
+          <w:p>
+            <w:pPr>
+              <w:jc w:val="center"/>
+              <w:cnfStyle w:val="000000100000" w:firstRow="0" w:lastRow="0" w:firstColumn="0" w:lastColumn="0" w:oddVBand="0" w:evenVBand="0" w:oddHBand="1" w:evenHBand="0" w:firstRowFirstColumn="0" w:firstRowLastColumn="0" w:lastRowFirstColumn="0" w:lastRowLastColumn="0"/>
+              <w:rPr>
+                <w:strike/>
+                <w:color w:val="5B9BD5" w:themeColor="accent1"/>
+              </w:rPr>
+            </w:pPr>
+            <w:r>
+              <w:rPr>
+                <w:strike/>
+                <w:color w:val="5B9BD5" w:themeColor="accent1"/>
                 <w:lang w:val="en-US"/>
               </w:rPr>
-            </w:pPr>
-          </w:p>
-        </w:tc>
-        <w:tc>
-          <w:tcPr>
-            <w:tcW w:w="1646" w:type="dxa"/>
-            <w:tcBorders>
-              <w:top w:val="single" w:sz="4" w:space="0" w:color="5B9BD5" w:themeColor="accent1"/>
-              <w:left w:val="double" w:sz="12" w:space="0" w:color="5B9BD5" w:themeColor="accent1"/>
-              <w:bottom w:val="single" w:sz="4" w:space="0" w:color="5B9BD5" w:themeColor="accent1"/>
-            </w:tcBorders>
-            <w:vAlign w:val="center"/>
-          </w:tcPr>
-          <w:p>
-            <w:pPr>
-              <w:jc w:val="center"/>
-              <w:cnfStyle w:val="000000100000" w:firstRow="0" w:lastRow="0" w:firstColumn="0" w:lastColumn="0" w:oddVBand="0" w:evenVBand="0" w:oddHBand="1" w:evenHBand="0" w:firstRowFirstColumn="0" w:firstRowLastColumn="0" w:lastRowFirstColumn="0" w:lastRowLastColumn="0"/>
-              <w:rPr>
-                <w:strike/>
-                <w:color w:val="5B9BD5" w:themeColor="accent1"/>
-              </w:rPr>
-            </w:pPr>
-            <w:r>
-              <w:rPr>
-                <w:strike/>
-                <w:color w:val="5B9BD5" w:themeColor="accent1"/>
-                <w:lang w:val="en-US"/>
-              </w:rPr>
               <w:t>Event window</w:t>
             </w:r>
           </w:p>
@@ -718,7 +1063,23 @@
                 <w:strike/>
                 <w:color w:val="5B9BD5" w:themeColor="accent1"/>
               </w:rPr>
-              <w:t>Events werden bei Neuladen von Datenblock erst bei erneuter Auswahl zentriert</w:t>
+              <w:t xml:space="preserve">Events werden bei </w:t>
+            </w:r>
+            <w:proofErr w:type="spellStart"/>
+            <w:r>
+              <w:rPr>
+                <w:strike/>
+                <w:color w:val="5B9BD5" w:themeColor="accent1"/>
+              </w:rPr>
+              <w:t>Neuladen</w:t>
+            </w:r>
+            <w:proofErr w:type="spellEnd"/>
+            <w:r>
+              <w:rPr>
+                <w:strike/>
+                <w:color w:val="5B9BD5" w:themeColor="accent1"/>
+              </w:rPr>
+              <w:t xml:space="preserve"> von Datenblock erst bei erneuter Auswahl zentriert</w:t>
             </w:r>
           </w:p>
         </w:tc>
@@ -744,7 +1105,55 @@
                 <w:strike/>
                 <w:color w:val="5B9BD5" w:themeColor="accent1"/>
               </w:rPr>
-              <w:t>Hängt evtl. mit cursor indizes zusammen, die vom datenmodell generiert werden</w:t>
+              <w:t xml:space="preserve">Hängt evtl. mit </w:t>
+            </w:r>
+            <w:proofErr w:type="spellStart"/>
+            <w:r>
+              <w:rPr>
+                <w:strike/>
+                <w:color w:val="5B9BD5" w:themeColor="accent1"/>
+              </w:rPr>
+              <w:t>cursor</w:t>
+            </w:r>
+            <w:proofErr w:type="spellEnd"/>
+            <w:r>
+              <w:rPr>
+                <w:strike/>
+                <w:color w:val="5B9BD5" w:themeColor="accent1"/>
+              </w:rPr>
+              <w:t xml:space="preserve"> </w:t>
+            </w:r>
+            <w:proofErr w:type="spellStart"/>
+            <w:r>
+              <w:rPr>
+                <w:strike/>
+                <w:color w:val="5B9BD5" w:themeColor="accent1"/>
+              </w:rPr>
+              <w:t>indizes</w:t>
+            </w:r>
+            <w:proofErr w:type="spellEnd"/>
+            <w:r>
+              <w:rPr>
+                <w:strike/>
+                <w:color w:val="5B9BD5" w:themeColor="accent1"/>
+              </w:rPr>
+              <w:t xml:space="preserve"> zusammen, die vom </w:t>
+            </w:r>
+            <w:proofErr w:type="spellStart"/>
+            <w:r>
+              <w:rPr>
+                <w:strike/>
+                <w:color w:val="5B9BD5" w:themeColor="accent1"/>
+              </w:rPr>
+              <w:t>datenmodell</w:t>
+            </w:r>
+            <w:proofErr w:type="spellEnd"/>
+            <w:r>
+              <w:rPr>
+                <w:strike/>
+                <w:color w:val="5B9BD5" w:themeColor="accent1"/>
+              </w:rPr>
+              <w:t xml:space="preserve"> generiert werden</w:t>
             </w:r>
           </w:p>
         </w:tc>
@@ -772,7 +1181,55 @@
                 <w:strike/>
                 <w:color w:val="5B9BD5" w:themeColor="accent1"/>
               </w:rPr>
-              <w:t>Scroll Bar wurde bei reload der fiff daten manuell nach vorne verschoben</w:t>
+              <w:t xml:space="preserve">Scroll Bar wurde bei </w:t>
+            </w:r>
+            <w:proofErr w:type="spellStart"/>
+            <w:r>
+              <w:rPr>
+                <w:strike/>
+                <w:color w:val="5B9BD5" w:themeColor="accent1"/>
+              </w:rPr>
+              <w:t>reload</w:t>
+            </w:r>
+            <w:proofErr w:type="spellEnd"/>
+            <w:r>
+              <w:rPr>
+                <w:strike/>
+                <w:color w:val="5B9BD5" w:themeColor="accent1"/>
+              </w:rPr>
+              <w:t xml:space="preserve"> der </w:t>
+            </w:r>
+            <w:proofErr w:type="spellStart"/>
+            <w:r>
+              <w:rPr>
+                <w:strike/>
+                <w:color w:val="5B9BD5" w:themeColor="accent1"/>
+              </w:rPr>
+              <w:t>fiff</w:t>
+            </w:r>
+            <w:proofErr w:type="spellEnd"/>
+            <w:r>
+              <w:rPr>
+                <w:strike/>
+                <w:color w:val="5B9BD5" w:themeColor="accent1"/>
+              </w:rPr>
+              <w:t xml:space="preserve"> </w:t>
+            </w:r>
+            <w:proofErr w:type="spellStart"/>
+            <w:r>
+              <w:rPr>
+                <w:strike/>
+                <w:color w:val="5B9BD5" w:themeColor="accent1"/>
+              </w:rPr>
+              <w:t>daten</w:t>
+            </w:r>
+            <w:proofErr w:type="spellEnd"/>
+            <w:r>
+              <w:rPr>
+                <w:strike/>
+                <w:color w:val="5B9BD5" w:themeColor="accent1"/>
+              </w:rPr>
+              <w:t xml:space="preserve"> manuell nach vorne verschoben</w:t>
             </w:r>
           </w:p>
         </w:tc>
@@ -918,27 +1375,54 @@
               </w:rPr>
               <w:t xml:space="preserve">Events werden bei </w:t>
             </w:r>
-            <w:r>
-              <w:rPr>
-                <w:strike/>
-                <w:color w:val="5B9BD5" w:themeColor="accent1"/>
-              </w:rPr>
-              <w:t xml:space="preserve">auswahl eines </w:t>
-            </w:r>
-            <w:r>
-              <w:rPr>
-                <w:strike/>
-                <w:color w:val="5B9BD5" w:themeColor="accent1"/>
-              </w:rPr>
-              <w:t xml:space="preserve">channel </w:t>
-            </w:r>
-            <w:r>
-              <w:rPr>
-                <w:strike/>
-                <w:color w:val="5B9BD5" w:themeColor="accent1"/>
-              </w:rPr>
-              <w:t>per maus</w:t>
-            </w:r>
+            <w:proofErr w:type="spellStart"/>
+            <w:r>
+              <w:rPr>
+                <w:strike/>
+                <w:color w:val="5B9BD5" w:themeColor="accent1"/>
+              </w:rPr>
+              <w:t>auswahl</w:t>
+            </w:r>
+            <w:proofErr w:type="spellEnd"/>
+            <w:r>
+              <w:rPr>
+                <w:strike/>
+                <w:color w:val="5B9BD5" w:themeColor="accent1"/>
+              </w:rPr>
+              <w:t xml:space="preserve"> eines </w:t>
+            </w:r>
+            <w:proofErr w:type="spellStart"/>
+            <w:r>
+              <w:rPr>
+                <w:strike/>
+                <w:color w:val="5B9BD5" w:themeColor="accent1"/>
+              </w:rPr>
+              <w:t>channel</w:t>
+            </w:r>
+            <w:proofErr w:type="spellEnd"/>
+            <w:r>
+              <w:rPr>
+                <w:strike/>
+                <w:color w:val="5B9BD5" w:themeColor="accent1"/>
+              </w:rPr>
+              <w:t xml:space="preserve"> </w:t>
+            </w:r>
+            <w:r>
+              <w:rPr>
+                <w:strike/>
+                <w:color w:val="5B9BD5" w:themeColor="accent1"/>
+              </w:rPr>
+              <w:t xml:space="preserve">per </w:t>
+            </w:r>
+            <w:proofErr w:type="spellStart"/>
+            <w:r>
+              <w:rPr>
+                <w:strike/>
+                <w:color w:val="5B9BD5" w:themeColor="accent1"/>
+              </w:rPr>
+              <w:t>maus</w:t>
+            </w:r>
+            <w:proofErr w:type="spellEnd"/>
             <w:r>
               <w:rPr>
                 <w:strike/>
@@ -998,8 +1482,33 @@
                 <w:strike/>
                 <w:color w:val="5B9BD5" w:themeColor="accent1"/>
               </w:rPr>
-              <w:t>Manuelles update des viewport im rawdelegate</w:t>
-            </w:r>
+              <w:t xml:space="preserve">Manuelles update des </w:t>
+            </w:r>
+            <w:proofErr w:type="spellStart"/>
+            <w:r>
+              <w:rPr>
+                <w:strike/>
+                <w:color w:val="5B9BD5" w:themeColor="accent1"/>
+              </w:rPr>
+              <w:t>viewport</w:t>
+            </w:r>
+            <w:proofErr w:type="spellEnd"/>
+            <w:r>
+              <w:rPr>
+                <w:strike/>
+                <w:color w:val="5B9BD5" w:themeColor="accent1"/>
+              </w:rPr>
+              <w:t xml:space="preserve"> im </w:t>
+            </w:r>
+            <w:proofErr w:type="spellStart"/>
+            <w:r>
+              <w:rPr>
+                <w:strike/>
+                <w:color w:val="5B9BD5" w:themeColor="accent1"/>
+              </w:rPr>
+              <w:t>rawdelegate</w:t>
+            </w:r>
+            <w:proofErr w:type="spellEnd"/>
           </w:p>
         </w:tc>
       </w:tr>
@@ -1134,7 +1643,35 @@
               <w:rPr>
                 <w:color w:val="5B9BD5" w:themeColor="accent1"/>
               </w:rPr>
-              <w:t>sten zeilen widget nicht richtig geplottet</w:t>
+              <w:t xml:space="preserve">sten </w:t>
+            </w:r>
+            <w:proofErr w:type="spellStart"/>
+            <w:r>
+              <w:rPr>
+                <w:color w:val="5B9BD5" w:themeColor="accent1"/>
+              </w:rPr>
+              <w:t>zeilen</w:t>
+            </w:r>
+            <w:proofErr w:type="spellEnd"/>
+            <w:r>
+              <w:rPr>
+                <w:color w:val="5B9BD5" w:themeColor="accent1"/>
+              </w:rPr>
+              <w:t xml:space="preserve"> </w:t>
+            </w:r>
+            <w:proofErr w:type="spellStart"/>
+            <w:r>
+              <w:rPr>
+                <w:color w:val="5B9BD5" w:themeColor="accent1"/>
+              </w:rPr>
+              <w:t>widget</w:t>
+            </w:r>
+            <w:proofErr w:type="spellEnd"/>
+            <w:r>
+              <w:rPr>
+                <w:color w:val="5B9BD5" w:themeColor="accent1"/>
+              </w:rPr>
+              <w:t xml:space="preserve"> nicht richtig geplottet</w:t>
             </w:r>
           </w:p>
         </w:tc>
@@ -1158,13 +1695,69 @@
               <w:rPr>
                 <w:color w:val="5B9BD5" w:themeColor="accent1"/>
               </w:rPr>
-              <w:t>Tritt auf, falls das widget nur teilweise zu sehen ist</w:t>
-            </w:r>
-            <w:r>
-              <w:rPr>
-                <w:color w:val="5B9BD5" w:themeColor="accent1"/>
-              </w:rPr>
-              <w:t>, dh der endpunkt der linie ist nicht sichtbar</w:t>
+              <w:t xml:space="preserve">Tritt auf, falls das </w:t>
+            </w:r>
+            <w:proofErr w:type="spellStart"/>
+            <w:r>
+              <w:rPr>
+                <w:color w:val="5B9BD5" w:themeColor="accent1"/>
+              </w:rPr>
+              <w:t>widget</w:t>
+            </w:r>
+            <w:proofErr w:type="spellEnd"/>
+            <w:r>
+              <w:rPr>
+                <w:color w:val="5B9BD5" w:themeColor="accent1"/>
+              </w:rPr>
+              <w:t xml:space="preserve"> nur teilweise zu sehen ist</w:t>
+            </w:r>
+            <w:r>
+              <w:rPr>
+                <w:color w:val="5B9BD5" w:themeColor="accent1"/>
+              </w:rPr>
+              <w:t xml:space="preserve">, </w:t>
+            </w:r>
+            <w:proofErr w:type="spellStart"/>
+            <w:r>
+              <w:rPr>
+                <w:color w:val="5B9BD5" w:themeColor="accent1"/>
+              </w:rPr>
+              <w:t>dh</w:t>
+            </w:r>
+            <w:proofErr w:type="spellEnd"/>
+            <w:r>
+              <w:rPr>
+                <w:color w:val="5B9BD5" w:themeColor="accent1"/>
+              </w:rPr>
+              <w:t xml:space="preserve"> der </w:t>
+            </w:r>
+            <w:proofErr w:type="spellStart"/>
+            <w:r>
+              <w:rPr>
+                <w:color w:val="5B9BD5" w:themeColor="accent1"/>
+              </w:rPr>
+              <w:t>endpunkt</w:t>
+            </w:r>
+            <w:proofErr w:type="spellEnd"/>
+            <w:r>
+              <w:rPr>
+                <w:color w:val="5B9BD5" w:themeColor="accent1"/>
+              </w:rPr>
+              <w:t xml:space="preserve"> der </w:t>
+            </w:r>
+            <w:proofErr w:type="spellStart"/>
+            <w:r>
+              <w:rPr>
+                <w:color w:val="5B9BD5" w:themeColor="accent1"/>
+              </w:rPr>
+              <w:t>linie</w:t>
+            </w:r>
+            <w:proofErr w:type="spellEnd"/>
+            <w:r>
+              <w:rPr>
+                <w:color w:val="5B9BD5" w:themeColor="accent1"/>
+              </w:rPr>
+              <w:t xml:space="preserve"> ist nicht sichtbar</w:t>
             </w:r>
           </w:p>
         </w:tc>
@@ -1268,6 +1861,13 @@
                 <w:strike/>
                 <w:color w:val="5B9BD5" w:themeColor="accent1"/>
               </w:rPr>
+              <w:t>10</w:t>
+            </w:r>
+            <w:r>
+              <w:rPr>
+                <w:strike/>
+                <w:color w:val="5B9BD5" w:themeColor="accent1"/>
+              </w:rPr>
               <w:t>0</w:t>
             </w:r>
           </w:p>
@@ -1321,7 +1921,39 @@
                 <w:strike/>
                 <w:color w:val="5B9BD5" w:themeColor="accent1"/>
               </w:rPr>
-              <w:t>Event Daten handling im rawdelegate ändern</w:t>
+              <w:t xml:space="preserve">Event Daten </w:t>
+            </w:r>
+            <w:proofErr w:type="spellStart"/>
+            <w:r>
+              <w:rPr>
+                <w:strike/>
+                <w:color w:val="5B9BD5" w:themeColor="accent1"/>
+              </w:rPr>
+              <w:t>handling</w:t>
+            </w:r>
+            <w:proofErr w:type="spellEnd"/>
+            <w:r>
+              <w:rPr>
+                <w:strike/>
+                <w:color w:val="5B9BD5" w:themeColor="accent1"/>
+              </w:rPr>
+              <w:t xml:space="preserve"> im </w:t>
+            </w:r>
+            <w:proofErr w:type="spellStart"/>
+            <w:r>
+              <w:rPr>
+                <w:strike/>
+                <w:color w:val="5B9BD5" w:themeColor="accent1"/>
+              </w:rPr>
+              <w:t>rawdelegate</w:t>
+            </w:r>
+            <w:proofErr w:type="spellEnd"/>
+            <w:r>
+              <w:rPr>
+                <w:strike/>
+                <w:color w:val="5B9BD5" w:themeColor="accent1"/>
+              </w:rPr>
+              <w:t xml:space="preserve"> ändern</w:t>
             </w:r>
           </w:p>
         </w:tc>
@@ -1347,7 +1979,23 @@
                 <w:strike/>
                 <w:color w:val="5B9BD5" w:themeColor="accent1"/>
               </w:rPr>
-              <w:t xml:space="preserve">Von Delegate aus </w:t>
+              <w:t xml:space="preserve">Von </w:t>
+            </w:r>
+            <w:proofErr w:type="spellStart"/>
+            <w:r>
+              <w:rPr>
+                <w:strike/>
+                <w:color w:val="5B9BD5" w:themeColor="accent1"/>
+              </w:rPr>
+              <w:t>Delegate</w:t>
+            </w:r>
+            <w:proofErr w:type="spellEnd"/>
+            <w:r>
+              <w:rPr>
+                <w:strike/>
+                <w:color w:val="5B9BD5" w:themeColor="accent1"/>
+              </w:rPr>
+              <w:t xml:space="preserve"> aus </w:t>
             </w:r>
             <w:r>
               <w:rPr>
@@ -1361,8 +2009,65 @@
                 <w:strike/>
                 <w:color w:val="5B9BD5" w:themeColor="accent1"/>
               </w:rPr>
-              <w:t>auf eventm odel zugreifen nicht auf member variable matrix</w:t>
-            </w:r>
+              <w:t xml:space="preserve">auf </w:t>
+            </w:r>
+            <w:proofErr w:type="spellStart"/>
+            <w:r>
+              <w:rPr>
+                <w:strike/>
+                <w:color w:val="5B9BD5" w:themeColor="accent1"/>
+              </w:rPr>
+              <w:t>eventm</w:t>
+            </w:r>
+            <w:proofErr w:type="spellEnd"/>
+            <w:r>
+              <w:rPr>
+                <w:strike/>
+                <w:color w:val="5B9BD5" w:themeColor="accent1"/>
+              </w:rPr>
+              <w:t xml:space="preserve"> </w:t>
+            </w:r>
+            <w:proofErr w:type="spellStart"/>
+            <w:r>
+              <w:rPr>
+                <w:strike/>
+                <w:color w:val="5B9BD5" w:themeColor="accent1"/>
+              </w:rPr>
+              <w:t>odel</w:t>
+            </w:r>
+            <w:proofErr w:type="spellEnd"/>
+            <w:r>
+              <w:rPr>
+                <w:strike/>
+                <w:color w:val="5B9BD5" w:themeColor="accent1"/>
+              </w:rPr>
+              <w:t xml:space="preserve"> zugreifen nicht auf </w:t>
+            </w:r>
+            <w:proofErr w:type="spellStart"/>
+            <w:r>
+              <w:rPr>
+                <w:strike/>
+                <w:color w:val="5B9BD5" w:themeColor="accent1"/>
+              </w:rPr>
+              <w:t>member</w:t>
+            </w:r>
+            <w:proofErr w:type="spellEnd"/>
+            <w:r>
+              <w:rPr>
+                <w:strike/>
+                <w:color w:val="5B9BD5" w:themeColor="accent1"/>
+              </w:rPr>
+              <w:t xml:space="preserve"> variable </w:t>
+            </w:r>
+            <w:proofErr w:type="spellStart"/>
+            <w:r>
+              <w:rPr>
+                <w:strike/>
+                <w:color w:val="5B9BD5" w:themeColor="accent1"/>
+              </w:rPr>
+              <w:t>matrix</w:t>
+            </w:r>
+            <w:proofErr w:type="spellEnd"/>
           </w:p>
         </w:tc>
         <w:tc>
@@ -1519,8 +2224,72 @@
               <w:rPr>
                 <w:color w:val="5B9BD5" w:themeColor="accent1"/>
               </w:rPr>
-              <w:t>Selected events only aktiv – opacity der marker stimmt nicht mehr überin</w:t>
-            </w:r>
+              <w:t xml:space="preserve">Selected </w:t>
+            </w:r>
+            <w:proofErr w:type="spellStart"/>
+            <w:r>
+              <w:rPr>
+                <w:color w:val="5B9BD5" w:themeColor="accent1"/>
+              </w:rPr>
+              <w:t>events</w:t>
+            </w:r>
+            <w:proofErr w:type="spellEnd"/>
+            <w:r>
+              <w:rPr>
+                <w:color w:val="5B9BD5" w:themeColor="accent1"/>
+              </w:rPr>
+              <w:t xml:space="preserve"> </w:t>
+            </w:r>
+            <w:proofErr w:type="spellStart"/>
+            <w:r>
+              <w:rPr>
+                <w:color w:val="5B9BD5" w:themeColor="accent1"/>
+              </w:rPr>
+              <w:t>only</w:t>
+            </w:r>
+            <w:proofErr w:type="spellEnd"/>
+            <w:r>
+              <w:rPr>
+                <w:color w:val="5B9BD5" w:themeColor="accent1"/>
+              </w:rPr>
+              <w:t xml:space="preserve"> aktiv – </w:t>
+            </w:r>
+            <w:proofErr w:type="spellStart"/>
+            <w:r>
+              <w:rPr>
+                <w:color w:val="5B9BD5" w:themeColor="accent1"/>
+              </w:rPr>
+              <w:t>opacity</w:t>
+            </w:r>
+            <w:proofErr w:type="spellEnd"/>
+            <w:r>
+              <w:rPr>
+                <w:color w:val="5B9BD5" w:themeColor="accent1"/>
+              </w:rPr>
+              <w:t xml:space="preserve"> der </w:t>
+            </w:r>
+            <w:proofErr w:type="spellStart"/>
+            <w:r>
+              <w:rPr>
+                <w:color w:val="5B9BD5" w:themeColor="accent1"/>
+              </w:rPr>
+              <w:t>marker</w:t>
+            </w:r>
+            <w:proofErr w:type="spellEnd"/>
+            <w:r>
+              <w:rPr>
+                <w:color w:val="5B9BD5" w:themeColor="accent1"/>
+              </w:rPr>
+              <w:t xml:space="preserve"> stimmt nicht mehr </w:t>
+            </w:r>
+            <w:proofErr w:type="spellStart"/>
+            <w:r>
+              <w:rPr>
+                <w:color w:val="5B9BD5" w:themeColor="accent1"/>
+              </w:rPr>
+              <w:t>überin</w:t>
+            </w:r>
+            <w:proofErr w:type="spellEnd"/>
           </w:p>
         </w:tc>
         <w:tc>
@@ -1688,8 +2457,16 @@
               <w:rPr>
                 <w:color w:val="5B9BD5" w:themeColor="accent1"/>
               </w:rPr>
-              <w:t>Bei sehr schnellen scrollen gibt es immer noch datenladeprobleme</w:t>
-            </w:r>
+              <w:t xml:space="preserve">Bei sehr schnellen scrollen gibt es immer noch </w:t>
+            </w:r>
+            <w:proofErr w:type="spellStart"/>
+            <w:r>
+              <w:rPr>
+                <w:color w:val="5B9BD5" w:themeColor="accent1"/>
+              </w:rPr>
+              <w:t>datenladeprobleme</w:t>
+            </w:r>
+            <w:proofErr w:type="spellEnd"/>
           </w:p>
         </w:tc>
         <w:tc>
@@ -1858,7 +2635,35 @@
               <w:rPr>
                 <w:color w:val="5B9BD5" w:themeColor="accent1"/>
               </w:rPr>
-              <w:t>Effizienz von rawdelagate paint() überprüfen</w:t>
+              <w:t xml:space="preserve">Effizienz von </w:t>
+            </w:r>
+            <w:proofErr w:type="spellStart"/>
+            <w:r>
+              <w:rPr>
+                <w:color w:val="5B9BD5" w:themeColor="accent1"/>
+              </w:rPr>
+              <w:t>rawdelagate</w:t>
+            </w:r>
+            <w:proofErr w:type="spellEnd"/>
+            <w:r>
+              <w:rPr>
+                <w:color w:val="5B9BD5" w:themeColor="accent1"/>
+              </w:rPr>
+              <w:t xml:space="preserve"> </w:t>
+            </w:r>
+            <w:proofErr w:type="spellStart"/>
+            <w:r>
+              <w:rPr>
+                <w:color w:val="5B9BD5" w:themeColor="accent1"/>
+              </w:rPr>
+              <w:t>paint</w:t>
+            </w:r>
+            <w:proofErr w:type="spellEnd"/>
+            <w:r>
+              <w:rPr>
+                <w:color w:val="5B9BD5" w:themeColor="accent1"/>
+              </w:rPr>
+              <w:t>() überprüfen</w:t>
             </w:r>
           </w:p>
         </w:tc>
@@ -1882,7 +2687,81 @@
               <w:rPr>
                 <w:color w:val="5B9BD5" w:themeColor="accent1"/>
               </w:rPr>
-              <w:t>Hier wird manuell der viewport geupdatet – ist das effizient?</w:t>
+              <w:t xml:space="preserve">Hier wird manuell der </w:t>
+            </w:r>
+            <w:proofErr w:type="spellStart"/>
+            <w:r>
+              <w:rPr>
+                <w:color w:val="5B9BD5" w:themeColor="accent1"/>
+              </w:rPr>
+              <w:t>viewport</w:t>
+            </w:r>
+            <w:proofErr w:type="spellEnd"/>
+            <w:r>
+              <w:rPr>
+                <w:color w:val="5B9BD5" w:themeColor="accent1"/>
+              </w:rPr>
+              <w:t xml:space="preserve"> </w:t>
+            </w:r>
+            <w:proofErr w:type="spellStart"/>
+            <w:r>
+              <w:rPr>
+                <w:color w:val="5B9BD5" w:themeColor="accent1"/>
+              </w:rPr>
+              <w:t>geupdatet</w:t>
+            </w:r>
+            <w:proofErr w:type="spellEnd"/>
+            <w:r>
+              <w:rPr>
+                <w:color w:val="5B9BD5" w:themeColor="accent1"/>
+              </w:rPr>
+              <w:t xml:space="preserve"> – ist das effizient?</w:t>
+            </w:r>
+            <w:r>
+              <w:rPr>
+                <w:color w:val="5B9BD5" w:themeColor="accent1"/>
+              </w:rPr>
+              <w:t xml:space="preserve"> – wird </w:t>
+            </w:r>
+            <w:proofErr w:type="spellStart"/>
+            <w:r>
+              <w:rPr>
+                <w:color w:val="5B9BD5" w:themeColor="accent1"/>
+              </w:rPr>
+              <w:t>evtl</w:t>
+            </w:r>
+            <w:proofErr w:type="spellEnd"/>
+            <w:r>
+              <w:rPr>
+                <w:color w:val="5B9BD5" w:themeColor="accent1"/>
+              </w:rPr>
+              <w:t xml:space="preserve"> 2 mal </w:t>
+            </w:r>
+            <w:proofErr w:type="spellStart"/>
+            <w:r>
+              <w:rPr>
+                <w:color w:val="5B9BD5" w:themeColor="accent1"/>
+              </w:rPr>
+              <w:t>gepaintet</w:t>
+            </w:r>
+            <w:proofErr w:type="spellEnd"/>
+            <w:r>
+              <w:rPr>
+                <w:color w:val="5B9BD5" w:themeColor="accent1"/>
+              </w:rPr>
+              <w:t xml:space="preserve"> obwohl nur einmal be</w:t>
+            </w:r>
+            <w:r>
+              <w:rPr>
+                <w:color w:val="5B9BD5" w:themeColor="accent1"/>
+              </w:rPr>
+              <w:t>n</w:t>
+            </w:r>
+            <w:r>
+              <w:rPr>
+                <w:color w:val="5B9BD5" w:themeColor="accent1"/>
+              </w:rPr>
+              <w:t>ötigt</w:t>
             </w:r>
           </w:p>
         </w:tc>
@@ -1950,15 +2829,26 @@
               <w:jc w:val="center"/>
               <w:cnfStyle w:val="000000000000" w:firstRow="0" w:lastRow="0" w:firstColumn="0" w:lastColumn="0" w:oddVBand="0" w:evenVBand="0" w:oddHBand="0" w:evenHBand="0" w:firstRowFirstColumn="0" w:firstRowLastColumn="0" w:lastRowFirstColumn="0" w:lastRowLastColumn="0"/>
               <w:rPr>
-                <w:color w:val="5B9BD5" w:themeColor="accent1"/>
-              </w:rPr>
-            </w:pPr>
-            <w:r>
-              <w:rPr>
-                <w:color w:val="5B9BD5" w:themeColor="accent1"/>
-              </w:rPr>
-              <w:t>Data window</w:t>
-            </w:r>
+                <w:strike/>
+                <w:color w:val="5B9BD5" w:themeColor="accent1"/>
+              </w:rPr>
+            </w:pPr>
+            <w:r>
+              <w:rPr>
+                <w:strike/>
+                <w:color w:val="5B9BD5" w:themeColor="accent1"/>
+              </w:rPr>
+              <w:t xml:space="preserve">Data </w:t>
+            </w:r>
+            <w:proofErr w:type="spellStart"/>
+            <w:r>
+              <w:rPr>
+                <w:strike/>
+                <w:color w:val="5B9BD5" w:themeColor="accent1"/>
+              </w:rPr>
+              <w:t>window</w:t>
+            </w:r>
+            <w:proofErr w:type="spellEnd"/>
           </w:p>
         </w:tc>
         <w:tc>
@@ -1975,11 +2865,22 @@
               <w:jc w:val="center"/>
               <w:cnfStyle w:val="000000000000" w:firstRow="0" w:lastRow="0" w:firstColumn="0" w:lastColumn="0" w:oddVBand="0" w:evenVBand="0" w:oddHBand="0" w:evenHBand="0" w:firstRowFirstColumn="0" w:firstRowLastColumn="0" w:lastRowFirstColumn="0" w:lastRowLastColumn="0"/>
               <w:rPr>
-                <w:color w:val="5B9BD5" w:themeColor="accent1"/>
-              </w:rPr>
-            </w:pPr>
-            <w:r>
-              <w:rPr>
+                <w:strike/>
+                <w:color w:val="5B9BD5" w:themeColor="accent1"/>
+              </w:rPr>
+            </w:pPr>
+            <w:r>
+              <w:rPr>
+                <w:strike/>
+                <w:color w:val="5B9BD5" w:themeColor="accent1"/>
+              </w:rPr>
+              <w:t>10</w:t>
+            </w:r>
+            <w:bookmarkStart w:id="0" w:name="_GoBack"/>
+            <w:bookmarkEnd w:id="0"/>
+            <w:r>
+              <w:rPr>
+                <w:strike/>
                 <w:color w:val="5B9BD5" w:themeColor="accent1"/>
               </w:rPr>
               <w:t>0</w:t>
@@ -2000,11 +2901,13 @@
               <w:jc w:val="center"/>
               <w:cnfStyle w:val="000000000000" w:firstRow="0" w:lastRow="0" w:firstColumn="0" w:lastColumn="0" w:oddVBand="0" w:evenVBand="0" w:oddHBand="0" w:evenHBand="0" w:firstRowFirstColumn="0" w:firstRowLastColumn="0" w:lastRowFirstColumn="0" w:lastRowLastColumn="0"/>
               <w:rPr>
-                <w:color w:val="5B9BD5" w:themeColor="accent1"/>
-              </w:rPr>
-            </w:pPr>
-            <w:r>
-              <w:rPr>
+                <w:strike/>
+                <w:color w:val="5B9BD5" w:themeColor="accent1"/>
+              </w:rPr>
+            </w:pPr>
+            <w:r>
+              <w:rPr>
+                <w:strike/>
                 <w:color w:val="5B9BD5" w:themeColor="accent1"/>
               </w:rPr>
               <w:t>++</w:t>
@@ -2024,14 +2927,25 @@
             <w:pPr>
               <w:cnfStyle w:val="000000000000" w:firstRow="0" w:lastRow="0" w:firstColumn="0" w:lastColumn="0" w:oddVBand="0" w:evenVBand="0" w:oddHBand="0" w:evenHBand="0" w:firstRowFirstColumn="0" w:firstRowLastColumn="0" w:lastRowFirstColumn="0" w:lastRowLastColumn="0"/>
               <w:rPr>
-                <w:color w:val="5B9BD5" w:themeColor="accent1"/>
-              </w:rPr>
-            </w:pPr>
-            <w:r>
-              <w:rPr>
-                <w:color w:val="5B9BD5" w:themeColor="accent1"/>
-              </w:rPr>
-              <w:t>Selecting führt zum Sprung ganz nach vorne</w:t>
+                <w:strike/>
+                <w:color w:val="5B9BD5" w:themeColor="accent1"/>
+              </w:rPr>
+            </w:pPr>
+            <w:proofErr w:type="spellStart"/>
+            <w:r>
+              <w:rPr>
+                <w:strike/>
+                <w:color w:val="5B9BD5" w:themeColor="accent1"/>
+              </w:rPr>
+              <w:t>Selecting</w:t>
+            </w:r>
+            <w:proofErr w:type="spellEnd"/>
+            <w:r>
+              <w:rPr>
+                <w:strike/>
+                <w:color w:val="5B9BD5" w:themeColor="accent1"/>
+              </w:rPr>
+              <w:t xml:space="preserve"> führt zum Sprung ganz nach vorne</w:t>
             </w:r>
           </w:p>
         </w:tc>
@@ -2048,15 +2962,35 @@
             <w:pPr>
               <w:cnfStyle w:val="000000000000" w:firstRow="0" w:lastRow="0" w:firstColumn="0" w:lastColumn="0" w:oddVBand="0" w:evenVBand="0" w:oddHBand="0" w:evenHBand="0" w:firstRowFirstColumn="0" w:firstRowLastColumn="0" w:lastRowFirstColumn="0" w:lastRowLastColumn="0"/>
               <w:rPr>
-                <w:color w:val="5B9BD5" w:themeColor="accent1"/>
-              </w:rPr>
-            </w:pPr>
-            <w:r>
-              <w:rPr>
-                <w:color w:val="5B9BD5" w:themeColor="accent1"/>
-              </w:rPr>
-              <w:t>AbsFiffCursor wird vermutlich resettet</w:t>
-            </w:r>
+                <w:strike/>
+                <w:color w:val="5B9BD5" w:themeColor="accent1"/>
+              </w:rPr>
+            </w:pPr>
+            <w:proofErr w:type="spellStart"/>
+            <w:r>
+              <w:rPr>
+                <w:strike/>
+                <w:color w:val="5B9BD5" w:themeColor="accent1"/>
+              </w:rPr>
+              <w:t>AbsFiffCursor</w:t>
+            </w:r>
+            <w:proofErr w:type="spellEnd"/>
+            <w:r>
+              <w:rPr>
+                <w:strike/>
+                <w:color w:val="5B9BD5" w:themeColor="accent1"/>
+              </w:rPr>
+              <w:t xml:space="preserve"> wird vermutlich </w:t>
+            </w:r>
+            <w:proofErr w:type="spellStart"/>
+            <w:r>
+              <w:rPr>
+                <w:strike/>
+                <w:color w:val="5B9BD5" w:themeColor="accent1"/>
+              </w:rPr>
+              <w:t>resettet</w:t>
+            </w:r>
+            <w:proofErr w:type="spellEnd"/>
           </w:p>
         </w:tc>
         <w:tc>
@@ -2078,6 +3012,45 @@
                 <w:color w:val="5B9BD5" w:themeColor="accent1"/>
               </w:rPr>
             </w:pPr>
+            <w:proofErr w:type="spellStart"/>
+            <w:r>
+              <w:rPr>
+                <w:strike/>
+                <w:color w:val="5B9BD5" w:themeColor="accent1"/>
+              </w:rPr>
+              <w:t>Aut</w:t>
+            </w:r>
+            <w:proofErr w:type="spellEnd"/>
+            <w:r>
+              <w:rPr>
+                <w:strike/>
+                <w:color w:val="5B9BD5" w:themeColor="accent1"/>
+              </w:rPr>
+              <w:t xml:space="preserve"> Scroll des </w:t>
+            </w:r>
+            <w:proofErr w:type="spellStart"/>
+            <w:r>
+              <w:rPr>
+                <w:strike/>
+                <w:color w:val="5B9BD5" w:themeColor="accent1"/>
+              </w:rPr>
+              <w:t>views</w:t>
+            </w:r>
+            <w:proofErr w:type="spellEnd"/>
+            <w:r>
+              <w:rPr>
+                <w:strike/>
+                <w:color w:val="5B9BD5" w:themeColor="accent1"/>
+              </w:rPr>
+              <w:t xml:space="preserve"> </w:t>
+            </w:r>
+            <w:r>
+              <w:rPr>
+                <w:strike/>
+                <w:color w:val="5B9BD5" w:themeColor="accent1"/>
+              </w:rPr>
+              <w:t>muss deaktiviert sein</w:t>
+            </w:r>
           </w:p>
         </w:tc>
       </w:tr>
@@ -2131,8 +3104,16 @@
               <w:rPr>
                 <w:color w:val="5B9BD5" w:themeColor="accent1"/>
               </w:rPr>
-              <w:t>Data window</w:t>
-            </w:r>
+              <w:t xml:space="preserve">Data </w:t>
+            </w:r>
+            <w:proofErr w:type="spellStart"/>
+            <w:r>
+              <w:rPr>
+                <w:color w:val="5B9BD5" w:themeColor="accent1"/>
+              </w:rPr>
+              <w:t>window</w:t>
+            </w:r>
+            <w:proofErr w:type="spellEnd"/>
           </w:p>
         </w:tc>
         <w:tc>
@@ -2205,15 +3186,63 @@
               <w:rPr>
                 <w:color w:val="5B9BD5" w:themeColor="accent1"/>
               </w:rPr>
-              <w:t>Event() funktion nach anderem events suchen lassen (paint event wird zu häufig aufgerufen</w:t>
-            </w:r>
-            <w:bookmarkStart w:id="0" w:name="_GoBack"/>
-            <w:bookmarkEnd w:id="0"/>
-            <w:r>
-              <w:rPr>
-                <w:color w:val="5B9BD5" w:themeColor="accent1"/>
-              </w:rPr>
-              <w:t>)</w:t>
+              <w:t xml:space="preserve">Event() </w:t>
+            </w:r>
+            <w:proofErr w:type="spellStart"/>
+            <w:r>
+              <w:rPr>
+                <w:color w:val="5B9BD5" w:themeColor="accent1"/>
+              </w:rPr>
+              <w:t>funktion</w:t>
+            </w:r>
+            <w:proofErr w:type="spellEnd"/>
+            <w:r>
+              <w:rPr>
+                <w:color w:val="5B9BD5" w:themeColor="accent1"/>
+              </w:rPr>
+              <w:t xml:space="preserve"> nach anderem </w:t>
+            </w:r>
+            <w:proofErr w:type="spellStart"/>
+            <w:r>
+              <w:rPr>
+                <w:color w:val="5B9BD5" w:themeColor="accent1"/>
+              </w:rPr>
+              <w:t>events</w:t>
+            </w:r>
+            <w:proofErr w:type="spellEnd"/>
+            <w:r>
+              <w:rPr>
+                <w:color w:val="5B9BD5" w:themeColor="accent1"/>
+              </w:rPr>
+              <w:t xml:space="preserve"> suchen lassen (</w:t>
+            </w:r>
+            <w:proofErr w:type="spellStart"/>
+            <w:r>
+              <w:rPr>
+                <w:color w:val="5B9BD5" w:themeColor="accent1"/>
+              </w:rPr>
+              <w:t>paint</w:t>
+            </w:r>
+            <w:proofErr w:type="spellEnd"/>
+            <w:r>
+              <w:rPr>
+                <w:color w:val="5B9BD5" w:themeColor="accent1"/>
+              </w:rPr>
+              <w:t xml:space="preserve"> </w:t>
+            </w:r>
+            <w:proofErr w:type="spellStart"/>
+            <w:r>
+              <w:rPr>
+                <w:color w:val="5B9BD5" w:themeColor="accent1"/>
+              </w:rPr>
+              <w:t>event</w:t>
+            </w:r>
+            <w:proofErr w:type="spellEnd"/>
+            <w:r>
+              <w:rPr>
+                <w:color w:val="5B9BD5" w:themeColor="accent1"/>
+              </w:rPr>
+              <w:t xml:space="preserve"> wird zu häufig aufgerufen)</w:t>
             </w:r>
           </w:p>
         </w:tc>
@@ -2598,8 +3627,16 @@
               <w:rPr>
                 <w:color w:val="5B9BD5" w:themeColor="accent1"/>
               </w:rPr>
-              <w:t>Filter window</w:t>
-            </w:r>
+              <w:t xml:space="preserve">Filter </w:t>
+            </w:r>
+            <w:proofErr w:type="spellStart"/>
+            <w:r>
+              <w:rPr>
+                <w:color w:val="5B9BD5" w:themeColor="accent1"/>
+              </w:rPr>
+              <w:t>window</w:t>
+            </w:r>
+            <w:proofErr w:type="spellEnd"/>
           </w:p>
         </w:tc>
         <w:tc>
@@ -2672,13 +3709,55 @@
               <w:rPr>
                 <w:color w:val="5B9BD5" w:themeColor="accent1"/>
               </w:rPr>
-              <w:t xml:space="preserve">Filter dialog: </w:t>
-            </w:r>
-            <w:r>
-              <w:rPr>
-                <w:color w:val="5B9BD5" w:themeColor="accent1"/>
-              </w:rPr>
-              <w:t>Filter user abhängig bauen lassen, auf alle channel anwenden</w:t>
+              <w:t xml:space="preserve">Filter </w:t>
+            </w:r>
+            <w:proofErr w:type="spellStart"/>
+            <w:r>
+              <w:rPr>
+                <w:color w:val="5B9BD5" w:themeColor="accent1"/>
+              </w:rPr>
+              <w:t>dialog</w:t>
+            </w:r>
+            <w:proofErr w:type="spellEnd"/>
+            <w:r>
+              <w:rPr>
+                <w:color w:val="5B9BD5" w:themeColor="accent1"/>
+              </w:rPr>
+              <w:t xml:space="preserve">: </w:t>
+            </w:r>
+            <w:r>
+              <w:rPr>
+                <w:color w:val="5B9BD5" w:themeColor="accent1"/>
+              </w:rPr>
+              <w:t xml:space="preserve">Filter </w:t>
+            </w:r>
+            <w:proofErr w:type="spellStart"/>
+            <w:r>
+              <w:rPr>
+                <w:color w:val="5B9BD5" w:themeColor="accent1"/>
+              </w:rPr>
+              <w:t>user</w:t>
+            </w:r>
+            <w:proofErr w:type="spellEnd"/>
+            <w:r>
+              <w:rPr>
+                <w:color w:val="5B9BD5" w:themeColor="accent1"/>
+              </w:rPr>
+              <w:t xml:space="preserve"> abhängig bauen lassen, auf alle </w:t>
+            </w:r>
+            <w:proofErr w:type="spellStart"/>
+            <w:r>
+              <w:rPr>
+                <w:color w:val="5B9BD5" w:themeColor="accent1"/>
+              </w:rPr>
+              <w:t>channel</w:t>
+            </w:r>
+            <w:proofErr w:type="spellEnd"/>
+            <w:r>
+              <w:rPr>
+                <w:color w:val="5B9BD5" w:themeColor="accent1"/>
+              </w:rPr>
+              <w:t xml:space="preserve"> anwenden</w:t>
             </w:r>
           </w:p>
         </w:tc>
@@ -2841,20 +3920,56 @@
               <w:rPr>
                 <w:color w:val="5B9BD5" w:themeColor="accent1"/>
               </w:rPr>
-              <w:t xml:space="preserve">Channel selection: </w:t>
-            </w:r>
-            <w:r>
-              <w:rPr>
-                <w:color w:val="5B9BD5" w:themeColor="accent1"/>
-              </w:rPr>
-              <w:t>Channel über layout auswählen können</w:t>
-            </w:r>
-            <w:r>
-              <w:rPr>
-                <w:color w:val="5B9BD5" w:themeColor="accent1"/>
-              </w:rPr>
-              <w:t>, montagen</w:t>
-            </w:r>
+              <w:t xml:space="preserve">Channel </w:t>
+            </w:r>
+            <w:proofErr w:type="spellStart"/>
+            <w:r>
+              <w:rPr>
+                <w:color w:val="5B9BD5" w:themeColor="accent1"/>
+              </w:rPr>
+              <w:t>selection</w:t>
+            </w:r>
+            <w:proofErr w:type="spellEnd"/>
+            <w:r>
+              <w:rPr>
+                <w:color w:val="5B9BD5" w:themeColor="accent1"/>
+              </w:rPr>
+              <w:t xml:space="preserve">: </w:t>
+            </w:r>
+            <w:r>
+              <w:rPr>
+                <w:color w:val="5B9BD5" w:themeColor="accent1"/>
+              </w:rPr>
+              <w:t xml:space="preserve">Channel über </w:t>
+            </w:r>
+            <w:proofErr w:type="spellStart"/>
+            <w:r>
+              <w:rPr>
+                <w:color w:val="5B9BD5" w:themeColor="accent1"/>
+              </w:rPr>
+              <w:t>layout</w:t>
+            </w:r>
+            <w:proofErr w:type="spellEnd"/>
+            <w:r>
+              <w:rPr>
+                <w:color w:val="5B9BD5" w:themeColor="accent1"/>
+              </w:rPr>
+              <w:t xml:space="preserve"> auswählen können</w:t>
+            </w:r>
+            <w:r>
+              <w:rPr>
+                <w:color w:val="5B9BD5" w:themeColor="accent1"/>
+              </w:rPr>
+              <w:t xml:space="preserve">, </w:t>
+            </w:r>
+            <w:proofErr w:type="spellStart"/>
+            <w:r>
+              <w:rPr>
+                <w:color w:val="5B9BD5" w:themeColor="accent1"/>
+              </w:rPr>
+              <w:t>montagen</w:t>
+            </w:r>
+            <w:proofErr w:type="spellEnd"/>
           </w:p>
         </w:tc>
         <w:tc>
@@ -2873,11 +3988,19 @@
                 <w:color w:val="5B9BD5" w:themeColor="accent1"/>
               </w:rPr>
             </w:pPr>
-            <w:r>
-              <w:rPr>
-                <w:color w:val="5B9BD5" w:themeColor="accent1"/>
-              </w:rPr>
-              <w:t>QGraphicScene und View</w:t>
+            <w:proofErr w:type="spellStart"/>
+            <w:r>
+              <w:rPr>
+                <w:color w:val="5B9BD5" w:themeColor="accent1"/>
+              </w:rPr>
+              <w:t>QGraphicScene</w:t>
+            </w:r>
+            <w:proofErr w:type="spellEnd"/>
+            <w:r>
+              <w:rPr>
+                <w:color w:val="5B9BD5" w:themeColor="accent1"/>
+              </w:rPr>
+              <w:t xml:space="preserve"> und View</w:t>
             </w:r>
           </w:p>
         </w:tc>
@@ -2943,8 +4066,16 @@
               <w:rPr>
                 <w:color w:val="5B9BD5" w:themeColor="accent1"/>
               </w:rPr>
-              <w:t>New feature</w:t>
-            </w:r>
+              <w:t xml:space="preserve">New </w:t>
+            </w:r>
+            <w:proofErr w:type="spellStart"/>
+            <w:r>
+              <w:rPr>
+                <w:color w:val="5B9BD5" w:themeColor="accent1"/>
+              </w:rPr>
+              <w:t>feature</w:t>
+            </w:r>
+            <w:proofErr w:type="spellEnd"/>
           </w:p>
         </w:tc>
         <w:tc>
@@ -3013,12 +4144,14 @@
                 <w:color w:val="5B9BD5" w:themeColor="accent1"/>
               </w:rPr>
             </w:pPr>
+            <w:proofErr w:type="spellStart"/>
             <w:r>
               <w:rPr>
                 <w:color w:val="5B9BD5" w:themeColor="accent1"/>
               </w:rPr>
               <w:t>Topoplots</w:t>
             </w:r>
+            <w:proofErr w:type="spellEnd"/>
           </w:p>
         </w:tc>
         <w:tc>
@@ -3104,8 +4237,16 @@
               <w:rPr>
                 <w:color w:val="5B9BD5" w:themeColor="accent1"/>
               </w:rPr>
-              <w:t>Average window</w:t>
-            </w:r>
+              <w:t xml:space="preserve">Average </w:t>
+            </w:r>
+            <w:proofErr w:type="spellStart"/>
+            <w:r>
+              <w:rPr>
+                <w:color w:val="5B9BD5" w:themeColor="accent1"/>
+              </w:rPr>
+              <w:t>window</w:t>
+            </w:r>
+            <w:proofErr w:type="spellEnd"/>
           </w:p>
         </w:tc>
         <w:tc>
@@ -3178,7 +4319,35 @@
               <w:rPr>
                 <w:color w:val="5B9BD5" w:themeColor="accent1"/>
               </w:rPr>
-              <w:t>Averages berechnen und anzeigen lassen (butterfly plot)</w:t>
+              <w:t>Averages berechnen und anzeigen lassen (</w:t>
+            </w:r>
+            <w:proofErr w:type="spellStart"/>
+            <w:r>
+              <w:rPr>
+                <w:color w:val="5B9BD5" w:themeColor="accent1"/>
+              </w:rPr>
+              <w:t>butterfly</w:t>
+            </w:r>
+            <w:proofErr w:type="spellEnd"/>
+            <w:r>
+              <w:rPr>
+                <w:color w:val="5B9BD5" w:themeColor="accent1"/>
+              </w:rPr>
+              <w:t xml:space="preserve"> </w:t>
+            </w:r>
+            <w:proofErr w:type="spellStart"/>
+            <w:r>
+              <w:rPr>
+                <w:color w:val="5B9BD5" w:themeColor="accent1"/>
+              </w:rPr>
+              <w:t>plot</w:t>
+            </w:r>
+            <w:proofErr w:type="spellEnd"/>
+            <w:r>
+              <w:rPr>
+                <w:color w:val="5B9BD5" w:themeColor="accent1"/>
+              </w:rPr>
+              <w:t>)</w:t>
             </w:r>
           </w:p>
         </w:tc>
@@ -3336,7 +4505,21 @@
               <w:rPr>
                 <w:color w:val="5B9BD5" w:themeColor="accent1"/>
               </w:rPr>
-              <w:t>Untere tool leiste</w:t>
+              <w:t xml:space="preserve">Untere </w:t>
+            </w:r>
+            <w:proofErr w:type="spellStart"/>
+            <w:r>
+              <w:rPr>
+                <w:color w:val="5B9BD5" w:themeColor="accent1"/>
+              </w:rPr>
+              <w:t>tool</w:t>
+            </w:r>
+            <w:proofErr w:type="spellEnd"/>
+            <w:r>
+              <w:rPr>
+                <w:color w:val="5B9BD5" w:themeColor="accent1"/>
+              </w:rPr>
+              <w:t xml:space="preserve"> leiste</w:t>
             </w:r>
           </w:p>
         </w:tc>
@@ -3546,7 +4729,49 @@
               <w:rPr>
                 <w:color w:val="5B9BD5" w:themeColor="accent1"/>
               </w:rPr>
-              <w:t>Eventmodel um 4 spalte erweitern (user oder loaded event)</w:t>
+              <w:t>Eventmodel um 4 spalte erweitern (</w:t>
+            </w:r>
+            <w:proofErr w:type="spellStart"/>
+            <w:r>
+              <w:rPr>
+                <w:color w:val="5B9BD5" w:themeColor="accent1"/>
+              </w:rPr>
+              <w:t>user</w:t>
+            </w:r>
+            <w:proofErr w:type="spellEnd"/>
+            <w:r>
+              <w:rPr>
+                <w:color w:val="5B9BD5" w:themeColor="accent1"/>
+              </w:rPr>
+              <w:t xml:space="preserve"> oder </w:t>
+            </w:r>
+            <w:proofErr w:type="spellStart"/>
+            <w:r>
+              <w:rPr>
+                <w:color w:val="5B9BD5" w:themeColor="accent1"/>
+              </w:rPr>
+              <w:t>loaded</w:t>
+            </w:r>
+            <w:proofErr w:type="spellEnd"/>
+            <w:r>
+              <w:rPr>
+                <w:color w:val="5B9BD5" w:themeColor="accent1"/>
+              </w:rPr>
+              <w:t xml:space="preserve"> </w:t>
+            </w:r>
+            <w:proofErr w:type="spellStart"/>
+            <w:r>
+              <w:rPr>
+                <w:color w:val="5B9BD5" w:themeColor="accent1"/>
+              </w:rPr>
+              <w:t>event</w:t>
+            </w:r>
+            <w:proofErr w:type="spellEnd"/>
+            <w:r>
+              <w:rPr>
+                <w:color w:val="5B9BD5" w:themeColor="accent1"/>
+              </w:rPr>
+              <w:t>)</w:t>
             </w:r>
           </w:p>
         </w:tc>
@@ -3693,7 +4918,21 @@
               <w:rPr>
                 <w:color w:val="5B9BD5" w:themeColor="accent1"/>
               </w:rPr>
-              <w:t xml:space="preserve">von user </w:t>
+              <w:t xml:space="preserve">von </w:t>
+            </w:r>
+            <w:proofErr w:type="spellStart"/>
+            <w:r>
+              <w:rPr>
+                <w:color w:val="5B9BD5" w:themeColor="accent1"/>
+              </w:rPr>
+              <w:t>user</w:t>
+            </w:r>
+            <w:proofErr w:type="spellEnd"/>
+            <w:r>
+              <w:rPr>
+                <w:color w:val="5B9BD5" w:themeColor="accent1"/>
+              </w:rPr>
+              <w:t xml:space="preserve"> </w:t>
             </w:r>
             <w:r>
               <w:rPr>
@@ -3729,7 +4968,21 @@
               <w:rPr>
                 <w:color w:val="5B9BD5" w:themeColor="accent1"/>
               </w:rPr>
-              <w:t>Property window?</w:t>
+              <w:t xml:space="preserve">Property </w:t>
+            </w:r>
+            <w:proofErr w:type="spellStart"/>
+            <w:r>
+              <w:rPr>
+                <w:color w:val="5B9BD5" w:themeColor="accent1"/>
+              </w:rPr>
+              <w:t>window</w:t>
+            </w:r>
+            <w:proofErr w:type="spellEnd"/>
+            <w:r>
+              <w:rPr>
+                <w:color w:val="5B9BD5" w:themeColor="accent1"/>
+              </w:rPr>
+              <w:t>?</w:t>
             </w:r>
           </w:p>
         </w:tc>
@@ -3798,7 +5051,21 @@
               <w:rPr>
                 <w:color w:val="5B9BD5" w:themeColor="accent1"/>
               </w:rPr>
-              <w:t xml:space="preserve">Data window </w:t>
+              <w:t xml:space="preserve">Data </w:t>
+            </w:r>
+            <w:proofErr w:type="spellStart"/>
+            <w:r>
+              <w:rPr>
+                <w:color w:val="5B9BD5" w:themeColor="accent1"/>
+              </w:rPr>
+              <w:t>window</w:t>
+            </w:r>
+            <w:proofErr w:type="spellEnd"/>
+            <w:r>
+              <w:rPr>
+                <w:color w:val="5B9BD5" w:themeColor="accent1"/>
+              </w:rPr>
+              <w:t xml:space="preserve"> </w:t>
             </w:r>
           </w:p>
         </w:tc>
@@ -3896,13 +5163,91 @@
               <w:rPr>
                 <w:color w:val="5B9BD5" w:themeColor="accent1"/>
               </w:rPr>
-              <w:t>Siehe linux version von browse raw</w:t>
-            </w:r>
-            <w:r>
-              <w:rPr>
-                <w:color w:val="5B9BD5" w:themeColor="accent1"/>
-              </w:rPr>
-              <w:t>, marker an den seiten ist, nach links und recht scrollen</w:t>
+              <w:t xml:space="preserve">Siehe </w:t>
+            </w:r>
+            <w:proofErr w:type="spellStart"/>
+            <w:r>
+              <w:rPr>
+                <w:color w:val="5B9BD5" w:themeColor="accent1"/>
+              </w:rPr>
+              <w:t>linux</w:t>
+            </w:r>
+            <w:proofErr w:type="spellEnd"/>
+            <w:r>
+              <w:rPr>
+                <w:color w:val="5B9BD5" w:themeColor="accent1"/>
+              </w:rPr>
+              <w:t xml:space="preserve"> </w:t>
+            </w:r>
+            <w:proofErr w:type="spellStart"/>
+            <w:r>
+              <w:rPr>
+                <w:color w:val="5B9BD5" w:themeColor="accent1"/>
+              </w:rPr>
+              <w:t>version</w:t>
+            </w:r>
+            <w:proofErr w:type="spellEnd"/>
+            <w:r>
+              <w:rPr>
+                <w:color w:val="5B9BD5" w:themeColor="accent1"/>
+              </w:rPr>
+              <w:t xml:space="preserve"> von browse </w:t>
+            </w:r>
+            <w:proofErr w:type="spellStart"/>
+            <w:r>
+              <w:rPr>
+                <w:color w:val="5B9BD5" w:themeColor="accent1"/>
+              </w:rPr>
+              <w:t>raw</w:t>
+            </w:r>
+            <w:proofErr w:type="spellEnd"/>
+            <w:r>
+              <w:rPr>
+                <w:color w:val="5B9BD5" w:themeColor="accent1"/>
+              </w:rPr>
+              <w:t xml:space="preserve">, </w:t>
+            </w:r>
+            <w:proofErr w:type="spellStart"/>
+            <w:r>
+              <w:rPr>
+                <w:color w:val="5B9BD5" w:themeColor="accent1"/>
+              </w:rPr>
+              <w:t>marker</w:t>
+            </w:r>
+            <w:proofErr w:type="spellEnd"/>
+            <w:r>
+              <w:rPr>
+                <w:color w:val="5B9BD5" w:themeColor="accent1"/>
+              </w:rPr>
+              <w:t xml:space="preserve"> an den </w:t>
+            </w:r>
+            <w:proofErr w:type="spellStart"/>
+            <w:r>
+              <w:rPr>
+                <w:color w:val="5B9BD5" w:themeColor="accent1"/>
+              </w:rPr>
+              <w:t>seiten</w:t>
+            </w:r>
+            <w:proofErr w:type="spellEnd"/>
+            <w:r>
+              <w:rPr>
+                <w:color w:val="5B9BD5" w:themeColor="accent1"/>
+              </w:rPr>
+              <w:t xml:space="preserve"> ist, nach links und </w:t>
+            </w:r>
+            <w:proofErr w:type="spellStart"/>
+            <w:r>
+              <w:rPr>
+                <w:color w:val="5B9BD5" w:themeColor="accent1"/>
+              </w:rPr>
+              <w:t>recht</w:t>
+            </w:r>
+            <w:proofErr w:type="spellEnd"/>
+            <w:r>
+              <w:rPr>
+                <w:color w:val="5B9BD5" w:themeColor="accent1"/>
+              </w:rPr>
+              <w:t xml:space="preserve"> scrollen</w:t>
             </w:r>
           </w:p>
         </w:tc>
@@ -3968,8 +5313,16 @@
               <w:rPr>
                 <w:color w:val="5B9BD5" w:themeColor="accent1"/>
               </w:rPr>
-              <w:t>Data window</w:t>
-            </w:r>
+              <w:t xml:space="preserve">Data </w:t>
+            </w:r>
+            <w:proofErr w:type="spellStart"/>
+            <w:r>
+              <w:rPr>
+                <w:color w:val="5B9BD5" w:themeColor="accent1"/>
+              </w:rPr>
+              <w:t>window</w:t>
+            </w:r>
+            <w:proofErr w:type="spellEnd"/>
           </w:p>
         </w:tc>
         <w:tc>
@@ -4042,7 +5395,21 @@
               <w:rPr>
                 <w:color w:val="5B9BD5" w:themeColor="accent1"/>
               </w:rPr>
-              <w:t>Pfeiltasten links rechts zum scrollen des datawindows nutzen</w:t>
+              <w:t xml:space="preserve">Pfeiltasten links rechts zum scrollen des </w:t>
+            </w:r>
+            <w:proofErr w:type="spellStart"/>
+            <w:r>
+              <w:rPr>
+                <w:color w:val="5B9BD5" w:themeColor="accent1"/>
+              </w:rPr>
+              <w:t>datawindows</w:t>
+            </w:r>
+            <w:proofErr w:type="spellEnd"/>
+            <w:r>
+              <w:rPr>
+                <w:color w:val="5B9BD5" w:themeColor="accent1"/>
+              </w:rPr>
+              <w:t xml:space="preserve"> nutzen</w:t>
             </w:r>
           </w:p>
         </w:tc>
@@ -4129,8 +5496,16 @@
               <w:rPr>
                 <w:color w:val="5B9BD5" w:themeColor="accent1"/>
               </w:rPr>
-              <w:t>Info window</w:t>
-            </w:r>
+              <w:t xml:space="preserve">Info </w:t>
+            </w:r>
+            <w:proofErr w:type="spellStart"/>
+            <w:r>
+              <w:rPr>
+                <w:color w:val="5B9BD5" w:themeColor="accent1"/>
+              </w:rPr>
+              <w:t>window</w:t>
+            </w:r>
+            <w:proofErr w:type="spellEnd"/>
           </w:p>
         </w:tc>
         <w:tc>
@@ -4203,7 +5578,77 @@
               <w:rPr>
                 <w:color w:val="5B9BD5" w:themeColor="accent1"/>
               </w:rPr>
-              <w:t xml:space="preserve">Log window zu info window und als ui file implementieren </w:t>
+              <w:t xml:space="preserve">Log </w:t>
+            </w:r>
+            <w:proofErr w:type="spellStart"/>
+            <w:r>
+              <w:rPr>
+                <w:color w:val="5B9BD5" w:themeColor="accent1"/>
+              </w:rPr>
+              <w:t>window</w:t>
+            </w:r>
+            <w:proofErr w:type="spellEnd"/>
+            <w:r>
+              <w:rPr>
+                <w:color w:val="5B9BD5" w:themeColor="accent1"/>
+              </w:rPr>
+              <w:t xml:space="preserve"> zu </w:t>
+            </w:r>
+            <w:proofErr w:type="spellStart"/>
+            <w:r>
+              <w:rPr>
+                <w:color w:val="5B9BD5" w:themeColor="accent1"/>
+              </w:rPr>
+              <w:t>info</w:t>
+            </w:r>
+            <w:proofErr w:type="spellEnd"/>
+            <w:r>
+              <w:rPr>
+                <w:color w:val="5B9BD5" w:themeColor="accent1"/>
+              </w:rPr>
+              <w:t xml:space="preserve"> </w:t>
+            </w:r>
+            <w:proofErr w:type="spellStart"/>
+            <w:r>
+              <w:rPr>
+                <w:color w:val="5B9BD5" w:themeColor="accent1"/>
+              </w:rPr>
+              <w:t>window</w:t>
+            </w:r>
+            <w:proofErr w:type="spellEnd"/>
+            <w:r>
+              <w:rPr>
+                <w:color w:val="5B9BD5" w:themeColor="accent1"/>
+              </w:rPr>
+              <w:t xml:space="preserve"> und als </w:t>
+            </w:r>
+            <w:proofErr w:type="spellStart"/>
+            <w:r>
+              <w:rPr>
+                <w:color w:val="5B9BD5" w:themeColor="accent1"/>
+              </w:rPr>
+              <w:t>ui</w:t>
+            </w:r>
+            <w:proofErr w:type="spellEnd"/>
+            <w:r>
+              <w:rPr>
+                <w:color w:val="5B9BD5" w:themeColor="accent1"/>
+              </w:rPr>
+              <w:t xml:space="preserve"> </w:t>
+            </w:r>
+            <w:proofErr w:type="spellStart"/>
+            <w:r>
+              <w:rPr>
+                <w:color w:val="5B9BD5" w:themeColor="accent1"/>
+              </w:rPr>
+              <w:t>file</w:t>
+            </w:r>
+            <w:proofErr w:type="spellEnd"/>
+            <w:r>
+              <w:rPr>
+                <w:color w:val="5B9BD5" w:themeColor="accent1"/>
+              </w:rPr>
+              <w:t xml:space="preserve"> implementieren </w:t>
             </w:r>
           </w:p>
         </w:tc>
@@ -4357,11 +5802,33 @@
                 <w:color w:val="5B9BD5" w:themeColor="accent1"/>
               </w:rPr>
             </w:pPr>
-            <w:r>
-              <w:rPr>
-                <w:color w:val="5B9BD5" w:themeColor="accent1"/>
-              </w:rPr>
-              <w:t>Coding guidlines einführen</w:t>
+            <w:proofErr w:type="spellStart"/>
+            <w:r>
+              <w:rPr>
+                <w:color w:val="5B9BD5" w:themeColor="accent1"/>
+              </w:rPr>
+              <w:t>Coding</w:t>
+            </w:r>
+            <w:proofErr w:type="spellEnd"/>
+            <w:r>
+              <w:rPr>
+                <w:color w:val="5B9BD5" w:themeColor="accent1"/>
+              </w:rPr>
+              <w:t xml:space="preserve"> </w:t>
+            </w:r>
+            <w:proofErr w:type="spellStart"/>
+            <w:r>
+              <w:rPr>
+                <w:color w:val="5B9BD5" w:themeColor="accent1"/>
+              </w:rPr>
+              <w:t>guidlines</w:t>
+            </w:r>
+            <w:proofErr w:type="spellEnd"/>
+            <w:r>
+              <w:rPr>
+                <w:color w:val="5B9BD5" w:themeColor="accent1"/>
+              </w:rPr>
+              <w:t xml:space="preserve"> einführen</w:t>
             </w:r>
           </w:p>
         </w:tc>
@@ -4385,7 +5852,61 @@
               <w:rPr>
                 <w:color w:val="5B9BD5" w:themeColor="accent1"/>
               </w:rPr>
-              <w:t>Programmstruktur, syntax usw mit latex beschreiben</w:t>
+              <w:t xml:space="preserve">Programmstruktur, </w:t>
+            </w:r>
+            <w:proofErr w:type="spellStart"/>
+            <w:r>
+              <w:rPr>
+                <w:color w:val="5B9BD5" w:themeColor="accent1"/>
+              </w:rPr>
+              <w:t>syntax</w:t>
+            </w:r>
+            <w:proofErr w:type="spellEnd"/>
+            <w:r>
+              <w:rPr>
+                <w:color w:val="5B9BD5" w:themeColor="accent1"/>
+              </w:rPr>
+              <w:t xml:space="preserve"> </w:t>
+            </w:r>
+            <w:proofErr w:type="spellStart"/>
+            <w:r>
+              <w:rPr>
+                <w:color w:val="5B9BD5" w:themeColor="accent1"/>
+              </w:rPr>
+              <w:t>usw</w:t>
+            </w:r>
+            <w:proofErr w:type="spellEnd"/>
+            <w:r>
+              <w:rPr>
+                <w:color w:val="5B9BD5" w:themeColor="accent1"/>
+              </w:rPr>
+              <w:t xml:space="preserve"> mit </w:t>
+            </w:r>
+            <w:proofErr w:type="spellStart"/>
+            <w:r>
+              <w:rPr>
+                <w:color w:val="5B9BD5" w:themeColor="accent1"/>
+              </w:rPr>
+              <w:t>latex</w:t>
+            </w:r>
+            <w:proofErr w:type="spellEnd"/>
+            <w:r>
+              <w:rPr>
+                <w:color w:val="5B9BD5" w:themeColor="accent1"/>
+              </w:rPr>
+              <w:t xml:space="preserve"> beschreiben</w:t>
+            </w:r>
+            <w:r>
+              <w:rPr>
+                <w:color w:val="5B9BD5" w:themeColor="accent1"/>
+              </w:rPr>
+              <w:t>. Template suchen</w:t>
+            </w:r>
+            <w:r>
+              <w:rPr>
+                <w:color w:val="5B9BD5" w:themeColor="accent1"/>
+              </w:rPr>
+              <w:t>?</w:t>
             </w:r>
           </w:p>
         </w:tc>
@@ -4454,7 +5975,14 @@
               <w:rPr>
                 <w:color w:val="5B9BD5" w:themeColor="accent1"/>
               </w:rPr>
-              <w:t>Main windo</w:t>
+              <w:t xml:space="preserve">Main </w:t>
+            </w:r>
+            <w:proofErr w:type="spellStart"/>
+            <w:r>
+              <w:rPr>
+                <w:color w:val="5B9BD5" w:themeColor="accent1"/>
+              </w:rPr>
+              <w:t>windo</w:t>
             </w:r>
             <w:r>
               <w:rPr>
@@ -4462,6 +5990,7 @@
               </w:rPr>
               <w:t>w</w:t>
             </w:r>
+            <w:proofErr w:type="spellEnd"/>
           </w:p>
         </w:tc>
         <w:tc>
@@ -4710,7 +6239,21 @@
               <w:rPr>
                 <w:color w:val="5B9BD5" w:themeColor="accent1"/>
               </w:rPr>
-              <w:t xml:space="preserve">Sekunden und sample plotten damit user weiß wo </w:t>
+              <w:t xml:space="preserve">Sekunden und sample plotten damit </w:t>
+            </w:r>
+            <w:proofErr w:type="spellStart"/>
+            <w:r>
+              <w:rPr>
+                <w:color w:val="5B9BD5" w:themeColor="accent1"/>
+              </w:rPr>
+              <w:t>user</w:t>
+            </w:r>
+            <w:proofErr w:type="spellEnd"/>
+            <w:r>
+              <w:rPr>
+                <w:color w:val="5B9BD5" w:themeColor="accent1"/>
+              </w:rPr>
+              <w:t xml:space="preserve"> weiß wo </w:t>
             </w:r>
             <w:r>
               <w:rPr>
@@ -4734,7 +6277,21 @@
               <w:rPr>
                 <w:color w:val="5B9BD5" w:themeColor="accent1"/>
               </w:rPr>
-              <w:t>im file gerade ist.</w:t>
+              <w:t xml:space="preserve">im </w:t>
+            </w:r>
+            <w:proofErr w:type="spellStart"/>
+            <w:r>
+              <w:rPr>
+                <w:color w:val="5B9BD5" w:themeColor="accent1"/>
+              </w:rPr>
+              <w:t>file</w:t>
+            </w:r>
+            <w:proofErr w:type="spellEnd"/>
+            <w:r>
+              <w:rPr>
+                <w:color w:val="5B9BD5" w:themeColor="accent1"/>
+              </w:rPr>
+              <w:t xml:space="preserve"> gerade ist.</w:t>
             </w:r>
           </w:p>
         </w:tc>
@@ -4754,17 +6311,53 @@
                 <w:color w:val="5B9BD5" w:themeColor="accent1"/>
               </w:rPr>
             </w:pPr>
-            <w:r>
-              <w:rPr>
-                <w:color w:val="5B9BD5" w:themeColor="accent1"/>
-              </w:rPr>
-              <w:t>Vllt links recht an den seiten kleine nummern a</w:t>
-            </w:r>
-            <w:r>
-              <w:rPr>
-                <w:color w:val="5B9BD5" w:themeColor="accent1"/>
-              </w:rPr>
-              <w:t>nbringen, die sich beim scrollen verändern?</w:t>
+            <w:proofErr w:type="spellStart"/>
+            <w:r>
+              <w:rPr>
+                <w:color w:val="5B9BD5" w:themeColor="accent1"/>
+              </w:rPr>
+              <w:t>Vllt</w:t>
+            </w:r>
+            <w:proofErr w:type="spellEnd"/>
+            <w:r>
+              <w:rPr>
+                <w:color w:val="5B9BD5" w:themeColor="accent1"/>
+              </w:rPr>
+              <w:t xml:space="preserve"> links recht an den </w:t>
+            </w:r>
+            <w:proofErr w:type="spellStart"/>
+            <w:r>
+              <w:rPr>
+                <w:color w:val="5B9BD5" w:themeColor="accent1"/>
+              </w:rPr>
+              <w:t>seiten</w:t>
+            </w:r>
+            <w:proofErr w:type="spellEnd"/>
+            <w:r>
+              <w:rPr>
+                <w:color w:val="5B9BD5" w:themeColor="accent1"/>
+              </w:rPr>
+              <w:t xml:space="preserve"> kleine nummern a</w:t>
+            </w:r>
+            <w:r>
+              <w:rPr>
+                <w:color w:val="5B9BD5" w:themeColor="accent1"/>
+              </w:rPr>
+              <w:t xml:space="preserve">nbringen, die sich beim </w:t>
+            </w:r>
+            <w:proofErr w:type="spellStart"/>
+            <w:r>
+              <w:rPr>
+                <w:color w:val="5B9BD5" w:themeColor="accent1"/>
+              </w:rPr>
+              <w:t>scrollen</w:t>
+            </w:r>
+            <w:proofErr w:type="spellEnd"/>
+            <w:r>
+              <w:rPr>
+                <w:color w:val="5B9BD5" w:themeColor="accent1"/>
+              </w:rPr>
+              <w:t xml:space="preserve"> verändern?</w:t>
             </w:r>
           </w:p>
         </w:tc>
@@ -4829,6 +6422,20 @@
                 <w:color w:val="5B9BD5" w:themeColor="accent1"/>
               </w:rPr>
             </w:pPr>
+            <w:r>
+              <w:rPr>
+                <w:color w:val="5B9BD5" w:themeColor="accent1"/>
+              </w:rPr>
+              <w:t xml:space="preserve">Data </w:t>
+            </w:r>
+            <w:proofErr w:type="spellStart"/>
+            <w:r>
+              <w:rPr>
+                <w:color w:val="5B9BD5" w:themeColor="accent1"/>
+              </w:rPr>
+              <w:t>window</w:t>
+            </w:r>
+            <w:proofErr w:type="spellEnd"/>
           </w:p>
         </w:tc>
         <w:tc>
@@ -4848,6 +6455,12 @@
                 <w:color w:val="5B9BD5" w:themeColor="accent1"/>
               </w:rPr>
             </w:pPr>
+            <w:r>
+              <w:rPr>
+                <w:color w:val="5B9BD5" w:themeColor="accent1"/>
+              </w:rPr>
+              <w:t>0</w:t>
+            </w:r>
           </w:p>
         </w:tc>
         <w:tc>
@@ -4867,6 +6480,12 @@
                 <w:color w:val="5B9BD5" w:themeColor="accent1"/>
               </w:rPr>
             </w:pPr>
+            <w:r>
+              <w:rPr>
+                <w:color w:val="5B9BD5" w:themeColor="accent1"/>
+              </w:rPr>
+              <w:t>0</w:t>
+            </w:r>
           </w:p>
         </w:tc>
         <w:tc>
@@ -4885,6 +6504,12 @@
                 <w:color w:val="5B9BD5" w:themeColor="accent1"/>
               </w:rPr>
             </w:pPr>
+            <w:r>
+              <w:rPr>
+                <w:color w:val="5B9BD5" w:themeColor="accent1"/>
+              </w:rPr>
+              <w:t>Markierungen an scroll bar setzen</w:t>
+            </w:r>
           </w:p>
         </w:tc>
         <w:tc>
@@ -4963,6 +6588,20 @@
                 <w:color w:val="5B9BD5" w:themeColor="accent1"/>
               </w:rPr>
             </w:pPr>
+            <w:r>
+              <w:rPr>
+                <w:color w:val="5B9BD5" w:themeColor="accent1"/>
+              </w:rPr>
+              <w:t xml:space="preserve">Data </w:t>
+            </w:r>
+            <w:proofErr w:type="spellStart"/>
+            <w:r>
+              <w:rPr>
+                <w:color w:val="5B9BD5" w:themeColor="accent1"/>
+              </w:rPr>
+              <w:t>window</w:t>
+            </w:r>
+            <w:proofErr w:type="spellEnd"/>
           </w:p>
         </w:tc>
         <w:tc>
@@ -5552,7 +7191,17 @@
         <w:sz w:val="32"/>
         <w:lang w:val="en-US"/>
       </w:rPr>
-      <w:t xml:space="preserve">TO DO </w:t>
+      <w:t xml:space="preserve">TO </w:t>
+    </w:r>
+    <w:proofErr w:type="gramStart"/>
+    <w:r>
+      <w:rPr>
+        <w:bCs/>
+        <w:color w:val="2E74B5" w:themeColor="accent1" w:themeShade="BF"/>
+        <w:sz w:val="32"/>
+        <w:lang w:val="en-US"/>
+      </w:rPr>
+      <w:t xml:space="preserve">DO </w:t>
     </w:r>
     <w:r>
       <w:rPr>
@@ -5561,7 +7210,17 @@
         <w:sz w:val="32"/>
         <w:lang w:val="en-US"/>
       </w:rPr>
-      <w:t xml:space="preserve">: </w:t>
+      <w:t>:</w:t>
+    </w:r>
+    <w:proofErr w:type="gramEnd"/>
+    <w:r>
+      <w:rPr>
+        <w:bCs/>
+        <w:color w:val="2E74B5" w:themeColor="accent1" w:themeShade="BF"/>
+        <w:sz w:val="32"/>
+        <w:lang w:val="en-US"/>
+      </w:rPr>
+      <w:t xml:space="preserve"> </w:t>
     </w:r>
     <w:r>
       <w:rPr>

</xml_diff>

<commit_message>
- fixed problem with event marker plotting in last row of the table view - added sleep function in order to show the splashscreen for 1sec
</commit_message>
<xml_diff>
--- a/applications/mne_browse_raw_qt/Doc/TO DO.docx
+++ b/applications/mne_browse_raw_qt/Doc/TO DO.docx
@@ -335,23 +335,7 @@
                 <w:strike/>
                 <w:color w:val="5B9BD5" w:themeColor="accent1"/>
               </w:rPr>
-              <w:t xml:space="preserve">Fehler bei schnellem </w:t>
-            </w:r>
-            <w:proofErr w:type="spellStart"/>
-            <w:r>
-              <w:rPr>
-                <w:strike/>
-                <w:color w:val="5B9BD5" w:themeColor="accent1"/>
-              </w:rPr>
-              <w:t>Neuladen</w:t>
-            </w:r>
-            <w:proofErr w:type="spellEnd"/>
-            <w:r>
-              <w:rPr>
-                <w:strike/>
-                <w:color w:val="5B9BD5" w:themeColor="accent1"/>
-              </w:rPr>
-              <w:t xml:space="preserve"> von Daten</w:t>
+              <w:t>Fehler bei schnellem Neuladen von Daten</w:t>
             </w:r>
           </w:p>
         </w:tc>
@@ -372,21 +356,12 @@
                 <w:color w:val="5B9BD5" w:themeColor="accent1"/>
               </w:rPr>
             </w:pPr>
-            <w:proofErr w:type="spellStart"/>
-            <w:r>
-              <w:rPr>
-                <w:strike/>
-                <w:color w:val="5B9BD5" w:themeColor="accent1"/>
-              </w:rPr>
-              <w:t>Flo</w:t>
-            </w:r>
-            <w:proofErr w:type="spellEnd"/>
-            <w:r>
-              <w:rPr>
-                <w:strike/>
-                <w:color w:val="5B9BD5" w:themeColor="accent1"/>
-              </w:rPr>
-              <w:t xml:space="preserve"> fragen</w:t>
+            <w:r>
+              <w:rPr>
+                <w:strike/>
+                <w:color w:val="5B9BD5" w:themeColor="accent1"/>
+              </w:rPr>
+              <w:t>Flo fragen</w:t>
             </w:r>
           </w:p>
         </w:tc>
@@ -414,55 +389,7 @@
                 <w:strike/>
                 <w:color w:val="5B9BD5" w:themeColor="accent1"/>
               </w:rPr>
-              <w:t xml:space="preserve">Fenstergröße wurde selbst von </w:t>
-            </w:r>
-            <w:proofErr w:type="spellStart"/>
-            <w:r>
-              <w:rPr>
-                <w:strike/>
-                <w:color w:val="5B9BD5" w:themeColor="accent1"/>
-              </w:rPr>
-              <w:t>m_iAbsFiffCursor</w:t>
-            </w:r>
-            <w:proofErr w:type="spellEnd"/>
-            <w:r>
-              <w:rPr>
-                <w:strike/>
-                <w:color w:val="5B9BD5" w:themeColor="accent1"/>
-              </w:rPr>
-              <w:t xml:space="preserve"> abgezogen wenn Anfang von </w:t>
-            </w:r>
-            <w:proofErr w:type="spellStart"/>
-            <w:r>
-              <w:rPr>
-                <w:strike/>
-                <w:color w:val="5B9BD5" w:themeColor="accent1"/>
-              </w:rPr>
-              <w:t>Fiff</w:t>
-            </w:r>
-            <w:proofErr w:type="spellEnd"/>
-            <w:r>
-              <w:rPr>
-                <w:strike/>
-                <w:color w:val="5B9BD5" w:themeColor="accent1"/>
-              </w:rPr>
-              <w:t xml:space="preserve"> </w:t>
-            </w:r>
-            <w:proofErr w:type="spellStart"/>
-            <w:r>
-              <w:rPr>
-                <w:strike/>
-                <w:color w:val="5B9BD5" w:themeColor="accent1"/>
-              </w:rPr>
-              <w:t>file</w:t>
-            </w:r>
-            <w:proofErr w:type="spellEnd"/>
-            <w:r>
-              <w:rPr>
-                <w:strike/>
-                <w:color w:val="5B9BD5" w:themeColor="accent1"/>
-              </w:rPr>
-              <w:t xml:space="preserve"> erreicht wurde</w:t>
+              <w:t>Fenstergröße wurde selbst von m_iAbsFiffCursor abgezogen wenn Anfang von Fiff file erreicht wurde</w:t>
             </w:r>
           </w:p>
         </w:tc>
@@ -608,23 +535,13 @@
                 <w:lang w:val="en-US"/>
               </w:rPr>
             </w:pPr>
-            <w:proofErr w:type="spellStart"/>
             <w:r>
               <w:rPr>
                 <w:strike/>
                 <w:color w:val="5B9BD5" w:themeColor="accent1"/>
                 <w:lang w:val="en-US"/>
               </w:rPr>
-              <w:t>Effizienzsteigerung</w:t>
-            </w:r>
-            <w:proofErr w:type="spellEnd"/>
-            <w:r>
-              <w:rPr>
-                <w:strike/>
-                <w:color w:val="5B9BD5" w:themeColor="accent1"/>
-                <w:lang w:val="en-US"/>
-              </w:rPr>
-              <w:t xml:space="preserve"> Event model</w:t>
+              <w:t>Effizienzsteigerung Event model</w:t>
             </w:r>
           </w:p>
         </w:tc>
@@ -645,127 +562,13 @@
                 <w:color w:val="5B9BD5" w:themeColor="accent1"/>
               </w:rPr>
             </w:pPr>
-            <w:proofErr w:type="spellStart"/>
-            <w:r>
-              <w:rPr>
-                <w:strike/>
-                <w:color w:val="5B9BD5" w:themeColor="accent1"/>
-              </w:rPr>
-              <w:t>Delegate</w:t>
-            </w:r>
-            <w:proofErr w:type="spellEnd"/>
-            <w:r>
-              <w:rPr>
-                <w:strike/>
-                <w:color w:val="5B9BD5" w:themeColor="accent1"/>
-              </w:rPr>
-              <w:t xml:space="preserve"> für </w:t>
-            </w:r>
-            <w:proofErr w:type="spellStart"/>
-            <w:r>
-              <w:rPr>
-                <w:strike/>
-                <w:color w:val="5B9BD5" w:themeColor="accent1"/>
-              </w:rPr>
-              <w:t>event</w:t>
-            </w:r>
-            <w:proofErr w:type="spellEnd"/>
-            <w:r>
-              <w:rPr>
-                <w:strike/>
-                <w:color w:val="5B9BD5" w:themeColor="accent1"/>
-              </w:rPr>
-              <w:t xml:space="preserve"> </w:t>
-            </w:r>
-            <w:proofErr w:type="spellStart"/>
-            <w:r>
-              <w:rPr>
-                <w:strike/>
-                <w:color w:val="5B9BD5" w:themeColor="accent1"/>
-              </w:rPr>
-              <w:t>modell</w:t>
-            </w:r>
-            <w:proofErr w:type="spellEnd"/>
-            <w:r>
-              <w:rPr>
-                <w:strike/>
-                <w:color w:val="5B9BD5" w:themeColor="accent1"/>
-              </w:rPr>
-              <w:t xml:space="preserve">, nicht die komplette </w:t>
-            </w:r>
-            <w:proofErr w:type="spellStart"/>
-            <w:r>
-              <w:rPr>
-                <w:strike/>
-                <w:color w:val="5B9BD5" w:themeColor="accent1"/>
-              </w:rPr>
-              <w:t>event</w:t>
-            </w:r>
-            <w:proofErr w:type="spellEnd"/>
-            <w:r>
-              <w:rPr>
-                <w:strike/>
-                <w:color w:val="5B9BD5" w:themeColor="accent1"/>
-              </w:rPr>
-              <w:t xml:space="preserve"> liste durchsuchen (</w:t>
-            </w:r>
-            <w:proofErr w:type="spellStart"/>
-            <w:r>
-              <w:rPr>
-                <w:strike/>
-                <w:color w:val="5B9BD5" w:themeColor="accent1"/>
-              </w:rPr>
-              <w:t>abbruchkriterium</w:t>
-            </w:r>
-            <w:proofErr w:type="spellEnd"/>
-            <w:r>
-              <w:rPr>
-                <w:strike/>
-                <w:color w:val="5B9BD5" w:themeColor="accent1"/>
-              </w:rPr>
-              <w:t xml:space="preserve">), bessere </w:t>
-            </w:r>
-            <w:proofErr w:type="spellStart"/>
-            <w:r>
-              <w:rPr>
-                <w:strike/>
-                <w:color w:val="5B9BD5" w:themeColor="accent1"/>
-              </w:rPr>
-              <w:t>erweiterungsmöglichkeiten</w:t>
-            </w:r>
-            <w:proofErr w:type="spellEnd"/>
-            <w:r>
-              <w:rPr>
-                <w:strike/>
-                <w:color w:val="5B9BD5" w:themeColor="accent1"/>
-              </w:rPr>
-              <w:t xml:space="preserve"> (</w:t>
-            </w:r>
-            <w:proofErr w:type="spellStart"/>
-            <w:r>
-              <w:rPr>
-                <w:strike/>
-                <w:color w:val="5B9BD5" w:themeColor="accent1"/>
-              </w:rPr>
-              <w:t>show</w:t>
-            </w:r>
-            <w:proofErr w:type="spellEnd"/>
-            <w:r>
-              <w:rPr>
-                <w:strike/>
-                <w:color w:val="5B9BD5" w:themeColor="accent1"/>
-              </w:rPr>
-              <w:t xml:space="preserve"> all </w:t>
-            </w:r>
-            <w:proofErr w:type="spellStart"/>
-            <w:r>
-              <w:rPr>
-                <w:strike/>
-                <w:color w:val="5B9BD5" w:themeColor="accent1"/>
-              </w:rPr>
-              <w:t>events</w:t>
-            </w:r>
-            <w:proofErr w:type="spellEnd"/>
+            <w:r>
+              <w:rPr>
+                <w:strike/>
+                <w:color w:val="5B9BD5" w:themeColor="accent1"/>
+              </w:rPr>
+              <w:t>Delegate für event modell, nicht die komplette event liste durchsuchen (abbruchkriterium), bessere erweiterungsmöglichkeiten (show all events</w:t>
+            </w:r>
             <w:r>
               <w:rPr>
                 <w:strike/>
@@ -778,87 +581,7 @@
                 <w:strike/>
                 <w:color w:val="5B9BD5" w:themeColor="accent1"/>
               </w:rPr>
-              <w:t xml:space="preserve"> </w:t>
-            </w:r>
-            <w:proofErr w:type="spellStart"/>
-            <w:r>
-              <w:rPr>
-                <w:strike/>
-                <w:color w:val="5B9BD5" w:themeColor="accent1"/>
-              </w:rPr>
-              <w:t>plot</w:t>
-            </w:r>
-            <w:proofErr w:type="spellEnd"/>
-            <w:r>
-              <w:rPr>
-                <w:strike/>
-                <w:color w:val="5B9BD5" w:themeColor="accent1"/>
-              </w:rPr>
-              <w:t xml:space="preserve"> type </w:t>
-            </w:r>
-            <w:proofErr w:type="spellStart"/>
-            <w:r>
-              <w:rPr>
-                <w:strike/>
-                <w:color w:val="5B9BD5" w:themeColor="accent1"/>
-              </w:rPr>
-              <w:t>table</w:t>
-            </w:r>
-            <w:proofErr w:type="spellEnd"/>
-            <w:r>
-              <w:rPr>
-                <w:strike/>
-                <w:color w:val="5B9BD5" w:themeColor="accent1"/>
-              </w:rPr>
-              <w:t xml:space="preserve"> </w:t>
-            </w:r>
-            <w:proofErr w:type="spellStart"/>
-            <w:r>
-              <w:rPr>
-                <w:strike/>
-                <w:color w:val="5B9BD5" w:themeColor="accent1"/>
-              </w:rPr>
-              <w:t>cells</w:t>
-            </w:r>
-            <w:proofErr w:type="spellEnd"/>
-            <w:r>
-              <w:rPr>
-                <w:strike/>
-                <w:color w:val="5B9BD5" w:themeColor="accent1"/>
-              </w:rPr>
-              <w:t xml:space="preserve"> in </w:t>
-            </w:r>
-            <w:proofErr w:type="spellStart"/>
-            <w:r>
-              <w:rPr>
-                <w:strike/>
-                <w:color w:val="5B9BD5" w:themeColor="accent1"/>
-              </w:rPr>
-              <w:t>corresponding</w:t>
-            </w:r>
-            <w:proofErr w:type="spellEnd"/>
-            <w:r>
-              <w:rPr>
-                <w:strike/>
-                <w:color w:val="5B9BD5" w:themeColor="accent1"/>
-              </w:rPr>
-              <w:t xml:space="preserve"> </w:t>
-            </w:r>
-            <w:proofErr w:type="spellStart"/>
-            <w:r>
-              <w:rPr>
-                <w:strike/>
-                <w:color w:val="5B9BD5" w:themeColor="accent1"/>
-              </w:rPr>
-              <w:t>color</w:t>
-            </w:r>
-            <w:proofErr w:type="spellEnd"/>
-            <w:r>
-              <w:rPr>
-                <w:strike/>
-                <w:color w:val="5B9BD5" w:themeColor="accent1"/>
-              </w:rPr>
-              <w:t>, etc.)</w:t>
+              <w:t xml:space="preserve"> plot type table cells in corresponding color, etc.)</w:t>
             </w:r>
           </w:p>
         </w:tc>
@@ -886,39 +609,7 @@
                 <w:strike/>
                 <w:color w:val="5B9BD5" w:themeColor="accent1"/>
               </w:rPr>
-              <w:t xml:space="preserve">Es werden nur </w:t>
-            </w:r>
-            <w:proofErr w:type="spellStart"/>
-            <w:r>
-              <w:rPr>
-                <w:strike/>
-                <w:color w:val="5B9BD5" w:themeColor="accent1"/>
-              </w:rPr>
-              <w:t>events</w:t>
-            </w:r>
-            <w:proofErr w:type="spellEnd"/>
-            <w:r>
-              <w:rPr>
-                <w:strike/>
-                <w:color w:val="5B9BD5" w:themeColor="accent1"/>
-              </w:rPr>
-              <w:t xml:space="preserve"> gezeichnet, die im geladen </w:t>
-            </w:r>
-            <w:proofErr w:type="spellStart"/>
-            <w:r>
-              <w:rPr>
-                <w:strike/>
-                <w:color w:val="5B9BD5" w:themeColor="accent1"/>
-              </w:rPr>
-              <w:t>bereich</w:t>
-            </w:r>
-            <w:proofErr w:type="spellEnd"/>
-            <w:r>
-              <w:rPr>
-                <w:strike/>
-                <w:color w:val="5B9BD5" w:themeColor="accent1"/>
-              </w:rPr>
-              <w:t xml:space="preserve"> sind</w:t>
+              <w:t>Es werden nur events gezeichnet, die im geladen bereich sind</w:t>
             </w:r>
           </w:p>
         </w:tc>
@@ -1063,23 +754,7 @@
                 <w:strike/>
                 <w:color w:val="5B9BD5" w:themeColor="accent1"/>
               </w:rPr>
-              <w:t xml:space="preserve">Events werden bei </w:t>
-            </w:r>
-            <w:proofErr w:type="spellStart"/>
-            <w:r>
-              <w:rPr>
-                <w:strike/>
-                <w:color w:val="5B9BD5" w:themeColor="accent1"/>
-              </w:rPr>
-              <w:t>Neuladen</w:t>
-            </w:r>
-            <w:proofErr w:type="spellEnd"/>
-            <w:r>
-              <w:rPr>
-                <w:strike/>
-                <w:color w:val="5B9BD5" w:themeColor="accent1"/>
-              </w:rPr>
-              <w:t xml:space="preserve"> von Datenblock erst bei erneuter Auswahl zentriert</w:t>
+              <w:t>Events werden bei Neuladen von Datenblock erst bei erneuter Auswahl zentriert</w:t>
             </w:r>
           </w:p>
         </w:tc>
@@ -1105,55 +780,7 @@
                 <w:strike/>
                 <w:color w:val="5B9BD5" w:themeColor="accent1"/>
               </w:rPr>
-              <w:t xml:space="preserve">Hängt evtl. mit </w:t>
-            </w:r>
-            <w:proofErr w:type="spellStart"/>
-            <w:r>
-              <w:rPr>
-                <w:strike/>
-                <w:color w:val="5B9BD5" w:themeColor="accent1"/>
-              </w:rPr>
-              <w:t>cursor</w:t>
-            </w:r>
-            <w:proofErr w:type="spellEnd"/>
-            <w:r>
-              <w:rPr>
-                <w:strike/>
-                <w:color w:val="5B9BD5" w:themeColor="accent1"/>
-              </w:rPr>
-              <w:t xml:space="preserve"> </w:t>
-            </w:r>
-            <w:proofErr w:type="spellStart"/>
-            <w:r>
-              <w:rPr>
-                <w:strike/>
-                <w:color w:val="5B9BD5" w:themeColor="accent1"/>
-              </w:rPr>
-              <w:t>indizes</w:t>
-            </w:r>
-            <w:proofErr w:type="spellEnd"/>
-            <w:r>
-              <w:rPr>
-                <w:strike/>
-                <w:color w:val="5B9BD5" w:themeColor="accent1"/>
-              </w:rPr>
-              <w:t xml:space="preserve"> zusammen, die vom </w:t>
-            </w:r>
-            <w:proofErr w:type="spellStart"/>
-            <w:r>
-              <w:rPr>
-                <w:strike/>
-                <w:color w:val="5B9BD5" w:themeColor="accent1"/>
-              </w:rPr>
-              <w:t>datenmodell</w:t>
-            </w:r>
-            <w:proofErr w:type="spellEnd"/>
-            <w:r>
-              <w:rPr>
-                <w:strike/>
-                <w:color w:val="5B9BD5" w:themeColor="accent1"/>
-              </w:rPr>
-              <w:t xml:space="preserve"> generiert werden</w:t>
+              <w:t>Hängt evtl. mit cursor indizes zusammen, die vom datenmodell generiert werden</w:t>
             </w:r>
           </w:p>
         </w:tc>
@@ -1181,55 +808,7 @@
                 <w:strike/>
                 <w:color w:val="5B9BD5" w:themeColor="accent1"/>
               </w:rPr>
-              <w:t xml:space="preserve">Scroll Bar wurde bei </w:t>
-            </w:r>
-            <w:proofErr w:type="spellStart"/>
-            <w:r>
-              <w:rPr>
-                <w:strike/>
-                <w:color w:val="5B9BD5" w:themeColor="accent1"/>
-              </w:rPr>
-              <w:t>reload</w:t>
-            </w:r>
-            <w:proofErr w:type="spellEnd"/>
-            <w:r>
-              <w:rPr>
-                <w:strike/>
-                <w:color w:val="5B9BD5" w:themeColor="accent1"/>
-              </w:rPr>
-              <w:t xml:space="preserve"> der </w:t>
-            </w:r>
-            <w:proofErr w:type="spellStart"/>
-            <w:r>
-              <w:rPr>
-                <w:strike/>
-                <w:color w:val="5B9BD5" w:themeColor="accent1"/>
-              </w:rPr>
-              <w:t>fiff</w:t>
-            </w:r>
-            <w:proofErr w:type="spellEnd"/>
-            <w:r>
-              <w:rPr>
-                <w:strike/>
-                <w:color w:val="5B9BD5" w:themeColor="accent1"/>
-              </w:rPr>
-              <w:t xml:space="preserve"> </w:t>
-            </w:r>
-            <w:proofErr w:type="spellStart"/>
-            <w:r>
-              <w:rPr>
-                <w:strike/>
-                <w:color w:val="5B9BD5" w:themeColor="accent1"/>
-              </w:rPr>
-              <w:t>daten</w:t>
-            </w:r>
-            <w:proofErr w:type="spellEnd"/>
-            <w:r>
-              <w:rPr>
-                <w:strike/>
-                <w:color w:val="5B9BD5" w:themeColor="accent1"/>
-              </w:rPr>
-              <w:t xml:space="preserve"> manuell nach vorne verschoben</w:t>
+              <w:t>Scroll Bar wurde bei reload der fiff daten manuell nach vorne verschoben</w:t>
             </w:r>
           </w:p>
         </w:tc>
@@ -1375,54 +954,27 @@
               </w:rPr>
               <w:t xml:space="preserve">Events werden bei </w:t>
             </w:r>
-            <w:proofErr w:type="spellStart"/>
-            <w:r>
-              <w:rPr>
-                <w:strike/>
-                <w:color w:val="5B9BD5" w:themeColor="accent1"/>
-              </w:rPr>
-              <w:t>auswahl</w:t>
-            </w:r>
-            <w:proofErr w:type="spellEnd"/>
-            <w:r>
-              <w:rPr>
-                <w:strike/>
-                <w:color w:val="5B9BD5" w:themeColor="accent1"/>
-              </w:rPr>
-              <w:t xml:space="preserve"> eines </w:t>
-            </w:r>
-            <w:proofErr w:type="spellStart"/>
-            <w:r>
-              <w:rPr>
-                <w:strike/>
-                <w:color w:val="5B9BD5" w:themeColor="accent1"/>
-              </w:rPr>
-              <w:t>channel</w:t>
-            </w:r>
-            <w:proofErr w:type="spellEnd"/>
-            <w:r>
-              <w:rPr>
-                <w:strike/>
-                <w:color w:val="5B9BD5" w:themeColor="accent1"/>
-              </w:rPr>
-              <w:t xml:space="preserve"> </w:t>
-            </w:r>
-            <w:r>
-              <w:rPr>
-                <w:strike/>
-                <w:color w:val="5B9BD5" w:themeColor="accent1"/>
-              </w:rPr>
-              <w:t xml:space="preserve">per </w:t>
-            </w:r>
-            <w:proofErr w:type="spellStart"/>
-            <w:r>
-              <w:rPr>
-                <w:strike/>
-                <w:color w:val="5B9BD5" w:themeColor="accent1"/>
-              </w:rPr>
-              <w:t>maus</w:t>
-            </w:r>
-            <w:proofErr w:type="spellEnd"/>
+            <w:r>
+              <w:rPr>
+                <w:strike/>
+                <w:color w:val="5B9BD5" w:themeColor="accent1"/>
+              </w:rPr>
+              <w:t xml:space="preserve">auswahl eines </w:t>
+            </w:r>
+            <w:r>
+              <w:rPr>
+                <w:strike/>
+                <w:color w:val="5B9BD5" w:themeColor="accent1"/>
+              </w:rPr>
+              <w:t xml:space="preserve">channel </w:t>
+            </w:r>
+            <w:r>
+              <w:rPr>
+                <w:strike/>
+                <w:color w:val="5B9BD5" w:themeColor="accent1"/>
+              </w:rPr>
+              <w:t>per maus</w:t>
+            </w:r>
             <w:r>
               <w:rPr>
                 <w:strike/>
@@ -1482,33 +1034,8 @@
                 <w:strike/>
                 <w:color w:val="5B9BD5" w:themeColor="accent1"/>
               </w:rPr>
-              <w:t xml:space="preserve">Manuelles update des </w:t>
-            </w:r>
-            <w:proofErr w:type="spellStart"/>
-            <w:r>
-              <w:rPr>
-                <w:strike/>
-                <w:color w:val="5B9BD5" w:themeColor="accent1"/>
-              </w:rPr>
-              <w:t>viewport</w:t>
-            </w:r>
-            <w:proofErr w:type="spellEnd"/>
-            <w:r>
-              <w:rPr>
-                <w:strike/>
-                <w:color w:val="5B9BD5" w:themeColor="accent1"/>
-              </w:rPr>
-              <w:t xml:space="preserve"> im </w:t>
-            </w:r>
-            <w:proofErr w:type="spellStart"/>
-            <w:r>
-              <w:rPr>
-                <w:strike/>
-                <w:color w:val="5B9BD5" w:themeColor="accent1"/>
-              </w:rPr>
-              <w:t>rawdelegate</w:t>
-            </w:r>
-            <w:proofErr w:type="spellEnd"/>
+              <w:t>Manuelles update des viewport im rawdelegate</w:t>
+            </w:r>
           </w:p>
         </w:tc>
       </w:tr>
@@ -1555,11 +1082,13 @@
               <w:jc w:val="center"/>
               <w:cnfStyle w:val="000000100000" w:firstRow="0" w:lastRow="0" w:firstColumn="0" w:lastColumn="0" w:oddVBand="0" w:evenVBand="0" w:oddHBand="1" w:evenHBand="0" w:firstRowFirstColumn="0" w:firstRowLastColumn="0" w:lastRowFirstColumn="0" w:lastRowLastColumn="0"/>
               <w:rPr>
-                <w:color w:val="5B9BD5" w:themeColor="accent1"/>
-              </w:rPr>
-            </w:pPr>
-            <w:r>
-              <w:rPr>
+                <w:strike/>
+                <w:color w:val="5B9BD5" w:themeColor="accent1"/>
+              </w:rPr>
+            </w:pPr>
+            <w:r>
+              <w:rPr>
+                <w:strike/>
                 <w:color w:val="5B9BD5" w:themeColor="accent1"/>
                 <w:lang w:val="en-US"/>
               </w:rPr>
@@ -1581,11 +1110,22 @@
               <w:jc w:val="center"/>
               <w:cnfStyle w:val="000000100000" w:firstRow="0" w:lastRow="0" w:firstColumn="0" w:lastColumn="0" w:oddVBand="0" w:evenVBand="0" w:oddHBand="1" w:evenHBand="0" w:firstRowFirstColumn="0" w:firstRowLastColumn="0" w:lastRowFirstColumn="0" w:lastRowLastColumn="0"/>
               <w:rPr>
-                <w:color w:val="5B9BD5" w:themeColor="accent1"/>
-              </w:rPr>
-            </w:pPr>
-            <w:r>
-              <w:rPr>
+                <w:strike/>
+                <w:color w:val="5B9BD5" w:themeColor="accent1"/>
+              </w:rPr>
+            </w:pPr>
+            <w:r>
+              <w:rPr>
+                <w:strike/>
+                <w:color w:val="5B9BD5" w:themeColor="accent1"/>
+              </w:rPr>
+              <w:t>10</w:t>
+            </w:r>
+            <w:bookmarkStart w:id="0" w:name="_GoBack"/>
+            <w:bookmarkEnd w:id="0"/>
+            <w:r>
+              <w:rPr>
+                <w:strike/>
                 <w:color w:val="5B9BD5" w:themeColor="accent1"/>
               </w:rPr>
               <w:t>0</w:t>
@@ -1606,11 +1146,13 @@
               <w:jc w:val="center"/>
               <w:cnfStyle w:val="000000100000" w:firstRow="0" w:lastRow="0" w:firstColumn="0" w:lastColumn="0" w:oddVBand="0" w:evenVBand="0" w:oddHBand="1" w:evenHBand="0" w:firstRowFirstColumn="0" w:firstRowLastColumn="0" w:lastRowFirstColumn="0" w:lastRowLastColumn="0"/>
               <w:rPr>
-                <w:color w:val="5B9BD5" w:themeColor="accent1"/>
-              </w:rPr>
-            </w:pPr>
-            <w:r>
-              <w:rPr>
+                <w:strike/>
+                <w:color w:val="5B9BD5" w:themeColor="accent1"/>
+              </w:rPr>
+            </w:pPr>
+            <w:r>
+              <w:rPr>
+                <w:strike/>
                 <w:color w:val="5B9BD5" w:themeColor="accent1"/>
               </w:rPr>
               <w:t>0</w:t>
@@ -1630,48 +1172,23 @@
             <w:pPr>
               <w:cnfStyle w:val="000000100000" w:firstRow="0" w:lastRow="0" w:firstColumn="0" w:lastColumn="0" w:oddVBand="0" w:evenVBand="0" w:oddHBand="1" w:evenHBand="0" w:firstRowFirstColumn="0" w:firstRowLastColumn="0" w:lastRowFirstColumn="0" w:lastRowLastColumn="0"/>
               <w:rPr>
-                <w:color w:val="5B9BD5" w:themeColor="accent1"/>
-              </w:rPr>
-            </w:pPr>
-            <w:r>
-              <w:rPr>
+                <w:strike/>
+                <w:color w:val="5B9BD5" w:themeColor="accent1"/>
+              </w:rPr>
+            </w:pPr>
+            <w:r>
+              <w:rPr>
+                <w:strike/>
                 <w:color w:val="5B9BD5" w:themeColor="accent1"/>
               </w:rPr>
               <w:t>Events werden im unter</w:t>
             </w:r>
             <w:r>
               <w:rPr>
-                <w:color w:val="5B9BD5" w:themeColor="accent1"/>
-              </w:rPr>
-              <w:t xml:space="preserve">sten </w:t>
-            </w:r>
-            <w:proofErr w:type="spellStart"/>
-            <w:r>
-              <w:rPr>
-                <w:color w:val="5B9BD5" w:themeColor="accent1"/>
-              </w:rPr>
-              <w:t>zeilen</w:t>
-            </w:r>
-            <w:proofErr w:type="spellEnd"/>
-            <w:r>
-              <w:rPr>
-                <w:color w:val="5B9BD5" w:themeColor="accent1"/>
-              </w:rPr>
-              <w:t xml:space="preserve"> </w:t>
-            </w:r>
-            <w:proofErr w:type="spellStart"/>
-            <w:r>
-              <w:rPr>
-                <w:color w:val="5B9BD5" w:themeColor="accent1"/>
-              </w:rPr>
-              <w:t>widget</w:t>
-            </w:r>
-            <w:proofErr w:type="spellEnd"/>
-            <w:r>
-              <w:rPr>
-                <w:color w:val="5B9BD5" w:themeColor="accent1"/>
-              </w:rPr>
-              <w:t xml:space="preserve"> nicht richtig geplottet</w:t>
+                <w:strike/>
+                <w:color w:val="5B9BD5" w:themeColor="accent1"/>
+              </w:rPr>
+              <w:t>sten zeilen widget nicht richtig geplottet</w:t>
             </w:r>
           </w:p>
         </w:tc>
@@ -1688,76 +1205,51 @@
             <w:pPr>
               <w:cnfStyle w:val="000000100000" w:firstRow="0" w:lastRow="0" w:firstColumn="0" w:lastColumn="0" w:oddVBand="0" w:evenVBand="0" w:oddHBand="1" w:evenHBand="0" w:firstRowFirstColumn="0" w:firstRowLastColumn="0" w:lastRowFirstColumn="0" w:lastRowLastColumn="0"/>
               <w:rPr>
-                <w:color w:val="5B9BD5" w:themeColor="accent1"/>
-              </w:rPr>
-            </w:pPr>
-            <w:r>
-              <w:rPr>
-                <w:color w:val="5B9BD5" w:themeColor="accent1"/>
-              </w:rPr>
-              <w:t xml:space="preserve">Tritt auf, falls das </w:t>
-            </w:r>
-            <w:proofErr w:type="spellStart"/>
-            <w:r>
-              <w:rPr>
-                <w:color w:val="5B9BD5" w:themeColor="accent1"/>
-              </w:rPr>
-              <w:t>widget</w:t>
-            </w:r>
-            <w:proofErr w:type="spellEnd"/>
-            <w:r>
-              <w:rPr>
-                <w:color w:val="5B9BD5" w:themeColor="accent1"/>
-              </w:rPr>
-              <w:t xml:space="preserve"> nur teilweise zu sehen ist</w:t>
-            </w:r>
-            <w:r>
-              <w:rPr>
-                <w:color w:val="5B9BD5" w:themeColor="accent1"/>
-              </w:rPr>
-              <w:t xml:space="preserve">, </w:t>
-            </w:r>
-            <w:proofErr w:type="spellStart"/>
-            <w:r>
-              <w:rPr>
-                <w:color w:val="5B9BD5" w:themeColor="accent1"/>
-              </w:rPr>
-              <w:t>dh</w:t>
-            </w:r>
-            <w:proofErr w:type="spellEnd"/>
-            <w:r>
-              <w:rPr>
-                <w:color w:val="5B9BD5" w:themeColor="accent1"/>
-              </w:rPr>
-              <w:t xml:space="preserve"> der </w:t>
-            </w:r>
-            <w:proofErr w:type="spellStart"/>
-            <w:r>
-              <w:rPr>
-                <w:color w:val="5B9BD5" w:themeColor="accent1"/>
-              </w:rPr>
-              <w:t>endpunkt</w:t>
-            </w:r>
-            <w:proofErr w:type="spellEnd"/>
-            <w:r>
-              <w:rPr>
-                <w:color w:val="5B9BD5" w:themeColor="accent1"/>
-              </w:rPr>
-              <w:t xml:space="preserve"> der </w:t>
-            </w:r>
-            <w:proofErr w:type="spellStart"/>
-            <w:r>
-              <w:rPr>
-                <w:color w:val="5B9BD5" w:themeColor="accent1"/>
-              </w:rPr>
-              <w:t>linie</w:t>
-            </w:r>
-            <w:proofErr w:type="spellEnd"/>
-            <w:r>
-              <w:rPr>
-                <w:color w:val="5B9BD5" w:themeColor="accent1"/>
-              </w:rPr>
-              <w:t xml:space="preserve"> ist nicht sichtbar</w:t>
+                <w:strike/>
+                <w:color w:val="5B9BD5" w:themeColor="accent1"/>
+              </w:rPr>
+            </w:pPr>
+            <w:r>
+              <w:rPr>
+                <w:strike/>
+                <w:color w:val="5B9BD5" w:themeColor="accent1"/>
+              </w:rPr>
+              <w:t>Tritt auf, falls das widget nur teilweise zu sehen ist</w:t>
+            </w:r>
+            <w:r>
+              <w:rPr>
+                <w:strike/>
+                <w:color w:val="5B9BD5" w:themeColor="accent1"/>
+              </w:rPr>
+              <w:t>, dh der endpunkt der linie ist nicht sichtbar</w:t>
+            </w:r>
+            <w:r>
+              <w:rPr>
+                <w:strike/>
+                <w:color w:val="5B9BD5" w:themeColor="accent1"/>
+              </w:rPr>
+              <w:t xml:space="preserve"> – View </w:t>
+            </w:r>
+            <w:r>
+              <w:rPr>
+                <w:strike/>
+                <w:color w:val="5B9BD5" w:themeColor="accent1"/>
+              </w:rPr>
+              <w:t>immer so resuzen, dass keine rows halb geplot</w:t>
+            </w:r>
+            <w:r>
+              <w:rPr>
+                <w:strike/>
+                <w:color w:val="5B9BD5" w:themeColor="accent1"/>
+              </w:rPr>
+              <w:t>t</w:t>
+            </w:r>
+            <w:r>
+              <w:rPr>
+                <w:strike/>
+                <w:color w:val="5B9BD5" w:themeColor="accent1"/>
+              </w:rPr>
+              <w:t>et werden</w:t>
             </w:r>
           </w:p>
         </w:tc>
@@ -1776,9 +1268,17 @@
               <w:jc w:val="center"/>
               <w:cnfStyle w:val="000000100000" w:firstRow="0" w:lastRow="0" w:firstColumn="0" w:lastColumn="0" w:oddVBand="0" w:evenVBand="0" w:oddHBand="1" w:evenHBand="0" w:firstRowFirstColumn="0" w:firstRowLastColumn="0" w:lastRowFirstColumn="0" w:lastRowLastColumn="0"/>
               <w:rPr>
-                <w:color w:val="5B9BD5" w:themeColor="accent1"/>
-              </w:rPr>
-            </w:pPr>
+                <w:strike/>
+                <w:color w:val="5B9BD5" w:themeColor="accent1"/>
+              </w:rPr>
+            </w:pPr>
+            <w:r>
+              <w:rPr>
+                <w:strike/>
+                <w:color w:val="5B9BD5" w:themeColor="accent1"/>
+              </w:rPr>
+              <w:t>Endpunkt zum plotten der linien wurde nicht ichtig gesetzt. Es wurde nach oben geplottet, anstatt nach unten</w:t>
+            </w:r>
           </w:p>
         </w:tc>
       </w:tr>
@@ -1921,39 +1421,7 @@
                 <w:strike/>
                 <w:color w:val="5B9BD5" w:themeColor="accent1"/>
               </w:rPr>
-              <w:t xml:space="preserve">Event Daten </w:t>
-            </w:r>
-            <w:proofErr w:type="spellStart"/>
-            <w:r>
-              <w:rPr>
-                <w:strike/>
-                <w:color w:val="5B9BD5" w:themeColor="accent1"/>
-              </w:rPr>
-              <w:t>handling</w:t>
-            </w:r>
-            <w:proofErr w:type="spellEnd"/>
-            <w:r>
-              <w:rPr>
-                <w:strike/>
-                <w:color w:val="5B9BD5" w:themeColor="accent1"/>
-              </w:rPr>
-              <w:t xml:space="preserve"> im </w:t>
-            </w:r>
-            <w:proofErr w:type="spellStart"/>
-            <w:r>
-              <w:rPr>
-                <w:strike/>
-                <w:color w:val="5B9BD5" w:themeColor="accent1"/>
-              </w:rPr>
-              <w:t>rawdelegate</w:t>
-            </w:r>
-            <w:proofErr w:type="spellEnd"/>
-            <w:r>
-              <w:rPr>
-                <w:strike/>
-                <w:color w:val="5B9BD5" w:themeColor="accent1"/>
-              </w:rPr>
-              <w:t xml:space="preserve"> ändern</w:t>
+              <w:t>Event Daten handling im rawdelegate ändern</w:t>
             </w:r>
           </w:p>
         </w:tc>
@@ -1979,23 +1447,7 @@
                 <w:strike/>
                 <w:color w:val="5B9BD5" w:themeColor="accent1"/>
               </w:rPr>
-              <w:t xml:space="preserve">Von </w:t>
-            </w:r>
-            <w:proofErr w:type="spellStart"/>
-            <w:r>
-              <w:rPr>
-                <w:strike/>
-                <w:color w:val="5B9BD5" w:themeColor="accent1"/>
-              </w:rPr>
-              <w:t>Delegate</w:t>
-            </w:r>
-            <w:proofErr w:type="spellEnd"/>
-            <w:r>
-              <w:rPr>
-                <w:strike/>
-                <w:color w:val="5B9BD5" w:themeColor="accent1"/>
-              </w:rPr>
-              <w:t xml:space="preserve"> aus </w:t>
+              <w:t xml:space="preserve">Von Delegate aus </w:t>
             </w:r>
             <w:r>
               <w:rPr>
@@ -2009,65 +1461,8 @@
                 <w:strike/>
                 <w:color w:val="5B9BD5" w:themeColor="accent1"/>
               </w:rPr>
-              <w:t xml:space="preserve">auf </w:t>
-            </w:r>
-            <w:proofErr w:type="spellStart"/>
-            <w:r>
-              <w:rPr>
-                <w:strike/>
-                <w:color w:val="5B9BD5" w:themeColor="accent1"/>
-              </w:rPr>
-              <w:t>eventm</w:t>
-            </w:r>
-            <w:proofErr w:type="spellEnd"/>
-            <w:r>
-              <w:rPr>
-                <w:strike/>
-                <w:color w:val="5B9BD5" w:themeColor="accent1"/>
-              </w:rPr>
-              <w:t xml:space="preserve"> </w:t>
-            </w:r>
-            <w:proofErr w:type="spellStart"/>
-            <w:r>
-              <w:rPr>
-                <w:strike/>
-                <w:color w:val="5B9BD5" w:themeColor="accent1"/>
-              </w:rPr>
-              <w:t>odel</w:t>
-            </w:r>
-            <w:proofErr w:type="spellEnd"/>
-            <w:r>
-              <w:rPr>
-                <w:strike/>
-                <w:color w:val="5B9BD5" w:themeColor="accent1"/>
-              </w:rPr>
-              <w:t xml:space="preserve"> zugreifen nicht auf </w:t>
-            </w:r>
-            <w:proofErr w:type="spellStart"/>
-            <w:r>
-              <w:rPr>
-                <w:strike/>
-                <w:color w:val="5B9BD5" w:themeColor="accent1"/>
-              </w:rPr>
-              <w:t>member</w:t>
-            </w:r>
-            <w:proofErr w:type="spellEnd"/>
-            <w:r>
-              <w:rPr>
-                <w:strike/>
-                <w:color w:val="5B9BD5" w:themeColor="accent1"/>
-              </w:rPr>
-              <w:t xml:space="preserve"> variable </w:t>
-            </w:r>
-            <w:proofErr w:type="spellStart"/>
-            <w:r>
-              <w:rPr>
-                <w:strike/>
-                <w:color w:val="5B9BD5" w:themeColor="accent1"/>
-              </w:rPr>
-              <w:t>matrix</w:t>
-            </w:r>
-            <w:proofErr w:type="spellEnd"/>
+              <w:t>auf eventm odel zugreifen nicht auf member variable matrix</w:t>
+            </w:r>
           </w:p>
         </w:tc>
         <w:tc>
@@ -2142,11 +1537,13 @@
               <w:jc w:val="center"/>
               <w:cnfStyle w:val="000000100000" w:firstRow="0" w:lastRow="0" w:firstColumn="0" w:lastColumn="0" w:oddVBand="0" w:evenVBand="0" w:oddHBand="1" w:evenHBand="0" w:firstRowFirstColumn="0" w:firstRowLastColumn="0" w:lastRowFirstColumn="0" w:lastRowLastColumn="0"/>
               <w:rPr>
-                <w:color w:val="5B9BD5" w:themeColor="accent1"/>
-              </w:rPr>
-            </w:pPr>
-            <w:r>
-              <w:rPr>
+                <w:strike/>
+                <w:color w:val="5B9BD5" w:themeColor="accent1"/>
+              </w:rPr>
+            </w:pPr>
+            <w:r>
+              <w:rPr>
+                <w:strike/>
                 <w:color w:val="5B9BD5" w:themeColor="accent1"/>
                 <w:lang w:val="en-US"/>
               </w:rPr>
@@ -2168,11 +1565,20 @@
               <w:jc w:val="center"/>
               <w:cnfStyle w:val="000000100000" w:firstRow="0" w:lastRow="0" w:firstColumn="0" w:lastColumn="0" w:oddVBand="0" w:evenVBand="0" w:oddHBand="1" w:evenHBand="0" w:firstRowFirstColumn="0" w:firstRowLastColumn="0" w:lastRowFirstColumn="0" w:lastRowLastColumn="0"/>
               <w:rPr>
-                <w:color w:val="5B9BD5" w:themeColor="accent1"/>
-              </w:rPr>
-            </w:pPr>
-            <w:r>
-              <w:rPr>
+                <w:strike/>
+                <w:color w:val="5B9BD5" w:themeColor="accent1"/>
+              </w:rPr>
+            </w:pPr>
+            <w:r>
+              <w:rPr>
+                <w:strike/>
+                <w:color w:val="5B9BD5" w:themeColor="accent1"/>
+              </w:rPr>
+              <w:t>10</w:t>
+            </w:r>
+            <w:r>
+              <w:rPr>
+                <w:strike/>
                 <w:color w:val="5B9BD5" w:themeColor="accent1"/>
               </w:rPr>
               <w:t>0</w:t>
@@ -2193,11 +1599,13 @@
               <w:jc w:val="center"/>
               <w:cnfStyle w:val="000000100000" w:firstRow="0" w:lastRow="0" w:firstColumn="0" w:lastColumn="0" w:oddVBand="0" w:evenVBand="0" w:oddHBand="1" w:evenHBand="0" w:firstRowFirstColumn="0" w:firstRowLastColumn="0" w:lastRowFirstColumn="0" w:lastRowLastColumn="0"/>
               <w:rPr>
-                <w:color w:val="5B9BD5" w:themeColor="accent1"/>
-              </w:rPr>
-            </w:pPr>
-            <w:r>
-              <w:rPr>
+                <w:strike/>
+                <w:color w:val="5B9BD5" w:themeColor="accent1"/>
+              </w:rPr>
+            </w:pPr>
+            <w:r>
+              <w:rPr>
+                <w:strike/>
                 <w:color w:val="5B9BD5" w:themeColor="accent1"/>
               </w:rPr>
               <w:t>0</w:t>
@@ -2217,79 +1625,17 @@
             <w:pPr>
               <w:cnfStyle w:val="000000100000" w:firstRow="0" w:lastRow="0" w:firstColumn="0" w:lastColumn="0" w:oddVBand="0" w:evenVBand="0" w:oddHBand="1" w:evenHBand="0" w:firstRowFirstColumn="0" w:firstRowLastColumn="0" w:lastRowFirstColumn="0" w:lastRowLastColumn="0"/>
               <w:rPr>
-                <w:color w:val="5B9BD5" w:themeColor="accent1"/>
-              </w:rPr>
-            </w:pPr>
-            <w:r>
-              <w:rPr>
-                <w:color w:val="5B9BD5" w:themeColor="accent1"/>
-              </w:rPr>
-              <w:t xml:space="preserve">Selected </w:t>
-            </w:r>
-            <w:proofErr w:type="spellStart"/>
-            <w:r>
-              <w:rPr>
-                <w:color w:val="5B9BD5" w:themeColor="accent1"/>
-              </w:rPr>
-              <w:t>events</w:t>
-            </w:r>
-            <w:proofErr w:type="spellEnd"/>
-            <w:r>
-              <w:rPr>
-                <w:color w:val="5B9BD5" w:themeColor="accent1"/>
-              </w:rPr>
-              <w:t xml:space="preserve"> </w:t>
-            </w:r>
-            <w:proofErr w:type="spellStart"/>
-            <w:r>
-              <w:rPr>
-                <w:color w:val="5B9BD5" w:themeColor="accent1"/>
-              </w:rPr>
-              <w:t>only</w:t>
-            </w:r>
-            <w:proofErr w:type="spellEnd"/>
-            <w:r>
-              <w:rPr>
-                <w:color w:val="5B9BD5" w:themeColor="accent1"/>
-              </w:rPr>
-              <w:t xml:space="preserve"> aktiv – </w:t>
-            </w:r>
-            <w:proofErr w:type="spellStart"/>
-            <w:r>
-              <w:rPr>
-                <w:color w:val="5B9BD5" w:themeColor="accent1"/>
-              </w:rPr>
-              <w:t>opacity</w:t>
-            </w:r>
-            <w:proofErr w:type="spellEnd"/>
-            <w:r>
-              <w:rPr>
-                <w:color w:val="5B9BD5" w:themeColor="accent1"/>
-              </w:rPr>
-              <w:t xml:space="preserve"> der </w:t>
-            </w:r>
-            <w:proofErr w:type="spellStart"/>
-            <w:r>
-              <w:rPr>
-                <w:color w:val="5B9BD5" w:themeColor="accent1"/>
-              </w:rPr>
-              <w:t>marker</w:t>
-            </w:r>
-            <w:proofErr w:type="spellEnd"/>
-            <w:r>
-              <w:rPr>
-                <w:color w:val="5B9BD5" w:themeColor="accent1"/>
-              </w:rPr>
-              <w:t xml:space="preserve"> stimmt nicht mehr </w:t>
-            </w:r>
-            <w:proofErr w:type="spellStart"/>
-            <w:r>
-              <w:rPr>
-                <w:color w:val="5B9BD5" w:themeColor="accent1"/>
-              </w:rPr>
-              <w:t>überin</w:t>
-            </w:r>
-            <w:proofErr w:type="spellEnd"/>
+                <w:strike/>
+                <w:color w:val="5B9BD5" w:themeColor="accent1"/>
+              </w:rPr>
+            </w:pPr>
+            <w:r>
+              <w:rPr>
+                <w:strike/>
+                <w:color w:val="5B9BD5" w:themeColor="accent1"/>
+              </w:rPr>
+              <w:t>Selected events only aktiv – opacity der marker stimmt nicht mehr überin</w:t>
+            </w:r>
           </w:p>
         </w:tc>
         <w:tc>
@@ -2305,6 +1651,7 @@
             <w:pPr>
               <w:cnfStyle w:val="000000100000" w:firstRow="0" w:lastRow="0" w:firstColumn="0" w:lastColumn="0" w:oddVBand="0" w:evenVBand="0" w:oddHBand="1" w:evenHBand="0" w:firstRowFirstColumn="0" w:firstRowLastColumn="0" w:lastRowFirstColumn="0" w:lastRowLastColumn="0"/>
               <w:rPr>
+                <w:strike/>
                 <w:color w:val="5B9BD5" w:themeColor="accent1"/>
               </w:rPr>
             </w:pPr>
@@ -2329,6 +1676,13 @@
                 <w:color w:val="5B9BD5" w:themeColor="accent1"/>
               </w:rPr>
             </w:pPr>
+            <w:r>
+              <w:rPr>
+                <w:strike/>
+                <w:color w:val="5B9BD5" w:themeColor="accent1"/>
+              </w:rPr>
+              <w:t>Table view selection beahviour war auf selectRows eingestellt -&gt; es wurde immer min Anzahl von spalten mal gepaintet -&gt; es wurde übereinander gepaintet</w:t>
+            </w:r>
           </w:p>
         </w:tc>
       </w:tr>
@@ -2457,16 +1811,8 @@
               <w:rPr>
                 <w:color w:val="5B9BD5" w:themeColor="accent1"/>
               </w:rPr>
-              <w:t xml:space="preserve">Bei sehr schnellen scrollen gibt es immer noch </w:t>
-            </w:r>
-            <w:proofErr w:type="spellStart"/>
-            <w:r>
-              <w:rPr>
-                <w:color w:val="5B9BD5" w:themeColor="accent1"/>
-              </w:rPr>
-              <w:t>datenladeprobleme</w:t>
-            </w:r>
-            <w:proofErr w:type="spellEnd"/>
+              <w:t>Bei sehr schnellen scrollen gibt es immer noch datenladeprobleme</w:t>
+            </w:r>
           </w:p>
         </w:tc>
         <w:tc>
@@ -2635,35 +1981,7 @@
               <w:rPr>
                 <w:color w:val="5B9BD5" w:themeColor="accent1"/>
               </w:rPr>
-              <w:t xml:space="preserve">Effizienz von </w:t>
-            </w:r>
-            <w:proofErr w:type="spellStart"/>
-            <w:r>
-              <w:rPr>
-                <w:color w:val="5B9BD5" w:themeColor="accent1"/>
-              </w:rPr>
-              <w:t>rawdelagate</w:t>
-            </w:r>
-            <w:proofErr w:type="spellEnd"/>
-            <w:r>
-              <w:rPr>
-                <w:color w:val="5B9BD5" w:themeColor="accent1"/>
-              </w:rPr>
-              <w:t xml:space="preserve"> </w:t>
-            </w:r>
-            <w:proofErr w:type="spellStart"/>
-            <w:r>
-              <w:rPr>
-                <w:color w:val="5B9BD5" w:themeColor="accent1"/>
-              </w:rPr>
-              <w:t>paint</w:t>
-            </w:r>
-            <w:proofErr w:type="spellEnd"/>
-            <w:r>
-              <w:rPr>
-                <w:color w:val="5B9BD5" w:themeColor="accent1"/>
-              </w:rPr>
-              <w:t>() überprüfen</w:t>
+              <w:t>Effizienz von rawdelagate paint() überprüfen</w:t>
             </w:r>
           </w:p>
         </w:tc>
@@ -2687,69 +2005,13 @@
               <w:rPr>
                 <w:color w:val="5B9BD5" w:themeColor="accent1"/>
               </w:rPr>
-              <w:t xml:space="preserve">Hier wird manuell der </w:t>
-            </w:r>
-            <w:proofErr w:type="spellStart"/>
-            <w:r>
-              <w:rPr>
-                <w:color w:val="5B9BD5" w:themeColor="accent1"/>
-              </w:rPr>
-              <w:t>viewport</w:t>
-            </w:r>
-            <w:proofErr w:type="spellEnd"/>
-            <w:r>
-              <w:rPr>
-                <w:color w:val="5B9BD5" w:themeColor="accent1"/>
-              </w:rPr>
-              <w:t xml:space="preserve"> </w:t>
-            </w:r>
-            <w:proofErr w:type="spellStart"/>
-            <w:r>
-              <w:rPr>
-                <w:color w:val="5B9BD5" w:themeColor="accent1"/>
-              </w:rPr>
-              <w:t>geupdatet</w:t>
-            </w:r>
-            <w:proofErr w:type="spellEnd"/>
-            <w:r>
-              <w:rPr>
-                <w:color w:val="5B9BD5" w:themeColor="accent1"/>
-              </w:rPr>
-              <w:t xml:space="preserve"> – ist das effizient?</w:t>
-            </w:r>
-            <w:r>
-              <w:rPr>
-                <w:color w:val="5B9BD5" w:themeColor="accent1"/>
-              </w:rPr>
-              <w:t xml:space="preserve"> – wird </w:t>
-            </w:r>
-            <w:proofErr w:type="spellStart"/>
-            <w:r>
-              <w:rPr>
-                <w:color w:val="5B9BD5" w:themeColor="accent1"/>
-              </w:rPr>
-              <w:t>evtl</w:t>
-            </w:r>
-            <w:proofErr w:type="spellEnd"/>
-            <w:r>
-              <w:rPr>
-                <w:color w:val="5B9BD5" w:themeColor="accent1"/>
-              </w:rPr>
-              <w:t xml:space="preserve"> 2 mal </w:t>
-            </w:r>
-            <w:proofErr w:type="spellStart"/>
-            <w:r>
-              <w:rPr>
-                <w:color w:val="5B9BD5" w:themeColor="accent1"/>
-              </w:rPr>
-              <w:t>gepaintet</w:t>
-            </w:r>
-            <w:proofErr w:type="spellEnd"/>
-            <w:r>
-              <w:rPr>
-                <w:color w:val="5B9BD5" w:themeColor="accent1"/>
-              </w:rPr>
-              <w:t xml:space="preserve"> obwohl nur einmal be</w:t>
+              <w:t>Hier wird manuell der viewport geupdatet – ist das effizient?</w:t>
+            </w:r>
+            <w:r>
+              <w:rPr>
+                <w:color w:val="5B9BD5" w:themeColor="accent1"/>
+              </w:rPr>
+              <w:t xml:space="preserve"> – wird evtl 2 mal gepaintet obwohl nur einmal be</w:t>
             </w:r>
             <w:r>
               <w:rPr>
@@ -2838,17 +2100,8 @@
                 <w:strike/>
                 <w:color w:val="5B9BD5" w:themeColor="accent1"/>
               </w:rPr>
-              <w:t xml:space="preserve">Data </w:t>
-            </w:r>
-            <w:proofErr w:type="spellStart"/>
-            <w:r>
-              <w:rPr>
-                <w:strike/>
-                <w:color w:val="5B9BD5" w:themeColor="accent1"/>
-              </w:rPr>
-              <w:t>window</w:t>
-            </w:r>
-            <w:proofErr w:type="spellEnd"/>
+              <w:t>Data window</w:t>
+            </w:r>
           </w:p>
         </w:tc>
         <w:tc>
@@ -2876,8 +2129,6 @@
               </w:rPr>
               <w:t>10</w:t>
             </w:r>
-            <w:bookmarkStart w:id="0" w:name="_GoBack"/>
-            <w:bookmarkEnd w:id="0"/>
             <w:r>
               <w:rPr>
                 <w:strike/>
@@ -2931,21 +2182,12 @@
                 <w:color w:val="5B9BD5" w:themeColor="accent1"/>
               </w:rPr>
             </w:pPr>
-            <w:proofErr w:type="spellStart"/>
-            <w:r>
-              <w:rPr>
-                <w:strike/>
-                <w:color w:val="5B9BD5" w:themeColor="accent1"/>
-              </w:rPr>
-              <w:t>Selecting</w:t>
-            </w:r>
-            <w:proofErr w:type="spellEnd"/>
-            <w:r>
-              <w:rPr>
-                <w:strike/>
-                <w:color w:val="5B9BD5" w:themeColor="accent1"/>
-              </w:rPr>
-              <w:t xml:space="preserve"> führt zum Sprung ganz nach vorne</w:t>
+            <w:r>
+              <w:rPr>
+                <w:strike/>
+                <w:color w:val="5B9BD5" w:themeColor="accent1"/>
+              </w:rPr>
+              <w:t>Selecting führt zum Sprung ganz nach vorne</w:t>
             </w:r>
           </w:p>
         </w:tc>
@@ -2966,31 +2208,13 @@
                 <w:color w:val="5B9BD5" w:themeColor="accent1"/>
               </w:rPr>
             </w:pPr>
-            <w:proofErr w:type="spellStart"/>
-            <w:r>
-              <w:rPr>
-                <w:strike/>
-                <w:color w:val="5B9BD5" w:themeColor="accent1"/>
-              </w:rPr>
-              <w:t>AbsFiffCursor</w:t>
-            </w:r>
-            <w:proofErr w:type="spellEnd"/>
-            <w:r>
-              <w:rPr>
-                <w:strike/>
-                <w:color w:val="5B9BD5" w:themeColor="accent1"/>
-              </w:rPr>
-              <w:t xml:space="preserve"> wird vermutlich </w:t>
-            </w:r>
-            <w:proofErr w:type="spellStart"/>
-            <w:r>
-              <w:rPr>
-                <w:strike/>
-                <w:color w:val="5B9BD5" w:themeColor="accent1"/>
-              </w:rPr>
-              <w:t>resettet</w:t>
-            </w:r>
-            <w:proofErr w:type="spellEnd"/>
+            <w:r>
+              <w:rPr>
+                <w:strike/>
+                <w:color w:val="5B9BD5" w:themeColor="accent1"/>
+              </w:rPr>
+              <w:t>AbsFiffCursor wird vermutlich resettet</w:t>
+            </w:r>
           </w:p>
         </w:tc>
         <w:tc>
@@ -3012,37 +2236,12 @@
                 <w:color w:val="5B9BD5" w:themeColor="accent1"/>
               </w:rPr>
             </w:pPr>
-            <w:proofErr w:type="spellStart"/>
-            <w:r>
-              <w:rPr>
-                <w:strike/>
-                <w:color w:val="5B9BD5" w:themeColor="accent1"/>
-              </w:rPr>
-              <w:t>Aut</w:t>
-            </w:r>
-            <w:proofErr w:type="spellEnd"/>
-            <w:r>
-              <w:rPr>
-                <w:strike/>
-                <w:color w:val="5B9BD5" w:themeColor="accent1"/>
-              </w:rPr>
-              <w:t xml:space="preserve"> Scroll des </w:t>
-            </w:r>
-            <w:proofErr w:type="spellStart"/>
-            <w:r>
-              <w:rPr>
-                <w:strike/>
-                <w:color w:val="5B9BD5" w:themeColor="accent1"/>
-              </w:rPr>
-              <w:t>views</w:t>
-            </w:r>
-            <w:proofErr w:type="spellEnd"/>
-            <w:r>
-              <w:rPr>
-                <w:strike/>
-                <w:color w:val="5B9BD5" w:themeColor="accent1"/>
-              </w:rPr>
-              <w:t xml:space="preserve"> </w:t>
+            <w:r>
+              <w:rPr>
+                <w:strike/>
+                <w:color w:val="5B9BD5" w:themeColor="accent1"/>
+              </w:rPr>
+              <w:t xml:space="preserve">Aut Scroll des views </w:t>
             </w:r>
             <w:r>
               <w:rPr>
@@ -3104,16 +2303,8 @@
               <w:rPr>
                 <w:color w:val="5B9BD5" w:themeColor="accent1"/>
               </w:rPr>
-              <w:t xml:space="preserve">Data </w:t>
-            </w:r>
-            <w:proofErr w:type="spellStart"/>
-            <w:r>
-              <w:rPr>
-                <w:color w:val="5B9BD5" w:themeColor="accent1"/>
-              </w:rPr>
-              <w:t>window</w:t>
-            </w:r>
-            <w:proofErr w:type="spellEnd"/>
+              <w:t>Data window</w:t>
+            </w:r>
           </w:p>
         </w:tc>
         <w:tc>
@@ -3186,63 +2377,7 @@
               <w:rPr>
                 <w:color w:val="5B9BD5" w:themeColor="accent1"/>
               </w:rPr>
-              <w:t xml:space="preserve">Event() </w:t>
-            </w:r>
-            <w:proofErr w:type="spellStart"/>
-            <w:r>
-              <w:rPr>
-                <w:color w:val="5B9BD5" w:themeColor="accent1"/>
-              </w:rPr>
-              <w:t>funktion</w:t>
-            </w:r>
-            <w:proofErr w:type="spellEnd"/>
-            <w:r>
-              <w:rPr>
-                <w:color w:val="5B9BD5" w:themeColor="accent1"/>
-              </w:rPr>
-              <w:t xml:space="preserve"> nach anderem </w:t>
-            </w:r>
-            <w:proofErr w:type="spellStart"/>
-            <w:r>
-              <w:rPr>
-                <w:color w:val="5B9BD5" w:themeColor="accent1"/>
-              </w:rPr>
-              <w:t>events</w:t>
-            </w:r>
-            <w:proofErr w:type="spellEnd"/>
-            <w:r>
-              <w:rPr>
-                <w:color w:val="5B9BD5" w:themeColor="accent1"/>
-              </w:rPr>
-              <w:t xml:space="preserve"> suchen lassen (</w:t>
-            </w:r>
-            <w:proofErr w:type="spellStart"/>
-            <w:r>
-              <w:rPr>
-                <w:color w:val="5B9BD5" w:themeColor="accent1"/>
-              </w:rPr>
-              <w:t>paint</w:t>
-            </w:r>
-            <w:proofErr w:type="spellEnd"/>
-            <w:r>
-              <w:rPr>
-                <w:color w:val="5B9BD5" w:themeColor="accent1"/>
-              </w:rPr>
-              <w:t xml:space="preserve"> </w:t>
-            </w:r>
-            <w:proofErr w:type="spellStart"/>
-            <w:r>
-              <w:rPr>
-                <w:color w:val="5B9BD5" w:themeColor="accent1"/>
-              </w:rPr>
-              <w:t>event</w:t>
-            </w:r>
-            <w:proofErr w:type="spellEnd"/>
-            <w:r>
-              <w:rPr>
-                <w:color w:val="5B9BD5" w:themeColor="accent1"/>
-              </w:rPr>
-              <w:t xml:space="preserve"> wird zu häufig aufgerufen)</w:t>
+              <w:t>Event() funktion nach anderem events suchen lassen (paint event wird zu häufig aufgerufen)</w:t>
             </w:r>
           </w:p>
         </w:tc>
@@ -3627,16 +2762,8 @@
               <w:rPr>
                 <w:color w:val="5B9BD5" w:themeColor="accent1"/>
               </w:rPr>
-              <w:t xml:space="preserve">Filter </w:t>
-            </w:r>
-            <w:proofErr w:type="spellStart"/>
-            <w:r>
-              <w:rPr>
-                <w:color w:val="5B9BD5" w:themeColor="accent1"/>
-              </w:rPr>
-              <w:t>window</w:t>
-            </w:r>
-            <w:proofErr w:type="spellEnd"/>
+              <w:t>Filter window</w:t>
+            </w:r>
           </w:p>
         </w:tc>
         <w:tc>
@@ -3709,55 +2836,13 @@
               <w:rPr>
                 <w:color w:val="5B9BD5" w:themeColor="accent1"/>
               </w:rPr>
-              <w:t xml:space="preserve">Filter </w:t>
-            </w:r>
-            <w:proofErr w:type="spellStart"/>
-            <w:r>
-              <w:rPr>
-                <w:color w:val="5B9BD5" w:themeColor="accent1"/>
-              </w:rPr>
-              <w:t>dialog</w:t>
-            </w:r>
-            <w:proofErr w:type="spellEnd"/>
-            <w:r>
-              <w:rPr>
-                <w:color w:val="5B9BD5" w:themeColor="accent1"/>
-              </w:rPr>
-              <w:t xml:space="preserve">: </w:t>
-            </w:r>
-            <w:r>
-              <w:rPr>
-                <w:color w:val="5B9BD5" w:themeColor="accent1"/>
-              </w:rPr>
-              <w:t xml:space="preserve">Filter </w:t>
-            </w:r>
-            <w:proofErr w:type="spellStart"/>
-            <w:r>
-              <w:rPr>
-                <w:color w:val="5B9BD5" w:themeColor="accent1"/>
-              </w:rPr>
-              <w:t>user</w:t>
-            </w:r>
-            <w:proofErr w:type="spellEnd"/>
-            <w:r>
-              <w:rPr>
-                <w:color w:val="5B9BD5" w:themeColor="accent1"/>
-              </w:rPr>
-              <w:t xml:space="preserve"> abhängig bauen lassen, auf alle </w:t>
-            </w:r>
-            <w:proofErr w:type="spellStart"/>
-            <w:r>
-              <w:rPr>
-                <w:color w:val="5B9BD5" w:themeColor="accent1"/>
-              </w:rPr>
-              <w:t>channel</w:t>
-            </w:r>
-            <w:proofErr w:type="spellEnd"/>
-            <w:r>
-              <w:rPr>
-                <w:color w:val="5B9BD5" w:themeColor="accent1"/>
-              </w:rPr>
-              <w:t xml:space="preserve"> anwenden</w:t>
+              <w:t xml:space="preserve">Filter dialog: </w:t>
+            </w:r>
+            <w:r>
+              <w:rPr>
+                <w:color w:val="5B9BD5" w:themeColor="accent1"/>
+              </w:rPr>
+              <w:t>Filter user abhängig bauen lassen, auf alle channel anwenden</w:t>
             </w:r>
           </w:p>
         </w:tc>
@@ -3920,56 +3005,20 @@
               <w:rPr>
                 <w:color w:val="5B9BD5" w:themeColor="accent1"/>
               </w:rPr>
-              <w:t xml:space="preserve">Channel </w:t>
-            </w:r>
-            <w:proofErr w:type="spellStart"/>
-            <w:r>
-              <w:rPr>
-                <w:color w:val="5B9BD5" w:themeColor="accent1"/>
-              </w:rPr>
-              <w:t>selection</w:t>
-            </w:r>
-            <w:proofErr w:type="spellEnd"/>
-            <w:r>
-              <w:rPr>
-                <w:color w:val="5B9BD5" w:themeColor="accent1"/>
-              </w:rPr>
-              <w:t xml:space="preserve">: </w:t>
-            </w:r>
-            <w:r>
-              <w:rPr>
-                <w:color w:val="5B9BD5" w:themeColor="accent1"/>
-              </w:rPr>
-              <w:t xml:space="preserve">Channel über </w:t>
-            </w:r>
-            <w:proofErr w:type="spellStart"/>
-            <w:r>
-              <w:rPr>
-                <w:color w:val="5B9BD5" w:themeColor="accent1"/>
-              </w:rPr>
-              <w:t>layout</w:t>
-            </w:r>
-            <w:proofErr w:type="spellEnd"/>
-            <w:r>
-              <w:rPr>
-                <w:color w:val="5B9BD5" w:themeColor="accent1"/>
-              </w:rPr>
-              <w:t xml:space="preserve"> auswählen können</w:t>
-            </w:r>
-            <w:r>
-              <w:rPr>
-                <w:color w:val="5B9BD5" w:themeColor="accent1"/>
-              </w:rPr>
-              <w:t xml:space="preserve">, </w:t>
-            </w:r>
-            <w:proofErr w:type="spellStart"/>
-            <w:r>
-              <w:rPr>
-                <w:color w:val="5B9BD5" w:themeColor="accent1"/>
-              </w:rPr>
-              <w:t>montagen</w:t>
-            </w:r>
-            <w:proofErr w:type="spellEnd"/>
+              <w:t xml:space="preserve">Channel selection: </w:t>
+            </w:r>
+            <w:r>
+              <w:rPr>
+                <w:color w:val="5B9BD5" w:themeColor="accent1"/>
+              </w:rPr>
+              <w:t>Channel über layout auswählen können</w:t>
+            </w:r>
+            <w:r>
+              <w:rPr>
+                <w:color w:val="5B9BD5" w:themeColor="accent1"/>
+              </w:rPr>
+              <w:t>, montagen</w:t>
+            </w:r>
           </w:p>
         </w:tc>
         <w:tc>
@@ -3988,19 +3037,11 @@
                 <w:color w:val="5B9BD5" w:themeColor="accent1"/>
               </w:rPr>
             </w:pPr>
-            <w:proofErr w:type="spellStart"/>
-            <w:r>
-              <w:rPr>
-                <w:color w:val="5B9BD5" w:themeColor="accent1"/>
-              </w:rPr>
-              <w:t>QGraphicScene</w:t>
-            </w:r>
-            <w:proofErr w:type="spellEnd"/>
-            <w:r>
-              <w:rPr>
-                <w:color w:val="5B9BD5" w:themeColor="accent1"/>
-              </w:rPr>
-              <w:t xml:space="preserve"> und View</w:t>
+            <w:r>
+              <w:rPr>
+                <w:color w:val="5B9BD5" w:themeColor="accent1"/>
+              </w:rPr>
+              <w:t>QGraphicScene und View</w:t>
             </w:r>
           </w:p>
         </w:tc>
@@ -4066,16 +3107,8 @@
               <w:rPr>
                 <w:color w:val="5B9BD5" w:themeColor="accent1"/>
               </w:rPr>
-              <w:t xml:space="preserve">New </w:t>
-            </w:r>
-            <w:proofErr w:type="spellStart"/>
-            <w:r>
-              <w:rPr>
-                <w:color w:val="5B9BD5" w:themeColor="accent1"/>
-              </w:rPr>
-              <w:t>feature</w:t>
-            </w:r>
-            <w:proofErr w:type="spellEnd"/>
+              <w:t>New feature</w:t>
+            </w:r>
           </w:p>
         </w:tc>
         <w:tc>
@@ -4144,14 +3177,12 @@
                 <w:color w:val="5B9BD5" w:themeColor="accent1"/>
               </w:rPr>
             </w:pPr>
-            <w:proofErr w:type="spellStart"/>
             <w:r>
               <w:rPr>
                 <w:color w:val="5B9BD5" w:themeColor="accent1"/>
               </w:rPr>
               <w:t>Topoplots</w:t>
             </w:r>
-            <w:proofErr w:type="spellEnd"/>
           </w:p>
         </w:tc>
         <w:tc>
@@ -4237,16 +3268,8 @@
               <w:rPr>
                 <w:color w:val="5B9BD5" w:themeColor="accent1"/>
               </w:rPr>
-              <w:t xml:space="preserve">Average </w:t>
-            </w:r>
-            <w:proofErr w:type="spellStart"/>
-            <w:r>
-              <w:rPr>
-                <w:color w:val="5B9BD5" w:themeColor="accent1"/>
-              </w:rPr>
-              <w:t>window</w:t>
-            </w:r>
-            <w:proofErr w:type="spellEnd"/>
+              <w:t>Average window</w:t>
+            </w:r>
           </w:p>
         </w:tc>
         <w:tc>
@@ -4319,35 +3342,7 @@
               <w:rPr>
                 <w:color w:val="5B9BD5" w:themeColor="accent1"/>
               </w:rPr>
-              <w:t>Averages berechnen und anzeigen lassen (</w:t>
-            </w:r>
-            <w:proofErr w:type="spellStart"/>
-            <w:r>
-              <w:rPr>
-                <w:color w:val="5B9BD5" w:themeColor="accent1"/>
-              </w:rPr>
-              <w:t>butterfly</w:t>
-            </w:r>
-            <w:proofErr w:type="spellEnd"/>
-            <w:r>
-              <w:rPr>
-                <w:color w:val="5B9BD5" w:themeColor="accent1"/>
-              </w:rPr>
-              <w:t xml:space="preserve"> </w:t>
-            </w:r>
-            <w:proofErr w:type="spellStart"/>
-            <w:r>
-              <w:rPr>
-                <w:color w:val="5B9BD5" w:themeColor="accent1"/>
-              </w:rPr>
-              <w:t>plot</w:t>
-            </w:r>
-            <w:proofErr w:type="spellEnd"/>
-            <w:r>
-              <w:rPr>
-                <w:color w:val="5B9BD5" w:themeColor="accent1"/>
-              </w:rPr>
-              <w:t>)</w:t>
+              <w:t>Averages berechnen und anzeigen lassen (butterfly plot)</w:t>
             </w:r>
           </w:p>
         </w:tc>
@@ -4505,21 +3500,7 @@
               <w:rPr>
                 <w:color w:val="5B9BD5" w:themeColor="accent1"/>
               </w:rPr>
-              <w:t xml:space="preserve">Untere </w:t>
-            </w:r>
-            <w:proofErr w:type="spellStart"/>
-            <w:r>
-              <w:rPr>
-                <w:color w:val="5B9BD5" w:themeColor="accent1"/>
-              </w:rPr>
-              <w:t>tool</w:t>
-            </w:r>
-            <w:proofErr w:type="spellEnd"/>
-            <w:r>
-              <w:rPr>
-                <w:color w:val="5B9BD5" w:themeColor="accent1"/>
-              </w:rPr>
-              <w:t xml:space="preserve"> leiste</w:t>
+              <w:t>Untere tool leiste</w:t>
             </w:r>
           </w:p>
         </w:tc>
@@ -4729,49 +3710,7 @@
               <w:rPr>
                 <w:color w:val="5B9BD5" w:themeColor="accent1"/>
               </w:rPr>
-              <w:t>Eventmodel um 4 spalte erweitern (</w:t>
-            </w:r>
-            <w:proofErr w:type="spellStart"/>
-            <w:r>
-              <w:rPr>
-                <w:color w:val="5B9BD5" w:themeColor="accent1"/>
-              </w:rPr>
-              <w:t>user</w:t>
-            </w:r>
-            <w:proofErr w:type="spellEnd"/>
-            <w:r>
-              <w:rPr>
-                <w:color w:val="5B9BD5" w:themeColor="accent1"/>
-              </w:rPr>
-              <w:t xml:space="preserve"> oder </w:t>
-            </w:r>
-            <w:proofErr w:type="spellStart"/>
-            <w:r>
-              <w:rPr>
-                <w:color w:val="5B9BD5" w:themeColor="accent1"/>
-              </w:rPr>
-              <w:t>loaded</w:t>
-            </w:r>
-            <w:proofErr w:type="spellEnd"/>
-            <w:r>
-              <w:rPr>
-                <w:color w:val="5B9BD5" w:themeColor="accent1"/>
-              </w:rPr>
-              <w:t xml:space="preserve"> </w:t>
-            </w:r>
-            <w:proofErr w:type="spellStart"/>
-            <w:r>
-              <w:rPr>
-                <w:color w:val="5B9BD5" w:themeColor="accent1"/>
-              </w:rPr>
-              <w:t>event</w:t>
-            </w:r>
-            <w:proofErr w:type="spellEnd"/>
-            <w:r>
-              <w:rPr>
-                <w:color w:val="5B9BD5" w:themeColor="accent1"/>
-              </w:rPr>
-              <w:t>)</w:t>
+              <w:t>Eventmodel um 4 spalte erweitern (user oder loaded event)</w:t>
             </w:r>
           </w:p>
         </w:tc>
@@ -4918,21 +3857,7 @@
               <w:rPr>
                 <w:color w:val="5B9BD5" w:themeColor="accent1"/>
               </w:rPr>
-              <w:t xml:space="preserve">von </w:t>
-            </w:r>
-            <w:proofErr w:type="spellStart"/>
-            <w:r>
-              <w:rPr>
-                <w:color w:val="5B9BD5" w:themeColor="accent1"/>
-              </w:rPr>
-              <w:t>user</w:t>
-            </w:r>
-            <w:proofErr w:type="spellEnd"/>
-            <w:r>
-              <w:rPr>
-                <w:color w:val="5B9BD5" w:themeColor="accent1"/>
-              </w:rPr>
-              <w:t xml:space="preserve"> </w:t>
+              <w:t xml:space="preserve">von user </w:t>
             </w:r>
             <w:r>
               <w:rPr>
@@ -4968,21 +3893,7 @@
               <w:rPr>
                 <w:color w:val="5B9BD5" w:themeColor="accent1"/>
               </w:rPr>
-              <w:t xml:space="preserve">Property </w:t>
-            </w:r>
-            <w:proofErr w:type="spellStart"/>
-            <w:r>
-              <w:rPr>
-                <w:color w:val="5B9BD5" w:themeColor="accent1"/>
-              </w:rPr>
-              <w:t>window</w:t>
-            </w:r>
-            <w:proofErr w:type="spellEnd"/>
-            <w:r>
-              <w:rPr>
-                <w:color w:val="5B9BD5" w:themeColor="accent1"/>
-              </w:rPr>
-              <w:t>?</w:t>
+              <w:t>Property window?</w:t>
             </w:r>
           </w:p>
         </w:tc>
@@ -5051,21 +3962,7 @@
               <w:rPr>
                 <w:color w:val="5B9BD5" w:themeColor="accent1"/>
               </w:rPr>
-              <w:t xml:space="preserve">Data </w:t>
-            </w:r>
-            <w:proofErr w:type="spellStart"/>
-            <w:r>
-              <w:rPr>
-                <w:color w:val="5B9BD5" w:themeColor="accent1"/>
-              </w:rPr>
-              <w:t>window</w:t>
-            </w:r>
-            <w:proofErr w:type="spellEnd"/>
-            <w:r>
-              <w:rPr>
-                <w:color w:val="5B9BD5" w:themeColor="accent1"/>
-              </w:rPr>
-              <w:t xml:space="preserve"> </w:t>
+              <w:t xml:space="preserve">Data window </w:t>
             </w:r>
           </w:p>
         </w:tc>
@@ -5163,91 +4060,13 @@
               <w:rPr>
                 <w:color w:val="5B9BD5" w:themeColor="accent1"/>
               </w:rPr>
-              <w:t xml:space="preserve">Siehe </w:t>
-            </w:r>
-            <w:proofErr w:type="spellStart"/>
-            <w:r>
-              <w:rPr>
-                <w:color w:val="5B9BD5" w:themeColor="accent1"/>
-              </w:rPr>
-              <w:t>linux</w:t>
-            </w:r>
-            <w:proofErr w:type="spellEnd"/>
-            <w:r>
-              <w:rPr>
-                <w:color w:val="5B9BD5" w:themeColor="accent1"/>
-              </w:rPr>
-              <w:t xml:space="preserve"> </w:t>
-            </w:r>
-            <w:proofErr w:type="spellStart"/>
-            <w:r>
-              <w:rPr>
-                <w:color w:val="5B9BD5" w:themeColor="accent1"/>
-              </w:rPr>
-              <w:t>version</w:t>
-            </w:r>
-            <w:proofErr w:type="spellEnd"/>
-            <w:r>
-              <w:rPr>
-                <w:color w:val="5B9BD5" w:themeColor="accent1"/>
-              </w:rPr>
-              <w:t xml:space="preserve"> von browse </w:t>
-            </w:r>
-            <w:proofErr w:type="spellStart"/>
-            <w:r>
-              <w:rPr>
-                <w:color w:val="5B9BD5" w:themeColor="accent1"/>
-              </w:rPr>
-              <w:t>raw</w:t>
-            </w:r>
-            <w:proofErr w:type="spellEnd"/>
-            <w:r>
-              <w:rPr>
-                <w:color w:val="5B9BD5" w:themeColor="accent1"/>
-              </w:rPr>
-              <w:t xml:space="preserve">, </w:t>
-            </w:r>
-            <w:proofErr w:type="spellStart"/>
-            <w:r>
-              <w:rPr>
-                <w:color w:val="5B9BD5" w:themeColor="accent1"/>
-              </w:rPr>
-              <w:t>marker</w:t>
-            </w:r>
-            <w:proofErr w:type="spellEnd"/>
-            <w:r>
-              <w:rPr>
-                <w:color w:val="5B9BD5" w:themeColor="accent1"/>
-              </w:rPr>
-              <w:t xml:space="preserve"> an den </w:t>
-            </w:r>
-            <w:proofErr w:type="spellStart"/>
-            <w:r>
-              <w:rPr>
-                <w:color w:val="5B9BD5" w:themeColor="accent1"/>
-              </w:rPr>
-              <w:t>seiten</w:t>
-            </w:r>
-            <w:proofErr w:type="spellEnd"/>
-            <w:r>
-              <w:rPr>
-                <w:color w:val="5B9BD5" w:themeColor="accent1"/>
-              </w:rPr>
-              <w:t xml:space="preserve"> ist, nach links und </w:t>
-            </w:r>
-            <w:proofErr w:type="spellStart"/>
-            <w:r>
-              <w:rPr>
-                <w:color w:val="5B9BD5" w:themeColor="accent1"/>
-              </w:rPr>
-              <w:t>recht</w:t>
-            </w:r>
-            <w:proofErr w:type="spellEnd"/>
-            <w:r>
-              <w:rPr>
-                <w:color w:val="5B9BD5" w:themeColor="accent1"/>
-              </w:rPr>
-              <w:t xml:space="preserve"> scrollen</w:t>
+              <w:t>Siehe linux version von browse raw</w:t>
+            </w:r>
+            <w:r>
+              <w:rPr>
+                <w:color w:val="5B9BD5" w:themeColor="accent1"/>
+              </w:rPr>
+              <w:t>, marker an den seiten ist, nach links und recht scrollen</w:t>
             </w:r>
           </w:p>
         </w:tc>
@@ -5313,16 +4132,8 @@
               <w:rPr>
                 <w:color w:val="5B9BD5" w:themeColor="accent1"/>
               </w:rPr>
-              <w:t xml:space="preserve">Data </w:t>
-            </w:r>
-            <w:proofErr w:type="spellStart"/>
-            <w:r>
-              <w:rPr>
-                <w:color w:val="5B9BD5" w:themeColor="accent1"/>
-              </w:rPr>
-              <w:t>window</w:t>
-            </w:r>
-            <w:proofErr w:type="spellEnd"/>
+              <w:t>Data window</w:t>
+            </w:r>
           </w:p>
         </w:tc>
         <w:tc>
@@ -5395,21 +4206,7 @@
               <w:rPr>
                 <w:color w:val="5B9BD5" w:themeColor="accent1"/>
               </w:rPr>
-              <w:t xml:space="preserve">Pfeiltasten links rechts zum scrollen des </w:t>
-            </w:r>
-            <w:proofErr w:type="spellStart"/>
-            <w:r>
-              <w:rPr>
-                <w:color w:val="5B9BD5" w:themeColor="accent1"/>
-              </w:rPr>
-              <w:t>datawindows</w:t>
-            </w:r>
-            <w:proofErr w:type="spellEnd"/>
-            <w:r>
-              <w:rPr>
-                <w:color w:val="5B9BD5" w:themeColor="accent1"/>
-              </w:rPr>
-              <w:t xml:space="preserve"> nutzen</w:t>
+              <w:t>Pfeiltasten links rechts zum scrollen des datawindows nutzen</w:t>
             </w:r>
           </w:p>
         </w:tc>
@@ -5496,16 +4293,8 @@
               <w:rPr>
                 <w:color w:val="5B9BD5" w:themeColor="accent1"/>
               </w:rPr>
-              <w:t xml:space="preserve">Info </w:t>
-            </w:r>
-            <w:proofErr w:type="spellStart"/>
-            <w:r>
-              <w:rPr>
-                <w:color w:val="5B9BD5" w:themeColor="accent1"/>
-              </w:rPr>
-              <w:t>window</w:t>
-            </w:r>
-            <w:proofErr w:type="spellEnd"/>
+              <w:t>Info window</w:t>
+            </w:r>
           </w:p>
         </w:tc>
         <w:tc>
@@ -5578,77 +4367,7 @@
               <w:rPr>
                 <w:color w:val="5B9BD5" w:themeColor="accent1"/>
               </w:rPr>
-              <w:t xml:space="preserve">Log </w:t>
-            </w:r>
-            <w:proofErr w:type="spellStart"/>
-            <w:r>
-              <w:rPr>
-                <w:color w:val="5B9BD5" w:themeColor="accent1"/>
-              </w:rPr>
-              <w:t>window</w:t>
-            </w:r>
-            <w:proofErr w:type="spellEnd"/>
-            <w:r>
-              <w:rPr>
-                <w:color w:val="5B9BD5" w:themeColor="accent1"/>
-              </w:rPr>
-              <w:t xml:space="preserve"> zu </w:t>
-            </w:r>
-            <w:proofErr w:type="spellStart"/>
-            <w:r>
-              <w:rPr>
-                <w:color w:val="5B9BD5" w:themeColor="accent1"/>
-              </w:rPr>
-              <w:t>info</w:t>
-            </w:r>
-            <w:proofErr w:type="spellEnd"/>
-            <w:r>
-              <w:rPr>
-                <w:color w:val="5B9BD5" w:themeColor="accent1"/>
-              </w:rPr>
-              <w:t xml:space="preserve"> </w:t>
-            </w:r>
-            <w:proofErr w:type="spellStart"/>
-            <w:r>
-              <w:rPr>
-                <w:color w:val="5B9BD5" w:themeColor="accent1"/>
-              </w:rPr>
-              <w:t>window</w:t>
-            </w:r>
-            <w:proofErr w:type="spellEnd"/>
-            <w:r>
-              <w:rPr>
-                <w:color w:val="5B9BD5" w:themeColor="accent1"/>
-              </w:rPr>
-              <w:t xml:space="preserve"> und als </w:t>
-            </w:r>
-            <w:proofErr w:type="spellStart"/>
-            <w:r>
-              <w:rPr>
-                <w:color w:val="5B9BD5" w:themeColor="accent1"/>
-              </w:rPr>
-              <w:t>ui</w:t>
-            </w:r>
-            <w:proofErr w:type="spellEnd"/>
-            <w:r>
-              <w:rPr>
-                <w:color w:val="5B9BD5" w:themeColor="accent1"/>
-              </w:rPr>
-              <w:t xml:space="preserve"> </w:t>
-            </w:r>
-            <w:proofErr w:type="spellStart"/>
-            <w:r>
-              <w:rPr>
-                <w:color w:val="5B9BD5" w:themeColor="accent1"/>
-              </w:rPr>
-              <w:t>file</w:t>
-            </w:r>
-            <w:proofErr w:type="spellEnd"/>
-            <w:r>
-              <w:rPr>
-                <w:color w:val="5B9BD5" w:themeColor="accent1"/>
-              </w:rPr>
-              <w:t xml:space="preserve"> implementieren </w:t>
+              <w:t xml:space="preserve">Log window zu info window und als ui file implementieren </w:t>
             </w:r>
           </w:p>
         </w:tc>
@@ -5802,33 +4521,11 @@
                 <w:color w:val="5B9BD5" w:themeColor="accent1"/>
               </w:rPr>
             </w:pPr>
-            <w:proofErr w:type="spellStart"/>
-            <w:r>
-              <w:rPr>
-                <w:color w:val="5B9BD5" w:themeColor="accent1"/>
-              </w:rPr>
-              <w:t>Coding</w:t>
-            </w:r>
-            <w:proofErr w:type="spellEnd"/>
-            <w:r>
-              <w:rPr>
-                <w:color w:val="5B9BD5" w:themeColor="accent1"/>
-              </w:rPr>
-              <w:t xml:space="preserve"> </w:t>
-            </w:r>
-            <w:proofErr w:type="spellStart"/>
-            <w:r>
-              <w:rPr>
-                <w:color w:val="5B9BD5" w:themeColor="accent1"/>
-              </w:rPr>
-              <w:t>guidlines</w:t>
-            </w:r>
-            <w:proofErr w:type="spellEnd"/>
-            <w:r>
-              <w:rPr>
-                <w:color w:val="5B9BD5" w:themeColor="accent1"/>
-              </w:rPr>
-              <w:t xml:space="preserve"> einführen</w:t>
+            <w:r>
+              <w:rPr>
+                <w:color w:val="5B9BD5" w:themeColor="accent1"/>
+              </w:rPr>
+              <w:t>Coding guidlines einführen</w:t>
             </w:r>
           </w:p>
         </w:tc>
@@ -5852,49 +4549,7 @@
               <w:rPr>
                 <w:color w:val="5B9BD5" w:themeColor="accent1"/>
               </w:rPr>
-              <w:t xml:space="preserve">Programmstruktur, </w:t>
-            </w:r>
-            <w:proofErr w:type="spellStart"/>
-            <w:r>
-              <w:rPr>
-                <w:color w:val="5B9BD5" w:themeColor="accent1"/>
-              </w:rPr>
-              <w:t>syntax</w:t>
-            </w:r>
-            <w:proofErr w:type="spellEnd"/>
-            <w:r>
-              <w:rPr>
-                <w:color w:val="5B9BD5" w:themeColor="accent1"/>
-              </w:rPr>
-              <w:t xml:space="preserve"> </w:t>
-            </w:r>
-            <w:proofErr w:type="spellStart"/>
-            <w:r>
-              <w:rPr>
-                <w:color w:val="5B9BD5" w:themeColor="accent1"/>
-              </w:rPr>
-              <w:t>usw</w:t>
-            </w:r>
-            <w:proofErr w:type="spellEnd"/>
-            <w:r>
-              <w:rPr>
-                <w:color w:val="5B9BD5" w:themeColor="accent1"/>
-              </w:rPr>
-              <w:t xml:space="preserve"> mit </w:t>
-            </w:r>
-            <w:proofErr w:type="spellStart"/>
-            <w:r>
-              <w:rPr>
-                <w:color w:val="5B9BD5" w:themeColor="accent1"/>
-              </w:rPr>
-              <w:t>latex</w:t>
-            </w:r>
-            <w:proofErr w:type="spellEnd"/>
-            <w:r>
-              <w:rPr>
-                <w:color w:val="5B9BD5" w:themeColor="accent1"/>
-              </w:rPr>
-              <w:t xml:space="preserve"> beschreiben</w:t>
+              <w:t>Programmstruktur, syntax usw mit latex beschreiben</w:t>
             </w:r>
             <w:r>
               <w:rPr>
@@ -5975,14 +4630,7 @@
               <w:rPr>
                 <w:color w:val="5B9BD5" w:themeColor="accent1"/>
               </w:rPr>
-              <w:t xml:space="preserve">Main </w:t>
-            </w:r>
-            <w:proofErr w:type="spellStart"/>
-            <w:r>
-              <w:rPr>
-                <w:color w:val="5B9BD5" w:themeColor="accent1"/>
-              </w:rPr>
-              <w:t>windo</w:t>
+              <w:t>Main windo</w:t>
             </w:r>
             <w:r>
               <w:rPr>
@@ -5990,7 +4638,6 @@
               </w:rPr>
               <w:t>w</w:t>
             </w:r>
-            <w:proofErr w:type="spellEnd"/>
           </w:p>
         </w:tc>
         <w:tc>
@@ -6239,21 +4886,7 @@
               <w:rPr>
                 <w:color w:val="5B9BD5" w:themeColor="accent1"/>
               </w:rPr>
-              <w:t xml:space="preserve">Sekunden und sample plotten damit </w:t>
-            </w:r>
-            <w:proofErr w:type="spellStart"/>
-            <w:r>
-              <w:rPr>
-                <w:color w:val="5B9BD5" w:themeColor="accent1"/>
-              </w:rPr>
-              <w:t>user</w:t>
-            </w:r>
-            <w:proofErr w:type="spellEnd"/>
-            <w:r>
-              <w:rPr>
-                <w:color w:val="5B9BD5" w:themeColor="accent1"/>
-              </w:rPr>
-              <w:t xml:space="preserve"> weiß wo </w:t>
+              <w:t xml:space="preserve">Sekunden und sample plotten damit user weiß wo </w:t>
             </w:r>
             <w:r>
               <w:rPr>
@@ -6277,21 +4910,7 @@
               <w:rPr>
                 <w:color w:val="5B9BD5" w:themeColor="accent1"/>
               </w:rPr>
-              <w:t xml:space="preserve">im </w:t>
-            </w:r>
-            <w:proofErr w:type="spellStart"/>
-            <w:r>
-              <w:rPr>
-                <w:color w:val="5B9BD5" w:themeColor="accent1"/>
-              </w:rPr>
-              <w:t>file</w:t>
-            </w:r>
-            <w:proofErr w:type="spellEnd"/>
-            <w:r>
-              <w:rPr>
-                <w:color w:val="5B9BD5" w:themeColor="accent1"/>
-              </w:rPr>
-              <w:t xml:space="preserve"> gerade ist.</w:t>
+              <w:t>im file gerade ist.</w:t>
             </w:r>
           </w:p>
         </w:tc>
@@ -6311,53 +4930,17 @@
                 <w:color w:val="5B9BD5" w:themeColor="accent1"/>
               </w:rPr>
             </w:pPr>
-            <w:proofErr w:type="spellStart"/>
-            <w:r>
-              <w:rPr>
-                <w:color w:val="5B9BD5" w:themeColor="accent1"/>
-              </w:rPr>
-              <w:t>Vllt</w:t>
-            </w:r>
-            <w:proofErr w:type="spellEnd"/>
-            <w:r>
-              <w:rPr>
-                <w:color w:val="5B9BD5" w:themeColor="accent1"/>
-              </w:rPr>
-              <w:t xml:space="preserve"> links recht an den </w:t>
-            </w:r>
-            <w:proofErr w:type="spellStart"/>
-            <w:r>
-              <w:rPr>
-                <w:color w:val="5B9BD5" w:themeColor="accent1"/>
-              </w:rPr>
-              <w:t>seiten</w:t>
-            </w:r>
-            <w:proofErr w:type="spellEnd"/>
-            <w:r>
-              <w:rPr>
-                <w:color w:val="5B9BD5" w:themeColor="accent1"/>
-              </w:rPr>
-              <w:t xml:space="preserve"> kleine nummern a</w:t>
-            </w:r>
-            <w:r>
-              <w:rPr>
-                <w:color w:val="5B9BD5" w:themeColor="accent1"/>
-              </w:rPr>
-              <w:t xml:space="preserve">nbringen, die sich beim </w:t>
-            </w:r>
-            <w:proofErr w:type="spellStart"/>
-            <w:r>
-              <w:rPr>
-                <w:color w:val="5B9BD5" w:themeColor="accent1"/>
-              </w:rPr>
-              <w:t>scrollen</w:t>
-            </w:r>
-            <w:proofErr w:type="spellEnd"/>
-            <w:r>
-              <w:rPr>
-                <w:color w:val="5B9BD5" w:themeColor="accent1"/>
-              </w:rPr>
-              <w:t xml:space="preserve"> verändern?</w:t>
+            <w:r>
+              <w:rPr>
+                <w:color w:val="5B9BD5" w:themeColor="accent1"/>
+              </w:rPr>
+              <w:t>Vllt links recht an den seiten kleine nummern a</w:t>
+            </w:r>
+            <w:r>
+              <w:rPr>
+                <w:color w:val="5B9BD5" w:themeColor="accent1"/>
+              </w:rPr>
+              <w:t>nbringen, die sich beim scrollen verändern?</w:t>
             </w:r>
           </w:p>
         </w:tc>
@@ -6426,16 +5009,8 @@
               <w:rPr>
                 <w:color w:val="5B9BD5" w:themeColor="accent1"/>
               </w:rPr>
-              <w:t xml:space="preserve">Data </w:t>
-            </w:r>
-            <w:proofErr w:type="spellStart"/>
-            <w:r>
-              <w:rPr>
-                <w:color w:val="5B9BD5" w:themeColor="accent1"/>
-              </w:rPr>
-              <w:t>window</w:t>
-            </w:r>
-            <w:proofErr w:type="spellEnd"/>
+              <w:t>Data window</w:t>
+            </w:r>
           </w:p>
         </w:tc>
         <w:tc>
@@ -6592,16 +5167,8 @@
               <w:rPr>
                 <w:color w:val="5B9BD5" w:themeColor="accent1"/>
               </w:rPr>
-              <w:t xml:space="preserve">Data </w:t>
-            </w:r>
-            <w:proofErr w:type="spellStart"/>
-            <w:r>
-              <w:rPr>
-                <w:color w:val="5B9BD5" w:themeColor="accent1"/>
-              </w:rPr>
-              <w:t>window</w:t>
-            </w:r>
-            <w:proofErr w:type="spellEnd"/>
+              <w:t>Data window</w:t>
+            </w:r>
           </w:p>
         </w:tc>
         <w:tc>
@@ -7191,17 +5758,7 @@
         <w:sz w:val="32"/>
         <w:lang w:val="en-US"/>
       </w:rPr>
-      <w:t xml:space="preserve">TO </w:t>
-    </w:r>
-    <w:proofErr w:type="gramStart"/>
-    <w:r>
-      <w:rPr>
-        <w:bCs/>
-        <w:color w:val="2E74B5" w:themeColor="accent1" w:themeShade="BF"/>
-        <w:sz w:val="32"/>
-        <w:lang w:val="en-US"/>
-      </w:rPr>
-      <w:t xml:space="preserve">DO </w:t>
+      <w:t xml:space="preserve">TO DO </w:t>
     </w:r>
     <w:r>
       <w:rPr>
@@ -7210,17 +5767,7 @@
         <w:sz w:val="32"/>
         <w:lang w:val="en-US"/>
       </w:rPr>
-      <w:t>:</w:t>
-    </w:r>
-    <w:proofErr w:type="gramEnd"/>
-    <w:r>
-      <w:rPr>
-        <w:bCs/>
-        <w:color w:val="2E74B5" w:themeColor="accent1" w:themeShade="BF"/>
-        <w:sz w:val="32"/>
-        <w:lang w:val="en-US"/>
-      </w:rPr>
-      <w:t xml:space="preserve"> </w:t>
+      <w:t xml:space="preserve">: </w:t>
     </w:r>
     <w:r>
       <w:rPr>

</xml_diff>

<commit_message>
- added second/sample counter to data window
</commit_message>
<xml_diff>
--- a/applications/mne_browse_raw_qt/Doc/TO DO.docx
+++ b/applications/mne_browse_raw_qt/Doc/TO DO.docx
@@ -1121,8 +1121,6 @@
               </w:rPr>
               <w:t>10</w:t>
             </w:r>
-            <w:bookmarkStart w:id="0" w:name="_GoBack"/>
-            <w:bookmarkEnd w:id="0"/>
             <w:r>
               <w:rPr>
                 <w:strike/>
@@ -4799,12 +4797,14 @@
               <w:jc w:val="center"/>
               <w:cnfStyle w:val="000000000000" w:firstRow="0" w:lastRow="0" w:firstColumn="0" w:lastColumn="0" w:oddVBand="0" w:evenVBand="0" w:oddHBand="0" w:evenHBand="0" w:firstRowFirstColumn="0" w:firstRowLastColumn="0" w:lastRowFirstColumn="0" w:lastRowLastColumn="0"/>
               <w:rPr>
+                <w:strike/>
                 <w:color w:val="5B9BD5" w:themeColor="accent1"/>
                 <w:lang w:val="en-US"/>
               </w:rPr>
             </w:pPr>
             <w:r>
               <w:rPr>
+                <w:strike/>
                 <w:color w:val="5B9BD5" w:themeColor="accent1"/>
                 <w:lang w:val="en-US"/>
               </w:rPr>
@@ -4826,15 +4826,27 @@
               <w:jc w:val="center"/>
               <w:cnfStyle w:val="000000000000" w:firstRow="0" w:lastRow="0" w:firstColumn="0" w:lastColumn="0" w:oddVBand="0" w:evenVBand="0" w:oddHBand="0" w:evenHBand="0" w:firstRowFirstColumn="0" w:firstRowLastColumn="0" w:lastRowFirstColumn="0" w:lastRowLastColumn="0"/>
               <w:rPr>
+                <w:strike/>
                 <w:color w:val="5B9BD5" w:themeColor="accent1"/>
                 <w:lang w:val="en-US"/>
               </w:rPr>
             </w:pPr>
             <w:r>
               <w:rPr>
+                <w:strike/>
                 <w:color w:val="5B9BD5" w:themeColor="accent1"/>
                 <w:lang w:val="en-US"/>
               </w:rPr>
+              <w:t>10</w:t>
+            </w:r>
+            <w:bookmarkStart w:id="0" w:name="_GoBack"/>
+            <w:bookmarkEnd w:id="0"/>
+            <w:r>
+              <w:rPr>
+                <w:strike/>
+                <w:color w:val="5B9BD5" w:themeColor="accent1"/>
+                <w:lang w:val="en-US"/>
+              </w:rPr>
               <w:t>0</w:t>
             </w:r>
           </w:p>
@@ -4853,12 +4865,14 @@
               <w:jc w:val="center"/>
               <w:cnfStyle w:val="000000000000" w:firstRow="0" w:lastRow="0" w:firstColumn="0" w:lastColumn="0" w:oddVBand="0" w:evenVBand="0" w:oddHBand="0" w:evenHBand="0" w:firstRowFirstColumn="0" w:firstRowLastColumn="0" w:lastRowFirstColumn="0" w:lastRowLastColumn="0"/>
               <w:rPr>
+                <w:strike/>
                 <w:color w:val="5B9BD5" w:themeColor="accent1"/>
                 <w:lang w:val="en-US"/>
               </w:rPr>
             </w:pPr>
             <w:r>
               <w:rPr>
+                <w:strike/>
                 <w:color w:val="5B9BD5" w:themeColor="accent1"/>
                 <w:lang w:val="en-US"/>
               </w:rPr>
@@ -4879,35 +4893,41 @@
             <w:pPr>
               <w:cnfStyle w:val="000000000000" w:firstRow="0" w:lastRow="0" w:firstColumn="0" w:lastColumn="0" w:oddVBand="0" w:evenVBand="0" w:oddHBand="0" w:evenHBand="0" w:firstRowFirstColumn="0" w:firstRowLastColumn="0" w:lastRowFirstColumn="0" w:lastRowLastColumn="0"/>
               <w:rPr>
-                <w:color w:val="5B9BD5" w:themeColor="accent1"/>
-              </w:rPr>
-            </w:pPr>
-            <w:r>
-              <w:rPr>
+                <w:strike/>
+                <w:color w:val="5B9BD5" w:themeColor="accent1"/>
+              </w:rPr>
+            </w:pPr>
+            <w:r>
+              <w:rPr>
+                <w:strike/>
                 <w:color w:val="5B9BD5" w:themeColor="accent1"/>
               </w:rPr>
               <w:t xml:space="preserve">Sekunden und sample plotten damit user weiß wo </w:t>
             </w:r>
             <w:r>
               <w:rPr>
+                <w:strike/>
                 <w:color w:val="5B9BD5" w:themeColor="accent1"/>
               </w:rPr>
               <w:t>e</w:t>
             </w:r>
             <w:r>
               <w:rPr>
+                <w:strike/>
                 <w:color w:val="5B9BD5" w:themeColor="accent1"/>
               </w:rPr>
               <w:t>r</w:t>
             </w:r>
             <w:r>
               <w:rPr>
+                <w:strike/>
                 <w:color w:val="5B9BD5" w:themeColor="accent1"/>
               </w:rPr>
               <w:t xml:space="preserve"> </w:t>
             </w:r>
             <w:r>
               <w:rPr>
+                <w:strike/>
                 <w:color w:val="5B9BD5" w:themeColor="accent1"/>
               </w:rPr>
               <w:t>im file gerade ist.</w:t>
@@ -4927,17 +4947,20 @@
             <w:pPr>
               <w:cnfStyle w:val="000000000000" w:firstRow="0" w:lastRow="0" w:firstColumn="0" w:lastColumn="0" w:oddVBand="0" w:evenVBand="0" w:oddHBand="0" w:evenHBand="0" w:firstRowFirstColumn="0" w:firstRowLastColumn="0" w:lastRowFirstColumn="0" w:lastRowLastColumn="0"/>
               <w:rPr>
-                <w:color w:val="5B9BD5" w:themeColor="accent1"/>
-              </w:rPr>
-            </w:pPr>
-            <w:r>
-              <w:rPr>
+                <w:strike/>
+                <w:color w:val="5B9BD5" w:themeColor="accent1"/>
+              </w:rPr>
+            </w:pPr>
+            <w:r>
+              <w:rPr>
+                <w:strike/>
                 <w:color w:val="5B9BD5" w:themeColor="accent1"/>
               </w:rPr>
               <w:t>Vllt links recht an den seiten kleine nummern a</w:t>
             </w:r>
             <w:r>
               <w:rPr>
+                <w:strike/>
                 <w:color w:val="5B9BD5" w:themeColor="accent1"/>
               </w:rPr>
               <w:t>nbringen, die sich beim scrollen verändern?</w:t>
@@ -4959,9 +4982,17 @@
               <w:jc w:val="center"/>
               <w:cnfStyle w:val="000000000000" w:firstRow="0" w:lastRow="0" w:firstColumn="0" w:lastColumn="0" w:oddVBand="0" w:evenVBand="0" w:oddHBand="0" w:evenHBand="0" w:firstRowFirstColumn="0" w:firstRowLastColumn="0" w:lastRowFirstColumn="0" w:lastRowLastColumn="0"/>
               <w:rPr>
-                <w:color w:val="5B9BD5" w:themeColor="accent1"/>
-              </w:rPr>
-            </w:pPr>
+                <w:strike/>
+                <w:color w:val="5B9BD5" w:themeColor="accent1"/>
+              </w:rPr>
+            </w:pPr>
+            <w:r>
+              <w:rPr>
+                <w:strike/>
+                <w:color w:val="5B9BD5" w:themeColor="accent1"/>
+              </w:rPr>
+              <w:t>QLabels benutzt</w:t>
+            </w:r>
           </w:p>
         </w:tc>
       </w:tr>

</xml_diff>

<commit_message>
- made the program more stable (i.e. when default fiff was not found) - fixed some resizing bugs - made some public private changes in the RawModel -
</commit_message>
<xml_diff>
--- a/applications/mne_browse_raw_qt/Doc/TO DO.docx
+++ b/applications/mne_browse_raw_qt/Doc/TO DO.docx
@@ -2294,11 +2294,13 @@
               <w:jc w:val="center"/>
               <w:cnfStyle w:val="000000100000" w:firstRow="0" w:lastRow="0" w:firstColumn="0" w:lastColumn="0" w:oddVBand="0" w:evenVBand="0" w:oddHBand="1" w:evenHBand="0" w:firstRowFirstColumn="0" w:firstRowLastColumn="0" w:lastRowFirstColumn="0" w:lastRowLastColumn="0"/>
               <w:rPr>
-                <w:color w:val="5B9BD5" w:themeColor="accent1"/>
-              </w:rPr>
-            </w:pPr>
-            <w:r>
-              <w:rPr>
+                <w:strike/>
+                <w:color w:val="5B9BD5" w:themeColor="accent1"/>
+              </w:rPr>
+            </w:pPr>
+            <w:r>
+              <w:rPr>
+                <w:strike/>
                 <w:color w:val="5B9BD5" w:themeColor="accent1"/>
               </w:rPr>
               <w:t>Data window</w:t>
@@ -2319,11 +2321,20 @@
               <w:jc w:val="center"/>
               <w:cnfStyle w:val="000000100000" w:firstRow="0" w:lastRow="0" w:firstColumn="0" w:lastColumn="0" w:oddVBand="0" w:evenVBand="0" w:oddHBand="1" w:evenHBand="0" w:firstRowFirstColumn="0" w:firstRowLastColumn="0" w:lastRowFirstColumn="0" w:lastRowLastColumn="0"/>
               <w:rPr>
-                <w:color w:val="5B9BD5" w:themeColor="accent1"/>
-              </w:rPr>
-            </w:pPr>
-            <w:r>
-              <w:rPr>
+                <w:strike/>
+                <w:color w:val="5B9BD5" w:themeColor="accent1"/>
+              </w:rPr>
+            </w:pPr>
+            <w:r>
+              <w:rPr>
+                <w:strike/>
+                <w:color w:val="5B9BD5" w:themeColor="accent1"/>
+              </w:rPr>
+              <w:t>10</w:t>
+            </w:r>
+            <w:r>
+              <w:rPr>
+                <w:strike/>
                 <w:color w:val="5B9BD5" w:themeColor="accent1"/>
               </w:rPr>
               <w:t>0</w:t>
@@ -2344,11 +2355,13 @@
               <w:jc w:val="center"/>
               <w:cnfStyle w:val="000000100000" w:firstRow="0" w:lastRow="0" w:firstColumn="0" w:lastColumn="0" w:oddVBand="0" w:evenVBand="0" w:oddHBand="1" w:evenHBand="0" w:firstRowFirstColumn="0" w:firstRowLastColumn="0" w:lastRowFirstColumn="0" w:lastRowLastColumn="0"/>
               <w:rPr>
-                <w:color w:val="5B9BD5" w:themeColor="accent1"/>
-              </w:rPr>
-            </w:pPr>
-            <w:r>
-              <w:rPr>
+                <w:strike/>
+                <w:color w:val="5B9BD5" w:themeColor="accent1"/>
+              </w:rPr>
+            </w:pPr>
+            <w:r>
+              <w:rPr>
+                <w:strike/>
                 <w:color w:val="5B9BD5" w:themeColor="accent1"/>
               </w:rPr>
               <w:t>0</w:t>
@@ -2368,11 +2381,13 @@
             <w:pPr>
               <w:cnfStyle w:val="000000100000" w:firstRow="0" w:lastRow="0" w:firstColumn="0" w:lastColumn="0" w:oddVBand="0" w:evenVBand="0" w:oddHBand="1" w:evenHBand="0" w:firstRowFirstColumn="0" w:firstRowLastColumn="0" w:lastRowFirstColumn="0" w:lastRowLastColumn="0"/>
               <w:rPr>
-                <w:color w:val="5B9BD5" w:themeColor="accent1"/>
-              </w:rPr>
-            </w:pPr>
-            <w:r>
-              <w:rPr>
+                <w:strike/>
+                <w:color w:val="5B9BD5" w:themeColor="accent1"/>
+              </w:rPr>
+            </w:pPr>
+            <w:r>
+              <w:rPr>
+                <w:strike/>
                 <w:color w:val="5B9BD5" w:themeColor="accent1"/>
               </w:rPr>
               <w:t>Event() funktion nach anderem events suchen lassen (paint event wird zu häufig aufgerufen)</w:t>
@@ -2392,9 +2407,24 @@
             <w:pPr>
               <w:cnfStyle w:val="000000100000" w:firstRow="0" w:lastRow="0" w:firstColumn="0" w:lastColumn="0" w:oddVBand="0" w:evenVBand="0" w:oddHBand="1" w:evenHBand="0" w:firstRowFirstColumn="0" w:firstRowLastColumn="0" w:lastRowFirstColumn="0" w:lastRowLastColumn="0"/>
               <w:rPr>
-                <w:color w:val="5B9BD5" w:themeColor="accent1"/>
-              </w:rPr>
-            </w:pPr>
+                <w:strike/>
+                <w:color w:val="5B9BD5" w:themeColor="accent1"/>
+              </w:rPr>
+            </w:pPr>
+            <w:r>
+              <w:rPr>
+                <w:strike/>
+                <w:color w:val="5B9BD5" w:themeColor="accent1"/>
+              </w:rPr>
+              <w:t>Problem ensteht bei ausdocken und wiedereindocken</w:t>
+            </w:r>
+            <w:r>
+              <w:rPr>
+                <w:strike/>
+                <w:color w:val="5B9BD5" w:themeColor="accent1"/>
+              </w:rPr>
+              <w:t xml:space="preserve"> durch doppelklick</w:t>
+            </w:r>
           </w:p>
         </w:tc>
         <w:tc>
@@ -2416,6 +2446,22 @@
                 <w:color w:val="5B9BD5" w:themeColor="accent1"/>
               </w:rPr>
             </w:pPr>
+            <w:r>
+              <w:rPr>
+                <w:strike/>
+                <w:color w:val="5B9BD5" w:themeColor="accent1"/>
+              </w:rPr>
+              <w:t xml:space="preserve">Mittels </w:t>
+            </w:r>
+            <w:r>
+              <w:rPr>
+                <w:strike/>
+                <w:color w:val="5B9BD5" w:themeColor="accent1"/>
+              </w:rPr>
+              <w:t>connects gelöst. Siehe konstruktor</w:t>
+            </w:r>
+            <w:bookmarkStart w:id="0" w:name="_GoBack"/>
+            <w:bookmarkEnd w:id="0"/>
           </w:p>
         </w:tc>
       </w:tr>
@@ -2732,7 +2778,6 @@
               <w:rPr>
                 <w:color w:val="5B9BD5" w:themeColor="accent1"/>
                 <w:sz w:val="36"/>
-                <w:lang w:val="en-US"/>
               </w:rPr>
               <w:t>OTHER</w:t>
             </w:r>
@@ -4839,8 +4884,6 @@
               </w:rPr>
               <w:t>10</w:t>
             </w:r>
-            <w:bookmarkStart w:id="0" w:name="_GoBack"/>
-            <w:bookmarkEnd w:id="0"/>
             <w:r>
               <w:rPr>
                 <w:strike/>

</xml_diff>

<commit_message>
- added information window which can support any kind of necessary information next to the log browser
</commit_message>
<xml_diff>
--- a/applications/mne_browse_raw_qt/Doc/TO DO.docx
+++ b/applications/mne_browse_raw_qt/Doc/TO DO.docx
@@ -2460,8 +2460,6 @@
               </w:rPr>
               <w:t>connects gelöst. Siehe konstruktor</w:t>
             </w:r>
-            <w:bookmarkStart w:id="0" w:name="_GoBack"/>
-            <w:bookmarkEnd w:id="0"/>
           </w:p>
         </w:tc>
       </w:tr>
@@ -4329,11 +4327,13 @@
               <w:jc w:val="center"/>
               <w:cnfStyle w:val="000000100000" w:firstRow="0" w:lastRow="0" w:firstColumn="0" w:lastColumn="0" w:oddVBand="0" w:evenVBand="0" w:oddHBand="1" w:evenHBand="0" w:firstRowFirstColumn="0" w:firstRowLastColumn="0" w:lastRowFirstColumn="0" w:lastRowLastColumn="0"/>
               <w:rPr>
-                <w:color w:val="5B9BD5" w:themeColor="accent1"/>
-              </w:rPr>
-            </w:pPr>
-            <w:r>
-              <w:rPr>
+                <w:strike/>
+                <w:color w:val="5B9BD5" w:themeColor="accent1"/>
+              </w:rPr>
+            </w:pPr>
+            <w:r>
+              <w:rPr>
+                <w:strike/>
                 <w:color w:val="5B9BD5" w:themeColor="accent1"/>
               </w:rPr>
               <w:t>Info window</w:t>
@@ -4354,11 +4354,22 @@
               <w:jc w:val="center"/>
               <w:cnfStyle w:val="000000100000" w:firstRow="0" w:lastRow="0" w:firstColumn="0" w:lastColumn="0" w:oddVBand="0" w:evenVBand="0" w:oddHBand="1" w:evenHBand="0" w:firstRowFirstColumn="0" w:firstRowLastColumn="0" w:lastRowFirstColumn="0" w:lastRowLastColumn="0"/>
               <w:rPr>
-                <w:color w:val="5B9BD5" w:themeColor="accent1"/>
-              </w:rPr>
-            </w:pPr>
-            <w:r>
-              <w:rPr>
+                <w:strike/>
+                <w:color w:val="5B9BD5" w:themeColor="accent1"/>
+              </w:rPr>
+            </w:pPr>
+            <w:r>
+              <w:rPr>
+                <w:strike/>
+                <w:color w:val="5B9BD5" w:themeColor="accent1"/>
+              </w:rPr>
+              <w:t>10</w:t>
+            </w:r>
+            <w:bookmarkStart w:id="0" w:name="_GoBack"/>
+            <w:bookmarkEnd w:id="0"/>
+            <w:r>
+              <w:rPr>
+                <w:strike/>
                 <w:color w:val="5B9BD5" w:themeColor="accent1"/>
               </w:rPr>
               <w:t>0</w:t>
@@ -4379,11 +4390,13 @@
               <w:jc w:val="center"/>
               <w:cnfStyle w:val="000000100000" w:firstRow="0" w:lastRow="0" w:firstColumn="0" w:lastColumn="0" w:oddVBand="0" w:evenVBand="0" w:oddHBand="1" w:evenHBand="0" w:firstRowFirstColumn="0" w:firstRowLastColumn="0" w:lastRowFirstColumn="0" w:lastRowLastColumn="0"/>
               <w:rPr>
-                <w:color w:val="5B9BD5" w:themeColor="accent1"/>
-              </w:rPr>
-            </w:pPr>
-            <w:r>
-              <w:rPr>
+                <w:strike/>
+                <w:color w:val="5B9BD5" w:themeColor="accent1"/>
+              </w:rPr>
+            </w:pPr>
+            <w:r>
+              <w:rPr>
+                <w:strike/>
                 <w:color w:val="5B9BD5" w:themeColor="accent1"/>
               </w:rPr>
               <w:t>+</w:t>
@@ -4403,11 +4416,13 @@
             <w:pPr>
               <w:cnfStyle w:val="000000100000" w:firstRow="0" w:lastRow="0" w:firstColumn="0" w:lastColumn="0" w:oddVBand="0" w:evenVBand="0" w:oddHBand="1" w:evenHBand="0" w:firstRowFirstColumn="0" w:firstRowLastColumn="0" w:lastRowFirstColumn="0" w:lastRowLastColumn="0"/>
               <w:rPr>
-                <w:color w:val="5B9BD5" w:themeColor="accent1"/>
-              </w:rPr>
-            </w:pPr>
-            <w:r>
-              <w:rPr>
+                <w:strike/>
+                <w:color w:val="5B9BD5" w:themeColor="accent1"/>
+              </w:rPr>
+            </w:pPr>
+            <w:r>
+              <w:rPr>
+                <w:strike/>
                 <w:color w:val="5B9BD5" w:themeColor="accent1"/>
               </w:rPr>
               <w:t xml:space="preserve">Log window zu info window und als ui file implementieren </w:t>
@@ -4427,6 +4442,7 @@
             <w:pPr>
               <w:cnfStyle w:val="000000100000" w:firstRow="0" w:lastRow="0" w:firstColumn="0" w:lastColumn="0" w:oddVBand="0" w:evenVBand="0" w:oddHBand="1" w:evenHBand="0" w:firstRowFirstColumn="0" w:firstRowLastColumn="0" w:lastRowFirstColumn="0" w:lastRowLastColumn="0"/>
               <w:rPr>
+                <w:strike/>
                 <w:color w:val="5B9BD5" w:themeColor="accent1"/>
               </w:rPr>
             </w:pPr>
@@ -4447,6 +4463,7 @@
               <w:jc w:val="center"/>
               <w:cnfStyle w:val="000000100000" w:firstRow="0" w:lastRow="0" w:firstColumn="0" w:lastColumn="0" w:oddVBand="0" w:evenVBand="0" w:oddHBand="1" w:evenHBand="0" w:firstRowFirstColumn="0" w:firstRowLastColumn="0" w:lastRowFirstColumn="0" w:lastRowLastColumn="0"/>
               <w:rPr>
+                <w:strike/>
                 <w:color w:val="5B9BD5" w:themeColor="accent1"/>
               </w:rPr>
             </w:pPr>

</xml_diff>

<commit_message>
- add event functionality now working correctly
</commit_message>
<xml_diff>
--- a/applications/mne_browse_raw_qt/Doc/TO DO.docx
+++ b/applications/mne_browse_raw_qt/Doc/TO DO.docx
@@ -2508,6 +2508,12 @@
                 <w:color w:val="5B9BD5" w:themeColor="accent1"/>
               </w:rPr>
             </w:pPr>
+            <w:r>
+              <w:rPr>
+                <w:color w:val="5B9BD5" w:themeColor="accent1"/>
+              </w:rPr>
+              <w:t>Data window</w:t>
+            </w:r>
           </w:p>
         </w:tc>
         <w:tc>
@@ -2527,6 +2533,12 @@
                 <w:color w:val="5B9BD5" w:themeColor="accent1"/>
               </w:rPr>
             </w:pPr>
+            <w:r>
+              <w:rPr>
+                <w:color w:val="5B9BD5" w:themeColor="accent1"/>
+              </w:rPr>
+              <w:t>0</w:t>
+            </w:r>
           </w:p>
         </w:tc>
         <w:tc>
@@ -2546,6 +2558,12 @@
                 <w:color w:val="5B9BD5" w:themeColor="accent1"/>
               </w:rPr>
             </w:pPr>
+            <w:r>
+              <w:rPr>
+                <w:color w:val="5B9BD5" w:themeColor="accent1"/>
+              </w:rPr>
+              <w:t>+</w:t>
+            </w:r>
           </w:p>
         </w:tc>
         <w:tc>
@@ -2564,6 +2582,12 @@
                 <w:color w:val="5B9BD5" w:themeColor="accent1"/>
               </w:rPr>
             </w:pPr>
+            <w:r>
+              <w:rPr>
+                <w:color w:val="5B9BD5" w:themeColor="accent1"/>
+              </w:rPr>
+              <w:t>Doppelklich auf dock widget – resize funktioniert erst später</w:t>
+            </w:r>
           </w:p>
         </w:tc>
         <w:tc>
@@ -2582,6 +2606,14 @@
                 <w:color w:val="5B9BD5" w:themeColor="accent1"/>
               </w:rPr>
             </w:pPr>
+            <w:r>
+              <w:rPr>
+                <w:color w:val="5B9BD5" w:themeColor="accent1"/>
+              </w:rPr>
+              <w:t>Siehe if anweisung oldSize==newSize</w:t>
+            </w:r>
+            <w:bookmarkStart w:id="0" w:name="_GoBack"/>
+            <w:bookmarkEnd w:id="0"/>
           </w:p>
         </w:tc>
         <w:tc>
@@ -3150,8 +3182,6 @@
               </w:rPr>
               <w:t>Topoplot window</w:t>
             </w:r>
-            <w:bookmarkStart w:id="0" w:name="_GoBack"/>
-            <w:bookmarkEnd w:id="0"/>
           </w:p>
         </w:tc>
         <w:tc>

</xml_diff>

<commit_message>
- added data marker design properties to qsettings
</commit_message>
<xml_diff>
--- a/applications/mne_browse_raw_qt/Doc/TO DO.docx
+++ b/applications/mne_browse_raw_qt/Doc/TO DO.docx
@@ -2612,8 +2612,636 @@
               </w:rPr>
               <w:t>Siehe if anweisung oldSize==newSize</w:t>
             </w:r>
+          </w:p>
+        </w:tc>
+        <w:tc>
+          <w:tcPr>
+            <w:tcW w:w="3520" w:type="dxa"/>
+            <w:tcBorders>
+              <w:top w:val="single" w:sz="4" w:space="0" w:color="5B9BD5" w:themeColor="accent1"/>
+              <w:bottom w:val="single" w:sz="4" w:space="0" w:color="5B9BD5" w:themeColor="accent1"/>
+              <w:right w:val="double" w:sz="12" w:space="0" w:color="5B9BD5" w:themeColor="accent1"/>
+            </w:tcBorders>
+            <w:vAlign w:val="center"/>
+          </w:tcPr>
+          <w:p>
+            <w:pPr>
+              <w:jc w:val="center"/>
+              <w:cnfStyle w:val="000000000000" w:firstRow="0" w:lastRow="0" w:firstColumn="0" w:lastColumn="0" w:oddVBand="0" w:evenVBand="0" w:oddHBand="0" w:evenHBand="0" w:firstRowFirstColumn="0" w:firstRowLastColumn="0" w:lastRowFirstColumn="0" w:lastRowLastColumn="0"/>
+              <w:rPr>
+                <w:strike/>
+                <w:color w:val="5B9BD5" w:themeColor="accent1"/>
+              </w:rPr>
+            </w:pPr>
+          </w:p>
+        </w:tc>
+      </w:tr>
+      <w:tr>
+        <w:trPr>
+          <w:cnfStyle w:val="000000100000" w:firstRow="0" w:lastRow="0" w:firstColumn="0" w:lastColumn="0" w:oddVBand="0" w:evenVBand="0" w:oddHBand="1" w:evenHBand="0" w:firstRowFirstColumn="0" w:firstRowLastColumn="0" w:lastRowFirstColumn="0" w:lastRowLastColumn="0"/>
+          <w:cantSplit/>
+          <w:trHeight w:val="325"/>
+        </w:trPr>
+        <w:tc>
+          <w:tcPr>
+            <w:cnfStyle w:val="001000000000" w:firstRow="0" w:lastRow="0" w:firstColumn="1" w:lastColumn="0" w:oddVBand="0" w:evenVBand="0" w:oddHBand="0" w:evenHBand="0" w:firstRowFirstColumn="0" w:firstRowLastColumn="0" w:lastRowFirstColumn="0" w:lastRowLastColumn="0"/>
+            <w:tcW w:w="806" w:type="dxa"/>
+            <w:vMerge/>
+            <w:tcBorders>
+              <w:left w:val="double" w:sz="12" w:space="0" w:color="5B9BD5" w:themeColor="accent1"/>
+              <w:right w:val="double" w:sz="12" w:space="0" w:color="5B9BD5" w:themeColor="accent1"/>
+            </w:tcBorders>
+            <w:textDirection w:val="tbRl"/>
+            <w:vAlign w:val="center"/>
+          </w:tcPr>
+          <w:p>
+            <w:pPr>
+              <w:ind w:left="113" w:right="113"/>
+              <w:jc w:val="center"/>
+              <w:rPr>
+                <w:color w:val="5B9BD5" w:themeColor="accent1"/>
+              </w:rPr>
+            </w:pPr>
+          </w:p>
+        </w:tc>
+        <w:tc>
+          <w:tcPr>
+            <w:tcW w:w="1646" w:type="dxa"/>
+            <w:tcBorders>
+              <w:top w:val="single" w:sz="4" w:space="0" w:color="5B9BD5" w:themeColor="accent1"/>
+              <w:left w:val="double" w:sz="12" w:space="0" w:color="5B9BD5" w:themeColor="accent1"/>
+              <w:bottom w:val="single" w:sz="4" w:space="0" w:color="5B9BD5" w:themeColor="accent1"/>
+            </w:tcBorders>
+            <w:vAlign w:val="center"/>
+          </w:tcPr>
+          <w:p>
+            <w:pPr>
+              <w:jc w:val="center"/>
+              <w:cnfStyle w:val="000000100000" w:firstRow="0" w:lastRow="0" w:firstColumn="0" w:lastColumn="0" w:oddVBand="0" w:evenVBand="0" w:oddHBand="1" w:evenHBand="0" w:firstRowFirstColumn="0" w:firstRowLastColumn="0" w:lastRowFirstColumn="0" w:lastRowLastColumn="0"/>
+              <w:rPr>
+                <w:color w:val="5B9BD5" w:themeColor="accent1"/>
+              </w:rPr>
+            </w:pPr>
+            <w:r>
+              <w:rPr>
+                <w:color w:val="5B9BD5" w:themeColor="accent1"/>
+              </w:rPr>
+              <w:t>Data / Event window</w:t>
+            </w:r>
+          </w:p>
+        </w:tc>
+        <w:tc>
+          <w:tcPr>
+            <w:tcW w:w="947" w:type="dxa"/>
+            <w:tcBorders>
+              <w:top w:val="single" w:sz="4" w:space="0" w:color="5B9BD5" w:themeColor="accent1"/>
+              <w:bottom w:val="single" w:sz="4" w:space="0" w:color="5B9BD5" w:themeColor="accent1"/>
+            </w:tcBorders>
+            <w:vAlign w:val="center"/>
+          </w:tcPr>
+          <w:p>
+            <w:pPr>
+              <w:jc w:val="center"/>
+              <w:cnfStyle w:val="000000100000" w:firstRow="0" w:lastRow="0" w:firstColumn="0" w:lastColumn="0" w:oddVBand="0" w:evenVBand="0" w:oddHBand="1" w:evenHBand="0" w:firstRowFirstColumn="0" w:firstRowLastColumn="0" w:lastRowFirstColumn="0" w:lastRowLastColumn="0"/>
+              <w:rPr>
+                <w:color w:val="5B9BD5" w:themeColor="accent1"/>
+              </w:rPr>
+            </w:pPr>
+            <w:r>
+              <w:rPr>
+                <w:color w:val="5B9BD5" w:themeColor="accent1"/>
+              </w:rPr>
+              <w:t>0</w:t>
+            </w:r>
+          </w:p>
+        </w:tc>
+        <w:tc>
+          <w:tcPr>
+            <w:tcW w:w="1087" w:type="dxa"/>
+            <w:tcBorders>
+              <w:top w:val="single" w:sz="4" w:space="0" w:color="5B9BD5" w:themeColor="accent1"/>
+              <w:bottom w:val="single" w:sz="4" w:space="0" w:color="5B9BD5" w:themeColor="accent1"/>
+            </w:tcBorders>
+            <w:vAlign w:val="center"/>
+          </w:tcPr>
+          <w:p>
+            <w:pPr>
+              <w:jc w:val="center"/>
+              <w:cnfStyle w:val="000000100000" w:firstRow="0" w:lastRow="0" w:firstColumn="0" w:lastColumn="0" w:oddVBand="0" w:evenVBand="0" w:oddHBand="1" w:evenHBand="0" w:firstRowFirstColumn="0" w:firstRowLastColumn="0" w:lastRowFirstColumn="0" w:lastRowLastColumn="0"/>
+              <w:rPr>
+                <w:color w:val="5B9BD5" w:themeColor="accent1"/>
+              </w:rPr>
+            </w:pPr>
+            <w:r>
+              <w:rPr>
+                <w:color w:val="5B9BD5" w:themeColor="accent1"/>
+              </w:rPr>
+              <w:t>+</w:t>
+            </w:r>
+          </w:p>
+        </w:tc>
+        <w:tc>
+          <w:tcPr>
+            <w:tcW w:w="2994" w:type="dxa"/>
+            <w:tcBorders>
+              <w:top w:val="single" w:sz="4" w:space="0" w:color="5B9BD5" w:themeColor="accent1"/>
+              <w:bottom w:val="single" w:sz="4" w:space="0" w:color="5B9BD5" w:themeColor="accent1"/>
+            </w:tcBorders>
+            <w:vAlign w:val="center"/>
+          </w:tcPr>
+          <w:p>
+            <w:pPr>
+              <w:cnfStyle w:val="000000100000" w:firstRow="0" w:lastRow="0" w:firstColumn="0" w:lastColumn="0" w:oddVBand="0" w:evenVBand="0" w:oddHBand="1" w:evenHBand="0" w:firstRowFirstColumn="0" w:firstRowLastColumn="0" w:lastRowFirstColumn="0" w:lastRowLastColumn="0"/>
+              <w:rPr>
+                <w:color w:val="5B9BD5" w:themeColor="accent1"/>
+              </w:rPr>
+            </w:pPr>
+            <w:r>
+              <w:rPr>
+                <w:color w:val="5B9BD5" w:themeColor="accent1"/>
+              </w:rPr>
+              <w:t>Add event fehlerhaft</w:t>
+            </w:r>
+          </w:p>
+        </w:tc>
+        <w:tc>
+          <w:tcPr>
+            <w:tcW w:w="3585" w:type="dxa"/>
+            <w:tcBorders>
+              <w:top w:val="single" w:sz="4" w:space="0" w:color="5B9BD5" w:themeColor="accent1"/>
+              <w:bottom w:val="single" w:sz="4" w:space="0" w:color="5B9BD5" w:themeColor="accent1"/>
+            </w:tcBorders>
+            <w:vAlign w:val="center"/>
+          </w:tcPr>
+          <w:p>
+            <w:pPr>
+              <w:cnfStyle w:val="000000100000" w:firstRow="0" w:lastRow="0" w:firstColumn="0" w:lastColumn="0" w:oddVBand="0" w:evenVBand="0" w:oddHBand="1" w:evenHBand="0" w:firstRowFirstColumn="0" w:firstRowLastColumn="0" w:lastRowFirstColumn="0" w:lastRowLastColumn="0"/>
+              <w:rPr>
+                <w:color w:val="5B9BD5" w:themeColor="accent1"/>
+              </w:rPr>
+            </w:pPr>
+            <w:r>
+              <w:rPr>
+                <w:color w:val="5B9BD5" w:themeColor="accent1"/>
+              </w:rPr>
+              <w:t>Wenn event ganz rechts von vorhandenen events angefügt wird – Marker wird erst zu spät übernommen</w:t>
+            </w:r>
+          </w:p>
+        </w:tc>
+        <w:tc>
+          <w:tcPr>
+            <w:tcW w:w="3520" w:type="dxa"/>
+            <w:tcBorders>
+              <w:top w:val="single" w:sz="4" w:space="0" w:color="5B9BD5" w:themeColor="accent1"/>
+              <w:bottom w:val="single" w:sz="4" w:space="0" w:color="5B9BD5" w:themeColor="accent1"/>
+              <w:right w:val="double" w:sz="12" w:space="0" w:color="5B9BD5" w:themeColor="accent1"/>
+            </w:tcBorders>
+            <w:vAlign w:val="center"/>
+          </w:tcPr>
+          <w:p>
+            <w:pPr>
+              <w:jc w:val="center"/>
+              <w:cnfStyle w:val="000000100000" w:firstRow="0" w:lastRow="0" w:firstColumn="0" w:lastColumn="0" w:oddVBand="0" w:evenVBand="0" w:oddHBand="1" w:evenHBand="0" w:firstRowFirstColumn="0" w:firstRowLastColumn="0" w:lastRowFirstColumn="0" w:lastRowLastColumn="0"/>
+              <w:rPr>
+                <w:strike/>
+                <w:color w:val="5B9BD5" w:themeColor="accent1"/>
+              </w:rPr>
+            </w:pPr>
+          </w:p>
+        </w:tc>
+      </w:tr>
+      <w:tr>
+        <w:trPr>
+          <w:cantSplit/>
+          <w:trHeight w:val="325"/>
+        </w:trPr>
+        <w:tc>
+          <w:tcPr>
+            <w:cnfStyle w:val="001000000000" w:firstRow="0" w:lastRow="0" w:firstColumn="1" w:lastColumn="0" w:oddVBand="0" w:evenVBand="0" w:oddHBand="0" w:evenHBand="0" w:firstRowFirstColumn="0" w:firstRowLastColumn="0" w:lastRowFirstColumn="0" w:lastRowLastColumn="0"/>
+            <w:tcW w:w="806" w:type="dxa"/>
+            <w:vMerge/>
+            <w:tcBorders>
+              <w:left w:val="double" w:sz="12" w:space="0" w:color="5B9BD5" w:themeColor="accent1"/>
+              <w:right w:val="double" w:sz="12" w:space="0" w:color="5B9BD5" w:themeColor="accent1"/>
+            </w:tcBorders>
+            <w:textDirection w:val="tbRl"/>
+            <w:vAlign w:val="center"/>
+          </w:tcPr>
+          <w:p>
+            <w:pPr>
+              <w:ind w:left="113" w:right="113"/>
+              <w:jc w:val="center"/>
+              <w:rPr>
+                <w:color w:val="5B9BD5" w:themeColor="accent1"/>
+              </w:rPr>
+            </w:pPr>
+          </w:p>
+        </w:tc>
+        <w:tc>
+          <w:tcPr>
+            <w:tcW w:w="1646" w:type="dxa"/>
+            <w:tcBorders>
+              <w:top w:val="single" w:sz="4" w:space="0" w:color="5B9BD5" w:themeColor="accent1"/>
+              <w:left w:val="double" w:sz="12" w:space="0" w:color="5B9BD5" w:themeColor="accent1"/>
+              <w:bottom w:val="single" w:sz="4" w:space="0" w:color="5B9BD5" w:themeColor="accent1"/>
+            </w:tcBorders>
+            <w:vAlign w:val="center"/>
+          </w:tcPr>
+          <w:p>
+            <w:pPr>
+              <w:jc w:val="center"/>
+              <w:cnfStyle w:val="000000000000" w:firstRow="0" w:lastRow="0" w:firstColumn="0" w:lastColumn="0" w:oddVBand="0" w:evenVBand="0" w:oddHBand="0" w:evenHBand="0" w:firstRowFirstColumn="0" w:firstRowLastColumn="0" w:lastRowFirstColumn="0" w:lastRowLastColumn="0"/>
+              <w:rPr>
+                <w:color w:val="5B9BD5" w:themeColor="accent1"/>
+              </w:rPr>
+            </w:pPr>
+            <w:r>
+              <w:rPr>
+                <w:color w:val="5B9BD5" w:themeColor="accent1"/>
+              </w:rPr>
+              <w:t>Data window</w:t>
+            </w:r>
+          </w:p>
+        </w:tc>
+        <w:tc>
+          <w:tcPr>
+            <w:tcW w:w="947" w:type="dxa"/>
+            <w:tcBorders>
+              <w:top w:val="single" w:sz="4" w:space="0" w:color="5B9BD5" w:themeColor="accent1"/>
+              <w:bottom w:val="single" w:sz="4" w:space="0" w:color="5B9BD5" w:themeColor="accent1"/>
+            </w:tcBorders>
+            <w:vAlign w:val="center"/>
+          </w:tcPr>
+          <w:p>
+            <w:pPr>
+              <w:jc w:val="center"/>
+              <w:cnfStyle w:val="000000000000" w:firstRow="0" w:lastRow="0" w:firstColumn="0" w:lastColumn="0" w:oddVBand="0" w:evenVBand="0" w:oddHBand="0" w:evenHBand="0" w:firstRowFirstColumn="0" w:firstRowLastColumn="0" w:lastRowFirstColumn="0" w:lastRowLastColumn="0"/>
+              <w:rPr>
+                <w:color w:val="5B9BD5" w:themeColor="accent1"/>
+              </w:rPr>
+            </w:pPr>
+            <w:r>
+              <w:rPr>
+                <w:color w:val="5B9BD5" w:themeColor="accent1"/>
+              </w:rPr>
+              <w:t>0</w:t>
+            </w:r>
+          </w:p>
+        </w:tc>
+        <w:tc>
+          <w:tcPr>
+            <w:tcW w:w="1087" w:type="dxa"/>
+            <w:tcBorders>
+              <w:top w:val="single" w:sz="4" w:space="0" w:color="5B9BD5" w:themeColor="accent1"/>
+              <w:bottom w:val="single" w:sz="4" w:space="0" w:color="5B9BD5" w:themeColor="accent1"/>
+            </w:tcBorders>
+            <w:vAlign w:val="center"/>
+          </w:tcPr>
+          <w:p>
+            <w:pPr>
+              <w:jc w:val="center"/>
+              <w:cnfStyle w:val="000000000000" w:firstRow="0" w:lastRow="0" w:firstColumn="0" w:lastColumn="0" w:oddVBand="0" w:evenVBand="0" w:oddHBand="0" w:evenHBand="0" w:firstRowFirstColumn="0" w:firstRowLastColumn="0" w:lastRowFirstColumn="0" w:lastRowLastColumn="0"/>
+              <w:rPr>
+                <w:color w:val="5B9BD5" w:themeColor="accent1"/>
+              </w:rPr>
+            </w:pPr>
+            <w:r>
+              <w:rPr>
+                <w:color w:val="5B9BD5" w:themeColor="accent1"/>
+              </w:rPr>
+              <w:t xml:space="preserve">+ </w:t>
+            </w:r>
+          </w:p>
+        </w:tc>
+        <w:tc>
+          <w:tcPr>
+            <w:tcW w:w="2994" w:type="dxa"/>
+            <w:tcBorders>
+              <w:top w:val="single" w:sz="4" w:space="0" w:color="5B9BD5" w:themeColor="accent1"/>
+              <w:bottom w:val="single" w:sz="4" w:space="0" w:color="5B9BD5" w:themeColor="accent1"/>
+            </w:tcBorders>
+            <w:vAlign w:val="center"/>
+          </w:tcPr>
+          <w:p>
+            <w:pPr>
+              <w:cnfStyle w:val="000000000000" w:firstRow="0" w:lastRow="0" w:firstColumn="0" w:lastColumn="0" w:oddVBand="0" w:evenVBand="0" w:oddHBand="0" w:evenHBand="0" w:firstRowFirstColumn="0" w:firstRowLastColumn="0" w:lastRowFirstColumn="0" w:lastRowLastColumn="0"/>
+              <w:rPr>
+                <w:color w:val="5B9BD5" w:themeColor="accent1"/>
+              </w:rPr>
+            </w:pPr>
+            <w:r>
+              <w:rPr>
+                <w:color w:val="5B9BD5" w:themeColor="accent1"/>
+              </w:rPr>
+              <w:t>Resizing bei doppelklich auf window title</w:t>
+            </w:r>
+          </w:p>
+        </w:tc>
+        <w:tc>
+          <w:tcPr>
+            <w:tcW w:w="3585" w:type="dxa"/>
+            <w:tcBorders>
+              <w:top w:val="single" w:sz="4" w:space="0" w:color="5B9BD5" w:themeColor="accent1"/>
+              <w:bottom w:val="single" w:sz="4" w:space="0" w:color="5B9BD5" w:themeColor="accent1"/>
+            </w:tcBorders>
+            <w:vAlign w:val="center"/>
+          </w:tcPr>
+          <w:p>
+            <w:pPr>
+              <w:cnfStyle w:val="000000000000" w:firstRow="0" w:lastRow="0" w:firstColumn="0" w:lastColumn="0" w:oddVBand="0" w:evenVBand="0" w:oddHBand="0" w:evenHBand="0" w:firstRowFirstColumn="0" w:firstRowLastColumn="0" w:lastRowFirstColumn="0" w:lastRowLastColumn="0"/>
+              <w:rPr>
+                <w:color w:val="5B9BD5" w:themeColor="accent1"/>
+              </w:rPr>
+            </w:pPr>
             <w:bookmarkStart w:id="0" w:name="_GoBack"/>
             <w:bookmarkEnd w:id="0"/>
+          </w:p>
+        </w:tc>
+        <w:tc>
+          <w:tcPr>
+            <w:tcW w:w="3520" w:type="dxa"/>
+            <w:tcBorders>
+              <w:top w:val="single" w:sz="4" w:space="0" w:color="5B9BD5" w:themeColor="accent1"/>
+              <w:bottom w:val="single" w:sz="4" w:space="0" w:color="5B9BD5" w:themeColor="accent1"/>
+              <w:right w:val="double" w:sz="12" w:space="0" w:color="5B9BD5" w:themeColor="accent1"/>
+            </w:tcBorders>
+            <w:vAlign w:val="center"/>
+          </w:tcPr>
+          <w:p>
+            <w:pPr>
+              <w:jc w:val="center"/>
+              <w:cnfStyle w:val="000000000000" w:firstRow="0" w:lastRow="0" w:firstColumn="0" w:lastColumn="0" w:oddVBand="0" w:evenVBand="0" w:oddHBand="0" w:evenHBand="0" w:firstRowFirstColumn="0" w:firstRowLastColumn="0" w:lastRowFirstColumn="0" w:lastRowLastColumn="0"/>
+              <w:rPr>
+                <w:strike/>
+                <w:color w:val="5B9BD5" w:themeColor="accent1"/>
+              </w:rPr>
+            </w:pPr>
+          </w:p>
+        </w:tc>
+      </w:tr>
+      <w:tr>
+        <w:trPr>
+          <w:cnfStyle w:val="000000100000" w:firstRow="0" w:lastRow="0" w:firstColumn="0" w:lastColumn="0" w:oddVBand="0" w:evenVBand="0" w:oddHBand="1" w:evenHBand="0" w:firstRowFirstColumn="0" w:firstRowLastColumn="0" w:lastRowFirstColumn="0" w:lastRowLastColumn="0"/>
+          <w:cantSplit/>
+          <w:trHeight w:val="325"/>
+        </w:trPr>
+        <w:tc>
+          <w:tcPr>
+            <w:cnfStyle w:val="001000000000" w:firstRow="0" w:lastRow="0" w:firstColumn="1" w:lastColumn="0" w:oddVBand="0" w:evenVBand="0" w:oddHBand="0" w:evenHBand="0" w:firstRowFirstColumn="0" w:firstRowLastColumn="0" w:lastRowFirstColumn="0" w:lastRowLastColumn="0"/>
+            <w:tcW w:w="806" w:type="dxa"/>
+            <w:vMerge/>
+            <w:tcBorders>
+              <w:left w:val="double" w:sz="12" w:space="0" w:color="5B9BD5" w:themeColor="accent1"/>
+              <w:right w:val="double" w:sz="12" w:space="0" w:color="5B9BD5" w:themeColor="accent1"/>
+            </w:tcBorders>
+            <w:textDirection w:val="tbRl"/>
+            <w:vAlign w:val="center"/>
+          </w:tcPr>
+          <w:p>
+            <w:pPr>
+              <w:ind w:left="113" w:right="113"/>
+              <w:jc w:val="center"/>
+              <w:rPr>
+                <w:color w:val="5B9BD5" w:themeColor="accent1"/>
+              </w:rPr>
+            </w:pPr>
+          </w:p>
+        </w:tc>
+        <w:tc>
+          <w:tcPr>
+            <w:tcW w:w="1646" w:type="dxa"/>
+            <w:tcBorders>
+              <w:top w:val="single" w:sz="4" w:space="0" w:color="5B9BD5" w:themeColor="accent1"/>
+              <w:left w:val="double" w:sz="12" w:space="0" w:color="5B9BD5" w:themeColor="accent1"/>
+              <w:bottom w:val="single" w:sz="4" w:space="0" w:color="5B9BD5" w:themeColor="accent1"/>
+            </w:tcBorders>
+            <w:vAlign w:val="center"/>
+          </w:tcPr>
+          <w:p>
+            <w:pPr>
+              <w:jc w:val="center"/>
+              <w:cnfStyle w:val="000000100000" w:firstRow="0" w:lastRow="0" w:firstColumn="0" w:lastColumn="0" w:oddVBand="0" w:evenVBand="0" w:oddHBand="1" w:evenHBand="0" w:firstRowFirstColumn="0" w:firstRowLastColumn="0" w:lastRowFirstColumn="0" w:lastRowLastColumn="0"/>
+              <w:rPr>
+                <w:color w:val="5B9BD5" w:themeColor="accent1"/>
+              </w:rPr>
+            </w:pPr>
+          </w:p>
+        </w:tc>
+        <w:tc>
+          <w:tcPr>
+            <w:tcW w:w="947" w:type="dxa"/>
+            <w:tcBorders>
+              <w:top w:val="single" w:sz="4" w:space="0" w:color="5B9BD5" w:themeColor="accent1"/>
+              <w:bottom w:val="single" w:sz="4" w:space="0" w:color="5B9BD5" w:themeColor="accent1"/>
+            </w:tcBorders>
+            <w:vAlign w:val="center"/>
+          </w:tcPr>
+          <w:p>
+            <w:pPr>
+              <w:jc w:val="center"/>
+              <w:cnfStyle w:val="000000100000" w:firstRow="0" w:lastRow="0" w:firstColumn="0" w:lastColumn="0" w:oddVBand="0" w:evenVBand="0" w:oddHBand="1" w:evenHBand="0" w:firstRowFirstColumn="0" w:firstRowLastColumn="0" w:lastRowFirstColumn="0" w:lastRowLastColumn="0"/>
+              <w:rPr>
+                <w:color w:val="5B9BD5" w:themeColor="accent1"/>
+              </w:rPr>
+            </w:pPr>
+          </w:p>
+        </w:tc>
+        <w:tc>
+          <w:tcPr>
+            <w:tcW w:w="1087" w:type="dxa"/>
+            <w:tcBorders>
+              <w:top w:val="single" w:sz="4" w:space="0" w:color="5B9BD5" w:themeColor="accent1"/>
+              <w:bottom w:val="single" w:sz="4" w:space="0" w:color="5B9BD5" w:themeColor="accent1"/>
+            </w:tcBorders>
+            <w:vAlign w:val="center"/>
+          </w:tcPr>
+          <w:p>
+            <w:pPr>
+              <w:jc w:val="center"/>
+              <w:cnfStyle w:val="000000100000" w:firstRow="0" w:lastRow="0" w:firstColumn="0" w:lastColumn="0" w:oddVBand="0" w:evenVBand="0" w:oddHBand="1" w:evenHBand="0" w:firstRowFirstColumn="0" w:firstRowLastColumn="0" w:lastRowFirstColumn="0" w:lastRowLastColumn="0"/>
+              <w:rPr>
+                <w:color w:val="5B9BD5" w:themeColor="accent1"/>
+              </w:rPr>
+            </w:pPr>
+          </w:p>
+        </w:tc>
+        <w:tc>
+          <w:tcPr>
+            <w:tcW w:w="2994" w:type="dxa"/>
+            <w:tcBorders>
+              <w:top w:val="single" w:sz="4" w:space="0" w:color="5B9BD5" w:themeColor="accent1"/>
+              <w:bottom w:val="single" w:sz="4" w:space="0" w:color="5B9BD5" w:themeColor="accent1"/>
+            </w:tcBorders>
+            <w:vAlign w:val="center"/>
+          </w:tcPr>
+          <w:p>
+            <w:pPr>
+              <w:cnfStyle w:val="000000100000" w:firstRow="0" w:lastRow="0" w:firstColumn="0" w:lastColumn="0" w:oddVBand="0" w:evenVBand="0" w:oddHBand="1" w:evenHBand="0" w:firstRowFirstColumn="0" w:firstRowLastColumn="0" w:lastRowFirstColumn="0" w:lastRowLastColumn="0"/>
+              <w:rPr>
+                <w:color w:val="5B9BD5" w:themeColor="accent1"/>
+              </w:rPr>
+            </w:pPr>
+          </w:p>
+        </w:tc>
+        <w:tc>
+          <w:tcPr>
+            <w:tcW w:w="3585" w:type="dxa"/>
+            <w:tcBorders>
+              <w:top w:val="single" w:sz="4" w:space="0" w:color="5B9BD5" w:themeColor="accent1"/>
+              <w:bottom w:val="single" w:sz="4" w:space="0" w:color="5B9BD5" w:themeColor="accent1"/>
+            </w:tcBorders>
+            <w:vAlign w:val="center"/>
+          </w:tcPr>
+          <w:p>
+            <w:pPr>
+              <w:cnfStyle w:val="000000100000" w:firstRow="0" w:lastRow="0" w:firstColumn="0" w:lastColumn="0" w:oddVBand="0" w:evenVBand="0" w:oddHBand="1" w:evenHBand="0" w:firstRowFirstColumn="0" w:firstRowLastColumn="0" w:lastRowFirstColumn="0" w:lastRowLastColumn="0"/>
+              <w:rPr>
+                <w:color w:val="5B9BD5" w:themeColor="accent1"/>
+              </w:rPr>
+            </w:pPr>
+          </w:p>
+        </w:tc>
+        <w:tc>
+          <w:tcPr>
+            <w:tcW w:w="3520" w:type="dxa"/>
+            <w:tcBorders>
+              <w:top w:val="single" w:sz="4" w:space="0" w:color="5B9BD5" w:themeColor="accent1"/>
+              <w:bottom w:val="single" w:sz="4" w:space="0" w:color="5B9BD5" w:themeColor="accent1"/>
+              <w:right w:val="double" w:sz="12" w:space="0" w:color="5B9BD5" w:themeColor="accent1"/>
+            </w:tcBorders>
+            <w:vAlign w:val="center"/>
+          </w:tcPr>
+          <w:p>
+            <w:pPr>
+              <w:jc w:val="center"/>
+              <w:cnfStyle w:val="000000100000" w:firstRow="0" w:lastRow="0" w:firstColumn="0" w:lastColumn="0" w:oddVBand="0" w:evenVBand="0" w:oddHBand="1" w:evenHBand="0" w:firstRowFirstColumn="0" w:firstRowLastColumn="0" w:lastRowFirstColumn="0" w:lastRowLastColumn="0"/>
+              <w:rPr>
+                <w:strike/>
+                <w:color w:val="5B9BD5" w:themeColor="accent1"/>
+              </w:rPr>
+            </w:pPr>
+          </w:p>
+        </w:tc>
+      </w:tr>
+      <w:tr>
+        <w:trPr>
+          <w:cantSplit/>
+          <w:trHeight w:val="325"/>
+        </w:trPr>
+        <w:tc>
+          <w:tcPr>
+            <w:cnfStyle w:val="001000000000" w:firstRow="0" w:lastRow="0" w:firstColumn="1" w:lastColumn="0" w:oddVBand="0" w:evenVBand="0" w:oddHBand="0" w:evenHBand="0" w:firstRowFirstColumn="0" w:firstRowLastColumn="0" w:lastRowFirstColumn="0" w:lastRowLastColumn="0"/>
+            <w:tcW w:w="806" w:type="dxa"/>
+            <w:vMerge/>
+            <w:tcBorders>
+              <w:left w:val="double" w:sz="12" w:space="0" w:color="5B9BD5" w:themeColor="accent1"/>
+              <w:right w:val="double" w:sz="12" w:space="0" w:color="5B9BD5" w:themeColor="accent1"/>
+            </w:tcBorders>
+            <w:textDirection w:val="tbRl"/>
+            <w:vAlign w:val="center"/>
+          </w:tcPr>
+          <w:p>
+            <w:pPr>
+              <w:ind w:left="113" w:right="113"/>
+              <w:jc w:val="center"/>
+              <w:rPr>
+                <w:color w:val="5B9BD5" w:themeColor="accent1"/>
+              </w:rPr>
+            </w:pPr>
+          </w:p>
+        </w:tc>
+        <w:tc>
+          <w:tcPr>
+            <w:tcW w:w="1646" w:type="dxa"/>
+            <w:tcBorders>
+              <w:top w:val="single" w:sz="4" w:space="0" w:color="5B9BD5" w:themeColor="accent1"/>
+              <w:left w:val="double" w:sz="12" w:space="0" w:color="5B9BD5" w:themeColor="accent1"/>
+              <w:bottom w:val="single" w:sz="4" w:space="0" w:color="5B9BD5" w:themeColor="accent1"/>
+            </w:tcBorders>
+            <w:vAlign w:val="center"/>
+          </w:tcPr>
+          <w:p>
+            <w:pPr>
+              <w:jc w:val="center"/>
+              <w:cnfStyle w:val="000000000000" w:firstRow="0" w:lastRow="0" w:firstColumn="0" w:lastColumn="0" w:oddVBand="0" w:evenVBand="0" w:oddHBand="0" w:evenHBand="0" w:firstRowFirstColumn="0" w:firstRowLastColumn="0" w:lastRowFirstColumn="0" w:lastRowLastColumn="0"/>
+              <w:rPr>
+                <w:color w:val="5B9BD5" w:themeColor="accent1"/>
+              </w:rPr>
+            </w:pPr>
+          </w:p>
+        </w:tc>
+        <w:tc>
+          <w:tcPr>
+            <w:tcW w:w="947" w:type="dxa"/>
+            <w:tcBorders>
+              <w:top w:val="single" w:sz="4" w:space="0" w:color="5B9BD5" w:themeColor="accent1"/>
+              <w:bottom w:val="single" w:sz="4" w:space="0" w:color="5B9BD5" w:themeColor="accent1"/>
+            </w:tcBorders>
+            <w:vAlign w:val="center"/>
+          </w:tcPr>
+          <w:p>
+            <w:pPr>
+              <w:jc w:val="center"/>
+              <w:cnfStyle w:val="000000000000" w:firstRow="0" w:lastRow="0" w:firstColumn="0" w:lastColumn="0" w:oddVBand="0" w:evenVBand="0" w:oddHBand="0" w:evenHBand="0" w:firstRowFirstColumn="0" w:firstRowLastColumn="0" w:lastRowFirstColumn="0" w:lastRowLastColumn="0"/>
+              <w:rPr>
+                <w:color w:val="5B9BD5" w:themeColor="accent1"/>
+              </w:rPr>
+            </w:pPr>
+          </w:p>
+        </w:tc>
+        <w:tc>
+          <w:tcPr>
+            <w:tcW w:w="1087" w:type="dxa"/>
+            <w:tcBorders>
+              <w:top w:val="single" w:sz="4" w:space="0" w:color="5B9BD5" w:themeColor="accent1"/>
+              <w:bottom w:val="single" w:sz="4" w:space="0" w:color="5B9BD5" w:themeColor="accent1"/>
+            </w:tcBorders>
+            <w:vAlign w:val="center"/>
+          </w:tcPr>
+          <w:p>
+            <w:pPr>
+              <w:jc w:val="center"/>
+              <w:cnfStyle w:val="000000000000" w:firstRow="0" w:lastRow="0" w:firstColumn="0" w:lastColumn="0" w:oddVBand="0" w:evenVBand="0" w:oddHBand="0" w:evenHBand="0" w:firstRowFirstColumn="0" w:firstRowLastColumn="0" w:lastRowFirstColumn="0" w:lastRowLastColumn="0"/>
+              <w:rPr>
+                <w:color w:val="5B9BD5" w:themeColor="accent1"/>
+              </w:rPr>
+            </w:pPr>
+          </w:p>
+        </w:tc>
+        <w:tc>
+          <w:tcPr>
+            <w:tcW w:w="2994" w:type="dxa"/>
+            <w:tcBorders>
+              <w:top w:val="single" w:sz="4" w:space="0" w:color="5B9BD5" w:themeColor="accent1"/>
+              <w:bottom w:val="single" w:sz="4" w:space="0" w:color="5B9BD5" w:themeColor="accent1"/>
+            </w:tcBorders>
+            <w:vAlign w:val="center"/>
+          </w:tcPr>
+          <w:p>
+            <w:pPr>
+              <w:cnfStyle w:val="000000000000" w:firstRow="0" w:lastRow="0" w:firstColumn="0" w:lastColumn="0" w:oddVBand="0" w:evenVBand="0" w:oddHBand="0" w:evenHBand="0" w:firstRowFirstColumn="0" w:firstRowLastColumn="0" w:lastRowFirstColumn="0" w:lastRowLastColumn="0"/>
+              <w:rPr>
+                <w:color w:val="5B9BD5" w:themeColor="accent1"/>
+              </w:rPr>
+            </w:pPr>
+          </w:p>
+        </w:tc>
+        <w:tc>
+          <w:tcPr>
+            <w:tcW w:w="3585" w:type="dxa"/>
+            <w:tcBorders>
+              <w:top w:val="single" w:sz="4" w:space="0" w:color="5B9BD5" w:themeColor="accent1"/>
+              <w:bottom w:val="single" w:sz="4" w:space="0" w:color="5B9BD5" w:themeColor="accent1"/>
+            </w:tcBorders>
+            <w:vAlign w:val="center"/>
+          </w:tcPr>
+          <w:p>
+            <w:pPr>
+              <w:cnfStyle w:val="000000000000" w:firstRow="0" w:lastRow="0" w:firstColumn="0" w:lastColumn="0" w:oddVBand="0" w:evenVBand="0" w:oddHBand="0" w:evenHBand="0" w:firstRowFirstColumn="0" w:firstRowLastColumn="0" w:lastRowFirstColumn="0" w:lastRowLastColumn="0"/>
+              <w:rPr>
+                <w:color w:val="5B9BD5" w:themeColor="accent1"/>
+              </w:rPr>
+            </w:pPr>
           </w:p>
         </w:tc>
         <w:tc>

</xml_diff>

<commit_message>
- data marker seconds are now displayed with 4 digits
</commit_message>
<xml_diff>
--- a/applications/mne_browse_raw_qt/Doc/TO DO.docx
+++ b/applications/mne_browse_raw_qt/Doc/TO DO.docx
@@ -335,7 +335,23 @@
                 <w:strike/>
                 <w:color w:val="5B9BD5" w:themeColor="accent1"/>
               </w:rPr>
-              <w:t>Fehler bei schnellem Neuladen von Daten</w:t>
+              <w:t xml:space="preserve">Fehler bei schnellem </w:t>
+            </w:r>
+            <w:proofErr w:type="spellStart"/>
+            <w:r>
+              <w:rPr>
+                <w:strike/>
+                <w:color w:val="5B9BD5" w:themeColor="accent1"/>
+              </w:rPr>
+              <w:t>Neuladen</w:t>
+            </w:r>
+            <w:proofErr w:type="spellEnd"/>
+            <w:r>
+              <w:rPr>
+                <w:strike/>
+                <w:color w:val="5B9BD5" w:themeColor="accent1"/>
+              </w:rPr>
+              <w:t xml:space="preserve"> von Daten</w:t>
             </w:r>
           </w:p>
         </w:tc>
@@ -356,12 +372,21 @@
                 <w:color w:val="5B9BD5" w:themeColor="accent1"/>
               </w:rPr>
             </w:pPr>
-            <w:r>
-              <w:rPr>
-                <w:strike/>
-                <w:color w:val="5B9BD5" w:themeColor="accent1"/>
-              </w:rPr>
-              <w:t>Flo fragen</w:t>
+            <w:proofErr w:type="spellStart"/>
+            <w:r>
+              <w:rPr>
+                <w:strike/>
+                <w:color w:val="5B9BD5" w:themeColor="accent1"/>
+              </w:rPr>
+              <w:t>Flo</w:t>
+            </w:r>
+            <w:proofErr w:type="spellEnd"/>
+            <w:r>
+              <w:rPr>
+                <w:strike/>
+                <w:color w:val="5B9BD5" w:themeColor="accent1"/>
+              </w:rPr>
+              <w:t xml:space="preserve"> fragen</w:t>
             </w:r>
           </w:p>
         </w:tc>
@@ -389,7 +414,55 @@
                 <w:strike/>
                 <w:color w:val="5B9BD5" w:themeColor="accent1"/>
               </w:rPr>
-              <w:t>Fenstergröße wurde selbst von m_iAbsFiffCursor abgezogen wenn Anfang von Fiff file erreicht wurde</w:t>
+              <w:t xml:space="preserve">Fenstergröße wurde selbst von </w:t>
+            </w:r>
+            <w:proofErr w:type="spellStart"/>
+            <w:r>
+              <w:rPr>
+                <w:strike/>
+                <w:color w:val="5B9BD5" w:themeColor="accent1"/>
+              </w:rPr>
+              <w:t>m_iAbsFiffCursor</w:t>
+            </w:r>
+            <w:proofErr w:type="spellEnd"/>
+            <w:r>
+              <w:rPr>
+                <w:strike/>
+                <w:color w:val="5B9BD5" w:themeColor="accent1"/>
+              </w:rPr>
+              <w:t xml:space="preserve"> abgezogen wenn Anfang von </w:t>
+            </w:r>
+            <w:proofErr w:type="spellStart"/>
+            <w:r>
+              <w:rPr>
+                <w:strike/>
+                <w:color w:val="5B9BD5" w:themeColor="accent1"/>
+              </w:rPr>
+              <w:t>Fiff</w:t>
+            </w:r>
+            <w:proofErr w:type="spellEnd"/>
+            <w:r>
+              <w:rPr>
+                <w:strike/>
+                <w:color w:val="5B9BD5" w:themeColor="accent1"/>
+              </w:rPr>
+              <w:t xml:space="preserve"> </w:t>
+            </w:r>
+            <w:proofErr w:type="spellStart"/>
+            <w:r>
+              <w:rPr>
+                <w:strike/>
+                <w:color w:val="5B9BD5" w:themeColor="accent1"/>
+              </w:rPr>
+              <w:t>file</w:t>
+            </w:r>
+            <w:proofErr w:type="spellEnd"/>
+            <w:r>
+              <w:rPr>
+                <w:strike/>
+                <w:color w:val="5B9BD5" w:themeColor="accent1"/>
+              </w:rPr>
+              <w:t xml:space="preserve"> erreicht wurde</w:t>
             </w:r>
           </w:p>
         </w:tc>
@@ -535,13 +608,23 @@
                 <w:lang w:val="en-US"/>
               </w:rPr>
             </w:pPr>
+            <w:proofErr w:type="spellStart"/>
             <w:r>
               <w:rPr>
                 <w:strike/>
                 <w:color w:val="5B9BD5" w:themeColor="accent1"/>
                 <w:lang w:val="en-US"/>
               </w:rPr>
-              <w:t>Effizienzsteigerung Event model</w:t>
+              <w:t>Effizienzsteigerung</w:t>
+            </w:r>
+            <w:proofErr w:type="spellEnd"/>
+            <w:r>
+              <w:rPr>
+                <w:strike/>
+                <w:color w:val="5B9BD5" w:themeColor="accent1"/>
+                <w:lang w:val="en-US"/>
+              </w:rPr>
+              <w:t xml:space="preserve"> Event model</w:t>
             </w:r>
           </w:p>
         </w:tc>
@@ -562,13 +645,127 @@
                 <w:color w:val="5B9BD5" w:themeColor="accent1"/>
               </w:rPr>
             </w:pPr>
-            <w:r>
-              <w:rPr>
-                <w:strike/>
-                <w:color w:val="5B9BD5" w:themeColor="accent1"/>
-              </w:rPr>
-              <w:t>Delegate für event modell, nicht die komplette event liste durchsuchen (abbruchkriterium), bessere erweiterungsmöglichkeiten (show all events</w:t>
-            </w:r>
+            <w:proofErr w:type="spellStart"/>
+            <w:r>
+              <w:rPr>
+                <w:strike/>
+                <w:color w:val="5B9BD5" w:themeColor="accent1"/>
+              </w:rPr>
+              <w:t>Delegate</w:t>
+            </w:r>
+            <w:proofErr w:type="spellEnd"/>
+            <w:r>
+              <w:rPr>
+                <w:strike/>
+                <w:color w:val="5B9BD5" w:themeColor="accent1"/>
+              </w:rPr>
+              <w:t xml:space="preserve"> für </w:t>
+            </w:r>
+            <w:proofErr w:type="spellStart"/>
+            <w:r>
+              <w:rPr>
+                <w:strike/>
+                <w:color w:val="5B9BD5" w:themeColor="accent1"/>
+              </w:rPr>
+              <w:t>event</w:t>
+            </w:r>
+            <w:proofErr w:type="spellEnd"/>
+            <w:r>
+              <w:rPr>
+                <w:strike/>
+                <w:color w:val="5B9BD5" w:themeColor="accent1"/>
+              </w:rPr>
+              <w:t xml:space="preserve"> </w:t>
+            </w:r>
+            <w:proofErr w:type="spellStart"/>
+            <w:r>
+              <w:rPr>
+                <w:strike/>
+                <w:color w:val="5B9BD5" w:themeColor="accent1"/>
+              </w:rPr>
+              <w:t>modell</w:t>
+            </w:r>
+            <w:proofErr w:type="spellEnd"/>
+            <w:r>
+              <w:rPr>
+                <w:strike/>
+                <w:color w:val="5B9BD5" w:themeColor="accent1"/>
+              </w:rPr>
+              <w:t xml:space="preserve">, nicht die komplette </w:t>
+            </w:r>
+            <w:proofErr w:type="spellStart"/>
+            <w:r>
+              <w:rPr>
+                <w:strike/>
+                <w:color w:val="5B9BD5" w:themeColor="accent1"/>
+              </w:rPr>
+              <w:t>event</w:t>
+            </w:r>
+            <w:proofErr w:type="spellEnd"/>
+            <w:r>
+              <w:rPr>
+                <w:strike/>
+                <w:color w:val="5B9BD5" w:themeColor="accent1"/>
+              </w:rPr>
+              <w:t xml:space="preserve"> liste durchsuchen (</w:t>
+            </w:r>
+            <w:proofErr w:type="spellStart"/>
+            <w:r>
+              <w:rPr>
+                <w:strike/>
+                <w:color w:val="5B9BD5" w:themeColor="accent1"/>
+              </w:rPr>
+              <w:t>abbruchkriterium</w:t>
+            </w:r>
+            <w:proofErr w:type="spellEnd"/>
+            <w:r>
+              <w:rPr>
+                <w:strike/>
+                <w:color w:val="5B9BD5" w:themeColor="accent1"/>
+              </w:rPr>
+              <w:t xml:space="preserve">), bessere </w:t>
+            </w:r>
+            <w:proofErr w:type="spellStart"/>
+            <w:r>
+              <w:rPr>
+                <w:strike/>
+                <w:color w:val="5B9BD5" w:themeColor="accent1"/>
+              </w:rPr>
+              <w:t>erweiterungsmöglichkeiten</w:t>
+            </w:r>
+            <w:proofErr w:type="spellEnd"/>
+            <w:r>
+              <w:rPr>
+                <w:strike/>
+                <w:color w:val="5B9BD5" w:themeColor="accent1"/>
+              </w:rPr>
+              <w:t xml:space="preserve"> (</w:t>
+            </w:r>
+            <w:proofErr w:type="spellStart"/>
+            <w:r>
+              <w:rPr>
+                <w:strike/>
+                <w:color w:val="5B9BD5" w:themeColor="accent1"/>
+              </w:rPr>
+              <w:t>show</w:t>
+            </w:r>
+            <w:proofErr w:type="spellEnd"/>
+            <w:r>
+              <w:rPr>
+                <w:strike/>
+                <w:color w:val="5B9BD5" w:themeColor="accent1"/>
+              </w:rPr>
+              <w:t xml:space="preserve"> all </w:t>
+            </w:r>
+            <w:proofErr w:type="spellStart"/>
+            <w:r>
+              <w:rPr>
+                <w:strike/>
+                <w:color w:val="5B9BD5" w:themeColor="accent1"/>
+              </w:rPr>
+              <w:t>events</w:t>
+            </w:r>
+            <w:proofErr w:type="spellEnd"/>
             <w:r>
               <w:rPr>
                 <w:strike/>
@@ -581,7 +778,87 @@
                 <w:strike/>
                 <w:color w:val="5B9BD5" w:themeColor="accent1"/>
               </w:rPr>
-              <w:t xml:space="preserve"> plot type table cells in corresponding color, etc.)</w:t>
+              <w:t xml:space="preserve"> </w:t>
+            </w:r>
+            <w:proofErr w:type="spellStart"/>
+            <w:r>
+              <w:rPr>
+                <w:strike/>
+                <w:color w:val="5B9BD5" w:themeColor="accent1"/>
+              </w:rPr>
+              <w:t>plot</w:t>
+            </w:r>
+            <w:proofErr w:type="spellEnd"/>
+            <w:r>
+              <w:rPr>
+                <w:strike/>
+                <w:color w:val="5B9BD5" w:themeColor="accent1"/>
+              </w:rPr>
+              <w:t xml:space="preserve"> type </w:t>
+            </w:r>
+            <w:proofErr w:type="spellStart"/>
+            <w:r>
+              <w:rPr>
+                <w:strike/>
+                <w:color w:val="5B9BD5" w:themeColor="accent1"/>
+              </w:rPr>
+              <w:t>table</w:t>
+            </w:r>
+            <w:proofErr w:type="spellEnd"/>
+            <w:r>
+              <w:rPr>
+                <w:strike/>
+                <w:color w:val="5B9BD5" w:themeColor="accent1"/>
+              </w:rPr>
+              <w:t xml:space="preserve"> </w:t>
+            </w:r>
+            <w:proofErr w:type="spellStart"/>
+            <w:r>
+              <w:rPr>
+                <w:strike/>
+                <w:color w:val="5B9BD5" w:themeColor="accent1"/>
+              </w:rPr>
+              <w:t>cells</w:t>
+            </w:r>
+            <w:proofErr w:type="spellEnd"/>
+            <w:r>
+              <w:rPr>
+                <w:strike/>
+                <w:color w:val="5B9BD5" w:themeColor="accent1"/>
+              </w:rPr>
+              <w:t xml:space="preserve"> in </w:t>
+            </w:r>
+            <w:proofErr w:type="spellStart"/>
+            <w:r>
+              <w:rPr>
+                <w:strike/>
+                <w:color w:val="5B9BD5" w:themeColor="accent1"/>
+              </w:rPr>
+              <w:t>corresponding</w:t>
+            </w:r>
+            <w:proofErr w:type="spellEnd"/>
+            <w:r>
+              <w:rPr>
+                <w:strike/>
+                <w:color w:val="5B9BD5" w:themeColor="accent1"/>
+              </w:rPr>
+              <w:t xml:space="preserve"> </w:t>
+            </w:r>
+            <w:proofErr w:type="spellStart"/>
+            <w:r>
+              <w:rPr>
+                <w:strike/>
+                <w:color w:val="5B9BD5" w:themeColor="accent1"/>
+              </w:rPr>
+              <w:t>color</w:t>
+            </w:r>
+            <w:proofErr w:type="spellEnd"/>
+            <w:r>
+              <w:rPr>
+                <w:strike/>
+                <w:color w:val="5B9BD5" w:themeColor="accent1"/>
+              </w:rPr>
+              <w:t>, etc.)</w:t>
             </w:r>
           </w:p>
         </w:tc>
@@ -609,7 +886,39 @@
                 <w:strike/>
                 <w:color w:val="5B9BD5" w:themeColor="accent1"/>
               </w:rPr>
-              <w:t>Es werden nur events gezeichnet, die im geladen bereich sind</w:t>
+              <w:t xml:space="preserve">Es werden nur </w:t>
+            </w:r>
+            <w:proofErr w:type="spellStart"/>
+            <w:r>
+              <w:rPr>
+                <w:strike/>
+                <w:color w:val="5B9BD5" w:themeColor="accent1"/>
+              </w:rPr>
+              <w:t>events</w:t>
+            </w:r>
+            <w:proofErr w:type="spellEnd"/>
+            <w:r>
+              <w:rPr>
+                <w:strike/>
+                <w:color w:val="5B9BD5" w:themeColor="accent1"/>
+              </w:rPr>
+              <w:t xml:space="preserve"> gezeichnet, die im geladen </w:t>
+            </w:r>
+            <w:proofErr w:type="spellStart"/>
+            <w:r>
+              <w:rPr>
+                <w:strike/>
+                <w:color w:val="5B9BD5" w:themeColor="accent1"/>
+              </w:rPr>
+              <w:t>bereich</w:t>
+            </w:r>
+            <w:proofErr w:type="spellEnd"/>
+            <w:r>
+              <w:rPr>
+                <w:strike/>
+                <w:color w:val="5B9BD5" w:themeColor="accent1"/>
+              </w:rPr>
+              <w:t xml:space="preserve"> sind</w:t>
             </w:r>
           </w:p>
         </w:tc>
@@ -754,7 +1063,23 @@
                 <w:strike/>
                 <w:color w:val="5B9BD5" w:themeColor="accent1"/>
               </w:rPr>
-              <w:t>Events werden bei Neuladen von Datenblock erst bei erneuter Auswahl zentriert</w:t>
+              <w:t xml:space="preserve">Events werden bei </w:t>
+            </w:r>
+            <w:proofErr w:type="spellStart"/>
+            <w:r>
+              <w:rPr>
+                <w:strike/>
+                <w:color w:val="5B9BD5" w:themeColor="accent1"/>
+              </w:rPr>
+              <w:t>Neuladen</w:t>
+            </w:r>
+            <w:proofErr w:type="spellEnd"/>
+            <w:r>
+              <w:rPr>
+                <w:strike/>
+                <w:color w:val="5B9BD5" w:themeColor="accent1"/>
+              </w:rPr>
+              <w:t xml:space="preserve"> von Datenblock erst bei erneuter Auswahl zentriert</w:t>
             </w:r>
           </w:p>
         </w:tc>
@@ -780,7 +1105,55 @@
                 <w:strike/>
                 <w:color w:val="5B9BD5" w:themeColor="accent1"/>
               </w:rPr>
-              <w:t>Hängt evtl. mit cursor indizes zusammen, die vom datenmodell generiert werden</w:t>
+              <w:t xml:space="preserve">Hängt evtl. mit </w:t>
+            </w:r>
+            <w:proofErr w:type="spellStart"/>
+            <w:r>
+              <w:rPr>
+                <w:strike/>
+                <w:color w:val="5B9BD5" w:themeColor="accent1"/>
+              </w:rPr>
+              <w:t>cursor</w:t>
+            </w:r>
+            <w:proofErr w:type="spellEnd"/>
+            <w:r>
+              <w:rPr>
+                <w:strike/>
+                <w:color w:val="5B9BD5" w:themeColor="accent1"/>
+              </w:rPr>
+              <w:t xml:space="preserve"> </w:t>
+            </w:r>
+            <w:proofErr w:type="spellStart"/>
+            <w:r>
+              <w:rPr>
+                <w:strike/>
+                <w:color w:val="5B9BD5" w:themeColor="accent1"/>
+              </w:rPr>
+              <w:t>indizes</w:t>
+            </w:r>
+            <w:proofErr w:type="spellEnd"/>
+            <w:r>
+              <w:rPr>
+                <w:strike/>
+                <w:color w:val="5B9BD5" w:themeColor="accent1"/>
+              </w:rPr>
+              <w:t xml:space="preserve"> zusammen, die vom </w:t>
+            </w:r>
+            <w:proofErr w:type="spellStart"/>
+            <w:r>
+              <w:rPr>
+                <w:strike/>
+                <w:color w:val="5B9BD5" w:themeColor="accent1"/>
+              </w:rPr>
+              <w:t>datenmodell</w:t>
+            </w:r>
+            <w:proofErr w:type="spellEnd"/>
+            <w:r>
+              <w:rPr>
+                <w:strike/>
+                <w:color w:val="5B9BD5" w:themeColor="accent1"/>
+              </w:rPr>
+              <w:t xml:space="preserve"> generiert werden</w:t>
             </w:r>
           </w:p>
         </w:tc>
@@ -808,7 +1181,55 @@
                 <w:strike/>
                 <w:color w:val="5B9BD5" w:themeColor="accent1"/>
               </w:rPr>
-              <w:t>Scroll Bar wurde bei reload der fiff daten manuell nach vorne verschoben</w:t>
+              <w:t xml:space="preserve">Scroll Bar wurde bei </w:t>
+            </w:r>
+            <w:proofErr w:type="spellStart"/>
+            <w:r>
+              <w:rPr>
+                <w:strike/>
+                <w:color w:val="5B9BD5" w:themeColor="accent1"/>
+              </w:rPr>
+              <w:t>reload</w:t>
+            </w:r>
+            <w:proofErr w:type="spellEnd"/>
+            <w:r>
+              <w:rPr>
+                <w:strike/>
+                <w:color w:val="5B9BD5" w:themeColor="accent1"/>
+              </w:rPr>
+              <w:t xml:space="preserve"> der </w:t>
+            </w:r>
+            <w:proofErr w:type="spellStart"/>
+            <w:r>
+              <w:rPr>
+                <w:strike/>
+                <w:color w:val="5B9BD5" w:themeColor="accent1"/>
+              </w:rPr>
+              <w:t>fiff</w:t>
+            </w:r>
+            <w:proofErr w:type="spellEnd"/>
+            <w:r>
+              <w:rPr>
+                <w:strike/>
+                <w:color w:val="5B9BD5" w:themeColor="accent1"/>
+              </w:rPr>
+              <w:t xml:space="preserve"> </w:t>
+            </w:r>
+            <w:proofErr w:type="spellStart"/>
+            <w:r>
+              <w:rPr>
+                <w:strike/>
+                <w:color w:val="5B9BD5" w:themeColor="accent1"/>
+              </w:rPr>
+              <w:t>daten</w:t>
+            </w:r>
+            <w:proofErr w:type="spellEnd"/>
+            <w:r>
+              <w:rPr>
+                <w:strike/>
+                <w:color w:val="5B9BD5" w:themeColor="accent1"/>
+              </w:rPr>
+              <w:t xml:space="preserve"> manuell nach vorne verschoben</w:t>
             </w:r>
           </w:p>
         </w:tc>
@@ -954,27 +1375,54 @@
               </w:rPr>
               <w:t xml:space="preserve">Events werden bei </w:t>
             </w:r>
-            <w:r>
-              <w:rPr>
-                <w:strike/>
-                <w:color w:val="5B9BD5" w:themeColor="accent1"/>
-              </w:rPr>
-              <w:t xml:space="preserve">auswahl eines </w:t>
-            </w:r>
-            <w:r>
-              <w:rPr>
-                <w:strike/>
-                <w:color w:val="5B9BD5" w:themeColor="accent1"/>
-              </w:rPr>
-              <w:t xml:space="preserve">channel </w:t>
-            </w:r>
-            <w:r>
-              <w:rPr>
-                <w:strike/>
-                <w:color w:val="5B9BD5" w:themeColor="accent1"/>
-              </w:rPr>
-              <w:t>per maus</w:t>
-            </w:r>
+            <w:proofErr w:type="spellStart"/>
+            <w:r>
+              <w:rPr>
+                <w:strike/>
+                <w:color w:val="5B9BD5" w:themeColor="accent1"/>
+              </w:rPr>
+              <w:t>auswahl</w:t>
+            </w:r>
+            <w:proofErr w:type="spellEnd"/>
+            <w:r>
+              <w:rPr>
+                <w:strike/>
+                <w:color w:val="5B9BD5" w:themeColor="accent1"/>
+              </w:rPr>
+              <w:t xml:space="preserve"> eines </w:t>
+            </w:r>
+            <w:proofErr w:type="spellStart"/>
+            <w:r>
+              <w:rPr>
+                <w:strike/>
+                <w:color w:val="5B9BD5" w:themeColor="accent1"/>
+              </w:rPr>
+              <w:t>channel</w:t>
+            </w:r>
+            <w:proofErr w:type="spellEnd"/>
+            <w:r>
+              <w:rPr>
+                <w:strike/>
+                <w:color w:val="5B9BD5" w:themeColor="accent1"/>
+              </w:rPr>
+              <w:t xml:space="preserve"> </w:t>
+            </w:r>
+            <w:r>
+              <w:rPr>
+                <w:strike/>
+                <w:color w:val="5B9BD5" w:themeColor="accent1"/>
+              </w:rPr>
+              <w:t xml:space="preserve">per </w:t>
+            </w:r>
+            <w:proofErr w:type="spellStart"/>
+            <w:r>
+              <w:rPr>
+                <w:strike/>
+                <w:color w:val="5B9BD5" w:themeColor="accent1"/>
+              </w:rPr>
+              <w:t>maus</w:t>
+            </w:r>
+            <w:proofErr w:type="spellEnd"/>
             <w:r>
               <w:rPr>
                 <w:strike/>
@@ -1034,8 +1482,33 @@
                 <w:strike/>
                 <w:color w:val="5B9BD5" w:themeColor="accent1"/>
               </w:rPr>
-              <w:t>Manuelles update des viewport im rawdelegate</w:t>
-            </w:r>
+              <w:t xml:space="preserve">Manuelles update des </w:t>
+            </w:r>
+            <w:proofErr w:type="spellStart"/>
+            <w:r>
+              <w:rPr>
+                <w:strike/>
+                <w:color w:val="5B9BD5" w:themeColor="accent1"/>
+              </w:rPr>
+              <w:t>viewport</w:t>
+            </w:r>
+            <w:proofErr w:type="spellEnd"/>
+            <w:r>
+              <w:rPr>
+                <w:strike/>
+                <w:color w:val="5B9BD5" w:themeColor="accent1"/>
+              </w:rPr>
+              <w:t xml:space="preserve"> im </w:t>
+            </w:r>
+            <w:proofErr w:type="spellStart"/>
+            <w:r>
+              <w:rPr>
+                <w:strike/>
+                <w:color w:val="5B9BD5" w:themeColor="accent1"/>
+              </w:rPr>
+              <w:t>rawdelegate</w:t>
+            </w:r>
+            <w:proofErr w:type="spellEnd"/>
           </w:p>
         </w:tc>
       </w:tr>
@@ -1186,7 +1659,39 @@
                 <w:strike/>
                 <w:color w:val="5B9BD5" w:themeColor="accent1"/>
               </w:rPr>
-              <w:t>sten zeilen widget nicht richtig geplottet</w:t>
+              <w:t xml:space="preserve">sten </w:t>
+            </w:r>
+            <w:proofErr w:type="spellStart"/>
+            <w:r>
+              <w:rPr>
+                <w:strike/>
+                <w:color w:val="5B9BD5" w:themeColor="accent1"/>
+              </w:rPr>
+              <w:t>zeilen</w:t>
+            </w:r>
+            <w:proofErr w:type="spellEnd"/>
+            <w:r>
+              <w:rPr>
+                <w:strike/>
+                <w:color w:val="5B9BD5" w:themeColor="accent1"/>
+              </w:rPr>
+              <w:t xml:space="preserve"> </w:t>
+            </w:r>
+            <w:proofErr w:type="spellStart"/>
+            <w:r>
+              <w:rPr>
+                <w:strike/>
+                <w:color w:val="5B9BD5" w:themeColor="accent1"/>
+              </w:rPr>
+              <w:t>widget</w:t>
+            </w:r>
+            <w:proofErr w:type="spellEnd"/>
+            <w:r>
+              <w:rPr>
+                <w:strike/>
+                <w:color w:val="5B9BD5" w:themeColor="accent1"/>
+              </w:rPr>
+              <w:t xml:space="preserve"> nicht richtig geplottet</w:t>
             </w:r>
           </w:p>
         </w:tc>
@@ -1212,14 +1717,78 @@
                 <w:strike/>
                 <w:color w:val="5B9BD5" w:themeColor="accent1"/>
               </w:rPr>
-              <w:t>Tritt auf, falls das widget nur teilweise zu sehen ist</w:t>
-            </w:r>
-            <w:r>
-              <w:rPr>
-                <w:strike/>
-                <w:color w:val="5B9BD5" w:themeColor="accent1"/>
-              </w:rPr>
-              <w:t>, dh der endpunkt der linie ist nicht sichtbar</w:t>
+              <w:t xml:space="preserve">Tritt auf, falls das </w:t>
+            </w:r>
+            <w:proofErr w:type="spellStart"/>
+            <w:r>
+              <w:rPr>
+                <w:strike/>
+                <w:color w:val="5B9BD5" w:themeColor="accent1"/>
+              </w:rPr>
+              <w:t>widget</w:t>
+            </w:r>
+            <w:proofErr w:type="spellEnd"/>
+            <w:r>
+              <w:rPr>
+                <w:strike/>
+                <w:color w:val="5B9BD5" w:themeColor="accent1"/>
+              </w:rPr>
+              <w:t xml:space="preserve"> nur teilweise zu sehen ist</w:t>
+            </w:r>
+            <w:r>
+              <w:rPr>
+                <w:strike/>
+                <w:color w:val="5B9BD5" w:themeColor="accent1"/>
+              </w:rPr>
+              <w:t xml:space="preserve">, </w:t>
+            </w:r>
+            <w:proofErr w:type="spellStart"/>
+            <w:r>
+              <w:rPr>
+                <w:strike/>
+                <w:color w:val="5B9BD5" w:themeColor="accent1"/>
+              </w:rPr>
+              <w:t>dh</w:t>
+            </w:r>
+            <w:proofErr w:type="spellEnd"/>
+            <w:r>
+              <w:rPr>
+                <w:strike/>
+                <w:color w:val="5B9BD5" w:themeColor="accent1"/>
+              </w:rPr>
+              <w:t xml:space="preserve"> der </w:t>
+            </w:r>
+            <w:proofErr w:type="spellStart"/>
+            <w:r>
+              <w:rPr>
+                <w:strike/>
+                <w:color w:val="5B9BD5" w:themeColor="accent1"/>
+              </w:rPr>
+              <w:t>endpunkt</w:t>
+            </w:r>
+            <w:proofErr w:type="spellEnd"/>
+            <w:r>
+              <w:rPr>
+                <w:strike/>
+                <w:color w:val="5B9BD5" w:themeColor="accent1"/>
+              </w:rPr>
+              <w:t xml:space="preserve"> der </w:t>
+            </w:r>
+            <w:proofErr w:type="spellStart"/>
+            <w:r>
+              <w:rPr>
+                <w:strike/>
+                <w:color w:val="5B9BD5" w:themeColor="accent1"/>
+              </w:rPr>
+              <w:t>linie</w:t>
+            </w:r>
+            <w:proofErr w:type="spellEnd"/>
+            <w:r>
+              <w:rPr>
+                <w:strike/>
+                <w:color w:val="5B9BD5" w:themeColor="accent1"/>
+              </w:rPr>
+              <w:t xml:space="preserve"> ist nicht sichtbar</w:t>
             </w:r>
             <w:r>
               <w:rPr>
@@ -1233,7 +1802,39 @@
                 <w:strike/>
                 <w:color w:val="5B9BD5" w:themeColor="accent1"/>
               </w:rPr>
-              <w:t>immer so resuzen, dass keine rows halb geplot</w:t>
+              <w:t xml:space="preserve">immer so </w:t>
+            </w:r>
+            <w:proofErr w:type="spellStart"/>
+            <w:r>
+              <w:rPr>
+                <w:strike/>
+                <w:color w:val="5B9BD5" w:themeColor="accent1"/>
+              </w:rPr>
+              <w:t>resuzen</w:t>
+            </w:r>
+            <w:proofErr w:type="spellEnd"/>
+            <w:r>
+              <w:rPr>
+                <w:strike/>
+                <w:color w:val="5B9BD5" w:themeColor="accent1"/>
+              </w:rPr>
+              <w:t xml:space="preserve">, dass keine </w:t>
+            </w:r>
+            <w:proofErr w:type="spellStart"/>
+            <w:r>
+              <w:rPr>
+                <w:strike/>
+                <w:color w:val="5B9BD5" w:themeColor="accent1"/>
+              </w:rPr>
+              <w:t>rows</w:t>
+            </w:r>
+            <w:proofErr w:type="spellEnd"/>
+            <w:r>
+              <w:rPr>
+                <w:strike/>
+                <w:color w:val="5B9BD5" w:themeColor="accent1"/>
+              </w:rPr>
+              <w:t xml:space="preserve"> halb geplot</w:t>
             </w:r>
             <w:r>
               <w:rPr>
@@ -1275,7 +1876,55 @@
                 <w:strike/>
                 <w:color w:val="5B9BD5" w:themeColor="accent1"/>
               </w:rPr>
-              <w:t>Endpunkt zum plotten der linien wurde nicht ichtig gesetzt. Es wurde nach oben geplottet, anstatt nach unten</w:t>
+              <w:t xml:space="preserve">Endpunkt zum </w:t>
+            </w:r>
+            <w:proofErr w:type="spellStart"/>
+            <w:r>
+              <w:rPr>
+                <w:strike/>
+                <w:color w:val="5B9BD5" w:themeColor="accent1"/>
+              </w:rPr>
+              <w:t>plotten</w:t>
+            </w:r>
+            <w:proofErr w:type="spellEnd"/>
+            <w:r>
+              <w:rPr>
+                <w:strike/>
+                <w:color w:val="5B9BD5" w:themeColor="accent1"/>
+              </w:rPr>
+              <w:t xml:space="preserve"> der </w:t>
+            </w:r>
+            <w:proofErr w:type="spellStart"/>
+            <w:r>
+              <w:rPr>
+                <w:strike/>
+                <w:color w:val="5B9BD5" w:themeColor="accent1"/>
+              </w:rPr>
+              <w:t>linien</w:t>
+            </w:r>
+            <w:proofErr w:type="spellEnd"/>
+            <w:r>
+              <w:rPr>
+                <w:strike/>
+                <w:color w:val="5B9BD5" w:themeColor="accent1"/>
+              </w:rPr>
+              <w:t xml:space="preserve"> wurde nicht </w:t>
+            </w:r>
+            <w:proofErr w:type="spellStart"/>
+            <w:r>
+              <w:rPr>
+                <w:strike/>
+                <w:color w:val="5B9BD5" w:themeColor="accent1"/>
+              </w:rPr>
+              <w:t>ichtig</w:t>
+            </w:r>
+            <w:proofErr w:type="spellEnd"/>
+            <w:r>
+              <w:rPr>
+                <w:strike/>
+                <w:color w:val="5B9BD5" w:themeColor="accent1"/>
+              </w:rPr>
+              <w:t xml:space="preserve"> gesetzt. Es wurde nach oben geplottet, anstatt nach unten</w:t>
             </w:r>
           </w:p>
         </w:tc>
@@ -1419,7 +2068,39 @@
                 <w:strike/>
                 <w:color w:val="5B9BD5" w:themeColor="accent1"/>
               </w:rPr>
-              <w:t>Event Daten handling im rawdelegate ändern</w:t>
+              <w:t xml:space="preserve">Event Daten </w:t>
+            </w:r>
+            <w:proofErr w:type="spellStart"/>
+            <w:r>
+              <w:rPr>
+                <w:strike/>
+                <w:color w:val="5B9BD5" w:themeColor="accent1"/>
+              </w:rPr>
+              <w:t>handling</w:t>
+            </w:r>
+            <w:proofErr w:type="spellEnd"/>
+            <w:r>
+              <w:rPr>
+                <w:strike/>
+                <w:color w:val="5B9BD5" w:themeColor="accent1"/>
+              </w:rPr>
+              <w:t xml:space="preserve"> im </w:t>
+            </w:r>
+            <w:proofErr w:type="spellStart"/>
+            <w:r>
+              <w:rPr>
+                <w:strike/>
+                <w:color w:val="5B9BD5" w:themeColor="accent1"/>
+              </w:rPr>
+              <w:t>rawdelegate</w:t>
+            </w:r>
+            <w:proofErr w:type="spellEnd"/>
+            <w:r>
+              <w:rPr>
+                <w:strike/>
+                <w:color w:val="5B9BD5" w:themeColor="accent1"/>
+              </w:rPr>
+              <w:t xml:space="preserve"> ändern</w:t>
             </w:r>
           </w:p>
         </w:tc>
@@ -1445,7 +2126,23 @@
                 <w:strike/>
                 <w:color w:val="5B9BD5" w:themeColor="accent1"/>
               </w:rPr>
-              <w:t xml:space="preserve">Von Delegate aus </w:t>
+              <w:t xml:space="preserve">Von </w:t>
+            </w:r>
+            <w:proofErr w:type="spellStart"/>
+            <w:r>
+              <w:rPr>
+                <w:strike/>
+                <w:color w:val="5B9BD5" w:themeColor="accent1"/>
+              </w:rPr>
+              <w:t>Delegate</w:t>
+            </w:r>
+            <w:proofErr w:type="spellEnd"/>
+            <w:r>
+              <w:rPr>
+                <w:strike/>
+                <w:color w:val="5B9BD5" w:themeColor="accent1"/>
+              </w:rPr>
+              <w:t xml:space="preserve"> aus </w:t>
             </w:r>
             <w:r>
               <w:rPr>
@@ -1459,8 +2156,65 @@
                 <w:strike/>
                 <w:color w:val="5B9BD5" w:themeColor="accent1"/>
               </w:rPr>
-              <w:t>auf eventm odel zugreifen nicht auf member variable matrix</w:t>
-            </w:r>
+              <w:t xml:space="preserve">auf </w:t>
+            </w:r>
+            <w:proofErr w:type="spellStart"/>
+            <w:r>
+              <w:rPr>
+                <w:strike/>
+                <w:color w:val="5B9BD5" w:themeColor="accent1"/>
+              </w:rPr>
+              <w:t>eventm</w:t>
+            </w:r>
+            <w:proofErr w:type="spellEnd"/>
+            <w:r>
+              <w:rPr>
+                <w:strike/>
+                <w:color w:val="5B9BD5" w:themeColor="accent1"/>
+              </w:rPr>
+              <w:t xml:space="preserve"> </w:t>
+            </w:r>
+            <w:proofErr w:type="spellStart"/>
+            <w:r>
+              <w:rPr>
+                <w:strike/>
+                <w:color w:val="5B9BD5" w:themeColor="accent1"/>
+              </w:rPr>
+              <w:t>odel</w:t>
+            </w:r>
+            <w:proofErr w:type="spellEnd"/>
+            <w:r>
+              <w:rPr>
+                <w:strike/>
+                <w:color w:val="5B9BD5" w:themeColor="accent1"/>
+              </w:rPr>
+              <w:t xml:space="preserve"> zugreifen nicht auf </w:t>
+            </w:r>
+            <w:proofErr w:type="spellStart"/>
+            <w:r>
+              <w:rPr>
+                <w:strike/>
+                <w:color w:val="5B9BD5" w:themeColor="accent1"/>
+              </w:rPr>
+              <w:t>member</w:t>
+            </w:r>
+            <w:proofErr w:type="spellEnd"/>
+            <w:r>
+              <w:rPr>
+                <w:strike/>
+                <w:color w:val="5B9BD5" w:themeColor="accent1"/>
+              </w:rPr>
+              <w:t xml:space="preserve"> variable </w:t>
+            </w:r>
+            <w:proofErr w:type="spellStart"/>
+            <w:r>
+              <w:rPr>
+                <w:strike/>
+                <w:color w:val="5B9BD5" w:themeColor="accent1"/>
+              </w:rPr>
+              <w:t>matrix</w:t>
+            </w:r>
+            <w:proofErr w:type="spellEnd"/>
           </w:p>
         </w:tc>
         <w:tc>
@@ -1632,8 +2386,81 @@
                 <w:strike/>
                 <w:color w:val="5B9BD5" w:themeColor="accent1"/>
               </w:rPr>
-              <w:t>Selected events only aktiv – opacity der marker stimmt nicht mehr überin</w:t>
-            </w:r>
+              <w:t xml:space="preserve">Selected </w:t>
+            </w:r>
+            <w:proofErr w:type="spellStart"/>
+            <w:r>
+              <w:rPr>
+                <w:strike/>
+                <w:color w:val="5B9BD5" w:themeColor="accent1"/>
+              </w:rPr>
+              <w:t>events</w:t>
+            </w:r>
+            <w:proofErr w:type="spellEnd"/>
+            <w:r>
+              <w:rPr>
+                <w:strike/>
+                <w:color w:val="5B9BD5" w:themeColor="accent1"/>
+              </w:rPr>
+              <w:t xml:space="preserve"> </w:t>
+            </w:r>
+            <w:proofErr w:type="spellStart"/>
+            <w:r>
+              <w:rPr>
+                <w:strike/>
+                <w:color w:val="5B9BD5" w:themeColor="accent1"/>
+              </w:rPr>
+              <w:t>only</w:t>
+            </w:r>
+            <w:proofErr w:type="spellEnd"/>
+            <w:r>
+              <w:rPr>
+                <w:strike/>
+                <w:color w:val="5B9BD5" w:themeColor="accent1"/>
+              </w:rPr>
+              <w:t xml:space="preserve"> aktiv – </w:t>
+            </w:r>
+            <w:proofErr w:type="spellStart"/>
+            <w:r>
+              <w:rPr>
+                <w:strike/>
+                <w:color w:val="5B9BD5" w:themeColor="accent1"/>
+              </w:rPr>
+              <w:t>opacity</w:t>
+            </w:r>
+            <w:proofErr w:type="spellEnd"/>
+            <w:r>
+              <w:rPr>
+                <w:strike/>
+                <w:color w:val="5B9BD5" w:themeColor="accent1"/>
+              </w:rPr>
+              <w:t xml:space="preserve"> der </w:t>
+            </w:r>
+            <w:proofErr w:type="spellStart"/>
+            <w:r>
+              <w:rPr>
+                <w:strike/>
+                <w:color w:val="5B9BD5" w:themeColor="accent1"/>
+              </w:rPr>
+              <w:t>marker</w:t>
+            </w:r>
+            <w:proofErr w:type="spellEnd"/>
+            <w:r>
+              <w:rPr>
+                <w:strike/>
+                <w:color w:val="5B9BD5" w:themeColor="accent1"/>
+              </w:rPr>
+              <w:t xml:space="preserve"> stimmt nicht mehr </w:t>
+            </w:r>
+            <w:proofErr w:type="spellStart"/>
+            <w:r>
+              <w:rPr>
+                <w:strike/>
+                <w:color w:val="5B9BD5" w:themeColor="accent1"/>
+              </w:rPr>
+              <w:t>überin</w:t>
+            </w:r>
+            <w:proofErr w:type="spellEnd"/>
           </w:p>
         </w:tc>
         <w:tc>
@@ -1679,8 +2506,97 @@
                 <w:strike/>
                 <w:color w:val="5B9BD5" w:themeColor="accent1"/>
               </w:rPr>
-              <w:t>Table view selection beahviour war auf selectRows eingestellt -&gt; es wurde immer min Anzahl von spalten mal gepaintet -&gt; es wurde übereinander gepaintet</w:t>
-            </w:r>
+              <w:t xml:space="preserve">Table </w:t>
+            </w:r>
+            <w:proofErr w:type="spellStart"/>
+            <w:r>
+              <w:rPr>
+                <w:strike/>
+                <w:color w:val="5B9BD5" w:themeColor="accent1"/>
+              </w:rPr>
+              <w:t>view</w:t>
+            </w:r>
+            <w:proofErr w:type="spellEnd"/>
+            <w:r>
+              <w:rPr>
+                <w:strike/>
+                <w:color w:val="5B9BD5" w:themeColor="accent1"/>
+              </w:rPr>
+              <w:t xml:space="preserve"> </w:t>
+            </w:r>
+            <w:proofErr w:type="spellStart"/>
+            <w:r>
+              <w:rPr>
+                <w:strike/>
+                <w:color w:val="5B9BD5" w:themeColor="accent1"/>
+              </w:rPr>
+              <w:t>selection</w:t>
+            </w:r>
+            <w:proofErr w:type="spellEnd"/>
+            <w:r>
+              <w:rPr>
+                <w:strike/>
+                <w:color w:val="5B9BD5" w:themeColor="accent1"/>
+              </w:rPr>
+              <w:t xml:space="preserve"> </w:t>
+            </w:r>
+            <w:proofErr w:type="spellStart"/>
+            <w:r>
+              <w:rPr>
+                <w:strike/>
+                <w:color w:val="5B9BD5" w:themeColor="accent1"/>
+              </w:rPr>
+              <w:t>beahviour</w:t>
+            </w:r>
+            <w:proofErr w:type="spellEnd"/>
+            <w:r>
+              <w:rPr>
+                <w:strike/>
+                <w:color w:val="5B9BD5" w:themeColor="accent1"/>
+              </w:rPr>
+              <w:t xml:space="preserve"> war auf </w:t>
+            </w:r>
+            <w:proofErr w:type="spellStart"/>
+            <w:r>
+              <w:rPr>
+                <w:strike/>
+                <w:color w:val="5B9BD5" w:themeColor="accent1"/>
+              </w:rPr>
+              <w:t>selectRows</w:t>
+            </w:r>
+            <w:proofErr w:type="spellEnd"/>
+            <w:r>
+              <w:rPr>
+                <w:strike/>
+                <w:color w:val="5B9BD5" w:themeColor="accent1"/>
+              </w:rPr>
+              <w:t xml:space="preserve"> eingestellt -&gt; es wurde immer min Anzahl von spalten mal </w:t>
+            </w:r>
+            <w:proofErr w:type="spellStart"/>
+            <w:r>
+              <w:rPr>
+                <w:strike/>
+                <w:color w:val="5B9BD5" w:themeColor="accent1"/>
+              </w:rPr>
+              <w:t>gepaintet</w:t>
+            </w:r>
+            <w:proofErr w:type="spellEnd"/>
+            <w:r>
+              <w:rPr>
+                <w:strike/>
+                <w:color w:val="5B9BD5" w:themeColor="accent1"/>
+              </w:rPr>
+              <w:t xml:space="preserve"> -&gt; es wurde übereinander </w:t>
+            </w:r>
+            <w:proofErr w:type="spellStart"/>
+            <w:r>
+              <w:rPr>
+                <w:strike/>
+                <w:color w:val="5B9BD5" w:themeColor="accent1"/>
+              </w:rPr>
+              <w:t>gepaintet</w:t>
+            </w:r>
+            <w:proofErr w:type="spellEnd"/>
           </w:p>
         </w:tc>
       </w:tr>
@@ -1809,8 +2725,16 @@
               <w:rPr>
                 <w:color w:val="5B9BD5" w:themeColor="accent1"/>
               </w:rPr>
-              <w:t>Bei sehr schnellen scrollen gibt es immer noch datenladeprobleme</w:t>
-            </w:r>
+              <w:t xml:space="preserve">Bei sehr schnellen scrollen gibt es immer noch </w:t>
+            </w:r>
+            <w:proofErr w:type="spellStart"/>
+            <w:r>
+              <w:rPr>
+                <w:color w:val="5B9BD5" w:themeColor="accent1"/>
+              </w:rPr>
+              <w:t>datenladeprobleme</w:t>
+            </w:r>
+            <w:proofErr w:type="spellEnd"/>
           </w:p>
         </w:tc>
         <w:tc>
@@ -1979,7 +2903,35 @@
               <w:rPr>
                 <w:color w:val="5B9BD5" w:themeColor="accent1"/>
               </w:rPr>
-              <w:t>Effizienz von rawdelagate paint() überprüfen</w:t>
+              <w:t xml:space="preserve">Effizienz von </w:t>
+            </w:r>
+            <w:proofErr w:type="spellStart"/>
+            <w:r>
+              <w:rPr>
+                <w:color w:val="5B9BD5" w:themeColor="accent1"/>
+              </w:rPr>
+              <w:t>rawdelagate</w:t>
+            </w:r>
+            <w:proofErr w:type="spellEnd"/>
+            <w:r>
+              <w:rPr>
+                <w:color w:val="5B9BD5" w:themeColor="accent1"/>
+              </w:rPr>
+              <w:t xml:space="preserve"> </w:t>
+            </w:r>
+            <w:proofErr w:type="spellStart"/>
+            <w:r>
+              <w:rPr>
+                <w:color w:val="5B9BD5" w:themeColor="accent1"/>
+              </w:rPr>
+              <w:t>paint</w:t>
+            </w:r>
+            <w:proofErr w:type="spellEnd"/>
+            <w:r>
+              <w:rPr>
+                <w:color w:val="5B9BD5" w:themeColor="accent1"/>
+              </w:rPr>
+              <w:t>() überprüfen</w:t>
             </w:r>
           </w:p>
         </w:tc>
@@ -2003,13 +2955,69 @@
               <w:rPr>
                 <w:color w:val="5B9BD5" w:themeColor="accent1"/>
               </w:rPr>
-              <w:t>Hier wird manuell der viewport geupdatet – ist das effizient?</w:t>
-            </w:r>
-            <w:r>
-              <w:rPr>
-                <w:color w:val="5B9BD5" w:themeColor="accent1"/>
-              </w:rPr>
-              <w:t xml:space="preserve"> – wird evtl 2 mal gepaintet obwohl nur einmal be</w:t>
+              <w:t xml:space="preserve">Hier wird manuell der </w:t>
+            </w:r>
+            <w:proofErr w:type="spellStart"/>
+            <w:r>
+              <w:rPr>
+                <w:color w:val="5B9BD5" w:themeColor="accent1"/>
+              </w:rPr>
+              <w:t>viewport</w:t>
+            </w:r>
+            <w:proofErr w:type="spellEnd"/>
+            <w:r>
+              <w:rPr>
+                <w:color w:val="5B9BD5" w:themeColor="accent1"/>
+              </w:rPr>
+              <w:t xml:space="preserve"> </w:t>
+            </w:r>
+            <w:proofErr w:type="spellStart"/>
+            <w:r>
+              <w:rPr>
+                <w:color w:val="5B9BD5" w:themeColor="accent1"/>
+              </w:rPr>
+              <w:t>geupdatet</w:t>
+            </w:r>
+            <w:proofErr w:type="spellEnd"/>
+            <w:r>
+              <w:rPr>
+                <w:color w:val="5B9BD5" w:themeColor="accent1"/>
+              </w:rPr>
+              <w:t xml:space="preserve"> – ist das effizient?</w:t>
+            </w:r>
+            <w:r>
+              <w:rPr>
+                <w:color w:val="5B9BD5" w:themeColor="accent1"/>
+              </w:rPr>
+              <w:t xml:space="preserve"> – wird </w:t>
+            </w:r>
+            <w:proofErr w:type="spellStart"/>
+            <w:r>
+              <w:rPr>
+                <w:color w:val="5B9BD5" w:themeColor="accent1"/>
+              </w:rPr>
+              <w:t>evtl</w:t>
+            </w:r>
+            <w:proofErr w:type="spellEnd"/>
+            <w:r>
+              <w:rPr>
+                <w:color w:val="5B9BD5" w:themeColor="accent1"/>
+              </w:rPr>
+              <w:t xml:space="preserve"> 2 mal </w:t>
+            </w:r>
+            <w:proofErr w:type="spellStart"/>
+            <w:r>
+              <w:rPr>
+                <w:color w:val="5B9BD5" w:themeColor="accent1"/>
+              </w:rPr>
+              <w:t>gepaintet</w:t>
+            </w:r>
+            <w:proofErr w:type="spellEnd"/>
+            <w:r>
+              <w:rPr>
+                <w:color w:val="5B9BD5" w:themeColor="accent1"/>
+              </w:rPr>
+              <w:t xml:space="preserve"> obwohl nur einmal be</w:t>
             </w:r>
             <w:r>
               <w:rPr>
@@ -2098,8 +3106,17 @@
                 <w:strike/>
                 <w:color w:val="5B9BD5" w:themeColor="accent1"/>
               </w:rPr>
-              <w:t>Data window</w:t>
-            </w:r>
+              <w:t xml:space="preserve">Data </w:t>
+            </w:r>
+            <w:proofErr w:type="spellStart"/>
+            <w:r>
+              <w:rPr>
+                <w:strike/>
+                <w:color w:val="5B9BD5" w:themeColor="accent1"/>
+              </w:rPr>
+              <w:t>window</w:t>
+            </w:r>
+            <w:proofErr w:type="spellEnd"/>
           </w:p>
         </w:tc>
         <w:tc>
@@ -2180,12 +3197,21 @@
                 <w:color w:val="5B9BD5" w:themeColor="accent1"/>
               </w:rPr>
             </w:pPr>
-            <w:r>
-              <w:rPr>
-                <w:strike/>
-                <w:color w:val="5B9BD5" w:themeColor="accent1"/>
-              </w:rPr>
-              <w:t>Selecting führt zum Sprung ganz nach vorne</w:t>
+            <w:proofErr w:type="spellStart"/>
+            <w:r>
+              <w:rPr>
+                <w:strike/>
+                <w:color w:val="5B9BD5" w:themeColor="accent1"/>
+              </w:rPr>
+              <w:t>Selecting</w:t>
+            </w:r>
+            <w:proofErr w:type="spellEnd"/>
+            <w:r>
+              <w:rPr>
+                <w:strike/>
+                <w:color w:val="5B9BD5" w:themeColor="accent1"/>
+              </w:rPr>
+              <w:t xml:space="preserve"> führt zum Sprung ganz nach vorne</w:t>
             </w:r>
           </w:p>
         </w:tc>
@@ -2206,13 +3232,31 @@
                 <w:color w:val="5B9BD5" w:themeColor="accent1"/>
               </w:rPr>
             </w:pPr>
-            <w:r>
-              <w:rPr>
-                <w:strike/>
-                <w:color w:val="5B9BD5" w:themeColor="accent1"/>
-              </w:rPr>
-              <w:t>AbsFiffCursor wird vermutlich resettet</w:t>
-            </w:r>
+            <w:proofErr w:type="spellStart"/>
+            <w:r>
+              <w:rPr>
+                <w:strike/>
+                <w:color w:val="5B9BD5" w:themeColor="accent1"/>
+              </w:rPr>
+              <w:t>AbsFiffCursor</w:t>
+            </w:r>
+            <w:proofErr w:type="spellEnd"/>
+            <w:r>
+              <w:rPr>
+                <w:strike/>
+                <w:color w:val="5B9BD5" w:themeColor="accent1"/>
+              </w:rPr>
+              <w:t xml:space="preserve"> wird vermutlich </w:t>
+            </w:r>
+            <w:proofErr w:type="spellStart"/>
+            <w:r>
+              <w:rPr>
+                <w:strike/>
+                <w:color w:val="5B9BD5" w:themeColor="accent1"/>
+              </w:rPr>
+              <w:t>resettet</w:t>
+            </w:r>
+            <w:proofErr w:type="spellEnd"/>
           </w:p>
         </w:tc>
         <w:tc>
@@ -2234,12 +3278,37 @@
                 <w:color w:val="5B9BD5" w:themeColor="accent1"/>
               </w:rPr>
             </w:pPr>
-            <w:r>
-              <w:rPr>
-                <w:strike/>
-                <w:color w:val="5B9BD5" w:themeColor="accent1"/>
-              </w:rPr>
-              <w:t xml:space="preserve">Aut Scroll des views </w:t>
+            <w:proofErr w:type="spellStart"/>
+            <w:r>
+              <w:rPr>
+                <w:strike/>
+                <w:color w:val="5B9BD5" w:themeColor="accent1"/>
+              </w:rPr>
+              <w:t>Aut</w:t>
+            </w:r>
+            <w:proofErr w:type="spellEnd"/>
+            <w:r>
+              <w:rPr>
+                <w:strike/>
+                <w:color w:val="5B9BD5" w:themeColor="accent1"/>
+              </w:rPr>
+              <w:t xml:space="preserve"> Scroll des </w:t>
+            </w:r>
+            <w:proofErr w:type="spellStart"/>
+            <w:r>
+              <w:rPr>
+                <w:strike/>
+                <w:color w:val="5B9BD5" w:themeColor="accent1"/>
+              </w:rPr>
+              <w:t>views</w:t>
+            </w:r>
+            <w:proofErr w:type="spellEnd"/>
+            <w:r>
+              <w:rPr>
+                <w:strike/>
+                <w:color w:val="5B9BD5" w:themeColor="accent1"/>
+              </w:rPr>
+              <w:t xml:space="preserve"> </w:t>
             </w:r>
             <w:r>
               <w:rPr>
@@ -2303,8 +3372,17 @@
                 <w:strike/>
                 <w:color w:val="5B9BD5" w:themeColor="accent1"/>
               </w:rPr>
-              <w:t>Data window</w:t>
-            </w:r>
+              <w:t xml:space="preserve">Data </w:t>
+            </w:r>
+            <w:proofErr w:type="spellStart"/>
+            <w:r>
+              <w:rPr>
+                <w:strike/>
+                <w:color w:val="5B9BD5" w:themeColor="accent1"/>
+              </w:rPr>
+              <w:t>window</w:t>
+            </w:r>
+            <w:proofErr w:type="spellEnd"/>
           </w:p>
         </w:tc>
         <w:tc>
@@ -2390,7 +3468,71 @@
                 <w:strike/>
                 <w:color w:val="5B9BD5" w:themeColor="accent1"/>
               </w:rPr>
-              <w:t>Event() funktion nach anderem events suchen lassen (paint event wird zu häufig aufgerufen)</w:t>
+              <w:t xml:space="preserve">Event() </w:t>
+            </w:r>
+            <w:proofErr w:type="spellStart"/>
+            <w:r>
+              <w:rPr>
+                <w:strike/>
+                <w:color w:val="5B9BD5" w:themeColor="accent1"/>
+              </w:rPr>
+              <w:t>funktion</w:t>
+            </w:r>
+            <w:proofErr w:type="spellEnd"/>
+            <w:r>
+              <w:rPr>
+                <w:strike/>
+                <w:color w:val="5B9BD5" w:themeColor="accent1"/>
+              </w:rPr>
+              <w:t xml:space="preserve"> nach anderem </w:t>
+            </w:r>
+            <w:proofErr w:type="spellStart"/>
+            <w:r>
+              <w:rPr>
+                <w:strike/>
+                <w:color w:val="5B9BD5" w:themeColor="accent1"/>
+              </w:rPr>
+              <w:t>events</w:t>
+            </w:r>
+            <w:proofErr w:type="spellEnd"/>
+            <w:r>
+              <w:rPr>
+                <w:strike/>
+                <w:color w:val="5B9BD5" w:themeColor="accent1"/>
+              </w:rPr>
+              <w:t xml:space="preserve"> suchen lassen (</w:t>
+            </w:r>
+            <w:proofErr w:type="spellStart"/>
+            <w:r>
+              <w:rPr>
+                <w:strike/>
+                <w:color w:val="5B9BD5" w:themeColor="accent1"/>
+              </w:rPr>
+              <w:t>paint</w:t>
+            </w:r>
+            <w:proofErr w:type="spellEnd"/>
+            <w:r>
+              <w:rPr>
+                <w:strike/>
+                <w:color w:val="5B9BD5" w:themeColor="accent1"/>
+              </w:rPr>
+              <w:t xml:space="preserve"> </w:t>
+            </w:r>
+            <w:proofErr w:type="spellStart"/>
+            <w:r>
+              <w:rPr>
+                <w:strike/>
+                <w:color w:val="5B9BD5" w:themeColor="accent1"/>
+              </w:rPr>
+              <w:t>event</w:t>
+            </w:r>
+            <w:proofErr w:type="spellEnd"/>
+            <w:r>
+              <w:rPr>
+                <w:strike/>
+                <w:color w:val="5B9BD5" w:themeColor="accent1"/>
+              </w:rPr>
+              <w:t xml:space="preserve"> wird zu häufig aufgerufen)</w:t>
             </w:r>
           </w:p>
         </w:tc>
@@ -2416,15 +3558,40 @@
                 <w:strike/>
                 <w:color w:val="5B9BD5" w:themeColor="accent1"/>
               </w:rPr>
-              <w:t>Problem ensteht bei ausdocken und wiedereindocken</w:t>
-            </w:r>
-            <w:r>
-              <w:rPr>
-                <w:strike/>
-                <w:color w:val="5B9BD5" w:themeColor="accent1"/>
-              </w:rPr>
-              <w:t xml:space="preserve"> durch doppelklick</w:t>
-            </w:r>
+              <w:t xml:space="preserve">Problem </w:t>
+            </w:r>
+            <w:proofErr w:type="spellStart"/>
+            <w:r>
+              <w:rPr>
+                <w:strike/>
+                <w:color w:val="5B9BD5" w:themeColor="accent1"/>
+              </w:rPr>
+              <w:t>ensteht</w:t>
+            </w:r>
+            <w:proofErr w:type="spellEnd"/>
+            <w:r>
+              <w:rPr>
+                <w:strike/>
+                <w:color w:val="5B9BD5" w:themeColor="accent1"/>
+              </w:rPr>
+              <w:t xml:space="preserve"> bei ausdocken und wiedereindocken</w:t>
+            </w:r>
+            <w:r>
+              <w:rPr>
+                <w:strike/>
+                <w:color w:val="5B9BD5" w:themeColor="accent1"/>
+              </w:rPr>
+              <w:t xml:space="preserve"> durch </w:t>
+            </w:r>
+            <w:proofErr w:type="spellStart"/>
+            <w:r>
+              <w:rPr>
+                <w:strike/>
+                <w:color w:val="5B9BD5" w:themeColor="accent1"/>
+              </w:rPr>
+              <w:t>doppelklick</w:t>
+            </w:r>
+            <w:proofErr w:type="spellEnd"/>
           </w:p>
         </w:tc>
         <w:tc>
@@ -2453,13 +3620,31 @@
               </w:rPr>
               <w:t xml:space="preserve">Mittels </w:t>
             </w:r>
-            <w:r>
-              <w:rPr>
-                <w:strike/>
-                <w:color w:val="5B9BD5" w:themeColor="accent1"/>
-              </w:rPr>
-              <w:t>connects gelöst. Siehe konstruktor</w:t>
-            </w:r>
+            <w:proofErr w:type="spellStart"/>
+            <w:r>
+              <w:rPr>
+                <w:strike/>
+                <w:color w:val="5B9BD5" w:themeColor="accent1"/>
+              </w:rPr>
+              <w:t>connects</w:t>
+            </w:r>
+            <w:proofErr w:type="spellEnd"/>
+            <w:r>
+              <w:rPr>
+                <w:strike/>
+                <w:color w:val="5B9BD5" w:themeColor="accent1"/>
+              </w:rPr>
+              <w:t xml:space="preserve"> gelöst. Siehe </w:t>
+            </w:r>
+            <w:proofErr w:type="spellStart"/>
+            <w:r>
+              <w:rPr>
+                <w:strike/>
+                <w:color w:val="5B9BD5" w:themeColor="accent1"/>
+              </w:rPr>
+              <w:t>konstruktor</w:t>
+            </w:r>
+            <w:proofErr w:type="spellEnd"/>
           </w:p>
         </w:tc>
       </w:tr>
@@ -2512,8 +3697,16 @@
               <w:rPr>
                 <w:color w:val="5B9BD5" w:themeColor="accent1"/>
               </w:rPr>
-              <w:t>Data window</w:t>
-            </w:r>
+              <w:t xml:space="preserve">Data </w:t>
+            </w:r>
+            <w:proofErr w:type="spellStart"/>
+            <w:r>
+              <w:rPr>
+                <w:color w:val="5B9BD5" w:themeColor="accent1"/>
+              </w:rPr>
+              <w:t>window</w:t>
+            </w:r>
+            <w:proofErr w:type="spellEnd"/>
           </w:p>
         </w:tc>
         <w:tc>
@@ -2582,11 +3775,47 @@
                 <w:color w:val="5B9BD5" w:themeColor="accent1"/>
               </w:rPr>
             </w:pPr>
-            <w:r>
-              <w:rPr>
-                <w:color w:val="5B9BD5" w:themeColor="accent1"/>
-              </w:rPr>
-              <w:t>Doppelklich auf dock widget – resize funktioniert erst später</w:t>
+            <w:proofErr w:type="spellStart"/>
+            <w:r>
+              <w:rPr>
+                <w:color w:val="5B9BD5" w:themeColor="accent1"/>
+              </w:rPr>
+              <w:t>Doppelklich</w:t>
+            </w:r>
+            <w:proofErr w:type="spellEnd"/>
+            <w:r>
+              <w:rPr>
+                <w:color w:val="5B9BD5" w:themeColor="accent1"/>
+              </w:rPr>
+              <w:t xml:space="preserve"> auf dock </w:t>
+            </w:r>
+            <w:proofErr w:type="spellStart"/>
+            <w:r>
+              <w:rPr>
+                <w:color w:val="5B9BD5" w:themeColor="accent1"/>
+              </w:rPr>
+              <w:t>widget</w:t>
+            </w:r>
+            <w:proofErr w:type="spellEnd"/>
+            <w:r>
+              <w:rPr>
+                <w:color w:val="5B9BD5" w:themeColor="accent1"/>
+              </w:rPr>
+              <w:t xml:space="preserve"> – </w:t>
+            </w:r>
+            <w:proofErr w:type="spellStart"/>
+            <w:r>
+              <w:rPr>
+                <w:color w:val="5B9BD5" w:themeColor="accent1"/>
+              </w:rPr>
+              <w:t>resize</w:t>
+            </w:r>
+            <w:proofErr w:type="spellEnd"/>
+            <w:r>
+              <w:rPr>
+                <w:color w:val="5B9BD5" w:themeColor="accent1"/>
+              </w:rPr>
+              <w:t xml:space="preserve"> funktioniert erst später</w:t>
             </w:r>
           </w:p>
         </w:tc>
@@ -2610,8 +3839,58 @@
               <w:rPr>
                 <w:color w:val="5B9BD5" w:themeColor="accent1"/>
               </w:rPr>
-              <w:t>Siehe if anweisung oldSize==newSize</w:t>
-            </w:r>
+              <w:t xml:space="preserve">Siehe </w:t>
+            </w:r>
+            <w:proofErr w:type="spellStart"/>
+            <w:r>
+              <w:rPr>
+                <w:color w:val="5B9BD5" w:themeColor="accent1"/>
+              </w:rPr>
+              <w:t>if</w:t>
+            </w:r>
+            <w:proofErr w:type="spellEnd"/>
+            <w:r>
+              <w:rPr>
+                <w:color w:val="5B9BD5" w:themeColor="accent1"/>
+              </w:rPr>
+              <w:t xml:space="preserve"> </w:t>
+            </w:r>
+            <w:proofErr w:type="spellStart"/>
+            <w:r>
+              <w:rPr>
+                <w:color w:val="5B9BD5" w:themeColor="accent1"/>
+              </w:rPr>
+              <w:t>anweisung</w:t>
+            </w:r>
+            <w:proofErr w:type="spellEnd"/>
+            <w:r>
+              <w:rPr>
+                <w:color w:val="5B9BD5" w:themeColor="accent1"/>
+              </w:rPr>
+              <w:t xml:space="preserve"> </w:t>
+            </w:r>
+            <w:proofErr w:type="spellStart"/>
+            <w:r>
+              <w:rPr>
+                <w:color w:val="5B9BD5" w:themeColor="accent1"/>
+              </w:rPr>
+              <w:t>oldSize</w:t>
+            </w:r>
+            <w:proofErr w:type="spellEnd"/>
+            <w:r>
+              <w:rPr>
+                <w:color w:val="5B9BD5" w:themeColor="accent1"/>
+              </w:rPr>
+              <w:t>==</w:t>
+            </w:r>
+            <w:proofErr w:type="spellStart"/>
+            <w:r>
+              <w:rPr>
+                <w:color w:val="5B9BD5" w:themeColor="accent1"/>
+              </w:rPr>
+              <w:t>newSize</w:t>
+            </w:r>
+            <w:proofErr w:type="spellEnd"/>
           </w:p>
         </w:tc>
         <w:tc>
@@ -2686,8 +3965,16 @@
               <w:rPr>
                 <w:color w:val="5B9BD5" w:themeColor="accent1"/>
               </w:rPr>
-              <w:t>Data / Event window</w:t>
-            </w:r>
+              <w:t xml:space="preserve">Data / Event </w:t>
+            </w:r>
+            <w:proofErr w:type="spellStart"/>
+            <w:r>
+              <w:rPr>
+                <w:color w:val="5B9BD5" w:themeColor="accent1"/>
+              </w:rPr>
+              <w:t>window</w:t>
+            </w:r>
+            <w:proofErr w:type="spellEnd"/>
           </w:p>
         </w:tc>
         <w:tc>
@@ -2760,7 +4047,21 @@
               <w:rPr>
                 <w:color w:val="5B9BD5" w:themeColor="accent1"/>
               </w:rPr>
-              <w:t>Add event fehlerhaft</w:t>
+              <w:t xml:space="preserve">Add </w:t>
+            </w:r>
+            <w:proofErr w:type="spellStart"/>
+            <w:r>
+              <w:rPr>
+                <w:color w:val="5B9BD5" w:themeColor="accent1"/>
+              </w:rPr>
+              <w:t>event</w:t>
+            </w:r>
+            <w:proofErr w:type="spellEnd"/>
+            <w:r>
+              <w:rPr>
+                <w:color w:val="5B9BD5" w:themeColor="accent1"/>
+              </w:rPr>
+              <w:t xml:space="preserve"> fehlerhaft</w:t>
             </w:r>
           </w:p>
         </w:tc>
@@ -2784,7 +4085,35 @@
               <w:rPr>
                 <w:color w:val="5B9BD5" w:themeColor="accent1"/>
               </w:rPr>
-              <w:t>Wenn event ganz rechts von vorhandenen events angefügt wird – Marker wird erst zu spät übernommen</w:t>
+              <w:t xml:space="preserve">Wenn </w:t>
+            </w:r>
+            <w:proofErr w:type="spellStart"/>
+            <w:r>
+              <w:rPr>
+                <w:color w:val="5B9BD5" w:themeColor="accent1"/>
+              </w:rPr>
+              <w:t>event</w:t>
+            </w:r>
+            <w:proofErr w:type="spellEnd"/>
+            <w:r>
+              <w:rPr>
+                <w:color w:val="5B9BD5" w:themeColor="accent1"/>
+              </w:rPr>
+              <w:t xml:space="preserve"> ganz rechts von vorhandenen </w:t>
+            </w:r>
+            <w:proofErr w:type="spellStart"/>
+            <w:r>
+              <w:rPr>
+                <w:color w:val="5B9BD5" w:themeColor="accent1"/>
+              </w:rPr>
+              <w:t>events</w:t>
+            </w:r>
+            <w:proofErr w:type="spellEnd"/>
+            <w:r>
+              <w:rPr>
+                <w:color w:val="5B9BD5" w:themeColor="accent1"/>
+              </w:rPr>
+              <w:t xml:space="preserve"> angefügt wird – Marker wird erst zu spät übernommen</w:t>
             </w:r>
           </w:p>
         </w:tc>
@@ -2859,8 +4188,16 @@
               <w:rPr>
                 <w:color w:val="5B9BD5" w:themeColor="accent1"/>
               </w:rPr>
-              <w:t>Data window</w:t>
-            </w:r>
+              <w:t xml:space="preserve">Data </w:t>
+            </w:r>
+            <w:proofErr w:type="spellStart"/>
+            <w:r>
+              <w:rPr>
+                <w:color w:val="5B9BD5" w:themeColor="accent1"/>
+              </w:rPr>
+              <w:t>window</w:t>
+            </w:r>
+            <w:proofErr w:type="spellEnd"/>
           </w:p>
         </w:tc>
         <w:tc>
@@ -2929,11 +4266,47 @@
                 <w:color w:val="5B9BD5" w:themeColor="accent1"/>
               </w:rPr>
             </w:pPr>
-            <w:r>
-              <w:rPr>
-                <w:color w:val="5B9BD5" w:themeColor="accent1"/>
-              </w:rPr>
-              <w:t>Resizing bei doppelklich auf window title</w:t>
+            <w:proofErr w:type="spellStart"/>
+            <w:r>
+              <w:rPr>
+                <w:color w:val="5B9BD5" w:themeColor="accent1"/>
+              </w:rPr>
+              <w:t>Resizing</w:t>
+            </w:r>
+            <w:proofErr w:type="spellEnd"/>
+            <w:r>
+              <w:rPr>
+                <w:color w:val="5B9BD5" w:themeColor="accent1"/>
+              </w:rPr>
+              <w:t xml:space="preserve"> bei </w:t>
+            </w:r>
+            <w:proofErr w:type="spellStart"/>
+            <w:r>
+              <w:rPr>
+                <w:color w:val="5B9BD5" w:themeColor="accent1"/>
+              </w:rPr>
+              <w:t>doppelklich</w:t>
+            </w:r>
+            <w:proofErr w:type="spellEnd"/>
+            <w:r>
+              <w:rPr>
+                <w:color w:val="5B9BD5" w:themeColor="accent1"/>
+              </w:rPr>
+              <w:t xml:space="preserve"> auf </w:t>
+            </w:r>
+            <w:proofErr w:type="spellStart"/>
+            <w:r>
+              <w:rPr>
+                <w:color w:val="5B9BD5" w:themeColor="accent1"/>
+              </w:rPr>
+              <w:t>window</w:t>
+            </w:r>
+            <w:proofErr w:type="spellEnd"/>
+            <w:r>
+              <w:rPr>
+                <w:color w:val="5B9BD5" w:themeColor="accent1"/>
+              </w:rPr>
+              <w:t xml:space="preserve"> title</w:t>
             </w:r>
           </w:p>
         </w:tc>
@@ -2953,8 +4326,6 @@
                 <w:color w:val="5B9BD5" w:themeColor="accent1"/>
               </w:rPr>
             </w:pPr>
-            <w:bookmarkStart w:id="0" w:name="_GoBack"/>
-            <w:bookmarkEnd w:id="0"/>
           </w:p>
         </w:tc>
         <w:tc>
@@ -3025,6 +4396,20 @@
                 <w:color w:val="5B9BD5" w:themeColor="accent1"/>
               </w:rPr>
             </w:pPr>
+            <w:r>
+              <w:rPr>
+                <w:color w:val="5B9BD5" w:themeColor="accent1"/>
+              </w:rPr>
+              <w:t xml:space="preserve">Main </w:t>
+            </w:r>
+            <w:proofErr w:type="spellStart"/>
+            <w:r>
+              <w:rPr>
+                <w:color w:val="5B9BD5" w:themeColor="accent1"/>
+              </w:rPr>
+              <w:t>window</w:t>
+            </w:r>
+            <w:proofErr w:type="spellEnd"/>
           </w:p>
         </w:tc>
         <w:tc>
@@ -3044,6 +4429,12 @@
                 <w:color w:val="5B9BD5" w:themeColor="accent1"/>
               </w:rPr>
             </w:pPr>
+            <w:r>
+              <w:rPr>
+                <w:color w:val="5B9BD5" w:themeColor="accent1"/>
+              </w:rPr>
+              <w:t>0</w:t>
+            </w:r>
           </w:p>
         </w:tc>
         <w:tc>
@@ -3063,6 +4454,12 @@
                 <w:color w:val="5B9BD5" w:themeColor="accent1"/>
               </w:rPr>
             </w:pPr>
+            <w:r>
+              <w:rPr>
+                <w:color w:val="5B9BD5" w:themeColor="accent1"/>
+              </w:rPr>
+              <w:t>+</w:t>
+            </w:r>
           </w:p>
         </w:tc>
         <w:tc>
@@ -3079,8 +4476,16 @@
               <w:cnfStyle w:val="000000100000" w:firstRow="0" w:lastRow="0" w:firstColumn="0" w:lastColumn="0" w:oddVBand="0" w:evenVBand="0" w:oddHBand="1" w:evenHBand="0" w:firstRowFirstColumn="0" w:firstRowLastColumn="0" w:lastRowFirstColumn="0" w:lastRowLastColumn="0"/>
               <w:rPr>
                 <w:color w:val="5B9BD5" w:themeColor="accent1"/>
-              </w:rPr>
-            </w:pPr>
+                <w:lang w:val="en-US"/>
+              </w:rPr>
+            </w:pPr>
+            <w:r>
+              <w:rPr>
+                <w:color w:val="5B9BD5" w:themeColor="accent1"/>
+                <w:lang w:val="en-US"/>
+              </w:rPr>
+              <w:t>Dock widget und central widget problem</w:t>
+            </w:r>
           </w:p>
         </w:tc>
         <w:tc>
@@ -3097,8 +4502,16 @@
               <w:cnfStyle w:val="000000100000" w:firstRow="0" w:lastRow="0" w:firstColumn="0" w:lastColumn="0" w:oddVBand="0" w:evenVBand="0" w:oddHBand="1" w:evenHBand="0" w:firstRowFirstColumn="0" w:firstRowLastColumn="0" w:lastRowFirstColumn="0" w:lastRowLastColumn="0"/>
               <w:rPr>
                 <w:color w:val="5B9BD5" w:themeColor="accent1"/>
-              </w:rPr>
-            </w:pPr>
+                <w:lang w:val="en-US"/>
+              </w:rPr>
+            </w:pPr>
+            <w:r>
+              <w:rPr>
+                <w:color w:val="5B9BD5" w:themeColor="accent1"/>
+                <w:lang w:val="en-US"/>
+              </w:rPr>
+              <w:t>Central widget</w:t>
+            </w:r>
           </w:p>
         </w:tc>
         <w:tc>
@@ -3463,8 +4876,16 @@
               <w:rPr>
                 <w:color w:val="5B9BD5" w:themeColor="accent1"/>
               </w:rPr>
-              <w:t>Filter window</w:t>
-            </w:r>
+              <w:t xml:space="preserve">Filter </w:t>
+            </w:r>
+            <w:proofErr w:type="spellStart"/>
+            <w:r>
+              <w:rPr>
+                <w:color w:val="5B9BD5" w:themeColor="accent1"/>
+              </w:rPr>
+              <w:t>window</w:t>
+            </w:r>
+            <w:proofErr w:type="spellEnd"/>
           </w:p>
         </w:tc>
         <w:tc>
@@ -3537,13 +4958,49 @@
               <w:rPr>
                 <w:color w:val="5B9BD5" w:themeColor="accent1"/>
               </w:rPr>
-              <w:t xml:space="preserve">Filter dialog: </w:t>
-            </w:r>
-            <w:r>
-              <w:rPr>
-                <w:color w:val="5B9BD5" w:themeColor="accent1"/>
-              </w:rPr>
-              <w:t>Filter user abhängig bauen lassen, auf alle channel anwenden</w:t>
+              <w:t xml:space="preserve">Filter </w:t>
+            </w:r>
+            <w:proofErr w:type="spellStart"/>
+            <w:r>
+              <w:rPr>
+                <w:color w:val="5B9BD5" w:themeColor="accent1"/>
+              </w:rPr>
+              <w:t>dialog</w:t>
+            </w:r>
+            <w:proofErr w:type="spellEnd"/>
+            <w:r>
+              <w:rPr>
+                <w:color w:val="5B9BD5" w:themeColor="accent1"/>
+              </w:rPr>
+              <w:t xml:space="preserve">: Filter </w:t>
+            </w:r>
+            <w:proofErr w:type="spellStart"/>
+            <w:r>
+              <w:rPr>
+                <w:color w:val="5B9BD5" w:themeColor="accent1"/>
+              </w:rPr>
+              <w:t>user</w:t>
+            </w:r>
+            <w:proofErr w:type="spellEnd"/>
+            <w:r>
+              <w:rPr>
+                <w:color w:val="5B9BD5" w:themeColor="accent1"/>
+              </w:rPr>
+              <w:t xml:space="preserve"> abhängig bauen lassen, auf alle </w:t>
+            </w:r>
+            <w:proofErr w:type="spellStart"/>
+            <w:r>
+              <w:rPr>
+                <w:color w:val="5B9BD5" w:themeColor="accent1"/>
+              </w:rPr>
+              <w:t>channel</w:t>
+            </w:r>
+            <w:proofErr w:type="spellEnd"/>
+            <w:r>
+              <w:rPr>
+                <w:color w:val="5B9BD5" w:themeColor="accent1"/>
+              </w:rPr>
+              <w:t xml:space="preserve"> anwenden</w:t>
             </w:r>
           </w:p>
         </w:tc>
@@ -3706,20 +5163,44 @@
               <w:rPr>
                 <w:color w:val="5B9BD5" w:themeColor="accent1"/>
               </w:rPr>
-              <w:t xml:space="preserve">Channel selection: </w:t>
-            </w:r>
-            <w:r>
-              <w:rPr>
-                <w:color w:val="5B9BD5" w:themeColor="accent1"/>
-              </w:rPr>
-              <w:t>Channel über layout auswählen können</w:t>
-            </w:r>
-            <w:r>
-              <w:rPr>
-                <w:color w:val="5B9BD5" w:themeColor="accent1"/>
-              </w:rPr>
-              <w:t>, montagen</w:t>
-            </w:r>
+              <w:t xml:space="preserve">Channel </w:t>
+            </w:r>
+            <w:proofErr w:type="spellStart"/>
+            <w:r>
+              <w:rPr>
+                <w:color w:val="5B9BD5" w:themeColor="accent1"/>
+              </w:rPr>
+              <w:t>selection</w:t>
+            </w:r>
+            <w:proofErr w:type="spellEnd"/>
+            <w:r>
+              <w:rPr>
+                <w:color w:val="5B9BD5" w:themeColor="accent1"/>
+              </w:rPr>
+              <w:t xml:space="preserve">: Channel über </w:t>
+            </w:r>
+            <w:proofErr w:type="spellStart"/>
+            <w:r>
+              <w:rPr>
+                <w:color w:val="5B9BD5" w:themeColor="accent1"/>
+              </w:rPr>
+              <w:t>layout</w:t>
+            </w:r>
+            <w:proofErr w:type="spellEnd"/>
+            <w:r>
+              <w:rPr>
+                <w:color w:val="5B9BD5" w:themeColor="accent1"/>
+              </w:rPr>
+              <w:t xml:space="preserve"> auswählen können, </w:t>
+            </w:r>
+            <w:proofErr w:type="spellStart"/>
+            <w:r>
+              <w:rPr>
+                <w:color w:val="5B9BD5" w:themeColor="accent1"/>
+              </w:rPr>
+              <w:t>montagen</w:t>
+            </w:r>
+            <w:proofErr w:type="spellEnd"/>
           </w:p>
         </w:tc>
         <w:tc>
@@ -3738,11 +5219,19 @@
                 <w:color w:val="5B9BD5" w:themeColor="accent1"/>
               </w:rPr>
             </w:pPr>
-            <w:r>
-              <w:rPr>
-                <w:color w:val="5B9BD5" w:themeColor="accent1"/>
-              </w:rPr>
-              <w:t>QGraphicScene und View</w:t>
+            <w:proofErr w:type="spellStart"/>
+            <w:r>
+              <w:rPr>
+                <w:color w:val="5B9BD5" w:themeColor="accent1"/>
+              </w:rPr>
+              <w:t>QGraphicScene</w:t>
+            </w:r>
+            <w:proofErr w:type="spellEnd"/>
+            <w:r>
+              <w:rPr>
+                <w:color w:val="5B9BD5" w:themeColor="accent1"/>
+              </w:rPr>
+              <w:t xml:space="preserve"> und View</w:t>
             </w:r>
           </w:p>
         </w:tc>
@@ -3804,12 +5293,28 @@
                 <w:color w:val="5B9BD5" w:themeColor="accent1"/>
               </w:rPr>
             </w:pPr>
-            <w:r>
-              <w:rPr>
-                <w:color w:val="5B9BD5" w:themeColor="accent1"/>
-              </w:rPr>
-              <w:t>Topoplot window</w:t>
-            </w:r>
+            <w:proofErr w:type="spellStart"/>
+            <w:r>
+              <w:rPr>
+                <w:color w:val="5B9BD5" w:themeColor="accent1"/>
+              </w:rPr>
+              <w:t>Topoplot</w:t>
+            </w:r>
+            <w:proofErr w:type="spellEnd"/>
+            <w:r>
+              <w:rPr>
+                <w:color w:val="5B9BD5" w:themeColor="accent1"/>
+              </w:rPr>
+              <w:t xml:space="preserve"> </w:t>
+            </w:r>
+            <w:proofErr w:type="spellStart"/>
+            <w:r>
+              <w:rPr>
+                <w:color w:val="5B9BD5" w:themeColor="accent1"/>
+              </w:rPr>
+              <w:t>window</w:t>
+            </w:r>
+            <w:proofErr w:type="spellEnd"/>
           </w:p>
         </w:tc>
         <w:tc>
@@ -3878,12 +5383,14 @@
                 <w:color w:val="5B9BD5" w:themeColor="accent1"/>
               </w:rPr>
             </w:pPr>
+            <w:proofErr w:type="spellStart"/>
             <w:r>
               <w:rPr>
                 <w:color w:val="5B9BD5" w:themeColor="accent1"/>
               </w:rPr>
               <w:t>Topoplots</w:t>
             </w:r>
+            <w:proofErr w:type="spellEnd"/>
           </w:p>
         </w:tc>
         <w:tc>
@@ -3969,8 +5476,16 @@
               <w:rPr>
                 <w:color w:val="5B9BD5" w:themeColor="accent1"/>
               </w:rPr>
-              <w:t>Average window</w:t>
-            </w:r>
+              <w:t xml:space="preserve">Average </w:t>
+            </w:r>
+            <w:proofErr w:type="spellStart"/>
+            <w:r>
+              <w:rPr>
+                <w:color w:val="5B9BD5" w:themeColor="accent1"/>
+              </w:rPr>
+              <w:t>window</w:t>
+            </w:r>
+            <w:proofErr w:type="spellEnd"/>
           </w:p>
         </w:tc>
         <w:tc>
@@ -4043,7 +5558,35 @@
               <w:rPr>
                 <w:color w:val="5B9BD5" w:themeColor="accent1"/>
               </w:rPr>
-              <w:t>Averages berechnen und anzeigen lassen (butterfly plot)</w:t>
+              <w:t>Averages berechnen und anzeigen lassen (</w:t>
+            </w:r>
+            <w:proofErr w:type="spellStart"/>
+            <w:r>
+              <w:rPr>
+                <w:color w:val="5B9BD5" w:themeColor="accent1"/>
+              </w:rPr>
+              <w:t>butterfly</w:t>
+            </w:r>
+            <w:proofErr w:type="spellEnd"/>
+            <w:r>
+              <w:rPr>
+                <w:color w:val="5B9BD5" w:themeColor="accent1"/>
+              </w:rPr>
+              <w:t xml:space="preserve"> </w:t>
+            </w:r>
+            <w:proofErr w:type="spellStart"/>
+            <w:r>
+              <w:rPr>
+                <w:color w:val="5B9BD5" w:themeColor="accent1"/>
+              </w:rPr>
+              <w:t>plot</w:t>
+            </w:r>
+            <w:proofErr w:type="spellEnd"/>
+            <w:r>
+              <w:rPr>
+                <w:color w:val="5B9BD5" w:themeColor="accent1"/>
+              </w:rPr>
+              <w:t>)</w:t>
             </w:r>
           </w:p>
         </w:tc>
@@ -4156,14 +5699,7 @@
                 <w:strike/>
                 <w:color w:val="5B9BD5" w:themeColor="accent1"/>
               </w:rPr>
-              <w:t>10</w:t>
-            </w:r>
-            <w:r>
-              <w:rPr>
-                <w:strike/>
-                <w:color w:val="5B9BD5" w:themeColor="accent1"/>
-              </w:rPr>
-              <w:t>0</w:t>
+              <w:t>100</w:t>
             </w:r>
           </w:p>
         </w:tc>
@@ -4216,7 +5752,23 @@
                 <w:strike/>
                 <w:color w:val="5B9BD5" w:themeColor="accent1"/>
               </w:rPr>
-              <w:t>Untere tool leiste</w:t>
+              <w:t xml:space="preserve">Untere </w:t>
+            </w:r>
+            <w:proofErr w:type="spellStart"/>
+            <w:r>
+              <w:rPr>
+                <w:strike/>
+                <w:color w:val="5B9BD5" w:themeColor="accent1"/>
+              </w:rPr>
+              <w:t>tool</w:t>
+            </w:r>
+            <w:proofErr w:type="spellEnd"/>
+            <w:r>
+              <w:rPr>
+                <w:strike/>
+                <w:color w:val="5B9BD5" w:themeColor="accent1"/>
+              </w:rPr>
+              <w:t xml:space="preserve"> leiste</w:t>
             </w:r>
           </w:p>
         </w:tc>
@@ -4263,8 +5815,49 @@
                 <w:strike/>
                 <w:color w:val="5B9BD5" w:themeColor="accent1"/>
               </w:rPr>
-              <w:t>Siehe rechte seite data window</w:t>
-            </w:r>
+              <w:t xml:space="preserve">Siehe rechte </w:t>
+            </w:r>
+            <w:proofErr w:type="spellStart"/>
+            <w:r>
+              <w:rPr>
+                <w:strike/>
+                <w:color w:val="5B9BD5" w:themeColor="accent1"/>
+              </w:rPr>
+              <w:t>seite</w:t>
+            </w:r>
+            <w:proofErr w:type="spellEnd"/>
+            <w:r>
+              <w:rPr>
+                <w:strike/>
+                <w:color w:val="5B9BD5" w:themeColor="accent1"/>
+              </w:rPr>
+              <w:t xml:space="preserve"> </w:t>
+            </w:r>
+            <w:proofErr w:type="spellStart"/>
+            <w:r>
+              <w:rPr>
+                <w:strike/>
+                <w:color w:val="5B9BD5" w:themeColor="accent1"/>
+              </w:rPr>
+              <w:t>data</w:t>
+            </w:r>
+            <w:proofErr w:type="spellEnd"/>
+            <w:r>
+              <w:rPr>
+                <w:strike/>
+                <w:color w:val="5B9BD5" w:themeColor="accent1"/>
+              </w:rPr>
+              <w:t xml:space="preserve"> </w:t>
+            </w:r>
+            <w:proofErr w:type="spellStart"/>
+            <w:r>
+              <w:rPr>
+                <w:strike/>
+                <w:color w:val="5B9BD5" w:themeColor="accent1"/>
+              </w:rPr>
+              <w:t>window</w:t>
+            </w:r>
+            <w:proofErr w:type="spellEnd"/>
           </w:p>
         </w:tc>
       </w:tr>
@@ -4305,11 +5898,13 @@
               <w:jc w:val="center"/>
               <w:cnfStyle w:val="000000100000" w:firstRow="0" w:lastRow="0" w:firstColumn="0" w:lastColumn="0" w:oddVBand="0" w:evenVBand="0" w:oddHBand="1" w:evenHBand="0" w:firstRowFirstColumn="0" w:firstRowLastColumn="0" w:lastRowFirstColumn="0" w:lastRowLastColumn="0"/>
               <w:rPr>
-                <w:color w:val="5B9BD5" w:themeColor="accent1"/>
-              </w:rPr>
-            </w:pPr>
-            <w:r>
-              <w:rPr>
+                <w:strike/>
+                <w:color w:val="5B9BD5" w:themeColor="accent1"/>
+              </w:rPr>
+            </w:pPr>
+            <w:r>
+              <w:rPr>
+                <w:strike/>
                 <w:color w:val="5B9BD5" w:themeColor="accent1"/>
                 <w:lang w:val="en-US"/>
               </w:rPr>
@@ -4331,11 +5926,20 @@
               <w:jc w:val="center"/>
               <w:cnfStyle w:val="000000100000" w:firstRow="0" w:lastRow="0" w:firstColumn="0" w:lastColumn="0" w:oddVBand="0" w:evenVBand="0" w:oddHBand="1" w:evenHBand="0" w:firstRowFirstColumn="0" w:firstRowLastColumn="0" w:lastRowFirstColumn="0" w:lastRowLastColumn="0"/>
               <w:rPr>
-                <w:color w:val="5B9BD5" w:themeColor="accent1"/>
-              </w:rPr>
-            </w:pPr>
-            <w:r>
-              <w:rPr>
+                <w:strike/>
+                <w:color w:val="5B9BD5" w:themeColor="accent1"/>
+              </w:rPr>
+            </w:pPr>
+            <w:r>
+              <w:rPr>
+                <w:strike/>
+                <w:color w:val="5B9BD5" w:themeColor="accent1"/>
+              </w:rPr>
+              <w:t>10</w:t>
+            </w:r>
+            <w:r>
+              <w:rPr>
+                <w:strike/>
                 <w:color w:val="5B9BD5" w:themeColor="accent1"/>
               </w:rPr>
               <w:t>0</w:t>
@@ -4356,11 +5960,13 @@
               <w:jc w:val="center"/>
               <w:cnfStyle w:val="000000100000" w:firstRow="0" w:lastRow="0" w:firstColumn="0" w:lastColumn="0" w:oddVBand="0" w:evenVBand="0" w:oddHBand="1" w:evenHBand="0" w:firstRowFirstColumn="0" w:firstRowLastColumn="0" w:lastRowFirstColumn="0" w:lastRowLastColumn="0"/>
               <w:rPr>
-                <w:color w:val="5B9BD5" w:themeColor="accent1"/>
-              </w:rPr>
-            </w:pPr>
-            <w:r>
-              <w:rPr>
+                <w:strike/>
+                <w:color w:val="5B9BD5" w:themeColor="accent1"/>
+              </w:rPr>
+            </w:pPr>
+            <w:r>
+              <w:rPr>
+                <w:strike/>
                 <w:color w:val="5B9BD5" w:themeColor="accent1"/>
               </w:rPr>
               <w:t>0</w:t>
@@ -4380,38 +5986,16 @@
             <w:pPr>
               <w:cnfStyle w:val="000000100000" w:firstRow="0" w:lastRow="0" w:firstColumn="0" w:lastColumn="0" w:oddVBand="0" w:evenVBand="0" w:oddHBand="1" w:evenHBand="0" w:firstRowFirstColumn="0" w:firstRowLastColumn="0" w:lastRowFirstColumn="0" w:lastRowLastColumn="0"/>
               <w:rPr>
-                <w:color w:val="5B9BD5" w:themeColor="accent1"/>
-              </w:rPr>
-            </w:pPr>
-            <w:r>
-              <w:rPr>
-                <w:color w:val="5B9BD5" w:themeColor="accent1"/>
-              </w:rPr>
-              <w:t>Events hinzufügen</w:t>
-            </w:r>
-            <w:r>
-              <w:rPr>
-                <w:color w:val="5B9BD5" w:themeColor="accent1"/>
-              </w:rPr>
-              <w:t xml:space="preserve"> oder</w:t>
-            </w:r>
-            <w:r>
-              <w:rPr>
-                <w:color w:val="5B9BD5" w:themeColor="accent1"/>
-              </w:rPr>
-              <w:t xml:space="preserve"> entfe</w:t>
-            </w:r>
-            <w:r>
-              <w:rPr>
-                <w:color w:val="5B9BD5" w:themeColor="accent1"/>
-              </w:rPr>
-              <w:t>r</w:t>
-            </w:r>
-            <w:r>
-              <w:rPr>
-                <w:color w:val="5B9BD5" w:themeColor="accent1"/>
-              </w:rPr>
-              <w:t>nen</w:t>
+                <w:strike/>
+                <w:color w:val="5B9BD5" w:themeColor="accent1"/>
+              </w:rPr>
+            </w:pPr>
+            <w:r>
+              <w:rPr>
+                <w:strike/>
+                <w:color w:val="5B9BD5" w:themeColor="accent1"/>
+              </w:rPr>
+              <w:t>Events hinzufügen oder entfernen</w:t>
             </w:r>
           </w:p>
         </w:tc>
@@ -4428,14 +6012,64 @@
             <w:pPr>
               <w:cnfStyle w:val="000000100000" w:firstRow="0" w:lastRow="0" w:firstColumn="0" w:lastColumn="0" w:oddVBand="0" w:evenVBand="0" w:oddHBand="1" w:evenHBand="0" w:firstRowFirstColumn="0" w:firstRowLastColumn="0" w:lastRowFirstColumn="0" w:lastRowLastColumn="0"/>
               <w:rPr>
-                <w:color w:val="5B9BD5" w:themeColor="accent1"/>
-              </w:rPr>
-            </w:pPr>
-            <w:r>
-              <w:rPr>
-                <w:color w:val="5B9BD5" w:themeColor="accent1"/>
-              </w:rPr>
-              <w:t>Eventmodel um 4 spalte erweitern (user oder loaded event)</w:t>
+                <w:strike/>
+                <w:color w:val="5B9BD5" w:themeColor="accent1"/>
+              </w:rPr>
+            </w:pPr>
+            <w:r>
+              <w:rPr>
+                <w:strike/>
+                <w:color w:val="5B9BD5" w:themeColor="accent1"/>
+              </w:rPr>
+              <w:t>Eventmodel um 4 spalte erweitern (</w:t>
+            </w:r>
+            <w:proofErr w:type="spellStart"/>
+            <w:r>
+              <w:rPr>
+                <w:strike/>
+                <w:color w:val="5B9BD5" w:themeColor="accent1"/>
+              </w:rPr>
+              <w:t>user</w:t>
+            </w:r>
+            <w:proofErr w:type="spellEnd"/>
+            <w:r>
+              <w:rPr>
+                <w:strike/>
+                <w:color w:val="5B9BD5" w:themeColor="accent1"/>
+              </w:rPr>
+              <w:t xml:space="preserve"> oder </w:t>
+            </w:r>
+            <w:proofErr w:type="spellStart"/>
+            <w:r>
+              <w:rPr>
+                <w:strike/>
+                <w:color w:val="5B9BD5" w:themeColor="accent1"/>
+              </w:rPr>
+              <w:t>loaded</w:t>
+            </w:r>
+            <w:proofErr w:type="spellEnd"/>
+            <w:r>
+              <w:rPr>
+                <w:strike/>
+                <w:color w:val="5B9BD5" w:themeColor="accent1"/>
+              </w:rPr>
+              <w:t xml:space="preserve"> </w:t>
+            </w:r>
+            <w:proofErr w:type="spellStart"/>
+            <w:r>
+              <w:rPr>
+                <w:strike/>
+                <w:color w:val="5B9BD5" w:themeColor="accent1"/>
+              </w:rPr>
+              <w:t>event</w:t>
+            </w:r>
+            <w:proofErr w:type="spellEnd"/>
+            <w:r>
+              <w:rPr>
+                <w:strike/>
+                <w:color w:val="5B9BD5" w:themeColor="accent1"/>
+              </w:rPr>
+              <w:t>)</w:t>
             </w:r>
           </w:p>
         </w:tc>
@@ -4454,6 +6088,7 @@
               <w:jc w:val="center"/>
               <w:cnfStyle w:val="000000100000" w:firstRow="0" w:lastRow="0" w:firstColumn="0" w:lastColumn="0" w:oddVBand="0" w:evenVBand="0" w:oddHBand="1" w:evenHBand="0" w:firstRowFirstColumn="0" w:firstRowLastColumn="0" w:lastRowFirstColumn="0" w:lastRowLastColumn="0"/>
               <w:rPr>
+                <w:strike/>
                 <w:color w:val="5B9BD5" w:themeColor="accent1"/>
               </w:rPr>
             </w:pPr>
@@ -4576,25 +6211,21 @@
               <w:rPr>
                 <w:color w:val="5B9BD5" w:themeColor="accent1"/>
               </w:rPr>
-              <w:t xml:space="preserve">Event Farben </w:t>
-            </w:r>
-            <w:r>
-              <w:rPr>
-                <w:color w:val="5B9BD5" w:themeColor="accent1"/>
-              </w:rPr>
-              <w:t xml:space="preserve">von user </w:t>
-            </w:r>
-            <w:r>
-              <w:rPr>
-                <w:color w:val="5B9BD5" w:themeColor="accent1"/>
-              </w:rPr>
-              <w:t>managen</w:t>
-            </w:r>
-            <w:r>
-              <w:rPr>
-                <w:color w:val="5B9BD5" w:themeColor="accent1"/>
-              </w:rPr>
-              <w:t xml:space="preserve"> lassen</w:t>
+              <w:t xml:space="preserve">Event Farben von </w:t>
+            </w:r>
+            <w:proofErr w:type="spellStart"/>
+            <w:r>
+              <w:rPr>
+                <w:color w:val="5B9BD5" w:themeColor="accent1"/>
+              </w:rPr>
+              <w:t>user</w:t>
+            </w:r>
+            <w:proofErr w:type="spellEnd"/>
+            <w:r>
+              <w:rPr>
+                <w:color w:val="5B9BD5" w:themeColor="accent1"/>
+              </w:rPr>
+              <w:t xml:space="preserve"> managen lassen</w:t>
             </w:r>
           </w:p>
         </w:tc>
@@ -4618,7 +6249,21 @@
               <w:rPr>
                 <w:color w:val="5B9BD5" w:themeColor="accent1"/>
               </w:rPr>
-              <w:t>Property window?</w:t>
+              <w:t xml:space="preserve">Property </w:t>
+            </w:r>
+            <w:proofErr w:type="spellStart"/>
+            <w:r>
+              <w:rPr>
+                <w:color w:val="5B9BD5" w:themeColor="accent1"/>
+              </w:rPr>
+              <w:t>window</w:t>
+            </w:r>
+            <w:proofErr w:type="spellEnd"/>
+            <w:r>
+              <w:rPr>
+                <w:color w:val="5B9BD5" w:themeColor="accent1"/>
+              </w:rPr>
+              <w:t>?</w:t>
             </w:r>
           </w:p>
         </w:tc>
@@ -4680,14 +6325,32 @@
               <w:jc w:val="center"/>
               <w:cnfStyle w:val="000000100000" w:firstRow="0" w:lastRow="0" w:firstColumn="0" w:lastColumn="0" w:oddVBand="0" w:evenVBand="0" w:oddHBand="1" w:evenHBand="0" w:firstRowFirstColumn="0" w:firstRowLastColumn="0" w:lastRowFirstColumn="0" w:lastRowLastColumn="0"/>
               <w:rPr>
-                <w:color w:val="5B9BD5" w:themeColor="accent1"/>
-              </w:rPr>
-            </w:pPr>
-            <w:r>
-              <w:rPr>
-                <w:color w:val="5B9BD5" w:themeColor="accent1"/>
-              </w:rPr>
-              <w:t xml:space="preserve">Data window </w:t>
+                <w:strike/>
+                <w:color w:val="5B9BD5" w:themeColor="accent1"/>
+              </w:rPr>
+            </w:pPr>
+            <w:r>
+              <w:rPr>
+                <w:strike/>
+                <w:color w:val="5B9BD5" w:themeColor="accent1"/>
+              </w:rPr>
+              <w:t xml:space="preserve">Data </w:t>
+            </w:r>
+            <w:proofErr w:type="spellStart"/>
+            <w:r>
+              <w:rPr>
+                <w:strike/>
+                <w:color w:val="5B9BD5" w:themeColor="accent1"/>
+              </w:rPr>
+              <w:t>window</w:t>
+            </w:r>
+            <w:proofErr w:type="spellEnd"/>
+            <w:r>
+              <w:rPr>
+                <w:strike/>
+                <w:color w:val="5B9BD5" w:themeColor="accent1"/>
+              </w:rPr>
+              <w:t xml:space="preserve"> </w:t>
             </w:r>
           </w:p>
         </w:tc>
@@ -4705,11 +6368,22 @@
               <w:jc w:val="center"/>
               <w:cnfStyle w:val="000000100000" w:firstRow="0" w:lastRow="0" w:firstColumn="0" w:lastColumn="0" w:oddVBand="0" w:evenVBand="0" w:oddHBand="1" w:evenHBand="0" w:firstRowFirstColumn="0" w:firstRowLastColumn="0" w:lastRowFirstColumn="0" w:lastRowLastColumn="0"/>
               <w:rPr>
-                <w:color w:val="5B9BD5" w:themeColor="accent1"/>
-              </w:rPr>
-            </w:pPr>
-            <w:r>
-              <w:rPr>
+                <w:strike/>
+                <w:color w:val="5B9BD5" w:themeColor="accent1"/>
+              </w:rPr>
+            </w:pPr>
+            <w:r>
+              <w:rPr>
+                <w:strike/>
+                <w:color w:val="5B9BD5" w:themeColor="accent1"/>
+              </w:rPr>
+              <w:t>10</w:t>
+            </w:r>
+            <w:bookmarkStart w:id="0" w:name="_GoBack"/>
+            <w:bookmarkEnd w:id="0"/>
+            <w:r>
+              <w:rPr>
+                <w:strike/>
                 <w:color w:val="5B9BD5" w:themeColor="accent1"/>
               </w:rPr>
               <w:t>0</w:t>
@@ -4730,11 +6404,13 @@
               <w:jc w:val="center"/>
               <w:cnfStyle w:val="000000100000" w:firstRow="0" w:lastRow="0" w:firstColumn="0" w:lastColumn="0" w:oddVBand="0" w:evenVBand="0" w:oddHBand="1" w:evenHBand="0" w:firstRowFirstColumn="0" w:firstRowLastColumn="0" w:lastRowFirstColumn="0" w:lastRowLastColumn="0"/>
               <w:rPr>
-                <w:color w:val="5B9BD5" w:themeColor="accent1"/>
-              </w:rPr>
-            </w:pPr>
-            <w:r>
-              <w:rPr>
+                <w:strike/>
+                <w:color w:val="5B9BD5" w:themeColor="accent1"/>
+              </w:rPr>
+            </w:pPr>
+            <w:r>
+              <w:rPr>
+                <w:strike/>
                 <w:color w:val="5B9BD5" w:themeColor="accent1"/>
               </w:rPr>
               <w:t>-</w:t>
@@ -4754,11 +6430,13 @@
             <w:pPr>
               <w:cnfStyle w:val="000000100000" w:firstRow="0" w:lastRow="0" w:firstColumn="0" w:lastColumn="0" w:oddVBand="0" w:evenVBand="0" w:oddHBand="1" w:evenHBand="0" w:firstRowFirstColumn="0" w:firstRowLastColumn="0" w:lastRowFirstColumn="0" w:lastRowLastColumn="0"/>
               <w:rPr>
-                <w:color w:val="5B9BD5" w:themeColor="accent1"/>
-              </w:rPr>
-            </w:pPr>
-            <w:r>
-              <w:rPr>
+                <w:strike/>
+                <w:color w:val="5B9BD5" w:themeColor="accent1"/>
+              </w:rPr>
+            </w:pPr>
+            <w:r>
+              <w:rPr>
+                <w:strike/>
                 <w:color w:val="5B9BD5" w:themeColor="accent1"/>
               </w:rPr>
               <w:t>Marker einführen, der verschoben werden kann</w:t>
@@ -4778,20 +6456,112 @@
             <w:pPr>
               <w:cnfStyle w:val="000000100000" w:firstRow="0" w:lastRow="0" w:firstColumn="0" w:lastColumn="0" w:oddVBand="0" w:evenVBand="0" w:oddHBand="1" w:evenHBand="0" w:firstRowFirstColumn="0" w:firstRowLastColumn="0" w:lastRowFirstColumn="0" w:lastRowLastColumn="0"/>
               <w:rPr>
-                <w:color w:val="5B9BD5" w:themeColor="accent1"/>
-              </w:rPr>
-            </w:pPr>
-            <w:r>
-              <w:rPr>
-                <w:color w:val="5B9BD5" w:themeColor="accent1"/>
-              </w:rPr>
-              <w:t>Siehe linux version von browse raw</w:t>
-            </w:r>
-            <w:r>
-              <w:rPr>
-                <w:color w:val="5B9BD5" w:themeColor="accent1"/>
-              </w:rPr>
-              <w:t>, marker an den seiten ist, nach links und recht scrollen</w:t>
+                <w:strike/>
+                <w:color w:val="5B9BD5" w:themeColor="accent1"/>
+              </w:rPr>
+            </w:pPr>
+            <w:r>
+              <w:rPr>
+                <w:strike/>
+                <w:color w:val="5B9BD5" w:themeColor="accent1"/>
+              </w:rPr>
+              <w:t xml:space="preserve">Siehe </w:t>
+            </w:r>
+            <w:proofErr w:type="spellStart"/>
+            <w:r>
+              <w:rPr>
+                <w:strike/>
+                <w:color w:val="5B9BD5" w:themeColor="accent1"/>
+              </w:rPr>
+              <w:t>linux</w:t>
+            </w:r>
+            <w:proofErr w:type="spellEnd"/>
+            <w:r>
+              <w:rPr>
+                <w:strike/>
+                <w:color w:val="5B9BD5" w:themeColor="accent1"/>
+              </w:rPr>
+              <w:t xml:space="preserve"> </w:t>
+            </w:r>
+            <w:proofErr w:type="spellStart"/>
+            <w:r>
+              <w:rPr>
+                <w:strike/>
+                <w:color w:val="5B9BD5" w:themeColor="accent1"/>
+              </w:rPr>
+              <w:t>version</w:t>
+            </w:r>
+            <w:proofErr w:type="spellEnd"/>
+            <w:r>
+              <w:rPr>
+                <w:strike/>
+                <w:color w:val="5B9BD5" w:themeColor="accent1"/>
+              </w:rPr>
+              <w:t xml:space="preserve"> von browse </w:t>
+            </w:r>
+            <w:proofErr w:type="spellStart"/>
+            <w:r>
+              <w:rPr>
+                <w:strike/>
+                <w:color w:val="5B9BD5" w:themeColor="accent1"/>
+              </w:rPr>
+              <w:t>raw</w:t>
+            </w:r>
+            <w:proofErr w:type="spellEnd"/>
+            <w:r>
+              <w:rPr>
+                <w:strike/>
+                <w:color w:val="5B9BD5" w:themeColor="accent1"/>
+              </w:rPr>
+              <w:t xml:space="preserve">, </w:t>
+            </w:r>
+            <w:proofErr w:type="spellStart"/>
+            <w:r>
+              <w:rPr>
+                <w:strike/>
+                <w:color w:val="5B9BD5" w:themeColor="accent1"/>
+              </w:rPr>
+              <w:t>marker</w:t>
+            </w:r>
+            <w:proofErr w:type="spellEnd"/>
+            <w:r>
+              <w:rPr>
+                <w:strike/>
+                <w:color w:val="5B9BD5" w:themeColor="accent1"/>
+              </w:rPr>
+              <w:t xml:space="preserve"> an den </w:t>
+            </w:r>
+            <w:proofErr w:type="spellStart"/>
+            <w:r>
+              <w:rPr>
+                <w:strike/>
+                <w:color w:val="5B9BD5" w:themeColor="accent1"/>
+              </w:rPr>
+              <w:t>seiten</w:t>
+            </w:r>
+            <w:proofErr w:type="spellEnd"/>
+            <w:r>
+              <w:rPr>
+                <w:strike/>
+                <w:color w:val="5B9BD5" w:themeColor="accent1"/>
+              </w:rPr>
+              <w:t xml:space="preserve"> ist, nach links und </w:t>
+            </w:r>
+            <w:proofErr w:type="spellStart"/>
+            <w:r>
+              <w:rPr>
+                <w:strike/>
+                <w:color w:val="5B9BD5" w:themeColor="accent1"/>
+              </w:rPr>
+              <w:t>recht</w:t>
+            </w:r>
+            <w:proofErr w:type="spellEnd"/>
+            <w:r>
+              <w:rPr>
+                <w:strike/>
+                <w:color w:val="5B9BD5" w:themeColor="accent1"/>
+              </w:rPr>
+              <w:t xml:space="preserve"> scrollen</w:t>
             </w:r>
           </w:p>
         </w:tc>
@@ -4810,6 +6580,7 @@
               <w:jc w:val="center"/>
               <w:cnfStyle w:val="000000100000" w:firstRow="0" w:lastRow="0" w:firstColumn="0" w:lastColumn="0" w:oddVBand="0" w:evenVBand="0" w:oddHBand="1" w:evenHBand="0" w:firstRowFirstColumn="0" w:firstRowLastColumn="0" w:lastRowFirstColumn="0" w:lastRowLastColumn="0"/>
               <w:rPr>
+                <w:strike/>
                 <w:color w:val="5B9BD5" w:themeColor="accent1"/>
               </w:rPr>
             </w:pPr>
@@ -4857,8 +6628,16 @@
               <w:rPr>
                 <w:color w:val="5B9BD5" w:themeColor="accent1"/>
               </w:rPr>
-              <w:t>Data window</w:t>
-            </w:r>
+              <w:t xml:space="preserve">Data </w:t>
+            </w:r>
+            <w:proofErr w:type="spellStart"/>
+            <w:r>
+              <w:rPr>
+                <w:color w:val="5B9BD5" w:themeColor="accent1"/>
+              </w:rPr>
+              <w:t>window</w:t>
+            </w:r>
+            <w:proofErr w:type="spellEnd"/>
           </w:p>
         </w:tc>
         <w:tc>
@@ -4931,7 +6710,21 @@
               <w:rPr>
                 <w:color w:val="5B9BD5" w:themeColor="accent1"/>
               </w:rPr>
-              <w:t>Pfeiltasten links rechts zum scrollen des datawindows nutzen</w:t>
+              <w:t xml:space="preserve">Pfeiltasten links rechts zum scrollen des </w:t>
+            </w:r>
+            <w:proofErr w:type="spellStart"/>
+            <w:r>
+              <w:rPr>
+                <w:color w:val="5B9BD5" w:themeColor="accent1"/>
+              </w:rPr>
+              <w:t>datawindows</w:t>
+            </w:r>
+            <w:proofErr w:type="spellEnd"/>
+            <w:r>
+              <w:rPr>
+                <w:color w:val="5B9BD5" w:themeColor="accent1"/>
+              </w:rPr>
+              <w:t xml:space="preserve"> nutzen</w:t>
             </w:r>
           </w:p>
         </w:tc>
@@ -5020,8 +6813,17 @@
                 <w:strike/>
                 <w:color w:val="5B9BD5" w:themeColor="accent1"/>
               </w:rPr>
-              <w:t>Info window</w:t>
-            </w:r>
+              <w:t xml:space="preserve">Info </w:t>
+            </w:r>
+            <w:proofErr w:type="spellStart"/>
+            <w:r>
+              <w:rPr>
+                <w:strike/>
+                <w:color w:val="5B9BD5" w:themeColor="accent1"/>
+              </w:rPr>
+              <w:t>window</w:t>
+            </w:r>
+            <w:proofErr w:type="spellEnd"/>
           </w:p>
         </w:tc>
         <w:tc>
@@ -5107,7 +6909,87 @@
                 <w:strike/>
                 <w:color w:val="5B9BD5" w:themeColor="accent1"/>
               </w:rPr>
-              <w:t xml:space="preserve">Log window zu info window und als ui file implementieren </w:t>
+              <w:t xml:space="preserve">Log </w:t>
+            </w:r>
+            <w:proofErr w:type="spellStart"/>
+            <w:r>
+              <w:rPr>
+                <w:strike/>
+                <w:color w:val="5B9BD5" w:themeColor="accent1"/>
+              </w:rPr>
+              <w:t>window</w:t>
+            </w:r>
+            <w:proofErr w:type="spellEnd"/>
+            <w:r>
+              <w:rPr>
+                <w:strike/>
+                <w:color w:val="5B9BD5" w:themeColor="accent1"/>
+              </w:rPr>
+              <w:t xml:space="preserve"> zu </w:t>
+            </w:r>
+            <w:proofErr w:type="spellStart"/>
+            <w:r>
+              <w:rPr>
+                <w:strike/>
+                <w:color w:val="5B9BD5" w:themeColor="accent1"/>
+              </w:rPr>
+              <w:t>info</w:t>
+            </w:r>
+            <w:proofErr w:type="spellEnd"/>
+            <w:r>
+              <w:rPr>
+                <w:strike/>
+                <w:color w:val="5B9BD5" w:themeColor="accent1"/>
+              </w:rPr>
+              <w:t xml:space="preserve"> </w:t>
+            </w:r>
+            <w:proofErr w:type="spellStart"/>
+            <w:r>
+              <w:rPr>
+                <w:strike/>
+                <w:color w:val="5B9BD5" w:themeColor="accent1"/>
+              </w:rPr>
+              <w:t>window</w:t>
+            </w:r>
+            <w:proofErr w:type="spellEnd"/>
+            <w:r>
+              <w:rPr>
+                <w:strike/>
+                <w:color w:val="5B9BD5" w:themeColor="accent1"/>
+              </w:rPr>
+              <w:t xml:space="preserve"> und als </w:t>
+            </w:r>
+            <w:proofErr w:type="spellStart"/>
+            <w:r>
+              <w:rPr>
+                <w:strike/>
+                <w:color w:val="5B9BD5" w:themeColor="accent1"/>
+              </w:rPr>
+              <w:t>ui</w:t>
+            </w:r>
+            <w:proofErr w:type="spellEnd"/>
+            <w:r>
+              <w:rPr>
+                <w:strike/>
+                <w:color w:val="5B9BD5" w:themeColor="accent1"/>
+              </w:rPr>
+              <w:t xml:space="preserve"> </w:t>
+            </w:r>
+            <w:proofErr w:type="spellStart"/>
+            <w:r>
+              <w:rPr>
+                <w:strike/>
+                <w:color w:val="5B9BD5" w:themeColor="accent1"/>
+              </w:rPr>
+              <w:t>file</w:t>
+            </w:r>
+            <w:proofErr w:type="spellEnd"/>
+            <w:r>
+              <w:rPr>
+                <w:strike/>
+                <w:color w:val="5B9BD5" w:themeColor="accent1"/>
+              </w:rPr>
+              <w:t xml:space="preserve"> implementieren </w:t>
             </w:r>
           </w:p>
         </w:tc>
@@ -5263,11 +7145,33 @@
                 <w:color w:val="5B9BD5" w:themeColor="accent1"/>
               </w:rPr>
             </w:pPr>
-            <w:r>
-              <w:rPr>
-                <w:color w:val="5B9BD5" w:themeColor="accent1"/>
-              </w:rPr>
-              <w:t>Coding guidlines einführen</w:t>
+            <w:proofErr w:type="spellStart"/>
+            <w:r>
+              <w:rPr>
+                <w:color w:val="5B9BD5" w:themeColor="accent1"/>
+              </w:rPr>
+              <w:t>Coding</w:t>
+            </w:r>
+            <w:proofErr w:type="spellEnd"/>
+            <w:r>
+              <w:rPr>
+                <w:color w:val="5B9BD5" w:themeColor="accent1"/>
+              </w:rPr>
+              <w:t xml:space="preserve"> </w:t>
+            </w:r>
+            <w:proofErr w:type="spellStart"/>
+            <w:r>
+              <w:rPr>
+                <w:color w:val="5B9BD5" w:themeColor="accent1"/>
+              </w:rPr>
+              <w:t>guidlines</w:t>
+            </w:r>
+            <w:proofErr w:type="spellEnd"/>
+            <w:r>
+              <w:rPr>
+                <w:color w:val="5B9BD5" w:themeColor="accent1"/>
+              </w:rPr>
+              <w:t xml:space="preserve"> einführen</w:t>
             </w:r>
           </w:p>
         </w:tc>
@@ -5291,19 +7195,49 @@
               <w:rPr>
                 <w:color w:val="5B9BD5" w:themeColor="accent1"/>
               </w:rPr>
-              <w:t>Programmstruktur, syntax usw mit latex beschreiben</w:t>
-            </w:r>
-            <w:r>
-              <w:rPr>
-                <w:color w:val="5B9BD5" w:themeColor="accent1"/>
-              </w:rPr>
-              <w:t>. Template suchen</w:t>
-            </w:r>
-            <w:r>
-              <w:rPr>
-                <w:color w:val="5B9BD5" w:themeColor="accent1"/>
-              </w:rPr>
-              <w:t>?</w:t>
+              <w:t xml:space="preserve">Programmstruktur, </w:t>
+            </w:r>
+            <w:proofErr w:type="spellStart"/>
+            <w:r>
+              <w:rPr>
+                <w:color w:val="5B9BD5" w:themeColor="accent1"/>
+              </w:rPr>
+              <w:t>syntax</w:t>
+            </w:r>
+            <w:proofErr w:type="spellEnd"/>
+            <w:r>
+              <w:rPr>
+                <w:color w:val="5B9BD5" w:themeColor="accent1"/>
+              </w:rPr>
+              <w:t xml:space="preserve"> </w:t>
+            </w:r>
+            <w:proofErr w:type="spellStart"/>
+            <w:r>
+              <w:rPr>
+                <w:color w:val="5B9BD5" w:themeColor="accent1"/>
+              </w:rPr>
+              <w:t>usw</w:t>
+            </w:r>
+            <w:proofErr w:type="spellEnd"/>
+            <w:r>
+              <w:rPr>
+                <w:color w:val="5B9BD5" w:themeColor="accent1"/>
+              </w:rPr>
+              <w:t xml:space="preserve"> mit </w:t>
+            </w:r>
+            <w:proofErr w:type="spellStart"/>
+            <w:r>
+              <w:rPr>
+                <w:color w:val="5B9BD5" w:themeColor="accent1"/>
+              </w:rPr>
+              <w:t>latex</w:t>
+            </w:r>
+            <w:proofErr w:type="spellEnd"/>
+            <w:r>
+              <w:rPr>
+                <w:color w:val="5B9BD5" w:themeColor="accent1"/>
+              </w:rPr>
+              <w:t xml:space="preserve"> beschreiben. Template suchen?</w:t>
             </w:r>
           </w:p>
         </w:tc>
@@ -5372,14 +7306,16 @@
               <w:rPr>
                 <w:color w:val="5B9BD5" w:themeColor="accent1"/>
               </w:rPr>
-              <w:t>Main windo</w:t>
-            </w:r>
-            <w:r>
-              <w:rPr>
-                <w:color w:val="5B9BD5" w:themeColor="accent1"/>
-              </w:rPr>
-              <w:t>w</w:t>
-            </w:r>
+              <w:t xml:space="preserve">Data </w:t>
+            </w:r>
+            <w:proofErr w:type="spellStart"/>
+            <w:r>
+              <w:rPr>
+                <w:color w:val="5B9BD5" w:themeColor="accent1"/>
+              </w:rPr>
+              <w:t>window</w:t>
+            </w:r>
+            <w:proofErr w:type="spellEnd"/>
           </w:p>
         </w:tc>
         <w:tc>
@@ -5428,7 +7364,7 @@
               <w:rPr>
                 <w:color w:val="5B9BD5" w:themeColor="accent1"/>
               </w:rPr>
-              <w:t>+</w:t>
+              <w:t>0</w:t>
             </w:r>
           </w:p>
         </w:tc>
@@ -5446,15 +7382,13 @@
               <w:cnfStyle w:val="000000100000" w:firstRow="0" w:lastRow="0" w:firstColumn="0" w:lastColumn="0" w:oddVBand="0" w:evenVBand="0" w:oddHBand="1" w:evenHBand="0" w:firstRowFirstColumn="0" w:firstRowLastColumn="0" w:lastRowFirstColumn="0" w:lastRowLastColumn="0"/>
               <w:rPr>
                 <w:color w:val="5B9BD5" w:themeColor="accent1"/>
-                <w:lang w:val="en-US"/>
-              </w:rPr>
-            </w:pPr>
-            <w:r>
-              <w:rPr>
-                <w:color w:val="5B9BD5" w:themeColor="accent1"/>
-                <w:lang w:val="en-US"/>
-              </w:rPr>
-              <w:t>Dock widget und central widget problem</w:t>
+              </w:rPr>
+            </w:pPr>
+            <w:r>
+              <w:rPr>
+                <w:color w:val="5B9BD5" w:themeColor="accent1"/>
+              </w:rPr>
+              <w:t>Markierungen an scroll bar setzen</w:t>
             </w:r>
           </w:p>
         </w:tc>
@@ -5472,16 +7406,8 @@
               <w:cnfStyle w:val="000000100000" w:firstRow="0" w:lastRow="0" w:firstColumn="0" w:lastColumn="0" w:oddVBand="0" w:evenVBand="0" w:oddHBand="1" w:evenHBand="0" w:firstRowFirstColumn="0" w:firstRowLastColumn="0" w:lastRowFirstColumn="0" w:lastRowLastColumn="0"/>
               <w:rPr>
                 <w:color w:val="5B9BD5" w:themeColor="accent1"/>
-                <w:lang w:val="en-US"/>
-              </w:rPr>
-            </w:pPr>
-            <w:r>
-              <w:rPr>
-                <w:color w:val="5B9BD5" w:themeColor="accent1"/>
-                <w:lang w:val="en-US"/>
-              </w:rPr>
-              <w:t>Central widget</w:t>
-            </w:r>
+              </w:rPr>
+            </w:pPr>
           </w:p>
         </w:tc>
         <w:tc>
@@ -5644,35 +7570,39 @@
                 <w:strike/>
                 <w:color w:val="5B9BD5" w:themeColor="accent1"/>
               </w:rPr>
-              <w:t xml:space="preserve">Sekunden und sample plotten damit user weiß wo </w:t>
-            </w:r>
-            <w:r>
-              <w:rPr>
-                <w:strike/>
-                <w:color w:val="5B9BD5" w:themeColor="accent1"/>
-              </w:rPr>
-              <w:t>e</w:t>
-            </w:r>
-            <w:r>
-              <w:rPr>
-                <w:strike/>
-                <w:color w:val="5B9BD5" w:themeColor="accent1"/>
-              </w:rPr>
-              <w:t>r</w:t>
-            </w:r>
-            <w:r>
-              <w:rPr>
-                <w:strike/>
-                <w:color w:val="5B9BD5" w:themeColor="accent1"/>
-              </w:rPr>
-              <w:t xml:space="preserve"> </w:t>
-            </w:r>
-            <w:r>
-              <w:rPr>
-                <w:strike/>
-                <w:color w:val="5B9BD5" w:themeColor="accent1"/>
-              </w:rPr>
-              <w:t>im file gerade ist.</w:t>
+              <w:t xml:space="preserve">Sekunden und sample plotten damit </w:t>
+            </w:r>
+            <w:proofErr w:type="spellStart"/>
+            <w:r>
+              <w:rPr>
+                <w:strike/>
+                <w:color w:val="5B9BD5" w:themeColor="accent1"/>
+              </w:rPr>
+              <w:t>user</w:t>
+            </w:r>
+            <w:proofErr w:type="spellEnd"/>
+            <w:r>
+              <w:rPr>
+                <w:strike/>
+                <w:color w:val="5B9BD5" w:themeColor="accent1"/>
+              </w:rPr>
+              <w:t xml:space="preserve"> weiß wo er im </w:t>
+            </w:r>
+            <w:proofErr w:type="spellStart"/>
+            <w:r>
+              <w:rPr>
+                <w:strike/>
+                <w:color w:val="5B9BD5" w:themeColor="accent1"/>
+              </w:rPr>
+              <w:t>file</w:t>
+            </w:r>
+            <w:proofErr w:type="spellEnd"/>
+            <w:r>
+              <w:rPr>
+                <w:strike/>
+                <w:color w:val="5B9BD5" w:themeColor="accent1"/>
+              </w:rPr>
+              <w:t xml:space="preserve"> gerade ist.</w:t>
             </w:r>
           </w:p>
         </w:tc>
@@ -5693,19 +7623,53 @@
                 <w:color w:val="5B9BD5" w:themeColor="accent1"/>
               </w:rPr>
             </w:pPr>
-            <w:r>
-              <w:rPr>
-                <w:strike/>
-                <w:color w:val="5B9BD5" w:themeColor="accent1"/>
-              </w:rPr>
-              <w:t>Vllt links recht an den seiten kleine nummern a</w:t>
-            </w:r>
-            <w:r>
-              <w:rPr>
-                <w:strike/>
-                <w:color w:val="5B9BD5" w:themeColor="accent1"/>
-              </w:rPr>
-              <w:t>nbringen, die sich beim scrollen verändern?</w:t>
+            <w:proofErr w:type="spellStart"/>
+            <w:r>
+              <w:rPr>
+                <w:strike/>
+                <w:color w:val="5B9BD5" w:themeColor="accent1"/>
+              </w:rPr>
+              <w:t>Vllt</w:t>
+            </w:r>
+            <w:proofErr w:type="spellEnd"/>
+            <w:r>
+              <w:rPr>
+                <w:strike/>
+                <w:color w:val="5B9BD5" w:themeColor="accent1"/>
+              </w:rPr>
+              <w:t xml:space="preserve"> links recht an den </w:t>
+            </w:r>
+            <w:proofErr w:type="spellStart"/>
+            <w:r>
+              <w:rPr>
+                <w:strike/>
+                <w:color w:val="5B9BD5" w:themeColor="accent1"/>
+              </w:rPr>
+              <w:t>seiten</w:t>
+            </w:r>
+            <w:proofErr w:type="spellEnd"/>
+            <w:r>
+              <w:rPr>
+                <w:strike/>
+                <w:color w:val="5B9BD5" w:themeColor="accent1"/>
+              </w:rPr>
+              <w:t xml:space="preserve"> kleine nummern anbringen, die sich beim </w:t>
+            </w:r>
+            <w:proofErr w:type="spellStart"/>
+            <w:r>
+              <w:rPr>
+                <w:strike/>
+                <w:color w:val="5B9BD5" w:themeColor="accent1"/>
+              </w:rPr>
+              <w:t>scrollen</w:t>
+            </w:r>
+            <w:proofErr w:type="spellEnd"/>
+            <w:r>
+              <w:rPr>
+                <w:strike/>
+                <w:color w:val="5B9BD5" w:themeColor="accent1"/>
+              </w:rPr>
+              <w:t xml:space="preserve"> verändern?</w:t>
             </w:r>
           </w:p>
         </w:tc>
@@ -5728,12 +7692,21 @@
                 <w:color w:val="5B9BD5" w:themeColor="accent1"/>
               </w:rPr>
             </w:pPr>
-            <w:r>
-              <w:rPr>
-                <w:strike/>
-                <w:color w:val="5B9BD5" w:themeColor="accent1"/>
-              </w:rPr>
-              <w:t>QLabels benutzt</w:t>
+            <w:proofErr w:type="spellStart"/>
+            <w:r>
+              <w:rPr>
+                <w:strike/>
+                <w:color w:val="5B9BD5" w:themeColor="accent1"/>
+              </w:rPr>
+              <w:t>QLabels</w:t>
+            </w:r>
+            <w:proofErr w:type="spellEnd"/>
+            <w:r>
+              <w:rPr>
+                <w:strike/>
+                <w:color w:val="5B9BD5" w:themeColor="accent1"/>
+              </w:rPr>
+              <w:t xml:space="preserve"> benutzt</w:t>
             </w:r>
           </w:p>
         </w:tc>
@@ -5778,12 +7751,6 @@
                 <w:color w:val="5B9BD5" w:themeColor="accent1"/>
               </w:rPr>
             </w:pPr>
-            <w:r>
-              <w:rPr>
-                <w:color w:val="5B9BD5" w:themeColor="accent1"/>
-              </w:rPr>
-              <w:t>Data window</w:t>
-            </w:r>
           </w:p>
         </w:tc>
         <w:tc>
@@ -5803,12 +7770,6 @@
                 <w:color w:val="5B9BD5" w:themeColor="accent1"/>
               </w:rPr>
             </w:pPr>
-            <w:r>
-              <w:rPr>
-                <w:color w:val="5B9BD5" w:themeColor="accent1"/>
-              </w:rPr>
-              <w:t>0</w:t>
-            </w:r>
           </w:p>
         </w:tc>
         <w:tc>
@@ -5828,12 +7789,6 @@
                 <w:color w:val="5B9BD5" w:themeColor="accent1"/>
               </w:rPr>
             </w:pPr>
-            <w:r>
-              <w:rPr>
-                <w:color w:val="5B9BD5" w:themeColor="accent1"/>
-              </w:rPr>
-              <w:t>0</w:t>
-            </w:r>
           </w:p>
         </w:tc>
         <w:tc>
@@ -5852,12 +7807,6 @@
                 <w:color w:val="5B9BD5" w:themeColor="accent1"/>
               </w:rPr>
             </w:pPr>
-            <w:r>
-              <w:rPr>
-                <w:color w:val="5B9BD5" w:themeColor="accent1"/>
-              </w:rPr>
-              <w:t>Markierungen an scroll bar setzen</w:t>
-            </w:r>
           </w:p>
         </w:tc>
         <w:tc>
@@ -5940,8 +7889,16 @@
               <w:rPr>
                 <w:color w:val="5B9BD5" w:themeColor="accent1"/>
               </w:rPr>
-              <w:t>Data window</w:t>
-            </w:r>
+              <w:t xml:space="preserve">Data </w:t>
+            </w:r>
+            <w:proofErr w:type="spellStart"/>
+            <w:r>
+              <w:rPr>
+                <w:color w:val="5B9BD5" w:themeColor="accent1"/>
+              </w:rPr>
+              <w:t>window</w:t>
+            </w:r>
+            <w:proofErr w:type="spellEnd"/>
           </w:p>
         </w:tc>
         <w:tc>
@@ -6531,7 +8488,17 @@
         <w:sz w:val="32"/>
         <w:lang w:val="en-US"/>
       </w:rPr>
-      <w:t xml:space="preserve">TO DO </w:t>
+      <w:t xml:space="preserve">TO </w:t>
+    </w:r>
+    <w:proofErr w:type="gramStart"/>
+    <w:r>
+      <w:rPr>
+        <w:bCs/>
+        <w:color w:val="2E74B5" w:themeColor="accent1" w:themeShade="BF"/>
+        <w:sz w:val="32"/>
+        <w:lang w:val="en-US"/>
+      </w:rPr>
+      <w:t xml:space="preserve">DO </w:t>
     </w:r>
     <w:r>
       <w:rPr>
@@ -6540,7 +8507,17 @@
         <w:sz w:val="32"/>
         <w:lang w:val="en-US"/>
       </w:rPr>
-      <w:t xml:space="preserve">: </w:t>
+      <w:t>:</w:t>
+    </w:r>
+    <w:proofErr w:type="gramEnd"/>
+    <w:r>
+      <w:rPr>
+        <w:bCs/>
+        <w:color w:val="2E74B5" w:themeColor="accent1" w:themeShade="BF"/>
+        <w:sz w:val="32"/>
+        <w:lang w:val="en-US"/>
+      </w:rPr>
+      <w:t xml:space="preserve"> </w:t>
     </w:r>
     <w:r>
       <w:rPr>

</xml_diff>

<commit_message>
- filter plot and diagram almost finished
</commit_message>
<xml_diff>
--- a/applications/mne_browse_raw_qt/Doc/TO DO.docx
+++ b/applications/mne_browse_raw_qt/Doc/TO DO.docx
@@ -4909,7 +4909,7 @@
               <w:rPr>
                 <w:color w:val="5B9BD5" w:themeColor="accent1"/>
               </w:rPr>
-              <w:t>0</w:t>
+              <w:t>70</w:t>
             </w:r>
           </w:p>
         </w:tc>
@@ -5001,6 +5001,26 @@
                 <w:color w:val="5B9BD5" w:themeColor="accent1"/>
               </w:rPr>
               <w:t xml:space="preserve"> anwenden</w:t>
+            </w:r>
+            <w:r>
+              <w:rPr>
+                <w:color w:val="5B9BD5" w:themeColor="accent1"/>
+              </w:rPr>
+              <w:t xml:space="preserve"> und </w:t>
+            </w:r>
+            <w:proofErr w:type="spellStart"/>
+            <w:r>
+              <w:rPr>
+                <w:color w:val="5B9BD5" w:themeColor="accent1"/>
+              </w:rPr>
+              <w:t>frequenzantwort</w:t>
+            </w:r>
+            <w:proofErr w:type="spellEnd"/>
+            <w:r>
+              <w:rPr>
+                <w:color w:val="5B9BD5" w:themeColor="accent1"/>
+              </w:rPr>
+              <w:t xml:space="preserve"> plotten</w:t>
             </w:r>
           </w:p>
         </w:tc>
@@ -5089,7 +5109,15 @@
                 <w:color w:val="5B9BD5" w:themeColor="accent1"/>
                 <w:lang w:val="en-US"/>
               </w:rPr>
-              <w:t>Channel selection window / Data window</w:t>
+              <w:t xml:space="preserve">Channel selection </w:t>
+            </w:r>
+            <w:r>
+              <w:rPr>
+                <w:color w:val="5B9BD5" w:themeColor="accent1"/>
+                <w:lang w:val="en-US"/>
+              </w:rPr>
+              <w:lastRenderedPageBreak/>
+              <w:t>window / Data window</w:t>
             </w:r>
           </w:p>
         </w:tc>
@@ -5114,6 +5142,7 @@
               <w:rPr>
                 <w:color w:val="5B9BD5" w:themeColor="accent1"/>
               </w:rPr>
+              <w:lastRenderedPageBreak/>
               <w:t>0</w:t>
             </w:r>
           </w:p>
@@ -6021,7 +6050,16 @@
                 <w:strike/>
                 <w:color w:val="5B9BD5" w:themeColor="accent1"/>
               </w:rPr>
-              <w:t>Eventmodel um 4 spalte erweitern (</w:t>
+              <w:t>E</w:t>
+            </w:r>
+            <w:bookmarkStart w:id="0" w:name="_GoBack"/>
+            <w:bookmarkEnd w:id="0"/>
+            <w:r>
+              <w:rPr>
+                <w:strike/>
+                <w:color w:val="5B9BD5" w:themeColor="accent1"/>
+              </w:rPr>
+              <w:t>ventmodel um 4 spalte erweitern (</w:t>
             </w:r>
             <w:proofErr w:type="spellStart"/>
             <w:r>
@@ -6379,8 +6417,6 @@
               </w:rPr>
               <w:t>10</w:t>
             </w:r>
-            <w:bookmarkStart w:id="0" w:name="_GoBack"/>
-            <w:bookmarkEnd w:id="0"/>
             <w:r>
               <w:rPr>
                 <w:strike/>
@@ -6621,11 +6657,13 @@
               <w:jc w:val="center"/>
               <w:cnfStyle w:val="000000000000" w:firstRow="0" w:lastRow="0" w:firstColumn="0" w:lastColumn="0" w:oddVBand="0" w:evenVBand="0" w:oddHBand="0" w:evenHBand="0" w:firstRowFirstColumn="0" w:firstRowLastColumn="0" w:lastRowFirstColumn="0" w:lastRowLastColumn="0"/>
               <w:rPr>
-                <w:color w:val="5B9BD5" w:themeColor="accent1"/>
-              </w:rPr>
-            </w:pPr>
-            <w:r>
-              <w:rPr>
+                <w:strike/>
+                <w:color w:val="5B9BD5" w:themeColor="accent1"/>
+              </w:rPr>
+            </w:pPr>
+            <w:r>
+              <w:rPr>
+                <w:strike/>
                 <w:color w:val="5B9BD5" w:themeColor="accent1"/>
               </w:rPr>
               <w:t xml:space="preserve">Data </w:t>
@@ -6633,6 +6671,7 @@
             <w:proofErr w:type="spellStart"/>
             <w:r>
               <w:rPr>
+                <w:strike/>
                 <w:color w:val="5B9BD5" w:themeColor="accent1"/>
               </w:rPr>
               <w:t>window</w:t>
@@ -6654,11 +6693,20 @@
               <w:jc w:val="center"/>
               <w:cnfStyle w:val="000000000000" w:firstRow="0" w:lastRow="0" w:firstColumn="0" w:lastColumn="0" w:oddVBand="0" w:evenVBand="0" w:oddHBand="0" w:evenHBand="0" w:firstRowFirstColumn="0" w:firstRowLastColumn="0" w:lastRowFirstColumn="0" w:lastRowLastColumn="0"/>
               <w:rPr>
-                <w:color w:val="5B9BD5" w:themeColor="accent1"/>
-              </w:rPr>
-            </w:pPr>
-            <w:r>
-              <w:rPr>
+                <w:strike/>
+                <w:color w:val="5B9BD5" w:themeColor="accent1"/>
+              </w:rPr>
+            </w:pPr>
+            <w:r>
+              <w:rPr>
+                <w:strike/>
+                <w:color w:val="5B9BD5" w:themeColor="accent1"/>
+              </w:rPr>
+              <w:t>10</w:t>
+            </w:r>
+            <w:r>
+              <w:rPr>
+                <w:strike/>
                 <w:color w:val="5B9BD5" w:themeColor="accent1"/>
               </w:rPr>
               <w:t>0</w:t>
@@ -6679,11 +6727,13 @@
               <w:jc w:val="center"/>
               <w:cnfStyle w:val="000000000000" w:firstRow="0" w:lastRow="0" w:firstColumn="0" w:lastColumn="0" w:oddVBand="0" w:evenVBand="0" w:oddHBand="0" w:evenHBand="0" w:firstRowFirstColumn="0" w:firstRowLastColumn="0" w:lastRowFirstColumn="0" w:lastRowLastColumn="0"/>
               <w:rPr>
-                <w:color w:val="5B9BD5" w:themeColor="accent1"/>
-              </w:rPr>
-            </w:pPr>
-            <w:r>
-              <w:rPr>
+                <w:strike/>
+                <w:color w:val="5B9BD5" w:themeColor="accent1"/>
+              </w:rPr>
+            </w:pPr>
+            <w:r>
+              <w:rPr>
+                <w:strike/>
                 <w:color w:val="5B9BD5" w:themeColor="accent1"/>
               </w:rPr>
               <w:t>0</w:t>
@@ -6703,11 +6753,13 @@
             <w:pPr>
               <w:cnfStyle w:val="000000000000" w:firstRow="0" w:lastRow="0" w:firstColumn="0" w:lastColumn="0" w:oddVBand="0" w:evenVBand="0" w:oddHBand="0" w:evenHBand="0" w:firstRowFirstColumn="0" w:firstRowLastColumn="0" w:lastRowFirstColumn="0" w:lastRowLastColumn="0"/>
               <w:rPr>
-                <w:color w:val="5B9BD5" w:themeColor="accent1"/>
-              </w:rPr>
-            </w:pPr>
-            <w:r>
-              <w:rPr>
+                <w:strike/>
+                <w:color w:val="5B9BD5" w:themeColor="accent1"/>
+              </w:rPr>
+            </w:pPr>
+            <w:r>
+              <w:rPr>
+                <w:strike/>
                 <w:color w:val="5B9BD5" w:themeColor="accent1"/>
               </w:rPr>
               <w:t xml:space="preserve">Pfeiltasten links rechts zum scrollen des </w:t>
@@ -6715,6 +6767,7 @@
             <w:proofErr w:type="spellStart"/>
             <w:r>
               <w:rPr>
+                <w:strike/>
                 <w:color w:val="5B9BD5" w:themeColor="accent1"/>
               </w:rPr>
               <w:t>datawindows</w:t>
@@ -6722,6 +6775,7 @@
             <w:proofErr w:type="spellEnd"/>
             <w:r>
               <w:rPr>
+                <w:strike/>
                 <w:color w:val="5B9BD5" w:themeColor="accent1"/>
               </w:rPr>
               <w:t xml:space="preserve"> nutzen</w:t>
@@ -6741,6 +6795,7 @@
             <w:pPr>
               <w:cnfStyle w:val="000000000000" w:firstRow="0" w:lastRow="0" w:firstColumn="0" w:lastColumn="0" w:oddVBand="0" w:evenVBand="0" w:oddHBand="0" w:evenHBand="0" w:firstRowFirstColumn="0" w:firstRowLastColumn="0" w:lastRowFirstColumn="0" w:lastRowLastColumn="0"/>
               <w:rPr>
+                <w:strike/>
                 <w:color w:val="5B9BD5" w:themeColor="accent1"/>
               </w:rPr>
             </w:pPr>
@@ -6761,9 +6816,26 @@
               <w:jc w:val="center"/>
               <w:cnfStyle w:val="000000000000" w:firstRow="0" w:lastRow="0" w:firstColumn="0" w:lastColumn="0" w:oddVBand="0" w:evenVBand="0" w:oddHBand="0" w:evenHBand="0" w:firstRowFirstColumn="0" w:firstRowLastColumn="0" w:lastRowFirstColumn="0" w:lastRowLastColumn="0"/>
               <w:rPr>
-                <w:color w:val="5B9BD5" w:themeColor="accent1"/>
-              </w:rPr>
-            </w:pPr>
+                <w:strike/>
+                <w:color w:val="5B9BD5" w:themeColor="accent1"/>
+              </w:rPr>
+            </w:pPr>
+            <w:proofErr w:type="spellStart"/>
+            <w:r>
+              <w:rPr>
+                <w:strike/>
+                <w:color w:val="5B9BD5" w:themeColor="accent1"/>
+              </w:rPr>
+              <w:t>keyPressEvent</w:t>
+            </w:r>
+            <w:proofErr w:type="spellEnd"/>
+            <w:r>
+              <w:rPr>
+                <w:strike/>
+                <w:color w:val="5B9BD5" w:themeColor="accent1"/>
+              </w:rPr>
+              <w:t xml:space="preserve"> genutzt</w:t>
+            </w:r>
           </w:p>
         </w:tc>
       </w:tr>
@@ -7426,7 +7498,6 @@
               <w:cnfStyle w:val="000000100000" w:firstRow="0" w:lastRow="0" w:firstColumn="0" w:lastColumn="0" w:oddVBand="0" w:evenVBand="0" w:oddHBand="1" w:evenHBand="0" w:firstRowFirstColumn="0" w:firstRowLastColumn="0" w:lastRowFirstColumn="0" w:lastRowLastColumn="0"/>
               <w:rPr>
                 <w:color w:val="5B9BD5" w:themeColor="accent1"/>
-                <w:lang w:val="en-US"/>
               </w:rPr>
             </w:pPr>
           </w:p>
@@ -7447,7 +7518,6 @@
             <w:pPr>
               <w:rPr>
                 <w:color w:val="5B9BD5" w:themeColor="accent1"/>
-                <w:lang w:val="en-US"/>
               </w:rPr>
             </w:pPr>
           </w:p>
@@ -7885,20 +7955,6 @@
                 <w:color w:val="5B9BD5" w:themeColor="accent1"/>
               </w:rPr>
             </w:pPr>
-            <w:r>
-              <w:rPr>
-                <w:color w:val="5B9BD5" w:themeColor="accent1"/>
-              </w:rPr>
-              <w:t xml:space="preserve">Data </w:t>
-            </w:r>
-            <w:proofErr w:type="spellStart"/>
-            <w:r>
-              <w:rPr>
-                <w:color w:val="5B9BD5" w:themeColor="accent1"/>
-              </w:rPr>
-              <w:t>window</w:t>
-            </w:r>
-            <w:proofErr w:type="spellEnd"/>
           </w:p>
         </w:tc>
         <w:tc>

</xml_diff>

<commit_message>
- added markers for lower and upper cut off frequency
</commit_message>
<xml_diff>
--- a/applications/mne_browse_raw_qt/Doc/TO DO.docx
+++ b/applications/mne_browse_raw_qt/Doc/TO DO.docx
@@ -335,23 +335,7 @@
                 <w:strike/>
                 <w:color w:val="5B9BD5" w:themeColor="accent1"/>
               </w:rPr>
-              <w:t xml:space="preserve">Fehler bei schnellem </w:t>
-            </w:r>
-            <w:proofErr w:type="spellStart"/>
-            <w:r>
-              <w:rPr>
-                <w:strike/>
-                <w:color w:val="5B9BD5" w:themeColor="accent1"/>
-              </w:rPr>
-              <w:t>Neuladen</w:t>
-            </w:r>
-            <w:proofErr w:type="spellEnd"/>
-            <w:r>
-              <w:rPr>
-                <w:strike/>
-                <w:color w:val="5B9BD5" w:themeColor="accent1"/>
-              </w:rPr>
-              <w:t xml:space="preserve"> von Daten</w:t>
+              <w:t>Fehler bei schnellem Neuladen von Daten</w:t>
             </w:r>
           </w:p>
         </w:tc>
@@ -372,21 +356,12 @@
                 <w:color w:val="5B9BD5" w:themeColor="accent1"/>
               </w:rPr>
             </w:pPr>
-            <w:proofErr w:type="spellStart"/>
-            <w:r>
-              <w:rPr>
-                <w:strike/>
-                <w:color w:val="5B9BD5" w:themeColor="accent1"/>
-              </w:rPr>
-              <w:t>Flo</w:t>
-            </w:r>
-            <w:proofErr w:type="spellEnd"/>
-            <w:r>
-              <w:rPr>
-                <w:strike/>
-                <w:color w:val="5B9BD5" w:themeColor="accent1"/>
-              </w:rPr>
-              <w:t xml:space="preserve"> fragen</w:t>
+            <w:r>
+              <w:rPr>
+                <w:strike/>
+                <w:color w:val="5B9BD5" w:themeColor="accent1"/>
+              </w:rPr>
+              <w:t>Flo fragen</w:t>
             </w:r>
           </w:p>
         </w:tc>
@@ -414,55 +389,7 @@
                 <w:strike/>
                 <w:color w:val="5B9BD5" w:themeColor="accent1"/>
               </w:rPr>
-              <w:t xml:space="preserve">Fenstergröße wurde selbst von </w:t>
-            </w:r>
-            <w:proofErr w:type="spellStart"/>
-            <w:r>
-              <w:rPr>
-                <w:strike/>
-                <w:color w:val="5B9BD5" w:themeColor="accent1"/>
-              </w:rPr>
-              <w:t>m_iAbsFiffCursor</w:t>
-            </w:r>
-            <w:proofErr w:type="spellEnd"/>
-            <w:r>
-              <w:rPr>
-                <w:strike/>
-                <w:color w:val="5B9BD5" w:themeColor="accent1"/>
-              </w:rPr>
-              <w:t xml:space="preserve"> abgezogen wenn Anfang von </w:t>
-            </w:r>
-            <w:proofErr w:type="spellStart"/>
-            <w:r>
-              <w:rPr>
-                <w:strike/>
-                <w:color w:val="5B9BD5" w:themeColor="accent1"/>
-              </w:rPr>
-              <w:t>Fiff</w:t>
-            </w:r>
-            <w:proofErr w:type="spellEnd"/>
-            <w:r>
-              <w:rPr>
-                <w:strike/>
-                <w:color w:val="5B9BD5" w:themeColor="accent1"/>
-              </w:rPr>
-              <w:t xml:space="preserve"> </w:t>
-            </w:r>
-            <w:proofErr w:type="spellStart"/>
-            <w:r>
-              <w:rPr>
-                <w:strike/>
-                <w:color w:val="5B9BD5" w:themeColor="accent1"/>
-              </w:rPr>
-              <w:t>file</w:t>
-            </w:r>
-            <w:proofErr w:type="spellEnd"/>
-            <w:r>
-              <w:rPr>
-                <w:strike/>
-                <w:color w:val="5B9BD5" w:themeColor="accent1"/>
-              </w:rPr>
-              <w:t xml:space="preserve"> erreicht wurde</w:t>
+              <w:t>Fenstergröße wurde selbst von m_iAbsFiffCursor abgezogen wenn Anfang von Fiff file erreicht wurde</w:t>
             </w:r>
           </w:p>
         </w:tc>
@@ -608,23 +535,13 @@
                 <w:lang w:val="en-US"/>
               </w:rPr>
             </w:pPr>
-            <w:proofErr w:type="spellStart"/>
             <w:r>
               <w:rPr>
                 <w:strike/>
                 <w:color w:val="5B9BD5" w:themeColor="accent1"/>
                 <w:lang w:val="en-US"/>
               </w:rPr>
-              <w:t>Effizienzsteigerung</w:t>
-            </w:r>
-            <w:proofErr w:type="spellEnd"/>
-            <w:r>
-              <w:rPr>
-                <w:strike/>
-                <w:color w:val="5B9BD5" w:themeColor="accent1"/>
-                <w:lang w:val="en-US"/>
-              </w:rPr>
-              <w:t xml:space="preserve"> Event model</w:t>
+              <w:t>Effizienzsteigerung Event model</w:t>
             </w:r>
           </w:p>
         </w:tc>
@@ -645,127 +562,13 @@
                 <w:color w:val="5B9BD5" w:themeColor="accent1"/>
               </w:rPr>
             </w:pPr>
-            <w:proofErr w:type="spellStart"/>
-            <w:r>
-              <w:rPr>
-                <w:strike/>
-                <w:color w:val="5B9BD5" w:themeColor="accent1"/>
-              </w:rPr>
-              <w:t>Delegate</w:t>
-            </w:r>
-            <w:proofErr w:type="spellEnd"/>
-            <w:r>
-              <w:rPr>
-                <w:strike/>
-                <w:color w:val="5B9BD5" w:themeColor="accent1"/>
-              </w:rPr>
-              <w:t xml:space="preserve"> für </w:t>
-            </w:r>
-            <w:proofErr w:type="spellStart"/>
-            <w:r>
-              <w:rPr>
-                <w:strike/>
-                <w:color w:val="5B9BD5" w:themeColor="accent1"/>
-              </w:rPr>
-              <w:t>event</w:t>
-            </w:r>
-            <w:proofErr w:type="spellEnd"/>
-            <w:r>
-              <w:rPr>
-                <w:strike/>
-                <w:color w:val="5B9BD5" w:themeColor="accent1"/>
-              </w:rPr>
-              <w:t xml:space="preserve"> </w:t>
-            </w:r>
-            <w:proofErr w:type="spellStart"/>
-            <w:r>
-              <w:rPr>
-                <w:strike/>
-                <w:color w:val="5B9BD5" w:themeColor="accent1"/>
-              </w:rPr>
-              <w:t>modell</w:t>
-            </w:r>
-            <w:proofErr w:type="spellEnd"/>
-            <w:r>
-              <w:rPr>
-                <w:strike/>
-                <w:color w:val="5B9BD5" w:themeColor="accent1"/>
-              </w:rPr>
-              <w:t xml:space="preserve">, nicht die komplette </w:t>
-            </w:r>
-            <w:proofErr w:type="spellStart"/>
-            <w:r>
-              <w:rPr>
-                <w:strike/>
-                <w:color w:val="5B9BD5" w:themeColor="accent1"/>
-              </w:rPr>
-              <w:t>event</w:t>
-            </w:r>
-            <w:proofErr w:type="spellEnd"/>
-            <w:r>
-              <w:rPr>
-                <w:strike/>
-                <w:color w:val="5B9BD5" w:themeColor="accent1"/>
-              </w:rPr>
-              <w:t xml:space="preserve"> liste durchsuchen (</w:t>
-            </w:r>
-            <w:proofErr w:type="spellStart"/>
-            <w:r>
-              <w:rPr>
-                <w:strike/>
-                <w:color w:val="5B9BD5" w:themeColor="accent1"/>
-              </w:rPr>
-              <w:t>abbruchkriterium</w:t>
-            </w:r>
-            <w:proofErr w:type="spellEnd"/>
-            <w:r>
-              <w:rPr>
-                <w:strike/>
-                <w:color w:val="5B9BD5" w:themeColor="accent1"/>
-              </w:rPr>
-              <w:t xml:space="preserve">), bessere </w:t>
-            </w:r>
-            <w:proofErr w:type="spellStart"/>
-            <w:r>
-              <w:rPr>
-                <w:strike/>
-                <w:color w:val="5B9BD5" w:themeColor="accent1"/>
-              </w:rPr>
-              <w:t>erweiterungsmöglichkeiten</w:t>
-            </w:r>
-            <w:proofErr w:type="spellEnd"/>
-            <w:r>
-              <w:rPr>
-                <w:strike/>
-                <w:color w:val="5B9BD5" w:themeColor="accent1"/>
-              </w:rPr>
-              <w:t xml:space="preserve"> (</w:t>
-            </w:r>
-            <w:proofErr w:type="spellStart"/>
-            <w:r>
-              <w:rPr>
-                <w:strike/>
-                <w:color w:val="5B9BD5" w:themeColor="accent1"/>
-              </w:rPr>
-              <w:t>show</w:t>
-            </w:r>
-            <w:proofErr w:type="spellEnd"/>
-            <w:r>
-              <w:rPr>
-                <w:strike/>
-                <w:color w:val="5B9BD5" w:themeColor="accent1"/>
-              </w:rPr>
-              <w:t xml:space="preserve"> all </w:t>
-            </w:r>
-            <w:proofErr w:type="spellStart"/>
-            <w:r>
-              <w:rPr>
-                <w:strike/>
-                <w:color w:val="5B9BD5" w:themeColor="accent1"/>
-              </w:rPr>
-              <w:t>events</w:t>
-            </w:r>
-            <w:proofErr w:type="spellEnd"/>
+            <w:r>
+              <w:rPr>
+                <w:strike/>
+                <w:color w:val="5B9BD5" w:themeColor="accent1"/>
+              </w:rPr>
+              <w:t>Delegate für event modell, nicht die komplette event liste durchsuchen (abbruchkriterium), bessere erweiterungsmöglichkeiten (show all events</w:t>
+            </w:r>
             <w:r>
               <w:rPr>
                 <w:strike/>
@@ -778,87 +581,7 @@
                 <w:strike/>
                 <w:color w:val="5B9BD5" w:themeColor="accent1"/>
               </w:rPr>
-              <w:t xml:space="preserve"> </w:t>
-            </w:r>
-            <w:proofErr w:type="spellStart"/>
-            <w:r>
-              <w:rPr>
-                <w:strike/>
-                <w:color w:val="5B9BD5" w:themeColor="accent1"/>
-              </w:rPr>
-              <w:t>plot</w:t>
-            </w:r>
-            <w:proofErr w:type="spellEnd"/>
-            <w:r>
-              <w:rPr>
-                <w:strike/>
-                <w:color w:val="5B9BD5" w:themeColor="accent1"/>
-              </w:rPr>
-              <w:t xml:space="preserve"> type </w:t>
-            </w:r>
-            <w:proofErr w:type="spellStart"/>
-            <w:r>
-              <w:rPr>
-                <w:strike/>
-                <w:color w:val="5B9BD5" w:themeColor="accent1"/>
-              </w:rPr>
-              <w:t>table</w:t>
-            </w:r>
-            <w:proofErr w:type="spellEnd"/>
-            <w:r>
-              <w:rPr>
-                <w:strike/>
-                <w:color w:val="5B9BD5" w:themeColor="accent1"/>
-              </w:rPr>
-              <w:t xml:space="preserve"> </w:t>
-            </w:r>
-            <w:proofErr w:type="spellStart"/>
-            <w:r>
-              <w:rPr>
-                <w:strike/>
-                <w:color w:val="5B9BD5" w:themeColor="accent1"/>
-              </w:rPr>
-              <w:t>cells</w:t>
-            </w:r>
-            <w:proofErr w:type="spellEnd"/>
-            <w:r>
-              <w:rPr>
-                <w:strike/>
-                <w:color w:val="5B9BD5" w:themeColor="accent1"/>
-              </w:rPr>
-              <w:t xml:space="preserve"> in </w:t>
-            </w:r>
-            <w:proofErr w:type="spellStart"/>
-            <w:r>
-              <w:rPr>
-                <w:strike/>
-                <w:color w:val="5B9BD5" w:themeColor="accent1"/>
-              </w:rPr>
-              <w:t>corresponding</w:t>
-            </w:r>
-            <w:proofErr w:type="spellEnd"/>
-            <w:r>
-              <w:rPr>
-                <w:strike/>
-                <w:color w:val="5B9BD5" w:themeColor="accent1"/>
-              </w:rPr>
-              <w:t xml:space="preserve"> </w:t>
-            </w:r>
-            <w:proofErr w:type="spellStart"/>
-            <w:r>
-              <w:rPr>
-                <w:strike/>
-                <w:color w:val="5B9BD5" w:themeColor="accent1"/>
-              </w:rPr>
-              <w:t>color</w:t>
-            </w:r>
-            <w:proofErr w:type="spellEnd"/>
-            <w:r>
-              <w:rPr>
-                <w:strike/>
-                <w:color w:val="5B9BD5" w:themeColor="accent1"/>
-              </w:rPr>
-              <w:t>, etc.)</w:t>
+              <w:t xml:space="preserve"> plot type table cells in corresponding color, etc.)</w:t>
             </w:r>
           </w:p>
         </w:tc>
@@ -886,39 +609,7 @@
                 <w:strike/>
                 <w:color w:val="5B9BD5" w:themeColor="accent1"/>
               </w:rPr>
-              <w:t xml:space="preserve">Es werden nur </w:t>
-            </w:r>
-            <w:proofErr w:type="spellStart"/>
-            <w:r>
-              <w:rPr>
-                <w:strike/>
-                <w:color w:val="5B9BD5" w:themeColor="accent1"/>
-              </w:rPr>
-              <w:t>events</w:t>
-            </w:r>
-            <w:proofErr w:type="spellEnd"/>
-            <w:r>
-              <w:rPr>
-                <w:strike/>
-                <w:color w:val="5B9BD5" w:themeColor="accent1"/>
-              </w:rPr>
-              <w:t xml:space="preserve"> gezeichnet, die im geladen </w:t>
-            </w:r>
-            <w:proofErr w:type="spellStart"/>
-            <w:r>
-              <w:rPr>
-                <w:strike/>
-                <w:color w:val="5B9BD5" w:themeColor="accent1"/>
-              </w:rPr>
-              <w:t>bereich</w:t>
-            </w:r>
-            <w:proofErr w:type="spellEnd"/>
-            <w:r>
-              <w:rPr>
-                <w:strike/>
-                <w:color w:val="5B9BD5" w:themeColor="accent1"/>
-              </w:rPr>
-              <w:t xml:space="preserve"> sind</w:t>
+              <w:t>Es werden nur events gezeichnet, die im geladen bereich sind</w:t>
             </w:r>
           </w:p>
         </w:tc>
@@ -1063,23 +754,7 @@
                 <w:strike/>
                 <w:color w:val="5B9BD5" w:themeColor="accent1"/>
               </w:rPr>
-              <w:t xml:space="preserve">Events werden bei </w:t>
-            </w:r>
-            <w:proofErr w:type="spellStart"/>
-            <w:r>
-              <w:rPr>
-                <w:strike/>
-                <w:color w:val="5B9BD5" w:themeColor="accent1"/>
-              </w:rPr>
-              <w:t>Neuladen</w:t>
-            </w:r>
-            <w:proofErr w:type="spellEnd"/>
-            <w:r>
-              <w:rPr>
-                <w:strike/>
-                <w:color w:val="5B9BD5" w:themeColor="accent1"/>
-              </w:rPr>
-              <w:t xml:space="preserve"> von Datenblock erst bei erneuter Auswahl zentriert</w:t>
+              <w:t>Events werden bei Neuladen von Datenblock erst bei erneuter Auswahl zentriert</w:t>
             </w:r>
           </w:p>
         </w:tc>
@@ -1105,55 +780,7 @@
                 <w:strike/>
                 <w:color w:val="5B9BD5" w:themeColor="accent1"/>
               </w:rPr>
-              <w:t xml:space="preserve">Hängt evtl. mit </w:t>
-            </w:r>
-            <w:proofErr w:type="spellStart"/>
-            <w:r>
-              <w:rPr>
-                <w:strike/>
-                <w:color w:val="5B9BD5" w:themeColor="accent1"/>
-              </w:rPr>
-              <w:t>cursor</w:t>
-            </w:r>
-            <w:proofErr w:type="spellEnd"/>
-            <w:r>
-              <w:rPr>
-                <w:strike/>
-                <w:color w:val="5B9BD5" w:themeColor="accent1"/>
-              </w:rPr>
-              <w:t xml:space="preserve"> </w:t>
-            </w:r>
-            <w:proofErr w:type="spellStart"/>
-            <w:r>
-              <w:rPr>
-                <w:strike/>
-                <w:color w:val="5B9BD5" w:themeColor="accent1"/>
-              </w:rPr>
-              <w:t>indizes</w:t>
-            </w:r>
-            <w:proofErr w:type="spellEnd"/>
-            <w:r>
-              <w:rPr>
-                <w:strike/>
-                <w:color w:val="5B9BD5" w:themeColor="accent1"/>
-              </w:rPr>
-              <w:t xml:space="preserve"> zusammen, die vom </w:t>
-            </w:r>
-            <w:proofErr w:type="spellStart"/>
-            <w:r>
-              <w:rPr>
-                <w:strike/>
-                <w:color w:val="5B9BD5" w:themeColor="accent1"/>
-              </w:rPr>
-              <w:t>datenmodell</w:t>
-            </w:r>
-            <w:proofErr w:type="spellEnd"/>
-            <w:r>
-              <w:rPr>
-                <w:strike/>
-                <w:color w:val="5B9BD5" w:themeColor="accent1"/>
-              </w:rPr>
-              <w:t xml:space="preserve"> generiert werden</w:t>
+              <w:t>Hängt evtl. mit cursor indizes zusammen, die vom datenmodell generiert werden</w:t>
             </w:r>
           </w:p>
         </w:tc>
@@ -1181,55 +808,7 @@
                 <w:strike/>
                 <w:color w:val="5B9BD5" w:themeColor="accent1"/>
               </w:rPr>
-              <w:t xml:space="preserve">Scroll Bar wurde bei </w:t>
-            </w:r>
-            <w:proofErr w:type="spellStart"/>
-            <w:r>
-              <w:rPr>
-                <w:strike/>
-                <w:color w:val="5B9BD5" w:themeColor="accent1"/>
-              </w:rPr>
-              <w:t>reload</w:t>
-            </w:r>
-            <w:proofErr w:type="spellEnd"/>
-            <w:r>
-              <w:rPr>
-                <w:strike/>
-                <w:color w:val="5B9BD5" w:themeColor="accent1"/>
-              </w:rPr>
-              <w:t xml:space="preserve"> der </w:t>
-            </w:r>
-            <w:proofErr w:type="spellStart"/>
-            <w:r>
-              <w:rPr>
-                <w:strike/>
-                <w:color w:val="5B9BD5" w:themeColor="accent1"/>
-              </w:rPr>
-              <w:t>fiff</w:t>
-            </w:r>
-            <w:proofErr w:type="spellEnd"/>
-            <w:r>
-              <w:rPr>
-                <w:strike/>
-                <w:color w:val="5B9BD5" w:themeColor="accent1"/>
-              </w:rPr>
-              <w:t xml:space="preserve"> </w:t>
-            </w:r>
-            <w:proofErr w:type="spellStart"/>
-            <w:r>
-              <w:rPr>
-                <w:strike/>
-                <w:color w:val="5B9BD5" w:themeColor="accent1"/>
-              </w:rPr>
-              <w:t>daten</w:t>
-            </w:r>
-            <w:proofErr w:type="spellEnd"/>
-            <w:r>
-              <w:rPr>
-                <w:strike/>
-                <w:color w:val="5B9BD5" w:themeColor="accent1"/>
-              </w:rPr>
-              <w:t xml:space="preserve"> manuell nach vorne verschoben</w:t>
+              <w:t>Scroll Bar wurde bei reload der fiff daten manuell nach vorne verschoben</w:t>
             </w:r>
           </w:p>
         </w:tc>
@@ -1375,54 +954,27 @@
               </w:rPr>
               <w:t xml:space="preserve">Events werden bei </w:t>
             </w:r>
-            <w:proofErr w:type="spellStart"/>
-            <w:r>
-              <w:rPr>
-                <w:strike/>
-                <w:color w:val="5B9BD5" w:themeColor="accent1"/>
-              </w:rPr>
-              <w:t>auswahl</w:t>
-            </w:r>
-            <w:proofErr w:type="spellEnd"/>
-            <w:r>
-              <w:rPr>
-                <w:strike/>
-                <w:color w:val="5B9BD5" w:themeColor="accent1"/>
-              </w:rPr>
-              <w:t xml:space="preserve"> eines </w:t>
-            </w:r>
-            <w:proofErr w:type="spellStart"/>
-            <w:r>
-              <w:rPr>
-                <w:strike/>
-                <w:color w:val="5B9BD5" w:themeColor="accent1"/>
-              </w:rPr>
-              <w:t>channel</w:t>
-            </w:r>
-            <w:proofErr w:type="spellEnd"/>
-            <w:r>
-              <w:rPr>
-                <w:strike/>
-                <w:color w:val="5B9BD5" w:themeColor="accent1"/>
-              </w:rPr>
-              <w:t xml:space="preserve"> </w:t>
-            </w:r>
-            <w:r>
-              <w:rPr>
-                <w:strike/>
-                <w:color w:val="5B9BD5" w:themeColor="accent1"/>
-              </w:rPr>
-              <w:t xml:space="preserve">per </w:t>
-            </w:r>
-            <w:proofErr w:type="spellStart"/>
-            <w:r>
-              <w:rPr>
-                <w:strike/>
-                <w:color w:val="5B9BD5" w:themeColor="accent1"/>
-              </w:rPr>
-              <w:t>maus</w:t>
-            </w:r>
-            <w:proofErr w:type="spellEnd"/>
+            <w:r>
+              <w:rPr>
+                <w:strike/>
+                <w:color w:val="5B9BD5" w:themeColor="accent1"/>
+              </w:rPr>
+              <w:t xml:space="preserve">auswahl eines </w:t>
+            </w:r>
+            <w:r>
+              <w:rPr>
+                <w:strike/>
+                <w:color w:val="5B9BD5" w:themeColor="accent1"/>
+              </w:rPr>
+              <w:t xml:space="preserve">channel </w:t>
+            </w:r>
+            <w:r>
+              <w:rPr>
+                <w:strike/>
+                <w:color w:val="5B9BD5" w:themeColor="accent1"/>
+              </w:rPr>
+              <w:t>per maus</w:t>
+            </w:r>
             <w:r>
               <w:rPr>
                 <w:strike/>
@@ -1482,33 +1034,8 @@
                 <w:strike/>
                 <w:color w:val="5B9BD5" w:themeColor="accent1"/>
               </w:rPr>
-              <w:t xml:space="preserve">Manuelles update des </w:t>
-            </w:r>
-            <w:proofErr w:type="spellStart"/>
-            <w:r>
-              <w:rPr>
-                <w:strike/>
-                <w:color w:val="5B9BD5" w:themeColor="accent1"/>
-              </w:rPr>
-              <w:t>viewport</w:t>
-            </w:r>
-            <w:proofErr w:type="spellEnd"/>
-            <w:r>
-              <w:rPr>
-                <w:strike/>
-                <w:color w:val="5B9BD5" w:themeColor="accent1"/>
-              </w:rPr>
-              <w:t xml:space="preserve"> im </w:t>
-            </w:r>
-            <w:proofErr w:type="spellStart"/>
-            <w:r>
-              <w:rPr>
-                <w:strike/>
-                <w:color w:val="5B9BD5" w:themeColor="accent1"/>
-              </w:rPr>
-              <w:t>rawdelegate</w:t>
-            </w:r>
-            <w:proofErr w:type="spellEnd"/>
+              <w:t>Manuelles update des viewport im rawdelegate</w:t>
+            </w:r>
           </w:p>
         </w:tc>
       </w:tr>
@@ -1659,39 +1186,7 @@
                 <w:strike/>
                 <w:color w:val="5B9BD5" w:themeColor="accent1"/>
               </w:rPr>
-              <w:t xml:space="preserve">sten </w:t>
-            </w:r>
-            <w:proofErr w:type="spellStart"/>
-            <w:r>
-              <w:rPr>
-                <w:strike/>
-                <w:color w:val="5B9BD5" w:themeColor="accent1"/>
-              </w:rPr>
-              <w:t>zeilen</w:t>
-            </w:r>
-            <w:proofErr w:type="spellEnd"/>
-            <w:r>
-              <w:rPr>
-                <w:strike/>
-                <w:color w:val="5B9BD5" w:themeColor="accent1"/>
-              </w:rPr>
-              <w:t xml:space="preserve"> </w:t>
-            </w:r>
-            <w:proofErr w:type="spellStart"/>
-            <w:r>
-              <w:rPr>
-                <w:strike/>
-                <w:color w:val="5B9BD5" w:themeColor="accent1"/>
-              </w:rPr>
-              <w:t>widget</w:t>
-            </w:r>
-            <w:proofErr w:type="spellEnd"/>
-            <w:r>
-              <w:rPr>
-                <w:strike/>
-                <w:color w:val="5B9BD5" w:themeColor="accent1"/>
-              </w:rPr>
-              <w:t xml:space="preserve"> nicht richtig geplottet</w:t>
+              <w:t>sten zeilen widget nicht richtig geplottet</w:t>
             </w:r>
           </w:p>
         </w:tc>
@@ -1717,78 +1212,14 @@
                 <w:strike/>
                 <w:color w:val="5B9BD5" w:themeColor="accent1"/>
               </w:rPr>
-              <w:t xml:space="preserve">Tritt auf, falls das </w:t>
-            </w:r>
-            <w:proofErr w:type="spellStart"/>
-            <w:r>
-              <w:rPr>
-                <w:strike/>
-                <w:color w:val="5B9BD5" w:themeColor="accent1"/>
-              </w:rPr>
-              <w:t>widget</w:t>
-            </w:r>
-            <w:proofErr w:type="spellEnd"/>
-            <w:r>
-              <w:rPr>
-                <w:strike/>
-                <w:color w:val="5B9BD5" w:themeColor="accent1"/>
-              </w:rPr>
-              <w:t xml:space="preserve"> nur teilweise zu sehen ist</w:t>
-            </w:r>
-            <w:r>
-              <w:rPr>
-                <w:strike/>
-                <w:color w:val="5B9BD5" w:themeColor="accent1"/>
-              </w:rPr>
-              <w:t xml:space="preserve">, </w:t>
-            </w:r>
-            <w:proofErr w:type="spellStart"/>
-            <w:r>
-              <w:rPr>
-                <w:strike/>
-                <w:color w:val="5B9BD5" w:themeColor="accent1"/>
-              </w:rPr>
-              <w:t>dh</w:t>
-            </w:r>
-            <w:proofErr w:type="spellEnd"/>
-            <w:r>
-              <w:rPr>
-                <w:strike/>
-                <w:color w:val="5B9BD5" w:themeColor="accent1"/>
-              </w:rPr>
-              <w:t xml:space="preserve"> der </w:t>
-            </w:r>
-            <w:proofErr w:type="spellStart"/>
-            <w:r>
-              <w:rPr>
-                <w:strike/>
-                <w:color w:val="5B9BD5" w:themeColor="accent1"/>
-              </w:rPr>
-              <w:t>endpunkt</w:t>
-            </w:r>
-            <w:proofErr w:type="spellEnd"/>
-            <w:r>
-              <w:rPr>
-                <w:strike/>
-                <w:color w:val="5B9BD5" w:themeColor="accent1"/>
-              </w:rPr>
-              <w:t xml:space="preserve"> der </w:t>
-            </w:r>
-            <w:proofErr w:type="spellStart"/>
-            <w:r>
-              <w:rPr>
-                <w:strike/>
-                <w:color w:val="5B9BD5" w:themeColor="accent1"/>
-              </w:rPr>
-              <w:t>linie</w:t>
-            </w:r>
-            <w:proofErr w:type="spellEnd"/>
-            <w:r>
-              <w:rPr>
-                <w:strike/>
-                <w:color w:val="5B9BD5" w:themeColor="accent1"/>
-              </w:rPr>
-              <w:t xml:space="preserve"> ist nicht sichtbar</w:t>
+              <w:t>Tritt auf, falls das widget nur teilweise zu sehen ist</w:t>
+            </w:r>
+            <w:r>
+              <w:rPr>
+                <w:strike/>
+                <w:color w:val="5B9BD5" w:themeColor="accent1"/>
+              </w:rPr>
+              <w:t>, dh der endpunkt der linie ist nicht sichtbar</w:t>
             </w:r>
             <w:r>
               <w:rPr>
@@ -1802,39 +1233,7 @@
                 <w:strike/>
                 <w:color w:val="5B9BD5" w:themeColor="accent1"/>
               </w:rPr>
-              <w:t xml:space="preserve">immer so </w:t>
-            </w:r>
-            <w:proofErr w:type="spellStart"/>
-            <w:r>
-              <w:rPr>
-                <w:strike/>
-                <w:color w:val="5B9BD5" w:themeColor="accent1"/>
-              </w:rPr>
-              <w:t>resuzen</w:t>
-            </w:r>
-            <w:proofErr w:type="spellEnd"/>
-            <w:r>
-              <w:rPr>
-                <w:strike/>
-                <w:color w:val="5B9BD5" w:themeColor="accent1"/>
-              </w:rPr>
-              <w:t xml:space="preserve">, dass keine </w:t>
-            </w:r>
-            <w:proofErr w:type="spellStart"/>
-            <w:r>
-              <w:rPr>
-                <w:strike/>
-                <w:color w:val="5B9BD5" w:themeColor="accent1"/>
-              </w:rPr>
-              <w:t>rows</w:t>
-            </w:r>
-            <w:proofErr w:type="spellEnd"/>
-            <w:r>
-              <w:rPr>
-                <w:strike/>
-                <w:color w:val="5B9BD5" w:themeColor="accent1"/>
-              </w:rPr>
-              <w:t xml:space="preserve"> halb geplot</w:t>
+              <w:t>immer so resuzen, dass keine rows halb geplot</w:t>
             </w:r>
             <w:r>
               <w:rPr>
@@ -1876,55 +1275,7 @@
                 <w:strike/>
                 <w:color w:val="5B9BD5" w:themeColor="accent1"/>
               </w:rPr>
-              <w:t xml:space="preserve">Endpunkt zum </w:t>
-            </w:r>
-            <w:proofErr w:type="spellStart"/>
-            <w:r>
-              <w:rPr>
-                <w:strike/>
-                <w:color w:val="5B9BD5" w:themeColor="accent1"/>
-              </w:rPr>
-              <w:t>plotten</w:t>
-            </w:r>
-            <w:proofErr w:type="spellEnd"/>
-            <w:r>
-              <w:rPr>
-                <w:strike/>
-                <w:color w:val="5B9BD5" w:themeColor="accent1"/>
-              </w:rPr>
-              <w:t xml:space="preserve"> der </w:t>
-            </w:r>
-            <w:proofErr w:type="spellStart"/>
-            <w:r>
-              <w:rPr>
-                <w:strike/>
-                <w:color w:val="5B9BD5" w:themeColor="accent1"/>
-              </w:rPr>
-              <w:t>linien</w:t>
-            </w:r>
-            <w:proofErr w:type="spellEnd"/>
-            <w:r>
-              <w:rPr>
-                <w:strike/>
-                <w:color w:val="5B9BD5" w:themeColor="accent1"/>
-              </w:rPr>
-              <w:t xml:space="preserve"> wurde nicht </w:t>
-            </w:r>
-            <w:proofErr w:type="spellStart"/>
-            <w:r>
-              <w:rPr>
-                <w:strike/>
-                <w:color w:val="5B9BD5" w:themeColor="accent1"/>
-              </w:rPr>
-              <w:t>ichtig</w:t>
-            </w:r>
-            <w:proofErr w:type="spellEnd"/>
-            <w:r>
-              <w:rPr>
-                <w:strike/>
-                <w:color w:val="5B9BD5" w:themeColor="accent1"/>
-              </w:rPr>
-              <w:t xml:space="preserve"> gesetzt. Es wurde nach oben geplottet, anstatt nach unten</w:t>
+              <w:t>Endpunkt zum plotten der linien wurde nicht ichtig gesetzt. Es wurde nach oben geplottet, anstatt nach unten</w:t>
             </w:r>
           </w:p>
         </w:tc>
@@ -2068,39 +1419,7 @@
                 <w:strike/>
                 <w:color w:val="5B9BD5" w:themeColor="accent1"/>
               </w:rPr>
-              <w:t xml:space="preserve">Event Daten </w:t>
-            </w:r>
-            <w:proofErr w:type="spellStart"/>
-            <w:r>
-              <w:rPr>
-                <w:strike/>
-                <w:color w:val="5B9BD5" w:themeColor="accent1"/>
-              </w:rPr>
-              <w:t>handling</w:t>
-            </w:r>
-            <w:proofErr w:type="spellEnd"/>
-            <w:r>
-              <w:rPr>
-                <w:strike/>
-                <w:color w:val="5B9BD5" w:themeColor="accent1"/>
-              </w:rPr>
-              <w:t xml:space="preserve"> im </w:t>
-            </w:r>
-            <w:proofErr w:type="spellStart"/>
-            <w:r>
-              <w:rPr>
-                <w:strike/>
-                <w:color w:val="5B9BD5" w:themeColor="accent1"/>
-              </w:rPr>
-              <w:t>rawdelegate</w:t>
-            </w:r>
-            <w:proofErr w:type="spellEnd"/>
-            <w:r>
-              <w:rPr>
-                <w:strike/>
-                <w:color w:val="5B9BD5" w:themeColor="accent1"/>
-              </w:rPr>
-              <w:t xml:space="preserve"> ändern</w:t>
+              <w:t>Event Daten handling im rawdelegate ändern</w:t>
             </w:r>
           </w:p>
         </w:tc>
@@ -2126,23 +1445,7 @@
                 <w:strike/>
                 <w:color w:val="5B9BD5" w:themeColor="accent1"/>
               </w:rPr>
-              <w:t xml:space="preserve">Von </w:t>
-            </w:r>
-            <w:proofErr w:type="spellStart"/>
-            <w:r>
-              <w:rPr>
-                <w:strike/>
-                <w:color w:val="5B9BD5" w:themeColor="accent1"/>
-              </w:rPr>
-              <w:t>Delegate</w:t>
-            </w:r>
-            <w:proofErr w:type="spellEnd"/>
-            <w:r>
-              <w:rPr>
-                <w:strike/>
-                <w:color w:val="5B9BD5" w:themeColor="accent1"/>
-              </w:rPr>
-              <w:t xml:space="preserve"> aus </w:t>
+              <w:t xml:space="preserve">Von Delegate aus </w:t>
             </w:r>
             <w:r>
               <w:rPr>
@@ -2156,65 +1459,8 @@
                 <w:strike/>
                 <w:color w:val="5B9BD5" w:themeColor="accent1"/>
               </w:rPr>
-              <w:t xml:space="preserve">auf </w:t>
-            </w:r>
-            <w:proofErr w:type="spellStart"/>
-            <w:r>
-              <w:rPr>
-                <w:strike/>
-                <w:color w:val="5B9BD5" w:themeColor="accent1"/>
-              </w:rPr>
-              <w:t>eventm</w:t>
-            </w:r>
-            <w:proofErr w:type="spellEnd"/>
-            <w:r>
-              <w:rPr>
-                <w:strike/>
-                <w:color w:val="5B9BD5" w:themeColor="accent1"/>
-              </w:rPr>
-              <w:t xml:space="preserve"> </w:t>
-            </w:r>
-            <w:proofErr w:type="spellStart"/>
-            <w:r>
-              <w:rPr>
-                <w:strike/>
-                <w:color w:val="5B9BD5" w:themeColor="accent1"/>
-              </w:rPr>
-              <w:t>odel</w:t>
-            </w:r>
-            <w:proofErr w:type="spellEnd"/>
-            <w:r>
-              <w:rPr>
-                <w:strike/>
-                <w:color w:val="5B9BD5" w:themeColor="accent1"/>
-              </w:rPr>
-              <w:t xml:space="preserve"> zugreifen nicht auf </w:t>
-            </w:r>
-            <w:proofErr w:type="spellStart"/>
-            <w:r>
-              <w:rPr>
-                <w:strike/>
-                <w:color w:val="5B9BD5" w:themeColor="accent1"/>
-              </w:rPr>
-              <w:t>member</w:t>
-            </w:r>
-            <w:proofErr w:type="spellEnd"/>
-            <w:r>
-              <w:rPr>
-                <w:strike/>
-                <w:color w:val="5B9BD5" w:themeColor="accent1"/>
-              </w:rPr>
-              <w:t xml:space="preserve"> variable </w:t>
-            </w:r>
-            <w:proofErr w:type="spellStart"/>
-            <w:r>
-              <w:rPr>
-                <w:strike/>
-                <w:color w:val="5B9BD5" w:themeColor="accent1"/>
-              </w:rPr>
-              <w:t>matrix</w:t>
-            </w:r>
-            <w:proofErr w:type="spellEnd"/>
+              <w:t>auf eventm odel zugreifen nicht auf member variable matrix</w:t>
+            </w:r>
           </w:p>
         </w:tc>
         <w:tc>
@@ -2386,81 +1632,8 @@
                 <w:strike/>
                 <w:color w:val="5B9BD5" w:themeColor="accent1"/>
               </w:rPr>
-              <w:t xml:space="preserve">Selected </w:t>
-            </w:r>
-            <w:proofErr w:type="spellStart"/>
-            <w:r>
-              <w:rPr>
-                <w:strike/>
-                <w:color w:val="5B9BD5" w:themeColor="accent1"/>
-              </w:rPr>
-              <w:t>events</w:t>
-            </w:r>
-            <w:proofErr w:type="spellEnd"/>
-            <w:r>
-              <w:rPr>
-                <w:strike/>
-                <w:color w:val="5B9BD5" w:themeColor="accent1"/>
-              </w:rPr>
-              <w:t xml:space="preserve"> </w:t>
-            </w:r>
-            <w:proofErr w:type="spellStart"/>
-            <w:r>
-              <w:rPr>
-                <w:strike/>
-                <w:color w:val="5B9BD5" w:themeColor="accent1"/>
-              </w:rPr>
-              <w:t>only</w:t>
-            </w:r>
-            <w:proofErr w:type="spellEnd"/>
-            <w:r>
-              <w:rPr>
-                <w:strike/>
-                <w:color w:val="5B9BD5" w:themeColor="accent1"/>
-              </w:rPr>
-              <w:t xml:space="preserve"> aktiv – </w:t>
-            </w:r>
-            <w:proofErr w:type="spellStart"/>
-            <w:r>
-              <w:rPr>
-                <w:strike/>
-                <w:color w:val="5B9BD5" w:themeColor="accent1"/>
-              </w:rPr>
-              <w:t>opacity</w:t>
-            </w:r>
-            <w:proofErr w:type="spellEnd"/>
-            <w:r>
-              <w:rPr>
-                <w:strike/>
-                <w:color w:val="5B9BD5" w:themeColor="accent1"/>
-              </w:rPr>
-              <w:t xml:space="preserve"> der </w:t>
-            </w:r>
-            <w:proofErr w:type="spellStart"/>
-            <w:r>
-              <w:rPr>
-                <w:strike/>
-                <w:color w:val="5B9BD5" w:themeColor="accent1"/>
-              </w:rPr>
-              <w:t>marker</w:t>
-            </w:r>
-            <w:proofErr w:type="spellEnd"/>
-            <w:r>
-              <w:rPr>
-                <w:strike/>
-                <w:color w:val="5B9BD5" w:themeColor="accent1"/>
-              </w:rPr>
-              <w:t xml:space="preserve"> stimmt nicht mehr </w:t>
-            </w:r>
-            <w:proofErr w:type="spellStart"/>
-            <w:r>
-              <w:rPr>
-                <w:strike/>
-                <w:color w:val="5B9BD5" w:themeColor="accent1"/>
-              </w:rPr>
-              <w:t>überin</w:t>
-            </w:r>
-            <w:proofErr w:type="spellEnd"/>
+              <w:t>Selected events only aktiv – opacity der marker stimmt nicht mehr überin</w:t>
+            </w:r>
           </w:p>
         </w:tc>
         <w:tc>
@@ -2506,97 +1679,8 @@
                 <w:strike/>
                 <w:color w:val="5B9BD5" w:themeColor="accent1"/>
               </w:rPr>
-              <w:t xml:space="preserve">Table </w:t>
-            </w:r>
-            <w:proofErr w:type="spellStart"/>
-            <w:r>
-              <w:rPr>
-                <w:strike/>
-                <w:color w:val="5B9BD5" w:themeColor="accent1"/>
-              </w:rPr>
-              <w:t>view</w:t>
-            </w:r>
-            <w:proofErr w:type="spellEnd"/>
-            <w:r>
-              <w:rPr>
-                <w:strike/>
-                <w:color w:val="5B9BD5" w:themeColor="accent1"/>
-              </w:rPr>
-              <w:t xml:space="preserve"> </w:t>
-            </w:r>
-            <w:proofErr w:type="spellStart"/>
-            <w:r>
-              <w:rPr>
-                <w:strike/>
-                <w:color w:val="5B9BD5" w:themeColor="accent1"/>
-              </w:rPr>
-              <w:t>selection</w:t>
-            </w:r>
-            <w:proofErr w:type="spellEnd"/>
-            <w:r>
-              <w:rPr>
-                <w:strike/>
-                <w:color w:val="5B9BD5" w:themeColor="accent1"/>
-              </w:rPr>
-              <w:t xml:space="preserve"> </w:t>
-            </w:r>
-            <w:proofErr w:type="spellStart"/>
-            <w:r>
-              <w:rPr>
-                <w:strike/>
-                <w:color w:val="5B9BD5" w:themeColor="accent1"/>
-              </w:rPr>
-              <w:t>beahviour</w:t>
-            </w:r>
-            <w:proofErr w:type="spellEnd"/>
-            <w:r>
-              <w:rPr>
-                <w:strike/>
-                <w:color w:val="5B9BD5" w:themeColor="accent1"/>
-              </w:rPr>
-              <w:t xml:space="preserve"> war auf </w:t>
-            </w:r>
-            <w:proofErr w:type="spellStart"/>
-            <w:r>
-              <w:rPr>
-                <w:strike/>
-                <w:color w:val="5B9BD5" w:themeColor="accent1"/>
-              </w:rPr>
-              <w:t>selectRows</w:t>
-            </w:r>
-            <w:proofErr w:type="spellEnd"/>
-            <w:r>
-              <w:rPr>
-                <w:strike/>
-                <w:color w:val="5B9BD5" w:themeColor="accent1"/>
-              </w:rPr>
-              <w:t xml:space="preserve"> eingestellt -&gt; es wurde immer min Anzahl von spalten mal </w:t>
-            </w:r>
-            <w:proofErr w:type="spellStart"/>
-            <w:r>
-              <w:rPr>
-                <w:strike/>
-                <w:color w:val="5B9BD5" w:themeColor="accent1"/>
-              </w:rPr>
-              <w:t>gepaintet</w:t>
-            </w:r>
-            <w:proofErr w:type="spellEnd"/>
-            <w:r>
-              <w:rPr>
-                <w:strike/>
-                <w:color w:val="5B9BD5" w:themeColor="accent1"/>
-              </w:rPr>
-              <w:t xml:space="preserve"> -&gt; es wurde übereinander </w:t>
-            </w:r>
-            <w:proofErr w:type="spellStart"/>
-            <w:r>
-              <w:rPr>
-                <w:strike/>
-                <w:color w:val="5B9BD5" w:themeColor="accent1"/>
-              </w:rPr>
-              <w:t>gepaintet</w:t>
-            </w:r>
-            <w:proofErr w:type="spellEnd"/>
+              <w:t>Table view selection beahviour war auf selectRows eingestellt -&gt; es wurde immer min Anzahl von spalten mal gepaintet -&gt; es wurde übereinander gepaintet</w:t>
+            </w:r>
           </w:p>
         </w:tc>
       </w:tr>
@@ -2725,16 +1809,8 @@
               <w:rPr>
                 <w:color w:val="5B9BD5" w:themeColor="accent1"/>
               </w:rPr>
-              <w:t xml:space="preserve">Bei sehr schnellen scrollen gibt es immer noch </w:t>
-            </w:r>
-            <w:proofErr w:type="spellStart"/>
-            <w:r>
-              <w:rPr>
-                <w:color w:val="5B9BD5" w:themeColor="accent1"/>
-              </w:rPr>
-              <w:t>datenladeprobleme</w:t>
-            </w:r>
-            <w:proofErr w:type="spellEnd"/>
+              <w:t>Bei sehr schnellen scrollen gibt es immer noch datenladeprobleme</w:t>
+            </w:r>
           </w:p>
         </w:tc>
         <w:tc>
@@ -2903,35 +1979,7 @@
               <w:rPr>
                 <w:color w:val="5B9BD5" w:themeColor="accent1"/>
               </w:rPr>
-              <w:t xml:space="preserve">Effizienz von </w:t>
-            </w:r>
-            <w:proofErr w:type="spellStart"/>
-            <w:r>
-              <w:rPr>
-                <w:color w:val="5B9BD5" w:themeColor="accent1"/>
-              </w:rPr>
-              <w:t>rawdelagate</w:t>
-            </w:r>
-            <w:proofErr w:type="spellEnd"/>
-            <w:r>
-              <w:rPr>
-                <w:color w:val="5B9BD5" w:themeColor="accent1"/>
-              </w:rPr>
-              <w:t xml:space="preserve"> </w:t>
-            </w:r>
-            <w:proofErr w:type="spellStart"/>
-            <w:r>
-              <w:rPr>
-                <w:color w:val="5B9BD5" w:themeColor="accent1"/>
-              </w:rPr>
-              <w:t>paint</w:t>
-            </w:r>
-            <w:proofErr w:type="spellEnd"/>
-            <w:r>
-              <w:rPr>
-                <w:color w:val="5B9BD5" w:themeColor="accent1"/>
-              </w:rPr>
-              <w:t>() überprüfen</w:t>
+              <w:t>Effizienz von rawdelagate paint() überprüfen</w:t>
             </w:r>
           </w:p>
         </w:tc>
@@ -2955,69 +2003,13 @@
               <w:rPr>
                 <w:color w:val="5B9BD5" w:themeColor="accent1"/>
               </w:rPr>
-              <w:t xml:space="preserve">Hier wird manuell der </w:t>
-            </w:r>
-            <w:proofErr w:type="spellStart"/>
-            <w:r>
-              <w:rPr>
-                <w:color w:val="5B9BD5" w:themeColor="accent1"/>
-              </w:rPr>
-              <w:t>viewport</w:t>
-            </w:r>
-            <w:proofErr w:type="spellEnd"/>
-            <w:r>
-              <w:rPr>
-                <w:color w:val="5B9BD5" w:themeColor="accent1"/>
-              </w:rPr>
-              <w:t xml:space="preserve"> </w:t>
-            </w:r>
-            <w:proofErr w:type="spellStart"/>
-            <w:r>
-              <w:rPr>
-                <w:color w:val="5B9BD5" w:themeColor="accent1"/>
-              </w:rPr>
-              <w:t>geupdatet</w:t>
-            </w:r>
-            <w:proofErr w:type="spellEnd"/>
-            <w:r>
-              <w:rPr>
-                <w:color w:val="5B9BD5" w:themeColor="accent1"/>
-              </w:rPr>
-              <w:t xml:space="preserve"> – ist das effizient?</w:t>
-            </w:r>
-            <w:r>
-              <w:rPr>
-                <w:color w:val="5B9BD5" w:themeColor="accent1"/>
-              </w:rPr>
-              <w:t xml:space="preserve"> – wird </w:t>
-            </w:r>
-            <w:proofErr w:type="spellStart"/>
-            <w:r>
-              <w:rPr>
-                <w:color w:val="5B9BD5" w:themeColor="accent1"/>
-              </w:rPr>
-              <w:t>evtl</w:t>
-            </w:r>
-            <w:proofErr w:type="spellEnd"/>
-            <w:r>
-              <w:rPr>
-                <w:color w:val="5B9BD5" w:themeColor="accent1"/>
-              </w:rPr>
-              <w:t xml:space="preserve"> 2 mal </w:t>
-            </w:r>
-            <w:proofErr w:type="spellStart"/>
-            <w:r>
-              <w:rPr>
-                <w:color w:val="5B9BD5" w:themeColor="accent1"/>
-              </w:rPr>
-              <w:t>gepaintet</w:t>
-            </w:r>
-            <w:proofErr w:type="spellEnd"/>
-            <w:r>
-              <w:rPr>
-                <w:color w:val="5B9BD5" w:themeColor="accent1"/>
-              </w:rPr>
-              <w:t xml:space="preserve"> obwohl nur einmal be</w:t>
+              <w:t>Hier wird manuell der viewport geupdatet – ist das effizient?</w:t>
+            </w:r>
+            <w:r>
+              <w:rPr>
+                <w:color w:val="5B9BD5" w:themeColor="accent1"/>
+              </w:rPr>
+              <w:t xml:space="preserve"> – wird evtl 2 mal gepaintet obwohl nur einmal be</w:t>
             </w:r>
             <w:r>
               <w:rPr>
@@ -3106,17 +2098,8 @@
                 <w:strike/>
                 <w:color w:val="5B9BD5" w:themeColor="accent1"/>
               </w:rPr>
-              <w:t xml:space="preserve">Data </w:t>
-            </w:r>
-            <w:proofErr w:type="spellStart"/>
-            <w:r>
-              <w:rPr>
-                <w:strike/>
-                <w:color w:val="5B9BD5" w:themeColor="accent1"/>
-              </w:rPr>
-              <w:t>window</w:t>
-            </w:r>
-            <w:proofErr w:type="spellEnd"/>
+              <w:t>Data window</w:t>
+            </w:r>
           </w:p>
         </w:tc>
         <w:tc>
@@ -3197,21 +2180,12 @@
                 <w:color w:val="5B9BD5" w:themeColor="accent1"/>
               </w:rPr>
             </w:pPr>
-            <w:proofErr w:type="spellStart"/>
-            <w:r>
-              <w:rPr>
-                <w:strike/>
-                <w:color w:val="5B9BD5" w:themeColor="accent1"/>
-              </w:rPr>
-              <w:t>Selecting</w:t>
-            </w:r>
-            <w:proofErr w:type="spellEnd"/>
-            <w:r>
-              <w:rPr>
-                <w:strike/>
-                <w:color w:val="5B9BD5" w:themeColor="accent1"/>
-              </w:rPr>
-              <w:t xml:space="preserve"> führt zum Sprung ganz nach vorne</w:t>
+            <w:r>
+              <w:rPr>
+                <w:strike/>
+                <w:color w:val="5B9BD5" w:themeColor="accent1"/>
+              </w:rPr>
+              <w:t>Selecting führt zum Sprung ganz nach vorne</w:t>
             </w:r>
           </w:p>
         </w:tc>
@@ -3232,31 +2206,13 @@
                 <w:color w:val="5B9BD5" w:themeColor="accent1"/>
               </w:rPr>
             </w:pPr>
-            <w:proofErr w:type="spellStart"/>
-            <w:r>
-              <w:rPr>
-                <w:strike/>
-                <w:color w:val="5B9BD5" w:themeColor="accent1"/>
-              </w:rPr>
-              <w:t>AbsFiffCursor</w:t>
-            </w:r>
-            <w:proofErr w:type="spellEnd"/>
-            <w:r>
-              <w:rPr>
-                <w:strike/>
-                <w:color w:val="5B9BD5" w:themeColor="accent1"/>
-              </w:rPr>
-              <w:t xml:space="preserve"> wird vermutlich </w:t>
-            </w:r>
-            <w:proofErr w:type="spellStart"/>
-            <w:r>
-              <w:rPr>
-                <w:strike/>
-                <w:color w:val="5B9BD5" w:themeColor="accent1"/>
-              </w:rPr>
-              <w:t>resettet</w:t>
-            </w:r>
-            <w:proofErr w:type="spellEnd"/>
+            <w:r>
+              <w:rPr>
+                <w:strike/>
+                <w:color w:val="5B9BD5" w:themeColor="accent1"/>
+              </w:rPr>
+              <w:t>AbsFiffCursor wird vermutlich resettet</w:t>
+            </w:r>
           </w:p>
         </w:tc>
         <w:tc>
@@ -3278,37 +2234,12 @@
                 <w:color w:val="5B9BD5" w:themeColor="accent1"/>
               </w:rPr>
             </w:pPr>
-            <w:proofErr w:type="spellStart"/>
-            <w:r>
-              <w:rPr>
-                <w:strike/>
-                <w:color w:val="5B9BD5" w:themeColor="accent1"/>
-              </w:rPr>
-              <w:t>Aut</w:t>
-            </w:r>
-            <w:proofErr w:type="spellEnd"/>
-            <w:r>
-              <w:rPr>
-                <w:strike/>
-                <w:color w:val="5B9BD5" w:themeColor="accent1"/>
-              </w:rPr>
-              <w:t xml:space="preserve"> Scroll des </w:t>
-            </w:r>
-            <w:proofErr w:type="spellStart"/>
-            <w:r>
-              <w:rPr>
-                <w:strike/>
-                <w:color w:val="5B9BD5" w:themeColor="accent1"/>
-              </w:rPr>
-              <w:t>views</w:t>
-            </w:r>
-            <w:proofErr w:type="spellEnd"/>
-            <w:r>
-              <w:rPr>
-                <w:strike/>
-                <w:color w:val="5B9BD5" w:themeColor="accent1"/>
-              </w:rPr>
-              <w:t xml:space="preserve"> </w:t>
+            <w:r>
+              <w:rPr>
+                <w:strike/>
+                <w:color w:val="5B9BD5" w:themeColor="accent1"/>
+              </w:rPr>
+              <w:t xml:space="preserve">Aut Scroll des views </w:t>
             </w:r>
             <w:r>
               <w:rPr>
@@ -3372,17 +2303,8 @@
                 <w:strike/>
                 <w:color w:val="5B9BD5" w:themeColor="accent1"/>
               </w:rPr>
-              <w:t xml:space="preserve">Data </w:t>
-            </w:r>
-            <w:proofErr w:type="spellStart"/>
-            <w:r>
-              <w:rPr>
-                <w:strike/>
-                <w:color w:val="5B9BD5" w:themeColor="accent1"/>
-              </w:rPr>
-              <w:t>window</w:t>
-            </w:r>
-            <w:proofErr w:type="spellEnd"/>
+              <w:t>Data window</w:t>
+            </w:r>
           </w:p>
         </w:tc>
         <w:tc>
@@ -3468,71 +2390,7 @@
                 <w:strike/>
                 <w:color w:val="5B9BD5" w:themeColor="accent1"/>
               </w:rPr>
-              <w:t xml:space="preserve">Event() </w:t>
-            </w:r>
-            <w:proofErr w:type="spellStart"/>
-            <w:r>
-              <w:rPr>
-                <w:strike/>
-                <w:color w:val="5B9BD5" w:themeColor="accent1"/>
-              </w:rPr>
-              <w:t>funktion</w:t>
-            </w:r>
-            <w:proofErr w:type="spellEnd"/>
-            <w:r>
-              <w:rPr>
-                <w:strike/>
-                <w:color w:val="5B9BD5" w:themeColor="accent1"/>
-              </w:rPr>
-              <w:t xml:space="preserve"> nach anderem </w:t>
-            </w:r>
-            <w:proofErr w:type="spellStart"/>
-            <w:r>
-              <w:rPr>
-                <w:strike/>
-                <w:color w:val="5B9BD5" w:themeColor="accent1"/>
-              </w:rPr>
-              <w:t>events</w:t>
-            </w:r>
-            <w:proofErr w:type="spellEnd"/>
-            <w:r>
-              <w:rPr>
-                <w:strike/>
-                <w:color w:val="5B9BD5" w:themeColor="accent1"/>
-              </w:rPr>
-              <w:t xml:space="preserve"> suchen lassen (</w:t>
-            </w:r>
-            <w:proofErr w:type="spellStart"/>
-            <w:r>
-              <w:rPr>
-                <w:strike/>
-                <w:color w:val="5B9BD5" w:themeColor="accent1"/>
-              </w:rPr>
-              <w:t>paint</w:t>
-            </w:r>
-            <w:proofErr w:type="spellEnd"/>
-            <w:r>
-              <w:rPr>
-                <w:strike/>
-                <w:color w:val="5B9BD5" w:themeColor="accent1"/>
-              </w:rPr>
-              <w:t xml:space="preserve"> </w:t>
-            </w:r>
-            <w:proofErr w:type="spellStart"/>
-            <w:r>
-              <w:rPr>
-                <w:strike/>
-                <w:color w:val="5B9BD5" w:themeColor="accent1"/>
-              </w:rPr>
-              <w:t>event</w:t>
-            </w:r>
-            <w:proofErr w:type="spellEnd"/>
-            <w:r>
-              <w:rPr>
-                <w:strike/>
-                <w:color w:val="5B9BD5" w:themeColor="accent1"/>
-              </w:rPr>
-              <w:t xml:space="preserve"> wird zu häufig aufgerufen)</w:t>
+              <w:t>Event() funktion nach anderem events suchen lassen (paint event wird zu häufig aufgerufen)</w:t>
             </w:r>
           </w:p>
         </w:tc>
@@ -3558,40 +2416,15 @@
                 <w:strike/>
                 <w:color w:val="5B9BD5" w:themeColor="accent1"/>
               </w:rPr>
-              <w:t xml:space="preserve">Problem </w:t>
-            </w:r>
-            <w:proofErr w:type="spellStart"/>
-            <w:r>
-              <w:rPr>
-                <w:strike/>
-                <w:color w:val="5B9BD5" w:themeColor="accent1"/>
-              </w:rPr>
-              <w:t>ensteht</w:t>
-            </w:r>
-            <w:proofErr w:type="spellEnd"/>
-            <w:r>
-              <w:rPr>
-                <w:strike/>
-                <w:color w:val="5B9BD5" w:themeColor="accent1"/>
-              </w:rPr>
-              <w:t xml:space="preserve"> bei ausdocken und wiedereindocken</w:t>
-            </w:r>
-            <w:r>
-              <w:rPr>
-                <w:strike/>
-                <w:color w:val="5B9BD5" w:themeColor="accent1"/>
-              </w:rPr>
-              <w:t xml:space="preserve"> durch </w:t>
-            </w:r>
-            <w:proofErr w:type="spellStart"/>
-            <w:r>
-              <w:rPr>
-                <w:strike/>
-                <w:color w:val="5B9BD5" w:themeColor="accent1"/>
-              </w:rPr>
-              <w:t>doppelklick</w:t>
-            </w:r>
-            <w:proofErr w:type="spellEnd"/>
+              <w:t>Problem ensteht bei ausdocken und wiedereindocken</w:t>
+            </w:r>
+            <w:r>
+              <w:rPr>
+                <w:strike/>
+                <w:color w:val="5B9BD5" w:themeColor="accent1"/>
+              </w:rPr>
+              <w:t xml:space="preserve"> durch doppelklick</w:t>
+            </w:r>
           </w:p>
         </w:tc>
         <w:tc>
@@ -3620,31 +2453,13 @@
               </w:rPr>
               <w:t xml:space="preserve">Mittels </w:t>
             </w:r>
-            <w:proofErr w:type="spellStart"/>
-            <w:r>
-              <w:rPr>
-                <w:strike/>
-                <w:color w:val="5B9BD5" w:themeColor="accent1"/>
-              </w:rPr>
-              <w:t>connects</w:t>
-            </w:r>
-            <w:proofErr w:type="spellEnd"/>
-            <w:r>
-              <w:rPr>
-                <w:strike/>
-                <w:color w:val="5B9BD5" w:themeColor="accent1"/>
-              </w:rPr>
-              <w:t xml:space="preserve"> gelöst. Siehe </w:t>
-            </w:r>
-            <w:proofErr w:type="spellStart"/>
-            <w:r>
-              <w:rPr>
-                <w:strike/>
-                <w:color w:val="5B9BD5" w:themeColor="accent1"/>
-              </w:rPr>
-              <w:t>konstruktor</w:t>
-            </w:r>
-            <w:proofErr w:type="spellEnd"/>
+            <w:r>
+              <w:rPr>
+                <w:strike/>
+                <w:color w:val="5B9BD5" w:themeColor="accent1"/>
+              </w:rPr>
+              <w:t>connects gelöst. Siehe konstruktor</w:t>
+            </w:r>
           </w:p>
         </w:tc>
       </w:tr>
@@ -3697,16 +2512,8 @@
               <w:rPr>
                 <w:color w:val="5B9BD5" w:themeColor="accent1"/>
               </w:rPr>
-              <w:t xml:space="preserve">Data </w:t>
-            </w:r>
-            <w:proofErr w:type="spellStart"/>
-            <w:r>
-              <w:rPr>
-                <w:color w:val="5B9BD5" w:themeColor="accent1"/>
-              </w:rPr>
-              <w:t>window</w:t>
-            </w:r>
-            <w:proofErr w:type="spellEnd"/>
+              <w:t>Data window</w:t>
+            </w:r>
           </w:p>
         </w:tc>
         <w:tc>
@@ -3775,47 +2582,11 @@
                 <w:color w:val="5B9BD5" w:themeColor="accent1"/>
               </w:rPr>
             </w:pPr>
-            <w:proofErr w:type="spellStart"/>
-            <w:r>
-              <w:rPr>
-                <w:color w:val="5B9BD5" w:themeColor="accent1"/>
-              </w:rPr>
-              <w:t>Doppelklich</w:t>
-            </w:r>
-            <w:proofErr w:type="spellEnd"/>
-            <w:r>
-              <w:rPr>
-                <w:color w:val="5B9BD5" w:themeColor="accent1"/>
-              </w:rPr>
-              <w:t xml:space="preserve"> auf dock </w:t>
-            </w:r>
-            <w:proofErr w:type="spellStart"/>
-            <w:r>
-              <w:rPr>
-                <w:color w:val="5B9BD5" w:themeColor="accent1"/>
-              </w:rPr>
-              <w:t>widget</w:t>
-            </w:r>
-            <w:proofErr w:type="spellEnd"/>
-            <w:r>
-              <w:rPr>
-                <w:color w:val="5B9BD5" w:themeColor="accent1"/>
-              </w:rPr>
-              <w:t xml:space="preserve"> – </w:t>
-            </w:r>
-            <w:proofErr w:type="spellStart"/>
-            <w:r>
-              <w:rPr>
-                <w:color w:val="5B9BD5" w:themeColor="accent1"/>
-              </w:rPr>
-              <w:t>resize</w:t>
-            </w:r>
-            <w:proofErr w:type="spellEnd"/>
-            <w:r>
-              <w:rPr>
-                <w:color w:val="5B9BD5" w:themeColor="accent1"/>
-              </w:rPr>
-              <w:t xml:space="preserve"> funktioniert erst später</w:t>
+            <w:r>
+              <w:rPr>
+                <w:color w:val="5B9BD5" w:themeColor="accent1"/>
+              </w:rPr>
+              <w:t>Doppelklich auf dock widget – resize funktioniert erst später</w:t>
             </w:r>
           </w:p>
         </w:tc>
@@ -3839,58 +2610,8 @@
               <w:rPr>
                 <w:color w:val="5B9BD5" w:themeColor="accent1"/>
               </w:rPr>
-              <w:t xml:space="preserve">Siehe </w:t>
-            </w:r>
-            <w:proofErr w:type="spellStart"/>
-            <w:r>
-              <w:rPr>
-                <w:color w:val="5B9BD5" w:themeColor="accent1"/>
-              </w:rPr>
-              <w:t>if</w:t>
-            </w:r>
-            <w:proofErr w:type="spellEnd"/>
-            <w:r>
-              <w:rPr>
-                <w:color w:val="5B9BD5" w:themeColor="accent1"/>
-              </w:rPr>
-              <w:t xml:space="preserve"> </w:t>
-            </w:r>
-            <w:proofErr w:type="spellStart"/>
-            <w:r>
-              <w:rPr>
-                <w:color w:val="5B9BD5" w:themeColor="accent1"/>
-              </w:rPr>
-              <w:t>anweisung</w:t>
-            </w:r>
-            <w:proofErr w:type="spellEnd"/>
-            <w:r>
-              <w:rPr>
-                <w:color w:val="5B9BD5" w:themeColor="accent1"/>
-              </w:rPr>
-              <w:t xml:space="preserve"> </w:t>
-            </w:r>
-            <w:proofErr w:type="spellStart"/>
-            <w:r>
-              <w:rPr>
-                <w:color w:val="5B9BD5" w:themeColor="accent1"/>
-              </w:rPr>
-              <w:t>oldSize</w:t>
-            </w:r>
-            <w:proofErr w:type="spellEnd"/>
-            <w:r>
-              <w:rPr>
-                <w:color w:val="5B9BD5" w:themeColor="accent1"/>
-              </w:rPr>
-              <w:t>==</w:t>
-            </w:r>
-            <w:proofErr w:type="spellStart"/>
-            <w:r>
-              <w:rPr>
-                <w:color w:val="5B9BD5" w:themeColor="accent1"/>
-              </w:rPr>
-              <w:t>newSize</w:t>
-            </w:r>
-            <w:proofErr w:type="spellEnd"/>
+              <w:t>Siehe if anweisung oldSize==newSize</w:t>
+            </w:r>
           </w:p>
         </w:tc>
         <w:tc>
@@ -3965,16 +2686,8 @@
               <w:rPr>
                 <w:color w:val="5B9BD5" w:themeColor="accent1"/>
               </w:rPr>
-              <w:t xml:space="preserve">Data / Event </w:t>
-            </w:r>
-            <w:proofErr w:type="spellStart"/>
-            <w:r>
-              <w:rPr>
-                <w:color w:val="5B9BD5" w:themeColor="accent1"/>
-              </w:rPr>
-              <w:t>window</w:t>
-            </w:r>
-            <w:proofErr w:type="spellEnd"/>
+              <w:t>Data / Event window</w:t>
+            </w:r>
           </w:p>
         </w:tc>
         <w:tc>
@@ -4047,21 +2760,7 @@
               <w:rPr>
                 <w:color w:val="5B9BD5" w:themeColor="accent1"/>
               </w:rPr>
-              <w:t xml:space="preserve">Add </w:t>
-            </w:r>
-            <w:proofErr w:type="spellStart"/>
-            <w:r>
-              <w:rPr>
-                <w:color w:val="5B9BD5" w:themeColor="accent1"/>
-              </w:rPr>
-              <w:t>event</w:t>
-            </w:r>
-            <w:proofErr w:type="spellEnd"/>
-            <w:r>
-              <w:rPr>
-                <w:color w:val="5B9BD5" w:themeColor="accent1"/>
-              </w:rPr>
-              <w:t xml:space="preserve"> fehlerhaft</w:t>
+              <w:t>Add event fehlerhaft</w:t>
             </w:r>
           </w:p>
         </w:tc>
@@ -4085,35 +2784,7 @@
               <w:rPr>
                 <w:color w:val="5B9BD5" w:themeColor="accent1"/>
               </w:rPr>
-              <w:t xml:space="preserve">Wenn </w:t>
-            </w:r>
-            <w:proofErr w:type="spellStart"/>
-            <w:r>
-              <w:rPr>
-                <w:color w:val="5B9BD5" w:themeColor="accent1"/>
-              </w:rPr>
-              <w:t>event</w:t>
-            </w:r>
-            <w:proofErr w:type="spellEnd"/>
-            <w:r>
-              <w:rPr>
-                <w:color w:val="5B9BD5" w:themeColor="accent1"/>
-              </w:rPr>
-              <w:t xml:space="preserve"> ganz rechts von vorhandenen </w:t>
-            </w:r>
-            <w:proofErr w:type="spellStart"/>
-            <w:r>
-              <w:rPr>
-                <w:color w:val="5B9BD5" w:themeColor="accent1"/>
-              </w:rPr>
-              <w:t>events</w:t>
-            </w:r>
-            <w:proofErr w:type="spellEnd"/>
-            <w:r>
-              <w:rPr>
-                <w:color w:val="5B9BD5" w:themeColor="accent1"/>
-              </w:rPr>
-              <w:t xml:space="preserve"> angefügt wird – Marker wird erst zu spät übernommen</w:t>
+              <w:t>Wenn event ganz rechts von vorhandenen events angefügt wird – Marker wird erst zu spät übernommen</w:t>
             </w:r>
           </w:p>
         </w:tc>
@@ -4188,16 +2859,8 @@
               <w:rPr>
                 <w:color w:val="5B9BD5" w:themeColor="accent1"/>
               </w:rPr>
-              <w:t xml:space="preserve">Data </w:t>
-            </w:r>
-            <w:proofErr w:type="spellStart"/>
-            <w:r>
-              <w:rPr>
-                <w:color w:val="5B9BD5" w:themeColor="accent1"/>
-              </w:rPr>
-              <w:t>window</w:t>
-            </w:r>
-            <w:proofErr w:type="spellEnd"/>
+              <w:t>Data window</w:t>
+            </w:r>
           </w:p>
         </w:tc>
         <w:tc>
@@ -4266,47 +2929,11 @@
                 <w:color w:val="5B9BD5" w:themeColor="accent1"/>
               </w:rPr>
             </w:pPr>
-            <w:proofErr w:type="spellStart"/>
-            <w:r>
-              <w:rPr>
-                <w:color w:val="5B9BD5" w:themeColor="accent1"/>
-              </w:rPr>
-              <w:t>Resizing</w:t>
-            </w:r>
-            <w:proofErr w:type="spellEnd"/>
-            <w:r>
-              <w:rPr>
-                <w:color w:val="5B9BD5" w:themeColor="accent1"/>
-              </w:rPr>
-              <w:t xml:space="preserve"> bei </w:t>
-            </w:r>
-            <w:proofErr w:type="spellStart"/>
-            <w:r>
-              <w:rPr>
-                <w:color w:val="5B9BD5" w:themeColor="accent1"/>
-              </w:rPr>
-              <w:t>doppelklich</w:t>
-            </w:r>
-            <w:proofErr w:type="spellEnd"/>
-            <w:r>
-              <w:rPr>
-                <w:color w:val="5B9BD5" w:themeColor="accent1"/>
-              </w:rPr>
-              <w:t xml:space="preserve"> auf </w:t>
-            </w:r>
-            <w:proofErr w:type="spellStart"/>
-            <w:r>
-              <w:rPr>
-                <w:color w:val="5B9BD5" w:themeColor="accent1"/>
-              </w:rPr>
-              <w:t>window</w:t>
-            </w:r>
-            <w:proofErr w:type="spellEnd"/>
-            <w:r>
-              <w:rPr>
-                <w:color w:val="5B9BD5" w:themeColor="accent1"/>
-              </w:rPr>
-              <w:t xml:space="preserve"> title</w:t>
+            <w:r>
+              <w:rPr>
+                <w:color w:val="5B9BD5" w:themeColor="accent1"/>
+              </w:rPr>
+              <w:t>Resizing bei doppelklich auf window title</w:t>
             </w:r>
           </w:p>
         </w:tc>
@@ -4400,16 +3027,8 @@
               <w:rPr>
                 <w:color w:val="5B9BD5" w:themeColor="accent1"/>
               </w:rPr>
-              <w:t xml:space="preserve">Main </w:t>
-            </w:r>
-            <w:proofErr w:type="spellStart"/>
-            <w:r>
-              <w:rPr>
-                <w:color w:val="5B9BD5" w:themeColor="accent1"/>
-              </w:rPr>
-              <w:t>window</w:t>
-            </w:r>
-            <w:proofErr w:type="spellEnd"/>
+              <w:t>Main window</w:t>
+            </w:r>
           </w:p>
         </w:tc>
         <w:tc>
@@ -4581,6 +3200,12 @@
                 <w:color w:val="5B9BD5" w:themeColor="accent1"/>
               </w:rPr>
             </w:pPr>
+            <w:r>
+              <w:rPr>
+                <w:color w:val="5B9BD5" w:themeColor="accent1"/>
+              </w:rPr>
+              <w:t>Splashscreen</w:t>
+            </w:r>
           </w:p>
         </w:tc>
         <w:tc>
@@ -4600,6 +3225,12 @@
                 <w:color w:val="5B9BD5" w:themeColor="accent1"/>
               </w:rPr>
             </w:pPr>
+            <w:r>
+              <w:rPr>
+                <w:color w:val="5B9BD5" w:themeColor="accent1"/>
+              </w:rPr>
+              <w:t>0</w:t>
+            </w:r>
           </w:p>
         </w:tc>
         <w:tc>
@@ -4619,6 +3250,12 @@
                 <w:color w:val="5B9BD5" w:themeColor="accent1"/>
               </w:rPr>
             </w:pPr>
+            <w:r>
+              <w:rPr>
+                <w:color w:val="5B9BD5" w:themeColor="accent1"/>
+              </w:rPr>
+              <w:t>0</w:t>
+            </w:r>
           </w:p>
         </w:tc>
         <w:tc>
@@ -4637,6 +3274,12 @@
                 <w:color w:val="5B9BD5" w:themeColor="accent1"/>
               </w:rPr>
             </w:pPr>
+            <w:r>
+              <w:rPr>
+                <w:color w:val="5B9BD5" w:themeColor="accent1"/>
+              </w:rPr>
+              <w:t>Außerhalb des bildschirms</w:t>
+            </w:r>
           </w:p>
         </w:tc>
         <w:tc>
@@ -4655,6 +3298,12 @@
                 <w:color w:val="5B9BD5" w:themeColor="accent1"/>
               </w:rPr>
             </w:pPr>
+            <w:r>
+              <w:rPr>
+                <w:color w:val="5B9BD5" w:themeColor="accent1"/>
+              </w:rPr>
+              <w:t>Mne-x version checken</w:t>
+            </w:r>
           </w:p>
         </w:tc>
         <w:tc>
@@ -4683,7 +3332,7 @@
         <w:trPr>
           <w:cnfStyle w:val="000000100000" w:firstRow="0" w:lastRow="0" w:firstColumn="0" w:lastColumn="0" w:oddVBand="0" w:evenVBand="0" w:oddHBand="1" w:evenHBand="0" w:firstRowFirstColumn="0" w:firstRowLastColumn="0" w:lastRowFirstColumn="0" w:lastRowLastColumn="0"/>
           <w:cantSplit/>
-          <w:trHeight w:val="287"/>
+          <w:trHeight w:val="325"/>
         </w:trPr>
         <w:tc>
           <w:tcPr>
@@ -4692,7 +3341,6 @@
             <w:vMerge/>
             <w:tcBorders>
               <w:left w:val="double" w:sz="12" w:space="0" w:color="5B9BD5" w:themeColor="accent1"/>
-              <w:bottom w:val="double" w:sz="12" w:space="0" w:color="5B9BD5" w:themeColor="accent1"/>
               <w:right w:val="double" w:sz="12" w:space="0" w:color="5B9BD5" w:themeColor="accent1"/>
             </w:tcBorders>
             <w:textDirection w:val="tbRl"/>
@@ -4714,18 +3362,24 @@
             <w:tcBorders>
               <w:top w:val="single" w:sz="4" w:space="0" w:color="5B9BD5" w:themeColor="accent1"/>
               <w:left w:val="double" w:sz="12" w:space="0" w:color="5B9BD5" w:themeColor="accent1"/>
-              <w:bottom w:val="double" w:sz="12" w:space="0" w:color="5B9BD5" w:themeColor="accent1"/>
-            </w:tcBorders>
-            <w:vAlign w:val="center"/>
-          </w:tcPr>
-          <w:p>
-            <w:pPr>
-              <w:jc w:val="center"/>
-              <w:cnfStyle w:val="000000100000" w:firstRow="0" w:lastRow="0" w:firstColumn="0" w:lastColumn="0" w:oddVBand="0" w:evenVBand="0" w:oddHBand="1" w:evenHBand="0" w:firstRowFirstColumn="0" w:firstRowLastColumn="0" w:lastRowFirstColumn="0" w:lastRowLastColumn="0"/>
-              <w:rPr>
-                <w:color w:val="5B9BD5" w:themeColor="accent1"/>
-              </w:rPr>
-            </w:pPr>
+              <w:bottom w:val="single" w:sz="4" w:space="0" w:color="5B9BD5" w:themeColor="accent1"/>
+            </w:tcBorders>
+            <w:vAlign w:val="center"/>
+          </w:tcPr>
+          <w:p>
+            <w:pPr>
+              <w:jc w:val="center"/>
+              <w:cnfStyle w:val="000000100000" w:firstRow="0" w:lastRow="0" w:firstColumn="0" w:lastColumn="0" w:oddVBand="0" w:evenVBand="0" w:oddHBand="1" w:evenHBand="0" w:firstRowFirstColumn="0" w:firstRowLastColumn="0" w:lastRowFirstColumn="0" w:lastRowLastColumn="0"/>
+              <w:rPr>
+                <w:color w:val="5B9BD5" w:themeColor="accent1"/>
+              </w:rPr>
+            </w:pPr>
+            <w:r>
+              <w:rPr>
+                <w:color w:val="5B9BD5" w:themeColor="accent1"/>
+              </w:rPr>
+              <w:t>Main Window</w:t>
+            </w:r>
           </w:p>
         </w:tc>
         <w:tc>
@@ -4733,18 +3387,24 @@
             <w:tcW w:w="947" w:type="dxa"/>
             <w:tcBorders>
               <w:top w:val="single" w:sz="4" w:space="0" w:color="5B9BD5" w:themeColor="accent1"/>
-              <w:bottom w:val="double" w:sz="12" w:space="0" w:color="5B9BD5" w:themeColor="accent1"/>
-            </w:tcBorders>
-            <w:vAlign w:val="center"/>
-          </w:tcPr>
-          <w:p>
-            <w:pPr>
-              <w:jc w:val="center"/>
-              <w:cnfStyle w:val="000000100000" w:firstRow="0" w:lastRow="0" w:firstColumn="0" w:lastColumn="0" w:oddVBand="0" w:evenVBand="0" w:oddHBand="1" w:evenHBand="0" w:firstRowFirstColumn="0" w:firstRowLastColumn="0" w:lastRowFirstColumn="0" w:lastRowLastColumn="0"/>
-              <w:rPr>
-                <w:color w:val="5B9BD5" w:themeColor="accent1"/>
-              </w:rPr>
-            </w:pPr>
+              <w:bottom w:val="single" w:sz="4" w:space="0" w:color="5B9BD5" w:themeColor="accent1"/>
+            </w:tcBorders>
+            <w:vAlign w:val="center"/>
+          </w:tcPr>
+          <w:p>
+            <w:pPr>
+              <w:jc w:val="center"/>
+              <w:cnfStyle w:val="000000100000" w:firstRow="0" w:lastRow="0" w:firstColumn="0" w:lastColumn="0" w:oddVBand="0" w:evenVBand="0" w:oddHBand="1" w:evenHBand="0" w:firstRowFirstColumn="0" w:firstRowLastColumn="0" w:lastRowFirstColumn="0" w:lastRowLastColumn="0"/>
+              <w:rPr>
+                <w:color w:val="5B9BD5" w:themeColor="accent1"/>
+              </w:rPr>
+            </w:pPr>
+            <w:r>
+              <w:rPr>
+                <w:color w:val="5B9BD5" w:themeColor="accent1"/>
+              </w:rPr>
+              <w:t>0</w:t>
+            </w:r>
           </w:p>
         </w:tc>
         <w:tc>
@@ -4752,18 +3412,24 @@
             <w:tcW w:w="1087" w:type="dxa"/>
             <w:tcBorders>
               <w:top w:val="single" w:sz="4" w:space="0" w:color="5B9BD5" w:themeColor="accent1"/>
-              <w:bottom w:val="double" w:sz="12" w:space="0" w:color="5B9BD5" w:themeColor="accent1"/>
-            </w:tcBorders>
-            <w:vAlign w:val="center"/>
-          </w:tcPr>
-          <w:p>
-            <w:pPr>
-              <w:jc w:val="center"/>
-              <w:cnfStyle w:val="000000100000" w:firstRow="0" w:lastRow="0" w:firstColumn="0" w:lastColumn="0" w:oddVBand="0" w:evenVBand="0" w:oddHBand="1" w:evenHBand="0" w:firstRowFirstColumn="0" w:firstRowLastColumn="0" w:lastRowFirstColumn="0" w:lastRowLastColumn="0"/>
-              <w:rPr>
-                <w:color w:val="5B9BD5" w:themeColor="accent1"/>
-              </w:rPr>
-            </w:pPr>
+              <w:bottom w:val="single" w:sz="4" w:space="0" w:color="5B9BD5" w:themeColor="accent1"/>
+            </w:tcBorders>
+            <w:vAlign w:val="center"/>
+          </w:tcPr>
+          <w:p>
+            <w:pPr>
+              <w:jc w:val="center"/>
+              <w:cnfStyle w:val="000000100000" w:firstRow="0" w:lastRow="0" w:firstColumn="0" w:lastColumn="0" w:oddVBand="0" w:evenVBand="0" w:oddHBand="1" w:evenHBand="0" w:firstRowFirstColumn="0" w:firstRowLastColumn="0" w:lastRowFirstColumn="0" w:lastRowLastColumn="0"/>
+              <w:rPr>
+                <w:color w:val="5B9BD5" w:themeColor="accent1"/>
+              </w:rPr>
+            </w:pPr>
+            <w:r>
+              <w:rPr>
+                <w:color w:val="5B9BD5" w:themeColor="accent1"/>
+              </w:rPr>
+              <w:t>++</w:t>
+            </w:r>
           </w:p>
         </w:tc>
         <w:tc>
@@ -4771,17 +3437,23 @@
             <w:tcW w:w="2994" w:type="dxa"/>
             <w:tcBorders>
               <w:top w:val="single" w:sz="4" w:space="0" w:color="5B9BD5" w:themeColor="accent1"/>
-              <w:bottom w:val="double" w:sz="12" w:space="0" w:color="5B9BD5" w:themeColor="accent1"/>
-            </w:tcBorders>
-            <w:vAlign w:val="center"/>
-          </w:tcPr>
-          <w:p>
-            <w:pPr>
-              <w:cnfStyle w:val="000000100000" w:firstRow="0" w:lastRow="0" w:firstColumn="0" w:lastColumn="0" w:oddVBand="0" w:evenVBand="0" w:oddHBand="1" w:evenHBand="0" w:firstRowFirstColumn="0" w:firstRowLastColumn="0" w:lastRowFirstColumn="0" w:lastRowLastColumn="0"/>
-              <w:rPr>
-                <w:color w:val="5B9BD5" w:themeColor="accent1"/>
-              </w:rPr>
-            </w:pPr>
+              <w:bottom w:val="single" w:sz="4" w:space="0" w:color="5B9BD5" w:themeColor="accent1"/>
+            </w:tcBorders>
+            <w:vAlign w:val="center"/>
+          </w:tcPr>
+          <w:p>
+            <w:pPr>
+              <w:cnfStyle w:val="000000100000" w:firstRow="0" w:lastRow="0" w:firstColumn="0" w:lastColumn="0" w:oddVBand="0" w:evenVBand="0" w:oddHBand="1" w:evenHBand="0" w:firstRowFirstColumn="0" w:firstRowLastColumn="0" w:lastRowFirstColumn="0" w:lastRowLastColumn="0"/>
+              <w:rPr>
+                <w:color w:val="5B9BD5" w:themeColor="accent1"/>
+              </w:rPr>
+            </w:pPr>
+            <w:r>
+              <w:rPr>
+                <w:color w:val="5B9BD5" w:themeColor="accent1"/>
+              </w:rPr>
+              <w:t>Data window alscentral widget und nicht als dock widget</w:t>
+            </w:r>
           </w:p>
         </w:tc>
         <w:tc>
@@ -4789,17 +3461,25 @@
             <w:tcW w:w="3585" w:type="dxa"/>
             <w:tcBorders>
               <w:top w:val="single" w:sz="4" w:space="0" w:color="5B9BD5" w:themeColor="accent1"/>
-              <w:bottom w:val="double" w:sz="12" w:space="0" w:color="5B9BD5" w:themeColor="accent1"/>
-            </w:tcBorders>
-            <w:vAlign w:val="center"/>
-          </w:tcPr>
-          <w:p>
-            <w:pPr>
-              <w:cnfStyle w:val="000000100000" w:firstRow="0" w:lastRow="0" w:firstColumn="0" w:lastColumn="0" w:oddVBand="0" w:evenVBand="0" w:oddHBand="1" w:evenHBand="0" w:firstRowFirstColumn="0" w:firstRowLastColumn="0" w:lastRowFirstColumn="0" w:lastRowLastColumn="0"/>
-              <w:rPr>
-                <w:color w:val="5B9BD5" w:themeColor="accent1"/>
-              </w:rPr>
-            </w:pPr>
+              <w:bottom w:val="single" w:sz="4" w:space="0" w:color="5B9BD5" w:themeColor="accent1"/>
+            </w:tcBorders>
+            <w:vAlign w:val="center"/>
+          </w:tcPr>
+          <w:p>
+            <w:pPr>
+              <w:cnfStyle w:val="000000100000" w:firstRow="0" w:lastRow="0" w:firstColumn="0" w:lastColumn="0" w:oddVBand="0" w:evenVBand="0" w:oddHBand="1" w:evenHBand="0" w:firstRowFirstColumn="0" w:firstRowLastColumn="0" w:lastRowFirstColumn="0" w:lastRowLastColumn="0"/>
+              <w:rPr>
+                <w:color w:val="5B9BD5" w:themeColor="accent1"/>
+              </w:rPr>
+            </w:pPr>
+            <w:r>
+              <w:rPr>
+                <w:color w:val="5B9BD5" w:themeColor="accent1"/>
+              </w:rPr>
+              <w:t>Löst auch resizing problem</w:t>
+            </w:r>
+            <w:bookmarkStart w:id="0" w:name="_GoBack"/>
+            <w:bookmarkEnd w:id="0"/>
           </w:p>
         </w:tc>
         <w:tc>
@@ -4807,16 +3487,17 @@
             <w:tcW w:w="3520" w:type="dxa"/>
             <w:tcBorders>
               <w:top w:val="single" w:sz="4" w:space="0" w:color="5B9BD5" w:themeColor="accent1"/>
-              <w:bottom w:val="double" w:sz="12" w:space="0" w:color="5B9BD5" w:themeColor="accent1"/>
-              <w:right w:val="double" w:sz="12" w:space="0" w:color="5B9BD5" w:themeColor="accent1"/>
-            </w:tcBorders>
-            <w:vAlign w:val="center"/>
-          </w:tcPr>
-          <w:p>
-            <w:pPr>
-              <w:jc w:val="center"/>
-              <w:cnfStyle w:val="000000100000" w:firstRow="0" w:lastRow="0" w:firstColumn="0" w:lastColumn="0" w:oddVBand="0" w:evenVBand="0" w:oddHBand="1" w:evenHBand="0" w:firstRowFirstColumn="0" w:firstRowLastColumn="0" w:lastRowFirstColumn="0" w:lastRowLastColumn="0"/>
-              <w:rPr>
+              <w:bottom w:val="single" w:sz="4" w:space="0" w:color="5B9BD5" w:themeColor="accent1"/>
+              <w:right w:val="double" w:sz="12" w:space="0" w:color="5B9BD5" w:themeColor="accent1"/>
+            </w:tcBorders>
+            <w:vAlign w:val="center"/>
+          </w:tcPr>
+          <w:p>
+            <w:pPr>
+              <w:jc w:val="center"/>
+              <w:cnfStyle w:val="000000100000" w:firstRow="0" w:lastRow="0" w:firstColumn="0" w:lastColumn="0" w:oddVBand="0" w:evenVBand="0" w:oddHBand="1" w:evenHBand="0" w:firstRowFirstColumn="0" w:firstRowLastColumn="0" w:lastRowFirstColumn="0" w:lastRowLastColumn="0"/>
+              <w:rPr>
+                <w:strike/>
                 <w:color w:val="5B9BD5" w:themeColor="accent1"/>
               </w:rPr>
             </w:pPr>
@@ -4824,17 +3505,21 @@
         </w:tc>
       </w:tr>
       <w:tr>
+        <w:trPr>
+          <w:cantSplit/>
+          <w:trHeight w:val="287"/>
+        </w:trPr>
         <w:tc>
           <w:tcPr>
             <w:cnfStyle w:val="001000000000" w:firstRow="0" w:lastRow="0" w:firstColumn="1" w:lastColumn="0" w:oddVBand="0" w:evenVBand="0" w:oddHBand="0" w:evenHBand="0" w:firstRowFirstColumn="0" w:firstRowLastColumn="0" w:lastRowFirstColumn="0" w:lastRowLastColumn="0"/>
             <w:tcW w:w="806" w:type="dxa"/>
-            <w:vMerge w:val="restart"/>
-            <w:tcBorders>
-              <w:top w:val="double" w:sz="12" w:space="0" w:color="5B9BD5" w:themeColor="accent1"/>
-              <w:left w:val="double" w:sz="12" w:space="0" w:color="5B9BD5" w:themeColor="accent1"/>
-              <w:right w:val="double" w:sz="12" w:space="0" w:color="5B9BD5" w:themeColor="accent1"/>
-            </w:tcBorders>
-            <w:textDirection w:val="btLr"/>
+            <w:vMerge/>
+            <w:tcBorders>
+              <w:left w:val="double" w:sz="12" w:space="0" w:color="5B9BD5" w:themeColor="accent1"/>
+              <w:bottom w:val="double" w:sz="12" w:space="0" w:color="5B9BD5" w:themeColor="accent1"/>
+              <w:right w:val="double" w:sz="12" w:space="0" w:color="5B9BD5" w:themeColor="accent1"/>
+            </w:tcBorders>
+            <w:textDirection w:val="tbRl"/>
             <w:vAlign w:val="center"/>
           </w:tcPr>
           <w:p>
@@ -4845,191 +3530,90 @@
                 <w:color w:val="5B9BD5" w:themeColor="accent1"/>
               </w:rPr>
             </w:pPr>
-            <w:r>
-              <w:rPr>
-                <w:color w:val="5B9BD5" w:themeColor="accent1"/>
-                <w:sz w:val="36"/>
-              </w:rPr>
-              <w:t>OTHER</w:t>
-            </w:r>
           </w:p>
         </w:tc>
         <w:tc>
           <w:tcPr>
             <w:tcW w:w="1646" w:type="dxa"/>
             <w:tcBorders>
-              <w:top w:val="double" w:sz="12" w:space="0" w:color="5B9BD5" w:themeColor="accent1"/>
-              <w:left w:val="double" w:sz="12" w:space="0" w:color="5B9BD5" w:themeColor="accent1"/>
-              <w:bottom w:val="single" w:sz="4" w:space="0" w:color="5B9BD5" w:themeColor="accent1"/>
-            </w:tcBorders>
-            <w:vAlign w:val="center"/>
-          </w:tcPr>
-          <w:p>
-            <w:pPr>
-              <w:jc w:val="center"/>
-              <w:cnfStyle w:val="000000000000" w:firstRow="0" w:lastRow="0" w:firstColumn="0" w:lastColumn="0" w:oddVBand="0" w:evenVBand="0" w:oddHBand="0" w:evenHBand="0" w:firstRowFirstColumn="0" w:firstRowLastColumn="0" w:lastRowFirstColumn="0" w:lastRowLastColumn="0"/>
-              <w:rPr>
-                <w:color w:val="5B9BD5" w:themeColor="accent1"/>
-              </w:rPr>
-            </w:pPr>
-            <w:r>
-              <w:rPr>
-                <w:color w:val="5B9BD5" w:themeColor="accent1"/>
-              </w:rPr>
-              <w:t xml:space="preserve">Filter </w:t>
-            </w:r>
-            <w:proofErr w:type="spellStart"/>
-            <w:r>
-              <w:rPr>
-                <w:color w:val="5B9BD5" w:themeColor="accent1"/>
-              </w:rPr>
-              <w:t>window</w:t>
-            </w:r>
-            <w:proofErr w:type="spellEnd"/>
+              <w:top w:val="single" w:sz="4" w:space="0" w:color="5B9BD5" w:themeColor="accent1"/>
+              <w:left w:val="double" w:sz="12" w:space="0" w:color="5B9BD5" w:themeColor="accent1"/>
+              <w:bottom w:val="double" w:sz="12" w:space="0" w:color="5B9BD5" w:themeColor="accent1"/>
+            </w:tcBorders>
+            <w:vAlign w:val="center"/>
+          </w:tcPr>
+          <w:p>
+            <w:pPr>
+              <w:jc w:val="center"/>
+              <w:cnfStyle w:val="000000000000" w:firstRow="0" w:lastRow="0" w:firstColumn="0" w:lastColumn="0" w:oddVBand="0" w:evenVBand="0" w:oddHBand="0" w:evenHBand="0" w:firstRowFirstColumn="0" w:firstRowLastColumn="0" w:lastRowFirstColumn="0" w:lastRowLastColumn="0"/>
+              <w:rPr>
+                <w:color w:val="5B9BD5" w:themeColor="accent1"/>
+              </w:rPr>
+            </w:pPr>
           </w:p>
         </w:tc>
         <w:tc>
           <w:tcPr>
             <w:tcW w:w="947" w:type="dxa"/>
             <w:tcBorders>
-              <w:top w:val="double" w:sz="12" w:space="0" w:color="5B9BD5" w:themeColor="accent1"/>
-              <w:bottom w:val="single" w:sz="4" w:space="0" w:color="5B9BD5" w:themeColor="accent1"/>
-            </w:tcBorders>
-            <w:vAlign w:val="center"/>
-          </w:tcPr>
-          <w:p>
-            <w:pPr>
-              <w:jc w:val="center"/>
-              <w:cnfStyle w:val="000000000000" w:firstRow="0" w:lastRow="0" w:firstColumn="0" w:lastColumn="0" w:oddVBand="0" w:evenVBand="0" w:oddHBand="0" w:evenHBand="0" w:firstRowFirstColumn="0" w:firstRowLastColumn="0" w:lastRowFirstColumn="0" w:lastRowLastColumn="0"/>
-              <w:rPr>
-                <w:color w:val="5B9BD5" w:themeColor="accent1"/>
-              </w:rPr>
-            </w:pPr>
-            <w:r>
-              <w:rPr>
-                <w:color w:val="5B9BD5" w:themeColor="accent1"/>
-              </w:rPr>
-              <w:t>70</w:t>
-            </w:r>
+              <w:top w:val="single" w:sz="4" w:space="0" w:color="5B9BD5" w:themeColor="accent1"/>
+              <w:bottom w:val="double" w:sz="12" w:space="0" w:color="5B9BD5" w:themeColor="accent1"/>
+            </w:tcBorders>
+            <w:vAlign w:val="center"/>
+          </w:tcPr>
+          <w:p>
+            <w:pPr>
+              <w:jc w:val="center"/>
+              <w:cnfStyle w:val="000000000000" w:firstRow="0" w:lastRow="0" w:firstColumn="0" w:lastColumn="0" w:oddVBand="0" w:evenVBand="0" w:oddHBand="0" w:evenHBand="0" w:firstRowFirstColumn="0" w:firstRowLastColumn="0" w:lastRowFirstColumn="0" w:lastRowLastColumn="0"/>
+              <w:rPr>
+                <w:color w:val="5B9BD5" w:themeColor="accent1"/>
+              </w:rPr>
+            </w:pPr>
           </w:p>
         </w:tc>
         <w:tc>
           <w:tcPr>
             <w:tcW w:w="1087" w:type="dxa"/>
             <w:tcBorders>
-              <w:top w:val="double" w:sz="12" w:space="0" w:color="5B9BD5" w:themeColor="accent1"/>
-              <w:bottom w:val="single" w:sz="4" w:space="0" w:color="5B9BD5" w:themeColor="accent1"/>
-            </w:tcBorders>
-            <w:vAlign w:val="center"/>
-          </w:tcPr>
-          <w:p>
-            <w:pPr>
-              <w:jc w:val="center"/>
-              <w:cnfStyle w:val="000000000000" w:firstRow="0" w:lastRow="0" w:firstColumn="0" w:lastColumn="0" w:oddVBand="0" w:evenVBand="0" w:oddHBand="0" w:evenHBand="0" w:firstRowFirstColumn="0" w:firstRowLastColumn="0" w:lastRowFirstColumn="0" w:lastRowLastColumn="0"/>
-              <w:rPr>
-                <w:color w:val="5B9BD5" w:themeColor="accent1"/>
-              </w:rPr>
-            </w:pPr>
-            <w:r>
-              <w:rPr>
-                <w:color w:val="5B9BD5" w:themeColor="accent1"/>
-              </w:rPr>
-              <w:t>+</w:t>
-            </w:r>
+              <w:top w:val="single" w:sz="4" w:space="0" w:color="5B9BD5" w:themeColor="accent1"/>
+              <w:bottom w:val="double" w:sz="12" w:space="0" w:color="5B9BD5" w:themeColor="accent1"/>
+            </w:tcBorders>
+            <w:vAlign w:val="center"/>
+          </w:tcPr>
+          <w:p>
+            <w:pPr>
+              <w:jc w:val="center"/>
+              <w:cnfStyle w:val="000000000000" w:firstRow="0" w:lastRow="0" w:firstColumn="0" w:lastColumn="0" w:oddVBand="0" w:evenVBand="0" w:oddHBand="0" w:evenHBand="0" w:firstRowFirstColumn="0" w:firstRowLastColumn="0" w:lastRowFirstColumn="0" w:lastRowLastColumn="0"/>
+              <w:rPr>
+                <w:color w:val="5B9BD5" w:themeColor="accent1"/>
+              </w:rPr>
+            </w:pPr>
           </w:p>
         </w:tc>
         <w:tc>
           <w:tcPr>
             <w:tcW w:w="2994" w:type="dxa"/>
             <w:tcBorders>
-              <w:top w:val="double" w:sz="12" w:space="0" w:color="5B9BD5" w:themeColor="accent1"/>
-              <w:bottom w:val="single" w:sz="4" w:space="0" w:color="5B9BD5" w:themeColor="accent1"/>
-            </w:tcBorders>
-            <w:vAlign w:val="center"/>
-          </w:tcPr>
-          <w:p>
-            <w:pPr>
-              <w:cnfStyle w:val="000000000000" w:firstRow="0" w:lastRow="0" w:firstColumn="0" w:lastColumn="0" w:oddVBand="0" w:evenVBand="0" w:oddHBand="0" w:evenHBand="0" w:firstRowFirstColumn="0" w:firstRowLastColumn="0" w:lastRowFirstColumn="0" w:lastRowLastColumn="0"/>
-              <w:rPr>
-                <w:color w:val="5B9BD5" w:themeColor="accent1"/>
-              </w:rPr>
-            </w:pPr>
-            <w:r>
-              <w:rPr>
-                <w:color w:val="5B9BD5" w:themeColor="accent1"/>
-              </w:rPr>
-              <w:t xml:space="preserve">Filter </w:t>
-            </w:r>
-            <w:proofErr w:type="spellStart"/>
-            <w:r>
-              <w:rPr>
-                <w:color w:val="5B9BD5" w:themeColor="accent1"/>
-              </w:rPr>
-              <w:t>dialog</w:t>
-            </w:r>
-            <w:proofErr w:type="spellEnd"/>
-            <w:r>
-              <w:rPr>
-                <w:color w:val="5B9BD5" w:themeColor="accent1"/>
-              </w:rPr>
-              <w:t xml:space="preserve">: Filter </w:t>
-            </w:r>
-            <w:proofErr w:type="spellStart"/>
-            <w:r>
-              <w:rPr>
-                <w:color w:val="5B9BD5" w:themeColor="accent1"/>
-              </w:rPr>
-              <w:t>user</w:t>
-            </w:r>
-            <w:proofErr w:type="spellEnd"/>
-            <w:r>
-              <w:rPr>
-                <w:color w:val="5B9BD5" w:themeColor="accent1"/>
-              </w:rPr>
-              <w:t xml:space="preserve"> abhängig bauen lassen, auf alle </w:t>
-            </w:r>
-            <w:proofErr w:type="spellStart"/>
-            <w:r>
-              <w:rPr>
-                <w:color w:val="5B9BD5" w:themeColor="accent1"/>
-              </w:rPr>
-              <w:t>channel</w:t>
-            </w:r>
-            <w:proofErr w:type="spellEnd"/>
-            <w:r>
-              <w:rPr>
-                <w:color w:val="5B9BD5" w:themeColor="accent1"/>
-              </w:rPr>
-              <w:t xml:space="preserve"> anwenden</w:t>
-            </w:r>
-            <w:r>
-              <w:rPr>
-                <w:color w:val="5B9BD5" w:themeColor="accent1"/>
-              </w:rPr>
-              <w:t xml:space="preserve"> und </w:t>
-            </w:r>
-            <w:proofErr w:type="spellStart"/>
-            <w:r>
-              <w:rPr>
-                <w:color w:val="5B9BD5" w:themeColor="accent1"/>
-              </w:rPr>
-              <w:t>frequenzantwort</w:t>
-            </w:r>
-            <w:proofErr w:type="spellEnd"/>
-            <w:r>
-              <w:rPr>
-                <w:color w:val="5B9BD5" w:themeColor="accent1"/>
-              </w:rPr>
-              <w:t xml:space="preserve"> plotten</w:t>
-            </w:r>
+              <w:top w:val="single" w:sz="4" w:space="0" w:color="5B9BD5" w:themeColor="accent1"/>
+              <w:bottom w:val="double" w:sz="12" w:space="0" w:color="5B9BD5" w:themeColor="accent1"/>
+            </w:tcBorders>
+            <w:vAlign w:val="center"/>
+          </w:tcPr>
+          <w:p>
+            <w:pPr>
+              <w:cnfStyle w:val="000000000000" w:firstRow="0" w:lastRow="0" w:firstColumn="0" w:lastColumn="0" w:oddVBand="0" w:evenVBand="0" w:oddHBand="0" w:evenHBand="0" w:firstRowFirstColumn="0" w:firstRowLastColumn="0" w:lastRowFirstColumn="0" w:lastRowLastColumn="0"/>
+              <w:rPr>
+                <w:color w:val="5B9BD5" w:themeColor="accent1"/>
+              </w:rPr>
+            </w:pPr>
           </w:p>
         </w:tc>
         <w:tc>
           <w:tcPr>
             <w:tcW w:w="3585" w:type="dxa"/>
             <w:tcBorders>
-              <w:top w:val="double" w:sz="12" w:space="0" w:color="5B9BD5" w:themeColor="accent1"/>
-              <w:bottom w:val="single" w:sz="4" w:space="0" w:color="5B9BD5" w:themeColor="accent1"/>
+              <w:top w:val="single" w:sz="4" w:space="0" w:color="5B9BD5" w:themeColor="accent1"/>
+              <w:bottom w:val="double" w:sz="12" w:space="0" w:color="5B9BD5" w:themeColor="accent1"/>
             </w:tcBorders>
             <w:vAlign w:val="center"/>
           </w:tcPr>
@@ -5046,8 +3630,8 @@
           <w:tcPr>
             <w:tcW w:w="3520" w:type="dxa"/>
             <w:tcBorders>
-              <w:top w:val="double" w:sz="12" w:space="0" w:color="5B9BD5" w:themeColor="accent1"/>
-              <w:bottom w:val="single" w:sz="4" w:space="0" w:color="5B9BD5" w:themeColor="accent1"/>
+              <w:top w:val="single" w:sz="4" w:space="0" w:color="5B9BD5" w:themeColor="accent1"/>
+              <w:bottom w:val="double" w:sz="12" w:space="0" w:color="5B9BD5" w:themeColor="accent1"/>
               <w:right w:val="double" w:sz="12" w:space="0" w:color="5B9BD5" w:themeColor="accent1"/>
             </w:tcBorders>
             <w:vAlign w:val="center"/>
@@ -5071,53 +3655,55 @@
           <w:tcPr>
             <w:cnfStyle w:val="001000000000" w:firstRow="0" w:lastRow="0" w:firstColumn="1" w:lastColumn="0" w:oddVBand="0" w:evenVBand="0" w:oddHBand="0" w:evenHBand="0" w:firstRowFirstColumn="0" w:firstRowLastColumn="0" w:lastRowFirstColumn="0" w:lastRowLastColumn="0"/>
             <w:tcW w:w="806" w:type="dxa"/>
-            <w:vMerge/>
-            <w:tcBorders>
-              <w:left w:val="double" w:sz="12" w:space="0" w:color="5B9BD5" w:themeColor="accent1"/>
-              <w:right w:val="double" w:sz="12" w:space="0" w:color="5B9BD5" w:themeColor="accent1"/>
-            </w:tcBorders>
-          </w:tcPr>
-          <w:p>
-            <w:pPr>
-              <w:rPr>
-                <w:color w:val="5B9BD5" w:themeColor="accent1"/>
-              </w:rPr>
-            </w:pPr>
+            <w:vMerge w:val="restart"/>
+            <w:tcBorders>
+              <w:top w:val="double" w:sz="12" w:space="0" w:color="5B9BD5" w:themeColor="accent1"/>
+              <w:left w:val="double" w:sz="12" w:space="0" w:color="5B9BD5" w:themeColor="accent1"/>
+              <w:right w:val="double" w:sz="12" w:space="0" w:color="5B9BD5" w:themeColor="accent1"/>
+            </w:tcBorders>
+            <w:textDirection w:val="btLr"/>
+            <w:vAlign w:val="center"/>
+          </w:tcPr>
+          <w:p>
+            <w:pPr>
+              <w:ind w:left="113" w:right="113"/>
+              <w:jc w:val="center"/>
+              <w:rPr>
+                <w:color w:val="5B9BD5" w:themeColor="accent1"/>
+              </w:rPr>
+            </w:pPr>
+            <w:r>
+              <w:rPr>
+                <w:color w:val="5B9BD5" w:themeColor="accent1"/>
+                <w:sz w:val="36"/>
+              </w:rPr>
+              <w:t>OTHER</w:t>
+            </w:r>
           </w:p>
         </w:tc>
         <w:tc>
           <w:tcPr>
             <w:tcW w:w="1646" w:type="dxa"/>
             <w:tcBorders>
-              <w:top w:val="single" w:sz="4" w:space="0" w:color="5B9BD5" w:themeColor="accent1"/>
-              <w:left w:val="double" w:sz="12" w:space="0" w:color="5B9BD5" w:themeColor="accent1"/>
-              <w:bottom w:val="single" w:sz="4" w:space="0" w:color="5B9BD5" w:themeColor="accent1"/>
-            </w:tcBorders>
-            <w:vAlign w:val="center"/>
-          </w:tcPr>
-          <w:p>
-            <w:pPr>
-              <w:jc w:val="center"/>
-              <w:cnfStyle w:val="000000100000" w:firstRow="0" w:lastRow="0" w:firstColumn="0" w:lastColumn="0" w:oddVBand="0" w:evenVBand="0" w:oddHBand="1" w:evenHBand="0" w:firstRowFirstColumn="0" w:firstRowLastColumn="0" w:lastRowFirstColumn="0" w:lastRowLastColumn="0"/>
-              <w:rPr>
-                <w:color w:val="5B9BD5" w:themeColor="accent1"/>
-                <w:lang w:val="en-US"/>
-              </w:rPr>
-            </w:pPr>
-            <w:r>
-              <w:rPr>
-                <w:color w:val="5B9BD5" w:themeColor="accent1"/>
-                <w:lang w:val="en-US"/>
-              </w:rPr>
-              <w:t xml:space="preserve">Channel selection </w:t>
-            </w:r>
-            <w:r>
-              <w:rPr>
-                <w:color w:val="5B9BD5" w:themeColor="accent1"/>
-                <w:lang w:val="en-US"/>
-              </w:rPr>
-              <w:lastRenderedPageBreak/>
-              <w:t>window / Data window</w:t>
+              <w:top w:val="double" w:sz="12" w:space="0" w:color="5B9BD5" w:themeColor="accent1"/>
+              <w:left w:val="double" w:sz="12" w:space="0" w:color="5B9BD5" w:themeColor="accent1"/>
+              <w:bottom w:val="single" w:sz="4" w:space="0" w:color="5B9BD5" w:themeColor="accent1"/>
+            </w:tcBorders>
+            <w:vAlign w:val="center"/>
+          </w:tcPr>
+          <w:p>
+            <w:pPr>
+              <w:jc w:val="center"/>
+              <w:cnfStyle w:val="000000100000" w:firstRow="0" w:lastRow="0" w:firstColumn="0" w:lastColumn="0" w:oddVBand="0" w:evenVBand="0" w:oddHBand="1" w:evenHBand="0" w:firstRowFirstColumn="0" w:firstRowLastColumn="0" w:lastRowFirstColumn="0" w:lastRowLastColumn="0"/>
+              <w:rPr>
+                <w:color w:val="5B9BD5" w:themeColor="accent1"/>
+              </w:rPr>
+            </w:pPr>
+            <w:r>
+              <w:rPr>
+                <w:color w:val="5B9BD5" w:themeColor="accent1"/>
+              </w:rPr>
+              <w:t>Filter window</w:t>
             </w:r>
           </w:p>
         </w:tc>
@@ -5125,25 +3711,24 @@
           <w:tcPr>
             <w:tcW w:w="947" w:type="dxa"/>
             <w:tcBorders>
-              <w:top w:val="single" w:sz="4" w:space="0" w:color="5B9BD5" w:themeColor="accent1"/>
-              <w:bottom w:val="single" w:sz="4" w:space="0" w:color="5B9BD5" w:themeColor="accent1"/>
-            </w:tcBorders>
-            <w:vAlign w:val="center"/>
-          </w:tcPr>
-          <w:p>
-            <w:pPr>
-              <w:jc w:val="center"/>
-              <w:cnfStyle w:val="000000100000" w:firstRow="0" w:lastRow="0" w:firstColumn="0" w:lastColumn="0" w:oddVBand="0" w:evenVBand="0" w:oddHBand="1" w:evenHBand="0" w:firstRowFirstColumn="0" w:firstRowLastColumn="0" w:lastRowFirstColumn="0" w:lastRowLastColumn="0"/>
-              <w:rPr>
-                <w:color w:val="5B9BD5" w:themeColor="accent1"/>
-              </w:rPr>
-            </w:pPr>
-            <w:r>
-              <w:rPr>
-                <w:color w:val="5B9BD5" w:themeColor="accent1"/>
-              </w:rPr>
-              <w:lastRenderedPageBreak/>
-              <w:t>0</w:t>
+              <w:top w:val="double" w:sz="12" w:space="0" w:color="5B9BD5" w:themeColor="accent1"/>
+              <w:bottom w:val="single" w:sz="4" w:space="0" w:color="5B9BD5" w:themeColor="accent1"/>
+            </w:tcBorders>
+            <w:vAlign w:val="center"/>
+          </w:tcPr>
+          <w:p>
+            <w:pPr>
+              <w:jc w:val="center"/>
+              <w:cnfStyle w:val="000000100000" w:firstRow="0" w:lastRow="0" w:firstColumn="0" w:lastColumn="0" w:oddVBand="0" w:evenVBand="0" w:oddHBand="1" w:evenHBand="0" w:firstRowFirstColumn="0" w:firstRowLastColumn="0" w:lastRowFirstColumn="0" w:lastRowLastColumn="0"/>
+              <w:rPr>
+                <w:color w:val="5B9BD5" w:themeColor="accent1"/>
+              </w:rPr>
+            </w:pPr>
+            <w:r>
+              <w:rPr>
+                <w:color w:val="5B9BD5" w:themeColor="accent1"/>
+              </w:rPr>
+              <w:t>70</w:t>
             </w:r>
           </w:p>
         </w:tc>
@@ -5151,24 +3736,24 @@
           <w:tcPr>
             <w:tcW w:w="1087" w:type="dxa"/>
             <w:tcBorders>
-              <w:top w:val="single" w:sz="4" w:space="0" w:color="5B9BD5" w:themeColor="accent1"/>
-              <w:bottom w:val="single" w:sz="4" w:space="0" w:color="5B9BD5" w:themeColor="accent1"/>
-            </w:tcBorders>
-            <w:vAlign w:val="center"/>
-          </w:tcPr>
-          <w:p>
-            <w:pPr>
-              <w:jc w:val="center"/>
-              <w:cnfStyle w:val="000000100000" w:firstRow="0" w:lastRow="0" w:firstColumn="0" w:lastColumn="0" w:oddVBand="0" w:evenVBand="0" w:oddHBand="1" w:evenHBand="0" w:firstRowFirstColumn="0" w:firstRowLastColumn="0" w:lastRowFirstColumn="0" w:lastRowLastColumn="0"/>
-              <w:rPr>
-                <w:color w:val="5B9BD5" w:themeColor="accent1"/>
-              </w:rPr>
-            </w:pPr>
-            <w:r>
-              <w:rPr>
-                <w:color w:val="5B9BD5" w:themeColor="accent1"/>
-              </w:rPr>
-              <w:t>0</w:t>
+              <w:top w:val="double" w:sz="12" w:space="0" w:color="5B9BD5" w:themeColor="accent1"/>
+              <w:bottom w:val="single" w:sz="4" w:space="0" w:color="5B9BD5" w:themeColor="accent1"/>
+            </w:tcBorders>
+            <w:vAlign w:val="center"/>
+          </w:tcPr>
+          <w:p>
+            <w:pPr>
+              <w:jc w:val="center"/>
+              <w:cnfStyle w:val="000000100000" w:firstRow="0" w:lastRow="0" w:firstColumn="0" w:lastColumn="0" w:oddVBand="0" w:evenVBand="0" w:oddHBand="1" w:evenHBand="0" w:firstRowFirstColumn="0" w:firstRowLastColumn="0" w:lastRowFirstColumn="0" w:lastRowLastColumn="0"/>
+              <w:rPr>
+                <w:color w:val="5B9BD5" w:themeColor="accent1"/>
+              </w:rPr>
+            </w:pPr>
+            <w:r>
+              <w:rPr>
+                <w:color w:val="5B9BD5" w:themeColor="accent1"/>
+              </w:rPr>
+              <w:t>+</w:t>
             </w:r>
           </w:p>
         </w:tc>
@@ -5176,99 +3761,55 @@
           <w:tcPr>
             <w:tcW w:w="2994" w:type="dxa"/>
             <w:tcBorders>
-              <w:top w:val="single" w:sz="4" w:space="0" w:color="5B9BD5" w:themeColor="accent1"/>
-              <w:bottom w:val="single" w:sz="4" w:space="0" w:color="5B9BD5" w:themeColor="accent1"/>
-            </w:tcBorders>
-            <w:vAlign w:val="center"/>
-          </w:tcPr>
-          <w:p>
-            <w:pPr>
-              <w:cnfStyle w:val="000000100000" w:firstRow="0" w:lastRow="0" w:firstColumn="0" w:lastColumn="0" w:oddVBand="0" w:evenVBand="0" w:oddHBand="1" w:evenHBand="0" w:firstRowFirstColumn="0" w:firstRowLastColumn="0" w:lastRowFirstColumn="0" w:lastRowLastColumn="0"/>
-              <w:rPr>
-                <w:color w:val="5B9BD5" w:themeColor="accent1"/>
-              </w:rPr>
-            </w:pPr>
-            <w:r>
-              <w:rPr>
-                <w:color w:val="5B9BD5" w:themeColor="accent1"/>
-              </w:rPr>
-              <w:t xml:space="preserve">Channel </w:t>
-            </w:r>
-            <w:proofErr w:type="spellStart"/>
-            <w:r>
-              <w:rPr>
-                <w:color w:val="5B9BD5" w:themeColor="accent1"/>
-              </w:rPr>
-              <w:t>selection</w:t>
-            </w:r>
-            <w:proofErr w:type="spellEnd"/>
-            <w:r>
-              <w:rPr>
-                <w:color w:val="5B9BD5" w:themeColor="accent1"/>
-              </w:rPr>
-              <w:t xml:space="preserve">: Channel über </w:t>
-            </w:r>
-            <w:proofErr w:type="spellStart"/>
-            <w:r>
-              <w:rPr>
-                <w:color w:val="5B9BD5" w:themeColor="accent1"/>
-              </w:rPr>
-              <w:t>layout</w:t>
-            </w:r>
-            <w:proofErr w:type="spellEnd"/>
-            <w:r>
-              <w:rPr>
-                <w:color w:val="5B9BD5" w:themeColor="accent1"/>
-              </w:rPr>
-              <w:t xml:space="preserve"> auswählen können, </w:t>
-            </w:r>
-            <w:proofErr w:type="spellStart"/>
-            <w:r>
-              <w:rPr>
-                <w:color w:val="5B9BD5" w:themeColor="accent1"/>
-              </w:rPr>
-              <w:t>montagen</w:t>
-            </w:r>
-            <w:proofErr w:type="spellEnd"/>
+              <w:top w:val="double" w:sz="12" w:space="0" w:color="5B9BD5" w:themeColor="accent1"/>
+              <w:bottom w:val="single" w:sz="4" w:space="0" w:color="5B9BD5" w:themeColor="accent1"/>
+            </w:tcBorders>
+            <w:vAlign w:val="center"/>
+          </w:tcPr>
+          <w:p>
+            <w:pPr>
+              <w:cnfStyle w:val="000000100000" w:firstRow="0" w:lastRow="0" w:firstColumn="0" w:lastColumn="0" w:oddVBand="0" w:evenVBand="0" w:oddHBand="1" w:evenHBand="0" w:firstRowFirstColumn="0" w:firstRowLastColumn="0" w:lastRowFirstColumn="0" w:lastRowLastColumn="0"/>
+              <w:rPr>
+                <w:color w:val="5B9BD5" w:themeColor="accent1"/>
+              </w:rPr>
+            </w:pPr>
+            <w:r>
+              <w:rPr>
+                <w:color w:val="5B9BD5" w:themeColor="accent1"/>
+              </w:rPr>
+              <w:t>Filter dialog: Filter user abhängig bauen lassen, auf alle channel anwenden</w:t>
+            </w:r>
+            <w:r>
+              <w:rPr>
+                <w:color w:val="5B9BD5" w:themeColor="accent1"/>
+              </w:rPr>
+              <w:t xml:space="preserve"> und frequenzantwort plotten</w:t>
+            </w:r>
           </w:p>
         </w:tc>
         <w:tc>
           <w:tcPr>
             <w:tcW w:w="3585" w:type="dxa"/>
             <w:tcBorders>
-              <w:top w:val="single" w:sz="4" w:space="0" w:color="5B9BD5" w:themeColor="accent1"/>
-              <w:bottom w:val="single" w:sz="4" w:space="0" w:color="5B9BD5" w:themeColor="accent1"/>
-            </w:tcBorders>
-            <w:vAlign w:val="center"/>
-          </w:tcPr>
-          <w:p>
-            <w:pPr>
-              <w:cnfStyle w:val="000000100000" w:firstRow="0" w:lastRow="0" w:firstColumn="0" w:lastColumn="0" w:oddVBand="0" w:evenVBand="0" w:oddHBand="1" w:evenHBand="0" w:firstRowFirstColumn="0" w:firstRowLastColumn="0" w:lastRowFirstColumn="0" w:lastRowLastColumn="0"/>
-              <w:rPr>
-                <w:color w:val="5B9BD5" w:themeColor="accent1"/>
-              </w:rPr>
-            </w:pPr>
-            <w:proofErr w:type="spellStart"/>
-            <w:r>
-              <w:rPr>
-                <w:color w:val="5B9BD5" w:themeColor="accent1"/>
-              </w:rPr>
-              <w:t>QGraphicScene</w:t>
-            </w:r>
-            <w:proofErr w:type="spellEnd"/>
-            <w:r>
-              <w:rPr>
-                <w:color w:val="5B9BD5" w:themeColor="accent1"/>
-              </w:rPr>
-              <w:t xml:space="preserve"> und View</w:t>
-            </w:r>
+              <w:top w:val="double" w:sz="12" w:space="0" w:color="5B9BD5" w:themeColor="accent1"/>
+              <w:bottom w:val="single" w:sz="4" w:space="0" w:color="5B9BD5" w:themeColor="accent1"/>
+            </w:tcBorders>
+            <w:vAlign w:val="center"/>
+          </w:tcPr>
+          <w:p>
+            <w:pPr>
+              <w:cnfStyle w:val="000000100000" w:firstRow="0" w:lastRow="0" w:firstColumn="0" w:lastColumn="0" w:oddVBand="0" w:evenVBand="0" w:oddHBand="1" w:evenHBand="0" w:firstRowFirstColumn="0" w:firstRowLastColumn="0" w:lastRowFirstColumn="0" w:lastRowLastColumn="0"/>
+              <w:rPr>
+                <w:color w:val="5B9BD5" w:themeColor="accent1"/>
+              </w:rPr>
+            </w:pPr>
           </w:p>
         </w:tc>
         <w:tc>
           <w:tcPr>
             <w:tcW w:w="3520" w:type="dxa"/>
             <w:tcBorders>
-              <w:top w:val="single" w:sz="4" w:space="0" w:color="5B9BD5" w:themeColor="accent1"/>
+              <w:top w:val="double" w:sz="12" w:space="0" w:color="5B9BD5" w:themeColor="accent1"/>
               <w:bottom w:val="single" w:sz="4" w:space="0" w:color="5B9BD5" w:themeColor="accent1"/>
               <w:right w:val="double" w:sz="12" w:space="0" w:color="5B9BD5" w:themeColor="accent1"/>
             </w:tcBorders>
@@ -5320,30 +3861,16 @@
               <w:cnfStyle w:val="000000000000" w:firstRow="0" w:lastRow="0" w:firstColumn="0" w:lastColumn="0" w:oddVBand="0" w:evenVBand="0" w:oddHBand="0" w:evenHBand="0" w:firstRowFirstColumn="0" w:firstRowLastColumn="0" w:lastRowFirstColumn="0" w:lastRowLastColumn="0"/>
               <w:rPr>
                 <w:color w:val="5B9BD5" w:themeColor="accent1"/>
-              </w:rPr>
-            </w:pPr>
-            <w:proofErr w:type="spellStart"/>
-            <w:r>
-              <w:rPr>
-                <w:color w:val="5B9BD5" w:themeColor="accent1"/>
-              </w:rPr>
-              <w:t>Topoplot</w:t>
-            </w:r>
-            <w:proofErr w:type="spellEnd"/>
-            <w:r>
-              <w:rPr>
-                <w:color w:val="5B9BD5" w:themeColor="accent1"/>
-              </w:rPr>
-              <w:t xml:space="preserve"> </w:t>
-            </w:r>
-            <w:proofErr w:type="spellStart"/>
-            <w:r>
-              <w:rPr>
-                <w:color w:val="5B9BD5" w:themeColor="accent1"/>
-              </w:rPr>
-              <w:t>window</w:t>
-            </w:r>
-            <w:proofErr w:type="spellEnd"/>
+                <w:lang w:val="en-US"/>
+              </w:rPr>
+            </w:pPr>
+            <w:r>
+              <w:rPr>
+                <w:color w:val="5B9BD5" w:themeColor="accent1"/>
+                <w:lang w:val="en-US"/>
+              </w:rPr>
+              <w:t>Channel selection window / Data window</w:t>
+            </w:r>
           </w:p>
         </w:tc>
         <w:tc>
@@ -5392,7 +3919,7 @@
               <w:rPr>
                 <w:color w:val="5B9BD5" w:themeColor="accent1"/>
               </w:rPr>
-              <w:t>--</w:t>
+              <w:t>0</w:t>
             </w:r>
           </w:p>
         </w:tc>
@@ -5412,14 +3939,12 @@
                 <w:color w:val="5B9BD5" w:themeColor="accent1"/>
               </w:rPr>
             </w:pPr>
-            <w:proofErr w:type="spellStart"/>
-            <w:r>
-              <w:rPr>
-                <w:color w:val="5B9BD5" w:themeColor="accent1"/>
-              </w:rPr>
-              <w:t>Topoplots</w:t>
-            </w:r>
-            <w:proofErr w:type="spellEnd"/>
+            <w:r>
+              <w:rPr>
+                <w:color w:val="5B9BD5" w:themeColor="accent1"/>
+              </w:rPr>
+              <w:t>Channel selection: Channel über layout auswählen können, montagen</w:t>
+            </w:r>
           </w:p>
         </w:tc>
         <w:tc>
@@ -5438,6 +3963,12 @@
                 <w:color w:val="5B9BD5" w:themeColor="accent1"/>
               </w:rPr>
             </w:pPr>
+            <w:r>
+              <w:rPr>
+                <w:color w:val="5B9BD5" w:themeColor="accent1"/>
+              </w:rPr>
+              <w:t>QGraphicScene und View</w:t>
+            </w:r>
           </w:p>
         </w:tc>
         <w:tc>
@@ -5505,16 +4036,8 @@
               <w:rPr>
                 <w:color w:val="5B9BD5" w:themeColor="accent1"/>
               </w:rPr>
-              <w:t xml:space="preserve">Average </w:t>
-            </w:r>
-            <w:proofErr w:type="spellStart"/>
-            <w:r>
-              <w:rPr>
-                <w:color w:val="5B9BD5" w:themeColor="accent1"/>
-              </w:rPr>
-              <w:t>window</w:t>
-            </w:r>
-            <w:proofErr w:type="spellEnd"/>
+              <w:t>Topoplot window</w:t>
+            </w:r>
           </w:p>
         </w:tc>
         <w:tc>
@@ -5587,35 +4110,7 @@
               <w:rPr>
                 <w:color w:val="5B9BD5" w:themeColor="accent1"/>
               </w:rPr>
-              <w:t>Averages berechnen und anzeigen lassen (</w:t>
-            </w:r>
-            <w:proofErr w:type="spellStart"/>
-            <w:r>
-              <w:rPr>
-                <w:color w:val="5B9BD5" w:themeColor="accent1"/>
-              </w:rPr>
-              <w:t>butterfly</w:t>
-            </w:r>
-            <w:proofErr w:type="spellEnd"/>
-            <w:r>
-              <w:rPr>
-                <w:color w:val="5B9BD5" w:themeColor="accent1"/>
-              </w:rPr>
-              <w:t xml:space="preserve"> </w:t>
-            </w:r>
-            <w:proofErr w:type="spellStart"/>
-            <w:r>
-              <w:rPr>
-                <w:color w:val="5B9BD5" w:themeColor="accent1"/>
-              </w:rPr>
-              <w:t>plot</w:t>
-            </w:r>
-            <w:proofErr w:type="spellEnd"/>
-            <w:r>
-              <w:rPr>
-                <w:color w:val="5B9BD5" w:themeColor="accent1"/>
-              </w:rPr>
-              <w:t>)</w:t>
+              <w:t>Topoplots</w:t>
             </w:r>
           </w:p>
         </w:tc>
@@ -5692,16 +4187,14 @@
               <w:jc w:val="center"/>
               <w:cnfStyle w:val="000000000000" w:firstRow="0" w:lastRow="0" w:firstColumn="0" w:lastColumn="0" w:oddVBand="0" w:evenVBand="0" w:oddHBand="0" w:evenHBand="0" w:firstRowFirstColumn="0" w:firstRowLastColumn="0" w:lastRowFirstColumn="0" w:lastRowLastColumn="0"/>
               <w:rPr>
-                <w:strike/>
-                <w:color w:val="5B9BD5" w:themeColor="accent1"/>
-              </w:rPr>
-            </w:pPr>
-            <w:r>
-              <w:rPr>
-                <w:strike/>
-                <w:color w:val="5B9BD5" w:themeColor="accent1"/>
-              </w:rPr>
-              <w:t>General</w:t>
+                <w:color w:val="5B9BD5" w:themeColor="accent1"/>
+              </w:rPr>
+            </w:pPr>
+            <w:r>
+              <w:rPr>
+                <w:color w:val="5B9BD5" w:themeColor="accent1"/>
+              </w:rPr>
+              <w:t>Average window</w:t>
             </w:r>
           </w:p>
         </w:tc>
@@ -5719,16 +4212,14 @@
               <w:jc w:val="center"/>
               <w:cnfStyle w:val="000000000000" w:firstRow="0" w:lastRow="0" w:firstColumn="0" w:lastColumn="0" w:oddVBand="0" w:evenVBand="0" w:oddHBand="0" w:evenHBand="0" w:firstRowFirstColumn="0" w:firstRowLastColumn="0" w:lastRowFirstColumn="0" w:lastRowLastColumn="0"/>
               <w:rPr>
-                <w:strike/>
-                <w:color w:val="5B9BD5" w:themeColor="accent1"/>
-              </w:rPr>
-            </w:pPr>
-            <w:r>
-              <w:rPr>
-                <w:strike/>
-                <w:color w:val="5B9BD5" w:themeColor="accent1"/>
-              </w:rPr>
-              <w:t>100</w:t>
+                <w:color w:val="5B9BD5" w:themeColor="accent1"/>
+              </w:rPr>
+            </w:pPr>
+            <w:r>
+              <w:rPr>
+                <w:color w:val="5B9BD5" w:themeColor="accent1"/>
+              </w:rPr>
+              <w:t>0</w:t>
             </w:r>
           </w:p>
         </w:tc>
@@ -5746,16 +4237,14 @@
               <w:jc w:val="center"/>
               <w:cnfStyle w:val="000000000000" w:firstRow="0" w:lastRow="0" w:firstColumn="0" w:lastColumn="0" w:oddVBand="0" w:evenVBand="0" w:oddHBand="0" w:evenHBand="0" w:firstRowFirstColumn="0" w:firstRowLastColumn="0" w:lastRowFirstColumn="0" w:lastRowLastColumn="0"/>
               <w:rPr>
-                <w:strike/>
-                <w:color w:val="5B9BD5" w:themeColor="accent1"/>
-              </w:rPr>
-            </w:pPr>
-            <w:r>
-              <w:rPr>
-                <w:strike/>
-                <w:color w:val="5B9BD5" w:themeColor="accent1"/>
-              </w:rPr>
-              <w:t>-</w:t>
+                <w:color w:val="5B9BD5" w:themeColor="accent1"/>
+              </w:rPr>
+            </w:pPr>
+            <w:r>
+              <w:rPr>
+                <w:color w:val="5B9BD5" w:themeColor="accent1"/>
+              </w:rPr>
+              <w:t>--</w:t>
             </w:r>
           </w:p>
         </w:tc>
@@ -5772,32 +4261,14 @@
             <w:pPr>
               <w:cnfStyle w:val="000000000000" w:firstRow="0" w:lastRow="0" w:firstColumn="0" w:lastColumn="0" w:oddVBand="0" w:evenVBand="0" w:oddHBand="0" w:evenHBand="0" w:firstRowFirstColumn="0" w:firstRowLastColumn="0" w:lastRowFirstColumn="0" w:lastRowLastColumn="0"/>
               <w:rPr>
-                <w:strike/>
-                <w:color w:val="5B9BD5" w:themeColor="accent1"/>
-              </w:rPr>
-            </w:pPr>
-            <w:r>
-              <w:rPr>
-                <w:strike/>
-                <w:color w:val="5B9BD5" w:themeColor="accent1"/>
-              </w:rPr>
-              <w:t xml:space="preserve">Untere </w:t>
-            </w:r>
-            <w:proofErr w:type="spellStart"/>
-            <w:r>
-              <w:rPr>
-                <w:strike/>
-                <w:color w:val="5B9BD5" w:themeColor="accent1"/>
-              </w:rPr>
-              <w:t>tool</w:t>
-            </w:r>
-            <w:proofErr w:type="spellEnd"/>
-            <w:r>
-              <w:rPr>
-                <w:strike/>
-                <w:color w:val="5B9BD5" w:themeColor="accent1"/>
-              </w:rPr>
-              <w:t xml:space="preserve"> leiste</w:t>
+                <w:color w:val="5B9BD5" w:themeColor="accent1"/>
+              </w:rPr>
+            </w:pPr>
+            <w:r>
+              <w:rPr>
+                <w:color w:val="5B9BD5" w:themeColor="accent1"/>
+              </w:rPr>
+              <w:t>Averages berechnen und anzeigen lassen (butterfly plot)</w:t>
             </w:r>
           </w:p>
         </w:tc>
@@ -5814,7 +4285,6 @@
             <w:pPr>
               <w:cnfStyle w:val="000000000000" w:firstRow="0" w:lastRow="0" w:firstColumn="0" w:lastColumn="0" w:oddVBand="0" w:evenVBand="0" w:oddHBand="0" w:evenHBand="0" w:firstRowFirstColumn="0" w:firstRowLastColumn="0" w:lastRowFirstColumn="0" w:lastRowLastColumn="0"/>
               <w:rPr>
-                <w:strike/>
                 <w:color w:val="5B9BD5" w:themeColor="accent1"/>
               </w:rPr>
             </w:pPr>
@@ -5835,58 +4305,9 @@
               <w:jc w:val="center"/>
               <w:cnfStyle w:val="000000000000" w:firstRow="0" w:lastRow="0" w:firstColumn="0" w:lastColumn="0" w:oddVBand="0" w:evenVBand="0" w:oddHBand="0" w:evenHBand="0" w:firstRowFirstColumn="0" w:firstRowLastColumn="0" w:lastRowFirstColumn="0" w:lastRowLastColumn="0"/>
               <w:rPr>
-                <w:strike/>
-                <w:color w:val="5B9BD5" w:themeColor="accent1"/>
-              </w:rPr>
-            </w:pPr>
-            <w:r>
-              <w:rPr>
-                <w:strike/>
-                <w:color w:val="5B9BD5" w:themeColor="accent1"/>
-              </w:rPr>
-              <w:t xml:space="preserve">Siehe rechte </w:t>
-            </w:r>
-            <w:proofErr w:type="spellStart"/>
-            <w:r>
-              <w:rPr>
-                <w:strike/>
-                <w:color w:val="5B9BD5" w:themeColor="accent1"/>
-              </w:rPr>
-              <w:t>seite</w:t>
-            </w:r>
-            <w:proofErr w:type="spellEnd"/>
-            <w:r>
-              <w:rPr>
-                <w:strike/>
-                <w:color w:val="5B9BD5" w:themeColor="accent1"/>
-              </w:rPr>
-              <w:t xml:space="preserve"> </w:t>
-            </w:r>
-            <w:proofErr w:type="spellStart"/>
-            <w:r>
-              <w:rPr>
-                <w:strike/>
-                <w:color w:val="5B9BD5" w:themeColor="accent1"/>
-              </w:rPr>
-              <w:t>data</w:t>
-            </w:r>
-            <w:proofErr w:type="spellEnd"/>
-            <w:r>
-              <w:rPr>
-                <w:strike/>
-                <w:color w:val="5B9BD5" w:themeColor="accent1"/>
-              </w:rPr>
-              <w:t xml:space="preserve"> </w:t>
-            </w:r>
-            <w:proofErr w:type="spellStart"/>
-            <w:r>
-              <w:rPr>
-                <w:strike/>
-                <w:color w:val="5B9BD5" w:themeColor="accent1"/>
-              </w:rPr>
-              <w:t>window</w:t>
-            </w:r>
-            <w:proofErr w:type="spellEnd"/>
+                <w:color w:val="5B9BD5" w:themeColor="accent1"/>
+              </w:rPr>
+            </w:pPr>
           </w:p>
         </w:tc>
       </w:tr>
@@ -5935,9 +4356,8 @@
               <w:rPr>
                 <w:strike/>
                 <w:color w:val="5B9BD5" w:themeColor="accent1"/>
-                <w:lang w:val="en-US"/>
-              </w:rPr>
-              <w:t>Event window</w:t>
+              </w:rPr>
+              <w:t>General</w:t>
             </w:r>
           </w:p>
         </w:tc>
@@ -5964,14 +4384,7 @@
                 <w:strike/>
                 <w:color w:val="5B9BD5" w:themeColor="accent1"/>
               </w:rPr>
-              <w:t>10</w:t>
-            </w:r>
-            <w:r>
-              <w:rPr>
-                <w:strike/>
-                <w:color w:val="5B9BD5" w:themeColor="accent1"/>
-              </w:rPr>
-              <w:t>0</w:t>
+              <w:t>100</w:t>
             </w:r>
           </w:p>
         </w:tc>
@@ -5998,7 +4411,7 @@
                 <w:strike/>
                 <w:color w:val="5B9BD5" w:themeColor="accent1"/>
               </w:rPr>
-              <w:t>0</w:t>
+              <w:t>-</w:t>
             </w:r>
           </w:p>
         </w:tc>
@@ -6024,7 +4437,7 @@
                 <w:strike/>
                 <w:color w:val="5B9BD5" w:themeColor="accent1"/>
               </w:rPr>
-              <w:t>Events hinzufügen oder entfernen</w:t>
+              <w:t>Untere tool leiste</w:t>
             </w:r>
           </w:p>
         </w:tc>
@@ -6045,70 +4458,6 @@
                 <w:color w:val="5B9BD5" w:themeColor="accent1"/>
               </w:rPr>
             </w:pPr>
-            <w:r>
-              <w:rPr>
-                <w:strike/>
-                <w:color w:val="5B9BD5" w:themeColor="accent1"/>
-              </w:rPr>
-              <w:t>E</w:t>
-            </w:r>
-            <w:bookmarkStart w:id="0" w:name="_GoBack"/>
-            <w:bookmarkEnd w:id="0"/>
-            <w:r>
-              <w:rPr>
-                <w:strike/>
-                <w:color w:val="5B9BD5" w:themeColor="accent1"/>
-              </w:rPr>
-              <w:t>ventmodel um 4 spalte erweitern (</w:t>
-            </w:r>
-            <w:proofErr w:type="spellStart"/>
-            <w:r>
-              <w:rPr>
-                <w:strike/>
-                <w:color w:val="5B9BD5" w:themeColor="accent1"/>
-              </w:rPr>
-              <w:t>user</w:t>
-            </w:r>
-            <w:proofErr w:type="spellEnd"/>
-            <w:r>
-              <w:rPr>
-                <w:strike/>
-                <w:color w:val="5B9BD5" w:themeColor="accent1"/>
-              </w:rPr>
-              <w:t xml:space="preserve"> oder </w:t>
-            </w:r>
-            <w:proofErr w:type="spellStart"/>
-            <w:r>
-              <w:rPr>
-                <w:strike/>
-                <w:color w:val="5B9BD5" w:themeColor="accent1"/>
-              </w:rPr>
-              <w:t>loaded</w:t>
-            </w:r>
-            <w:proofErr w:type="spellEnd"/>
-            <w:r>
-              <w:rPr>
-                <w:strike/>
-                <w:color w:val="5B9BD5" w:themeColor="accent1"/>
-              </w:rPr>
-              <w:t xml:space="preserve"> </w:t>
-            </w:r>
-            <w:proofErr w:type="spellStart"/>
-            <w:r>
-              <w:rPr>
-                <w:strike/>
-                <w:color w:val="5B9BD5" w:themeColor="accent1"/>
-              </w:rPr>
-              <w:t>event</w:t>
-            </w:r>
-            <w:proofErr w:type="spellEnd"/>
-            <w:r>
-              <w:rPr>
-                <w:strike/>
-                <w:color w:val="5B9BD5" w:themeColor="accent1"/>
-              </w:rPr>
-              <w:t>)</w:t>
-            </w:r>
           </w:p>
         </w:tc>
         <w:tc>
@@ -6130,6 +4479,13 @@
                 <w:color w:val="5B9BD5" w:themeColor="accent1"/>
               </w:rPr>
             </w:pPr>
+            <w:r>
+              <w:rPr>
+                <w:strike/>
+                <w:color w:val="5B9BD5" w:themeColor="accent1"/>
+              </w:rPr>
+              <w:t>Siehe rechte seite data window</w:t>
+            </w:r>
           </w:p>
         </w:tc>
       </w:tr>
@@ -6167,11 +4523,13 @@
               <w:jc w:val="center"/>
               <w:cnfStyle w:val="000000000000" w:firstRow="0" w:lastRow="0" w:firstColumn="0" w:lastColumn="0" w:oddVBand="0" w:evenVBand="0" w:oddHBand="0" w:evenHBand="0" w:firstRowFirstColumn="0" w:firstRowLastColumn="0" w:lastRowFirstColumn="0" w:lastRowLastColumn="0"/>
               <w:rPr>
-                <w:color w:val="5B9BD5" w:themeColor="accent1"/>
-              </w:rPr>
-            </w:pPr>
-            <w:r>
-              <w:rPr>
+                <w:strike/>
+                <w:color w:val="5B9BD5" w:themeColor="accent1"/>
+              </w:rPr>
+            </w:pPr>
+            <w:r>
+              <w:rPr>
+                <w:strike/>
                 <w:color w:val="5B9BD5" w:themeColor="accent1"/>
                 <w:lang w:val="en-US"/>
               </w:rPr>
@@ -6193,11 +4551,20 @@
               <w:jc w:val="center"/>
               <w:cnfStyle w:val="000000000000" w:firstRow="0" w:lastRow="0" w:firstColumn="0" w:lastColumn="0" w:oddVBand="0" w:evenVBand="0" w:oddHBand="0" w:evenHBand="0" w:firstRowFirstColumn="0" w:firstRowLastColumn="0" w:lastRowFirstColumn="0" w:lastRowLastColumn="0"/>
               <w:rPr>
-                <w:color w:val="5B9BD5" w:themeColor="accent1"/>
-              </w:rPr>
-            </w:pPr>
-            <w:r>
-              <w:rPr>
+                <w:strike/>
+                <w:color w:val="5B9BD5" w:themeColor="accent1"/>
+              </w:rPr>
+            </w:pPr>
+            <w:r>
+              <w:rPr>
+                <w:strike/>
+                <w:color w:val="5B9BD5" w:themeColor="accent1"/>
+              </w:rPr>
+              <w:t>10</w:t>
+            </w:r>
+            <w:r>
+              <w:rPr>
+                <w:strike/>
                 <w:color w:val="5B9BD5" w:themeColor="accent1"/>
               </w:rPr>
               <w:t>0</w:t>
@@ -6218,14 +4585,16 @@
               <w:jc w:val="center"/>
               <w:cnfStyle w:val="000000000000" w:firstRow="0" w:lastRow="0" w:firstColumn="0" w:lastColumn="0" w:oddVBand="0" w:evenVBand="0" w:oddHBand="0" w:evenHBand="0" w:firstRowFirstColumn="0" w:firstRowLastColumn="0" w:lastRowFirstColumn="0" w:lastRowLastColumn="0"/>
               <w:rPr>
-                <w:color w:val="5B9BD5" w:themeColor="accent1"/>
-              </w:rPr>
-            </w:pPr>
-            <w:r>
-              <w:rPr>
-                <w:color w:val="5B9BD5" w:themeColor="accent1"/>
-              </w:rPr>
-              <w:t>-</w:t>
+                <w:strike/>
+                <w:color w:val="5B9BD5" w:themeColor="accent1"/>
+              </w:rPr>
+            </w:pPr>
+            <w:r>
+              <w:rPr>
+                <w:strike/>
+                <w:color w:val="5B9BD5" w:themeColor="accent1"/>
+              </w:rPr>
+              <w:t>0</w:t>
             </w:r>
           </w:p>
         </w:tc>
@@ -6242,28 +4611,16 @@
             <w:pPr>
               <w:cnfStyle w:val="000000000000" w:firstRow="0" w:lastRow="0" w:firstColumn="0" w:lastColumn="0" w:oddVBand="0" w:evenVBand="0" w:oddHBand="0" w:evenHBand="0" w:firstRowFirstColumn="0" w:firstRowLastColumn="0" w:lastRowFirstColumn="0" w:lastRowLastColumn="0"/>
               <w:rPr>
-                <w:color w:val="5B9BD5" w:themeColor="accent1"/>
-              </w:rPr>
-            </w:pPr>
-            <w:r>
-              <w:rPr>
-                <w:color w:val="5B9BD5" w:themeColor="accent1"/>
-              </w:rPr>
-              <w:t xml:space="preserve">Event Farben von </w:t>
-            </w:r>
-            <w:proofErr w:type="spellStart"/>
-            <w:r>
-              <w:rPr>
-                <w:color w:val="5B9BD5" w:themeColor="accent1"/>
-              </w:rPr>
-              <w:t>user</w:t>
-            </w:r>
-            <w:proofErr w:type="spellEnd"/>
-            <w:r>
-              <w:rPr>
-                <w:color w:val="5B9BD5" w:themeColor="accent1"/>
-              </w:rPr>
-              <w:t xml:space="preserve"> managen lassen</w:t>
+                <w:strike/>
+                <w:color w:val="5B9BD5" w:themeColor="accent1"/>
+              </w:rPr>
+            </w:pPr>
+            <w:r>
+              <w:rPr>
+                <w:strike/>
+                <w:color w:val="5B9BD5" w:themeColor="accent1"/>
+              </w:rPr>
+              <w:t>Events hinzufügen oder entfernen</w:t>
             </w:r>
           </w:p>
         </w:tc>
@@ -6280,28 +4637,16 @@
             <w:pPr>
               <w:cnfStyle w:val="000000000000" w:firstRow="0" w:lastRow="0" w:firstColumn="0" w:lastColumn="0" w:oddVBand="0" w:evenVBand="0" w:oddHBand="0" w:evenHBand="0" w:firstRowFirstColumn="0" w:firstRowLastColumn="0" w:lastRowFirstColumn="0" w:lastRowLastColumn="0"/>
               <w:rPr>
-                <w:color w:val="5B9BD5" w:themeColor="accent1"/>
-              </w:rPr>
-            </w:pPr>
-            <w:r>
-              <w:rPr>
-                <w:color w:val="5B9BD5" w:themeColor="accent1"/>
-              </w:rPr>
-              <w:t xml:space="preserve">Property </w:t>
-            </w:r>
-            <w:proofErr w:type="spellStart"/>
-            <w:r>
-              <w:rPr>
-                <w:color w:val="5B9BD5" w:themeColor="accent1"/>
-              </w:rPr>
-              <w:t>window</w:t>
-            </w:r>
-            <w:proofErr w:type="spellEnd"/>
-            <w:r>
-              <w:rPr>
-                <w:color w:val="5B9BD5" w:themeColor="accent1"/>
-              </w:rPr>
-              <w:t>?</w:t>
+                <w:strike/>
+                <w:color w:val="5B9BD5" w:themeColor="accent1"/>
+              </w:rPr>
+            </w:pPr>
+            <w:r>
+              <w:rPr>
+                <w:strike/>
+                <w:color w:val="5B9BD5" w:themeColor="accent1"/>
+              </w:rPr>
+              <w:t>Eventmodel um 4 spalte erweitern (user oder loaded event)</w:t>
             </w:r>
           </w:p>
         </w:tc>
@@ -6320,6 +4665,7 @@
               <w:jc w:val="center"/>
               <w:cnfStyle w:val="000000000000" w:firstRow="0" w:lastRow="0" w:firstColumn="0" w:lastColumn="0" w:oddVBand="0" w:evenVBand="0" w:oddHBand="0" w:evenHBand="0" w:firstRowFirstColumn="0" w:firstRowLastColumn="0" w:lastRowFirstColumn="0" w:lastRowLastColumn="0"/>
               <w:rPr>
+                <w:strike/>
                 <w:color w:val="5B9BD5" w:themeColor="accent1"/>
               </w:rPr>
             </w:pPr>
@@ -6363,32 +4709,15 @@
               <w:jc w:val="center"/>
               <w:cnfStyle w:val="000000100000" w:firstRow="0" w:lastRow="0" w:firstColumn="0" w:lastColumn="0" w:oddVBand="0" w:evenVBand="0" w:oddHBand="1" w:evenHBand="0" w:firstRowFirstColumn="0" w:firstRowLastColumn="0" w:lastRowFirstColumn="0" w:lastRowLastColumn="0"/>
               <w:rPr>
-                <w:strike/>
-                <w:color w:val="5B9BD5" w:themeColor="accent1"/>
-              </w:rPr>
-            </w:pPr>
-            <w:r>
-              <w:rPr>
-                <w:strike/>
-                <w:color w:val="5B9BD5" w:themeColor="accent1"/>
-              </w:rPr>
-              <w:t xml:space="preserve">Data </w:t>
-            </w:r>
-            <w:proofErr w:type="spellStart"/>
-            <w:r>
-              <w:rPr>
-                <w:strike/>
-                <w:color w:val="5B9BD5" w:themeColor="accent1"/>
-              </w:rPr>
-              <w:t>window</w:t>
-            </w:r>
-            <w:proofErr w:type="spellEnd"/>
-            <w:r>
-              <w:rPr>
-                <w:strike/>
-                <w:color w:val="5B9BD5" w:themeColor="accent1"/>
-              </w:rPr>
-              <w:t xml:space="preserve"> </w:t>
+                <w:color w:val="5B9BD5" w:themeColor="accent1"/>
+              </w:rPr>
+            </w:pPr>
+            <w:r>
+              <w:rPr>
+                <w:color w:val="5B9BD5" w:themeColor="accent1"/>
+                <w:lang w:val="en-US"/>
+              </w:rPr>
+              <w:t>Event window</w:t>
             </w:r>
           </w:p>
         </w:tc>
@@ -6406,20 +4735,11 @@
               <w:jc w:val="center"/>
               <w:cnfStyle w:val="000000100000" w:firstRow="0" w:lastRow="0" w:firstColumn="0" w:lastColumn="0" w:oddVBand="0" w:evenVBand="0" w:oddHBand="1" w:evenHBand="0" w:firstRowFirstColumn="0" w:firstRowLastColumn="0" w:lastRowFirstColumn="0" w:lastRowLastColumn="0"/>
               <w:rPr>
-                <w:strike/>
-                <w:color w:val="5B9BD5" w:themeColor="accent1"/>
-              </w:rPr>
-            </w:pPr>
-            <w:r>
-              <w:rPr>
-                <w:strike/>
-                <w:color w:val="5B9BD5" w:themeColor="accent1"/>
-              </w:rPr>
-              <w:t>10</w:t>
-            </w:r>
-            <w:r>
-              <w:rPr>
-                <w:strike/>
+                <w:color w:val="5B9BD5" w:themeColor="accent1"/>
+              </w:rPr>
+            </w:pPr>
+            <w:r>
+              <w:rPr>
                 <w:color w:val="5B9BD5" w:themeColor="accent1"/>
               </w:rPr>
               <w:t>0</w:t>
@@ -6440,13 +4760,11 @@
               <w:jc w:val="center"/>
               <w:cnfStyle w:val="000000100000" w:firstRow="0" w:lastRow="0" w:firstColumn="0" w:lastColumn="0" w:oddVBand="0" w:evenVBand="0" w:oddHBand="1" w:evenHBand="0" w:firstRowFirstColumn="0" w:firstRowLastColumn="0" w:lastRowFirstColumn="0" w:lastRowLastColumn="0"/>
               <w:rPr>
-                <w:strike/>
-                <w:color w:val="5B9BD5" w:themeColor="accent1"/>
-              </w:rPr>
-            </w:pPr>
-            <w:r>
-              <w:rPr>
-                <w:strike/>
+                <w:color w:val="5B9BD5" w:themeColor="accent1"/>
+              </w:rPr>
+            </w:pPr>
+            <w:r>
+              <w:rPr>
                 <w:color w:val="5B9BD5" w:themeColor="accent1"/>
               </w:rPr>
               <w:t>-</w:t>
@@ -6466,16 +4784,14 @@
             <w:pPr>
               <w:cnfStyle w:val="000000100000" w:firstRow="0" w:lastRow="0" w:firstColumn="0" w:lastColumn="0" w:oddVBand="0" w:evenVBand="0" w:oddHBand="1" w:evenHBand="0" w:firstRowFirstColumn="0" w:firstRowLastColumn="0" w:lastRowFirstColumn="0" w:lastRowLastColumn="0"/>
               <w:rPr>
-                <w:strike/>
-                <w:color w:val="5B9BD5" w:themeColor="accent1"/>
-              </w:rPr>
-            </w:pPr>
-            <w:r>
-              <w:rPr>
-                <w:strike/>
-                <w:color w:val="5B9BD5" w:themeColor="accent1"/>
-              </w:rPr>
-              <w:t>Marker einführen, der verschoben werden kann</w:t>
+                <w:color w:val="5B9BD5" w:themeColor="accent1"/>
+              </w:rPr>
+            </w:pPr>
+            <w:r>
+              <w:rPr>
+                <w:color w:val="5B9BD5" w:themeColor="accent1"/>
+              </w:rPr>
+              <w:t>Event Farben von user managen lassen</w:t>
             </w:r>
           </w:p>
         </w:tc>
@@ -6492,112 +4808,14 @@
             <w:pPr>
               <w:cnfStyle w:val="000000100000" w:firstRow="0" w:lastRow="0" w:firstColumn="0" w:lastColumn="0" w:oddVBand="0" w:evenVBand="0" w:oddHBand="1" w:evenHBand="0" w:firstRowFirstColumn="0" w:firstRowLastColumn="0" w:lastRowFirstColumn="0" w:lastRowLastColumn="0"/>
               <w:rPr>
-                <w:strike/>
-                <w:color w:val="5B9BD5" w:themeColor="accent1"/>
-              </w:rPr>
-            </w:pPr>
-            <w:r>
-              <w:rPr>
-                <w:strike/>
-                <w:color w:val="5B9BD5" w:themeColor="accent1"/>
-              </w:rPr>
-              <w:t xml:space="preserve">Siehe </w:t>
-            </w:r>
-            <w:proofErr w:type="spellStart"/>
-            <w:r>
-              <w:rPr>
-                <w:strike/>
-                <w:color w:val="5B9BD5" w:themeColor="accent1"/>
-              </w:rPr>
-              <w:t>linux</w:t>
-            </w:r>
-            <w:proofErr w:type="spellEnd"/>
-            <w:r>
-              <w:rPr>
-                <w:strike/>
-                <w:color w:val="5B9BD5" w:themeColor="accent1"/>
-              </w:rPr>
-              <w:t xml:space="preserve"> </w:t>
-            </w:r>
-            <w:proofErr w:type="spellStart"/>
-            <w:r>
-              <w:rPr>
-                <w:strike/>
-                <w:color w:val="5B9BD5" w:themeColor="accent1"/>
-              </w:rPr>
-              <w:t>version</w:t>
-            </w:r>
-            <w:proofErr w:type="spellEnd"/>
-            <w:r>
-              <w:rPr>
-                <w:strike/>
-                <w:color w:val="5B9BD5" w:themeColor="accent1"/>
-              </w:rPr>
-              <w:t xml:space="preserve"> von browse </w:t>
-            </w:r>
-            <w:proofErr w:type="spellStart"/>
-            <w:r>
-              <w:rPr>
-                <w:strike/>
-                <w:color w:val="5B9BD5" w:themeColor="accent1"/>
-              </w:rPr>
-              <w:t>raw</w:t>
-            </w:r>
-            <w:proofErr w:type="spellEnd"/>
-            <w:r>
-              <w:rPr>
-                <w:strike/>
-                <w:color w:val="5B9BD5" w:themeColor="accent1"/>
-              </w:rPr>
-              <w:t xml:space="preserve">, </w:t>
-            </w:r>
-            <w:proofErr w:type="spellStart"/>
-            <w:r>
-              <w:rPr>
-                <w:strike/>
-                <w:color w:val="5B9BD5" w:themeColor="accent1"/>
-              </w:rPr>
-              <w:t>marker</w:t>
-            </w:r>
-            <w:proofErr w:type="spellEnd"/>
-            <w:r>
-              <w:rPr>
-                <w:strike/>
-                <w:color w:val="5B9BD5" w:themeColor="accent1"/>
-              </w:rPr>
-              <w:t xml:space="preserve"> an den </w:t>
-            </w:r>
-            <w:proofErr w:type="spellStart"/>
-            <w:r>
-              <w:rPr>
-                <w:strike/>
-                <w:color w:val="5B9BD5" w:themeColor="accent1"/>
-              </w:rPr>
-              <w:t>seiten</w:t>
-            </w:r>
-            <w:proofErr w:type="spellEnd"/>
-            <w:r>
-              <w:rPr>
-                <w:strike/>
-                <w:color w:val="5B9BD5" w:themeColor="accent1"/>
-              </w:rPr>
-              <w:t xml:space="preserve"> ist, nach links und </w:t>
-            </w:r>
-            <w:proofErr w:type="spellStart"/>
-            <w:r>
-              <w:rPr>
-                <w:strike/>
-                <w:color w:val="5B9BD5" w:themeColor="accent1"/>
-              </w:rPr>
-              <w:t>recht</w:t>
-            </w:r>
-            <w:proofErr w:type="spellEnd"/>
-            <w:r>
-              <w:rPr>
-                <w:strike/>
-                <w:color w:val="5B9BD5" w:themeColor="accent1"/>
-              </w:rPr>
-              <w:t xml:space="preserve"> scrollen</w:t>
+                <w:color w:val="5B9BD5" w:themeColor="accent1"/>
+              </w:rPr>
+            </w:pPr>
+            <w:r>
+              <w:rPr>
+                <w:color w:val="5B9BD5" w:themeColor="accent1"/>
+              </w:rPr>
+              <w:t>Property window?</w:t>
             </w:r>
           </w:p>
         </w:tc>
@@ -6616,7 +4834,6 @@
               <w:jc w:val="center"/>
               <w:cnfStyle w:val="000000100000" w:firstRow="0" w:lastRow="0" w:firstColumn="0" w:lastColumn="0" w:oddVBand="0" w:evenVBand="0" w:oddHBand="1" w:evenHBand="0" w:firstRowFirstColumn="0" w:firstRowLastColumn="0" w:lastRowFirstColumn="0" w:lastRowLastColumn="0"/>
               <w:rPr>
-                <w:strike/>
                 <w:color w:val="5B9BD5" w:themeColor="accent1"/>
               </w:rPr>
             </w:pPr>
@@ -6666,17 +4883,8 @@
                 <w:strike/>
                 <w:color w:val="5B9BD5" w:themeColor="accent1"/>
               </w:rPr>
-              <w:t xml:space="preserve">Data </w:t>
-            </w:r>
-            <w:proofErr w:type="spellStart"/>
-            <w:r>
-              <w:rPr>
-                <w:strike/>
-                <w:color w:val="5B9BD5" w:themeColor="accent1"/>
-              </w:rPr>
-              <w:t>window</w:t>
-            </w:r>
-            <w:proofErr w:type="spellEnd"/>
+              <w:t xml:space="preserve">Data window </w:t>
+            </w:r>
           </w:p>
         </w:tc>
         <w:tc>
@@ -6736,7 +4944,7 @@
                 <w:strike/>
                 <w:color w:val="5B9BD5" w:themeColor="accent1"/>
               </w:rPr>
-              <w:t>0</w:t>
+              <w:t>-</w:t>
             </w:r>
           </w:p>
         </w:tc>
@@ -6762,23 +4970,7 @@
                 <w:strike/>
                 <w:color w:val="5B9BD5" w:themeColor="accent1"/>
               </w:rPr>
-              <w:t xml:space="preserve">Pfeiltasten links rechts zum scrollen des </w:t>
-            </w:r>
-            <w:proofErr w:type="spellStart"/>
-            <w:r>
-              <w:rPr>
-                <w:strike/>
-                <w:color w:val="5B9BD5" w:themeColor="accent1"/>
-              </w:rPr>
-              <w:t>datawindows</w:t>
-            </w:r>
-            <w:proofErr w:type="spellEnd"/>
-            <w:r>
-              <w:rPr>
-                <w:strike/>
-                <w:color w:val="5B9BD5" w:themeColor="accent1"/>
-              </w:rPr>
-              <w:t xml:space="preserve"> nutzen</w:t>
+              <w:t>Marker einführen, der verschoben werden kann</w:t>
             </w:r>
           </w:p>
         </w:tc>
@@ -6799,6 +4991,13 @@
                 <w:color w:val="5B9BD5" w:themeColor="accent1"/>
               </w:rPr>
             </w:pPr>
+            <w:r>
+              <w:rPr>
+                <w:strike/>
+                <w:color w:val="5B9BD5" w:themeColor="accent1"/>
+              </w:rPr>
+              <w:t>Siehe linux version von browse raw, marker an den seiten ist, nach links und recht scrollen</w:t>
+            </w:r>
           </w:p>
         </w:tc>
         <w:tc>
@@ -6820,22 +5019,6 @@
                 <w:color w:val="5B9BD5" w:themeColor="accent1"/>
               </w:rPr>
             </w:pPr>
-            <w:proofErr w:type="spellStart"/>
-            <w:r>
-              <w:rPr>
-                <w:strike/>
-                <w:color w:val="5B9BD5" w:themeColor="accent1"/>
-              </w:rPr>
-              <w:t>keyPressEvent</w:t>
-            </w:r>
-            <w:proofErr w:type="spellEnd"/>
-            <w:r>
-              <w:rPr>
-                <w:strike/>
-                <w:color w:val="5B9BD5" w:themeColor="accent1"/>
-              </w:rPr>
-              <w:t xml:space="preserve"> genutzt</w:t>
-            </w:r>
           </w:p>
         </w:tc>
       </w:tr>
@@ -6885,17 +5068,8 @@
                 <w:strike/>
                 <w:color w:val="5B9BD5" w:themeColor="accent1"/>
               </w:rPr>
-              <w:t xml:space="preserve">Info </w:t>
-            </w:r>
-            <w:proofErr w:type="spellStart"/>
-            <w:r>
-              <w:rPr>
-                <w:strike/>
-                <w:color w:val="5B9BD5" w:themeColor="accent1"/>
-              </w:rPr>
-              <w:t>window</w:t>
-            </w:r>
-            <w:proofErr w:type="spellEnd"/>
+              <w:t>Data window</w:t>
+            </w:r>
           </w:p>
         </w:tc>
         <w:tc>
@@ -6955,7 +5129,7 @@
                 <w:strike/>
                 <w:color w:val="5B9BD5" w:themeColor="accent1"/>
               </w:rPr>
-              <w:t>+</w:t>
+              <w:t>0</w:t>
             </w:r>
           </w:p>
         </w:tc>
@@ -6981,87 +5155,7 @@
                 <w:strike/>
                 <w:color w:val="5B9BD5" w:themeColor="accent1"/>
               </w:rPr>
-              <w:t xml:space="preserve">Log </w:t>
-            </w:r>
-            <w:proofErr w:type="spellStart"/>
-            <w:r>
-              <w:rPr>
-                <w:strike/>
-                <w:color w:val="5B9BD5" w:themeColor="accent1"/>
-              </w:rPr>
-              <w:t>window</w:t>
-            </w:r>
-            <w:proofErr w:type="spellEnd"/>
-            <w:r>
-              <w:rPr>
-                <w:strike/>
-                <w:color w:val="5B9BD5" w:themeColor="accent1"/>
-              </w:rPr>
-              <w:t xml:space="preserve"> zu </w:t>
-            </w:r>
-            <w:proofErr w:type="spellStart"/>
-            <w:r>
-              <w:rPr>
-                <w:strike/>
-                <w:color w:val="5B9BD5" w:themeColor="accent1"/>
-              </w:rPr>
-              <w:t>info</w:t>
-            </w:r>
-            <w:proofErr w:type="spellEnd"/>
-            <w:r>
-              <w:rPr>
-                <w:strike/>
-                <w:color w:val="5B9BD5" w:themeColor="accent1"/>
-              </w:rPr>
-              <w:t xml:space="preserve"> </w:t>
-            </w:r>
-            <w:proofErr w:type="spellStart"/>
-            <w:r>
-              <w:rPr>
-                <w:strike/>
-                <w:color w:val="5B9BD5" w:themeColor="accent1"/>
-              </w:rPr>
-              <w:t>window</w:t>
-            </w:r>
-            <w:proofErr w:type="spellEnd"/>
-            <w:r>
-              <w:rPr>
-                <w:strike/>
-                <w:color w:val="5B9BD5" w:themeColor="accent1"/>
-              </w:rPr>
-              <w:t xml:space="preserve"> und als </w:t>
-            </w:r>
-            <w:proofErr w:type="spellStart"/>
-            <w:r>
-              <w:rPr>
-                <w:strike/>
-                <w:color w:val="5B9BD5" w:themeColor="accent1"/>
-              </w:rPr>
-              <w:t>ui</w:t>
-            </w:r>
-            <w:proofErr w:type="spellEnd"/>
-            <w:r>
-              <w:rPr>
-                <w:strike/>
-                <w:color w:val="5B9BD5" w:themeColor="accent1"/>
-              </w:rPr>
-              <w:t xml:space="preserve"> </w:t>
-            </w:r>
-            <w:proofErr w:type="spellStart"/>
-            <w:r>
-              <w:rPr>
-                <w:strike/>
-                <w:color w:val="5B9BD5" w:themeColor="accent1"/>
-              </w:rPr>
-              <w:t>file</w:t>
-            </w:r>
-            <w:proofErr w:type="spellEnd"/>
-            <w:r>
-              <w:rPr>
-                <w:strike/>
-                <w:color w:val="5B9BD5" w:themeColor="accent1"/>
-              </w:rPr>
-              <w:t xml:space="preserve"> implementieren </w:t>
+              <w:t>Pfeiltasten links rechts zum scrollen des datawindows nutzen</w:t>
             </w:r>
           </w:p>
         </w:tc>
@@ -7103,6 +5197,13 @@
                 <w:color w:val="5B9BD5" w:themeColor="accent1"/>
               </w:rPr>
             </w:pPr>
+            <w:r>
+              <w:rPr>
+                <w:strike/>
+                <w:color w:val="5B9BD5" w:themeColor="accent1"/>
+              </w:rPr>
+              <w:t>keyPressEvent genutzt</w:t>
+            </w:r>
           </w:p>
         </w:tc>
       </w:tr>
@@ -7140,14 +5241,16 @@
               <w:jc w:val="center"/>
               <w:cnfStyle w:val="000000000000" w:firstRow="0" w:lastRow="0" w:firstColumn="0" w:lastColumn="0" w:oddVBand="0" w:evenVBand="0" w:oddHBand="0" w:evenHBand="0" w:firstRowFirstColumn="0" w:firstRowLastColumn="0" w:lastRowFirstColumn="0" w:lastRowLastColumn="0"/>
               <w:rPr>
-                <w:color w:val="5B9BD5" w:themeColor="accent1"/>
-              </w:rPr>
-            </w:pPr>
-            <w:r>
-              <w:rPr>
-                <w:color w:val="5B9BD5" w:themeColor="accent1"/>
-              </w:rPr>
-              <w:t>General</w:t>
+                <w:strike/>
+                <w:color w:val="5B9BD5" w:themeColor="accent1"/>
+              </w:rPr>
+            </w:pPr>
+            <w:r>
+              <w:rPr>
+                <w:strike/>
+                <w:color w:val="5B9BD5" w:themeColor="accent1"/>
+              </w:rPr>
+              <w:t>Info window</w:t>
             </w:r>
           </w:p>
         </w:tc>
@@ -7165,11 +5268,20 @@
               <w:jc w:val="center"/>
               <w:cnfStyle w:val="000000000000" w:firstRow="0" w:lastRow="0" w:firstColumn="0" w:lastColumn="0" w:oddVBand="0" w:evenVBand="0" w:oddHBand="0" w:evenHBand="0" w:firstRowFirstColumn="0" w:firstRowLastColumn="0" w:lastRowFirstColumn="0" w:lastRowLastColumn="0"/>
               <w:rPr>
-                <w:color w:val="5B9BD5" w:themeColor="accent1"/>
-              </w:rPr>
-            </w:pPr>
-            <w:r>
-              <w:rPr>
+                <w:strike/>
+                <w:color w:val="5B9BD5" w:themeColor="accent1"/>
+              </w:rPr>
+            </w:pPr>
+            <w:r>
+              <w:rPr>
+                <w:strike/>
+                <w:color w:val="5B9BD5" w:themeColor="accent1"/>
+              </w:rPr>
+              <w:t>10</w:t>
+            </w:r>
+            <w:r>
+              <w:rPr>
+                <w:strike/>
                 <w:color w:val="5B9BD5" w:themeColor="accent1"/>
               </w:rPr>
               <w:t>0</w:t>
@@ -7190,11 +5302,13 @@
               <w:jc w:val="center"/>
               <w:cnfStyle w:val="000000000000" w:firstRow="0" w:lastRow="0" w:firstColumn="0" w:lastColumn="0" w:oddVBand="0" w:evenVBand="0" w:oddHBand="0" w:evenHBand="0" w:firstRowFirstColumn="0" w:firstRowLastColumn="0" w:lastRowFirstColumn="0" w:lastRowLastColumn="0"/>
               <w:rPr>
-                <w:color w:val="5B9BD5" w:themeColor="accent1"/>
-              </w:rPr>
-            </w:pPr>
-            <w:r>
-              <w:rPr>
+                <w:strike/>
+                <w:color w:val="5B9BD5" w:themeColor="accent1"/>
+              </w:rPr>
+            </w:pPr>
+            <w:r>
+              <w:rPr>
+                <w:strike/>
                 <w:color w:val="5B9BD5" w:themeColor="accent1"/>
               </w:rPr>
               <w:t>+</w:t>
@@ -7214,36 +5328,16 @@
             <w:pPr>
               <w:cnfStyle w:val="000000000000" w:firstRow="0" w:lastRow="0" w:firstColumn="0" w:lastColumn="0" w:oddVBand="0" w:evenVBand="0" w:oddHBand="0" w:evenHBand="0" w:firstRowFirstColumn="0" w:firstRowLastColumn="0" w:lastRowFirstColumn="0" w:lastRowLastColumn="0"/>
               <w:rPr>
-                <w:color w:val="5B9BD5" w:themeColor="accent1"/>
-              </w:rPr>
-            </w:pPr>
-            <w:proofErr w:type="spellStart"/>
-            <w:r>
-              <w:rPr>
-                <w:color w:val="5B9BD5" w:themeColor="accent1"/>
-              </w:rPr>
-              <w:t>Coding</w:t>
-            </w:r>
-            <w:proofErr w:type="spellEnd"/>
-            <w:r>
-              <w:rPr>
-                <w:color w:val="5B9BD5" w:themeColor="accent1"/>
-              </w:rPr>
-              <w:t xml:space="preserve"> </w:t>
-            </w:r>
-            <w:proofErr w:type="spellStart"/>
-            <w:r>
-              <w:rPr>
-                <w:color w:val="5B9BD5" w:themeColor="accent1"/>
-              </w:rPr>
-              <w:t>guidlines</w:t>
-            </w:r>
-            <w:proofErr w:type="spellEnd"/>
-            <w:r>
-              <w:rPr>
-                <w:color w:val="5B9BD5" w:themeColor="accent1"/>
-              </w:rPr>
-              <w:t xml:space="preserve"> einführen</w:t>
+                <w:strike/>
+                <w:color w:val="5B9BD5" w:themeColor="accent1"/>
+              </w:rPr>
+            </w:pPr>
+            <w:r>
+              <w:rPr>
+                <w:strike/>
+                <w:color w:val="5B9BD5" w:themeColor="accent1"/>
+              </w:rPr>
+              <w:t xml:space="preserve">Log window zu info window und als ui file implementieren </w:t>
             </w:r>
           </w:p>
         </w:tc>
@@ -7260,57 +5354,10 @@
             <w:pPr>
               <w:cnfStyle w:val="000000000000" w:firstRow="0" w:lastRow="0" w:firstColumn="0" w:lastColumn="0" w:oddVBand="0" w:evenVBand="0" w:oddHBand="0" w:evenHBand="0" w:firstRowFirstColumn="0" w:firstRowLastColumn="0" w:lastRowFirstColumn="0" w:lastRowLastColumn="0"/>
               <w:rPr>
-                <w:color w:val="5B9BD5" w:themeColor="accent1"/>
-              </w:rPr>
-            </w:pPr>
-            <w:r>
-              <w:rPr>
-                <w:color w:val="5B9BD5" w:themeColor="accent1"/>
-              </w:rPr>
-              <w:t xml:space="preserve">Programmstruktur, </w:t>
-            </w:r>
-            <w:proofErr w:type="spellStart"/>
-            <w:r>
-              <w:rPr>
-                <w:color w:val="5B9BD5" w:themeColor="accent1"/>
-              </w:rPr>
-              <w:t>syntax</w:t>
-            </w:r>
-            <w:proofErr w:type="spellEnd"/>
-            <w:r>
-              <w:rPr>
-                <w:color w:val="5B9BD5" w:themeColor="accent1"/>
-              </w:rPr>
-              <w:t xml:space="preserve"> </w:t>
-            </w:r>
-            <w:proofErr w:type="spellStart"/>
-            <w:r>
-              <w:rPr>
-                <w:color w:val="5B9BD5" w:themeColor="accent1"/>
-              </w:rPr>
-              <w:t>usw</w:t>
-            </w:r>
-            <w:proofErr w:type="spellEnd"/>
-            <w:r>
-              <w:rPr>
-                <w:color w:val="5B9BD5" w:themeColor="accent1"/>
-              </w:rPr>
-              <w:t xml:space="preserve"> mit </w:t>
-            </w:r>
-            <w:proofErr w:type="spellStart"/>
-            <w:r>
-              <w:rPr>
-                <w:color w:val="5B9BD5" w:themeColor="accent1"/>
-              </w:rPr>
-              <w:t>latex</w:t>
-            </w:r>
-            <w:proofErr w:type="spellEnd"/>
-            <w:r>
-              <w:rPr>
-                <w:color w:val="5B9BD5" w:themeColor="accent1"/>
-              </w:rPr>
-              <w:t xml:space="preserve"> beschreiben. Template suchen?</w:t>
-            </w:r>
+                <w:strike/>
+                <w:color w:val="5B9BD5" w:themeColor="accent1"/>
+              </w:rPr>
+            </w:pPr>
           </w:p>
         </w:tc>
         <w:tc>
@@ -7328,6 +5375,7 @@
               <w:jc w:val="center"/>
               <w:cnfStyle w:val="000000000000" w:firstRow="0" w:lastRow="0" w:firstColumn="0" w:lastColumn="0" w:oddVBand="0" w:evenVBand="0" w:oddHBand="0" w:evenHBand="0" w:firstRowFirstColumn="0" w:firstRowLastColumn="0" w:lastRowFirstColumn="0" w:lastRowLastColumn="0"/>
               <w:rPr>
+                <w:strike/>
                 <w:color w:val="5B9BD5" w:themeColor="accent1"/>
               </w:rPr>
             </w:pPr>
@@ -7378,16 +5426,8 @@
               <w:rPr>
                 <w:color w:val="5B9BD5" w:themeColor="accent1"/>
               </w:rPr>
-              <w:t xml:space="preserve">Data </w:t>
-            </w:r>
-            <w:proofErr w:type="spellStart"/>
-            <w:r>
-              <w:rPr>
-                <w:color w:val="5B9BD5" w:themeColor="accent1"/>
-              </w:rPr>
-              <w:t>window</w:t>
-            </w:r>
-            <w:proofErr w:type="spellEnd"/>
+              <w:t>General</w:t>
+            </w:r>
           </w:p>
         </w:tc>
         <w:tc>
@@ -7436,7 +5476,7 @@
               <w:rPr>
                 <w:color w:val="5B9BD5" w:themeColor="accent1"/>
               </w:rPr>
-              <w:t>0</w:t>
+              <w:t>+</w:t>
             </w:r>
           </w:p>
         </w:tc>
@@ -7460,7 +5500,7 @@
               <w:rPr>
                 <w:color w:val="5B9BD5" w:themeColor="accent1"/>
               </w:rPr>
-              <w:t>Markierungen an scroll bar setzen</w:t>
+              <w:t>Coding guidlines einführen</w:t>
             </w:r>
           </w:p>
         </w:tc>
@@ -7480,6 +5520,12 @@
                 <w:color w:val="5B9BD5" w:themeColor="accent1"/>
               </w:rPr>
             </w:pPr>
+            <w:r>
+              <w:rPr>
+                <w:color w:val="5B9BD5" w:themeColor="accent1"/>
+              </w:rPr>
+              <w:t>Programmstruktur, syntax usw mit latex beschreiben. Template suchen?</w:t>
+            </w:r>
           </w:p>
         </w:tc>
         <w:tc>
@@ -7537,18 +5583,14 @@
               <w:jc w:val="center"/>
               <w:cnfStyle w:val="000000000000" w:firstRow="0" w:lastRow="0" w:firstColumn="0" w:lastColumn="0" w:oddVBand="0" w:evenVBand="0" w:oddHBand="0" w:evenHBand="0" w:firstRowFirstColumn="0" w:firstRowLastColumn="0" w:lastRowFirstColumn="0" w:lastRowLastColumn="0"/>
               <w:rPr>
-                <w:strike/>
-                <w:color w:val="5B9BD5" w:themeColor="accent1"/>
-                <w:lang w:val="en-US"/>
-              </w:rPr>
-            </w:pPr>
-            <w:r>
-              <w:rPr>
-                <w:strike/>
-                <w:color w:val="5B9BD5" w:themeColor="accent1"/>
-                <w:lang w:val="en-US"/>
-              </w:rPr>
-              <w:t>Data Window</w:t>
+                <w:color w:val="5B9BD5" w:themeColor="accent1"/>
+              </w:rPr>
+            </w:pPr>
+            <w:r>
+              <w:rPr>
+                <w:color w:val="5B9BD5" w:themeColor="accent1"/>
+              </w:rPr>
+              <w:t>Data window</w:t>
             </w:r>
           </w:p>
         </w:tc>
@@ -7566,24 +5608,12 @@
               <w:jc w:val="center"/>
               <w:cnfStyle w:val="000000000000" w:firstRow="0" w:lastRow="0" w:firstColumn="0" w:lastColumn="0" w:oddVBand="0" w:evenVBand="0" w:oddHBand="0" w:evenHBand="0" w:firstRowFirstColumn="0" w:firstRowLastColumn="0" w:lastRowFirstColumn="0" w:lastRowLastColumn="0"/>
               <w:rPr>
-                <w:strike/>
-                <w:color w:val="5B9BD5" w:themeColor="accent1"/>
-                <w:lang w:val="en-US"/>
-              </w:rPr>
-            </w:pPr>
-            <w:r>
-              <w:rPr>
-                <w:strike/>
-                <w:color w:val="5B9BD5" w:themeColor="accent1"/>
-                <w:lang w:val="en-US"/>
-              </w:rPr>
-              <w:t>10</w:t>
-            </w:r>
-            <w:r>
-              <w:rPr>
-                <w:strike/>
-                <w:color w:val="5B9BD5" w:themeColor="accent1"/>
-                <w:lang w:val="en-US"/>
+                <w:color w:val="5B9BD5" w:themeColor="accent1"/>
+              </w:rPr>
+            </w:pPr>
+            <w:r>
+              <w:rPr>
+                <w:color w:val="5B9BD5" w:themeColor="accent1"/>
               </w:rPr>
               <w:t>0</w:t>
             </w:r>
@@ -7603,18 +5633,14 @@
               <w:jc w:val="center"/>
               <w:cnfStyle w:val="000000000000" w:firstRow="0" w:lastRow="0" w:firstColumn="0" w:lastColumn="0" w:oddVBand="0" w:evenVBand="0" w:oddHBand="0" w:evenHBand="0" w:firstRowFirstColumn="0" w:firstRowLastColumn="0" w:lastRowFirstColumn="0" w:lastRowLastColumn="0"/>
               <w:rPr>
-                <w:strike/>
-                <w:color w:val="5B9BD5" w:themeColor="accent1"/>
-                <w:lang w:val="en-US"/>
-              </w:rPr>
-            </w:pPr>
-            <w:r>
-              <w:rPr>
-                <w:strike/>
-                <w:color w:val="5B9BD5" w:themeColor="accent1"/>
-                <w:lang w:val="en-US"/>
-              </w:rPr>
-              <w:t>+</w:t>
+                <w:color w:val="5B9BD5" w:themeColor="accent1"/>
+              </w:rPr>
+            </w:pPr>
+            <w:r>
+              <w:rPr>
+                <w:color w:val="5B9BD5" w:themeColor="accent1"/>
+              </w:rPr>
+              <w:t>0</w:t>
             </w:r>
           </w:p>
         </w:tc>
@@ -7631,48 +5657,14 @@
             <w:pPr>
               <w:cnfStyle w:val="000000000000" w:firstRow="0" w:lastRow="0" w:firstColumn="0" w:lastColumn="0" w:oddVBand="0" w:evenVBand="0" w:oddHBand="0" w:evenHBand="0" w:firstRowFirstColumn="0" w:firstRowLastColumn="0" w:lastRowFirstColumn="0" w:lastRowLastColumn="0"/>
               <w:rPr>
-                <w:strike/>
-                <w:color w:val="5B9BD5" w:themeColor="accent1"/>
-              </w:rPr>
-            </w:pPr>
-            <w:r>
-              <w:rPr>
-                <w:strike/>
-                <w:color w:val="5B9BD5" w:themeColor="accent1"/>
-              </w:rPr>
-              <w:t xml:space="preserve">Sekunden und sample plotten damit </w:t>
-            </w:r>
-            <w:proofErr w:type="spellStart"/>
-            <w:r>
-              <w:rPr>
-                <w:strike/>
-                <w:color w:val="5B9BD5" w:themeColor="accent1"/>
-              </w:rPr>
-              <w:t>user</w:t>
-            </w:r>
-            <w:proofErr w:type="spellEnd"/>
-            <w:r>
-              <w:rPr>
-                <w:strike/>
-                <w:color w:val="5B9BD5" w:themeColor="accent1"/>
-              </w:rPr>
-              <w:t xml:space="preserve"> weiß wo er im </w:t>
-            </w:r>
-            <w:proofErr w:type="spellStart"/>
-            <w:r>
-              <w:rPr>
-                <w:strike/>
-                <w:color w:val="5B9BD5" w:themeColor="accent1"/>
-              </w:rPr>
-              <w:t>file</w:t>
-            </w:r>
-            <w:proofErr w:type="spellEnd"/>
-            <w:r>
-              <w:rPr>
-                <w:strike/>
-                <w:color w:val="5B9BD5" w:themeColor="accent1"/>
-              </w:rPr>
-              <w:t xml:space="preserve"> gerade ist.</w:t>
+                <w:color w:val="5B9BD5" w:themeColor="accent1"/>
+              </w:rPr>
+            </w:pPr>
+            <w:r>
+              <w:rPr>
+                <w:color w:val="5B9BD5" w:themeColor="accent1"/>
+              </w:rPr>
+              <w:t>Markierungen an scroll bar setzen</w:t>
             </w:r>
           </w:p>
         </w:tc>
@@ -7689,58 +5681,9 @@
             <w:pPr>
               <w:cnfStyle w:val="000000000000" w:firstRow="0" w:lastRow="0" w:firstColumn="0" w:lastColumn="0" w:oddVBand="0" w:evenVBand="0" w:oddHBand="0" w:evenHBand="0" w:firstRowFirstColumn="0" w:firstRowLastColumn="0" w:lastRowFirstColumn="0" w:lastRowLastColumn="0"/>
               <w:rPr>
-                <w:strike/>
-                <w:color w:val="5B9BD5" w:themeColor="accent1"/>
-              </w:rPr>
-            </w:pPr>
-            <w:proofErr w:type="spellStart"/>
-            <w:r>
-              <w:rPr>
-                <w:strike/>
-                <w:color w:val="5B9BD5" w:themeColor="accent1"/>
-              </w:rPr>
-              <w:t>Vllt</w:t>
-            </w:r>
-            <w:proofErr w:type="spellEnd"/>
-            <w:r>
-              <w:rPr>
-                <w:strike/>
-                <w:color w:val="5B9BD5" w:themeColor="accent1"/>
-              </w:rPr>
-              <w:t xml:space="preserve"> links recht an den </w:t>
-            </w:r>
-            <w:proofErr w:type="spellStart"/>
-            <w:r>
-              <w:rPr>
-                <w:strike/>
-                <w:color w:val="5B9BD5" w:themeColor="accent1"/>
-              </w:rPr>
-              <w:t>seiten</w:t>
-            </w:r>
-            <w:proofErr w:type="spellEnd"/>
-            <w:r>
-              <w:rPr>
-                <w:strike/>
-                <w:color w:val="5B9BD5" w:themeColor="accent1"/>
-              </w:rPr>
-              <w:t xml:space="preserve"> kleine nummern anbringen, die sich beim </w:t>
-            </w:r>
-            <w:proofErr w:type="spellStart"/>
-            <w:r>
-              <w:rPr>
-                <w:strike/>
-                <w:color w:val="5B9BD5" w:themeColor="accent1"/>
-              </w:rPr>
-              <w:t>scrollen</w:t>
-            </w:r>
-            <w:proofErr w:type="spellEnd"/>
-            <w:r>
-              <w:rPr>
-                <w:strike/>
-                <w:color w:val="5B9BD5" w:themeColor="accent1"/>
-              </w:rPr>
-              <w:t xml:space="preserve"> verändern?</w:t>
-            </w:r>
+                <w:color w:val="5B9BD5" w:themeColor="accent1"/>
+              </w:rPr>
+            </w:pPr>
           </w:p>
         </w:tc>
         <w:tc>
@@ -7758,26 +5701,9 @@
               <w:jc w:val="center"/>
               <w:cnfStyle w:val="000000000000" w:firstRow="0" w:lastRow="0" w:firstColumn="0" w:lastColumn="0" w:oddVBand="0" w:evenVBand="0" w:oddHBand="0" w:evenHBand="0" w:firstRowFirstColumn="0" w:firstRowLastColumn="0" w:lastRowFirstColumn="0" w:lastRowLastColumn="0"/>
               <w:rPr>
-                <w:strike/>
-                <w:color w:val="5B9BD5" w:themeColor="accent1"/>
-              </w:rPr>
-            </w:pPr>
-            <w:proofErr w:type="spellStart"/>
-            <w:r>
-              <w:rPr>
-                <w:strike/>
-                <w:color w:val="5B9BD5" w:themeColor="accent1"/>
-              </w:rPr>
-              <w:t>QLabels</w:t>
-            </w:r>
-            <w:proofErr w:type="spellEnd"/>
-            <w:r>
-              <w:rPr>
-                <w:strike/>
-                <w:color w:val="5B9BD5" w:themeColor="accent1"/>
-              </w:rPr>
-              <w:t xml:space="preserve"> benutzt</w:t>
-            </w:r>
+                <w:color w:val="5B9BD5" w:themeColor="accent1"/>
+              </w:rPr>
+            </w:pPr>
           </w:p>
         </w:tc>
       </w:tr>
@@ -7818,9 +5744,19 @@
               <w:jc w:val="center"/>
               <w:cnfStyle w:val="000000100000" w:firstRow="0" w:lastRow="0" w:firstColumn="0" w:lastColumn="0" w:oddVBand="0" w:evenVBand="0" w:oddHBand="1" w:evenHBand="0" w:firstRowFirstColumn="0" w:firstRowLastColumn="0" w:lastRowFirstColumn="0" w:lastRowLastColumn="0"/>
               <w:rPr>
-                <w:color w:val="5B9BD5" w:themeColor="accent1"/>
-              </w:rPr>
-            </w:pPr>
+                <w:strike/>
+                <w:color w:val="5B9BD5" w:themeColor="accent1"/>
+                <w:lang w:val="en-US"/>
+              </w:rPr>
+            </w:pPr>
+            <w:r>
+              <w:rPr>
+                <w:strike/>
+                <w:color w:val="5B9BD5" w:themeColor="accent1"/>
+                <w:lang w:val="en-US"/>
+              </w:rPr>
+              <w:t>Data Window</w:t>
+            </w:r>
           </w:p>
         </w:tc>
         <w:tc>
@@ -7837,9 +5773,27 @@
               <w:jc w:val="center"/>
               <w:cnfStyle w:val="000000100000" w:firstRow="0" w:lastRow="0" w:firstColumn="0" w:lastColumn="0" w:oddVBand="0" w:evenVBand="0" w:oddHBand="1" w:evenHBand="0" w:firstRowFirstColumn="0" w:firstRowLastColumn="0" w:lastRowFirstColumn="0" w:lastRowLastColumn="0"/>
               <w:rPr>
-                <w:color w:val="5B9BD5" w:themeColor="accent1"/>
-              </w:rPr>
-            </w:pPr>
+                <w:strike/>
+                <w:color w:val="5B9BD5" w:themeColor="accent1"/>
+                <w:lang w:val="en-US"/>
+              </w:rPr>
+            </w:pPr>
+            <w:r>
+              <w:rPr>
+                <w:strike/>
+                <w:color w:val="5B9BD5" w:themeColor="accent1"/>
+                <w:lang w:val="en-US"/>
+              </w:rPr>
+              <w:t>10</w:t>
+            </w:r>
+            <w:r>
+              <w:rPr>
+                <w:strike/>
+                <w:color w:val="5B9BD5" w:themeColor="accent1"/>
+                <w:lang w:val="en-US"/>
+              </w:rPr>
+              <w:t>0</w:t>
+            </w:r>
           </w:p>
         </w:tc>
         <w:tc>
@@ -7856,9 +5810,19 @@
               <w:jc w:val="center"/>
               <w:cnfStyle w:val="000000100000" w:firstRow="0" w:lastRow="0" w:firstColumn="0" w:lastColumn="0" w:oddVBand="0" w:evenVBand="0" w:oddHBand="1" w:evenHBand="0" w:firstRowFirstColumn="0" w:firstRowLastColumn="0" w:lastRowFirstColumn="0" w:lastRowLastColumn="0"/>
               <w:rPr>
-                <w:color w:val="5B9BD5" w:themeColor="accent1"/>
-              </w:rPr>
-            </w:pPr>
+                <w:strike/>
+                <w:color w:val="5B9BD5" w:themeColor="accent1"/>
+                <w:lang w:val="en-US"/>
+              </w:rPr>
+            </w:pPr>
+            <w:r>
+              <w:rPr>
+                <w:strike/>
+                <w:color w:val="5B9BD5" w:themeColor="accent1"/>
+                <w:lang w:val="en-US"/>
+              </w:rPr>
+              <w:t>+</w:t>
+            </w:r>
           </w:p>
         </w:tc>
         <w:tc>
@@ -7874,9 +5838,17 @@
             <w:pPr>
               <w:cnfStyle w:val="000000100000" w:firstRow="0" w:lastRow="0" w:firstColumn="0" w:lastColumn="0" w:oddVBand="0" w:evenVBand="0" w:oddHBand="1" w:evenHBand="0" w:firstRowFirstColumn="0" w:firstRowLastColumn="0" w:lastRowFirstColumn="0" w:lastRowLastColumn="0"/>
               <w:rPr>
-                <w:color w:val="5B9BD5" w:themeColor="accent1"/>
-              </w:rPr>
-            </w:pPr>
+                <w:strike/>
+                <w:color w:val="5B9BD5" w:themeColor="accent1"/>
+              </w:rPr>
+            </w:pPr>
+            <w:r>
+              <w:rPr>
+                <w:strike/>
+                <w:color w:val="5B9BD5" w:themeColor="accent1"/>
+              </w:rPr>
+              <w:t>Sekunden und sample plotten damit user weiß wo er im file gerade ist.</w:t>
+            </w:r>
           </w:p>
         </w:tc>
         <w:tc>
@@ -7892,9 +5864,17 @@
             <w:pPr>
               <w:cnfStyle w:val="000000100000" w:firstRow="0" w:lastRow="0" w:firstColumn="0" w:lastColumn="0" w:oddVBand="0" w:evenVBand="0" w:oddHBand="1" w:evenHBand="0" w:firstRowFirstColumn="0" w:firstRowLastColumn="0" w:lastRowFirstColumn="0" w:lastRowLastColumn="0"/>
               <w:rPr>
-                <w:color w:val="5B9BD5" w:themeColor="accent1"/>
-              </w:rPr>
-            </w:pPr>
+                <w:strike/>
+                <w:color w:val="5B9BD5" w:themeColor="accent1"/>
+              </w:rPr>
+            </w:pPr>
+            <w:r>
+              <w:rPr>
+                <w:strike/>
+                <w:color w:val="5B9BD5" w:themeColor="accent1"/>
+              </w:rPr>
+              <w:t>Vllt links recht an den seiten kleine nummern anbringen, die sich beim scrollen verändern?</w:t>
+            </w:r>
           </w:p>
         </w:tc>
         <w:tc>
@@ -7912,9 +5892,17 @@
               <w:jc w:val="center"/>
               <w:cnfStyle w:val="000000100000" w:firstRow="0" w:lastRow="0" w:firstColumn="0" w:lastColumn="0" w:oddVBand="0" w:evenVBand="0" w:oddHBand="1" w:evenHBand="0" w:firstRowFirstColumn="0" w:firstRowLastColumn="0" w:lastRowFirstColumn="0" w:lastRowLastColumn="0"/>
               <w:rPr>
-                <w:color w:val="5B9BD5" w:themeColor="accent1"/>
-              </w:rPr>
-            </w:pPr>
+                <w:strike/>
+                <w:color w:val="5B9BD5" w:themeColor="accent1"/>
+              </w:rPr>
+            </w:pPr>
+            <w:r>
+              <w:rPr>
+                <w:strike/>
+                <w:color w:val="5B9BD5" w:themeColor="accent1"/>
+              </w:rPr>
+              <w:t>QLabels benutzt</w:t>
+            </w:r>
           </w:p>
         </w:tc>
       </w:tr>
@@ -8334,6 +6322,140 @@
             <w:vMerge/>
             <w:tcBorders>
               <w:left w:val="double" w:sz="12" w:space="0" w:color="5B9BD5" w:themeColor="accent1"/>
+              <w:right w:val="double" w:sz="12" w:space="0" w:color="5B9BD5" w:themeColor="accent1"/>
+            </w:tcBorders>
+          </w:tcPr>
+          <w:p>
+            <w:pPr>
+              <w:rPr>
+                <w:color w:val="5B9BD5" w:themeColor="accent1"/>
+              </w:rPr>
+            </w:pPr>
+          </w:p>
+        </w:tc>
+        <w:tc>
+          <w:tcPr>
+            <w:tcW w:w="1646" w:type="dxa"/>
+            <w:tcBorders>
+              <w:top w:val="single" w:sz="4" w:space="0" w:color="5B9BD5" w:themeColor="accent1"/>
+              <w:left w:val="double" w:sz="12" w:space="0" w:color="5B9BD5" w:themeColor="accent1"/>
+              <w:bottom w:val="single" w:sz="4" w:space="0" w:color="5B9BD5" w:themeColor="accent1"/>
+            </w:tcBorders>
+            <w:vAlign w:val="center"/>
+          </w:tcPr>
+          <w:p>
+            <w:pPr>
+              <w:jc w:val="center"/>
+              <w:cnfStyle w:val="000000100000" w:firstRow="0" w:lastRow="0" w:firstColumn="0" w:lastColumn="0" w:oddVBand="0" w:evenVBand="0" w:oddHBand="1" w:evenHBand="0" w:firstRowFirstColumn="0" w:firstRowLastColumn="0" w:lastRowFirstColumn="0" w:lastRowLastColumn="0"/>
+              <w:rPr>
+                <w:color w:val="5B9BD5" w:themeColor="accent1"/>
+              </w:rPr>
+            </w:pPr>
+          </w:p>
+        </w:tc>
+        <w:tc>
+          <w:tcPr>
+            <w:tcW w:w="947" w:type="dxa"/>
+            <w:tcBorders>
+              <w:top w:val="single" w:sz="4" w:space="0" w:color="5B9BD5" w:themeColor="accent1"/>
+              <w:bottom w:val="single" w:sz="4" w:space="0" w:color="5B9BD5" w:themeColor="accent1"/>
+            </w:tcBorders>
+            <w:vAlign w:val="center"/>
+          </w:tcPr>
+          <w:p>
+            <w:pPr>
+              <w:jc w:val="center"/>
+              <w:cnfStyle w:val="000000100000" w:firstRow="0" w:lastRow="0" w:firstColumn="0" w:lastColumn="0" w:oddVBand="0" w:evenVBand="0" w:oddHBand="1" w:evenHBand="0" w:firstRowFirstColumn="0" w:firstRowLastColumn="0" w:lastRowFirstColumn="0" w:lastRowLastColumn="0"/>
+              <w:rPr>
+                <w:color w:val="5B9BD5" w:themeColor="accent1"/>
+              </w:rPr>
+            </w:pPr>
+          </w:p>
+        </w:tc>
+        <w:tc>
+          <w:tcPr>
+            <w:tcW w:w="1087" w:type="dxa"/>
+            <w:tcBorders>
+              <w:top w:val="single" w:sz="4" w:space="0" w:color="5B9BD5" w:themeColor="accent1"/>
+              <w:bottom w:val="single" w:sz="4" w:space="0" w:color="5B9BD5" w:themeColor="accent1"/>
+            </w:tcBorders>
+            <w:vAlign w:val="center"/>
+          </w:tcPr>
+          <w:p>
+            <w:pPr>
+              <w:jc w:val="center"/>
+              <w:cnfStyle w:val="000000100000" w:firstRow="0" w:lastRow="0" w:firstColumn="0" w:lastColumn="0" w:oddVBand="0" w:evenVBand="0" w:oddHBand="1" w:evenHBand="0" w:firstRowFirstColumn="0" w:firstRowLastColumn="0" w:lastRowFirstColumn="0" w:lastRowLastColumn="0"/>
+              <w:rPr>
+                <w:color w:val="5B9BD5" w:themeColor="accent1"/>
+              </w:rPr>
+            </w:pPr>
+          </w:p>
+        </w:tc>
+        <w:tc>
+          <w:tcPr>
+            <w:tcW w:w="2994" w:type="dxa"/>
+            <w:tcBorders>
+              <w:top w:val="single" w:sz="4" w:space="0" w:color="5B9BD5" w:themeColor="accent1"/>
+              <w:bottom w:val="single" w:sz="4" w:space="0" w:color="5B9BD5" w:themeColor="accent1"/>
+            </w:tcBorders>
+            <w:vAlign w:val="center"/>
+          </w:tcPr>
+          <w:p>
+            <w:pPr>
+              <w:cnfStyle w:val="000000100000" w:firstRow="0" w:lastRow="0" w:firstColumn="0" w:lastColumn="0" w:oddVBand="0" w:evenVBand="0" w:oddHBand="1" w:evenHBand="0" w:firstRowFirstColumn="0" w:firstRowLastColumn="0" w:lastRowFirstColumn="0" w:lastRowLastColumn="0"/>
+              <w:rPr>
+                <w:color w:val="5B9BD5" w:themeColor="accent1"/>
+              </w:rPr>
+            </w:pPr>
+          </w:p>
+        </w:tc>
+        <w:tc>
+          <w:tcPr>
+            <w:tcW w:w="3585" w:type="dxa"/>
+            <w:tcBorders>
+              <w:top w:val="single" w:sz="4" w:space="0" w:color="5B9BD5" w:themeColor="accent1"/>
+              <w:bottom w:val="single" w:sz="4" w:space="0" w:color="5B9BD5" w:themeColor="accent1"/>
+            </w:tcBorders>
+            <w:vAlign w:val="center"/>
+          </w:tcPr>
+          <w:p>
+            <w:pPr>
+              <w:cnfStyle w:val="000000100000" w:firstRow="0" w:lastRow="0" w:firstColumn="0" w:lastColumn="0" w:oddVBand="0" w:evenVBand="0" w:oddHBand="1" w:evenHBand="0" w:firstRowFirstColumn="0" w:firstRowLastColumn="0" w:lastRowFirstColumn="0" w:lastRowLastColumn="0"/>
+              <w:rPr>
+                <w:color w:val="5B9BD5" w:themeColor="accent1"/>
+              </w:rPr>
+            </w:pPr>
+          </w:p>
+        </w:tc>
+        <w:tc>
+          <w:tcPr>
+            <w:tcW w:w="3520" w:type="dxa"/>
+            <w:tcBorders>
+              <w:top w:val="single" w:sz="4" w:space="0" w:color="5B9BD5" w:themeColor="accent1"/>
+              <w:bottom w:val="single" w:sz="4" w:space="0" w:color="5B9BD5" w:themeColor="accent1"/>
+              <w:right w:val="double" w:sz="12" w:space="0" w:color="5B9BD5" w:themeColor="accent1"/>
+            </w:tcBorders>
+            <w:vAlign w:val="center"/>
+          </w:tcPr>
+          <w:p>
+            <w:pPr>
+              <w:jc w:val="center"/>
+              <w:cnfStyle w:val="000000100000" w:firstRow="0" w:lastRow="0" w:firstColumn="0" w:lastColumn="0" w:oddVBand="0" w:evenVBand="0" w:oddHBand="1" w:evenHBand="0" w:firstRowFirstColumn="0" w:firstRowLastColumn="0" w:lastRowFirstColumn="0" w:lastRowLastColumn="0"/>
+              <w:rPr>
+                <w:color w:val="5B9BD5" w:themeColor="accent1"/>
+              </w:rPr>
+            </w:pPr>
+          </w:p>
+        </w:tc>
+      </w:tr>
+      <w:tr>
+        <w:tc>
+          <w:tcPr>
+            <w:cnfStyle w:val="001000000000" w:firstRow="0" w:lastRow="0" w:firstColumn="1" w:lastColumn="0" w:oddVBand="0" w:evenVBand="0" w:oddHBand="0" w:evenHBand="0" w:firstRowFirstColumn="0" w:firstRowLastColumn="0" w:lastRowFirstColumn="0" w:lastRowLastColumn="0"/>
+            <w:tcW w:w="806" w:type="dxa"/>
+            <w:vMerge/>
+            <w:tcBorders>
+              <w:left w:val="double" w:sz="12" w:space="0" w:color="5B9BD5" w:themeColor="accent1"/>
               <w:bottom w:val="double" w:sz="12" w:space="0" w:color="5B9BD5" w:themeColor="accent1"/>
               <w:right w:val="double" w:sz="12" w:space="0" w:color="5B9BD5" w:themeColor="accent1"/>
             </w:tcBorders>
@@ -8359,7 +6481,7 @@
           <w:p>
             <w:pPr>
               <w:jc w:val="center"/>
-              <w:cnfStyle w:val="000000100000" w:firstRow="0" w:lastRow="0" w:firstColumn="0" w:lastColumn="0" w:oddVBand="0" w:evenVBand="0" w:oddHBand="1" w:evenHBand="0" w:firstRowFirstColumn="0" w:firstRowLastColumn="0" w:lastRowFirstColumn="0" w:lastRowLastColumn="0"/>
+              <w:cnfStyle w:val="000000000000" w:firstRow="0" w:lastRow="0" w:firstColumn="0" w:lastColumn="0" w:oddVBand="0" w:evenVBand="0" w:oddHBand="0" w:evenHBand="0" w:firstRowFirstColumn="0" w:firstRowLastColumn="0" w:lastRowFirstColumn="0" w:lastRowLastColumn="0"/>
               <w:rPr>
                 <w:color w:val="5B9BD5" w:themeColor="accent1"/>
               </w:rPr>
@@ -8378,7 +6500,7 @@
           <w:p>
             <w:pPr>
               <w:jc w:val="center"/>
-              <w:cnfStyle w:val="000000100000" w:firstRow="0" w:lastRow="0" w:firstColumn="0" w:lastColumn="0" w:oddVBand="0" w:evenVBand="0" w:oddHBand="1" w:evenHBand="0" w:firstRowFirstColumn="0" w:firstRowLastColumn="0" w:lastRowFirstColumn="0" w:lastRowLastColumn="0"/>
+              <w:cnfStyle w:val="000000000000" w:firstRow="0" w:lastRow="0" w:firstColumn="0" w:lastColumn="0" w:oddVBand="0" w:evenVBand="0" w:oddHBand="0" w:evenHBand="0" w:firstRowFirstColumn="0" w:firstRowLastColumn="0" w:lastRowFirstColumn="0" w:lastRowLastColumn="0"/>
               <w:rPr>
                 <w:color w:val="5B9BD5" w:themeColor="accent1"/>
               </w:rPr>
@@ -8397,7 +6519,7 @@
           <w:p>
             <w:pPr>
               <w:jc w:val="center"/>
-              <w:cnfStyle w:val="000000100000" w:firstRow="0" w:lastRow="0" w:firstColumn="0" w:lastColumn="0" w:oddVBand="0" w:evenVBand="0" w:oddHBand="1" w:evenHBand="0" w:firstRowFirstColumn="0" w:firstRowLastColumn="0" w:lastRowFirstColumn="0" w:lastRowLastColumn="0"/>
+              <w:cnfStyle w:val="000000000000" w:firstRow="0" w:lastRow="0" w:firstColumn="0" w:lastColumn="0" w:oddVBand="0" w:evenVBand="0" w:oddHBand="0" w:evenHBand="0" w:firstRowFirstColumn="0" w:firstRowLastColumn="0" w:lastRowFirstColumn="0" w:lastRowLastColumn="0"/>
               <w:rPr>
                 <w:color w:val="5B9BD5" w:themeColor="accent1"/>
               </w:rPr>
@@ -8415,7 +6537,7 @@
           </w:tcPr>
           <w:p>
             <w:pPr>
-              <w:cnfStyle w:val="000000100000" w:firstRow="0" w:lastRow="0" w:firstColumn="0" w:lastColumn="0" w:oddVBand="0" w:evenVBand="0" w:oddHBand="1" w:evenHBand="0" w:firstRowFirstColumn="0" w:firstRowLastColumn="0" w:lastRowFirstColumn="0" w:lastRowLastColumn="0"/>
+              <w:cnfStyle w:val="000000000000" w:firstRow="0" w:lastRow="0" w:firstColumn="0" w:lastColumn="0" w:oddVBand="0" w:evenVBand="0" w:oddHBand="0" w:evenHBand="0" w:firstRowFirstColumn="0" w:firstRowLastColumn="0" w:lastRowFirstColumn="0" w:lastRowLastColumn="0"/>
               <w:rPr>
                 <w:color w:val="5B9BD5" w:themeColor="accent1"/>
               </w:rPr>
@@ -8433,7 +6555,7 @@
           </w:tcPr>
           <w:p>
             <w:pPr>
-              <w:cnfStyle w:val="000000100000" w:firstRow="0" w:lastRow="0" w:firstColumn="0" w:lastColumn="0" w:oddVBand="0" w:evenVBand="0" w:oddHBand="1" w:evenHBand="0" w:firstRowFirstColumn="0" w:firstRowLastColumn="0" w:lastRowFirstColumn="0" w:lastRowLastColumn="0"/>
+              <w:cnfStyle w:val="000000000000" w:firstRow="0" w:lastRow="0" w:firstColumn="0" w:lastColumn="0" w:oddVBand="0" w:evenVBand="0" w:oddHBand="0" w:evenHBand="0" w:firstRowFirstColumn="0" w:firstRowLastColumn="0" w:lastRowFirstColumn="0" w:lastRowLastColumn="0"/>
               <w:rPr>
                 <w:color w:val="5B9BD5" w:themeColor="accent1"/>
               </w:rPr>
@@ -8453,7 +6575,7 @@
           <w:p>
             <w:pPr>
               <w:jc w:val="center"/>
-              <w:cnfStyle w:val="000000100000" w:firstRow="0" w:lastRow="0" w:firstColumn="0" w:lastColumn="0" w:oddVBand="0" w:evenVBand="0" w:oddHBand="1" w:evenHBand="0" w:firstRowFirstColumn="0" w:firstRowLastColumn="0" w:lastRowFirstColumn="0" w:lastRowLastColumn="0"/>
+              <w:cnfStyle w:val="000000000000" w:firstRow="0" w:lastRow="0" w:firstColumn="0" w:lastColumn="0" w:oddVBand="0" w:evenVBand="0" w:oddHBand="0" w:evenHBand="0" w:firstRowFirstColumn="0" w:firstRowLastColumn="0" w:lastRowFirstColumn="0" w:lastRowLastColumn="0"/>
               <w:rPr>
                 <w:color w:val="5B9BD5" w:themeColor="accent1"/>
               </w:rPr>
@@ -8544,17 +6666,7 @@
         <w:sz w:val="32"/>
         <w:lang w:val="en-US"/>
       </w:rPr>
-      <w:t xml:space="preserve">TO </w:t>
-    </w:r>
-    <w:proofErr w:type="gramStart"/>
-    <w:r>
-      <w:rPr>
-        <w:bCs/>
-        <w:color w:val="2E74B5" w:themeColor="accent1" w:themeShade="BF"/>
-        <w:sz w:val="32"/>
-        <w:lang w:val="en-US"/>
-      </w:rPr>
-      <w:t xml:space="preserve">DO </w:t>
+      <w:t xml:space="preserve">TO DO </w:t>
     </w:r>
     <w:r>
       <w:rPr>
@@ -8563,17 +6675,7 @@
         <w:sz w:val="32"/>
         <w:lang w:val="en-US"/>
       </w:rPr>
-      <w:t>:</w:t>
-    </w:r>
-    <w:proofErr w:type="gramEnd"/>
-    <w:r>
-      <w:rPr>
-        <w:bCs/>
-        <w:color w:val="2E74B5" w:themeColor="accent1" w:themeShade="BF"/>
-        <w:sz w:val="32"/>
-        <w:lang w:val="en-US"/>
-      </w:rPr>
-      <w:t xml:space="preserve"> </w:t>
+      <w:t xml:space="preserve">: </w:t>
     </w:r>
     <w:r>
       <w:rPr>

</xml_diff>

<commit_message>
- added undock data view to window functionality - added undock icon to resource - some minor cleanup and documentation
</commit_message>
<xml_diff>
--- a/applications/mne_browse_raw_qt/Doc/TO DO.docx
+++ b/applications/mne_browse_raw_qt/Doc/TO DO.docx
@@ -2505,11 +2505,13 @@
               <w:jc w:val="center"/>
               <w:cnfStyle w:val="000000000000" w:firstRow="0" w:lastRow="0" w:firstColumn="0" w:lastColumn="0" w:oddVBand="0" w:evenVBand="0" w:oddHBand="0" w:evenHBand="0" w:firstRowFirstColumn="0" w:firstRowLastColumn="0" w:lastRowFirstColumn="0" w:lastRowLastColumn="0"/>
               <w:rPr>
-                <w:color w:val="5B9BD5" w:themeColor="accent1"/>
-              </w:rPr>
-            </w:pPr>
-            <w:r>
-              <w:rPr>
+                <w:strike/>
+                <w:color w:val="5B9BD5" w:themeColor="accent1"/>
+              </w:rPr>
+            </w:pPr>
+            <w:r>
+              <w:rPr>
+                <w:strike/>
                 <w:color w:val="5B9BD5" w:themeColor="accent1"/>
               </w:rPr>
               <w:t>Data window</w:t>
@@ -2530,11 +2532,20 @@
               <w:jc w:val="center"/>
               <w:cnfStyle w:val="000000000000" w:firstRow="0" w:lastRow="0" w:firstColumn="0" w:lastColumn="0" w:oddVBand="0" w:evenVBand="0" w:oddHBand="0" w:evenHBand="0" w:firstRowFirstColumn="0" w:firstRowLastColumn="0" w:lastRowFirstColumn="0" w:lastRowLastColumn="0"/>
               <w:rPr>
-                <w:color w:val="5B9BD5" w:themeColor="accent1"/>
-              </w:rPr>
-            </w:pPr>
-            <w:r>
-              <w:rPr>
+                <w:strike/>
+                <w:color w:val="5B9BD5" w:themeColor="accent1"/>
+              </w:rPr>
+            </w:pPr>
+            <w:r>
+              <w:rPr>
+                <w:strike/>
+                <w:color w:val="5B9BD5" w:themeColor="accent1"/>
+              </w:rPr>
+              <w:t>10</w:t>
+            </w:r>
+            <w:r>
+              <w:rPr>
+                <w:strike/>
                 <w:color w:val="5B9BD5" w:themeColor="accent1"/>
               </w:rPr>
               <w:t>0</w:t>
@@ -2555,11 +2566,13 @@
               <w:jc w:val="center"/>
               <w:cnfStyle w:val="000000000000" w:firstRow="0" w:lastRow="0" w:firstColumn="0" w:lastColumn="0" w:oddVBand="0" w:evenVBand="0" w:oddHBand="0" w:evenHBand="0" w:firstRowFirstColumn="0" w:firstRowLastColumn="0" w:lastRowFirstColumn="0" w:lastRowLastColumn="0"/>
               <w:rPr>
-                <w:color w:val="5B9BD5" w:themeColor="accent1"/>
-              </w:rPr>
-            </w:pPr>
-            <w:r>
-              <w:rPr>
+                <w:strike/>
+                <w:color w:val="5B9BD5" w:themeColor="accent1"/>
+              </w:rPr>
+            </w:pPr>
+            <w:r>
+              <w:rPr>
+                <w:strike/>
                 <w:color w:val="5B9BD5" w:themeColor="accent1"/>
               </w:rPr>
               <w:t>+</w:t>
@@ -2579,11 +2592,13 @@
             <w:pPr>
               <w:cnfStyle w:val="000000000000" w:firstRow="0" w:lastRow="0" w:firstColumn="0" w:lastColumn="0" w:oddVBand="0" w:evenVBand="0" w:oddHBand="0" w:evenHBand="0" w:firstRowFirstColumn="0" w:firstRowLastColumn="0" w:lastRowFirstColumn="0" w:lastRowLastColumn="0"/>
               <w:rPr>
-                <w:color w:val="5B9BD5" w:themeColor="accent1"/>
-              </w:rPr>
-            </w:pPr>
-            <w:r>
-              <w:rPr>
+                <w:strike/>
+                <w:color w:val="5B9BD5" w:themeColor="accent1"/>
+              </w:rPr>
+            </w:pPr>
+            <w:r>
+              <w:rPr>
+                <w:strike/>
                 <w:color w:val="5B9BD5" w:themeColor="accent1"/>
               </w:rPr>
               <w:t>Doppelklich auf dock widget – resize funktioniert erst später</w:t>
@@ -2603,11 +2618,13 @@
             <w:pPr>
               <w:cnfStyle w:val="000000000000" w:firstRow="0" w:lastRow="0" w:firstColumn="0" w:lastColumn="0" w:oddVBand="0" w:evenVBand="0" w:oddHBand="0" w:evenHBand="0" w:firstRowFirstColumn="0" w:firstRowLastColumn="0" w:lastRowFirstColumn="0" w:lastRowLastColumn="0"/>
               <w:rPr>
-                <w:color w:val="5B9BD5" w:themeColor="accent1"/>
-              </w:rPr>
-            </w:pPr>
-            <w:r>
-              <w:rPr>
+                <w:strike/>
+                <w:color w:val="5B9BD5" w:themeColor="accent1"/>
+              </w:rPr>
+            </w:pPr>
+            <w:r>
+              <w:rPr>
+                <w:strike/>
                 <w:color w:val="5B9BD5" w:themeColor="accent1"/>
               </w:rPr>
               <w:t>Siehe if anweisung oldSize==newSize</w:t>
@@ -2633,6 +2650,13 @@
                 <w:color w:val="5B9BD5" w:themeColor="accent1"/>
               </w:rPr>
             </w:pPr>
+            <w:r>
+              <w:rPr>
+                <w:strike/>
+                <w:color w:val="5B9BD5" w:themeColor="accent1"/>
+              </w:rPr>
+              <w:t>Data plot kein dock widget mehr</w:t>
+            </w:r>
           </w:p>
         </w:tc>
       </w:tr>
@@ -2852,11 +2876,13 @@
               <w:jc w:val="center"/>
               <w:cnfStyle w:val="000000000000" w:firstRow="0" w:lastRow="0" w:firstColumn="0" w:lastColumn="0" w:oddVBand="0" w:evenVBand="0" w:oddHBand="0" w:evenHBand="0" w:firstRowFirstColumn="0" w:firstRowLastColumn="0" w:lastRowFirstColumn="0" w:lastRowLastColumn="0"/>
               <w:rPr>
-                <w:color w:val="5B9BD5" w:themeColor="accent1"/>
-              </w:rPr>
-            </w:pPr>
-            <w:r>
-              <w:rPr>
+                <w:strike/>
+                <w:color w:val="5B9BD5" w:themeColor="accent1"/>
+              </w:rPr>
+            </w:pPr>
+            <w:r>
+              <w:rPr>
+                <w:strike/>
                 <w:color w:val="5B9BD5" w:themeColor="accent1"/>
               </w:rPr>
               <w:t>Data window</w:t>
@@ -2877,11 +2903,13 @@
               <w:jc w:val="center"/>
               <w:cnfStyle w:val="000000000000" w:firstRow="0" w:lastRow="0" w:firstColumn="0" w:lastColumn="0" w:oddVBand="0" w:evenVBand="0" w:oddHBand="0" w:evenHBand="0" w:firstRowFirstColumn="0" w:firstRowLastColumn="0" w:lastRowFirstColumn="0" w:lastRowLastColumn="0"/>
               <w:rPr>
-                <w:color w:val="5B9BD5" w:themeColor="accent1"/>
-              </w:rPr>
-            </w:pPr>
-            <w:r>
-              <w:rPr>
+                <w:strike/>
+                <w:color w:val="5B9BD5" w:themeColor="accent1"/>
+              </w:rPr>
+            </w:pPr>
+            <w:r>
+              <w:rPr>
+                <w:strike/>
                 <w:color w:val="5B9BD5" w:themeColor="accent1"/>
               </w:rPr>
               <w:t>0</w:t>
@@ -2902,11 +2930,13 @@
               <w:jc w:val="center"/>
               <w:cnfStyle w:val="000000000000" w:firstRow="0" w:lastRow="0" w:firstColumn="0" w:lastColumn="0" w:oddVBand="0" w:evenVBand="0" w:oddHBand="0" w:evenHBand="0" w:firstRowFirstColumn="0" w:firstRowLastColumn="0" w:lastRowFirstColumn="0" w:lastRowLastColumn="0"/>
               <w:rPr>
-                <w:color w:val="5B9BD5" w:themeColor="accent1"/>
-              </w:rPr>
-            </w:pPr>
-            <w:r>
-              <w:rPr>
+                <w:strike/>
+                <w:color w:val="5B9BD5" w:themeColor="accent1"/>
+              </w:rPr>
+            </w:pPr>
+            <w:r>
+              <w:rPr>
+                <w:strike/>
                 <w:color w:val="5B9BD5" w:themeColor="accent1"/>
               </w:rPr>
               <w:t xml:space="preserve">+ </w:t>
@@ -2926,11 +2956,13 @@
             <w:pPr>
               <w:cnfStyle w:val="000000000000" w:firstRow="0" w:lastRow="0" w:firstColumn="0" w:lastColumn="0" w:oddVBand="0" w:evenVBand="0" w:oddHBand="0" w:evenHBand="0" w:firstRowFirstColumn="0" w:firstRowLastColumn="0" w:lastRowFirstColumn="0" w:lastRowLastColumn="0"/>
               <w:rPr>
-                <w:color w:val="5B9BD5" w:themeColor="accent1"/>
-              </w:rPr>
-            </w:pPr>
-            <w:r>
-              <w:rPr>
+                <w:strike/>
+                <w:color w:val="5B9BD5" w:themeColor="accent1"/>
+              </w:rPr>
+            </w:pPr>
+            <w:r>
+              <w:rPr>
+                <w:strike/>
                 <w:color w:val="5B9BD5" w:themeColor="accent1"/>
               </w:rPr>
               <w:t>Resizing bei doppelklich auf window title</w:t>
@@ -2950,6 +2982,7 @@
             <w:pPr>
               <w:cnfStyle w:val="000000000000" w:firstRow="0" w:lastRow="0" w:firstColumn="0" w:lastColumn="0" w:oddVBand="0" w:evenVBand="0" w:oddHBand="0" w:evenHBand="0" w:firstRowFirstColumn="0" w:firstRowLastColumn="0" w:lastRowFirstColumn="0" w:lastRowLastColumn="0"/>
               <w:rPr>
+                <w:strike/>
                 <w:color w:val="5B9BD5" w:themeColor="accent1"/>
               </w:rPr>
             </w:pPr>
@@ -2974,6 +3007,13 @@
                 <w:color w:val="5B9BD5" w:themeColor="accent1"/>
               </w:rPr>
             </w:pPr>
+            <w:r>
+              <w:rPr>
+                <w:strike/>
+                <w:color w:val="5B9BD5" w:themeColor="accent1"/>
+              </w:rPr>
+              <w:t>Data plot kein dock widget mehr</w:t>
+            </w:r>
           </w:p>
         </w:tc>
       </w:tr>
@@ -3020,11 +3060,13 @@
               <w:jc w:val="center"/>
               <w:cnfStyle w:val="000000100000" w:firstRow="0" w:lastRow="0" w:firstColumn="0" w:lastColumn="0" w:oddVBand="0" w:evenVBand="0" w:oddHBand="1" w:evenHBand="0" w:firstRowFirstColumn="0" w:firstRowLastColumn="0" w:lastRowFirstColumn="0" w:lastRowLastColumn="0"/>
               <w:rPr>
-                <w:color w:val="5B9BD5" w:themeColor="accent1"/>
-              </w:rPr>
-            </w:pPr>
-            <w:r>
-              <w:rPr>
+                <w:strike/>
+                <w:color w:val="5B9BD5" w:themeColor="accent1"/>
+              </w:rPr>
+            </w:pPr>
+            <w:r>
+              <w:rPr>
+                <w:strike/>
                 <w:color w:val="5B9BD5" w:themeColor="accent1"/>
               </w:rPr>
               <w:t>Main window</w:t>
@@ -3045,11 +3087,20 @@
               <w:jc w:val="center"/>
               <w:cnfStyle w:val="000000100000" w:firstRow="0" w:lastRow="0" w:firstColumn="0" w:lastColumn="0" w:oddVBand="0" w:evenVBand="0" w:oddHBand="1" w:evenHBand="0" w:firstRowFirstColumn="0" w:firstRowLastColumn="0" w:lastRowFirstColumn="0" w:lastRowLastColumn="0"/>
               <w:rPr>
-                <w:color w:val="5B9BD5" w:themeColor="accent1"/>
-              </w:rPr>
-            </w:pPr>
-            <w:r>
-              <w:rPr>
+                <w:strike/>
+                <w:color w:val="5B9BD5" w:themeColor="accent1"/>
+              </w:rPr>
+            </w:pPr>
+            <w:r>
+              <w:rPr>
+                <w:strike/>
+                <w:color w:val="5B9BD5" w:themeColor="accent1"/>
+              </w:rPr>
+              <w:t>10</w:t>
+            </w:r>
+            <w:r>
+              <w:rPr>
+                <w:strike/>
                 <w:color w:val="5B9BD5" w:themeColor="accent1"/>
               </w:rPr>
               <w:t>0</w:t>
@@ -3070,11 +3121,13 @@
               <w:jc w:val="center"/>
               <w:cnfStyle w:val="000000100000" w:firstRow="0" w:lastRow="0" w:firstColumn="0" w:lastColumn="0" w:oddVBand="0" w:evenVBand="0" w:oddHBand="1" w:evenHBand="0" w:firstRowFirstColumn="0" w:firstRowLastColumn="0" w:lastRowFirstColumn="0" w:lastRowLastColumn="0"/>
               <w:rPr>
-                <w:color w:val="5B9BD5" w:themeColor="accent1"/>
-              </w:rPr>
-            </w:pPr>
-            <w:r>
-              <w:rPr>
+                <w:strike/>
+                <w:color w:val="5B9BD5" w:themeColor="accent1"/>
+              </w:rPr>
+            </w:pPr>
+            <w:r>
+              <w:rPr>
+                <w:strike/>
                 <w:color w:val="5B9BD5" w:themeColor="accent1"/>
               </w:rPr>
               <w:t>+</w:t>
@@ -3094,12 +3147,14 @@
             <w:pPr>
               <w:cnfStyle w:val="000000100000" w:firstRow="0" w:lastRow="0" w:firstColumn="0" w:lastColumn="0" w:oddVBand="0" w:evenVBand="0" w:oddHBand="1" w:evenHBand="0" w:firstRowFirstColumn="0" w:firstRowLastColumn="0" w:lastRowFirstColumn="0" w:lastRowLastColumn="0"/>
               <w:rPr>
+                <w:strike/>
                 <w:color w:val="5B9BD5" w:themeColor="accent1"/>
                 <w:lang w:val="en-US"/>
               </w:rPr>
             </w:pPr>
             <w:r>
               <w:rPr>
+                <w:strike/>
                 <w:color w:val="5B9BD5" w:themeColor="accent1"/>
                 <w:lang w:val="en-US"/>
               </w:rPr>
@@ -3120,12 +3175,14 @@
             <w:pPr>
               <w:cnfStyle w:val="000000100000" w:firstRow="0" w:lastRow="0" w:firstColumn="0" w:lastColumn="0" w:oddVBand="0" w:evenVBand="0" w:oddHBand="1" w:evenHBand="0" w:firstRowFirstColumn="0" w:firstRowLastColumn="0" w:lastRowFirstColumn="0" w:lastRowLastColumn="0"/>
               <w:rPr>
+                <w:strike/>
                 <w:color w:val="5B9BD5" w:themeColor="accent1"/>
                 <w:lang w:val="en-US"/>
               </w:rPr>
             </w:pPr>
             <w:r>
               <w:rPr>
+                <w:strike/>
                 <w:color w:val="5B9BD5" w:themeColor="accent1"/>
                 <w:lang w:val="en-US"/>
               </w:rPr>
@@ -3152,6 +3209,13 @@
                 <w:color w:val="5B9BD5" w:themeColor="accent1"/>
               </w:rPr>
             </w:pPr>
+            <w:r>
+              <w:rPr>
+                <w:strike/>
+                <w:color w:val="5B9BD5" w:themeColor="accent1"/>
+              </w:rPr>
+              <w:t>Data plot kein dock widget mehr</w:t>
+            </w:r>
           </w:p>
         </w:tc>
       </w:tr>
@@ -3197,11 +3261,13 @@
               <w:jc w:val="center"/>
               <w:cnfStyle w:val="000000000000" w:firstRow="0" w:lastRow="0" w:firstColumn="0" w:lastColumn="0" w:oddVBand="0" w:evenVBand="0" w:oddHBand="0" w:evenHBand="0" w:firstRowFirstColumn="0" w:firstRowLastColumn="0" w:lastRowFirstColumn="0" w:lastRowLastColumn="0"/>
               <w:rPr>
-                <w:color w:val="5B9BD5" w:themeColor="accent1"/>
-              </w:rPr>
-            </w:pPr>
-            <w:r>
-              <w:rPr>
+                <w:strike/>
+                <w:color w:val="5B9BD5" w:themeColor="accent1"/>
+              </w:rPr>
+            </w:pPr>
+            <w:r>
+              <w:rPr>
+                <w:strike/>
                 <w:color w:val="5B9BD5" w:themeColor="accent1"/>
               </w:rPr>
               <w:t>Splashscreen</w:t>
@@ -3222,11 +3288,20 @@
               <w:jc w:val="center"/>
               <w:cnfStyle w:val="000000000000" w:firstRow="0" w:lastRow="0" w:firstColumn="0" w:lastColumn="0" w:oddVBand="0" w:evenVBand="0" w:oddHBand="0" w:evenHBand="0" w:firstRowFirstColumn="0" w:firstRowLastColumn="0" w:lastRowFirstColumn="0" w:lastRowLastColumn="0"/>
               <w:rPr>
-                <w:color w:val="5B9BD5" w:themeColor="accent1"/>
-              </w:rPr>
-            </w:pPr>
-            <w:r>
-              <w:rPr>
+                <w:strike/>
+                <w:color w:val="5B9BD5" w:themeColor="accent1"/>
+              </w:rPr>
+            </w:pPr>
+            <w:r>
+              <w:rPr>
+                <w:strike/>
+                <w:color w:val="5B9BD5" w:themeColor="accent1"/>
+              </w:rPr>
+              <w:t>10</w:t>
+            </w:r>
+            <w:r>
+              <w:rPr>
+                <w:strike/>
                 <w:color w:val="5B9BD5" w:themeColor="accent1"/>
               </w:rPr>
               <w:t>0</w:t>
@@ -3247,11 +3322,13 @@
               <w:jc w:val="center"/>
               <w:cnfStyle w:val="000000000000" w:firstRow="0" w:lastRow="0" w:firstColumn="0" w:lastColumn="0" w:oddVBand="0" w:evenVBand="0" w:oddHBand="0" w:evenHBand="0" w:firstRowFirstColumn="0" w:firstRowLastColumn="0" w:lastRowFirstColumn="0" w:lastRowLastColumn="0"/>
               <w:rPr>
-                <w:color w:val="5B9BD5" w:themeColor="accent1"/>
-              </w:rPr>
-            </w:pPr>
-            <w:r>
-              <w:rPr>
+                <w:strike/>
+                <w:color w:val="5B9BD5" w:themeColor="accent1"/>
+              </w:rPr>
+            </w:pPr>
+            <w:r>
+              <w:rPr>
+                <w:strike/>
                 <w:color w:val="5B9BD5" w:themeColor="accent1"/>
               </w:rPr>
               <w:t>0</w:t>
@@ -3271,11 +3348,13 @@
             <w:pPr>
               <w:cnfStyle w:val="000000000000" w:firstRow="0" w:lastRow="0" w:firstColumn="0" w:lastColumn="0" w:oddVBand="0" w:evenVBand="0" w:oddHBand="0" w:evenHBand="0" w:firstRowFirstColumn="0" w:firstRowLastColumn="0" w:lastRowFirstColumn="0" w:lastRowLastColumn="0"/>
               <w:rPr>
-                <w:color w:val="5B9BD5" w:themeColor="accent1"/>
-              </w:rPr>
-            </w:pPr>
-            <w:r>
-              <w:rPr>
+                <w:strike/>
+                <w:color w:val="5B9BD5" w:themeColor="accent1"/>
+              </w:rPr>
+            </w:pPr>
+            <w:r>
+              <w:rPr>
+                <w:strike/>
                 <w:color w:val="5B9BD5" w:themeColor="accent1"/>
               </w:rPr>
               <w:t>Außerhalb des bildschirms</w:t>
@@ -3295,11 +3374,13 @@
             <w:pPr>
               <w:cnfStyle w:val="000000000000" w:firstRow="0" w:lastRow="0" w:firstColumn="0" w:lastColumn="0" w:oddVBand="0" w:evenVBand="0" w:oddHBand="0" w:evenHBand="0" w:firstRowFirstColumn="0" w:firstRowLastColumn="0" w:lastRowFirstColumn="0" w:lastRowLastColumn="0"/>
               <w:rPr>
-                <w:color w:val="5B9BD5" w:themeColor="accent1"/>
-              </w:rPr>
-            </w:pPr>
-            <w:r>
-              <w:rPr>
+                <w:strike/>
+                <w:color w:val="5B9BD5" w:themeColor="accent1"/>
+              </w:rPr>
+            </w:pPr>
+            <w:r>
+              <w:rPr>
+                <w:strike/>
                 <w:color w:val="5B9BD5" w:themeColor="accent1"/>
               </w:rPr>
               <w:t>Mne-x version checken</w:t>
@@ -3318,13 +3399,19 @@
           </w:tcPr>
           <w:p>
             <w:pPr>
-              <w:jc w:val="center"/>
-              <w:cnfStyle w:val="000000000000" w:firstRow="0" w:lastRow="0" w:firstColumn="0" w:lastColumn="0" w:oddVBand="0" w:evenVBand="0" w:oddHBand="0" w:evenHBand="0" w:firstRowFirstColumn="0" w:firstRowLastColumn="0" w:lastRowFirstColumn="0" w:lastRowLastColumn="0"/>
-              <w:rPr>
-                <w:strike/>
-                <w:color w:val="5B9BD5" w:themeColor="accent1"/>
-              </w:rPr>
-            </w:pPr>
+              <w:cnfStyle w:val="000000000000" w:firstRow="0" w:lastRow="0" w:firstColumn="0" w:lastColumn="0" w:oddVBand="0" w:evenVBand="0" w:oddHBand="0" w:evenHBand="0" w:firstRowFirstColumn="0" w:firstRowLastColumn="0" w:lastRowFirstColumn="0" w:lastRowLastColumn="0"/>
+              <w:rPr>
+                <w:strike/>
+                <w:color w:val="5B9BD5" w:themeColor="accent1"/>
+              </w:rPr>
+            </w:pPr>
+            <w:r>
+              <w:rPr>
+                <w:strike/>
+                <w:color w:val="5B9BD5" w:themeColor="accent1"/>
+              </w:rPr>
+              <w:t>Wird nicht mehr gemoved sondern mittels show() immer im zentrum angezeigt</w:t>
+            </w:r>
           </w:p>
         </w:tc>
       </w:tr>
@@ -3371,11 +3458,13 @@
               <w:jc w:val="center"/>
               <w:cnfStyle w:val="000000100000" w:firstRow="0" w:lastRow="0" w:firstColumn="0" w:lastColumn="0" w:oddVBand="0" w:evenVBand="0" w:oddHBand="1" w:evenHBand="0" w:firstRowFirstColumn="0" w:firstRowLastColumn="0" w:lastRowFirstColumn="0" w:lastRowLastColumn="0"/>
               <w:rPr>
-                <w:color w:val="5B9BD5" w:themeColor="accent1"/>
-              </w:rPr>
-            </w:pPr>
-            <w:r>
-              <w:rPr>
+                <w:strike/>
+                <w:color w:val="5B9BD5" w:themeColor="accent1"/>
+              </w:rPr>
+            </w:pPr>
+            <w:r>
+              <w:rPr>
+                <w:strike/>
                 <w:color w:val="5B9BD5" w:themeColor="accent1"/>
               </w:rPr>
               <w:t>Main Window</w:t>
@@ -3396,14 +3485,16 @@
               <w:jc w:val="center"/>
               <w:cnfStyle w:val="000000100000" w:firstRow="0" w:lastRow="0" w:firstColumn="0" w:lastColumn="0" w:oddVBand="0" w:evenVBand="0" w:oddHBand="1" w:evenHBand="0" w:firstRowFirstColumn="0" w:firstRowLastColumn="0" w:lastRowFirstColumn="0" w:lastRowLastColumn="0"/>
               <w:rPr>
-                <w:color w:val="5B9BD5" w:themeColor="accent1"/>
-              </w:rPr>
-            </w:pPr>
-            <w:r>
-              <w:rPr>
-                <w:color w:val="5B9BD5" w:themeColor="accent1"/>
-              </w:rPr>
-              <w:t>0</w:t>
+                <w:strike/>
+                <w:color w:val="5B9BD5" w:themeColor="accent1"/>
+              </w:rPr>
+            </w:pPr>
+            <w:r>
+              <w:rPr>
+                <w:strike/>
+                <w:color w:val="5B9BD5" w:themeColor="accent1"/>
+              </w:rPr>
+              <w:t>100</w:t>
             </w:r>
           </w:p>
         </w:tc>
@@ -3421,11 +3512,13 @@
               <w:jc w:val="center"/>
               <w:cnfStyle w:val="000000100000" w:firstRow="0" w:lastRow="0" w:firstColumn="0" w:lastColumn="0" w:oddVBand="0" w:evenVBand="0" w:oddHBand="1" w:evenHBand="0" w:firstRowFirstColumn="0" w:firstRowLastColumn="0" w:lastRowFirstColumn="0" w:lastRowLastColumn="0"/>
               <w:rPr>
-                <w:color w:val="5B9BD5" w:themeColor="accent1"/>
-              </w:rPr>
-            </w:pPr>
-            <w:r>
-              <w:rPr>
+                <w:strike/>
+                <w:color w:val="5B9BD5" w:themeColor="accent1"/>
+              </w:rPr>
+            </w:pPr>
+            <w:r>
+              <w:rPr>
+                <w:strike/>
                 <w:color w:val="5B9BD5" w:themeColor="accent1"/>
               </w:rPr>
               <w:t>++</w:t>
@@ -3445,14 +3538,16 @@
             <w:pPr>
               <w:cnfStyle w:val="000000100000" w:firstRow="0" w:lastRow="0" w:firstColumn="0" w:lastColumn="0" w:oddVBand="0" w:evenVBand="0" w:oddHBand="1" w:evenHBand="0" w:firstRowFirstColumn="0" w:firstRowLastColumn="0" w:lastRowFirstColumn="0" w:lastRowLastColumn="0"/>
               <w:rPr>
-                <w:color w:val="5B9BD5" w:themeColor="accent1"/>
-              </w:rPr>
-            </w:pPr>
-            <w:r>
-              <w:rPr>
-                <w:color w:val="5B9BD5" w:themeColor="accent1"/>
-              </w:rPr>
-              <w:t>Data window alscentral widget und nicht als dock widget</w:t>
+                <w:strike/>
+                <w:color w:val="5B9BD5" w:themeColor="accent1"/>
+              </w:rPr>
+            </w:pPr>
+            <w:r>
+              <w:rPr>
+                <w:strike/>
+                <w:color w:val="5B9BD5" w:themeColor="accent1"/>
+              </w:rPr>
+              <w:t>Data window alsc entral widget und nicht als dock widget</w:t>
             </w:r>
           </w:p>
         </w:tc>
@@ -3469,17 +3564,17 @@
             <w:pPr>
               <w:cnfStyle w:val="000000100000" w:firstRow="0" w:lastRow="0" w:firstColumn="0" w:lastColumn="0" w:oddVBand="0" w:evenVBand="0" w:oddHBand="1" w:evenHBand="0" w:firstRowFirstColumn="0" w:firstRowLastColumn="0" w:lastRowFirstColumn="0" w:lastRowLastColumn="0"/>
               <w:rPr>
-                <w:color w:val="5B9BD5" w:themeColor="accent1"/>
-              </w:rPr>
-            </w:pPr>
-            <w:r>
-              <w:rPr>
+                <w:strike/>
+                <w:color w:val="5B9BD5" w:themeColor="accent1"/>
+              </w:rPr>
+            </w:pPr>
+            <w:r>
+              <w:rPr>
+                <w:strike/>
                 <w:color w:val="5B9BD5" w:themeColor="accent1"/>
               </w:rPr>
               <w:t>Löst auch resizing problem</w:t>
             </w:r>
-            <w:bookmarkStart w:id="0" w:name="_GoBack"/>
-            <w:bookmarkEnd w:id="0"/>
           </w:p>
         </w:tc>
         <w:tc>
@@ -3507,7 +3602,7 @@
       <w:tr>
         <w:trPr>
           <w:cantSplit/>
-          <w:trHeight w:val="287"/>
+          <w:trHeight w:val="325"/>
         </w:trPr>
         <w:tc>
           <w:tcPr>
@@ -3516,6 +3611,452 @@
             <w:vMerge/>
             <w:tcBorders>
               <w:left w:val="double" w:sz="12" w:space="0" w:color="5B9BD5" w:themeColor="accent1"/>
+              <w:right w:val="double" w:sz="12" w:space="0" w:color="5B9BD5" w:themeColor="accent1"/>
+            </w:tcBorders>
+            <w:textDirection w:val="tbRl"/>
+            <w:vAlign w:val="center"/>
+          </w:tcPr>
+          <w:p>
+            <w:pPr>
+              <w:ind w:left="113" w:right="113"/>
+              <w:jc w:val="center"/>
+              <w:rPr>
+                <w:color w:val="5B9BD5" w:themeColor="accent1"/>
+              </w:rPr>
+            </w:pPr>
+          </w:p>
+        </w:tc>
+        <w:tc>
+          <w:tcPr>
+            <w:tcW w:w="1646" w:type="dxa"/>
+            <w:tcBorders>
+              <w:top w:val="single" w:sz="4" w:space="0" w:color="5B9BD5" w:themeColor="accent1"/>
+              <w:left w:val="double" w:sz="12" w:space="0" w:color="5B9BD5" w:themeColor="accent1"/>
+              <w:bottom w:val="single" w:sz="4" w:space="0" w:color="5B9BD5" w:themeColor="accent1"/>
+            </w:tcBorders>
+            <w:vAlign w:val="center"/>
+          </w:tcPr>
+          <w:p>
+            <w:pPr>
+              <w:jc w:val="center"/>
+              <w:cnfStyle w:val="000000000000" w:firstRow="0" w:lastRow="0" w:firstColumn="0" w:lastColumn="0" w:oddVBand="0" w:evenVBand="0" w:oddHBand="0" w:evenHBand="0" w:firstRowFirstColumn="0" w:firstRowLastColumn="0" w:lastRowFirstColumn="0" w:lastRowLastColumn="0"/>
+              <w:rPr>
+                <w:strike/>
+                <w:color w:val="5B9BD5" w:themeColor="accent1"/>
+              </w:rPr>
+            </w:pPr>
+          </w:p>
+        </w:tc>
+        <w:tc>
+          <w:tcPr>
+            <w:tcW w:w="947" w:type="dxa"/>
+            <w:tcBorders>
+              <w:top w:val="single" w:sz="4" w:space="0" w:color="5B9BD5" w:themeColor="accent1"/>
+              <w:bottom w:val="single" w:sz="4" w:space="0" w:color="5B9BD5" w:themeColor="accent1"/>
+            </w:tcBorders>
+            <w:vAlign w:val="center"/>
+          </w:tcPr>
+          <w:p>
+            <w:pPr>
+              <w:jc w:val="center"/>
+              <w:cnfStyle w:val="000000000000" w:firstRow="0" w:lastRow="0" w:firstColumn="0" w:lastColumn="0" w:oddVBand="0" w:evenVBand="0" w:oddHBand="0" w:evenHBand="0" w:firstRowFirstColumn="0" w:firstRowLastColumn="0" w:lastRowFirstColumn="0" w:lastRowLastColumn="0"/>
+              <w:rPr>
+                <w:strike/>
+                <w:color w:val="5B9BD5" w:themeColor="accent1"/>
+              </w:rPr>
+            </w:pPr>
+          </w:p>
+        </w:tc>
+        <w:tc>
+          <w:tcPr>
+            <w:tcW w:w="1087" w:type="dxa"/>
+            <w:tcBorders>
+              <w:top w:val="single" w:sz="4" w:space="0" w:color="5B9BD5" w:themeColor="accent1"/>
+              <w:bottom w:val="single" w:sz="4" w:space="0" w:color="5B9BD5" w:themeColor="accent1"/>
+            </w:tcBorders>
+            <w:vAlign w:val="center"/>
+          </w:tcPr>
+          <w:p>
+            <w:pPr>
+              <w:jc w:val="center"/>
+              <w:cnfStyle w:val="000000000000" w:firstRow="0" w:lastRow="0" w:firstColumn="0" w:lastColumn="0" w:oddVBand="0" w:evenVBand="0" w:oddHBand="0" w:evenHBand="0" w:firstRowFirstColumn="0" w:firstRowLastColumn="0" w:lastRowFirstColumn="0" w:lastRowLastColumn="0"/>
+              <w:rPr>
+                <w:strike/>
+                <w:color w:val="5B9BD5" w:themeColor="accent1"/>
+              </w:rPr>
+            </w:pPr>
+          </w:p>
+        </w:tc>
+        <w:tc>
+          <w:tcPr>
+            <w:tcW w:w="2994" w:type="dxa"/>
+            <w:tcBorders>
+              <w:top w:val="single" w:sz="4" w:space="0" w:color="5B9BD5" w:themeColor="accent1"/>
+              <w:bottom w:val="single" w:sz="4" w:space="0" w:color="5B9BD5" w:themeColor="accent1"/>
+            </w:tcBorders>
+            <w:vAlign w:val="center"/>
+          </w:tcPr>
+          <w:p>
+            <w:pPr>
+              <w:cnfStyle w:val="000000000000" w:firstRow="0" w:lastRow="0" w:firstColumn="0" w:lastColumn="0" w:oddVBand="0" w:evenVBand="0" w:oddHBand="0" w:evenHBand="0" w:firstRowFirstColumn="0" w:firstRowLastColumn="0" w:lastRowFirstColumn="0" w:lastRowLastColumn="0"/>
+              <w:rPr>
+                <w:strike/>
+                <w:color w:val="5B9BD5" w:themeColor="accent1"/>
+              </w:rPr>
+            </w:pPr>
+          </w:p>
+        </w:tc>
+        <w:tc>
+          <w:tcPr>
+            <w:tcW w:w="3585" w:type="dxa"/>
+            <w:tcBorders>
+              <w:top w:val="single" w:sz="4" w:space="0" w:color="5B9BD5" w:themeColor="accent1"/>
+              <w:bottom w:val="single" w:sz="4" w:space="0" w:color="5B9BD5" w:themeColor="accent1"/>
+            </w:tcBorders>
+            <w:vAlign w:val="center"/>
+          </w:tcPr>
+          <w:p>
+            <w:pPr>
+              <w:cnfStyle w:val="000000000000" w:firstRow="0" w:lastRow="0" w:firstColumn="0" w:lastColumn="0" w:oddVBand="0" w:evenVBand="0" w:oddHBand="0" w:evenHBand="0" w:firstRowFirstColumn="0" w:firstRowLastColumn="0" w:lastRowFirstColumn="0" w:lastRowLastColumn="0"/>
+              <w:rPr>
+                <w:strike/>
+                <w:color w:val="5B9BD5" w:themeColor="accent1"/>
+              </w:rPr>
+            </w:pPr>
+          </w:p>
+        </w:tc>
+        <w:tc>
+          <w:tcPr>
+            <w:tcW w:w="3520" w:type="dxa"/>
+            <w:tcBorders>
+              <w:top w:val="single" w:sz="4" w:space="0" w:color="5B9BD5" w:themeColor="accent1"/>
+              <w:bottom w:val="single" w:sz="4" w:space="0" w:color="5B9BD5" w:themeColor="accent1"/>
+              <w:right w:val="double" w:sz="12" w:space="0" w:color="5B9BD5" w:themeColor="accent1"/>
+            </w:tcBorders>
+            <w:vAlign w:val="center"/>
+          </w:tcPr>
+          <w:p>
+            <w:pPr>
+              <w:jc w:val="center"/>
+              <w:cnfStyle w:val="000000000000" w:firstRow="0" w:lastRow="0" w:firstColumn="0" w:lastColumn="0" w:oddVBand="0" w:evenVBand="0" w:oddHBand="0" w:evenHBand="0" w:firstRowFirstColumn="0" w:firstRowLastColumn="0" w:lastRowFirstColumn="0" w:lastRowLastColumn="0"/>
+              <w:rPr>
+                <w:strike/>
+                <w:color w:val="5B9BD5" w:themeColor="accent1"/>
+              </w:rPr>
+            </w:pPr>
+          </w:p>
+        </w:tc>
+      </w:tr>
+      <w:tr>
+        <w:trPr>
+          <w:cnfStyle w:val="000000100000" w:firstRow="0" w:lastRow="0" w:firstColumn="0" w:lastColumn="0" w:oddVBand="0" w:evenVBand="0" w:oddHBand="1" w:evenHBand="0" w:firstRowFirstColumn="0" w:firstRowLastColumn="0" w:lastRowFirstColumn="0" w:lastRowLastColumn="0"/>
+          <w:cantSplit/>
+          <w:trHeight w:val="325"/>
+        </w:trPr>
+        <w:tc>
+          <w:tcPr>
+            <w:cnfStyle w:val="001000000000" w:firstRow="0" w:lastRow="0" w:firstColumn="1" w:lastColumn="0" w:oddVBand="0" w:evenVBand="0" w:oddHBand="0" w:evenHBand="0" w:firstRowFirstColumn="0" w:firstRowLastColumn="0" w:lastRowFirstColumn="0" w:lastRowLastColumn="0"/>
+            <w:tcW w:w="806" w:type="dxa"/>
+            <w:vMerge/>
+            <w:tcBorders>
+              <w:left w:val="double" w:sz="12" w:space="0" w:color="5B9BD5" w:themeColor="accent1"/>
+              <w:right w:val="double" w:sz="12" w:space="0" w:color="5B9BD5" w:themeColor="accent1"/>
+            </w:tcBorders>
+            <w:textDirection w:val="tbRl"/>
+            <w:vAlign w:val="center"/>
+          </w:tcPr>
+          <w:p>
+            <w:pPr>
+              <w:ind w:left="113" w:right="113"/>
+              <w:jc w:val="center"/>
+              <w:rPr>
+                <w:color w:val="5B9BD5" w:themeColor="accent1"/>
+              </w:rPr>
+            </w:pPr>
+          </w:p>
+        </w:tc>
+        <w:tc>
+          <w:tcPr>
+            <w:tcW w:w="1646" w:type="dxa"/>
+            <w:tcBorders>
+              <w:top w:val="single" w:sz="4" w:space="0" w:color="5B9BD5" w:themeColor="accent1"/>
+              <w:left w:val="double" w:sz="12" w:space="0" w:color="5B9BD5" w:themeColor="accent1"/>
+              <w:bottom w:val="single" w:sz="4" w:space="0" w:color="5B9BD5" w:themeColor="accent1"/>
+            </w:tcBorders>
+            <w:vAlign w:val="center"/>
+          </w:tcPr>
+          <w:p>
+            <w:pPr>
+              <w:jc w:val="center"/>
+              <w:cnfStyle w:val="000000100000" w:firstRow="0" w:lastRow="0" w:firstColumn="0" w:lastColumn="0" w:oddVBand="0" w:evenVBand="0" w:oddHBand="1" w:evenHBand="0" w:firstRowFirstColumn="0" w:firstRowLastColumn="0" w:lastRowFirstColumn="0" w:lastRowLastColumn="0"/>
+              <w:rPr>
+                <w:strike/>
+                <w:color w:val="5B9BD5" w:themeColor="accent1"/>
+              </w:rPr>
+            </w:pPr>
+          </w:p>
+        </w:tc>
+        <w:tc>
+          <w:tcPr>
+            <w:tcW w:w="947" w:type="dxa"/>
+            <w:tcBorders>
+              <w:top w:val="single" w:sz="4" w:space="0" w:color="5B9BD5" w:themeColor="accent1"/>
+              <w:bottom w:val="single" w:sz="4" w:space="0" w:color="5B9BD5" w:themeColor="accent1"/>
+            </w:tcBorders>
+            <w:vAlign w:val="center"/>
+          </w:tcPr>
+          <w:p>
+            <w:pPr>
+              <w:jc w:val="center"/>
+              <w:cnfStyle w:val="000000100000" w:firstRow="0" w:lastRow="0" w:firstColumn="0" w:lastColumn="0" w:oddVBand="0" w:evenVBand="0" w:oddHBand="1" w:evenHBand="0" w:firstRowFirstColumn="0" w:firstRowLastColumn="0" w:lastRowFirstColumn="0" w:lastRowLastColumn="0"/>
+              <w:rPr>
+                <w:strike/>
+                <w:color w:val="5B9BD5" w:themeColor="accent1"/>
+              </w:rPr>
+            </w:pPr>
+          </w:p>
+        </w:tc>
+        <w:tc>
+          <w:tcPr>
+            <w:tcW w:w="1087" w:type="dxa"/>
+            <w:tcBorders>
+              <w:top w:val="single" w:sz="4" w:space="0" w:color="5B9BD5" w:themeColor="accent1"/>
+              <w:bottom w:val="single" w:sz="4" w:space="0" w:color="5B9BD5" w:themeColor="accent1"/>
+            </w:tcBorders>
+            <w:vAlign w:val="center"/>
+          </w:tcPr>
+          <w:p>
+            <w:pPr>
+              <w:jc w:val="center"/>
+              <w:cnfStyle w:val="000000100000" w:firstRow="0" w:lastRow="0" w:firstColumn="0" w:lastColumn="0" w:oddVBand="0" w:evenVBand="0" w:oddHBand="1" w:evenHBand="0" w:firstRowFirstColumn="0" w:firstRowLastColumn="0" w:lastRowFirstColumn="0" w:lastRowLastColumn="0"/>
+              <w:rPr>
+                <w:strike/>
+                <w:color w:val="5B9BD5" w:themeColor="accent1"/>
+              </w:rPr>
+            </w:pPr>
+          </w:p>
+        </w:tc>
+        <w:tc>
+          <w:tcPr>
+            <w:tcW w:w="2994" w:type="dxa"/>
+            <w:tcBorders>
+              <w:top w:val="single" w:sz="4" w:space="0" w:color="5B9BD5" w:themeColor="accent1"/>
+              <w:bottom w:val="single" w:sz="4" w:space="0" w:color="5B9BD5" w:themeColor="accent1"/>
+            </w:tcBorders>
+            <w:vAlign w:val="center"/>
+          </w:tcPr>
+          <w:p>
+            <w:pPr>
+              <w:cnfStyle w:val="000000100000" w:firstRow="0" w:lastRow="0" w:firstColumn="0" w:lastColumn="0" w:oddVBand="0" w:evenVBand="0" w:oddHBand="1" w:evenHBand="0" w:firstRowFirstColumn="0" w:firstRowLastColumn="0" w:lastRowFirstColumn="0" w:lastRowLastColumn="0"/>
+              <w:rPr>
+                <w:strike/>
+                <w:color w:val="5B9BD5" w:themeColor="accent1"/>
+              </w:rPr>
+            </w:pPr>
+          </w:p>
+        </w:tc>
+        <w:tc>
+          <w:tcPr>
+            <w:tcW w:w="3585" w:type="dxa"/>
+            <w:tcBorders>
+              <w:top w:val="single" w:sz="4" w:space="0" w:color="5B9BD5" w:themeColor="accent1"/>
+              <w:bottom w:val="single" w:sz="4" w:space="0" w:color="5B9BD5" w:themeColor="accent1"/>
+            </w:tcBorders>
+            <w:vAlign w:val="center"/>
+          </w:tcPr>
+          <w:p>
+            <w:pPr>
+              <w:cnfStyle w:val="000000100000" w:firstRow="0" w:lastRow="0" w:firstColumn="0" w:lastColumn="0" w:oddVBand="0" w:evenVBand="0" w:oddHBand="1" w:evenHBand="0" w:firstRowFirstColumn="0" w:firstRowLastColumn="0" w:lastRowFirstColumn="0" w:lastRowLastColumn="0"/>
+              <w:rPr>
+                <w:strike/>
+                <w:color w:val="5B9BD5" w:themeColor="accent1"/>
+              </w:rPr>
+            </w:pPr>
+          </w:p>
+        </w:tc>
+        <w:tc>
+          <w:tcPr>
+            <w:tcW w:w="3520" w:type="dxa"/>
+            <w:tcBorders>
+              <w:top w:val="single" w:sz="4" w:space="0" w:color="5B9BD5" w:themeColor="accent1"/>
+              <w:bottom w:val="single" w:sz="4" w:space="0" w:color="5B9BD5" w:themeColor="accent1"/>
+              <w:right w:val="double" w:sz="12" w:space="0" w:color="5B9BD5" w:themeColor="accent1"/>
+            </w:tcBorders>
+            <w:vAlign w:val="center"/>
+          </w:tcPr>
+          <w:p>
+            <w:pPr>
+              <w:jc w:val="center"/>
+              <w:cnfStyle w:val="000000100000" w:firstRow="0" w:lastRow="0" w:firstColumn="0" w:lastColumn="0" w:oddVBand="0" w:evenVBand="0" w:oddHBand="1" w:evenHBand="0" w:firstRowFirstColumn="0" w:firstRowLastColumn="0" w:lastRowFirstColumn="0" w:lastRowLastColumn="0"/>
+              <w:rPr>
+                <w:strike/>
+                <w:color w:val="5B9BD5" w:themeColor="accent1"/>
+              </w:rPr>
+            </w:pPr>
+          </w:p>
+        </w:tc>
+      </w:tr>
+      <w:tr>
+        <w:trPr>
+          <w:cantSplit/>
+          <w:trHeight w:val="325"/>
+        </w:trPr>
+        <w:tc>
+          <w:tcPr>
+            <w:cnfStyle w:val="001000000000" w:firstRow="0" w:lastRow="0" w:firstColumn="1" w:lastColumn="0" w:oddVBand="0" w:evenVBand="0" w:oddHBand="0" w:evenHBand="0" w:firstRowFirstColumn="0" w:firstRowLastColumn="0" w:lastRowFirstColumn="0" w:lastRowLastColumn="0"/>
+            <w:tcW w:w="806" w:type="dxa"/>
+            <w:vMerge/>
+            <w:tcBorders>
+              <w:left w:val="double" w:sz="12" w:space="0" w:color="5B9BD5" w:themeColor="accent1"/>
+              <w:right w:val="double" w:sz="12" w:space="0" w:color="5B9BD5" w:themeColor="accent1"/>
+            </w:tcBorders>
+            <w:textDirection w:val="tbRl"/>
+            <w:vAlign w:val="center"/>
+          </w:tcPr>
+          <w:p>
+            <w:pPr>
+              <w:ind w:left="113" w:right="113"/>
+              <w:jc w:val="center"/>
+              <w:rPr>
+                <w:color w:val="5B9BD5" w:themeColor="accent1"/>
+              </w:rPr>
+            </w:pPr>
+          </w:p>
+        </w:tc>
+        <w:tc>
+          <w:tcPr>
+            <w:tcW w:w="1646" w:type="dxa"/>
+            <w:tcBorders>
+              <w:top w:val="single" w:sz="4" w:space="0" w:color="5B9BD5" w:themeColor="accent1"/>
+              <w:left w:val="double" w:sz="12" w:space="0" w:color="5B9BD5" w:themeColor="accent1"/>
+              <w:bottom w:val="single" w:sz="4" w:space="0" w:color="5B9BD5" w:themeColor="accent1"/>
+            </w:tcBorders>
+            <w:vAlign w:val="center"/>
+          </w:tcPr>
+          <w:p>
+            <w:pPr>
+              <w:jc w:val="center"/>
+              <w:cnfStyle w:val="000000000000" w:firstRow="0" w:lastRow="0" w:firstColumn="0" w:lastColumn="0" w:oddVBand="0" w:evenVBand="0" w:oddHBand="0" w:evenHBand="0" w:firstRowFirstColumn="0" w:firstRowLastColumn="0" w:lastRowFirstColumn="0" w:lastRowLastColumn="0"/>
+              <w:rPr>
+                <w:strike/>
+                <w:color w:val="5B9BD5" w:themeColor="accent1"/>
+              </w:rPr>
+            </w:pPr>
+          </w:p>
+        </w:tc>
+        <w:tc>
+          <w:tcPr>
+            <w:tcW w:w="947" w:type="dxa"/>
+            <w:tcBorders>
+              <w:top w:val="single" w:sz="4" w:space="0" w:color="5B9BD5" w:themeColor="accent1"/>
+              <w:bottom w:val="single" w:sz="4" w:space="0" w:color="5B9BD5" w:themeColor="accent1"/>
+            </w:tcBorders>
+            <w:vAlign w:val="center"/>
+          </w:tcPr>
+          <w:p>
+            <w:pPr>
+              <w:jc w:val="center"/>
+              <w:cnfStyle w:val="000000000000" w:firstRow="0" w:lastRow="0" w:firstColumn="0" w:lastColumn="0" w:oddVBand="0" w:evenVBand="0" w:oddHBand="0" w:evenHBand="0" w:firstRowFirstColumn="0" w:firstRowLastColumn="0" w:lastRowFirstColumn="0" w:lastRowLastColumn="0"/>
+              <w:rPr>
+                <w:strike/>
+                <w:color w:val="5B9BD5" w:themeColor="accent1"/>
+              </w:rPr>
+            </w:pPr>
+          </w:p>
+        </w:tc>
+        <w:tc>
+          <w:tcPr>
+            <w:tcW w:w="1087" w:type="dxa"/>
+            <w:tcBorders>
+              <w:top w:val="single" w:sz="4" w:space="0" w:color="5B9BD5" w:themeColor="accent1"/>
+              <w:bottom w:val="single" w:sz="4" w:space="0" w:color="5B9BD5" w:themeColor="accent1"/>
+            </w:tcBorders>
+            <w:vAlign w:val="center"/>
+          </w:tcPr>
+          <w:p>
+            <w:pPr>
+              <w:jc w:val="center"/>
+              <w:cnfStyle w:val="000000000000" w:firstRow="0" w:lastRow="0" w:firstColumn="0" w:lastColumn="0" w:oddVBand="0" w:evenVBand="0" w:oddHBand="0" w:evenHBand="0" w:firstRowFirstColumn="0" w:firstRowLastColumn="0" w:lastRowFirstColumn="0" w:lastRowLastColumn="0"/>
+              <w:rPr>
+                <w:strike/>
+                <w:color w:val="5B9BD5" w:themeColor="accent1"/>
+              </w:rPr>
+            </w:pPr>
+          </w:p>
+        </w:tc>
+        <w:tc>
+          <w:tcPr>
+            <w:tcW w:w="2994" w:type="dxa"/>
+            <w:tcBorders>
+              <w:top w:val="single" w:sz="4" w:space="0" w:color="5B9BD5" w:themeColor="accent1"/>
+              <w:bottom w:val="single" w:sz="4" w:space="0" w:color="5B9BD5" w:themeColor="accent1"/>
+            </w:tcBorders>
+            <w:vAlign w:val="center"/>
+          </w:tcPr>
+          <w:p>
+            <w:pPr>
+              <w:cnfStyle w:val="000000000000" w:firstRow="0" w:lastRow="0" w:firstColumn="0" w:lastColumn="0" w:oddVBand="0" w:evenVBand="0" w:oddHBand="0" w:evenHBand="0" w:firstRowFirstColumn="0" w:firstRowLastColumn="0" w:lastRowFirstColumn="0" w:lastRowLastColumn="0"/>
+              <w:rPr>
+                <w:strike/>
+                <w:color w:val="5B9BD5" w:themeColor="accent1"/>
+              </w:rPr>
+            </w:pPr>
+          </w:p>
+        </w:tc>
+        <w:tc>
+          <w:tcPr>
+            <w:tcW w:w="3585" w:type="dxa"/>
+            <w:tcBorders>
+              <w:top w:val="single" w:sz="4" w:space="0" w:color="5B9BD5" w:themeColor="accent1"/>
+              <w:bottom w:val="single" w:sz="4" w:space="0" w:color="5B9BD5" w:themeColor="accent1"/>
+            </w:tcBorders>
+            <w:vAlign w:val="center"/>
+          </w:tcPr>
+          <w:p>
+            <w:pPr>
+              <w:cnfStyle w:val="000000000000" w:firstRow="0" w:lastRow="0" w:firstColumn="0" w:lastColumn="0" w:oddVBand="0" w:evenVBand="0" w:oddHBand="0" w:evenHBand="0" w:firstRowFirstColumn="0" w:firstRowLastColumn="0" w:lastRowFirstColumn="0" w:lastRowLastColumn="0"/>
+              <w:rPr>
+                <w:strike/>
+                <w:color w:val="5B9BD5" w:themeColor="accent1"/>
+              </w:rPr>
+            </w:pPr>
+          </w:p>
+        </w:tc>
+        <w:tc>
+          <w:tcPr>
+            <w:tcW w:w="3520" w:type="dxa"/>
+            <w:tcBorders>
+              <w:top w:val="single" w:sz="4" w:space="0" w:color="5B9BD5" w:themeColor="accent1"/>
+              <w:bottom w:val="single" w:sz="4" w:space="0" w:color="5B9BD5" w:themeColor="accent1"/>
+              <w:right w:val="double" w:sz="12" w:space="0" w:color="5B9BD5" w:themeColor="accent1"/>
+            </w:tcBorders>
+            <w:vAlign w:val="center"/>
+          </w:tcPr>
+          <w:p>
+            <w:pPr>
+              <w:jc w:val="center"/>
+              <w:cnfStyle w:val="000000000000" w:firstRow="0" w:lastRow="0" w:firstColumn="0" w:lastColumn="0" w:oddVBand="0" w:evenVBand="0" w:oddHBand="0" w:evenHBand="0" w:firstRowFirstColumn="0" w:firstRowLastColumn="0" w:lastRowFirstColumn="0" w:lastRowLastColumn="0"/>
+              <w:rPr>
+                <w:strike/>
+                <w:color w:val="5B9BD5" w:themeColor="accent1"/>
+              </w:rPr>
+            </w:pPr>
+          </w:p>
+        </w:tc>
+      </w:tr>
+      <w:tr>
+        <w:trPr>
+          <w:cnfStyle w:val="000000100000" w:firstRow="0" w:lastRow="0" w:firstColumn="0" w:lastColumn="0" w:oddVBand="0" w:evenVBand="0" w:oddHBand="1" w:evenHBand="0" w:firstRowFirstColumn="0" w:firstRowLastColumn="0" w:lastRowFirstColumn="0" w:lastRowLastColumn="0"/>
+          <w:cantSplit/>
+          <w:trHeight w:val="287"/>
+        </w:trPr>
+        <w:tc>
+          <w:tcPr>
+            <w:cnfStyle w:val="001000000000" w:firstRow="0" w:lastRow="0" w:firstColumn="1" w:lastColumn="0" w:oddVBand="0" w:evenVBand="0" w:oddHBand="0" w:evenHBand="0" w:firstRowFirstColumn="0" w:firstRowLastColumn="0" w:lastRowFirstColumn="0" w:lastRowLastColumn="0"/>
+            <w:tcW w:w="806" w:type="dxa"/>
+            <w:vMerge/>
+            <w:tcBorders>
+              <w:left w:val="double" w:sz="12" w:space="0" w:color="5B9BD5" w:themeColor="accent1"/>
               <w:bottom w:val="double" w:sz="12" w:space="0" w:color="5B9BD5" w:themeColor="accent1"/>
               <w:right w:val="double" w:sz="12" w:space="0" w:color="5B9BD5" w:themeColor="accent1"/>
             </w:tcBorders>
@@ -3545,7 +4086,7 @@
           <w:p>
             <w:pPr>
               <w:jc w:val="center"/>
-              <w:cnfStyle w:val="000000000000" w:firstRow="0" w:lastRow="0" w:firstColumn="0" w:lastColumn="0" w:oddVBand="0" w:evenVBand="0" w:oddHBand="0" w:evenHBand="0" w:firstRowFirstColumn="0" w:firstRowLastColumn="0" w:lastRowFirstColumn="0" w:lastRowLastColumn="0"/>
+              <w:cnfStyle w:val="000000100000" w:firstRow="0" w:lastRow="0" w:firstColumn="0" w:lastColumn="0" w:oddVBand="0" w:evenVBand="0" w:oddHBand="1" w:evenHBand="0" w:firstRowFirstColumn="0" w:firstRowLastColumn="0" w:lastRowFirstColumn="0" w:lastRowLastColumn="0"/>
               <w:rPr>
                 <w:color w:val="5B9BD5" w:themeColor="accent1"/>
               </w:rPr>
@@ -3564,7 +4105,7 @@
           <w:p>
             <w:pPr>
               <w:jc w:val="center"/>
-              <w:cnfStyle w:val="000000000000" w:firstRow="0" w:lastRow="0" w:firstColumn="0" w:lastColumn="0" w:oddVBand="0" w:evenVBand="0" w:oddHBand="0" w:evenHBand="0" w:firstRowFirstColumn="0" w:firstRowLastColumn="0" w:lastRowFirstColumn="0" w:lastRowLastColumn="0"/>
+              <w:cnfStyle w:val="000000100000" w:firstRow="0" w:lastRow="0" w:firstColumn="0" w:lastColumn="0" w:oddVBand="0" w:evenVBand="0" w:oddHBand="1" w:evenHBand="0" w:firstRowFirstColumn="0" w:firstRowLastColumn="0" w:lastRowFirstColumn="0" w:lastRowLastColumn="0"/>
               <w:rPr>
                 <w:color w:val="5B9BD5" w:themeColor="accent1"/>
               </w:rPr>
@@ -3583,7 +4124,7 @@
           <w:p>
             <w:pPr>
               <w:jc w:val="center"/>
-              <w:cnfStyle w:val="000000000000" w:firstRow="0" w:lastRow="0" w:firstColumn="0" w:lastColumn="0" w:oddVBand="0" w:evenVBand="0" w:oddHBand="0" w:evenHBand="0" w:firstRowFirstColumn="0" w:firstRowLastColumn="0" w:lastRowFirstColumn="0" w:lastRowLastColumn="0"/>
+              <w:cnfStyle w:val="000000100000" w:firstRow="0" w:lastRow="0" w:firstColumn="0" w:lastColumn="0" w:oddVBand="0" w:evenVBand="0" w:oddHBand="1" w:evenHBand="0" w:firstRowFirstColumn="0" w:firstRowLastColumn="0" w:lastRowFirstColumn="0" w:lastRowLastColumn="0"/>
               <w:rPr>
                 <w:color w:val="5B9BD5" w:themeColor="accent1"/>
               </w:rPr>
@@ -3601,7 +4142,7 @@
           </w:tcPr>
           <w:p>
             <w:pPr>
-              <w:cnfStyle w:val="000000000000" w:firstRow="0" w:lastRow="0" w:firstColumn="0" w:lastColumn="0" w:oddVBand="0" w:evenVBand="0" w:oddHBand="0" w:evenHBand="0" w:firstRowFirstColumn="0" w:firstRowLastColumn="0" w:lastRowFirstColumn="0" w:lastRowLastColumn="0"/>
+              <w:cnfStyle w:val="000000100000" w:firstRow="0" w:lastRow="0" w:firstColumn="0" w:lastColumn="0" w:oddVBand="0" w:evenVBand="0" w:oddHBand="1" w:evenHBand="0" w:firstRowFirstColumn="0" w:firstRowLastColumn="0" w:lastRowFirstColumn="0" w:lastRowLastColumn="0"/>
               <w:rPr>
                 <w:color w:val="5B9BD5" w:themeColor="accent1"/>
               </w:rPr>
@@ -3619,7 +4160,7 @@
           </w:tcPr>
           <w:p>
             <w:pPr>
-              <w:cnfStyle w:val="000000000000" w:firstRow="0" w:lastRow="0" w:firstColumn="0" w:lastColumn="0" w:oddVBand="0" w:evenVBand="0" w:oddHBand="0" w:evenHBand="0" w:firstRowFirstColumn="0" w:firstRowLastColumn="0" w:lastRowFirstColumn="0" w:lastRowLastColumn="0"/>
+              <w:cnfStyle w:val="000000100000" w:firstRow="0" w:lastRow="0" w:firstColumn="0" w:lastColumn="0" w:oddVBand="0" w:evenVBand="0" w:oddHBand="1" w:evenHBand="0" w:firstRowFirstColumn="0" w:firstRowLastColumn="0" w:lastRowFirstColumn="0" w:lastRowLastColumn="0"/>
               <w:rPr>
                 <w:color w:val="5B9BD5" w:themeColor="accent1"/>
               </w:rPr>
@@ -3639,8 +4180,195 @@
           <w:p>
             <w:pPr>
               <w:jc w:val="center"/>
-              <w:cnfStyle w:val="000000000000" w:firstRow="0" w:lastRow="0" w:firstColumn="0" w:lastColumn="0" w:oddVBand="0" w:evenVBand="0" w:oddHBand="0" w:evenHBand="0" w:firstRowFirstColumn="0" w:firstRowLastColumn="0" w:lastRowFirstColumn="0" w:lastRowLastColumn="0"/>
-              <w:rPr>
+              <w:cnfStyle w:val="000000100000" w:firstRow="0" w:lastRow="0" w:firstColumn="0" w:lastColumn="0" w:oddVBand="0" w:evenVBand="0" w:oddHBand="1" w:evenHBand="0" w:firstRowFirstColumn="0" w:firstRowLastColumn="0" w:lastRowFirstColumn="0" w:lastRowLastColumn="0"/>
+              <w:rPr>
+                <w:color w:val="5B9BD5" w:themeColor="accent1"/>
+              </w:rPr>
+            </w:pPr>
+          </w:p>
+        </w:tc>
+      </w:tr>
+      <w:tr>
+        <w:tc>
+          <w:tcPr>
+            <w:cnfStyle w:val="001000000000" w:firstRow="0" w:lastRow="0" w:firstColumn="1" w:lastColumn="0" w:oddVBand="0" w:evenVBand="0" w:oddHBand="0" w:evenHBand="0" w:firstRowFirstColumn="0" w:firstRowLastColumn="0" w:lastRowFirstColumn="0" w:lastRowLastColumn="0"/>
+            <w:tcW w:w="806" w:type="dxa"/>
+            <w:vMerge w:val="restart"/>
+            <w:tcBorders>
+              <w:top w:val="double" w:sz="12" w:space="0" w:color="5B9BD5" w:themeColor="accent1"/>
+              <w:left w:val="double" w:sz="12" w:space="0" w:color="5B9BD5" w:themeColor="accent1"/>
+              <w:right w:val="double" w:sz="12" w:space="0" w:color="5B9BD5" w:themeColor="accent1"/>
+            </w:tcBorders>
+            <w:textDirection w:val="btLr"/>
+            <w:vAlign w:val="center"/>
+          </w:tcPr>
+          <w:p>
+            <w:pPr>
+              <w:ind w:left="113" w:right="113"/>
+              <w:jc w:val="center"/>
+              <w:rPr>
+                <w:color w:val="5B9BD5" w:themeColor="accent1"/>
+              </w:rPr>
+            </w:pPr>
+            <w:r>
+              <w:rPr>
+                <w:color w:val="5B9BD5" w:themeColor="accent1"/>
+                <w:sz w:val="36"/>
+              </w:rPr>
+              <w:t>OTHER</w:t>
+            </w:r>
+          </w:p>
+        </w:tc>
+        <w:tc>
+          <w:tcPr>
+            <w:tcW w:w="1646" w:type="dxa"/>
+            <w:tcBorders>
+              <w:top w:val="double" w:sz="12" w:space="0" w:color="5B9BD5" w:themeColor="accent1"/>
+              <w:left w:val="double" w:sz="12" w:space="0" w:color="5B9BD5" w:themeColor="accent1"/>
+              <w:bottom w:val="single" w:sz="4" w:space="0" w:color="5B9BD5" w:themeColor="accent1"/>
+            </w:tcBorders>
+            <w:vAlign w:val="center"/>
+          </w:tcPr>
+          <w:p>
+            <w:pPr>
+              <w:jc w:val="center"/>
+              <w:cnfStyle w:val="000000000000" w:firstRow="0" w:lastRow="0" w:firstColumn="0" w:lastColumn="0" w:oddVBand="0" w:evenVBand="0" w:oddHBand="0" w:evenHBand="0" w:firstRowFirstColumn="0" w:firstRowLastColumn="0" w:lastRowFirstColumn="0" w:lastRowLastColumn="0"/>
+              <w:rPr>
+                <w:strike/>
+                <w:color w:val="5B9BD5" w:themeColor="accent1"/>
+              </w:rPr>
+            </w:pPr>
+            <w:r>
+              <w:rPr>
+                <w:strike/>
+                <w:color w:val="5B9BD5" w:themeColor="accent1"/>
+              </w:rPr>
+              <w:t>Filter window</w:t>
+            </w:r>
+          </w:p>
+        </w:tc>
+        <w:tc>
+          <w:tcPr>
+            <w:tcW w:w="947" w:type="dxa"/>
+            <w:tcBorders>
+              <w:top w:val="double" w:sz="12" w:space="0" w:color="5B9BD5" w:themeColor="accent1"/>
+              <w:bottom w:val="single" w:sz="4" w:space="0" w:color="5B9BD5" w:themeColor="accent1"/>
+            </w:tcBorders>
+            <w:vAlign w:val="center"/>
+          </w:tcPr>
+          <w:p>
+            <w:pPr>
+              <w:jc w:val="center"/>
+              <w:cnfStyle w:val="000000000000" w:firstRow="0" w:lastRow="0" w:firstColumn="0" w:lastColumn="0" w:oddVBand="0" w:evenVBand="0" w:oddHBand="0" w:evenHBand="0" w:firstRowFirstColumn="0" w:firstRowLastColumn="0" w:lastRowFirstColumn="0" w:lastRowLastColumn="0"/>
+              <w:rPr>
+                <w:strike/>
+                <w:color w:val="5B9BD5" w:themeColor="accent1"/>
+              </w:rPr>
+            </w:pPr>
+            <w:r>
+              <w:rPr>
+                <w:strike/>
+                <w:color w:val="5B9BD5" w:themeColor="accent1"/>
+              </w:rPr>
+              <w:t>10</w:t>
+            </w:r>
+            <w:r>
+              <w:rPr>
+                <w:strike/>
+                <w:color w:val="5B9BD5" w:themeColor="accent1"/>
+              </w:rPr>
+              <w:t>0</w:t>
+            </w:r>
+          </w:p>
+        </w:tc>
+        <w:tc>
+          <w:tcPr>
+            <w:tcW w:w="1087" w:type="dxa"/>
+            <w:tcBorders>
+              <w:top w:val="double" w:sz="12" w:space="0" w:color="5B9BD5" w:themeColor="accent1"/>
+              <w:bottom w:val="single" w:sz="4" w:space="0" w:color="5B9BD5" w:themeColor="accent1"/>
+            </w:tcBorders>
+            <w:vAlign w:val="center"/>
+          </w:tcPr>
+          <w:p>
+            <w:pPr>
+              <w:jc w:val="center"/>
+              <w:cnfStyle w:val="000000000000" w:firstRow="0" w:lastRow="0" w:firstColumn="0" w:lastColumn="0" w:oddVBand="0" w:evenVBand="0" w:oddHBand="0" w:evenHBand="0" w:firstRowFirstColumn="0" w:firstRowLastColumn="0" w:lastRowFirstColumn="0" w:lastRowLastColumn="0"/>
+              <w:rPr>
+                <w:strike/>
+                <w:color w:val="5B9BD5" w:themeColor="accent1"/>
+              </w:rPr>
+            </w:pPr>
+            <w:r>
+              <w:rPr>
+                <w:strike/>
+                <w:color w:val="5B9BD5" w:themeColor="accent1"/>
+              </w:rPr>
+              <w:t>+</w:t>
+            </w:r>
+          </w:p>
+        </w:tc>
+        <w:tc>
+          <w:tcPr>
+            <w:tcW w:w="2994" w:type="dxa"/>
+            <w:tcBorders>
+              <w:top w:val="double" w:sz="12" w:space="0" w:color="5B9BD5" w:themeColor="accent1"/>
+              <w:bottom w:val="single" w:sz="4" w:space="0" w:color="5B9BD5" w:themeColor="accent1"/>
+            </w:tcBorders>
+            <w:vAlign w:val="center"/>
+          </w:tcPr>
+          <w:p>
+            <w:pPr>
+              <w:cnfStyle w:val="000000000000" w:firstRow="0" w:lastRow="0" w:firstColumn="0" w:lastColumn="0" w:oddVBand="0" w:evenVBand="0" w:oddHBand="0" w:evenHBand="0" w:firstRowFirstColumn="0" w:firstRowLastColumn="0" w:lastRowFirstColumn="0" w:lastRowLastColumn="0"/>
+              <w:rPr>
+                <w:strike/>
+                <w:color w:val="5B9BD5" w:themeColor="accent1"/>
+              </w:rPr>
+            </w:pPr>
+            <w:r>
+              <w:rPr>
+                <w:strike/>
+                <w:color w:val="5B9BD5" w:themeColor="accent1"/>
+              </w:rPr>
+              <w:t>Filter dialog: Filter user abhängig bauen lassen, auf alle channel anwenden und frequenzantwort plotten</w:t>
+            </w:r>
+          </w:p>
+        </w:tc>
+        <w:tc>
+          <w:tcPr>
+            <w:tcW w:w="3585" w:type="dxa"/>
+            <w:tcBorders>
+              <w:top w:val="double" w:sz="12" w:space="0" w:color="5B9BD5" w:themeColor="accent1"/>
+              <w:bottom w:val="single" w:sz="4" w:space="0" w:color="5B9BD5" w:themeColor="accent1"/>
+            </w:tcBorders>
+            <w:vAlign w:val="center"/>
+          </w:tcPr>
+          <w:p>
+            <w:pPr>
+              <w:cnfStyle w:val="000000000000" w:firstRow="0" w:lastRow="0" w:firstColumn="0" w:lastColumn="0" w:oddVBand="0" w:evenVBand="0" w:oddHBand="0" w:evenHBand="0" w:firstRowFirstColumn="0" w:firstRowLastColumn="0" w:lastRowFirstColumn="0" w:lastRowLastColumn="0"/>
+              <w:rPr>
+                <w:strike/>
+                <w:color w:val="5B9BD5" w:themeColor="accent1"/>
+              </w:rPr>
+            </w:pPr>
+          </w:p>
+        </w:tc>
+        <w:tc>
+          <w:tcPr>
+            <w:tcW w:w="3520" w:type="dxa"/>
+            <w:tcBorders>
+              <w:top w:val="double" w:sz="12" w:space="0" w:color="5B9BD5" w:themeColor="accent1"/>
+              <w:bottom w:val="single" w:sz="4" w:space="0" w:color="5B9BD5" w:themeColor="accent1"/>
+              <w:right w:val="double" w:sz="12" w:space="0" w:color="5B9BD5" w:themeColor="accent1"/>
+            </w:tcBorders>
+            <w:vAlign w:val="center"/>
+          </w:tcPr>
+          <w:p>
+            <w:pPr>
+              <w:jc w:val="center"/>
+              <w:cnfStyle w:val="000000000000" w:firstRow="0" w:lastRow="0" w:firstColumn="0" w:lastColumn="0" w:oddVBand="0" w:evenVBand="0" w:oddHBand="0" w:evenHBand="0" w:firstRowFirstColumn="0" w:firstRowLastColumn="0" w:lastRowFirstColumn="0" w:lastRowLastColumn="0"/>
+              <w:rPr>
+                <w:strike/>
                 <w:color w:val="5B9BD5" w:themeColor="accent1"/>
               </w:rPr>
             </w:pPr>
@@ -3655,55 +4383,45 @@
           <w:tcPr>
             <w:cnfStyle w:val="001000000000" w:firstRow="0" w:lastRow="0" w:firstColumn="1" w:lastColumn="0" w:oddVBand="0" w:evenVBand="0" w:oddHBand="0" w:evenHBand="0" w:firstRowFirstColumn="0" w:firstRowLastColumn="0" w:lastRowFirstColumn="0" w:lastRowLastColumn="0"/>
             <w:tcW w:w="806" w:type="dxa"/>
-            <w:vMerge w:val="restart"/>
-            <w:tcBorders>
-              <w:top w:val="double" w:sz="12" w:space="0" w:color="5B9BD5" w:themeColor="accent1"/>
-              <w:left w:val="double" w:sz="12" w:space="0" w:color="5B9BD5" w:themeColor="accent1"/>
-              <w:right w:val="double" w:sz="12" w:space="0" w:color="5B9BD5" w:themeColor="accent1"/>
-            </w:tcBorders>
-            <w:textDirection w:val="btLr"/>
-            <w:vAlign w:val="center"/>
-          </w:tcPr>
-          <w:p>
-            <w:pPr>
-              <w:ind w:left="113" w:right="113"/>
-              <w:jc w:val="center"/>
-              <w:rPr>
-                <w:color w:val="5B9BD5" w:themeColor="accent1"/>
-              </w:rPr>
-            </w:pPr>
-            <w:r>
-              <w:rPr>
-                <w:color w:val="5B9BD5" w:themeColor="accent1"/>
-                <w:sz w:val="36"/>
-              </w:rPr>
-              <w:t>OTHER</w:t>
-            </w:r>
+            <w:vMerge/>
+            <w:tcBorders>
+              <w:left w:val="double" w:sz="12" w:space="0" w:color="5B9BD5" w:themeColor="accent1"/>
+              <w:right w:val="double" w:sz="12" w:space="0" w:color="5B9BD5" w:themeColor="accent1"/>
+            </w:tcBorders>
+          </w:tcPr>
+          <w:p>
+            <w:pPr>
+              <w:rPr>
+                <w:color w:val="5B9BD5" w:themeColor="accent1"/>
+              </w:rPr>
+            </w:pPr>
           </w:p>
         </w:tc>
         <w:tc>
           <w:tcPr>
             <w:tcW w:w="1646" w:type="dxa"/>
             <w:tcBorders>
-              <w:top w:val="double" w:sz="12" w:space="0" w:color="5B9BD5" w:themeColor="accent1"/>
-              <w:left w:val="double" w:sz="12" w:space="0" w:color="5B9BD5" w:themeColor="accent1"/>
-              <w:bottom w:val="single" w:sz="4" w:space="0" w:color="5B9BD5" w:themeColor="accent1"/>
-            </w:tcBorders>
-            <w:vAlign w:val="center"/>
-          </w:tcPr>
-          <w:p>
-            <w:pPr>
-              <w:jc w:val="center"/>
-              <w:cnfStyle w:val="000000100000" w:firstRow="0" w:lastRow="0" w:firstColumn="0" w:lastColumn="0" w:oddVBand="0" w:evenVBand="0" w:oddHBand="1" w:evenHBand="0" w:firstRowFirstColumn="0" w:firstRowLastColumn="0" w:lastRowFirstColumn="0" w:lastRowLastColumn="0"/>
-              <w:rPr>
-                <w:color w:val="5B9BD5" w:themeColor="accent1"/>
-              </w:rPr>
-            </w:pPr>
-            <w:r>
-              <w:rPr>
-                <w:color w:val="5B9BD5" w:themeColor="accent1"/>
-              </w:rPr>
-              <w:t>Filter window</w:t>
+              <w:top w:val="single" w:sz="4" w:space="0" w:color="5B9BD5" w:themeColor="accent1"/>
+              <w:left w:val="double" w:sz="12" w:space="0" w:color="5B9BD5" w:themeColor="accent1"/>
+              <w:bottom w:val="single" w:sz="4" w:space="0" w:color="5B9BD5" w:themeColor="accent1"/>
+            </w:tcBorders>
+            <w:vAlign w:val="center"/>
+          </w:tcPr>
+          <w:p>
+            <w:pPr>
+              <w:jc w:val="center"/>
+              <w:cnfStyle w:val="000000100000" w:firstRow="0" w:lastRow="0" w:firstColumn="0" w:lastColumn="0" w:oddVBand="0" w:evenVBand="0" w:oddHBand="1" w:evenHBand="0" w:firstRowFirstColumn="0" w:firstRowLastColumn="0" w:lastRowFirstColumn="0" w:lastRowLastColumn="0"/>
+              <w:rPr>
+                <w:color w:val="5B9BD5" w:themeColor="accent1"/>
+                <w:lang w:val="en-US"/>
+              </w:rPr>
+            </w:pPr>
+            <w:r>
+              <w:rPr>
+                <w:color w:val="5B9BD5" w:themeColor="accent1"/>
+                <w:lang w:val="en-US"/>
+              </w:rPr>
+              <w:t>Channel selection window / Data window</w:t>
             </w:r>
           </w:p>
         </w:tc>
@@ -3711,24 +4429,24 @@
           <w:tcPr>
             <w:tcW w:w="947" w:type="dxa"/>
             <w:tcBorders>
-              <w:top w:val="double" w:sz="12" w:space="0" w:color="5B9BD5" w:themeColor="accent1"/>
-              <w:bottom w:val="single" w:sz="4" w:space="0" w:color="5B9BD5" w:themeColor="accent1"/>
-            </w:tcBorders>
-            <w:vAlign w:val="center"/>
-          </w:tcPr>
-          <w:p>
-            <w:pPr>
-              <w:jc w:val="center"/>
-              <w:cnfStyle w:val="000000100000" w:firstRow="0" w:lastRow="0" w:firstColumn="0" w:lastColumn="0" w:oddVBand="0" w:evenVBand="0" w:oddHBand="1" w:evenHBand="0" w:firstRowFirstColumn="0" w:firstRowLastColumn="0" w:lastRowFirstColumn="0" w:lastRowLastColumn="0"/>
-              <w:rPr>
-                <w:color w:val="5B9BD5" w:themeColor="accent1"/>
-              </w:rPr>
-            </w:pPr>
-            <w:r>
-              <w:rPr>
-                <w:color w:val="5B9BD5" w:themeColor="accent1"/>
-              </w:rPr>
-              <w:t>70</w:t>
+              <w:top w:val="single" w:sz="4" w:space="0" w:color="5B9BD5" w:themeColor="accent1"/>
+              <w:bottom w:val="single" w:sz="4" w:space="0" w:color="5B9BD5" w:themeColor="accent1"/>
+            </w:tcBorders>
+            <w:vAlign w:val="center"/>
+          </w:tcPr>
+          <w:p>
+            <w:pPr>
+              <w:jc w:val="center"/>
+              <w:cnfStyle w:val="000000100000" w:firstRow="0" w:lastRow="0" w:firstColumn="0" w:lastColumn="0" w:oddVBand="0" w:evenVBand="0" w:oddHBand="1" w:evenHBand="0" w:firstRowFirstColumn="0" w:firstRowLastColumn="0" w:lastRowFirstColumn="0" w:lastRowLastColumn="0"/>
+              <w:rPr>
+                <w:color w:val="5B9BD5" w:themeColor="accent1"/>
+              </w:rPr>
+            </w:pPr>
+            <w:r>
+              <w:rPr>
+                <w:color w:val="5B9BD5" w:themeColor="accent1"/>
+              </w:rPr>
+              <w:t>0</w:t>
             </w:r>
           </w:p>
         </w:tc>
@@ -3736,24 +4454,24 @@
           <w:tcPr>
             <w:tcW w:w="1087" w:type="dxa"/>
             <w:tcBorders>
-              <w:top w:val="double" w:sz="12" w:space="0" w:color="5B9BD5" w:themeColor="accent1"/>
-              <w:bottom w:val="single" w:sz="4" w:space="0" w:color="5B9BD5" w:themeColor="accent1"/>
-            </w:tcBorders>
-            <w:vAlign w:val="center"/>
-          </w:tcPr>
-          <w:p>
-            <w:pPr>
-              <w:jc w:val="center"/>
-              <w:cnfStyle w:val="000000100000" w:firstRow="0" w:lastRow="0" w:firstColumn="0" w:lastColumn="0" w:oddVBand="0" w:evenVBand="0" w:oddHBand="1" w:evenHBand="0" w:firstRowFirstColumn="0" w:firstRowLastColumn="0" w:lastRowFirstColumn="0" w:lastRowLastColumn="0"/>
-              <w:rPr>
-                <w:color w:val="5B9BD5" w:themeColor="accent1"/>
-              </w:rPr>
-            </w:pPr>
-            <w:r>
-              <w:rPr>
-                <w:color w:val="5B9BD5" w:themeColor="accent1"/>
-              </w:rPr>
-              <w:t>+</w:t>
+              <w:top w:val="single" w:sz="4" w:space="0" w:color="5B9BD5" w:themeColor="accent1"/>
+              <w:bottom w:val="single" w:sz="4" w:space="0" w:color="5B9BD5" w:themeColor="accent1"/>
+            </w:tcBorders>
+            <w:vAlign w:val="center"/>
+          </w:tcPr>
+          <w:p>
+            <w:pPr>
+              <w:jc w:val="center"/>
+              <w:cnfStyle w:val="000000100000" w:firstRow="0" w:lastRow="0" w:firstColumn="0" w:lastColumn="0" w:oddVBand="0" w:evenVBand="0" w:oddHBand="1" w:evenHBand="0" w:firstRowFirstColumn="0" w:firstRowLastColumn="0" w:lastRowFirstColumn="0" w:lastRowLastColumn="0"/>
+              <w:rPr>
+                <w:color w:val="5B9BD5" w:themeColor="accent1"/>
+              </w:rPr>
+            </w:pPr>
+            <w:r>
+              <w:rPr>
+                <w:color w:val="5B9BD5" w:themeColor="accent1"/>
+              </w:rPr>
+              <w:t>0</w:t>
             </w:r>
           </w:p>
         </w:tc>
@@ -3761,29 +4479,23 @@
           <w:tcPr>
             <w:tcW w:w="2994" w:type="dxa"/>
             <w:tcBorders>
-              <w:top w:val="double" w:sz="12" w:space="0" w:color="5B9BD5" w:themeColor="accent1"/>
-              <w:bottom w:val="single" w:sz="4" w:space="0" w:color="5B9BD5" w:themeColor="accent1"/>
-            </w:tcBorders>
-            <w:vAlign w:val="center"/>
-          </w:tcPr>
-          <w:p>
-            <w:pPr>
-              <w:cnfStyle w:val="000000100000" w:firstRow="0" w:lastRow="0" w:firstColumn="0" w:lastColumn="0" w:oddVBand="0" w:evenVBand="0" w:oddHBand="1" w:evenHBand="0" w:firstRowFirstColumn="0" w:firstRowLastColumn="0" w:lastRowFirstColumn="0" w:lastRowLastColumn="0"/>
-              <w:rPr>
-                <w:color w:val="5B9BD5" w:themeColor="accent1"/>
-              </w:rPr>
-            </w:pPr>
-            <w:r>
-              <w:rPr>
-                <w:color w:val="5B9BD5" w:themeColor="accent1"/>
-              </w:rPr>
-              <w:t>Filter dialog: Filter user abhängig bauen lassen, auf alle channel anwenden</w:t>
-            </w:r>
-            <w:r>
-              <w:rPr>
-                <w:color w:val="5B9BD5" w:themeColor="accent1"/>
-              </w:rPr>
-              <w:t xml:space="preserve"> und frequenzantwort plotten</w:t>
+              <w:top w:val="single" w:sz="4" w:space="0" w:color="5B9BD5" w:themeColor="accent1"/>
+              <w:bottom w:val="single" w:sz="4" w:space="0" w:color="5B9BD5" w:themeColor="accent1"/>
+            </w:tcBorders>
+            <w:vAlign w:val="center"/>
+          </w:tcPr>
+          <w:p>
+            <w:pPr>
+              <w:cnfStyle w:val="000000100000" w:firstRow="0" w:lastRow="0" w:firstColumn="0" w:lastColumn="0" w:oddVBand="0" w:evenVBand="0" w:oddHBand="1" w:evenHBand="0" w:firstRowFirstColumn="0" w:firstRowLastColumn="0" w:lastRowFirstColumn="0" w:lastRowLastColumn="0"/>
+              <w:rPr>
+                <w:color w:val="5B9BD5" w:themeColor="accent1"/>
+              </w:rPr>
+            </w:pPr>
+            <w:r>
+              <w:rPr>
+                <w:color w:val="5B9BD5" w:themeColor="accent1"/>
+              </w:rPr>
+              <w:t>Channel selection: Channel über layout auswählen können, montagen</w:t>
             </w:r>
           </w:p>
         </w:tc>
@@ -3791,25 +4503,31 @@
           <w:tcPr>
             <w:tcW w:w="3585" w:type="dxa"/>
             <w:tcBorders>
-              <w:top w:val="double" w:sz="12" w:space="0" w:color="5B9BD5" w:themeColor="accent1"/>
-              <w:bottom w:val="single" w:sz="4" w:space="0" w:color="5B9BD5" w:themeColor="accent1"/>
-            </w:tcBorders>
-            <w:vAlign w:val="center"/>
-          </w:tcPr>
-          <w:p>
-            <w:pPr>
-              <w:cnfStyle w:val="000000100000" w:firstRow="0" w:lastRow="0" w:firstColumn="0" w:lastColumn="0" w:oddVBand="0" w:evenVBand="0" w:oddHBand="1" w:evenHBand="0" w:firstRowFirstColumn="0" w:firstRowLastColumn="0" w:lastRowFirstColumn="0" w:lastRowLastColumn="0"/>
-              <w:rPr>
-                <w:color w:val="5B9BD5" w:themeColor="accent1"/>
-              </w:rPr>
-            </w:pPr>
+              <w:top w:val="single" w:sz="4" w:space="0" w:color="5B9BD5" w:themeColor="accent1"/>
+              <w:bottom w:val="single" w:sz="4" w:space="0" w:color="5B9BD5" w:themeColor="accent1"/>
+            </w:tcBorders>
+            <w:vAlign w:val="center"/>
+          </w:tcPr>
+          <w:p>
+            <w:pPr>
+              <w:cnfStyle w:val="000000100000" w:firstRow="0" w:lastRow="0" w:firstColumn="0" w:lastColumn="0" w:oddVBand="0" w:evenVBand="0" w:oddHBand="1" w:evenHBand="0" w:firstRowFirstColumn="0" w:firstRowLastColumn="0" w:lastRowFirstColumn="0" w:lastRowLastColumn="0"/>
+              <w:rPr>
+                <w:color w:val="5B9BD5" w:themeColor="accent1"/>
+              </w:rPr>
+            </w:pPr>
+            <w:r>
+              <w:rPr>
+                <w:color w:val="5B9BD5" w:themeColor="accent1"/>
+              </w:rPr>
+              <w:t>QGraphicScene und View</w:t>
+            </w:r>
           </w:p>
         </w:tc>
         <w:tc>
           <w:tcPr>
             <w:tcW w:w="3520" w:type="dxa"/>
             <w:tcBorders>
-              <w:top w:val="double" w:sz="12" w:space="0" w:color="5B9BD5" w:themeColor="accent1"/>
+              <w:top w:val="single" w:sz="4" w:space="0" w:color="5B9BD5" w:themeColor="accent1"/>
               <w:bottom w:val="single" w:sz="4" w:space="0" w:color="5B9BD5" w:themeColor="accent1"/>
               <w:right w:val="double" w:sz="12" w:space="0" w:color="5B9BD5" w:themeColor="accent1"/>
             </w:tcBorders>
@@ -3861,15 +4579,13 @@
               <w:cnfStyle w:val="000000000000" w:firstRow="0" w:lastRow="0" w:firstColumn="0" w:lastColumn="0" w:oddVBand="0" w:evenVBand="0" w:oddHBand="0" w:evenHBand="0" w:firstRowFirstColumn="0" w:firstRowLastColumn="0" w:lastRowFirstColumn="0" w:lastRowLastColumn="0"/>
               <w:rPr>
                 <w:color w:val="5B9BD5" w:themeColor="accent1"/>
-                <w:lang w:val="en-US"/>
-              </w:rPr>
-            </w:pPr>
-            <w:r>
-              <w:rPr>
-                <w:color w:val="5B9BD5" w:themeColor="accent1"/>
-                <w:lang w:val="en-US"/>
-              </w:rPr>
-              <w:t>Channel selection window / Data window</w:t>
+              </w:rPr>
+            </w:pPr>
+            <w:r>
+              <w:rPr>
+                <w:color w:val="5B9BD5" w:themeColor="accent1"/>
+              </w:rPr>
+              <w:t>Topoplot window</w:t>
             </w:r>
           </w:p>
         </w:tc>
@@ -3919,7 +4635,7 @@
               <w:rPr>
                 <w:color w:val="5B9BD5" w:themeColor="accent1"/>
               </w:rPr>
-              <w:t>0</w:t>
+              <w:t>--</w:t>
             </w:r>
           </w:p>
         </w:tc>
@@ -3943,7 +4659,7 @@
               <w:rPr>
                 <w:color w:val="5B9BD5" w:themeColor="accent1"/>
               </w:rPr>
-              <w:t>Channel selection: Channel über layout auswählen können, montagen</w:t>
+              <w:t>Topoplots</w:t>
             </w:r>
           </w:p>
         </w:tc>
@@ -3963,12 +4679,6 @@
                 <w:color w:val="5B9BD5" w:themeColor="accent1"/>
               </w:rPr>
             </w:pPr>
-            <w:r>
-              <w:rPr>
-                <w:color w:val="5B9BD5" w:themeColor="accent1"/>
-              </w:rPr>
-              <w:t>QGraphicScene und View</w:t>
-            </w:r>
           </w:p>
         </w:tc>
         <w:tc>
@@ -4036,7 +4746,7 @@
               <w:rPr>
                 <w:color w:val="5B9BD5" w:themeColor="accent1"/>
               </w:rPr>
-              <w:t>Topoplot window</w:t>
+              <w:t>Average window</w:t>
             </w:r>
           </w:p>
         </w:tc>
@@ -4110,7 +4820,7 @@
               <w:rPr>
                 <w:color w:val="5B9BD5" w:themeColor="accent1"/>
               </w:rPr>
-              <w:t>Topoplots</w:t>
+              <w:t>Averages berechnen und anzeigen lassen (butterfly plot)</w:t>
             </w:r>
           </w:p>
         </w:tc>
@@ -4187,14 +4897,16 @@
               <w:jc w:val="center"/>
               <w:cnfStyle w:val="000000000000" w:firstRow="0" w:lastRow="0" w:firstColumn="0" w:lastColumn="0" w:oddVBand="0" w:evenVBand="0" w:oddHBand="0" w:evenHBand="0" w:firstRowFirstColumn="0" w:firstRowLastColumn="0" w:lastRowFirstColumn="0" w:lastRowLastColumn="0"/>
               <w:rPr>
-                <w:color w:val="5B9BD5" w:themeColor="accent1"/>
-              </w:rPr>
-            </w:pPr>
-            <w:r>
-              <w:rPr>
-                <w:color w:val="5B9BD5" w:themeColor="accent1"/>
-              </w:rPr>
-              <w:t>Average window</w:t>
+                <w:strike/>
+                <w:color w:val="5B9BD5" w:themeColor="accent1"/>
+              </w:rPr>
+            </w:pPr>
+            <w:r>
+              <w:rPr>
+                <w:strike/>
+                <w:color w:val="5B9BD5" w:themeColor="accent1"/>
+              </w:rPr>
+              <w:t>General</w:t>
             </w:r>
           </w:p>
         </w:tc>
@@ -4212,14 +4924,16 @@
               <w:jc w:val="center"/>
               <w:cnfStyle w:val="000000000000" w:firstRow="0" w:lastRow="0" w:firstColumn="0" w:lastColumn="0" w:oddVBand="0" w:evenVBand="0" w:oddHBand="0" w:evenHBand="0" w:firstRowFirstColumn="0" w:firstRowLastColumn="0" w:lastRowFirstColumn="0" w:lastRowLastColumn="0"/>
               <w:rPr>
-                <w:color w:val="5B9BD5" w:themeColor="accent1"/>
-              </w:rPr>
-            </w:pPr>
-            <w:r>
-              <w:rPr>
-                <w:color w:val="5B9BD5" w:themeColor="accent1"/>
-              </w:rPr>
-              <w:t>0</w:t>
+                <w:strike/>
+                <w:color w:val="5B9BD5" w:themeColor="accent1"/>
+              </w:rPr>
+            </w:pPr>
+            <w:r>
+              <w:rPr>
+                <w:strike/>
+                <w:color w:val="5B9BD5" w:themeColor="accent1"/>
+              </w:rPr>
+              <w:t>100</w:t>
             </w:r>
           </w:p>
         </w:tc>
@@ -4237,14 +4951,16 @@
               <w:jc w:val="center"/>
               <w:cnfStyle w:val="000000000000" w:firstRow="0" w:lastRow="0" w:firstColumn="0" w:lastColumn="0" w:oddVBand="0" w:evenVBand="0" w:oddHBand="0" w:evenHBand="0" w:firstRowFirstColumn="0" w:firstRowLastColumn="0" w:lastRowFirstColumn="0" w:lastRowLastColumn="0"/>
               <w:rPr>
-                <w:color w:val="5B9BD5" w:themeColor="accent1"/>
-              </w:rPr>
-            </w:pPr>
-            <w:r>
-              <w:rPr>
-                <w:color w:val="5B9BD5" w:themeColor="accent1"/>
-              </w:rPr>
-              <w:t>--</w:t>
+                <w:strike/>
+                <w:color w:val="5B9BD5" w:themeColor="accent1"/>
+              </w:rPr>
+            </w:pPr>
+            <w:r>
+              <w:rPr>
+                <w:strike/>
+                <w:color w:val="5B9BD5" w:themeColor="accent1"/>
+              </w:rPr>
+              <w:t>-</w:t>
             </w:r>
           </w:p>
         </w:tc>
@@ -4261,14 +4977,16 @@
             <w:pPr>
               <w:cnfStyle w:val="000000000000" w:firstRow="0" w:lastRow="0" w:firstColumn="0" w:lastColumn="0" w:oddVBand="0" w:evenVBand="0" w:oddHBand="0" w:evenHBand="0" w:firstRowFirstColumn="0" w:firstRowLastColumn="0" w:lastRowFirstColumn="0" w:lastRowLastColumn="0"/>
               <w:rPr>
-                <w:color w:val="5B9BD5" w:themeColor="accent1"/>
-              </w:rPr>
-            </w:pPr>
-            <w:r>
-              <w:rPr>
-                <w:color w:val="5B9BD5" w:themeColor="accent1"/>
-              </w:rPr>
-              <w:t>Averages berechnen und anzeigen lassen (butterfly plot)</w:t>
+                <w:strike/>
+                <w:color w:val="5B9BD5" w:themeColor="accent1"/>
+              </w:rPr>
+            </w:pPr>
+            <w:r>
+              <w:rPr>
+                <w:strike/>
+                <w:color w:val="5B9BD5" w:themeColor="accent1"/>
+              </w:rPr>
+              <w:t>Untere tool leiste</w:t>
             </w:r>
           </w:p>
         </w:tc>
@@ -4285,6 +5003,7 @@
             <w:pPr>
               <w:cnfStyle w:val="000000000000" w:firstRow="0" w:lastRow="0" w:firstColumn="0" w:lastColumn="0" w:oddVBand="0" w:evenVBand="0" w:oddHBand="0" w:evenHBand="0" w:firstRowFirstColumn="0" w:firstRowLastColumn="0" w:lastRowFirstColumn="0" w:lastRowLastColumn="0"/>
               <w:rPr>
+                <w:strike/>
                 <w:color w:val="5B9BD5" w:themeColor="accent1"/>
               </w:rPr>
             </w:pPr>
@@ -4305,9 +5024,17 @@
               <w:jc w:val="center"/>
               <w:cnfStyle w:val="000000000000" w:firstRow="0" w:lastRow="0" w:firstColumn="0" w:lastColumn="0" w:oddVBand="0" w:evenVBand="0" w:oddHBand="0" w:evenHBand="0" w:firstRowFirstColumn="0" w:firstRowLastColumn="0" w:lastRowFirstColumn="0" w:lastRowLastColumn="0"/>
               <w:rPr>
-                <w:color w:val="5B9BD5" w:themeColor="accent1"/>
-              </w:rPr>
-            </w:pPr>
+                <w:strike/>
+                <w:color w:val="5B9BD5" w:themeColor="accent1"/>
+              </w:rPr>
+            </w:pPr>
+            <w:r>
+              <w:rPr>
+                <w:strike/>
+                <w:color w:val="5B9BD5" w:themeColor="accent1"/>
+              </w:rPr>
+              <w:t>Siehe rechte seite data window</w:t>
+            </w:r>
           </w:p>
         </w:tc>
       </w:tr>
@@ -4356,8 +5083,9 @@
               <w:rPr>
                 <w:strike/>
                 <w:color w:val="5B9BD5" w:themeColor="accent1"/>
-              </w:rPr>
-              <w:t>General</w:t>
+                <w:lang w:val="en-US"/>
+              </w:rPr>
+              <w:t>Event window</w:t>
             </w:r>
           </w:p>
         </w:tc>
@@ -4384,7 +5112,14 @@
                 <w:strike/>
                 <w:color w:val="5B9BD5" w:themeColor="accent1"/>
               </w:rPr>
-              <w:t>100</w:t>
+              <w:t>10</w:t>
+            </w:r>
+            <w:r>
+              <w:rPr>
+                <w:strike/>
+                <w:color w:val="5B9BD5" w:themeColor="accent1"/>
+              </w:rPr>
+              <w:t>0</w:t>
             </w:r>
           </w:p>
         </w:tc>
@@ -4411,7 +5146,7 @@
                 <w:strike/>
                 <w:color w:val="5B9BD5" w:themeColor="accent1"/>
               </w:rPr>
-              <w:t>-</w:t>
+              <w:t>0</w:t>
             </w:r>
           </w:p>
         </w:tc>
@@ -4437,7 +5172,7 @@
                 <w:strike/>
                 <w:color w:val="5B9BD5" w:themeColor="accent1"/>
               </w:rPr>
-              <w:t>Untere tool leiste</w:t>
+              <w:t>Events hinzufügen oder entfernen</w:t>
             </w:r>
           </w:p>
         </w:tc>
@@ -4458,6 +5193,13 @@
                 <w:color w:val="5B9BD5" w:themeColor="accent1"/>
               </w:rPr>
             </w:pPr>
+            <w:r>
+              <w:rPr>
+                <w:strike/>
+                <w:color w:val="5B9BD5" w:themeColor="accent1"/>
+              </w:rPr>
+              <w:t>Eventmodel um 4 spalte erweitern (user oder loaded event)</w:t>
+            </w:r>
           </w:p>
         </w:tc>
         <w:tc>
@@ -4479,13 +5221,6 @@
                 <w:color w:val="5B9BD5" w:themeColor="accent1"/>
               </w:rPr>
             </w:pPr>
-            <w:r>
-              <w:rPr>
-                <w:strike/>
-                <w:color w:val="5B9BD5" w:themeColor="accent1"/>
-              </w:rPr>
-              <w:t>Siehe rechte seite data window</w:t>
-            </w:r>
           </w:p>
         </w:tc>
       </w:tr>
@@ -4523,13 +5258,11 @@
               <w:jc w:val="center"/>
               <w:cnfStyle w:val="000000000000" w:firstRow="0" w:lastRow="0" w:firstColumn="0" w:lastColumn="0" w:oddVBand="0" w:evenVBand="0" w:oddHBand="0" w:evenHBand="0" w:firstRowFirstColumn="0" w:firstRowLastColumn="0" w:lastRowFirstColumn="0" w:lastRowLastColumn="0"/>
               <w:rPr>
-                <w:strike/>
-                <w:color w:val="5B9BD5" w:themeColor="accent1"/>
-              </w:rPr>
-            </w:pPr>
-            <w:r>
-              <w:rPr>
-                <w:strike/>
+                <w:color w:val="5B9BD5" w:themeColor="accent1"/>
+              </w:rPr>
+            </w:pPr>
+            <w:r>
+              <w:rPr>
                 <w:color w:val="5B9BD5" w:themeColor="accent1"/>
                 <w:lang w:val="en-US"/>
               </w:rPr>
@@ -4551,20 +5284,11 @@
               <w:jc w:val="center"/>
               <w:cnfStyle w:val="000000000000" w:firstRow="0" w:lastRow="0" w:firstColumn="0" w:lastColumn="0" w:oddVBand="0" w:evenVBand="0" w:oddHBand="0" w:evenHBand="0" w:firstRowFirstColumn="0" w:firstRowLastColumn="0" w:lastRowFirstColumn="0" w:lastRowLastColumn="0"/>
               <w:rPr>
-                <w:strike/>
-                <w:color w:val="5B9BD5" w:themeColor="accent1"/>
-              </w:rPr>
-            </w:pPr>
-            <w:r>
-              <w:rPr>
-                <w:strike/>
-                <w:color w:val="5B9BD5" w:themeColor="accent1"/>
-              </w:rPr>
-              <w:t>10</w:t>
-            </w:r>
-            <w:r>
-              <w:rPr>
-                <w:strike/>
+                <w:color w:val="5B9BD5" w:themeColor="accent1"/>
+              </w:rPr>
+            </w:pPr>
+            <w:r>
+              <w:rPr>
                 <w:color w:val="5B9BD5" w:themeColor="accent1"/>
               </w:rPr>
               <w:t>0</w:t>
@@ -4585,16 +5309,14 @@
               <w:jc w:val="center"/>
               <w:cnfStyle w:val="000000000000" w:firstRow="0" w:lastRow="0" w:firstColumn="0" w:lastColumn="0" w:oddVBand="0" w:evenVBand="0" w:oddHBand="0" w:evenHBand="0" w:firstRowFirstColumn="0" w:firstRowLastColumn="0" w:lastRowFirstColumn="0" w:lastRowLastColumn="0"/>
               <w:rPr>
-                <w:strike/>
-                <w:color w:val="5B9BD5" w:themeColor="accent1"/>
-              </w:rPr>
-            </w:pPr>
-            <w:r>
-              <w:rPr>
-                <w:strike/>
-                <w:color w:val="5B9BD5" w:themeColor="accent1"/>
-              </w:rPr>
-              <w:t>0</w:t>
+                <w:color w:val="5B9BD5" w:themeColor="accent1"/>
+              </w:rPr>
+            </w:pPr>
+            <w:r>
+              <w:rPr>
+                <w:color w:val="5B9BD5" w:themeColor="accent1"/>
+              </w:rPr>
+              <w:t>-</w:t>
             </w:r>
           </w:p>
         </w:tc>
@@ -4611,16 +5333,14 @@
             <w:pPr>
               <w:cnfStyle w:val="000000000000" w:firstRow="0" w:lastRow="0" w:firstColumn="0" w:lastColumn="0" w:oddVBand="0" w:evenVBand="0" w:oddHBand="0" w:evenHBand="0" w:firstRowFirstColumn="0" w:firstRowLastColumn="0" w:lastRowFirstColumn="0" w:lastRowLastColumn="0"/>
               <w:rPr>
-                <w:strike/>
-                <w:color w:val="5B9BD5" w:themeColor="accent1"/>
-              </w:rPr>
-            </w:pPr>
-            <w:r>
-              <w:rPr>
-                <w:strike/>
-                <w:color w:val="5B9BD5" w:themeColor="accent1"/>
-              </w:rPr>
-              <w:t>Events hinzufügen oder entfernen</w:t>
+                <w:color w:val="5B9BD5" w:themeColor="accent1"/>
+              </w:rPr>
+            </w:pPr>
+            <w:r>
+              <w:rPr>
+                <w:color w:val="5B9BD5" w:themeColor="accent1"/>
+              </w:rPr>
+              <w:t>Event Farben von user managen lassen</w:t>
             </w:r>
           </w:p>
         </w:tc>
@@ -4637,16 +5357,14 @@
             <w:pPr>
               <w:cnfStyle w:val="000000000000" w:firstRow="0" w:lastRow="0" w:firstColumn="0" w:lastColumn="0" w:oddVBand="0" w:evenVBand="0" w:oddHBand="0" w:evenHBand="0" w:firstRowFirstColumn="0" w:firstRowLastColumn="0" w:lastRowFirstColumn="0" w:lastRowLastColumn="0"/>
               <w:rPr>
-                <w:strike/>
-                <w:color w:val="5B9BD5" w:themeColor="accent1"/>
-              </w:rPr>
-            </w:pPr>
-            <w:r>
-              <w:rPr>
-                <w:strike/>
-                <w:color w:val="5B9BD5" w:themeColor="accent1"/>
-              </w:rPr>
-              <w:t>Eventmodel um 4 spalte erweitern (user oder loaded event)</w:t>
+                <w:color w:val="5B9BD5" w:themeColor="accent1"/>
+              </w:rPr>
+            </w:pPr>
+            <w:r>
+              <w:rPr>
+                <w:color w:val="5B9BD5" w:themeColor="accent1"/>
+              </w:rPr>
+              <w:t>Property window?</w:t>
             </w:r>
           </w:p>
         </w:tc>
@@ -4665,7 +5383,6 @@
               <w:jc w:val="center"/>
               <w:cnfStyle w:val="000000000000" w:firstRow="0" w:lastRow="0" w:firstColumn="0" w:lastColumn="0" w:oddVBand="0" w:evenVBand="0" w:oddHBand="0" w:evenHBand="0" w:firstRowFirstColumn="0" w:firstRowLastColumn="0" w:lastRowFirstColumn="0" w:lastRowLastColumn="0"/>
               <w:rPr>
-                <w:strike/>
                 <w:color w:val="5B9BD5" w:themeColor="accent1"/>
               </w:rPr>
             </w:pPr>
@@ -4709,15 +5426,16 @@
               <w:jc w:val="center"/>
               <w:cnfStyle w:val="000000100000" w:firstRow="0" w:lastRow="0" w:firstColumn="0" w:lastColumn="0" w:oddVBand="0" w:evenVBand="0" w:oddHBand="1" w:evenHBand="0" w:firstRowFirstColumn="0" w:firstRowLastColumn="0" w:lastRowFirstColumn="0" w:lastRowLastColumn="0"/>
               <w:rPr>
-                <w:color w:val="5B9BD5" w:themeColor="accent1"/>
-              </w:rPr>
-            </w:pPr>
-            <w:r>
-              <w:rPr>
-                <w:color w:val="5B9BD5" w:themeColor="accent1"/>
-                <w:lang w:val="en-US"/>
-              </w:rPr>
-              <w:t>Event window</w:t>
+                <w:strike/>
+                <w:color w:val="5B9BD5" w:themeColor="accent1"/>
+              </w:rPr>
+            </w:pPr>
+            <w:r>
+              <w:rPr>
+                <w:strike/>
+                <w:color w:val="5B9BD5" w:themeColor="accent1"/>
+              </w:rPr>
+              <w:t xml:space="preserve">Data window </w:t>
             </w:r>
           </w:p>
         </w:tc>
@@ -4735,11 +5453,20 @@
               <w:jc w:val="center"/>
               <w:cnfStyle w:val="000000100000" w:firstRow="0" w:lastRow="0" w:firstColumn="0" w:lastColumn="0" w:oddVBand="0" w:evenVBand="0" w:oddHBand="1" w:evenHBand="0" w:firstRowFirstColumn="0" w:firstRowLastColumn="0" w:lastRowFirstColumn="0" w:lastRowLastColumn="0"/>
               <w:rPr>
-                <w:color w:val="5B9BD5" w:themeColor="accent1"/>
-              </w:rPr>
-            </w:pPr>
-            <w:r>
-              <w:rPr>
+                <w:strike/>
+                <w:color w:val="5B9BD5" w:themeColor="accent1"/>
+              </w:rPr>
+            </w:pPr>
+            <w:r>
+              <w:rPr>
+                <w:strike/>
+                <w:color w:val="5B9BD5" w:themeColor="accent1"/>
+              </w:rPr>
+              <w:t>10</w:t>
+            </w:r>
+            <w:r>
+              <w:rPr>
+                <w:strike/>
                 <w:color w:val="5B9BD5" w:themeColor="accent1"/>
               </w:rPr>
               <w:t>0</w:t>
@@ -4760,11 +5487,13 @@
               <w:jc w:val="center"/>
               <w:cnfStyle w:val="000000100000" w:firstRow="0" w:lastRow="0" w:firstColumn="0" w:lastColumn="0" w:oddVBand="0" w:evenVBand="0" w:oddHBand="1" w:evenHBand="0" w:firstRowFirstColumn="0" w:firstRowLastColumn="0" w:lastRowFirstColumn="0" w:lastRowLastColumn="0"/>
               <w:rPr>
-                <w:color w:val="5B9BD5" w:themeColor="accent1"/>
-              </w:rPr>
-            </w:pPr>
-            <w:r>
-              <w:rPr>
+                <w:strike/>
+                <w:color w:val="5B9BD5" w:themeColor="accent1"/>
+              </w:rPr>
+            </w:pPr>
+            <w:r>
+              <w:rPr>
+                <w:strike/>
                 <w:color w:val="5B9BD5" w:themeColor="accent1"/>
               </w:rPr>
               <w:t>-</w:t>
@@ -4784,14 +5513,16 @@
             <w:pPr>
               <w:cnfStyle w:val="000000100000" w:firstRow="0" w:lastRow="0" w:firstColumn="0" w:lastColumn="0" w:oddVBand="0" w:evenVBand="0" w:oddHBand="1" w:evenHBand="0" w:firstRowFirstColumn="0" w:firstRowLastColumn="0" w:lastRowFirstColumn="0" w:lastRowLastColumn="0"/>
               <w:rPr>
-                <w:color w:val="5B9BD5" w:themeColor="accent1"/>
-              </w:rPr>
-            </w:pPr>
-            <w:r>
-              <w:rPr>
-                <w:color w:val="5B9BD5" w:themeColor="accent1"/>
-              </w:rPr>
-              <w:t>Event Farben von user managen lassen</w:t>
+                <w:strike/>
+                <w:color w:val="5B9BD5" w:themeColor="accent1"/>
+              </w:rPr>
+            </w:pPr>
+            <w:r>
+              <w:rPr>
+                <w:strike/>
+                <w:color w:val="5B9BD5" w:themeColor="accent1"/>
+              </w:rPr>
+              <w:t>Marker einführen, der verschoben werden kann</w:t>
             </w:r>
           </w:p>
         </w:tc>
@@ -4808,14 +5539,16 @@
             <w:pPr>
               <w:cnfStyle w:val="000000100000" w:firstRow="0" w:lastRow="0" w:firstColumn="0" w:lastColumn="0" w:oddVBand="0" w:evenVBand="0" w:oddHBand="1" w:evenHBand="0" w:firstRowFirstColumn="0" w:firstRowLastColumn="0" w:lastRowFirstColumn="0" w:lastRowLastColumn="0"/>
               <w:rPr>
-                <w:color w:val="5B9BD5" w:themeColor="accent1"/>
-              </w:rPr>
-            </w:pPr>
-            <w:r>
-              <w:rPr>
-                <w:color w:val="5B9BD5" w:themeColor="accent1"/>
-              </w:rPr>
-              <w:t>Property window?</w:t>
+                <w:strike/>
+                <w:color w:val="5B9BD5" w:themeColor="accent1"/>
+              </w:rPr>
+            </w:pPr>
+            <w:r>
+              <w:rPr>
+                <w:strike/>
+                <w:color w:val="5B9BD5" w:themeColor="accent1"/>
+              </w:rPr>
+              <w:t>Siehe linux version von browse raw, marker an den seiten ist, nach links und recht scrollen</w:t>
             </w:r>
           </w:p>
         </w:tc>
@@ -4834,6 +5567,7 @@
               <w:jc w:val="center"/>
               <w:cnfStyle w:val="000000100000" w:firstRow="0" w:lastRow="0" w:firstColumn="0" w:lastColumn="0" w:oddVBand="0" w:evenVBand="0" w:oddHBand="1" w:evenHBand="0" w:firstRowFirstColumn="0" w:firstRowLastColumn="0" w:lastRowFirstColumn="0" w:lastRowLastColumn="0"/>
               <w:rPr>
+                <w:strike/>
                 <w:color w:val="5B9BD5" w:themeColor="accent1"/>
               </w:rPr>
             </w:pPr>
@@ -4883,7 +5617,7 @@
                 <w:strike/>
                 <w:color w:val="5B9BD5" w:themeColor="accent1"/>
               </w:rPr>
-              <w:t xml:space="preserve">Data window </w:t>
+              <w:t>Data window</w:t>
             </w:r>
           </w:p>
         </w:tc>
@@ -4910,8 +5644,28 @@
                 <w:strike/>
                 <w:color w:val="5B9BD5" w:themeColor="accent1"/>
               </w:rPr>
-              <w:t>10</w:t>
-            </w:r>
+              <w:t>100</w:t>
+            </w:r>
+          </w:p>
+        </w:tc>
+        <w:tc>
+          <w:tcPr>
+            <w:tcW w:w="1087" w:type="dxa"/>
+            <w:tcBorders>
+              <w:top w:val="single" w:sz="4" w:space="0" w:color="5B9BD5" w:themeColor="accent1"/>
+              <w:bottom w:val="single" w:sz="4" w:space="0" w:color="5B9BD5" w:themeColor="accent1"/>
+            </w:tcBorders>
+            <w:vAlign w:val="center"/>
+          </w:tcPr>
+          <w:p>
+            <w:pPr>
+              <w:jc w:val="center"/>
+              <w:cnfStyle w:val="000000000000" w:firstRow="0" w:lastRow="0" w:firstColumn="0" w:lastColumn="0" w:oddVBand="0" w:evenVBand="0" w:oddHBand="0" w:evenHBand="0" w:firstRowFirstColumn="0" w:firstRowLastColumn="0" w:lastRowFirstColumn="0" w:lastRowLastColumn="0"/>
+              <w:rPr>
+                <w:strike/>
+                <w:color w:val="5B9BD5" w:themeColor="accent1"/>
+              </w:rPr>
+            </w:pPr>
             <w:r>
               <w:rPr>
                 <w:strike/>
@@ -4923,33 +5677,6 @@
         </w:tc>
         <w:tc>
           <w:tcPr>
-            <w:tcW w:w="1087" w:type="dxa"/>
-            <w:tcBorders>
-              <w:top w:val="single" w:sz="4" w:space="0" w:color="5B9BD5" w:themeColor="accent1"/>
-              <w:bottom w:val="single" w:sz="4" w:space="0" w:color="5B9BD5" w:themeColor="accent1"/>
-            </w:tcBorders>
-            <w:vAlign w:val="center"/>
-          </w:tcPr>
-          <w:p>
-            <w:pPr>
-              <w:jc w:val="center"/>
-              <w:cnfStyle w:val="000000000000" w:firstRow="0" w:lastRow="0" w:firstColumn="0" w:lastColumn="0" w:oddVBand="0" w:evenVBand="0" w:oddHBand="0" w:evenHBand="0" w:firstRowFirstColumn="0" w:firstRowLastColumn="0" w:lastRowFirstColumn="0" w:lastRowLastColumn="0"/>
-              <w:rPr>
-                <w:strike/>
-                <w:color w:val="5B9BD5" w:themeColor="accent1"/>
-              </w:rPr>
-            </w:pPr>
-            <w:r>
-              <w:rPr>
-                <w:strike/>
-                <w:color w:val="5B9BD5" w:themeColor="accent1"/>
-              </w:rPr>
-              <w:t>-</w:t>
-            </w:r>
-          </w:p>
-        </w:tc>
-        <w:tc>
-          <w:tcPr>
             <w:tcW w:w="2994" w:type="dxa"/>
             <w:tcBorders>
               <w:top w:val="single" w:sz="4" w:space="0" w:color="5B9BD5" w:themeColor="accent1"/>
@@ -4970,7 +5697,7 @@
                 <w:strike/>
                 <w:color w:val="5B9BD5" w:themeColor="accent1"/>
               </w:rPr>
-              <w:t>Marker einführen, der verschoben werden kann</w:t>
+              <w:t>Pfeiltasten links rechts zum scrollen des datawindows nutzen</w:t>
             </w:r>
           </w:p>
         </w:tc>
@@ -4991,13 +5718,6 @@
                 <w:color w:val="5B9BD5" w:themeColor="accent1"/>
               </w:rPr>
             </w:pPr>
-            <w:r>
-              <w:rPr>
-                <w:strike/>
-                <w:color w:val="5B9BD5" w:themeColor="accent1"/>
-              </w:rPr>
-              <w:t>Siehe linux version von browse raw, marker an den seiten ist, nach links und recht scrollen</w:t>
-            </w:r>
           </w:p>
         </w:tc>
         <w:tc>
@@ -5019,6 +5739,13 @@
                 <w:color w:val="5B9BD5" w:themeColor="accent1"/>
               </w:rPr>
             </w:pPr>
+            <w:r>
+              <w:rPr>
+                <w:strike/>
+                <w:color w:val="5B9BD5" w:themeColor="accent1"/>
+              </w:rPr>
+              <w:t>keyPressEvent genutzt</w:t>
+            </w:r>
           </w:p>
         </w:tc>
       </w:tr>
@@ -5068,7 +5795,7 @@
                 <w:strike/>
                 <w:color w:val="5B9BD5" w:themeColor="accent1"/>
               </w:rPr>
-              <w:t>Data window</w:t>
+              <w:t>Info window</w:t>
             </w:r>
           </w:p>
         </w:tc>
@@ -5129,7 +5856,7 @@
                 <w:strike/>
                 <w:color w:val="5B9BD5" w:themeColor="accent1"/>
               </w:rPr>
-              <w:t>0</w:t>
+              <w:t>+</w:t>
             </w:r>
           </w:p>
         </w:tc>
@@ -5155,7 +5882,7 @@
                 <w:strike/>
                 <w:color w:val="5B9BD5" w:themeColor="accent1"/>
               </w:rPr>
-              <w:t>Pfeiltasten links rechts zum scrollen des datawindows nutzen</w:t>
+              <w:t xml:space="preserve">Log window zu info window und als ui file implementieren </w:t>
             </w:r>
           </w:p>
         </w:tc>
@@ -5197,13 +5924,6 @@
                 <w:color w:val="5B9BD5" w:themeColor="accent1"/>
               </w:rPr>
             </w:pPr>
-            <w:r>
-              <w:rPr>
-                <w:strike/>
-                <w:color w:val="5B9BD5" w:themeColor="accent1"/>
-              </w:rPr>
-              <w:t>keyPressEvent genutzt</w:t>
-            </w:r>
           </w:p>
         </w:tc>
       </w:tr>
@@ -5241,16 +5961,14 @@
               <w:jc w:val="center"/>
               <w:cnfStyle w:val="000000000000" w:firstRow="0" w:lastRow="0" w:firstColumn="0" w:lastColumn="0" w:oddVBand="0" w:evenVBand="0" w:oddHBand="0" w:evenHBand="0" w:firstRowFirstColumn="0" w:firstRowLastColumn="0" w:lastRowFirstColumn="0" w:lastRowLastColumn="0"/>
               <w:rPr>
-                <w:strike/>
-                <w:color w:val="5B9BD5" w:themeColor="accent1"/>
-              </w:rPr>
-            </w:pPr>
-            <w:r>
-              <w:rPr>
-                <w:strike/>
-                <w:color w:val="5B9BD5" w:themeColor="accent1"/>
-              </w:rPr>
-              <w:t>Info window</w:t>
+                <w:color w:val="5B9BD5" w:themeColor="accent1"/>
+              </w:rPr>
+            </w:pPr>
+            <w:r>
+              <w:rPr>
+                <w:color w:val="5B9BD5" w:themeColor="accent1"/>
+              </w:rPr>
+              <w:t>General</w:t>
             </w:r>
           </w:p>
         </w:tc>
@@ -5268,20 +5986,11 @@
               <w:jc w:val="center"/>
               <w:cnfStyle w:val="000000000000" w:firstRow="0" w:lastRow="0" w:firstColumn="0" w:lastColumn="0" w:oddVBand="0" w:evenVBand="0" w:oddHBand="0" w:evenHBand="0" w:firstRowFirstColumn="0" w:firstRowLastColumn="0" w:lastRowFirstColumn="0" w:lastRowLastColumn="0"/>
               <w:rPr>
-                <w:strike/>
-                <w:color w:val="5B9BD5" w:themeColor="accent1"/>
-              </w:rPr>
-            </w:pPr>
-            <w:r>
-              <w:rPr>
-                <w:strike/>
-                <w:color w:val="5B9BD5" w:themeColor="accent1"/>
-              </w:rPr>
-              <w:t>10</w:t>
-            </w:r>
-            <w:r>
-              <w:rPr>
-                <w:strike/>
+                <w:color w:val="5B9BD5" w:themeColor="accent1"/>
+              </w:rPr>
+            </w:pPr>
+            <w:r>
+              <w:rPr>
                 <w:color w:val="5B9BD5" w:themeColor="accent1"/>
               </w:rPr>
               <w:t>0</w:t>
@@ -5302,13 +6011,11 @@
               <w:jc w:val="center"/>
               <w:cnfStyle w:val="000000000000" w:firstRow="0" w:lastRow="0" w:firstColumn="0" w:lastColumn="0" w:oddVBand="0" w:evenVBand="0" w:oddHBand="0" w:evenHBand="0" w:firstRowFirstColumn="0" w:firstRowLastColumn="0" w:lastRowFirstColumn="0" w:lastRowLastColumn="0"/>
               <w:rPr>
-                <w:strike/>
-                <w:color w:val="5B9BD5" w:themeColor="accent1"/>
-              </w:rPr>
-            </w:pPr>
-            <w:r>
-              <w:rPr>
-                <w:strike/>
+                <w:color w:val="5B9BD5" w:themeColor="accent1"/>
+              </w:rPr>
+            </w:pPr>
+            <w:r>
+              <w:rPr>
                 <w:color w:val="5B9BD5" w:themeColor="accent1"/>
               </w:rPr>
               <w:t>+</w:t>
@@ -5328,16 +6035,14 @@
             <w:pPr>
               <w:cnfStyle w:val="000000000000" w:firstRow="0" w:lastRow="0" w:firstColumn="0" w:lastColumn="0" w:oddVBand="0" w:evenVBand="0" w:oddHBand="0" w:evenHBand="0" w:firstRowFirstColumn="0" w:firstRowLastColumn="0" w:lastRowFirstColumn="0" w:lastRowLastColumn="0"/>
               <w:rPr>
-                <w:strike/>
-                <w:color w:val="5B9BD5" w:themeColor="accent1"/>
-              </w:rPr>
-            </w:pPr>
-            <w:r>
-              <w:rPr>
-                <w:strike/>
-                <w:color w:val="5B9BD5" w:themeColor="accent1"/>
-              </w:rPr>
-              <w:t xml:space="preserve">Log window zu info window und als ui file implementieren </w:t>
+                <w:color w:val="5B9BD5" w:themeColor="accent1"/>
+              </w:rPr>
+            </w:pPr>
+            <w:r>
+              <w:rPr>
+                <w:color w:val="5B9BD5" w:themeColor="accent1"/>
+              </w:rPr>
+              <w:t>Coding guidlines einführen</w:t>
             </w:r>
           </w:p>
         </w:tc>
@@ -5354,10 +6059,15 @@
             <w:pPr>
               <w:cnfStyle w:val="000000000000" w:firstRow="0" w:lastRow="0" w:firstColumn="0" w:lastColumn="0" w:oddVBand="0" w:evenVBand="0" w:oddHBand="0" w:evenHBand="0" w:firstRowFirstColumn="0" w:firstRowLastColumn="0" w:lastRowFirstColumn="0" w:lastRowLastColumn="0"/>
               <w:rPr>
-                <w:strike/>
-                <w:color w:val="5B9BD5" w:themeColor="accent1"/>
-              </w:rPr>
-            </w:pPr>
+                <w:color w:val="5B9BD5" w:themeColor="accent1"/>
+              </w:rPr>
+            </w:pPr>
+            <w:r>
+              <w:rPr>
+                <w:color w:val="5B9BD5" w:themeColor="accent1"/>
+              </w:rPr>
+              <w:t>Programmstruktur, syntax usw mit latex beschreiben. Template suchen?</w:t>
+            </w:r>
           </w:p>
         </w:tc>
         <w:tc>
@@ -5375,7 +6085,6 @@
               <w:jc w:val="center"/>
               <w:cnfStyle w:val="000000000000" w:firstRow="0" w:lastRow="0" w:firstColumn="0" w:lastColumn="0" w:oddVBand="0" w:evenVBand="0" w:oddHBand="0" w:evenHBand="0" w:firstRowFirstColumn="0" w:firstRowLastColumn="0" w:lastRowFirstColumn="0" w:lastRowLastColumn="0"/>
               <w:rPr>
-                <w:strike/>
                 <w:color w:val="5B9BD5" w:themeColor="accent1"/>
               </w:rPr>
             </w:pPr>
@@ -5426,7 +6135,7 @@
               <w:rPr>
                 <w:color w:val="5B9BD5" w:themeColor="accent1"/>
               </w:rPr>
-              <w:t>General</w:t>
+              <w:t>Data window</w:t>
             </w:r>
           </w:p>
         </w:tc>
@@ -5476,7 +6185,7 @@
               <w:rPr>
                 <w:color w:val="5B9BD5" w:themeColor="accent1"/>
               </w:rPr>
-              <w:t>+</w:t>
+              <w:t>0</w:t>
             </w:r>
           </w:p>
         </w:tc>
@@ -5500,7 +6209,7 @@
               <w:rPr>
                 <w:color w:val="5B9BD5" w:themeColor="accent1"/>
               </w:rPr>
-              <w:t>Coding guidlines einführen</w:t>
+              <w:t>Markierungen an scroll bar setzen</w:t>
             </w:r>
           </w:p>
         </w:tc>
@@ -5520,12 +6229,6 @@
                 <w:color w:val="5B9BD5" w:themeColor="accent1"/>
               </w:rPr>
             </w:pPr>
-            <w:r>
-              <w:rPr>
-                <w:color w:val="5B9BD5" w:themeColor="accent1"/>
-              </w:rPr>
-              <w:t>Programmstruktur, syntax usw mit latex beschreiben. Template suchen?</w:t>
-            </w:r>
           </w:p>
         </w:tc>
         <w:tc>
@@ -5583,14 +6286,18 @@
               <w:jc w:val="center"/>
               <w:cnfStyle w:val="000000000000" w:firstRow="0" w:lastRow="0" w:firstColumn="0" w:lastColumn="0" w:oddVBand="0" w:evenVBand="0" w:oddHBand="0" w:evenHBand="0" w:firstRowFirstColumn="0" w:firstRowLastColumn="0" w:lastRowFirstColumn="0" w:lastRowLastColumn="0"/>
               <w:rPr>
-                <w:color w:val="5B9BD5" w:themeColor="accent1"/>
-              </w:rPr>
-            </w:pPr>
-            <w:r>
-              <w:rPr>
-                <w:color w:val="5B9BD5" w:themeColor="accent1"/>
-              </w:rPr>
-              <w:t>Data window</w:t>
+                <w:strike/>
+                <w:color w:val="5B9BD5" w:themeColor="accent1"/>
+                <w:lang w:val="en-US"/>
+              </w:rPr>
+            </w:pPr>
+            <w:r>
+              <w:rPr>
+                <w:strike/>
+                <w:color w:val="5B9BD5" w:themeColor="accent1"/>
+                <w:lang w:val="en-US"/>
+              </w:rPr>
+              <w:t>Data Window</w:t>
             </w:r>
           </w:p>
         </w:tc>
@@ -5608,12 +6315,24 @@
               <w:jc w:val="center"/>
               <w:cnfStyle w:val="000000000000" w:firstRow="0" w:lastRow="0" w:firstColumn="0" w:lastColumn="0" w:oddVBand="0" w:evenVBand="0" w:oddHBand="0" w:evenHBand="0" w:firstRowFirstColumn="0" w:firstRowLastColumn="0" w:lastRowFirstColumn="0" w:lastRowLastColumn="0"/>
               <w:rPr>
-                <w:color w:val="5B9BD5" w:themeColor="accent1"/>
-              </w:rPr>
-            </w:pPr>
-            <w:r>
-              <w:rPr>
-                <w:color w:val="5B9BD5" w:themeColor="accent1"/>
+                <w:strike/>
+                <w:color w:val="5B9BD5" w:themeColor="accent1"/>
+                <w:lang w:val="en-US"/>
+              </w:rPr>
+            </w:pPr>
+            <w:r>
+              <w:rPr>
+                <w:strike/>
+                <w:color w:val="5B9BD5" w:themeColor="accent1"/>
+                <w:lang w:val="en-US"/>
+              </w:rPr>
+              <w:t>10</w:t>
+            </w:r>
+            <w:r>
+              <w:rPr>
+                <w:strike/>
+                <w:color w:val="5B9BD5" w:themeColor="accent1"/>
+                <w:lang w:val="en-US"/>
               </w:rPr>
               <w:t>0</w:t>
             </w:r>
@@ -5633,14 +6352,18 @@
               <w:jc w:val="center"/>
               <w:cnfStyle w:val="000000000000" w:firstRow="0" w:lastRow="0" w:firstColumn="0" w:lastColumn="0" w:oddVBand="0" w:evenVBand="0" w:oddHBand="0" w:evenHBand="0" w:firstRowFirstColumn="0" w:firstRowLastColumn="0" w:lastRowFirstColumn="0" w:lastRowLastColumn="0"/>
               <w:rPr>
-                <w:color w:val="5B9BD5" w:themeColor="accent1"/>
-              </w:rPr>
-            </w:pPr>
-            <w:r>
-              <w:rPr>
-                <w:color w:val="5B9BD5" w:themeColor="accent1"/>
-              </w:rPr>
-              <w:t>0</w:t>
+                <w:strike/>
+                <w:color w:val="5B9BD5" w:themeColor="accent1"/>
+                <w:lang w:val="en-US"/>
+              </w:rPr>
+            </w:pPr>
+            <w:r>
+              <w:rPr>
+                <w:strike/>
+                <w:color w:val="5B9BD5" w:themeColor="accent1"/>
+                <w:lang w:val="en-US"/>
+              </w:rPr>
+              <w:t>+</w:t>
             </w:r>
           </w:p>
         </w:tc>
@@ -5657,14 +6380,16 @@
             <w:pPr>
               <w:cnfStyle w:val="000000000000" w:firstRow="0" w:lastRow="0" w:firstColumn="0" w:lastColumn="0" w:oddVBand="0" w:evenVBand="0" w:oddHBand="0" w:evenHBand="0" w:firstRowFirstColumn="0" w:firstRowLastColumn="0" w:lastRowFirstColumn="0" w:lastRowLastColumn="0"/>
               <w:rPr>
-                <w:color w:val="5B9BD5" w:themeColor="accent1"/>
-              </w:rPr>
-            </w:pPr>
-            <w:r>
-              <w:rPr>
-                <w:color w:val="5B9BD5" w:themeColor="accent1"/>
-              </w:rPr>
-              <w:t>Markierungen an scroll bar setzen</w:t>
+                <w:strike/>
+                <w:color w:val="5B9BD5" w:themeColor="accent1"/>
+              </w:rPr>
+            </w:pPr>
+            <w:r>
+              <w:rPr>
+                <w:strike/>
+                <w:color w:val="5B9BD5" w:themeColor="accent1"/>
+              </w:rPr>
+              <w:t>Sekunden und sample plotten damit user weiß wo er im file gerade ist.</w:t>
             </w:r>
           </w:p>
         </w:tc>
@@ -5681,9 +6406,17 @@
             <w:pPr>
               <w:cnfStyle w:val="000000000000" w:firstRow="0" w:lastRow="0" w:firstColumn="0" w:lastColumn="0" w:oddVBand="0" w:evenVBand="0" w:oddHBand="0" w:evenHBand="0" w:firstRowFirstColumn="0" w:firstRowLastColumn="0" w:lastRowFirstColumn="0" w:lastRowLastColumn="0"/>
               <w:rPr>
-                <w:color w:val="5B9BD5" w:themeColor="accent1"/>
-              </w:rPr>
-            </w:pPr>
+                <w:strike/>
+                <w:color w:val="5B9BD5" w:themeColor="accent1"/>
+              </w:rPr>
+            </w:pPr>
+            <w:r>
+              <w:rPr>
+                <w:strike/>
+                <w:color w:val="5B9BD5" w:themeColor="accent1"/>
+              </w:rPr>
+              <w:t>Vllt links recht an den seiten kleine nummern anbringen, die sich beim scrollen verändern?</w:t>
+            </w:r>
           </w:p>
         </w:tc>
         <w:tc>
@@ -5701,9 +6434,17 @@
               <w:jc w:val="center"/>
               <w:cnfStyle w:val="000000000000" w:firstRow="0" w:lastRow="0" w:firstColumn="0" w:lastColumn="0" w:oddVBand="0" w:evenVBand="0" w:oddHBand="0" w:evenHBand="0" w:firstRowFirstColumn="0" w:firstRowLastColumn="0" w:lastRowFirstColumn="0" w:lastRowLastColumn="0"/>
               <w:rPr>
-                <w:color w:val="5B9BD5" w:themeColor="accent1"/>
-              </w:rPr>
-            </w:pPr>
+                <w:strike/>
+                <w:color w:val="5B9BD5" w:themeColor="accent1"/>
+              </w:rPr>
+            </w:pPr>
+            <w:r>
+              <w:rPr>
+                <w:strike/>
+                <w:color w:val="5B9BD5" w:themeColor="accent1"/>
+              </w:rPr>
+              <w:t>QLabels benutzt</w:t>
+            </w:r>
           </w:p>
         </w:tc>
       </w:tr>
@@ -5744,18 +6485,14 @@
               <w:jc w:val="center"/>
               <w:cnfStyle w:val="000000100000" w:firstRow="0" w:lastRow="0" w:firstColumn="0" w:lastColumn="0" w:oddVBand="0" w:evenVBand="0" w:oddHBand="1" w:evenHBand="0" w:firstRowFirstColumn="0" w:firstRowLastColumn="0" w:lastRowFirstColumn="0" w:lastRowLastColumn="0"/>
               <w:rPr>
-                <w:strike/>
-                <w:color w:val="5B9BD5" w:themeColor="accent1"/>
-                <w:lang w:val="en-US"/>
-              </w:rPr>
-            </w:pPr>
-            <w:r>
-              <w:rPr>
-                <w:strike/>
-                <w:color w:val="5B9BD5" w:themeColor="accent1"/>
-                <w:lang w:val="en-US"/>
-              </w:rPr>
-              <w:t>Data Window</w:t>
+                <w:color w:val="5B9BD5" w:themeColor="accent1"/>
+              </w:rPr>
+            </w:pPr>
+            <w:r>
+              <w:rPr>
+                <w:color w:val="5B9BD5" w:themeColor="accent1"/>
+              </w:rPr>
+              <w:t>Filter window</w:t>
             </w:r>
           </w:p>
         </w:tc>
@@ -5773,24 +6510,12 @@
               <w:jc w:val="center"/>
               <w:cnfStyle w:val="000000100000" w:firstRow="0" w:lastRow="0" w:firstColumn="0" w:lastColumn="0" w:oddVBand="0" w:evenVBand="0" w:oddHBand="1" w:evenHBand="0" w:firstRowFirstColumn="0" w:firstRowLastColumn="0" w:lastRowFirstColumn="0" w:lastRowLastColumn="0"/>
               <w:rPr>
-                <w:strike/>
-                <w:color w:val="5B9BD5" w:themeColor="accent1"/>
-                <w:lang w:val="en-US"/>
-              </w:rPr>
-            </w:pPr>
-            <w:r>
-              <w:rPr>
-                <w:strike/>
-                <w:color w:val="5B9BD5" w:themeColor="accent1"/>
-                <w:lang w:val="en-US"/>
-              </w:rPr>
-              <w:t>10</w:t>
-            </w:r>
-            <w:r>
-              <w:rPr>
-                <w:strike/>
-                <w:color w:val="5B9BD5" w:themeColor="accent1"/>
-                <w:lang w:val="en-US"/>
+                <w:color w:val="5B9BD5" w:themeColor="accent1"/>
+              </w:rPr>
+            </w:pPr>
+            <w:r>
+              <w:rPr>
+                <w:color w:val="5B9BD5" w:themeColor="accent1"/>
               </w:rPr>
               <w:t>0</w:t>
             </w:r>
@@ -5810,18 +6535,14 @@
               <w:jc w:val="center"/>
               <w:cnfStyle w:val="000000100000" w:firstRow="0" w:lastRow="0" w:firstColumn="0" w:lastColumn="0" w:oddVBand="0" w:evenVBand="0" w:oddHBand="1" w:evenHBand="0" w:firstRowFirstColumn="0" w:firstRowLastColumn="0" w:lastRowFirstColumn="0" w:lastRowLastColumn="0"/>
               <w:rPr>
-                <w:strike/>
-                <w:color w:val="5B9BD5" w:themeColor="accent1"/>
-                <w:lang w:val="en-US"/>
-              </w:rPr>
-            </w:pPr>
-            <w:r>
-              <w:rPr>
-                <w:strike/>
-                <w:color w:val="5B9BD5" w:themeColor="accent1"/>
-                <w:lang w:val="en-US"/>
-              </w:rPr>
-              <w:t>+</w:t>
+                <w:color w:val="5B9BD5" w:themeColor="accent1"/>
+              </w:rPr>
+            </w:pPr>
+            <w:r>
+              <w:rPr>
+                <w:color w:val="5B9BD5" w:themeColor="accent1"/>
+              </w:rPr>
+              <w:t>0</w:t>
             </w:r>
           </w:p>
         </w:tc>
@@ -5838,16 +6559,14 @@
             <w:pPr>
               <w:cnfStyle w:val="000000100000" w:firstRow="0" w:lastRow="0" w:firstColumn="0" w:lastColumn="0" w:oddVBand="0" w:evenVBand="0" w:oddHBand="1" w:evenHBand="0" w:firstRowFirstColumn="0" w:firstRowLastColumn="0" w:lastRowFirstColumn="0" w:lastRowLastColumn="0"/>
               <w:rPr>
-                <w:strike/>
-                <w:color w:val="5B9BD5" w:themeColor="accent1"/>
-              </w:rPr>
-            </w:pPr>
-            <w:r>
-              <w:rPr>
-                <w:strike/>
-                <w:color w:val="5B9BD5" w:themeColor="accent1"/>
-              </w:rPr>
-              <w:t>Sekunden und sample plotten damit user weiß wo er im file gerade ist.</w:t>
+                <w:color w:val="5B9BD5" w:themeColor="accent1"/>
+              </w:rPr>
+            </w:pPr>
+            <w:r>
+              <w:rPr>
+                <w:color w:val="5B9BD5" w:themeColor="accent1"/>
+              </w:rPr>
+              <w:t>Filter types dynamisch aus event file erstellen</w:t>
             </w:r>
           </w:p>
         </w:tc>
@@ -5864,16 +6583,20 @@
             <w:pPr>
               <w:cnfStyle w:val="000000100000" w:firstRow="0" w:lastRow="0" w:firstColumn="0" w:lastColumn="0" w:oddVBand="0" w:evenVBand="0" w:oddHBand="1" w:evenHBand="0" w:firstRowFirstColumn="0" w:firstRowLastColumn="0" w:lastRowFirstColumn="0" w:lastRowLastColumn="0"/>
               <w:rPr>
-                <w:strike/>
-                <w:color w:val="5B9BD5" w:themeColor="accent1"/>
-              </w:rPr>
-            </w:pPr>
-            <w:r>
-              <w:rPr>
-                <w:strike/>
-                <w:color w:val="5B9BD5" w:themeColor="accent1"/>
-              </w:rPr>
-              <w:t>Vllt links recht an den seiten kleine nummern anbringen, die sich beim scrollen verändern?</w:t>
+                <w:color w:val="5B9BD5" w:themeColor="accent1"/>
+              </w:rPr>
+            </w:pPr>
+            <w:r>
+              <w:rPr>
+                <w:color w:val="5B9BD5" w:themeColor="accent1"/>
+              </w:rPr>
+              <w:t>Zb sind EOG events noch nicht berücksichtigt</w:t>
+            </w:r>
+            <w:r>
+              <w:rPr>
+                <w:color w:val="5B9BD5" w:themeColor="accent1"/>
+              </w:rPr>
+              <w:t>. Mögliches Problem: Farben definieren (siehe rawsettings.cpp)</w:t>
             </w:r>
           </w:p>
         </w:tc>
@@ -5892,17 +6615,9 @@
               <w:jc w:val="center"/>
               <w:cnfStyle w:val="000000100000" w:firstRow="0" w:lastRow="0" w:firstColumn="0" w:lastColumn="0" w:oddVBand="0" w:evenVBand="0" w:oddHBand="1" w:evenHBand="0" w:firstRowFirstColumn="0" w:firstRowLastColumn="0" w:lastRowFirstColumn="0" w:lastRowLastColumn="0"/>
               <w:rPr>
-                <w:strike/>
-                <w:color w:val="5B9BD5" w:themeColor="accent1"/>
-              </w:rPr>
-            </w:pPr>
-            <w:r>
-              <w:rPr>
-                <w:strike/>
-                <w:color w:val="5B9BD5" w:themeColor="accent1"/>
-              </w:rPr>
-              <w:t>QLabels benutzt</w:t>
-            </w:r>
+                <w:color w:val="5B9BD5" w:themeColor="accent1"/>
+              </w:rPr>
+            </w:pPr>
           </w:p>
         </w:tc>
       </w:tr>
@@ -5943,6 +6658,12 @@
                 <w:color w:val="5B9BD5" w:themeColor="accent1"/>
               </w:rPr>
             </w:pPr>
+            <w:r>
+              <w:rPr>
+                <w:color w:val="5B9BD5" w:themeColor="accent1"/>
+              </w:rPr>
+              <w:t>Data window</w:t>
+            </w:r>
           </w:p>
         </w:tc>
         <w:tc>
@@ -5962,6 +6683,12 @@
                 <w:color w:val="5B9BD5" w:themeColor="accent1"/>
               </w:rPr>
             </w:pPr>
+            <w:r>
+              <w:rPr>
+                <w:color w:val="5B9BD5" w:themeColor="accent1"/>
+              </w:rPr>
+              <w:t>0</w:t>
+            </w:r>
           </w:p>
         </w:tc>
         <w:tc>
@@ -5981,6 +6708,12 @@
                 <w:color w:val="5B9BD5" w:themeColor="accent1"/>
               </w:rPr>
             </w:pPr>
+            <w:r>
+              <w:rPr>
+                <w:color w:val="5B9BD5" w:themeColor="accent1"/>
+              </w:rPr>
+              <w:t>+</w:t>
+            </w:r>
           </w:p>
         </w:tc>
         <w:tc>
@@ -5999,6 +6732,12 @@
                 <w:color w:val="5B9BD5" w:themeColor="accent1"/>
               </w:rPr>
             </w:pPr>
+            <w:r>
+              <w:rPr>
+                <w:color w:val="5B9BD5" w:themeColor="accent1"/>
+              </w:rPr>
+              <w:t>Soll ausdockbar in neues window sein</w:t>
+            </w:r>
           </w:p>
         </w:tc>
         <w:tc>
@@ -6017,6 +6756,26 @@
                 <w:color w:val="5B9BD5" w:themeColor="accent1"/>
               </w:rPr>
             </w:pPr>
+            <w:r>
+              <w:rPr>
+                <w:color w:val="5B9BD5" w:themeColor="accent1"/>
+              </w:rPr>
+              <w:t xml:space="preserve">Neues window soll kein </w:t>
+            </w:r>
+            <w:r>
+              <w:rPr>
+                <w:color w:val="5B9BD5" w:themeColor="accent1"/>
+              </w:rPr>
+              <w:t>dock widget</w:t>
+            </w:r>
+            <w:r>
+              <w:rPr>
+                <w:color w:val="5B9BD5" w:themeColor="accent1"/>
+              </w:rPr>
+              <w:t xml:space="preserve"> sein</w:t>
+            </w:r>
+            <w:bookmarkStart w:id="0" w:name="_GoBack"/>
+            <w:bookmarkEnd w:id="0"/>
           </w:p>
         </w:tc>
         <w:tc>
@@ -6322,6 +7081,7 @@
             <w:vMerge/>
             <w:tcBorders>
               <w:left w:val="double" w:sz="12" w:space="0" w:color="5B9BD5" w:themeColor="accent1"/>
+              <w:bottom w:val="double" w:sz="12" w:space="0" w:color="5B9BD5" w:themeColor="accent1"/>
               <w:right w:val="double" w:sz="12" w:space="0" w:color="5B9BD5" w:themeColor="accent1"/>
             </w:tcBorders>
           </w:tcPr>
@@ -6339,7 +7099,7 @@
             <w:tcBorders>
               <w:top w:val="single" w:sz="4" w:space="0" w:color="5B9BD5" w:themeColor="accent1"/>
               <w:left w:val="double" w:sz="12" w:space="0" w:color="5B9BD5" w:themeColor="accent1"/>
-              <w:bottom w:val="single" w:sz="4" w:space="0" w:color="5B9BD5" w:themeColor="accent1"/>
+              <w:bottom w:val="double" w:sz="12" w:space="0" w:color="5B9BD5" w:themeColor="accent1"/>
             </w:tcBorders>
             <w:vAlign w:val="center"/>
           </w:tcPr>
@@ -6358,7 +7118,7 @@
             <w:tcW w:w="947" w:type="dxa"/>
             <w:tcBorders>
               <w:top w:val="single" w:sz="4" w:space="0" w:color="5B9BD5" w:themeColor="accent1"/>
-              <w:bottom w:val="single" w:sz="4" w:space="0" w:color="5B9BD5" w:themeColor="accent1"/>
+              <w:bottom w:val="double" w:sz="12" w:space="0" w:color="5B9BD5" w:themeColor="accent1"/>
             </w:tcBorders>
             <w:vAlign w:val="center"/>
           </w:tcPr>
@@ -6377,7 +7137,7 @@
             <w:tcW w:w="1087" w:type="dxa"/>
             <w:tcBorders>
               <w:top w:val="single" w:sz="4" w:space="0" w:color="5B9BD5" w:themeColor="accent1"/>
-              <w:bottom w:val="single" w:sz="4" w:space="0" w:color="5B9BD5" w:themeColor="accent1"/>
+              <w:bottom w:val="double" w:sz="12" w:space="0" w:color="5B9BD5" w:themeColor="accent1"/>
             </w:tcBorders>
             <w:vAlign w:val="center"/>
           </w:tcPr>
@@ -6396,7 +7156,7 @@
             <w:tcW w:w="2994" w:type="dxa"/>
             <w:tcBorders>
               <w:top w:val="single" w:sz="4" w:space="0" w:color="5B9BD5" w:themeColor="accent1"/>
-              <w:bottom w:val="single" w:sz="4" w:space="0" w:color="5B9BD5" w:themeColor="accent1"/>
+              <w:bottom w:val="double" w:sz="12" w:space="0" w:color="5B9BD5" w:themeColor="accent1"/>
             </w:tcBorders>
             <w:vAlign w:val="center"/>
           </w:tcPr>
@@ -6414,7 +7174,7 @@
             <w:tcW w:w="3585" w:type="dxa"/>
             <w:tcBorders>
               <w:top w:val="single" w:sz="4" w:space="0" w:color="5B9BD5" w:themeColor="accent1"/>
-              <w:bottom w:val="single" w:sz="4" w:space="0" w:color="5B9BD5" w:themeColor="accent1"/>
+              <w:bottom w:val="double" w:sz="12" w:space="0" w:color="5B9BD5" w:themeColor="accent1"/>
             </w:tcBorders>
             <w:vAlign w:val="center"/>
           </w:tcPr>
@@ -6432,150 +7192,15 @@
             <w:tcW w:w="3520" w:type="dxa"/>
             <w:tcBorders>
               <w:top w:val="single" w:sz="4" w:space="0" w:color="5B9BD5" w:themeColor="accent1"/>
-              <w:bottom w:val="single" w:sz="4" w:space="0" w:color="5B9BD5" w:themeColor="accent1"/>
-              <w:right w:val="double" w:sz="12" w:space="0" w:color="5B9BD5" w:themeColor="accent1"/>
-            </w:tcBorders>
-            <w:vAlign w:val="center"/>
-          </w:tcPr>
-          <w:p>
-            <w:pPr>
-              <w:jc w:val="center"/>
-              <w:cnfStyle w:val="000000100000" w:firstRow="0" w:lastRow="0" w:firstColumn="0" w:lastColumn="0" w:oddVBand="0" w:evenVBand="0" w:oddHBand="1" w:evenHBand="0" w:firstRowFirstColumn="0" w:firstRowLastColumn="0" w:lastRowFirstColumn="0" w:lastRowLastColumn="0"/>
-              <w:rPr>
-                <w:color w:val="5B9BD5" w:themeColor="accent1"/>
-              </w:rPr>
-            </w:pPr>
-          </w:p>
-        </w:tc>
-      </w:tr>
-      <w:tr>
-        <w:tc>
-          <w:tcPr>
-            <w:cnfStyle w:val="001000000000" w:firstRow="0" w:lastRow="0" w:firstColumn="1" w:lastColumn="0" w:oddVBand="0" w:evenVBand="0" w:oddHBand="0" w:evenHBand="0" w:firstRowFirstColumn="0" w:firstRowLastColumn="0" w:lastRowFirstColumn="0" w:lastRowLastColumn="0"/>
-            <w:tcW w:w="806" w:type="dxa"/>
-            <w:vMerge/>
-            <w:tcBorders>
-              <w:left w:val="double" w:sz="12" w:space="0" w:color="5B9BD5" w:themeColor="accent1"/>
               <w:bottom w:val="double" w:sz="12" w:space="0" w:color="5B9BD5" w:themeColor="accent1"/>
               <w:right w:val="double" w:sz="12" w:space="0" w:color="5B9BD5" w:themeColor="accent1"/>
             </w:tcBorders>
-          </w:tcPr>
-          <w:p>
-            <w:pPr>
-              <w:rPr>
-                <w:color w:val="5B9BD5" w:themeColor="accent1"/>
-              </w:rPr>
-            </w:pPr>
-          </w:p>
-        </w:tc>
-        <w:tc>
-          <w:tcPr>
-            <w:tcW w:w="1646" w:type="dxa"/>
-            <w:tcBorders>
-              <w:top w:val="single" w:sz="4" w:space="0" w:color="5B9BD5" w:themeColor="accent1"/>
-              <w:left w:val="double" w:sz="12" w:space="0" w:color="5B9BD5" w:themeColor="accent1"/>
-              <w:bottom w:val="double" w:sz="12" w:space="0" w:color="5B9BD5" w:themeColor="accent1"/>
-            </w:tcBorders>
-            <w:vAlign w:val="center"/>
-          </w:tcPr>
-          <w:p>
-            <w:pPr>
-              <w:jc w:val="center"/>
-              <w:cnfStyle w:val="000000000000" w:firstRow="0" w:lastRow="0" w:firstColumn="0" w:lastColumn="0" w:oddVBand="0" w:evenVBand="0" w:oddHBand="0" w:evenHBand="0" w:firstRowFirstColumn="0" w:firstRowLastColumn="0" w:lastRowFirstColumn="0" w:lastRowLastColumn="0"/>
-              <w:rPr>
-                <w:color w:val="5B9BD5" w:themeColor="accent1"/>
-              </w:rPr>
-            </w:pPr>
-          </w:p>
-        </w:tc>
-        <w:tc>
-          <w:tcPr>
-            <w:tcW w:w="947" w:type="dxa"/>
-            <w:tcBorders>
-              <w:top w:val="single" w:sz="4" w:space="0" w:color="5B9BD5" w:themeColor="accent1"/>
-              <w:bottom w:val="double" w:sz="12" w:space="0" w:color="5B9BD5" w:themeColor="accent1"/>
-            </w:tcBorders>
-            <w:vAlign w:val="center"/>
-          </w:tcPr>
-          <w:p>
-            <w:pPr>
-              <w:jc w:val="center"/>
-              <w:cnfStyle w:val="000000000000" w:firstRow="0" w:lastRow="0" w:firstColumn="0" w:lastColumn="0" w:oddVBand="0" w:evenVBand="0" w:oddHBand="0" w:evenHBand="0" w:firstRowFirstColumn="0" w:firstRowLastColumn="0" w:lastRowFirstColumn="0" w:lastRowLastColumn="0"/>
-              <w:rPr>
-                <w:color w:val="5B9BD5" w:themeColor="accent1"/>
-              </w:rPr>
-            </w:pPr>
-          </w:p>
-        </w:tc>
-        <w:tc>
-          <w:tcPr>
-            <w:tcW w:w="1087" w:type="dxa"/>
-            <w:tcBorders>
-              <w:top w:val="single" w:sz="4" w:space="0" w:color="5B9BD5" w:themeColor="accent1"/>
-              <w:bottom w:val="double" w:sz="12" w:space="0" w:color="5B9BD5" w:themeColor="accent1"/>
-            </w:tcBorders>
-            <w:vAlign w:val="center"/>
-          </w:tcPr>
-          <w:p>
-            <w:pPr>
-              <w:jc w:val="center"/>
-              <w:cnfStyle w:val="000000000000" w:firstRow="0" w:lastRow="0" w:firstColumn="0" w:lastColumn="0" w:oddVBand="0" w:evenVBand="0" w:oddHBand="0" w:evenHBand="0" w:firstRowFirstColumn="0" w:firstRowLastColumn="0" w:lastRowFirstColumn="0" w:lastRowLastColumn="0"/>
-              <w:rPr>
-                <w:color w:val="5B9BD5" w:themeColor="accent1"/>
-              </w:rPr>
-            </w:pPr>
-          </w:p>
-        </w:tc>
-        <w:tc>
-          <w:tcPr>
-            <w:tcW w:w="2994" w:type="dxa"/>
-            <w:tcBorders>
-              <w:top w:val="single" w:sz="4" w:space="0" w:color="5B9BD5" w:themeColor="accent1"/>
-              <w:bottom w:val="double" w:sz="12" w:space="0" w:color="5B9BD5" w:themeColor="accent1"/>
-            </w:tcBorders>
-            <w:vAlign w:val="center"/>
-          </w:tcPr>
-          <w:p>
-            <w:pPr>
-              <w:cnfStyle w:val="000000000000" w:firstRow="0" w:lastRow="0" w:firstColumn="0" w:lastColumn="0" w:oddVBand="0" w:evenVBand="0" w:oddHBand="0" w:evenHBand="0" w:firstRowFirstColumn="0" w:firstRowLastColumn="0" w:lastRowFirstColumn="0" w:lastRowLastColumn="0"/>
-              <w:rPr>
-                <w:color w:val="5B9BD5" w:themeColor="accent1"/>
-              </w:rPr>
-            </w:pPr>
-          </w:p>
-        </w:tc>
-        <w:tc>
-          <w:tcPr>
-            <w:tcW w:w="3585" w:type="dxa"/>
-            <w:tcBorders>
-              <w:top w:val="single" w:sz="4" w:space="0" w:color="5B9BD5" w:themeColor="accent1"/>
-              <w:bottom w:val="double" w:sz="12" w:space="0" w:color="5B9BD5" w:themeColor="accent1"/>
-            </w:tcBorders>
-            <w:vAlign w:val="center"/>
-          </w:tcPr>
-          <w:p>
-            <w:pPr>
-              <w:cnfStyle w:val="000000000000" w:firstRow="0" w:lastRow="0" w:firstColumn="0" w:lastColumn="0" w:oddVBand="0" w:evenVBand="0" w:oddHBand="0" w:evenHBand="0" w:firstRowFirstColumn="0" w:firstRowLastColumn="0" w:lastRowFirstColumn="0" w:lastRowLastColumn="0"/>
-              <w:rPr>
-                <w:color w:val="5B9BD5" w:themeColor="accent1"/>
-              </w:rPr>
-            </w:pPr>
-          </w:p>
-        </w:tc>
-        <w:tc>
-          <w:tcPr>
-            <w:tcW w:w="3520" w:type="dxa"/>
-            <w:tcBorders>
-              <w:top w:val="single" w:sz="4" w:space="0" w:color="5B9BD5" w:themeColor="accent1"/>
-              <w:bottom w:val="double" w:sz="12" w:space="0" w:color="5B9BD5" w:themeColor="accent1"/>
-              <w:right w:val="double" w:sz="12" w:space="0" w:color="5B9BD5" w:themeColor="accent1"/>
-            </w:tcBorders>
-            <w:vAlign w:val="center"/>
-          </w:tcPr>
-          <w:p>
-            <w:pPr>
-              <w:jc w:val="center"/>
-              <w:cnfStyle w:val="000000000000" w:firstRow="0" w:lastRow="0" w:firstColumn="0" w:lastColumn="0" w:oddVBand="0" w:evenVBand="0" w:oddHBand="0" w:evenHBand="0" w:firstRowFirstColumn="0" w:firstRowLastColumn="0" w:lastRowFirstColumn="0" w:lastRowLastColumn="0"/>
+            <w:vAlign w:val="center"/>
+          </w:tcPr>
+          <w:p>
+            <w:pPr>
+              <w:jc w:val="center"/>
+              <w:cnfStyle w:val="000000100000" w:firstRow="0" w:lastRow="0" w:firstColumn="0" w:lastColumn="0" w:oddVBand="0" w:evenVBand="0" w:oddHBand="1" w:evenHBand="0" w:firstRowFirstColumn="0" w:firstRowLastColumn="0" w:lastRowFirstColumn="0" w:lastRowLastColumn="0"/>
               <w:rPr>
                 <w:color w:val="5B9BD5" w:themeColor="accent1"/>
               </w:rPr>

</xml_diff>

<commit_message>
- all model view controller mechanism moved to specified class (raw model to datawindow, etc.) - event filter types are now loaded dynamically with the event file
</commit_message>
<xml_diff>
--- a/applications/mne_browse_raw_qt/Doc/TO DO.docx
+++ b/applications/mne_browse_raw_qt/Doc/TO DO.docx
@@ -3645,6 +3645,13 @@
                 <w:color w:val="5B9BD5" w:themeColor="accent1"/>
               </w:rPr>
             </w:pPr>
+            <w:r>
+              <w:rPr>
+                <w:strike/>
+                <w:color w:val="5B9BD5" w:themeColor="accent1"/>
+              </w:rPr>
+              <w:t>Filterwindow</w:t>
+            </w:r>
           </w:p>
         </w:tc>
         <w:tc>
@@ -3665,6 +3672,13 @@
                 <w:color w:val="5B9BD5" w:themeColor="accent1"/>
               </w:rPr>
             </w:pPr>
+            <w:r>
+              <w:rPr>
+                <w:strike/>
+                <w:color w:val="5B9BD5" w:themeColor="accent1"/>
+              </w:rPr>
+              <w:t>0</w:t>
+            </w:r>
           </w:p>
         </w:tc>
         <w:tc>
@@ -3685,6 +3699,13 @@
                 <w:color w:val="5B9BD5" w:themeColor="accent1"/>
               </w:rPr>
             </w:pPr>
+            <w:r>
+              <w:rPr>
+                <w:strike/>
+                <w:color w:val="5B9BD5" w:themeColor="accent1"/>
+              </w:rPr>
+              <w:t>++</w:t>
+            </w:r>
           </w:p>
         </w:tc>
         <w:tc>
@@ -3704,6 +3725,13 @@
                 <w:color w:val="5B9BD5" w:themeColor="accent1"/>
               </w:rPr>
             </w:pPr>
+            <w:r>
+              <w:rPr>
+                <w:strike/>
+                <w:color w:val="5B9BD5" w:themeColor="accent1"/>
+              </w:rPr>
+              <w:t>Phaseshift</w:t>
+            </w:r>
           </w:p>
         </w:tc>
         <w:tc>
@@ -3723,6 +3751,22 @@
                 <w:color w:val="5B9BD5" w:themeColor="accent1"/>
               </w:rPr>
             </w:pPr>
+            <w:r>
+              <w:rPr>
+                <w:strike/>
+                <w:color w:val="5B9BD5" w:themeColor="accent1"/>
+              </w:rPr>
+              <w:t>Daten werden leicht verschoben. Problem bei vielen filteroperationen</w:t>
+            </w:r>
+            <w:r>
+              <w:rPr>
+                <w:strike/>
+                <w:color w:val="5B9BD5" w:themeColor="accent1"/>
+              </w:rPr>
+              <w:t>. Delay -&gt; vllt. zeropadden</w:t>
+            </w:r>
+            <w:bookmarkStart w:id="0" w:name="_GoBack"/>
+            <w:bookmarkEnd w:id="0"/>
           </w:p>
         </w:tc>
         <w:tc>
@@ -6655,11 +6699,13 @@
               <w:jc w:val="center"/>
               <w:cnfStyle w:val="000000000000" w:firstRow="0" w:lastRow="0" w:firstColumn="0" w:lastColumn="0" w:oddVBand="0" w:evenVBand="0" w:oddHBand="0" w:evenHBand="0" w:firstRowFirstColumn="0" w:firstRowLastColumn="0" w:lastRowFirstColumn="0" w:lastRowLastColumn="0"/>
               <w:rPr>
-                <w:color w:val="5B9BD5" w:themeColor="accent1"/>
-              </w:rPr>
-            </w:pPr>
-            <w:r>
-              <w:rPr>
+                <w:strike/>
+                <w:color w:val="5B9BD5" w:themeColor="accent1"/>
+              </w:rPr>
+            </w:pPr>
+            <w:r>
+              <w:rPr>
+                <w:strike/>
                 <w:color w:val="5B9BD5" w:themeColor="accent1"/>
               </w:rPr>
               <w:t>Data window</w:t>
@@ -6680,11 +6726,20 @@
               <w:jc w:val="center"/>
               <w:cnfStyle w:val="000000000000" w:firstRow="0" w:lastRow="0" w:firstColumn="0" w:lastColumn="0" w:oddVBand="0" w:evenVBand="0" w:oddHBand="0" w:evenHBand="0" w:firstRowFirstColumn="0" w:firstRowLastColumn="0" w:lastRowFirstColumn="0" w:lastRowLastColumn="0"/>
               <w:rPr>
-                <w:color w:val="5B9BD5" w:themeColor="accent1"/>
-              </w:rPr>
-            </w:pPr>
-            <w:r>
-              <w:rPr>
+                <w:strike/>
+                <w:color w:val="5B9BD5" w:themeColor="accent1"/>
+              </w:rPr>
+            </w:pPr>
+            <w:r>
+              <w:rPr>
+                <w:strike/>
+                <w:color w:val="5B9BD5" w:themeColor="accent1"/>
+              </w:rPr>
+              <w:t>10</w:t>
+            </w:r>
+            <w:r>
+              <w:rPr>
+                <w:strike/>
                 <w:color w:val="5B9BD5" w:themeColor="accent1"/>
               </w:rPr>
               <w:t>0</w:t>
@@ -6705,11 +6760,13 @@
               <w:jc w:val="center"/>
               <w:cnfStyle w:val="000000000000" w:firstRow="0" w:lastRow="0" w:firstColumn="0" w:lastColumn="0" w:oddVBand="0" w:evenVBand="0" w:oddHBand="0" w:evenHBand="0" w:firstRowFirstColumn="0" w:firstRowLastColumn="0" w:lastRowFirstColumn="0" w:lastRowLastColumn="0"/>
               <w:rPr>
-                <w:color w:val="5B9BD5" w:themeColor="accent1"/>
-              </w:rPr>
-            </w:pPr>
-            <w:r>
-              <w:rPr>
+                <w:strike/>
+                <w:color w:val="5B9BD5" w:themeColor="accent1"/>
+              </w:rPr>
+            </w:pPr>
+            <w:r>
+              <w:rPr>
+                <w:strike/>
                 <w:color w:val="5B9BD5" w:themeColor="accent1"/>
               </w:rPr>
               <w:t>+</w:t>
@@ -6729,11 +6786,13 @@
             <w:pPr>
               <w:cnfStyle w:val="000000000000" w:firstRow="0" w:lastRow="0" w:firstColumn="0" w:lastColumn="0" w:oddVBand="0" w:evenVBand="0" w:oddHBand="0" w:evenHBand="0" w:firstRowFirstColumn="0" w:firstRowLastColumn="0" w:lastRowFirstColumn="0" w:lastRowLastColumn="0"/>
               <w:rPr>
-                <w:color w:val="5B9BD5" w:themeColor="accent1"/>
-              </w:rPr>
-            </w:pPr>
-            <w:r>
-              <w:rPr>
+                <w:strike/>
+                <w:color w:val="5B9BD5" w:themeColor="accent1"/>
+              </w:rPr>
+            </w:pPr>
+            <w:r>
+              <w:rPr>
+                <w:strike/>
                 <w:color w:val="5B9BD5" w:themeColor="accent1"/>
               </w:rPr>
               <w:t>Soll ausdockbar in neues window sein</w:t>
@@ -6753,29 +6812,31 @@
             <w:pPr>
               <w:cnfStyle w:val="000000000000" w:firstRow="0" w:lastRow="0" w:firstColumn="0" w:lastColumn="0" w:oddVBand="0" w:evenVBand="0" w:oddHBand="0" w:evenHBand="0" w:firstRowFirstColumn="0" w:firstRowLastColumn="0" w:lastRowFirstColumn="0" w:lastRowLastColumn="0"/>
               <w:rPr>
-                <w:color w:val="5B9BD5" w:themeColor="accent1"/>
-              </w:rPr>
-            </w:pPr>
-            <w:r>
-              <w:rPr>
+                <w:strike/>
+                <w:color w:val="5B9BD5" w:themeColor="accent1"/>
+              </w:rPr>
+            </w:pPr>
+            <w:r>
+              <w:rPr>
+                <w:strike/>
                 <w:color w:val="5B9BD5" w:themeColor="accent1"/>
               </w:rPr>
               <w:t xml:space="preserve">Neues window soll kein </w:t>
             </w:r>
             <w:r>
               <w:rPr>
+                <w:strike/>
                 <w:color w:val="5B9BD5" w:themeColor="accent1"/>
               </w:rPr>
               <w:t>dock widget</w:t>
             </w:r>
             <w:r>
               <w:rPr>
+                <w:strike/>
                 <w:color w:val="5B9BD5" w:themeColor="accent1"/>
               </w:rPr>
               <w:t xml:space="preserve"> sein</w:t>
             </w:r>
-            <w:bookmarkStart w:id="0" w:name="_GoBack"/>
-            <w:bookmarkEnd w:id="0"/>
           </w:p>
         </w:tc>
         <w:tc>
@@ -6793,9 +6854,17 @@
               <w:jc w:val="center"/>
               <w:cnfStyle w:val="000000000000" w:firstRow="0" w:lastRow="0" w:firstColumn="0" w:lastColumn="0" w:oddVBand="0" w:evenVBand="0" w:oddHBand="0" w:evenHBand="0" w:firstRowFirstColumn="0" w:firstRowLastColumn="0" w:lastRowFirstColumn="0" w:lastRowLastColumn="0"/>
               <w:rPr>
-                <w:color w:val="5B9BD5" w:themeColor="accent1"/>
-              </w:rPr>
-            </w:pPr>
+                <w:strike/>
+                <w:color w:val="5B9BD5" w:themeColor="accent1"/>
+              </w:rPr>
+            </w:pPr>
+            <w:r>
+              <w:rPr>
+                <w:strike/>
+                <w:color w:val="5B9BD5" w:themeColor="accent1"/>
+              </w:rPr>
+              <w:t>Qwidget mit 2ten view der auch auf das rawmodel zeigt</w:t>
+            </w:r>
           </w:p>
         </w:tc>
       </w:tr>

</xml_diff>

<commit_message>
- added layout and selection templates to resources - continued to work on selection manager
</commit_message>
<xml_diff>
--- a/applications/mne_browse_raw_qt/Doc/TO DO.docx
+++ b/applications/mne_browse_raw_qt/Doc/TO DO.docx
@@ -3765,8 +3765,6 @@
               </w:rPr>
               <w:t>. Delay -&gt; vllt. zeropadden</w:t>
             </w:r>
-            <w:bookmarkStart w:id="0" w:name="_GoBack"/>
-            <w:bookmarkEnd w:id="0"/>
           </w:p>
         </w:tc>
         <w:tc>
@@ -4565,6 +4563,26 @@
               </w:rPr>
               <w:t>QGraphicScene und View</w:t>
             </w:r>
+            <w:r>
+              <w:rPr>
+                <w:color w:val="5B9BD5" w:themeColor="accent1"/>
+              </w:rPr>
+              <w:t xml:space="preserve">, </w:t>
+            </w:r>
+            <w:r>
+              <w:rPr>
+                <w:color w:val="5B9BD5" w:themeColor="accent1"/>
+              </w:rPr>
+              <w:t xml:space="preserve">View’s </w:t>
+            </w:r>
+            <w:bookmarkStart w:id="0" w:name="_GoBack"/>
+            <w:bookmarkEnd w:id="0"/>
+            <w:r>
+              <w:rPr>
+                <w:color w:val="5B9BD5" w:themeColor="accent1"/>
+              </w:rPr>
+              <w:t>hideRow() nutzen</w:t>
+            </w:r>
           </w:p>
         </w:tc>
         <w:tc>
@@ -6529,11 +6547,13 @@
               <w:jc w:val="center"/>
               <w:cnfStyle w:val="000000100000" w:firstRow="0" w:lastRow="0" w:firstColumn="0" w:lastColumn="0" w:oddVBand="0" w:evenVBand="0" w:oddHBand="1" w:evenHBand="0" w:firstRowFirstColumn="0" w:firstRowLastColumn="0" w:lastRowFirstColumn="0" w:lastRowLastColumn="0"/>
               <w:rPr>
-                <w:color w:val="5B9BD5" w:themeColor="accent1"/>
-              </w:rPr>
-            </w:pPr>
-            <w:r>
-              <w:rPr>
+                <w:strike/>
+                <w:color w:val="5B9BD5" w:themeColor="accent1"/>
+              </w:rPr>
+            </w:pPr>
+            <w:r>
+              <w:rPr>
+                <w:strike/>
                 <w:color w:val="5B9BD5" w:themeColor="accent1"/>
               </w:rPr>
               <w:t>Filter window</w:t>
@@ -6554,11 +6574,20 @@
               <w:jc w:val="center"/>
               <w:cnfStyle w:val="000000100000" w:firstRow="0" w:lastRow="0" w:firstColumn="0" w:lastColumn="0" w:oddVBand="0" w:evenVBand="0" w:oddHBand="1" w:evenHBand="0" w:firstRowFirstColumn="0" w:firstRowLastColumn="0" w:lastRowFirstColumn="0" w:lastRowLastColumn="0"/>
               <w:rPr>
-                <w:color w:val="5B9BD5" w:themeColor="accent1"/>
-              </w:rPr>
-            </w:pPr>
-            <w:r>
-              <w:rPr>
+                <w:strike/>
+                <w:color w:val="5B9BD5" w:themeColor="accent1"/>
+              </w:rPr>
+            </w:pPr>
+            <w:r>
+              <w:rPr>
+                <w:strike/>
+                <w:color w:val="5B9BD5" w:themeColor="accent1"/>
+              </w:rPr>
+              <w:t>10</w:t>
+            </w:r>
+            <w:r>
+              <w:rPr>
+                <w:strike/>
                 <w:color w:val="5B9BD5" w:themeColor="accent1"/>
               </w:rPr>
               <w:t>0</w:t>
@@ -6579,11 +6608,13 @@
               <w:jc w:val="center"/>
               <w:cnfStyle w:val="000000100000" w:firstRow="0" w:lastRow="0" w:firstColumn="0" w:lastColumn="0" w:oddVBand="0" w:evenVBand="0" w:oddHBand="1" w:evenHBand="0" w:firstRowFirstColumn="0" w:firstRowLastColumn="0" w:lastRowFirstColumn="0" w:lastRowLastColumn="0"/>
               <w:rPr>
-                <w:color w:val="5B9BD5" w:themeColor="accent1"/>
-              </w:rPr>
-            </w:pPr>
-            <w:r>
-              <w:rPr>
+                <w:strike/>
+                <w:color w:val="5B9BD5" w:themeColor="accent1"/>
+              </w:rPr>
+            </w:pPr>
+            <w:r>
+              <w:rPr>
+                <w:strike/>
                 <w:color w:val="5B9BD5" w:themeColor="accent1"/>
               </w:rPr>
               <w:t>0</w:t>
@@ -6603,11 +6634,13 @@
             <w:pPr>
               <w:cnfStyle w:val="000000100000" w:firstRow="0" w:lastRow="0" w:firstColumn="0" w:lastColumn="0" w:oddVBand="0" w:evenVBand="0" w:oddHBand="1" w:evenHBand="0" w:firstRowFirstColumn="0" w:firstRowLastColumn="0" w:lastRowFirstColumn="0" w:lastRowLastColumn="0"/>
               <w:rPr>
-                <w:color w:val="5B9BD5" w:themeColor="accent1"/>
-              </w:rPr>
-            </w:pPr>
-            <w:r>
-              <w:rPr>
+                <w:strike/>
+                <w:color w:val="5B9BD5" w:themeColor="accent1"/>
+              </w:rPr>
+            </w:pPr>
+            <w:r>
+              <w:rPr>
+                <w:strike/>
                 <w:color w:val="5B9BD5" w:themeColor="accent1"/>
               </w:rPr>
               <w:t>Filter types dynamisch aus event file erstellen</w:t>
@@ -6627,17 +6660,20 @@
             <w:pPr>
               <w:cnfStyle w:val="000000100000" w:firstRow="0" w:lastRow="0" w:firstColumn="0" w:lastColumn="0" w:oddVBand="0" w:evenVBand="0" w:oddHBand="1" w:evenHBand="0" w:firstRowFirstColumn="0" w:firstRowLastColumn="0" w:lastRowFirstColumn="0" w:lastRowLastColumn="0"/>
               <w:rPr>
-                <w:color w:val="5B9BD5" w:themeColor="accent1"/>
-              </w:rPr>
-            </w:pPr>
-            <w:r>
-              <w:rPr>
+                <w:strike/>
+                <w:color w:val="5B9BD5" w:themeColor="accent1"/>
+              </w:rPr>
+            </w:pPr>
+            <w:r>
+              <w:rPr>
+                <w:strike/>
                 <w:color w:val="5B9BD5" w:themeColor="accent1"/>
               </w:rPr>
               <w:t>Zb sind EOG events noch nicht berücksichtigt</w:t>
             </w:r>
             <w:r>
               <w:rPr>
+                <w:strike/>
                 <w:color w:val="5B9BD5" w:themeColor="accent1"/>
               </w:rPr>
               <w:t>. Mögliches Problem: Farben definieren (siehe rawsettings.cpp)</w:t>

</xml_diff>

<commit_message>
- continued working on the selection manager
</commit_message>
<xml_diff>
--- a/applications/mne_browse_raw_qt/Doc/TO DO.docx
+++ b/applications/mne_browse_raw_qt/Doc/TO DO.docx
@@ -3641,13 +3641,11 @@
               <w:jc w:val="center"/>
               <w:cnfStyle w:val="000000000000" w:firstRow="0" w:lastRow="0" w:firstColumn="0" w:lastColumn="0" w:oddVBand="0" w:evenVBand="0" w:oddHBand="0" w:evenHBand="0" w:firstRowFirstColumn="0" w:firstRowLastColumn="0" w:lastRowFirstColumn="0" w:lastRowLastColumn="0"/>
               <w:rPr>
-                <w:strike/>
-                <w:color w:val="5B9BD5" w:themeColor="accent1"/>
-              </w:rPr>
-            </w:pPr>
-            <w:r>
-              <w:rPr>
-                <w:strike/>
+                <w:color w:val="5B9BD5" w:themeColor="accent1"/>
+              </w:rPr>
+            </w:pPr>
+            <w:r>
+              <w:rPr>
                 <w:color w:val="5B9BD5" w:themeColor="accent1"/>
               </w:rPr>
               <w:t>Filterwindow</w:t>
@@ -3668,13 +3666,11 @@
               <w:jc w:val="center"/>
               <w:cnfStyle w:val="000000000000" w:firstRow="0" w:lastRow="0" w:firstColumn="0" w:lastColumn="0" w:oddVBand="0" w:evenVBand="0" w:oddHBand="0" w:evenHBand="0" w:firstRowFirstColumn="0" w:firstRowLastColumn="0" w:lastRowFirstColumn="0" w:lastRowLastColumn="0"/>
               <w:rPr>
-                <w:strike/>
-                <w:color w:val="5B9BD5" w:themeColor="accent1"/>
-              </w:rPr>
-            </w:pPr>
-            <w:r>
-              <w:rPr>
-                <w:strike/>
+                <w:color w:val="5B9BD5" w:themeColor="accent1"/>
+              </w:rPr>
+            </w:pPr>
+            <w:r>
+              <w:rPr>
                 <w:color w:val="5B9BD5" w:themeColor="accent1"/>
               </w:rPr>
               <w:t>0</w:t>
@@ -3695,13 +3691,11 @@
               <w:jc w:val="center"/>
               <w:cnfStyle w:val="000000000000" w:firstRow="0" w:lastRow="0" w:firstColumn="0" w:lastColumn="0" w:oddVBand="0" w:evenVBand="0" w:oddHBand="0" w:evenHBand="0" w:firstRowFirstColumn="0" w:firstRowLastColumn="0" w:lastRowFirstColumn="0" w:lastRowLastColumn="0"/>
               <w:rPr>
-                <w:strike/>
-                <w:color w:val="5B9BD5" w:themeColor="accent1"/>
-              </w:rPr>
-            </w:pPr>
-            <w:r>
-              <w:rPr>
-                <w:strike/>
+                <w:color w:val="5B9BD5" w:themeColor="accent1"/>
+              </w:rPr>
+            </w:pPr>
+            <w:r>
+              <w:rPr>
                 <w:color w:val="5B9BD5" w:themeColor="accent1"/>
               </w:rPr>
               <w:t>++</w:t>
@@ -3721,13 +3715,11 @@
             <w:pPr>
               <w:cnfStyle w:val="000000000000" w:firstRow="0" w:lastRow="0" w:firstColumn="0" w:lastColumn="0" w:oddVBand="0" w:evenVBand="0" w:oddHBand="0" w:evenHBand="0" w:firstRowFirstColumn="0" w:firstRowLastColumn="0" w:lastRowFirstColumn="0" w:lastRowLastColumn="0"/>
               <w:rPr>
-                <w:strike/>
-                <w:color w:val="5B9BD5" w:themeColor="accent1"/>
-              </w:rPr>
-            </w:pPr>
-            <w:r>
-              <w:rPr>
-                <w:strike/>
+                <w:color w:val="5B9BD5" w:themeColor="accent1"/>
+              </w:rPr>
+            </w:pPr>
+            <w:r>
+              <w:rPr>
                 <w:color w:val="5B9BD5" w:themeColor="accent1"/>
               </w:rPr>
               <w:t>Phaseshift</w:t>
@@ -3747,20 +3739,17 @@
             <w:pPr>
               <w:cnfStyle w:val="000000000000" w:firstRow="0" w:lastRow="0" w:firstColumn="0" w:lastColumn="0" w:oddVBand="0" w:evenVBand="0" w:oddHBand="0" w:evenHBand="0" w:firstRowFirstColumn="0" w:firstRowLastColumn="0" w:lastRowFirstColumn="0" w:lastRowLastColumn="0"/>
               <w:rPr>
-                <w:strike/>
-                <w:color w:val="5B9BD5" w:themeColor="accent1"/>
-              </w:rPr>
-            </w:pPr>
-            <w:r>
-              <w:rPr>
-                <w:strike/>
+                <w:color w:val="5B9BD5" w:themeColor="accent1"/>
+              </w:rPr>
+            </w:pPr>
+            <w:r>
+              <w:rPr>
                 <w:color w:val="5B9BD5" w:themeColor="accent1"/>
               </w:rPr>
               <w:t>Daten werden leicht verschoben. Problem bei vielen filteroperationen</w:t>
             </w:r>
             <w:r>
               <w:rPr>
-                <w:strike/>
                 <w:color w:val="5B9BD5" w:themeColor="accent1"/>
               </w:rPr>
               <w:t>. Delay -&gt; vllt. zeropadden</w:t>
@@ -3832,10 +3821,15 @@
               <w:jc w:val="center"/>
               <w:cnfStyle w:val="000000100000" w:firstRow="0" w:lastRow="0" w:firstColumn="0" w:lastColumn="0" w:oddVBand="0" w:evenVBand="0" w:oddHBand="1" w:evenHBand="0" w:firstRowFirstColumn="0" w:firstRowLastColumn="0" w:lastRowFirstColumn="0" w:lastRowLastColumn="0"/>
               <w:rPr>
-                <w:strike/>
-                <w:color w:val="5B9BD5" w:themeColor="accent1"/>
-              </w:rPr>
-            </w:pPr>
+                <w:color w:val="5B9BD5" w:themeColor="accent1"/>
+              </w:rPr>
+            </w:pPr>
+            <w:r>
+              <w:rPr>
+                <w:color w:val="5B9BD5" w:themeColor="accent1"/>
+              </w:rPr>
+              <w:t>DataWindow</w:t>
+            </w:r>
           </w:p>
         </w:tc>
         <w:tc>
@@ -3852,10 +3846,15 @@
               <w:jc w:val="center"/>
               <w:cnfStyle w:val="000000100000" w:firstRow="0" w:lastRow="0" w:firstColumn="0" w:lastColumn="0" w:oddVBand="0" w:evenVBand="0" w:oddHBand="1" w:evenHBand="0" w:firstRowFirstColumn="0" w:firstRowLastColumn="0" w:lastRowFirstColumn="0" w:lastRowLastColumn="0"/>
               <w:rPr>
-                <w:strike/>
-                <w:color w:val="5B9BD5" w:themeColor="accent1"/>
-              </w:rPr>
-            </w:pPr>
+                <w:color w:val="5B9BD5" w:themeColor="accent1"/>
+              </w:rPr>
+            </w:pPr>
+            <w:r>
+              <w:rPr>
+                <w:color w:val="5B9BD5" w:themeColor="accent1"/>
+              </w:rPr>
+              <w:t>0</w:t>
+            </w:r>
           </w:p>
         </w:tc>
         <w:tc>
@@ -3872,10 +3871,15 @@
               <w:jc w:val="center"/>
               <w:cnfStyle w:val="000000100000" w:firstRow="0" w:lastRow="0" w:firstColumn="0" w:lastColumn="0" w:oddVBand="0" w:evenVBand="0" w:oddHBand="1" w:evenHBand="0" w:firstRowFirstColumn="0" w:firstRowLastColumn="0" w:lastRowFirstColumn="0" w:lastRowLastColumn="0"/>
               <w:rPr>
-                <w:strike/>
-                <w:color w:val="5B9BD5" w:themeColor="accent1"/>
-              </w:rPr>
-            </w:pPr>
+                <w:color w:val="5B9BD5" w:themeColor="accent1"/>
+              </w:rPr>
+            </w:pPr>
+            <w:r>
+              <w:rPr>
+                <w:color w:val="5B9BD5" w:themeColor="accent1"/>
+              </w:rPr>
+              <w:t>++</w:t>
+            </w:r>
           </w:p>
         </w:tc>
         <w:tc>
@@ -3891,10 +3895,15 @@
             <w:pPr>
               <w:cnfStyle w:val="000000100000" w:firstRow="0" w:lastRow="0" w:firstColumn="0" w:lastColumn="0" w:oddVBand="0" w:evenVBand="0" w:oddHBand="1" w:evenHBand="0" w:firstRowFirstColumn="0" w:firstRowLastColumn="0" w:lastRowFirstColumn="0" w:lastRowLastColumn="0"/>
               <w:rPr>
-                <w:strike/>
-                <w:color w:val="5B9BD5" w:themeColor="accent1"/>
-              </w:rPr>
-            </w:pPr>
+                <w:color w:val="5B9BD5" w:themeColor="accent1"/>
+              </w:rPr>
+            </w:pPr>
+            <w:r>
+              <w:rPr>
+                <w:color w:val="5B9BD5" w:themeColor="accent1"/>
+              </w:rPr>
+              <w:t>Daten anders herum plotten</w:t>
+            </w:r>
           </w:p>
         </w:tc>
         <w:tc>
@@ -3910,10 +3919,15 @@
             <w:pPr>
               <w:cnfStyle w:val="000000100000" w:firstRow="0" w:lastRow="0" w:firstColumn="0" w:lastColumn="0" w:oddVBand="0" w:evenVBand="0" w:oddHBand="1" w:evenHBand="0" w:firstRowFirstColumn="0" w:firstRowLastColumn="0" w:lastRowFirstColumn="0" w:lastRowLastColumn="0"/>
               <w:rPr>
-                <w:strike/>
-                <w:color w:val="5B9BD5" w:themeColor="accent1"/>
-              </w:rPr>
-            </w:pPr>
+                <w:color w:val="5B9BD5" w:themeColor="accent1"/>
+              </w:rPr>
+            </w:pPr>
+            <w:r>
+              <w:rPr>
+                <w:color w:val="5B9BD5" w:themeColor="accent1"/>
+              </w:rPr>
+              <w:t xml:space="preserve">Y koordinate mit minus versehen. </w:t>
+            </w:r>
           </w:p>
         </w:tc>
         <w:tc>
@@ -3931,7 +3945,6 @@
               <w:jc w:val="center"/>
               <w:cnfStyle w:val="000000100000" w:firstRow="0" w:lastRow="0" w:firstColumn="0" w:lastColumn="0" w:oddVBand="0" w:evenVBand="0" w:oddHBand="1" w:evenHBand="0" w:firstRowFirstColumn="0" w:firstRowLastColumn="0" w:lastRowFirstColumn="0" w:lastRowLastColumn="0"/>
               <w:rPr>
-                <w:strike/>
                 <w:color w:val="5B9BD5" w:themeColor="accent1"/>
               </w:rPr>
             </w:pPr>
@@ -3980,10 +3993,15 @@
               <w:jc w:val="center"/>
               <w:cnfStyle w:val="000000000000" w:firstRow="0" w:lastRow="0" w:firstColumn="0" w:lastColumn="0" w:oddVBand="0" w:evenVBand="0" w:oddHBand="0" w:evenHBand="0" w:firstRowFirstColumn="0" w:firstRowLastColumn="0" w:lastRowFirstColumn="0" w:lastRowLastColumn="0"/>
               <w:rPr>
-                <w:strike/>
-                <w:color w:val="5B9BD5" w:themeColor="accent1"/>
-              </w:rPr>
-            </w:pPr>
+                <w:color w:val="5B9BD5" w:themeColor="accent1"/>
+              </w:rPr>
+            </w:pPr>
+            <w:r>
+              <w:rPr>
+                <w:color w:val="5B9BD5" w:themeColor="accent1"/>
+              </w:rPr>
+              <w:t>SelectionManager</w:t>
+            </w:r>
           </w:p>
         </w:tc>
         <w:tc>
@@ -4000,10 +4018,15 @@
               <w:jc w:val="center"/>
               <w:cnfStyle w:val="000000000000" w:firstRow="0" w:lastRow="0" w:firstColumn="0" w:lastColumn="0" w:oddVBand="0" w:evenVBand="0" w:oddHBand="0" w:evenHBand="0" w:firstRowFirstColumn="0" w:firstRowLastColumn="0" w:lastRowFirstColumn="0" w:lastRowLastColumn="0"/>
               <w:rPr>
-                <w:strike/>
-                <w:color w:val="5B9BD5" w:themeColor="accent1"/>
-              </w:rPr>
-            </w:pPr>
+                <w:color w:val="5B9BD5" w:themeColor="accent1"/>
+              </w:rPr>
+            </w:pPr>
+            <w:r>
+              <w:rPr>
+                <w:color w:val="5B9BD5" w:themeColor="accent1"/>
+              </w:rPr>
+              <w:t>0</w:t>
+            </w:r>
           </w:p>
         </w:tc>
         <w:tc>
@@ -4020,10 +4043,15 @@
               <w:jc w:val="center"/>
               <w:cnfStyle w:val="000000000000" w:firstRow="0" w:lastRow="0" w:firstColumn="0" w:lastColumn="0" w:oddVBand="0" w:evenVBand="0" w:oddHBand="0" w:evenHBand="0" w:firstRowFirstColumn="0" w:firstRowLastColumn="0" w:lastRowFirstColumn="0" w:lastRowLastColumn="0"/>
               <w:rPr>
-                <w:strike/>
-                <w:color w:val="5B9BD5" w:themeColor="accent1"/>
-              </w:rPr>
-            </w:pPr>
+                <w:color w:val="5B9BD5" w:themeColor="accent1"/>
+              </w:rPr>
+            </w:pPr>
+            <w:r>
+              <w:rPr>
+                <w:color w:val="5B9BD5" w:themeColor="accent1"/>
+              </w:rPr>
+              <w:t>0</w:t>
+            </w:r>
           </w:p>
         </w:tc>
         <w:tc>
@@ -4039,10 +4067,15 @@
             <w:pPr>
               <w:cnfStyle w:val="000000000000" w:firstRow="0" w:lastRow="0" w:firstColumn="0" w:lastColumn="0" w:oddVBand="0" w:evenVBand="0" w:oddHBand="0" w:evenHBand="0" w:firstRowFirstColumn="0" w:firstRowLastColumn="0" w:lastRowFirstColumn="0" w:lastRowLastColumn="0"/>
               <w:rPr>
-                <w:strike/>
-                <w:color w:val="5B9BD5" w:themeColor="accent1"/>
-              </w:rPr>
-            </w:pPr>
+                <w:color w:val="5B9BD5" w:themeColor="accent1"/>
+              </w:rPr>
+            </w:pPr>
+            <w:r>
+              <w:rPr>
+                <w:color w:val="5B9BD5" w:themeColor="accent1"/>
+              </w:rPr>
+              <w:t>CTF inkonsistenz</w:t>
+            </w:r>
           </w:p>
         </w:tc>
         <w:tc>
@@ -4058,10 +4091,23 @@
             <w:pPr>
               <w:cnfStyle w:val="000000000000" w:firstRow="0" w:lastRow="0" w:firstColumn="0" w:lastColumn="0" w:oddVBand="0" w:evenVBand="0" w:oddHBand="0" w:evenHBand="0" w:firstRowFirstColumn="0" w:firstRowLastColumn="0" w:lastRowFirstColumn="0" w:lastRowLastColumn="0"/>
               <w:rPr>
-                <w:strike/>
-                <w:color w:val="5B9BD5" w:themeColor="accent1"/>
-              </w:rPr>
-            </w:pPr>
+                <w:color w:val="5B9BD5" w:themeColor="accent1"/>
+              </w:rPr>
+            </w:pPr>
+            <w:r>
+              <w:rPr>
+                <w:color w:val="5B9BD5" w:themeColor="accent1"/>
+              </w:rPr>
+              <w:t>Im layoutloader abfragen/</w:t>
+            </w:r>
+            <w:r>
+              <w:rPr>
+                <w:color w:val="5B9BD5" w:themeColor="accent1"/>
+              </w:rPr>
+              <w:t>herausbekommen welches</w:t>
+            </w:r>
+            <w:bookmarkStart w:id="0" w:name="_GoBack"/>
+            <w:bookmarkEnd w:id="0"/>
           </w:p>
         </w:tc>
         <w:tc>
@@ -4079,7 +4125,291 @@
               <w:jc w:val="center"/>
               <w:cnfStyle w:val="000000000000" w:firstRow="0" w:lastRow="0" w:firstColumn="0" w:lastColumn="0" w:oddVBand="0" w:evenVBand="0" w:oddHBand="0" w:evenHBand="0" w:firstRowFirstColumn="0" w:firstRowLastColumn="0" w:lastRowFirstColumn="0" w:lastRowLastColumn="0"/>
               <w:rPr>
-                <w:strike/>
+                <w:color w:val="5B9BD5" w:themeColor="accent1"/>
+              </w:rPr>
+            </w:pPr>
+          </w:p>
+        </w:tc>
+      </w:tr>
+      <w:tr>
+        <w:trPr>
+          <w:cnfStyle w:val="000000100000" w:firstRow="0" w:lastRow="0" w:firstColumn="0" w:lastColumn="0" w:oddVBand="0" w:evenVBand="0" w:oddHBand="1" w:evenHBand="0" w:firstRowFirstColumn="0" w:firstRowLastColumn="0" w:lastRowFirstColumn="0" w:lastRowLastColumn="0"/>
+          <w:cantSplit/>
+          <w:trHeight w:val="325"/>
+        </w:trPr>
+        <w:tc>
+          <w:tcPr>
+            <w:cnfStyle w:val="001000000000" w:firstRow="0" w:lastRow="0" w:firstColumn="1" w:lastColumn="0" w:oddVBand="0" w:evenVBand="0" w:oddHBand="0" w:evenHBand="0" w:firstRowFirstColumn="0" w:firstRowLastColumn="0" w:lastRowFirstColumn="0" w:lastRowLastColumn="0"/>
+            <w:tcW w:w="806" w:type="dxa"/>
+            <w:vMerge/>
+            <w:tcBorders>
+              <w:left w:val="double" w:sz="12" w:space="0" w:color="5B9BD5" w:themeColor="accent1"/>
+              <w:right w:val="double" w:sz="12" w:space="0" w:color="5B9BD5" w:themeColor="accent1"/>
+            </w:tcBorders>
+            <w:textDirection w:val="tbRl"/>
+            <w:vAlign w:val="center"/>
+          </w:tcPr>
+          <w:p>
+            <w:pPr>
+              <w:ind w:left="113" w:right="113"/>
+              <w:jc w:val="center"/>
+              <w:rPr>
+                <w:color w:val="5B9BD5" w:themeColor="accent1"/>
+              </w:rPr>
+            </w:pPr>
+          </w:p>
+        </w:tc>
+        <w:tc>
+          <w:tcPr>
+            <w:tcW w:w="1646" w:type="dxa"/>
+            <w:tcBorders>
+              <w:top w:val="single" w:sz="4" w:space="0" w:color="5B9BD5" w:themeColor="accent1"/>
+              <w:left w:val="double" w:sz="12" w:space="0" w:color="5B9BD5" w:themeColor="accent1"/>
+              <w:bottom w:val="single" w:sz="4" w:space="0" w:color="5B9BD5" w:themeColor="accent1"/>
+            </w:tcBorders>
+            <w:vAlign w:val="center"/>
+          </w:tcPr>
+          <w:p>
+            <w:pPr>
+              <w:jc w:val="center"/>
+              <w:cnfStyle w:val="000000100000" w:firstRow="0" w:lastRow="0" w:firstColumn="0" w:lastColumn="0" w:oddVBand="0" w:evenVBand="0" w:oddHBand="1" w:evenHBand="0" w:firstRowFirstColumn="0" w:firstRowLastColumn="0" w:lastRowFirstColumn="0" w:lastRowLastColumn="0"/>
+              <w:rPr>
+                <w:color w:val="5B9BD5" w:themeColor="accent1"/>
+              </w:rPr>
+            </w:pPr>
+          </w:p>
+        </w:tc>
+        <w:tc>
+          <w:tcPr>
+            <w:tcW w:w="947" w:type="dxa"/>
+            <w:tcBorders>
+              <w:top w:val="single" w:sz="4" w:space="0" w:color="5B9BD5" w:themeColor="accent1"/>
+              <w:bottom w:val="single" w:sz="4" w:space="0" w:color="5B9BD5" w:themeColor="accent1"/>
+            </w:tcBorders>
+            <w:vAlign w:val="center"/>
+          </w:tcPr>
+          <w:p>
+            <w:pPr>
+              <w:jc w:val="center"/>
+              <w:cnfStyle w:val="000000100000" w:firstRow="0" w:lastRow="0" w:firstColumn="0" w:lastColumn="0" w:oddVBand="0" w:evenVBand="0" w:oddHBand="1" w:evenHBand="0" w:firstRowFirstColumn="0" w:firstRowLastColumn="0" w:lastRowFirstColumn="0" w:lastRowLastColumn="0"/>
+              <w:rPr>
+                <w:color w:val="5B9BD5" w:themeColor="accent1"/>
+              </w:rPr>
+            </w:pPr>
+          </w:p>
+        </w:tc>
+        <w:tc>
+          <w:tcPr>
+            <w:tcW w:w="1087" w:type="dxa"/>
+            <w:tcBorders>
+              <w:top w:val="single" w:sz="4" w:space="0" w:color="5B9BD5" w:themeColor="accent1"/>
+              <w:bottom w:val="single" w:sz="4" w:space="0" w:color="5B9BD5" w:themeColor="accent1"/>
+            </w:tcBorders>
+            <w:vAlign w:val="center"/>
+          </w:tcPr>
+          <w:p>
+            <w:pPr>
+              <w:jc w:val="center"/>
+              <w:cnfStyle w:val="000000100000" w:firstRow="0" w:lastRow="0" w:firstColumn="0" w:lastColumn="0" w:oddVBand="0" w:evenVBand="0" w:oddHBand="1" w:evenHBand="0" w:firstRowFirstColumn="0" w:firstRowLastColumn="0" w:lastRowFirstColumn="0" w:lastRowLastColumn="0"/>
+              <w:rPr>
+                <w:color w:val="5B9BD5" w:themeColor="accent1"/>
+              </w:rPr>
+            </w:pPr>
+          </w:p>
+        </w:tc>
+        <w:tc>
+          <w:tcPr>
+            <w:tcW w:w="2994" w:type="dxa"/>
+            <w:tcBorders>
+              <w:top w:val="single" w:sz="4" w:space="0" w:color="5B9BD5" w:themeColor="accent1"/>
+              <w:bottom w:val="single" w:sz="4" w:space="0" w:color="5B9BD5" w:themeColor="accent1"/>
+            </w:tcBorders>
+            <w:vAlign w:val="center"/>
+          </w:tcPr>
+          <w:p>
+            <w:pPr>
+              <w:cnfStyle w:val="000000100000" w:firstRow="0" w:lastRow="0" w:firstColumn="0" w:lastColumn="0" w:oddVBand="0" w:evenVBand="0" w:oddHBand="1" w:evenHBand="0" w:firstRowFirstColumn="0" w:firstRowLastColumn="0" w:lastRowFirstColumn="0" w:lastRowLastColumn="0"/>
+              <w:rPr>
+                <w:color w:val="5B9BD5" w:themeColor="accent1"/>
+              </w:rPr>
+            </w:pPr>
+          </w:p>
+        </w:tc>
+        <w:tc>
+          <w:tcPr>
+            <w:tcW w:w="3585" w:type="dxa"/>
+            <w:tcBorders>
+              <w:top w:val="single" w:sz="4" w:space="0" w:color="5B9BD5" w:themeColor="accent1"/>
+              <w:bottom w:val="single" w:sz="4" w:space="0" w:color="5B9BD5" w:themeColor="accent1"/>
+            </w:tcBorders>
+            <w:vAlign w:val="center"/>
+          </w:tcPr>
+          <w:p>
+            <w:pPr>
+              <w:cnfStyle w:val="000000100000" w:firstRow="0" w:lastRow="0" w:firstColumn="0" w:lastColumn="0" w:oddVBand="0" w:evenVBand="0" w:oddHBand="1" w:evenHBand="0" w:firstRowFirstColumn="0" w:firstRowLastColumn="0" w:lastRowFirstColumn="0" w:lastRowLastColumn="0"/>
+              <w:rPr>
+                <w:color w:val="5B9BD5" w:themeColor="accent1"/>
+              </w:rPr>
+            </w:pPr>
+          </w:p>
+        </w:tc>
+        <w:tc>
+          <w:tcPr>
+            <w:tcW w:w="3520" w:type="dxa"/>
+            <w:tcBorders>
+              <w:top w:val="single" w:sz="4" w:space="0" w:color="5B9BD5" w:themeColor="accent1"/>
+              <w:bottom w:val="single" w:sz="4" w:space="0" w:color="5B9BD5" w:themeColor="accent1"/>
+              <w:right w:val="double" w:sz="12" w:space="0" w:color="5B9BD5" w:themeColor="accent1"/>
+            </w:tcBorders>
+            <w:vAlign w:val="center"/>
+          </w:tcPr>
+          <w:p>
+            <w:pPr>
+              <w:jc w:val="center"/>
+              <w:cnfStyle w:val="000000100000" w:firstRow="0" w:lastRow="0" w:firstColumn="0" w:lastColumn="0" w:oddVBand="0" w:evenVBand="0" w:oddHBand="1" w:evenHBand="0" w:firstRowFirstColumn="0" w:firstRowLastColumn="0" w:lastRowFirstColumn="0" w:lastRowLastColumn="0"/>
+              <w:rPr>
+                <w:color w:val="5B9BD5" w:themeColor="accent1"/>
+              </w:rPr>
+            </w:pPr>
+          </w:p>
+        </w:tc>
+      </w:tr>
+      <w:tr>
+        <w:trPr>
+          <w:cantSplit/>
+          <w:trHeight w:val="325"/>
+        </w:trPr>
+        <w:tc>
+          <w:tcPr>
+            <w:cnfStyle w:val="001000000000" w:firstRow="0" w:lastRow="0" w:firstColumn="1" w:lastColumn="0" w:oddVBand="0" w:evenVBand="0" w:oddHBand="0" w:evenHBand="0" w:firstRowFirstColumn="0" w:firstRowLastColumn="0" w:lastRowFirstColumn="0" w:lastRowLastColumn="0"/>
+            <w:tcW w:w="806" w:type="dxa"/>
+            <w:vMerge/>
+            <w:tcBorders>
+              <w:left w:val="double" w:sz="12" w:space="0" w:color="5B9BD5" w:themeColor="accent1"/>
+              <w:right w:val="double" w:sz="12" w:space="0" w:color="5B9BD5" w:themeColor="accent1"/>
+            </w:tcBorders>
+            <w:textDirection w:val="tbRl"/>
+            <w:vAlign w:val="center"/>
+          </w:tcPr>
+          <w:p>
+            <w:pPr>
+              <w:ind w:left="113" w:right="113"/>
+              <w:jc w:val="center"/>
+              <w:rPr>
+                <w:color w:val="5B9BD5" w:themeColor="accent1"/>
+              </w:rPr>
+            </w:pPr>
+          </w:p>
+        </w:tc>
+        <w:tc>
+          <w:tcPr>
+            <w:tcW w:w="1646" w:type="dxa"/>
+            <w:tcBorders>
+              <w:top w:val="single" w:sz="4" w:space="0" w:color="5B9BD5" w:themeColor="accent1"/>
+              <w:left w:val="double" w:sz="12" w:space="0" w:color="5B9BD5" w:themeColor="accent1"/>
+              <w:bottom w:val="single" w:sz="4" w:space="0" w:color="5B9BD5" w:themeColor="accent1"/>
+            </w:tcBorders>
+            <w:vAlign w:val="center"/>
+          </w:tcPr>
+          <w:p>
+            <w:pPr>
+              <w:jc w:val="center"/>
+              <w:cnfStyle w:val="000000000000" w:firstRow="0" w:lastRow="0" w:firstColumn="0" w:lastColumn="0" w:oddVBand="0" w:evenVBand="0" w:oddHBand="0" w:evenHBand="0" w:firstRowFirstColumn="0" w:firstRowLastColumn="0" w:lastRowFirstColumn="0" w:lastRowLastColumn="0"/>
+              <w:rPr>
+                <w:color w:val="5B9BD5" w:themeColor="accent1"/>
+              </w:rPr>
+            </w:pPr>
+          </w:p>
+        </w:tc>
+        <w:tc>
+          <w:tcPr>
+            <w:tcW w:w="947" w:type="dxa"/>
+            <w:tcBorders>
+              <w:top w:val="single" w:sz="4" w:space="0" w:color="5B9BD5" w:themeColor="accent1"/>
+              <w:bottom w:val="single" w:sz="4" w:space="0" w:color="5B9BD5" w:themeColor="accent1"/>
+            </w:tcBorders>
+            <w:vAlign w:val="center"/>
+          </w:tcPr>
+          <w:p>
+            <w:pPr>
+              <w:jc w:val="center"/>
+              <w:cnfStyle w:val="000000000000" w:firstRow="0" w:lastRow="0" w:firstColumn="0" w:lastColumn="0" w:oddVBand="0" w:evenVBand="0" w:oddHBand="0" w:evenHBand="0" w:firstRowFirstColumn="0" w:firstRowLastColumn="0" w:lastRowFirstColumn="0" w:lastRowLastColumn="0"/>
+              <w:rPr>
+                <w:color w:val="5B9BD5" w:themeColor="accent1"/>
+              </w:rPr>
+            </w:pPr>
+          </w:p>
+        </w:tc>
+        <w:tc>
+          <w:tcPr>
+            <w:tcW w:w="1087" w:type="dxa"/>
+            <w:tcBorders>
+              <w:top w:val="single" w:sz="4" w:space="0" w:color="5B9BD5" w:themeColor="accent1"/>
+              <w:bottom w:val="single" w:sz="4" w:space="0" w:color="5B9BD5" w:themeColor="accent1"/>
+            </w:tcBorders>
+            <w:vAlign w:val="center"/>
+          </w:tcPr>
+          <w:p>
+            <w:pPr>
+              <w:jc w:val="center"/>
+              <w:cnfStyle w:val="000000000000" w:firstRow="0" w:lastRow="0" w:firstColumn="0" w:lastColumn="0" w:oddVBand="0" w:evenVBand="0" w:oddHBand="0" w:evenHBand="0" w:firstRowFirstColumn="0" w:firstRowLastColumn="0" w:lastRowFirstColumn="0" w:lastRowLastColumn="0"/>
+              <w:rPr>
+                <w:color w:val="5B9BD5" w:themeColor="accent1"/>
+              </w:rPr>
+            </w:pPr>
+          </w:p>
+        </w:tc>
+        <w:tc>
+          <w:tcPr>
+            <w:tcW w:w="2994" w:type="dxa"/>
+            <w:tcBorders>
+              <w:top w:val="single" w:sz="4" w:space="0" w:color="5B9BD5" w:themeColor="accent1"/>
+              <w:bottom w:val="single" w:sz="4" w:space="0" w:color="5B9BD5" w:themeColor="accent1"/>
+            </w:tcBorders>
+            <w:vAlign w:val="center"/>
+          </w:tcPr>
+          <w:p>
+            <w:pPr>
+              <w:cnfStyle w:val="000000000000" w:firstRow="0" w:lastRow="0" w:firstColumn="0" w:lastColumn="0" w:oddVBand="0" w:evenVBand="0" w:oddHBand="0" w:evenHBand="0" w:firstRowFirstColumn="0" w:firstRowLastColumn="0" w:lastRowFirstColumn="0" w:lastRowLastColumn="0"/>
+              <w:rPr>
+                <w:color w:val="5B9BD5" w:themeColor="accent1"/>
+              </w:rPr>
+            </w:pPr>
+          </w:p>
+        </w:tc>
+        <w:tc>
+          <w:tcPr>
+            <w:tcW w:w="3585" w:type="dxa"/>
+            <w:tcBorders>
+              <w:top w:val="single" w:sz="4" w:space="0" w:color="5B9BD5" w:themeColor="accent1"/>
+              <w:bottom w:val="single" w:sz="4" w:space="0" w:color="5B9BD5" w:themeColor="accent1"/>
+            </w:tcBorders>
+            <w:vAlign w:val="center"/>
+          </w:tcPr>
+          <w:p>
+            <w:pPr>
+              <w:cnfStyle w:val="000000000000" w:firstRow="0" w:lastRow="0" w:firstColumn="0" w:lastColumn="0" w:oddVBand="0" w:evenVBand="0" w:oddHBand="0" w:evenHBand="0" w:firstRowFirstColumn="0" w:firstRowLastColumn="0" w:lastRowFirstColumn="0" w:lastRowLastColumn="0"/>
+              <w:rPr>
+                <w:color w:val="5B9BD5" w:themeColor="accent1"/>
+              </w:rPr>
+            </w:pPr>
+          </w:p>
+        </w:tc>
+        <w:tc>
+          <w:tcPr>
+            <w:tcW w:w="3520" w:type="dxa"/>
+            <w:tcBorders>
+              <w:top w:val="single" w:sz="4" w:space="0" w:color="5B9BD5" w:themeColor="accent1"/>
+              <w:bottom w:val="single" w:sz="4" w:space="0" w:color="5B9BD5" w:themeColor="accent1"/>
+              <w:right w:val="double" w:sz="12" w:space="0" w:color="5B9BD5" w:themeColor="accent1"/>
+            </w:tcBorders>
+            <w:vAlign w:val="center"/>
+          </w:tcPr>
+          <w:p>
+            <w:pPr>
+              <w:jc w:val="center"/>
+              <w:cnfStyle w:val="000000000000" w:firstRow="0" w:lastRow="0" w:firstColumn="0" w:lastColumn="0" w:oddVBand="0" w:evenVBand="0" w:oddHBand="0" w:evenHBand="0" w:firstRowFirstColumn="0" w:firstRowLastColumn="0" w:lastRowFirstColumn="0" w:lastRowLastColumn="0"/>
+              <w:rPr>
                 <w:color w:val="5B9BD5" w:themeColor="accent1"/>
               </w:rPr>
             </w:pPr>
@@ -4575,8 +4905,6 @@
               </w:rPr>
               <w:t xml:space="preserve">View’s </w:t>
             </w:r>
-            <w:bookmarkStart w:id="0" w:name="_GoBack"/>
-            <w:bookmarkEnd w:id="0"/>
             <w:r>
               <w:rPr>
                 <w:color w:val="5B9BD5" w:themeColor="accent1"/>

</xml_diff>

<commit_message>
- fixed QScrollbar and QGrabGestureProblem in DataWindow
</commit_message>
<xml_diff>
--- a/applications/mne_browse_raw_qt/Doc/TO DO.docx
+++ b/applications/mne_browse_raw_qt/Doc/TO DO.docx
@@ -4106,8 +4106,6 @@
               </w:rPr>
               <w:t>herausbekommen welches</w:t>
             </w:r>
-            <w:bookmarkStart w:id="0" w:name="_GoBack"/>
-            <w:bookmarkEnd w:id="0"/>
           </w:p>
         </w:tc>
         <w:tc>
@@ -4177,6 +4175,12 @@
                 <w:color w:val="5B9BD5" w:themeColor="accent1"/>
               </w:rPr>
             </w:pPr>
+            <w:r>
+              <w:rPr>
+                <w:color w:val="5B9BD5" w:themeColor="accent1"/>
+              </w:rPr>
+              <w:t>EventWindow</w:t>
+            </w:r>
           </w:p>
         </w:tc>
         <w:tc>
@@ -4196,6 +4200,12 @@
                 <w:color w:val="5B9BD5" w:themeColor="accent1"/>
               </w:rPr>
             </w:pPr>
+            <w:r>
+              <w:rPr>
+                <w:color w:val="5B9BD5" w:themeColor="accent1"/>
+              </w:rPr>
+              <w:t>0</w:t>
+            </w:r>
           </w:p>
         </w:tc>
         <w:tc>
@@ -4215,6 +4225,12 @@
                 <w:color w:val="5B9BD5" w:themeColor="accent1"/>
               </w:rPr>
             </w:pPr>
+            <w:r>
+              <w:rPr>
+                <w:color w:val="5B9BD5" w:themeColor="accent1"/>
+              </w:rPr>
+              <w:t>+</w:t>
+            </w:r>
           </w:p>
         </w:tc>
         <w:tc>
@@ -4233,6 +4249,12 @@
                 <w:color w:val="5B9BD5" w:themeColor="accent1"/>
               </w:rPr>
             </w:pPr>
+            <w:r>
+              <w:rPr>
+                <w:color w:val="5B9BD5" w:themeColor="accent1"/>
+              </w:rPr>
+              <w:t>Mindestgröße Zeilen</w:t>
+            </w:r>
           </w:p>
         </w:tc>
         <w:tc>
@@ -4251,6 +4273,12 @@
                 <w:color w:val="5B9BD5" w:themeColor="accent1"/>
               </w:rPr>
             </w:pPr>
+            <w:r>
+              <w:rPr>
+                <w:color w:val="5B9BD5" w:themeColor="accent1"/>
+              </w:rPr>
+              <w:t>Probleme auf Surface 3</w:t>
+            </w:r>
           </w:p>
         </w:tc>
         <w:tc>
@@ -4319,6 +4347,12 @@
                 <w:color w:val="5B9BD5" w:themeColor="accent1"/>
               </w:rPr>
             </w:pPr>
+            <w:r>
+              <w:rPr>
+                <w:color w:val="5B9BD5" w:themeColor="accent1"/>
+              </w:rPr>
+              <w:t>Data Window</w:t>
+            </w:r>
           </w:p>
         </w:tc>
         <w:tc>
@@ -4338,6 +4372,12 @@
                 <w:color w:val="5B9BD5" w:themeColor="accent1"/>
               </w:rPr>
             </w:pPr>
+            <w:r>
+              <w:rPr>
+                <w:color w:val="5B9BD5" w:themeColor="accent1"/>
+              </w:rPr>
+              <w:t>0</w:t>
+            </w:r>
           </w:p>
         </w:tc>
         <w:tc>
@@ -4357,6 +4397,12 @@
                 <w:color w:val="5B9BD5" w:themeColor="accent1"/>
               </w:rPr>
             </w:pPr>
+            <w:r>
+              <w:rPr>
+                <w:color w:val="5B9BD5" w:themeColor="accent1"/>
+              </w:rPr>
+              <w:t>+</w:t>
+            </w:r>
           </w:p>
         </w:tc>
         <w:tc>
@@ -4375,6 +4421,12 @@
                 <w:color w:val="5B9BD5" w:themeColor="accent1"/>
               </w:rPr>
             </w:pPr>
+            <w:r>
+              <w:rPr>
+                <w:color w:val="5B9BD5" w:themeColor="accent1"/>
+              </w:rPr>
+              <w:t>Marker sample größe anpassen</w:t>
+            </w:r>
           </w:p>
         </w:tc>
         <w:tc>
@@ -4393,6 +4445,377 @@
                 <w:color w:val="5B9BD5" w:themeColor="accent1"/>
               </w:rPr>
             </w:pPr>
+            <w:r>
+              <w:rPr>
+                <w:color w:val="5B9BD5" w:themeColor="accent1"/>
+              </w:rPr>
+              <w:t>Probleme auf Surface 3</w:t>
+            </w:r>
+          </w:p>
+        </w:tc>
+        <w:tc>
+          <w:tcPr>
+            <w:tcW w:w="3520" w:type="dxa"/>
+            <w:tcBorders>
+              <w:top w:val="single" w:sz="4" w:space="0" w:color="5B9BD5" w:themeColor="accent1"/>
+              <w:bottom w:val="single" w:sz="4" w:space="0" w:color="5B9BD5" w:themeColor="accent1"/>
+              <w:right w:val="double" w:sz="12" w:space="0" w:color="5B9BD5" w:themeColor="accent1"/>
+            </w:tcBorders>
+            <w:vAlign w:val="center"/>
+          </w:tcPr>
+          <w:p>
+            <w:pPr>
+              <w:jc w:val="center"/>
+              <w:cnfStyle w:val="000000000000" w:firstRow="0" w:lastRow="0" w:firstColumn="0" w:lastColumn="0" w:oddVBand="0" w:evenVBand="0" w:oddHBand="0" w:evenHBand="0" w:firstRowFirstColumn="0" w:firstRowLastColumn="0" w:lastRowFirstColumn="0" w:lastRowLastColumn="0"/>
+              <w:rPr>
+                <w:color w:val="5B9BD5" w:themeColor="accent1"/>
+              </w:rPr>
+            </w:pPr>
+          </w:p>
+        </w:tc>
+      </w:tr>
+      <w:tr>
+        <w:trPr>
+          <w:cnfStyle w:val="000000100000" w:firstRow="0" w:lastRow="0" w:firstColumn="0" w:lastColumn="0" w:oddVBand="0" w:evenVBand="0" w:oddHBand="1" w:evenHBand="0" w:firstRowFirstColumn="0" w:firstRowLastColumn="0" w:lastRowFirstColumn="0" w:lastRowLastColumn="0"/>
+          <w:cantSplit/>
+          <w:trHeight w:val="325"/>
+        </w:trPr>
+        <w:tc>
+          <w:tcPr>
+            <w:cnfStyle w:val="001000000000" w:firstRow="0" w:lastRow="0" w:firstColumn="1" w:lastColumn="0" w:oddVBand="0" w:evenVBand="0" w:oddHBand="0" w:evenHBand="0" w:firstRowFirstColumn="0" w:firstRowLastColumn="0" w:lastRowFirstColumn="0" w:lastRowLastColumn="0"/>
+            <w:tcW w:w="806" w:type="dxa"/>
+            <w:vMerge/>
+            <w:tcBorders>
+              <w:left w:val="double" w:sz="12" w:space="0" w:color="5B9BD5" w:themeColor="accent1"/>
+              <w:right w:val="double" w:sz="12" w:space="0" w:color="5B9BD5" w:themeColor="accent1"/>
+            </w:tcBorders>
+            <w:textDirection w:val="tbRl"/>
+            <w:vAlign w:val="center"/>
+          </w:tcPr>
+          <w:p>
+            <w:pPr>
+              <w:ind w:left="113" w:right="113"/>
+              <w:jc w:val="center"/>
+              <w:rPr>
+                <w:color w:val="5B9BD5" w:themeColor="accent1"/>
+              </w:rPr>
+            </w:pPr>
+          </w:p>
+        </w:tc>
+        <w:tc>
+          <w:tcPr>
+            <w:tcW w:w="1646" w:type="dxa"/>
+            <w:tcBorders>
+              <w:top w:val="single" w:sz="4" w:space="0" w:color="5B9BD5" w:themeColor="accent1"/>
+              <w:left w:val="double" w:sz="12" w:space="0" w:color="5B9BD5" w:themeColor="accent1"/>
+              <w:bottom w:val="single" w:sz="4" w:space="0" w:color="5B9BD5" w:themeColor="accent1"/>
+            </w:tcBorders>
+            <w:vAlign w:val="center"/>
+          </w:tcPr>
+          <w:p>
+            <w:pPr>
+              <w:jc w:val="center"/>
+              <w:cnfStyle w:val="000000100000" w:firstRow="0" w:lastRow="0" w:firstColumn="0" w:lastColumn="0" w:oddVBand="0" w:evenVBand="0" w:oddHBand="1" w:evenHBand="0" w:firstRowFirstColumn="0" w:firstRowLastColumn="0" w:lastRowFirstColumn="0" w:lastRowLastColumn="0"/>
+              <w:rPr>
+                <w:color w:val="5B9BD5" w:themeColor="accent1"/>
+              </w:rPr>
+            </w:pPr>
+            <w:r>
+              <w:rPr>
+                <w:color w:val="5B9BD5" w:themeColor="accent1"/>
+              </w:rPr>
+              <w:t>EventWindow</w:t>
+            </w:r>
+          </w:p>
+        </w:tc>
+        <w:tc>
+          <w:tcPr>
+            <w:tcW w:w="947" w:type="dxa"/>
+            <w:tcBorders>
+              <w:top w:val="single" w:sz="4" w:space="0" w:color="5B9BD5" w:themeColor="accent1"/>
+              <w:bottom w:val="single" w:sz="4" w:space="0" w:color="5B9BD5" w:themeColor="accent1"/>
+            </w:tcBorders>
+            <w:vAlign w:val="center"/>
+          </w:tcPr>
+          <w:p>
+            <w:pPr>
+              <w:jc w:val="center"/>
+              <w:cnfStyle w:val="000000100000" w:firstRow="0" w:lastRow="0" w:firstColumn="0" w:lastColumn="0" w:oddVBand="0" w:evenVBand="0" w:oddHBand="1" w:evenHBand="0" w:firstRowFirstColumn="0" w:firstRowLastColumn="0" w:lastRowFirstColumn="0" w:lastRowLastColumn="0"/>
+              <w:rPr>
+                <w:color w:val="5B9BD5" w:themeColor="accent1"/>
+              </w:rPr>
+            </w:pPr>
+            <w:r>
+              <w:rPr>
+                <w:color w:val="5B9BD5" w:themeColor="accent1"/>
+              </w:rPr>
+              <w:t>0</w:t>
+            </w:r>
+          </w:p>
+        </w:tc>
+        <w:tc>
+          <w:tcPr>
+            <w:tcW w:w="1087" w:type="dxa"/>
+            <w:tcBorders>
+              <w:top w:val="single" w:sz="4" w:space="0" w:color="5B9BD5" w:themeColor="accent1"/>
+              <w:bottom w:val="single" w:sz="4" w:space="0" w:color="5B9BD5" w:themeColor="accent1"/>
+            </w:tcBorders>
+            <w:vAlign w:val="center"/>
+          </w:tcPr>
+          <w:p>
+            <w:pPr>
+              <w:jc w:val="center"/>
+              <w:cnfStyle w:val="000000100000" w:firstRow="0" w:lastRow="0" w:firstColumn="0" w:lastColumn="0" w:oddVBand="0" w:evenVBand="0" w:oddHBand="1" w:evenHBand="0" w:firstRowFirstColumn="0" w:firstRowLastColumn="0" w:lastRowFirstColumn="0" w:lastRowLastColumn="0"/>
+              <w:rPr>
+                <w:color w:val="5B9BD5" w:themeColor="accent1"/>
+              </w:rPr>
+            </w:pPr>
+            <w:r>
+              <w:rPr>
+                <w:color w:val="5B9BD5" w:themeColor="accent1"/>
+              </w:rPr>
+              <w:t>+</w:t>
+            </w:r>
+          </w:p>
+        </w:tc>
+        <w:tc>
+          <w:tcPr>
+            <w:tcW w:w="2994" w:type="dxa"/>
+            <w:tcBorders>
+              <w:top w:val="single" w:sz="4" w:space="0" w:color="5B9BD5" w:themeColor="accent1"/>
+              <w:bottom w:val="single" w:sz="4" w:space="0" w:color="5B9BD5" w:themeColor="accent1"/>
+            </w:tcBorders>
+            <w:vAlign w:val="center"/>
+          </w:tcPr>
+          <w:p>
+            <w:pPr>
+              <w:cnfStyle w:val="000000100000" w:firstRow="0" w:lastRow="0" w:firstColumn="0" w:lastColumn="0" w:oddVBand="0" w:evenVBand="0" w:oddHBand="1" w:evenHBand="0" w:firstRowFirstColumn="0" w:firstRowLastColumn="0" w:lastRowFirstColumn="0" w:lastRowLastColumn="0"/>
+              <w:rPr>
+                <w:color w:val="5B9BD5" w:themeColor="accent1"/>
+              </w:rPr>
+            </w:pPr>
+            <w:r>
+              <w:rPr>
+                <w:color w:val="5B9BD5" w:themeColor="accent1"/>
+              </w:rPr>
+              <w:t xml:space="preserve">Größe des </w:t>
+            </w:r>
+            <w:r>
+              <w:rPr>
+                <w:color w:val="5B9BD5" w:themeColor="accent1"/>
+              </w:rPr>
+              <w:t xml:space="preserve">event </w:t>
+            </w:r>
+            <w:r>
+              <w:rPr>
+                <w:color w:val="5B9BD5" w:themeColor="accent1"/>
+              </w:rPr>
+              <w:t>fensters nic</w:t>
+            </w:r>
+            <w:r>
+              <w:rPr>
+                <w:color w:val="5B9BD5" w:themeColor="accent1"/>
+              </w:rPr>
+              <w:t>h</w:t>
+            </w:r>
+            <w:r>
+              <w:rPr>
+                <w:color w:val="5B9BD5" w:themeColor="accent1"/>
+              </w:rPr>
+              <w:t>t fixieren</w:t>
+            </w:r>
+          </w:p>
+        </w:tc>
+        <w:tc>
+          <w:tcPr>
+            <w:tcW w:w="3585" w:type="dxa"/>
+            <w:tcBorders>
+              <w:top w:val="single" w:sz="4" w:space="0" w:color="5B9BD5" w:themeColor="accent1"/>
+              <w:bottom w:val="single" w:sz="4" w:space="0" w:color="5B9BD5" w:themeColor="accent1"/>
+            </w:tcBorders>
+            <w:vAlign w:val="center"/>
+          </w:tcPr>
+          <w:p>
+            <w:pPr>
+              <w:cnfStyle w:val="000000100000" w:firstRow="0" w:lastRow="0" w:firstColumn="0" w:lastColumn="0" w:oddVBand="0" w:evenVBand="0" w:oddHBand="1" w:evenHBand="0" w:firstRowFirstColumn="0" w:firstRowLastColumn="0" w:lastRowFirstColumn="0" w:lastRowLastColumn="0"/>
+              <w:rPr>
+                <w:color w:val="5B9BD5" w:themeColor="accent1"/>
+              </w:rPr>
+            </w:pPr>
+          </w:p>
+        </w:tc>
+        <w:tc>
+          <w:tcPr>
+            <w:tcW w:w="3520" w:type="dxa"/>
+            <w:tcBorders>
+              <w:top w:val="single" w:sz="4" w:space="0" w:color="5B9BD5" w:themeColor="accent1"/>
+              <w:bottom w:val="single" w:sz="4" w:space="0" w:color="5B9BD5" w:themeColor="accent1"/>
+              <w:right w:val="double" w:sz="12" w:space="0" w:color="5B9BD5" w:themeColor="accent1"/>
+            </w:tcBorders>
+            <w:vAlign w:val="center"/>
+          </w:tcPr>
+          <w:p>
+            <w:pPr>
+              <w:jc w:val="center"/>
+              <w:cnfStyle w:val="000000100000" w:firstRow="0" w:lastRow="0" w:firstColumn="0" w:lastColumn="0" w:oddVBand="0" w:evenVBand="0" w:oddHBand="1" w:evenHBand="0" w:firstRowFirstColumn="0" w:firstRowLastColumn="0" w:lastRowFirstColumn="0" w:lastRowLastColumn="0"/>
+              <w:rPr>
+                <w:color w:val="5B9BD5" w:themeColor="accent1"/>
+              </w:rPr>
+            </w:pPr>
+          </w:p>
+        </w:tc>
+      </w:tr>
+      <w:tr>
+        <w:trPr>
+          <w:cantSplit/>
+          <w:trHeight w:val="325"/>
+        </w:trPr>
+        <w:tc>
+          <w:tcPr>
+            <w:cnfStyle w:val="001000000000" w:firstRow="0" w:lastRow="0" w:firstColumn="1" w:lastColumn="0" w:oddVBand="0" w:evenVBand="0" w:oddHBand="0" w:evenHBand="0" w:firstRowFirstColumn="0" w:firstRowLastColumn="0" w:lastRowFirstColumn="0" w:lastRowLastColumn="0"/>
+            <w:tcW w:w="806" w:type="dxa"/>
+            <w:vMerge/>
+            <w:tcBorders>
+              <w:left w:val="double" w:sz="12" w:space="0" w:color="5B9BD5" w:themeColor="accent1"/>
+              <w:right w:val="double" w:sz="12" w:space="0" w:color="5B9BD5" w:themeColor="accent1"/>
+            </w:tcBorders>
+            <w:textDirection w:val="tbRl"/>
+            <w:vAlign w:val="center"/>
+          </w:tcPr>
+          <w:p>
+            <w:pPr>
+              <w:ind w:left="113" w:right="113"/>
+              <w:jc w:val="center"/>
+              <w:rPr>
+                <w:color w:val="5B9BD5" w:themeColor="accent1"/>
+              </w:rPr>
+            </w:pPr>
+          </w:p>
+        </w:tc>
+        <w:tc>
+          <w:tcPr>
+            <w:tcW w:w="1646" w:type="dxa"/>
+            <w:tcBorders>
+              <w:top w:val="single" w:sz="4" w:space="0" w:color="5B9BD5" w:themeColor="accent1"/>
+              <w:left w:val="double" w:sz="12" w:space="0" w:color="5B9BD5" w:themeColor="accent1"/>
+              <w:bottom w:val="single" w:sz="4" w:space="0" w:color="5B9BD5" w:themeColor="accent1"/>
+            </w:tcBorders>
+            <w:vAlign w:val="center"/>
+          </w:tcPr>
+          <w:p>
+            <w:pPr>
+              <w:jc w:val="center"/>
+              <w:cnfStyle w:val="000000000000" w:firstRow="0" w:lastRow="0" w:firstColumn="0" w:lastColumn="0" w:oddVBand="0" w:evenVBand="0" w:oddHBand="0" w:evenHBand="0" w:firstRowFirstColumn="0" w:firstRowLastColumn="0" w:lastRowFirstColumn="0" w:lastRowLastColumn="0"/>
+              <w:rPr>
+                <w:color w:val="5B9BD5" w:themeColor="accent1"/>
+              </w:rPr>
+            </w:pPr>
+            <w:r>
+              <w:rPr>
+                <w:color w:val="5B9BD5" w:themeColor="accent1"/>
+              </w:rPr>
+              <w:t>Data Window</w:t>
+            </w:r>
+          </w:p>
+        </w:tc>
+        <w:tc>
+          <w:tcPr>
+            <w:tcW w:w="947" w:type="dxa"/>
+            <w:tcBorders>
+              <w:top w:val="single" w:sz="4" w:space="0" w:color="5B9BD5" w:themeColor="accent1"/>
+              <w:bottom w:val="single" w:sz="4" w:space="0" w:color="5B9BD5" w:themeColor="accent1"/>
+            </w:tcBorders>
+            <w:vAlign w:val="center"/>
+          </w:tcPr>
+          <w:p>
+            <w:pPr>
+              <w:jc w:val="center"/>
+              <w:cnfStyle w:val="000000000000" w:firstRow="0" w:lastRow="0" w:firstColumn="0" w:lastColumn="0" w:oddVBand="0" w:evenVBand="0" w:oddHBand="0" w:evenHBand="0" w:firstRowFirstColumn="0" w:firstRowLastColumn="0" w:lastRowFirstColumn="0" w:lastRowLastColumn="0"/>
+              <w:rPr>
+                <w:color w:val="5B9BD5" w:themeColor="accent1"/>
+              </w:rPr>
+            </w:pPr>
+            <w:r>
+              <w:rPr>
+                <w:color w:val="5B9BD5" w:themeColor="accent1"/>
+              </w:rPr>
+              <w:t>0</w:t>
+            </w:r>
+          </w:p>
+        </w:tc>
+        <w:tc>
+          <w:tcPr>
+            <w:tcW w:w="1087" w:type="dxa"/>
+            <w:tcBorders>
+              <w:top w:val="single" w:sz="4" w:space="0" w:color="5B9BD5" w:themeColor="accent1"/>
+              <w:bottom w:val="single" w:sz="4" w:space="0" w:color="5B9BD5" w:themeColor="accent1"/>
+            </w:tcBorders>
+            <w:vAlign w:val="center"/>
+          </w:tcPr>
+          <w:p>
+            <w:pPr>
+              <w:jc w:val="center"/>
+              <w:cnfStyle w:val="000000000000" w:firstRow="0" w:lastRow="0" w:firstColumn="0" w:lastColumn="0" w:oddVBand="0" w:evenVBand="0" w:oddHBand="0" w:evenHBand="0" w:firstRowFirstColumn="0" w:firstRowLastColumn="0" w:lastRowFirstColumn="0" w:lastRowLastColumn="0"/>
+              <w:rPr>
+                <w:color w:val="5B9BD5" w:themeColor="accent1"/>
+              </w:rPr>
+            </w:pPr>
+            <w:r>
+              <w:rPr>
+                <w:color w:val="5B9BD5" w:themeColor="accent1"/>
+              </w:rPr>
+              <w:t>+</w:t>
+            </w:r>
+          </w:p>
+        </w:tc>
+        <w:tc>
+          <w:tcPr>
+            <w:tcW w:w="2994" w:type="dxa"/>
+            <w:tcBorders>
+              <w:top w:val="single" w:sz="4" w:space="0" w:color="5B9BD5" w:themeColor="accent1"/>
+              <w:bottom w:val="single" w:sz="4" w:space="0" w:color="5B9BD5" w:themeColor="accent1"/>
+            </w:tcBorders>
+            <w:vAlign w:val="center"/>
+          </w:tcPr>
+          <w:p>
+            <w:pPr>
+              <w:cnfStyle w:val="000000000000" w:firstRow="0" w:lastRow="0" w:firstColumn="0" w:lastColumn="0" w:oddVBand="0" w:evenVBand="0" w:oddHBand="0" w:evenHBand="0" w:firstRowFirstColumn="0" w:firstRowLastColumn="0" w:lastRowFirstColumn="0" w:lastRowLastColumn="0"/>
+              <w:rPr>
+                <w:color w:val="5B9BD5" w:themeColor="accent1"/>
+              </w:rPr>
+            </w:pPr>
+            <w:r>
+              <w:rPr>
+                <w:color w:val="5B9BD5" w:themeColor="accent1"/>
+              </w:rPr>
+              <w:t>ScrollBar und grabgesture</w:t>
+            </w:r>
+          </w:p>
+        </w:tc>
+        <w:tc>
+          <w:tcPr>
+            <w:tcW w:w="3585" w:type="dxa"/>
+            <w:tcBorders>
+              <w:top w:val="single" w:sz="4" w:space="0" w:color="5B9BD5" w:themeColor="accent1"/>
+              <w:bottom w:val="single" w:sz="4" w:space="0" w:color="5B9BD5" w:themeColor="accent1"/>
+            </w:tcBorders>
+            <w:vAlign w:val="center"/>
+          </w:tcPr>
+          <w:p>
+            <w:pPr>
+              <w:cnfStyle w:val="000000000000" w:firstRow="0" w:lastRow="0" w:firstColumn="0" w:lastColumn="0" w:oddVBand="0" w:evenVBand="0" w:oddHBand="0" w:evenHBand="0" w:firstRowFirstColumn="0" w:firstRowLastColumn="0" w:lastRowFirstColumn="0" w:lastRowLastColumn="0"/>
+              <w:rPr>
+                <w:color w:val="5B9BD5" w:themeColor="accent1"/>
+              </w:rPr>
+            </w:pPr>
+            <w:r>
+              <w:rPr>
+                <w:color w:val="5B9BD5" w:themeColor="accent1"/>
+              </w:rPr>
+              <w:t>Scrollbar kann nicht mehr richtig gezogen werden</w:t>
+            </w:r>
+            <w:bookmarkStart w:id="0" w:name="_GoBack"/>
+            <w:bookmarkEnd w:id="0"/>
           </w:p>
         </w:tc>
         <w:tc>

</xml_diff>